<commit_message>
Informe SI - Introducción terminada
Comenzando con Respecto al Desarrollo
INDICE ACTUAL:
- Introdución
- Nuestro problema
- Respecto al desarrollo
- Herramientas de programación (no terminado)
</commit_message>
<xml_diff>
--- a/Informe Sistemas Inteligentes.docx
+++ b/Informe Sistemas Inteligentes.docx
@@ -284,6 +284,7 @@
                                     <w:color w:val="0F6FC6" w:themeColor="accent1"/>
                                     <w:sz w:val="28"/>
                                     <w:szCs w:val="28"/>
+                                    <w:lang w:val="es-ES"/>
                                   </w:rPr>
                                   <w:alias w:val="Date"/>
                                   <w:tag w:val=""/>
@@ -308,6 +309,7 @@
                                         <w:color w:val="0F6FC6" w:themeColor="accent1"/>
                                         <w:sz w:val="28"/>
                                         <w:szCs w:val="28"/>
+                                        <w:lang w:val="es-ES"/>
                                       </w:rPr>
                                     </w:pPr>
                                     <w:r>
@@ -316,6 +318,7 @@
                                         <w:color w:val="0F6FC6" w:themeColor="accent1"/>
                                         <w:sz w:val="28"/>
                                         <w:szCs w:val="28"/>
+                                        <w:lang w:val="es-ES"/>
                                       </w:rPr>
                                       <w:t>Autores</w:t>
                                     </w:r>
@@ -712,7 +715,7 @@
           <w:r>
             <w:fldChar w:fldCharType="separate"/>
           </w:r>
-          <w:hyperlink w:anchor="_Toc405454779" w:history="1">
+          <w:hyperlink w:anchor="_Toc405455115" w:history="1">
             <w:r>
               <w:rPr>
                 <w:rStyle w:val="Hyperlink"/>
@@ -739,7 +742,7 @@
                 <w:noProof/>
                 <w:webHidden/>
               </w:rPr>
-              <w:instrText xml:space="preserve"> PAGEREF _Toc405454779 \h </w:instrText>
+              <w:instrText xml:space="preserve"> PAGEREF _Toc405455115 \h </w:instrText>
             </w:r>
             <w:r>
               <w:rPr>
@@ -780,7 +783,7 @@
               <w:noProof/>
             </w:rPr>
           </w:pPr>
-          <w:hyperlink w:anchor="_Toc405454780" w:history="1">
+          <w:hyperlink w:anchor="_Toc405455116" w:history="1">
             <w:r>
               <w:rPr>
                 <w:rStyle w:val="Hyperlink"/>
@@ -807,7 +810,7 @@
                 <w:noProof/>
                 <w:webHidden/>
               </w:rPr>
-              <w:instrText xml:space="preserve"> PAGEREF _Toc405454780 \h </w:instrText>
+              <w:instrText xml:space="preserve"> PAGEREF _Toc405455116 \h </w:instrText>
             </w:r>
             <w:r>
               <w:rPr>
@@ -840,6 +843,74 @@
         </w:p>
         <w:p>
           <w:pPr>
+            <w:pStyle w:val="TOC1"/>
+            <w:tabs>
+              <w:tab w:val="right" w:leader="dot" w:pos="8494"/>
+            </w:tabs>
+            <w:rPr>
+              <w:noProof/>
+            </w:rPr>
+          </w:pPr>
+          <w:hyperlink w:anchor="_Toc405455117" w:history="1">
+            <w:r>
+              <w:rPr>
+                <w:rStyle w:val="Hyperlink"/>
+                <w:noProof/>
+              </w:rPr>
+              <w:t>Respecto al desarrollo</w:t>
+            </w:r>
+            <w:r>
+              <w:rPr>
+                <w:noProof/>
+                <w:webHidden/>
+              </w:rPr>
+              <w:tab/>
+            </w:r>
+            <w:r>
+              <w:rPr>
+                <w:noProof/>
+                <w:webHidden/>
+              </w:rPr>
+              <w:fldChar w:fldCharType="begin"/>
+            </w:r>
+            <w:r>
+              <w:rPr>
+                <w:noProof/>
+                <w:webHidden/>
+              </w:rPr>
+              <w:instrText xml:space="preserve"> PAGEREF _Toc405455117 \h </w:instrText>
+            </w:r>
+            <w:r>
+              <w:rPr>
+                <w:noProof/>
+                <w:webHidden/>
+              </w:rPr>
+            </w:r>
+            <w:r>
+              <w:rPr>
+                <w:noProof/>
+                <w:webHidden/>
+              </w:rPr>
+              <w:fldChar w:fldCharType="separate"/>
+            </w:r>
+            <w:r>
+              <w:rPr>
+                <w:noProof/>
+                <w:webHidden/>
+              </w:rPr>
+              <w:t>3</w:t>
+            </w:r>
+            <w:r>
+              <w:rPr>
+                <w:noProof/>
+                <w:webHidden/>
+              </w:rPr>
+              <w:fldChar w:fldCharType="end"/>
+            </w:r>
+          </w:hyperlink>
+        </w:p>
+        <w:p>
+          <w:pPr>
             <w:rPr>
               <w:lang w:val="en-US"/>
             </w:rPr>
@@ -872,7 +943,7 @@
       <w:pPr>
         <w:pStyle w:val="Heading1"/>
       </w:pPr>
-      <w:bookmarkStart w:id="0" w:name="_Toc405454779"/>
+      <w:bookmarkStart w:id="0" w:name="_Toc405455115"/>
       <w:r>
         <w:lastRenderedPageBreak/>
         <w:t>Introducción</w:t>
@@ -1042,7 +1113,7 @@
       <w:pPr>
         <w:pStyle w:val="Heading2"/>
       </w:pPr>
-      <w:bookmarkStart w:id="1" w:name="_Toc405454780"/>
+      <w:bookmarkStart w:id="1" w:name="_Toc405455116"/>
       <w:r>
         <w:t>Nuestro problema</w:t>
       </w:r>
@@ -1147,8 +1218,44 @@
       <w:r>
         <w:t xml:space="preserve"> Los robots se comunicarán entre ellos mediante un sistema de pizarra, comunicando las rutas inexploradas para su posterior asignación a robots que estén libres. También, dichos robots serán capaces de detectar colisiones con los de su especie, evitando así la colisión entre dos robots.</w:t>
       </w:r>
-      <w:bookmarkStart w:id="2" w:name="_GoBack"/>
+    </w:p>
+    <w:p>
+      <w:r>
+        <w:t>En el presente informe, explicaremos detalladamente la estructura del programa y ampliaremos la explicación de estos puntos. También indagaremos en los detalles de desarrollo así como en las decisiones tomadas y las técnicas de inteligencia artificial aplicadas.</w:t>
+      </w:r>
+    </w:p>
+    <w:p>
+      <w:pPr>
+        <w:pStyle w:val="Heading1"/>
+      </w:pPr>
+      <w:bookmarkStart w:id="2" w:name="_Toc405455117"/>
+      <w:r>
+        <w:t>Respecto al desarrollo</w:t>
+      </w:r>
       <w:bookmarkEnd w:id="2"/>
+    </w:p>
+    <w:p>
+      <w:r>
+        <w:t xml:space="preserve">En este apartado trataremos sobre los aspectos más técnicos del proyecto realizado. </w:t>
+      </w:r>
+      <w:r>
+        <w:t xml:space="preserve">Hablaremos acerca de las herramientas utilizadas, algoritmos… </w:t>
+      </w:r>
+    </w:p>
+    <w:p>
+      <w:pPr>
+        <w:pStyle w:val="Heading2"/>
+      </w:pPr>
+      <w:r>
+        <w:t>Herramientas de p</w:t>
+      </w:r>
+      <w:r>
+        <w:t>rogramación</w:t>
+      </w:r>
+    </w:p>
+    <w:p>
+      <w:bookmarkStart w:id="3" w:name="_GoBack"/>
+      <w:bookmarkEnd w:id="3"/>
     </w:p>
     <w:sectPr>
       <w:pgSz w:w="11906" w:h="16838"/>
@@ -2033,13 +2140,6 @@
 
 <file path=word/glossary/fontTable.xml><?xml version="1.0" encoding="utf-8"?>
 <w:fonts xmlns:mc="http://schemas.openxmlformats.org/markup-compatibility/2006" xmlns:r="http://schemas.openxmlformats.org/officeDocument/2006/relationships" xmlns:w="http://schemas.openxmlformats.org/wordprocessingml/2006/main" xmlns:w14="http://schemas.microsoft.com/office/word/2010/wordml" xmlns:w15="http://schemas.microsoft.com/office/word/2012/wordml" mc:Ignorable="w14 w15">
-  <w:font w:name="Times New Roman">
-    <w:panose1 w:val="02020603050405020304"/>
-    <w:charset w:val="00"/>
-    <w:family w:val="roman"/>
-    <w:pitch w:val="variable"/>
-    <w:sig w:usb0="E0002EFF" w:usb1="C0007843" w:usb2="00000009" w:usb3="00000000" w:csb0="000001FF" w:csb1="00000000"/>
-  </w:font>
   <w:font w:name="Calibri">
     <w:panose1 w:val="020F0502020204030204"/>
     <w:charset w:val="00"/>
@@ -2054,6 +2154,13 @@
     <w:family w:val="roman"/>
     <w:pitch w:val="fixed"/>
     <w:sig w:usb0="E00002FF" w:usb1="6AC7FDFB" w:usb2="08000012" w:usb3="00000000" w:csb0="0002009F" w:csb1="00000000"/>
+  </w:font>
+  <w:font w:name="Times New Roman">
+    <w:panose1 w:val="02020603050405020304"/>
+    <w:charset w:val="00"/>
+    <w:family w:val="roman"/>
+    <w:pitch w:val="variable"/>
+    <w:sig w:usb0="E0002EFF" w:usb1="C0007843" w:usb2="00000009" w:usb3="00000000" w:csb0="000001FF" w:csb1="00000000"/>
   </w:font>
   <w:font w:name="Calibri Light">
     <w:panose1 w:val="020F0302020204030204"/>
@@ -2094,6 +2201,7 @@
     <w:rsid w:val="002C483B"/>
     <w:rsid w:val="005E5A6C"/>
     <w:rsid w:val="00A650D4"/>
+    <w:rsid w:val="00C90548"/>
     <w:rsid w:val="00FC4FE1"/>
   </w:rsids>
   <m:mathPr>
@@ -2841,7 +2949,7 @@
 </file>
 
 <file path=customXml/itemProps2.xml><?xml version="1.0" encoding="utf-8"?>
-<ds:datastoreItem xmlns:ds="http://schemas.openxmlformats.org/officeDocument/2006/customXml" ds:itemID="{26E570ED-E2ED-4284-852B-CEF395985A74}">
+<ds:datastoreItem xmlns:ds="http://schemas.openxmlformats.org/officeDocument/2006/customXml" ds:itemID="{1C04148E-F5C6-4746-B16E-8F3452D9AFAE}">
   <ds:schemaRefs>
     <ds:schemaRef ds:uri="http://schemas.openxmlformats.org/officeDocument/2006/bibliography"/>
   </ds:schemaRefs>

</xml_diff>

<commit_message>
Informe SI - Herramientas de Programación ended
Si, spanglish porque la palabra 'terminadas' es demasiado larga y no
cabe.
</commit_message>
<xml_diff>
--- a/Informe Sistemas Inteligentes.docx
+++ b/Informe Sistemas Inteligentes.docx
@@ -51,7 +51,7 @@
                         <pic:cNvPicPr/>
                       </pic:nvPicPr>
                       <pic:blipFill>
-                        <a:blip r:embed="rId7" cstate="print">
+                        <a:blip r:embed="rId9" cstate="print">
                           <a:duotone>
                             <a:schemeClr val="accent1">
                               <a:shade val="45000"/>
@@ -456,6 +456,7 @@
                               <w:color w:val="0F6FC6" w:themeColor="accent1"/>
                               <w:sz w:val="28"/>
                               <w:szCs w:val="28"/>
+                              <w:lang w:val="es-ES"/>
                             </w:rPr>
                             <w:alias w:val="Date"/>
                             <w:tag w:val=""/>
@@ -480,6 +481,7 @@
                                   <w:color w:val="0F6FC6" w:themeColor="accent1"/>
                                   <w:sz w:val="28"/>
                                   <w:szCs w:val="28"/>
+                                  <w:lang w:val="es-ES"/>
                                 </w:rPr>
                               </w:pPr>
                               <w:r>
@@ -488,6 +490,7 @@
                                   <w:color w:val="0F6FC6" w:themeColor="accent1"/>
                                   <w:sz w:val="28"/>
                                   <w:szCs w:val="28"/>
+                                  <w:lang w:val="es-ES"/>
                                 </w:rPr>
                                 <w:t>Autores</w:t>
                               </w:r>
@@ -619,7 +622,7 @@
                         <pic:cNvPicPr/>
                       </pic:nvPicPr>
                       <pic:blipFill>
-                        <a:blip r:embed="rId8" cstate="print">
+                        <a:blip r:embed="rId10" cstate="print">
                           <a:duotone>
                             <a:schemeClr val="accent1">
                               <a:shade val="45000"/>
@@ -1254,10 +1257,148 @@
       </w:r>
     </w:p>
     <w:p>
+      <w:r>
+        <w:t>Para el desarrollo de este proyecto, se ha optado por el desarrollo web. Esto permite una gran portabilidad del proyecto, aunque también los navegadores difieren en características y esto presenta algunos problemas.</w:t>
+      </w:r>
+      <w:r>
+        <w:t xml:space="preserve"> También se ha escogido debido a la facilidad de implementar entornos 3D sencillos.</w:t>
+      </w:r>
+    </w:p>
+    <w:p>
+      <w:r>
+        <w:t xml:space="preserve">El navegador para el cual se ha desarrollado este proyecto es Mozilla Firefox, sabiendo que presenta errores con Google Chrome. </w:t>
+      </w:r>
+      <w:r>
+        <w:t xml:space="preserve">Este proyecto ha sido testado bajo las últimas versiones de Mozilla Firefox presentes hasta la fecha, esto es  la versión: </w:t>
+      </w:r>
+      <w:r>
+        <w:t>34.0.5</w:t>
+      </w:r>
+      <w:r>
+        <w:t>.</w:t>
+      </w:r>
+    </w:p>
+    <w:p>
+      <w:r>
+        <w:t xml:space="preserve">Por tanto, </w:t>
+      </w:r>
+      <w:r>
+        <w:t>la página web se ha escrito en HTML, utilizando también CSS. E</w:t>
+      </w:r>
+      <w:r>
+        <w:t xml:space="preserve">l código se ha desarrollado en </w:t>
+      </w:r>
+      <w:proofErr w:type="spellStart"/>
+      <w:r>
+        <w:t>Javascript</w:t>
+      </w:r>
+      <w:proofErr w:type="spellEnd"/>
+      <w:r>
+        <w:t>, aunque también existe un generador de entornos para el proyecto, el cual fue desarrollado en  C Sharp.</w:t>
+      </w:r>
+    </w:p>
+    <w:p>
+      <w:r>
+        <w:t xml:space="preserve">Para generar el entorno 3D, así como para el </w:t>
+      </w:r>
+      <w:r>
+        <w:rPr>
+          <w:i/>
+        </w:rPr>
+        <w:t xml:space="preserve">look and </w:t>
+      </w:r>
+      <w:proofErr w:type="spellStart"/>
+      <w:r>
+        <w:rPr>
+          <w:i/>
+        </w:rPr>
+        <w:t>feel</w:t>
+      </w:r>
+      <w:proofErr w:type="spellEnd"/>
+      <w:r>
+        <w:rPr>
+          <w:i/>
+        </w:rPr>
+        <w:t xml:space="preserve"> </w:t>
+      </w:r>
+      <w:r>
+        <w:t>de la web, se han utilizado los siguientes recursos:</w:t>
+      </w:r>
+    </w:p>
+    <w:p>
+      <w:pPr>
+        <w:pStyle w:val="ListParagraph"/>
+        <w:numPr>
+          <w:ilvl w:val="0"/>
+          <w:numId w:val="3"/>
+        </w:numPr>
+      </w:pPr>
+      <w:proofErr w:type="spellStart"/>
+      <w:r>
+        <w:rPr>
+          <w:b/>
+        </w:rPr>
+        <w:t>jQuery</w:t>
+      </w:r>
+      <w:proofErr w:type="spellEnd"/>
+      <w:r>
+        <w:rPr>
+          <w:b/>
+        </w:rPr>
+        <w:t xml:space="preserve">: </w:t>
+      </w:r>
+      <w:r>
+        <w:t xml:space="preserve">es una librería utilizada ampliamente en la web que </w:t>
+      </w:r>
+      <w:proofErr w:type="spellStart"/>
+      <w:r>
+        <w:t>faicilita</w:t>
+      </w:r>
+      <w:proofErr w:type="spellEnd"/>
+      <w:r>
+        <w:t xml:space="preserve"> el acceso a los elementos del árbol DOM de HTML.</w:t>
+      </w:r>
+    </w:p>
+    <w:p>
+      <w:pPr>
+        <w:pStyle w:val="ListParagraph"/>
+        <w:numPr>
+          <w:ilvl w:val="0"/>
+          <w:numId w:val="3"/>
+        </w:numPr>
+      </w:pPr>
+      <w:r>
+        <w:rPr>
+          <w:b/>
+        </w:rPr>
+        <w:t xml:space="preserve">Metro UI: </w:t>
+      </w:r>
+      <w:r>
+        <w:t>es una librería que proporciona una estética similar a la utilizada en la interfaz metro de Windows 8 y Windows 8.1. Dotando así a la página web de cierto estilo característico</w:t>
+      </w:r>
+    </w:p>
+    <w:p>
+      <w:pPr>
+        <w:pStyle w:val="ListParagraph"/>
+        <w:numPr>
+          <w:ilvl w:val="0"/>
+          <w:numId w:val="3"/>
+        </w:numPr>
+      </w:pPr>
+      <w:r>
+        <w:rPr>
+          <w:b/>
+        </w:rPr>
+        <w:t xml:space="preserve">Three.js: </w:t>
+      </w:r>
+      <w:r>
+        <w:t xml:space="preserve">se han utilizado ciertos componentes de esta librería para generar los gráficos en 3D. </w:t>
+      </w:r>
       <w:bookmarkStart w:id="3" w:name="_GoBack"/>
       <w:bookmarkEnd w:id="3"/>
     </w:p>
     <w:sectPr>
+      <w:footerReference w:type="default" r:id="rId11"/>
       <w:pgSz w:w="11906" w:h="16838"/>
       <w:pgMar w:top="1417" w:right="1701" w:bottom="1417" w:left="1701" w:header="708" w:footer="708" w:gutter="0"/>
       <w:pgNumType w:start="0"/>
@@ -1269,9 +1410,217 @@
 </w:document>
 </file>
 
+<file path=word/endnotes.xml><?xml version="1.0" encoding="utf-8"?>
+<w:endnotes xmlns:wpc="http://schemas.microsoft.com/office/word/2010/wordprocessingCanvas" xmlns:mc="http://schemas.openxmlformats.org/markup-compatibility/2006" xmlns:o="urn:schemas-microsoft-com:office:office" xmlns:r="http://schemas.openxmlformats.org/officeDocument/2006/relationships" xmlns:m="http://schemas.openxmlformats.org/officeDocument/2006/math" xmlns:v="urn:schemas-microsoft-com:vml" xmlns:wp14="http://schemas.microsoft.com/office/word/2010/wordprocessingDrawing" xmlns:wp="http://schemas.openxmlformats.org/drawingml/2006/wordprocessingDrawing" xmlns:w10="urn:schemas-microsoft-com:office:word" xmlns:w="http://schemas.openxmlformats.org/wordprocessingml/2006/main" xmlns:w14="http://schemas.microsoft.com/office/word/2010/wordml" xmlns:w15="http://schemas.microsoft.com/office/word/2012/wordml" xmlns:wpg="http://schemas.microsoft.com/office/word/2010/wordprocessingGroup" xmlns:wpi="http://schemas.microsoft.com/office/word/2010/wordprocessingInk" xmlns:wne="http://schemas.microsoft.com/office/word/2006/wordml" xmlns:wps="http://schemas.microsoft.com/office/word/2010/wordprocessingShape" mc:Ignorable="w14 w15 wp14">
+  <w:endnote w:type="separator" w:id="-1">
+    <w:p>
+      <w:pPr>
+        <w:spacing w:after="0" w:line="240" w:lineRule="auto"/>
+      </w:pPr>
+      <w:r>
+        <w:separator/>
+      </w:r>
+    </w:p>
+  </w:endnote>
+  <w:endnote w:type="continuationSeparator" w:id="0">
+    <w:p>
+      <w:pPr>
+        <w:spacing w:after="0" w:line="240" w:lineRule="auto"/>
+      </w:pPr>
+      <w:r>
+        <w:continuationSeparator/>
+      </w:r>
+    </w:p>
+  </w:endnote>
+</w:endnotes>
+</file>
+
+<file path=word/footer1.xml><?xml version="1.0" encoding="utf-8"?>
+<w:ftr xmlns:wpc="http://schemas.microsoft.com/office/word/2010/wordprocessingCanvas" xmlns:mc="http://schemas.openxmlformats.org/markup-compatibility/2006" xmlns:o="urn:schemas-microsoft-com:office:office" xmlns:r="http://schemas.openxmlformats.org/officeDocument/2006/relationships" xmlns:m="http://schemas.openxmlformats.org/officeDocument/2006/math" xmlns:v="urn:schemas-microsoft-com:vml" xmlns:wp14="http://schemas.microsoft.com/office/word/2010/wordprocessingDrawing" xmlns:wp="http://schemas.openxmlformats.org/drawingml/2006/wordprocessingDrawing" xmlns:w10="urn:schemas-microsoft-com:office:word" xmlns:w="http://schemas.openxmlformats.org/wordprocessingml/2006/main" xmlns:w14="http://schemas.microsoft.com/office/word/2010/wordml" xmlns:w15="http://schemas.microsoft.com/office/word/2012/wordml" xmlns:wpg="http://schemas.microsoft.com/office/word/2010/wordprocessingGroup" xmlns:wpi="http://schemas.microsoft.com/office/word/2010/wordprocessingInk" xmlns:wne="http://schemas.microsoft.com/office/word/2006/wordml" xmlns:wps="http://schemas.microsoft.com/office/word/2010/wordprocessingShape" mc:Ignorable="w14 w15 wp14">
+  <w:sdt>
+    <w:sdtPr>
+      <w:id w:val="1413820344"/>
+      <w:docPartObj>
+        <w:docPartGallery w:val="Page Numbers (Bottom of Page)"/>
+        <w:docPartUnique/>
+      </w:docPartObj>
+    </w:sdtPr>
+    <w:sdtContent>
+      <w:p>
+        <w:pPr>
+          <w:pStyle w:val="Footer"/>
+          <w:jc w:val="right"/>
+        </w:pPr>
+        <w:r>
+          <w:fldChar w:fldCharType="begin"/>
+        </w:r>
+        <w:r>
+          <w:instrText>PAGE   \* MERGEFORMAT</w:instrText>
+        </w:r>
+        <w:r>
+          <w:fldChar w:fldCharType="separate"/>
+        </w:r>
+        <w:r>
+          <w:rPr>
+            <w:noProof/>
+          </w:rPr>
+          <w:t>2</w:t>
+        </w:r>
+        <w:r>
+          <w:fldChar w:fldCharType="end"/>
+        </w:r>
+      </w:p>
+    </w:sdtContent>
+  </w:sdt>
+  <w:p>
+    <w:pPr>
+      <w:pStyle w:val="Footer"/>
+    </w:pPr>
+  </w:p>
+</w:ftr>
+</file>
+
+<file path=word/footnotes.xml><?xml version="1.0" encoding="utf-8"?>
+<w:footnotes xmlns:wpc="http://schemas.microsoft.com/office/word/2010/wordprocessingCanvas" xmlns:mc="http://schemas.openxmlformats.org/markup-compatibility/2006" xmlns:o="urn:schemas-microsoft-com:office:office" xmlns:r="http://schemas.openxmlformats.org/officeDocument/2006/relationships" xmlns:m="http://schemas.openxmlformats.org/officeDocument/2006/math" xmlns:v="urn:schemas-microsoft-com:vml" xmlns:wp14="http://schemas.microsoft.com/office/word/2010/wordprocessingDrawing" xmlns:wp="http://schemas.openxmlformats.org/drawingml/2006/wordprocessingDrawing" xmlns:w10="urn:schemas-microsoft-com:office:word" xmlns:w="http://schemas.openxmlformats.org/wordprocessingml/2006/main" xmlns:w14="http://schemas.microsoft.com/office/word/2010/wordml" xmlns:w15="http://schemas.microsoft.com/office/word/2012/wordml" xmlns:wpg="http://schemas.microsoft.com/office/word/2010/wordprocessingGroup" xmlns:wpi="http://schemas.microsoft.com/office/word/2010/wordprocessingInk" xmlns:wne="http://schemas.microsoft.com/office/word/2006/wordml" xmlns:wps="http://schemas.microsoft.com/office/word/2010/wordprocessingShape" mc:Ignorable="w14 w15 wp14">
+  <w:footnote w:type="separator" w:id="-1">
+    <w:p>
+      <w:pPr>
+        <w:spacing w:after="0" w:line="240" w:lineRule="auto"/>
+      </w:pPr>
+      <w:r>
+        <w:separator/>
+      </w:r>
+    </w:p>
+  </w:footnote>
+  <w:footnote w:type="continuationSeparator" w:id="0">
+    <w:p>
+      <w:pPr>
+        <w:spacing w:after="0" w:line="240" w:lineRule="auto"/>
+      </w:pPr>
+      <w:r>
+        <w:continuationSeparator/>
+      </w:r>
+    </w:p>
+  </w:footnote>
+</w:footnotes>
+</file>
+
 <file path=word/numbering.xml><?xml version="1.0" encoding="utf-8"?>
 <w:numbering xmlns:wpc="http://schemas.microsoft.com/office/word/2010/wordprocessingCanvas" xmlns:mc="http://schemas.openxmlformats.org/markup-compatibility/2006" xmlns:o="urn:schemas-microsoft-com:office:office" xmlns:r="http://schemas.openxmlformats.org/officeDocument/2006/relationships" xmlns:m="http://schemas.openxmlformats.org/officeDocument/2006/math" xmlns:v="urn:schemas-microsoft-com:vml" xmlns:wp14="http://schemas.microsoft.com/office/word/2010/wordprocessingDrawing" xmlns:wp="http://schemas.openxmlformats.org/drawingml/2006/wordprocessingDrawing" xmlns:w10="urn:schemas-microsoft-com:office:word" xmlns:w="http://schemas.openxmlformats.org/wordprocessingml/2006/main" xmlns:w14="http://schemas.microsoft.com/office/word/2010/wordml" xmlns:w15="http://schemas.microsoft.com/office/word/2012/wordml" xmlns:wpg="http://schemas.microsoft.com/office/word/2010/wordprocessingGroup" xmlns:wpi="http://schemas.microsoft.com/office/word/2010/wordprocessingInk" xmlns:wne="http://schemas.microsoft.com/office/word/2006/wordml" xmlns:wps="http://schemas.microsoft.com/office/word/2010/wordprocessingShape" mc:Ignorable="w14 w15 wp14">
   <w:abstractNum w:abstractNumId="0">
+    <w:nsid w:val="14623B15"/>
+    <w:multiLevelType w:val="hybridMultilevel"/>
+    <w:tmpl w:val="96C22812"/>
+    <w:lvl w:ilvl="0" w:tplc="0C0A0001">
+      <w:start w:val="1"/>
+      <w:numFmt w:val="bullet"/>
+      <w:lvlText w:val=""/>
+      <w:lvlJc w:val="left"/>
+      <w:pPr>
+        <w:ind w:left="1004" w:hanging="360"/>
+      </w:pPr>
+      <w:rPr>
+        <w:rFonts w:ascii="Symbol" w:hAnsi="Symbol" w:hint="default"/>
+      </w:rPr>
+    </w:lvl>
+    <w:lvl w:ilvl="1" w:tplc="0C0A0003" w:tentative="1">
+      <w:start w:val="1"/>
+      <w:numFmt w:val="bullet"/>
+      <w:lvlText w:val="o"/>
+      <w:lvlJc w:val="left"/>
+      <w:pPr>
+        <w:ind w:left="1724" w:hanging="360"/>
+      </w:pPr>
+      <w:rPr>
+        <w:rFonts w:ascii="Courier New" w:hAnsi="Courier New" w:cs="Courier New" w:hint="default"/>
+      </w:rPr>
+    </w:lvl>
+    <w:lvl w:ilvl="2" w:tplc="0C0A0005" w:tentative="1">
+      <w:start w:val="1"/>
+      <w:numFmt w:val="bullet"/>
+      <w:lvlText w:val=""/>
+      <w:lvlJc w:val="left"/>
+      <w:pPr>
+        <w:ind w:left="2444" w:hanging="360"/>
+      </w:pPr>
+      <w:rPr>
+        <w:rFonts w:ascii="Wingdings" w:hAnsi="Wingdings" w:hint="default"/>
+      </w:rPr>
+    </w:lvl>
+    <w:lvl w:ilvl="3" w:tplc="0C0A0001" w:tentative="1">
+      <w:start w:val="1"/>
+      <w:numFmt w:val="bullet"/>
+      <w:lvlText w:val=""/>
+      <w:lvlJc w:val="left"/>
+      <w:pPr>
+        <w:ind w:left="3164" w:hanging="360"/>
+      </w:pPr>
+      <w:rPr>
+        <w:rFonts w:ascii="Symbol" w:hAnsi="Symbol" w:hint="default"/>
+      </w:rPr>
+    </w:lvl>
+    <w:lvl w:ilvl="4" w:tplc="0C0A0003" w:tentative="1">
+      <w:start w:val="1"/>
+      <w:numFmt w:val="bullet"/>
+      <w:lvlText w:val="o"/>
+      <w:lvlJc w:val="left"/>
+      <w:pPr>
+        <w:ind w:left="3884" w:hanging="360"/>
+      </w:pPr>
+      <w:rPr>
+        <w:rFonts w:ascii="Courier New" w:hAnsi="Courier New" w:cs="Courier New" w:hint="default"/>
+      </w:rPr>
+    </w:lvl>
+    <w:lvl w:ilvl="5" w:tplc="0C0A0005" w:tentative="1">
+      <w:start w:val="1"/>
+      <w:numFmt w:val="bullet"/>
+      <w:lvlText w:val=""/>
+      <w:lvlJc w:val="left"/>
+      <w:pPr>
+        <w:ind w:left="4604" w:hanging="360"/>
+      </w:pPr>
+      <w:rPr>
+        <w:rFonts w:ascii="Wingdings" w:hAnsi="Wingdings" w:hint="default"/>
+      </w:rPr>
+    </w:lvl>
+    <w:lvl w:ilvl="6" w:tplc="0C0A0001" w:tentative="1">
+      <w:start w:val="1"/>
+      <w:numFmt w:val="bullet"/>
+      <w:lvlText w:val=""/>
+      <w:lvlJc w:val="left"/>
+      <w:pPr>
+        <w:ind w:left="5324" w:hanging="360"/>
+      </w:pPr>
+      <w:rPr>
+        <w:rFonts w:ascii="Symbol" w:hAnsi="Symbol" w:hint="default"/>
+      </w:rPr>
+    </w:lvl>
+    <w:lvl w:ilvl="7" w:tplc="0C0A0003" w:tentative="1">
+      <w:start w:val="1"/>
+      <w:numFmt w:val="bullet"/>
+      <w:lvlText w:val="o"/>
+      <w:lvlJc w:val="left"/>
+      <w:pPr>
+        <w:ind w:left="6044" w:hanging="360"/>
+      </w:pPr>
+      <w:rPr>
+        <w:rFonts w:ascii="Courier New" w:hAnsi="Courier New" w:cs="Courier New" w:hint="default"/>
+      </w:rPr>
+    </w:lvl>
+    <w:lvl w:ilvl="8" w:tplc="0C0A0005" w:tentative="1">
+      <w:start w:val="1"/>
+      <w:numFmt w:val="bullet"/>
+      <w:lvlText w:val=""/>
+      <w:lvlJc w:val="left"/>
+      <w:pPr>
+        <w:ind w:left="6764" w:hanging="360"/>
+      </w:pPr>
+      <w:rPr>
+        <w:rFonts w:ascii="Wingdings" w:hAnsi="Wingdings" w:hint="default"/>
+      </w:rPr>
+    </w:lvl>
+  </w:abstractNum>
+  <w:abstractNum w:abstractNumId="1">
     <w:nsid w:val="1DB13513"/>
     <w:multiLevelType w:val="hybridMultilevel"/>
     <w:tmpl w:val="CE74C412"/>
@@ -1357,7 +1706,7 @@
       </w:pPr>
     </w:lvl>
   </w:abstractNum>
-  <w:abstractNum w:abstractNumId="1">
+  <w:abstractNum w:abstractNumId="2">
     <w:nsid w:val="38E86046"/>
     <w:multiLevelType w:val="hybridMultilevel"/>
     <w:tmpl w:val="714282BC"/>
@@ -1444,9 +1793,12 @@
     </w:lvl>
   </w:abstractNum>
   <w:num w:numId="1">
+    <w:abstractNumId w:val="2"/>
+  </w:num>
+  <w:num w:numId="2">
     <w:abstractNumId w:val="1"/>
   </w:num>
-  <w:num w:numId="2">
+  <w:num w:numId="3">
     <w:abstractNumId w:val="0"/>
   </w:num>
 </w:numbering>
@@ -2064,6 +2416,50 @@
       <w:ind w:left="220"/>
     </w:pPr>
   </w:style>
+  <w:style w:type="paragraph" w:styleId="Header">
+    <w:name w:val="header"/>
+    <w:basedOn w:val="Normal"/>
+    <w:link w:val="HeaderChar"/>
+    <w:uiPriority w:val="99"/>
+    <w:unhideWhenUsed/>
+    <w:rsid w:val="008A22B7"/>
+    <w:pPr>
+      <w:tabs>
+        <w:tab w:val="center" w:pos="4252"/>
+        <w:tab w:val="right" w:pos="8504"/>
+      </w:tabs>
+      <w:spacing w:after="0" w:line="240" w:lineRule="auto"/>
+    </w:pPr>
+  </w:style>
+  <w:style w:type="character" w:customStyle="1" w:styleId="HeaderChar">
+    <w:name w:val="Header Char"/>
+    <w:basedOn w:val="DefaultParagraphFont"/>
+    <w:link w:val="Header"/>
+    <w:uiPriority w:val="99"/>
+    <w:rsid w:val="008A22B7"/>
+  </w:style>
+  <w:style w:type="paragraph" w:styleId="Footer">
+    <w:name w:val="footer"/>
+    <w:basedOn w:val="Normal"/>
+    <w:link w:val="FooterChar"/>
+    <w:uiPriority w:val="99"/>
+    <w:unhideWhenUsed/>
+    <w:rsid w:val="008A22B7"/>
+    <w:pPr>
+      <w:tabs>
+        <w:tab w:val="center" w:pos="4252"/>
+        <w:tab w:val="right" w:pos="8504"/>
+      </w:tabs>
+      <w:spacing w:after="0" w:line="240" w:lineRule="auto"/>
+    </w:pPr>
+  </w:style>
+  <w:style w:type="character" w:customStyle="1" w:styleId="FooterChar">
+    <w:name w:val="Footer Char"/>
+    <w:basedOn w:val="DefaultParagraphFont"/>
+    <w:link w:val="Footer"/>
+    <w:uiPriority w:val="99"/>
+    <w:rsid w:val="008A22B7"/>
+  </w:style>
 </w:styles>
 </file>
 
@@ -2140,6 +2536,34 @@
 
 <file path=word/glossary/fontTable.xml><?xml version="1.0" encoding="utf-8"?>
 <w:fonts xmlns:mc="http://schemas.openxmlformats.org/markup-compatibility/2006" xmlns:r="http://schemas.openxmlformats.org/officeDocument/2006/relationships" xmlns:w="http://schemas.openxmlformats.org/wordprocessingml/2006/main" xmlns:w14="http://schemas.microsoft.com/office/word/2010/wordml" xmlns:w15="http://schemas.microsoft.com/office/word/2012/wordml" mc:Ignorable="w14 w15">
+  <w:font w:name="Symbol">
+    <w:panose1 w:val="05050102010706020507"/>
+    <w:charset w:val="02"/>
+    <w:family w:val="roman"/>
+    <w:pitch w:val="variable"/>
+    <w:sig w:usb0="00000000" w:usb1="10000000" w:usb2="00000000" w:usb3="00000000" w:csb0="80000000" w:csb1="00000000"/>
+  </w:font>
+  <w:font w:name="Times New Roman">
+    <w:panose1 w:val="02020603050405020304"/>
+    <w:charset w:val="00"/>
+    <w:family w:val="roman"/>
+    <w:pitch w:val="variable"/>
+    <w:sig w:usb0="E0002EFF" w:usb1="C0007843" w:usb2="00000009" w:usb3="00000000" w:csb0="000001FF" w:csb1="00000000"/>
+  </w:font>
+  <w:font w:name="Courier New">
+    <w:panose1 w:val="02070309020205020404"/>
+    <w:charset w:val="00"/>
+    <w:family w:val="modern"/>
+    <w:pitch w:val="fixed"/>
+    <w:sig w:usb0="E0002AFF" w:usb1="C0007843" w:usb2="00000009" w:usb3="00000000" w:csb0="000001FF" w:csb1="00000000"/>
+  </w:font>
+  <w:font w:name="Wingdings">
+    <w:panose1 w:val="05000000000000000000"/>
+    <w:charset w:val="02"/>
+    <w:family w:val="auto"/>
+    <w:pitch w:val="variable"/>
+    <w:sig w:usb0="00000000" w:usb1="10000000" w:usb2="00000000" w:usb3="00000000" w:csb0="80000000" w:csb1="00000000"/>
+  </w:font>
   <w:font w:name="Calibri">
     <w:panose1 w:val="020F0502020204030204"/>
     <w:charset w:val="00"/>
@@ -2154,13 +2578,6 @@
     <w:family w:val="roman"/>
     <w:pitch w:val="fixed"/>
     <w:sig w:usb0="E00002FF" w:usb1="6AC7FDFB" w:usb2="08000012" w:usb3="00000000" w:csb0="0002009F" w:csb1="00000000"/>
-  </w:font>
-  <w:font w:name="Times New Roman">
-    <w:panose1 w:val="02020603050405020304"/>
-    <w:charset w:val="00"/>
-    <w:family w:val="roman"/>
-    <w:pitch w:val="variable"/>
-    <w:sig w:usb0="E0002EFF" w:usb1="C0007843" w:usb2="00000009" w:usb3="00000000" w:csb0="000001FF" w:csb1="00000000"/>
   </w:font>
   <w:font w:name="Calibri Light">
     <w:panose1 w:val="020F0302020204030204"/>
@@ -2199,9 +2616,9 @@
     <w:rsidRoot w:val="00255E31"/>
     <w:rsid w:val="00255E31"/>
     <w:rsid w:val="002C483B"/>
+    <w:rsid w:val="005D7D0E"/>
     <w:rsid w:val="005E5A6C"/>
     <w:rsid w:val="00A650D4"/>
-    <w:rsid w:val="00C90548"/>
     <w:rsid w:val="00FC4FE1"/>
   </w:rsids>
   <m:mathPr>
@@ -2949,7 +3366,7 @@
 </file>
 
 <file path=customXml/itemProps2.xml><?xml version="1.0" encoding="utf-8"?>
-<ds:datastoreItem xmlns:ds="http://schemas.openxmlformats.org/officeDocument/2006/customXml" ds:itemID="{1C04148E-F5C6-4746-B16E-8F3452D9AFAE}">
+<ds:datastoreItem xmlns:ds="http://schemas.openxmlformats.org/officeDocument/2006/customXml" ds:itemID="{CFACAF59-4622-4BDF-BB43-5C21494FB3AD}">
   <ds:schemaRefs>
     <ds:schemaRef ds:uri="http://schemas.openxmlformats.org/officeDocument/2006/bibliography"/>
   </ds:schemaRefs>

</xml_diff>

<commit_message>
Informe SI - Reestructuración del documento
Se informa de la reestructuracion general del documento. Y se me acaba
de ocurrir crear una rama aparte para esto ya que no incumbe a todos.
</commit_message>
<xml_diff>
--- a/Informe Sistemas Inteligentes.docx
+++ b/Informe Sistemas Inteligentes.docx
@@ -1113,14 +1113,20 @@
       </w:r>
     </w:p>
     <w:p>
+      <w:r>
+        <w:t xml:space="preserve">En el presente informe, explicaremos detalladamente </w:t>
+      </w:r>
+      <w:r>
+        <w:t xml:space="preserve">el problema a tratar, así como su funcionamiento, desde el punto de vista teórico. Posteriormente, se hablará de las herramientas de desarrollo y su elección acorde a las características específicas del problema, haciendo hincapié en aspectos técnicos. Por último, </w:t>
+      </w:r>
+    </w:p>
+    <w:p>
       <w:pPr>
-        <w:pStyle w:val="Heading2"/>
+        <w:pStyle w:val="Heading1"/>
       </w:pPr>
-      <w:bookmarkStart w:id="1" w:name="_Toc405455116"/>
-      <w:r>
-        <w:t>Nuestro problema</w:t>
-      </w:r>
-      <w:bookmarkEnd w:id="1"/>
+      <w:r>
+        <w:t>Descripción del problema</w:t>
+      </w:r>
     </w:p>
     <w:p>
       <w:r>
@@ -1173,6 +1179,7 @@
         <w:rPr>
           <w:b/>
         </w:rPr>
+        <w:lastRenderedPageBreak/>
         <w:t xml:space="preserve">El conocimiento del entorno necesario. </w:t>
       </w:r>
       <w:r>
@@ -1194,11 +1201,7 @@
         <w:t xml:space="preserve">Representación del mapa y los elementos del entorno. </w:t>
       </w:r>
       <w:r>
-        <w:t xml:space="preserve">El mapa será representado como una matriz en la que se indicarán las casillas libres, es decir, los caminos de la </w:t>
-      </w:r>
-      <w:r>
-        <w:lastRenderedPageBreak/>
-        <w:t xml:space="preserve">cueva. Tal como hemos mencionado en el punto anterior, el entorno constará de paredes, agua, obstáculos removibles y camino libre. El robot podrá avanzar sólo por los caminos libres, es decir, sin obstáculos, aunque también podrá </w:t>
+        <w:t xml:space="preserve">El mapa será representado como una matriz en la que se indicarán las casillas libres, es decir, los caminos de la cueva. Tal como hemos mencionado en el punto anterior, el entorno constará de paredes, agua, obstáculos removibles y camino libre. El robot podrá avanzar sólo por los caminos libres, es decir, sin obstáculos, aunque también podrá </w:t>
       </w:r>
       <w:r>
         <w:t>destruir y apartar de su camino aquellos obstáculos que identifique como obstáculos removibles.</w:t>
@@ -1221,12 +1224,18 @@
       <w:r>
         <w:t xml:space="preserve"> Los robots se comunicarán entre ellos mediante un sistema de pizarra, comunicando las rutas inexploradas para su posterior asignación a robots que estén libres. También, dichos robots serán capaces de detectar colisiones con los de su especie, evitando así la colisión entre dos robots.</w:t>
       </w:r>
+      <w:bookmarkStart w:id="1" w:name="_GoBack"/>
+      <w:bookmarkEnd w:id="1"/>
     </w:p>
     <w:p>
-      <w:r>
-        <w:t>En el presente informe, explicaremos detalladamente la estructura del programa y ampliaremos la explicación de estos puntos. También indagaremos en los detalles de desarrollo así como en las decisiones tomadas y las técnicas de inteligencia artificial aplicadas.</w:t>
+      <w:pPr>
+        <w:pStyle w:val="Heading2"/>
+      </w:pPr>
+      <w:r>
+        <w:t>Descripción del funcionamiento</w:t>
       </w:r>
     </w:p>
+    <w:p/>
     <w:p>
       <w:pPr>
         <w:pStyle w:val="Heading1"/>
@@ -1394,11 +1403,125 @@
       <w:r>
         <w:t xml:space="preserve">se han utilizado ciertos componentes de esta librería para generar los gráficos en 3D. </w:t>
       </w:r>
-      <w:bookmarkStart w:id="3" w:name="_GoBack"/>
-      <w:bookmarkEnd w:id="3"/>
+    </w:p>
+    <w:p>
+      <w:pPr>
+        <w:pStyle w:val="Heading2"/>
+      </w:pPr>
+      <w:r>
+        <w:t>Técnicas de IA utilizada</w:t>
+      </w:r>
+      <w:r>
+        <w:t>s</w:t>
+      </w:r>
+    </w:p>
+    <w:p>
+      <w:r>
+        <w:t>Para realizar este proyecto se han utilizado diversos algoritmos pertenecient</w:t>
+      </w:r>
+      <w:r>
+        <w:t>es a la inteligencia artificial, así como diversas técnicas pertenecientes a esta área.</w:t>
+      </w:r>
+    </w:p>
+    <w:p>
+      <w:r>
+        <w:lastRenderedPageBreak/>
+        <w:t>El primer paso en todo sistema, ya que es básico, es el concepto de vida artificial. Este concepto consiste en dotar al agente de percepción del entorno, así como de acciones para interactuar con él. En nuestro proyecto, no podía faltar esta técnica ya que los agentes cartógrafos interactuarán en la cueva.</w:t>
+      </w:r>
+    </w:p>
+    <w:p>
+      <w:r>
+        <w:t>La segunda técnica</w:t>
+      </w:r>
+      <w:r>
+        <w:t xml:space="preserve"> empleada, da la solución al problema de los caminos mínimos. Para ello, utilizamos el algoritmo A*, que nos permite hallar el camino mínimo entre dos puntos. Esto se utilizará para posicionar a los distintos agentes al principio de la ruta a explorar.</w:t>
+      </w:r>
+    </w:p>
+    <w:p>
+      <w:r>
+        <w:t>Cabe destacar también que el comportamiento de los robots ha sido inspirado en un algoritmo de búsqueda en profundidad, sin embargo, no se halla implementado directamente, sino que emerge un símil de él del comportamiento colectivo de los agentes.</w:t>
+      </w:r>
+    </w:p>
+    <w:p>
+      <w:pPr>
+        <w:pStyle w:val="Heading2"/>
+      </w:pPr>
+      <w:r>
+        <w:t>Diseño de los agentes</w:t>
+      </w:r>
+    </w:p>
+    <w:p>
+      <w:r>
+        <w:t>Los agentes implementados en este proyecto, se basan en una arquitectura híbrida.</w:t>
+      </w:r>
+      <w:r>
+        <w:t xml:space="preserve"> Esto se debe a las necesidades de planificación, a la vez de autonomía, que precisa el problema.</w:t>
+      </w:r>
+    </w:p>
+    <w:p>
+      <w:r>
+        <w:t>Los agentes, a nivel individual, presentarán una tabla de reacción-acción</w:t>
+      </w:r>
+      <w:r>
+        <w:t>, sin embargo, dichos agentes también serán ordenados por un planificador, que los enviará a realizar otras tareas concretas</w:t>
+      </w:r>
+      <w:r>
+        <w:t>.</w:t>
+      </w:r>
+      <w:r>
+        <w:t xml:space="preserve"> Para ello, el agente debe de disponer de diversos modos de actuación, que le permitan acatar órdenes y también gobernarse por sí mismo.</w:t>
+      </w:r>
+    </w:p>
+    <w:p>
+      <w:r>
+        <w:t>Para la comunicación entre éstos, se utilizará un sistema de pizarra, de tal manera que todos los agentes puedan escri</w:t>
+      </w:r>
+      <w:r>
+        <w:t>bir en ella</w:t>
+      </w:r>
+      <w:r>
+        <w:t xml:space="preserve">, y que el planificador pueda borrar estas anotaciones al asignárselas a un robot. También se tendrá en cuenta que </w:t>
+      </w:r>
+      <w:r>
+        <w:t>el mapa que se generará será compartido para todos los agentes, con permisos de lectura y escritura en él.</w:t>
+      </w:r>
+    </w:p>
+    <w:p>
+      <w:pPr>
+        <w:pStyle w:val="Heading2"/>
+      </w:pPr>
+      <w:r>
+        <w:t>Estructura de clases desarrollada</w:t>
+      </w:r>
+      <w:r>
+        <w:rPr>
+          <w:noProof/>
+        </w:rPr>
+        <w:drawing>
+          <wp:anchor distT="0" distB="0" distL="114300" distR="114300" simplePos="0" relativeHeight="251660288" behindDoc="0" locked="0" layoutInCell="1" allowOverlap="1" wp14:anchorId="7EEE48BF" wp14:editId="1669B41C">
+            <wp:simplePos x="0" y="0"/>
+            <wp:positionH relativeFrom="column">
+              <wp:posOffset>0</wp:posOffset>
+            </wp:positionH>
+            <wp:positionV relativeFrom="paragraph">
+              <wp:posOffset>285750</wp:posOffset>
+            </wp:positionV>
+            <wp:extent cx="5400040" cy="3150235"/>
+            <wp:effectExtent l="0" t="38100" r="0" b="0"/>
+            <wp:wrapSquare wrapText="bothSides"/>
+            <wp:docPr id="1" name="Diagram 1"/>
+            <wp:cNvGraphicFramePr/>
+            <a:graphic xmlns:a="http://schemas.openxmlformats.org/drawingml/2006/main">
+              <a:graphicData uri="http://schemas.openxmlformats.org/drawingml/2006/diagram">
+                <dgm:relIds xmlns:dgm="http://schemas.openxmlformats.org/drawingml/2006/diagram" xmlns:r="http://schemas.openxmlformats.org/officeDocument/2006/relationships" r:dm="rId11" r:lo="rId12" r:qs="rId13" r:cs="rId14"/>
+              </a:graphicData>
+            </a:graphic>
+          </wp:anchor>
+        </w:drawing>
+      </w:r>
     </w:p>
     <w:sectPr>
-      <w:footerReference w:type="default" r:id="rId11"/>
+      <w:footerReference w:type="default" r:id="rId16"/>
       <w:pgSz w:w="11906" w:h="16838"/>
       <w:pgMar w:top="1417" w:right="1701" w:bottom="1417" w:left="1701" w:header="708" w:footer="708" w:gutter="0"/>
       <w:pgNumType w:start="0"/>
@@ -1464,7 +1587,7 @@
           <w:rPr>
             <w:noProof/>
           </w:rPr>
-          <w:t>2</w:t>
+          <w:t>4</w:t>
         </w:r>
         <w:r>
           <w:fldChar w:fldCharType="end"/>
@@ -2463,6 +2586,3395 @@
 </w:styles>
 </file>
 
+<file path=word/diagrams/colors1.xml><?xml version="1.0" encoding="utf-8"?>
+<dgm:colorsDef xmlns:dgm="http://schemas.openxmlformats.org/drawingml/2006/diagram" xmlns:a="http://schemas.openxmlformats.org/drawingml/2006/main" uniqueId="urn:microsoft.com/office/officeart/2005/8/colors/colorful1">
+  <dgm:title val=""/>
+  <dgm:desc val=""/>
+  <dgm:catLst>
+    <dgm:cat type="colorful" pri="10100"/>
+  </dgm:catLst>
+  <dgm:styleLbl name="node0">
+    <dgm:fillClrLst meth="repeat">
+      <a:schemeClr val="accent1"/>
+    </dgm:fillClrLst>
+    <dgm:linClrLst meth="repeat">
+      <a:schemeClr val="lt1"/>
+    </dgm:linClrLst>
+    <dgm:effectClrLst/>
+    <dgm:txLinClrLst/>
+    <dgm:txFillClrLst/>
+    <dgm:txEffectClrLst/>
+  </dgm:styleLbl>
+  <dgm:styleLbl name="node1">
+    <dgm:fillClrLst meth="repeat">
+      <a:schemeClr val="accent2"/>
+      <a:schemeClr val="accent3"/>
+      <a:schemeClr val="accent4"/>
+      <a:schemeClr val="accent5"/>
+      <a:schemeClr val="accent6"/>
+    </dgm:fillClrLst>
+    <dgm:linClrLst meth="repeat">
+      <a:schemeClr val="lt1"/>
+    </dgm:linClrLst>
+    <dgm:effectClrLst/>
+    <dgm:txLinClrLst/>
+    <dgm:txFillClrLst/>
+    <dgm:txEffectClrLst/>
+  </dgm:styleLbl>
+  <dgm:styleLbl name="alignNode1">
+    <dgm:fillClrLst meth="repeat">
+      <a:schemeClr val="accent2"/>
+      <a:schemeClr val="accent3"/>
+      <a:schemeClr val="accent4"/>
+      <a:schemeClr val="accent5"/>
+      <a:schemeClr val="accent6"/>
+    </dgm:fillClrLst>
+    <dgm:linClrLst meth="repeat">
+      <a:schemeClr val="accent2"/>
+      <a:schemeClr val="accent3"/>
+      <a:schemeClr val="accent4"/>
+      <a:schemeClr val="accent5"/>
+      <a:schemeClr val="accent6"/>
+    </dgm:linClrLst>
+    <dgm:effectClrLst/>
+    <dgm:txLinClrLst/>
+    <dgm:txFillClrLst/>
+    <dgm:txEffectClrLst/>
+  </dgm:styleLbl>
+  <dgm:styleLbl name="lnNode1">
+    <dgm:fillClrLst meth="repeat">
+      <a:schemeClr val="accent2"/>
+      <a:schemeClr val="accent3"/>
+      <a:schemeClr val="accent4"/>
+      <a:schemeClr val="accent5"/>
+      <a:schemeClr val="accent6"/>
+    </dgm:fillClrLst>
+    <dgm:linClrLst meth="repeat">
+      <a:schemeClr val="lt1"/>
+    </dgm:linClrLst>
+    <dgm:effectClrLst/>
+    <dgm:txLinClrLst/>
+    <dgm:txFillClrLst/>
+    <dgm:txEffectClrLst/>
+  </dgm:styleLbl>
+  <dgm:styleLbl name="vennNode1">
+    <dgm:fillClrLst meth="repeat">
+      <a:schemeClr val="accent2">
+        <a:alpha val="50000"/>
+      </a:schemeClr>
+      <a:schemeClr val="accent3">
+        <a:alpha val="50000"/>
+      </a:schemeClr>
+      <a:schemeClr val="accent4">
+        <a:alpha val="50000"/>
+      </a:schemeClr>
+      <a:schemeClr val="accent5">
+        <a:alpha val="50000"/>
+      </a:schemeClr>
+      <a:schemeClr val="accent6">
+        <a:alpha val="50000"/>
+      </a:schemeClr>
+    </dgm:fillClrLst>
+    <dgm:linClrLst meth="repeat">
+      <a:schemeClr val="lt1"/>
+    </dgm:linClrLst>
+    <dgm:effectClrLst/>
+    <dgm:txLinClrLst/>
+    <dgm:txFillClrLst/>
+    <dgm:txEffectClrLst/>
+  </dgm:styleLbl>
+  <dgm:styleLbl name="node2">
+    <dgm:fillClrLst>
+      <a:schemeClr val="accent2"/>
+    </dgm:fillClrLst>
+    <dgm:linClrLst meth="repeat">
+      <a:schemeClr val="lt1"/>
+    </dgm:linClrLst>
+    <dgm:effectClrLst/>
+    <dgm:txLinClrLst/>
+    <dgm:txFillClrLst/>
+    <dgm:txEffectClrLst/>
+  </dgm:styleLbl>
+  <dgm:styleLbl name="node3">
+    <dgm:fillClrLst>
+      <a:schemeClr val="accent3"/>
+    </dgm:fillClrLst>
+    <dgm:linClrLst meth="repeat">
+      <a:schemeClr val="lt1"/>
+    </dgm:linClrLst>
+    <dgm:effectClrLst/>
+    <dgm:txLinClrLst/>
+    <dgm:txFillClrLst/>
+    <dgm:txEffectClrLst/>
+  </dgm:styleLbl>
+  <dgm:styleLbl name="node4">
+    <dgm:fillClrLst>
+      <a:schemeClr val="accent4"/>
+    </dgm:fillClrLst>
+    <dgm:linClrLst meth="repeat">
+      <a:schemeClr val="lt1"/>
+    </dgm:linClrLst>
+    <dgm:effectClrLst/>
+    <dgm:txLinClrLst/>
+    <dgm:txFillClrLst/>
+    <dgm:txEffectClrLst/>
+  </dgm:styleLbl>
+  <dgm:styleLbl name="fgImgPlace1">
+    <dgm:fillClrLst meth="repeat">
+      <a:schemeClr val="accent2">
+        <a:tint val="50000"/>
+      </a:schemeClr>
+      <a:schemeClr val="accent3">
+        <a:tint val="50000"/>
+      </a:schemeClr>
+      <a:schemeClr val="accent4">
+        <a:tint val="50000"/>
+      </a:schemeClr>
+      <a:schemeClr val="accent5">
+        <a:tint val="50000"/>
+      </a:schemeClr>
+      <a:schemeClr val="accent6">
+        <a:tint val="50000"/>
+      </a:schemeClr>
+    </dgm:fillClrLst>
+    <dgm:linClrLst meth="repeat">
+      <a:schemeClr val="lt1"/>
+    </dgm:linClrLst>
+    <dgm:effectClrLst/>
+    <dgm:txLinClrLst/>
+    <dgm:txFillClrLst meth="repeat">
+      <a:schemeClr val="lt1"/>
+    </dgm:txFillClrLst>
+    <dgm:txEffectClrLst/>
+  </dgm:styleLbl>
+  <dgm:styleLbl name="alignImgPlace1">
+    <dgm:fillClrLst>
+      <a:schemeClr val="accent1">
+        <a:tint val="50000"/>
+      </a:schemeClr>
+      <a:schemeClr val="accent2">
+        <a:tint val="20000"/>
+      </a:schemeClr>
+    </dgm:fillClrLst>
+    <dgm:linClrLst meth="repeat">
+      <a:schemeClr val="lt1"/>
+    </dgm:linClrLst>
+    <dgm:effectClrLst/>
+    <dgm:txLinClrLst/>
+    <dgm:txFillClrLst meth="repeat">
+      <a:schemeClr val="lt1"/>
+    </dgm:txFillClrLst>
+    <dgm:txEffectClrLst/>
+  </dgm:styleLbl>
+  <dgm:styleLbl name="bgImgPlace1">
+    <dgm:fillClrLst>
+      <a:schemeClr val="accent1">
+        <a:tint val="50000"/>
+      </a:schemeClr>
+      <a:schemeClr val="accent2">
+        <a:tint val="20000"/>
+      </a:schemeClr>
+    </dgm:fillClrLst>
+    <dgm:linClrLst meth="repeat">
+      <a:schemeClr val="lt1"/>
+    </dgm:linClrLst>
+    <dgm:effectClrLst/>
+    <dgm:txLinClrLst/>
+    <dgm:txFillClrLst meth="repeat">
+      <a:schemeClr val="lt1"/>
+    </dgm:txFillClrLst>
+    <dgm:txEffectClrLst/>
+  </dgm:styleLbl>
+  <dgm:styleLbl name="sibTrans2D1">
+    <dgm:fillClrLst meth="repeat">
+      <a:schemeClr val="accent2"/>
+      <a:schemeClr val="accent3"/>
+      <a:schemeClr val="accent4"/>
+      <a:schemeClr val="accent5"/>
+      <a:schemeClr val="accent6"/>
+    </dgm:fillClrLst>
+    <dgm:linClrLst meth="cycle">
+      <a:schemeClr val="lt1"/>
+    </dgm:linClrLst>
+    <dgm:effectClrLst/>
+    <dgm:txLinClrLst/>
+    <dgm:txFillClrLst/>
+    <dgm:txEffectClrLst/>
+  </dgm:styleLbl>
+  <dgm:styleLbl name="fgSibTrans2D1">
+    <dgm:fillClrLst meth="repeat">
+      <a:schemeClr val="accent2"/>
+      <a:schemeClr val="accent3"/>
+      <a:schemeClr val="accent4"/>
+      <a:schemeClr val="accent5"/>
+      <a:schemeClr val="accent6"/>
+    </dgm:fillClrLst>
+    <dgm:linClrLst meth="cycle">
+      <a:schemeClr val="lt1"/>
+    </dgm:linClrLst>
+    <dgm:effectClrLst/>
+    <dgm:txLinClrLst/>
+    <dgm:txFillClrLst meth="repeat">
+      <a:schemeClr val="lt1"/>
+    </dgm:txFillClrLst>
+    <dgm:txEffectClrLst/>
+  </dgm:styleLbl>
+  <dgm:styleLbl name="bgSibTrans2D1">
+    <dgm:fillClrLst meth="repeat">
+      <a:schemeClr val="accent2"/>
+      <a:schemeClr val="accent3"/>
+      <a:schemeClr val="accent4"/>
+      <a:schemeClr val="accent5"/>
+      <a:schemeClr val="accent6"/>
+    </dgm:fillClrLst>
+    <dgm:linClrLst meth="cycle">
+      <a:schemeClr val="lt1"/>
+    </dgm:linClrLst>
+    <dgm:effectClrLst/>
+    <dgm:txLinClrLst/>
+    <dgm:txFillClrLst meth="repeat">
+      <a:schemeClr val="lt1"/>
+    </dgm:txFillClrLst>
+    <dgm:txEffectClrLst/>
+  </dgm:styleLbl>
+  <dgm:styleLbl name="sibTrans1D1">
+    <dgm:fillClrLst meth="repeat">
+      <a:schemeClr val="accent2"/>
+      <a:schemeClr val="accent3"/>
+      <a:schemeClr val="accent4"/>
+      <a:schemeClr val="accent5"/>
+      <a:schemeClr val="accent6"/>
+    </dgm:fillClrLst>
+    <dgm:linClrLst meth="repeat">
+      <a:schemeClr val="accent2"/>
+      <a:schemeClr val="accent3"/>
+      <a:schemeClr val="accent4"/>
+      <a:schemeClr val="accent5"/>
+      <a:schemeClr val="accent6"/>
+    </dgm:linClrLst>
+    <dgm:effectClrLst/>
+    <dgm:txLinClrLst/>
+    <dgm:txFillClrLst meth="repeat">
+      <a:schemeClr val="tx1"/>
+    </dgm:txFillClrLst>
+    <dgm:txEffectClrLst/>
+  </dgm:styleLbl>
+  <dgm:styleLbl name="callout">
+    <dgm:fillClrLst meth="repeat">
+      <a:schemeClr val="accent2"/>
+    </dgm:fillClrLst>
+    <dgm:linClrLst meth="repeat">
+      <a:schemeClr val="accent2">
+        <a:tint val="50000"/>
+      </a:schemeClr>
+    </dgm:linClrLst>
+    <dgm:effectClrLst/>
+    <dgm:txLinClrLst/>
+    <dgm:txFillClrLst meth="repeat">
+      <a:schemeClr val="tx1"/>
+    </dgm:txFillClrLst>
+    <dgm:txEffectClrLst/>
+  </dgm:styleLbl>
+  <dgm:styleLbl name="asst0">
+    <dgm:fillClrLst meth="repeat">
+      <a:schemeClr val="accent1"/>
+    </dgm:fillClrLst>
+    <dgm:linClrLst meth="repeat">
+      <a:schemeClr val="lt1"/>
+    </dgm:linClrLst>
+    <dgm:effectClrLst/>
+    <dgm:txLinClrLst/>
+    <dgm:txFillClrLst/>
+    <dgm:txEffectClrLst/>
+  </dgm:styleLbl>
+  <dgm:styleLbl name="asst1">
+    <dgm:fillClrLst meth="repeat">
+      <a:schemeClr val="accent2"/>
+    </dgm:fillClrLst>
+    <dgm:linClrLst meth="repeat">
+      <a:schemeClr val="lt1"/>
+    </dgm:linClrLst>
+    <dgm:effectClrLst/>
+    <dgm:txLinClrLst/>
+    <dgm:txFillClrLst/>
+    <dgm:txEffectClrLst/>
+  </dgm:styleLbl>
+  <dgm:styleLbl name="asst2">
+    <dgm:fillClrLst>
+      <a:schemeClr val="accent3"/>
+    </dgm:fillClrLst>
+    <dgm:linClrLst meth="repeat">
+      <a:schemeClr val="lt1"/>
+    </dgm:linClrLst>
+    <dgm:effectClrLst/>
+    <dgm:txLinClrLst/>
+    <dgm:txFillClrLst/>
+    <dgm:txEffectClrLst/>
+  </dgm:styleLbl>
+  <dgm:styleLbl name="asst3">
+    <dgm:fillClrLst>
+      <a:schemeClr val="accent4"/>
+    </dgm:fillClrLst>
+    <dgm:linClrLst meth="repeat">
+      <a:schemeClr val="lt1"/>
+    </dgm:linClrLst>
+    <dgm:effectClrLst/>
+    <dgm:txLinClrLst/>
+    <dgm:txFillClrLst/>
+    <dgm:txEffectClrLst/>
+  </dgm:styleLbl>
+  <dgm:styleLbl name="asst4">
+    <dgm:fillClrLst>
+      <a:schemeClr val="accent5"/>
+    </dgm:fillClrLst>
+    <dgm:linClrLst meth="repeat">
+      <a:schemeClr val="lt1"/>
+    </dgm:linClrLst>
+    <dgm:effectClrLst/>
+    <dgm:txLinClrLst/>
+    <dgm:txFillClrLst/>
+    <dgm:txEffectClrLst/>
+  </dgm:styleLbl>
+  <dgm:styleLbl name="parChTrans2D1">
+    <dgm:fillClrLst meth="repeat">
+      <a:schemeClr val="accent2"/>
+    </dgm:fillClrLst>
+    <dgm:linClrLst meth="repeat">
+      <a:schemeClr val="lt1"/>
+    </dgm:linClrLst>
+    <dgm:effectClrLst/>
+    <dgm:txLinClrLst/>
+    <dgm:txFillClrLst meth="repeat">
+      <a:schemeClr val="lt1"/>
+    </dgm:txFillClrLst>
+    <dgm:txEffectClrLst/>
+  </dgm:styleLbl>
+  <dgm:styleLbl name="parChTrans2D2">
+    <dgm:fillClrLst meth="repeat">
+      <a:schemeClr val="accent3"/>
+    </dgm:fillClrLst>
+    <dgm:linClrLst meth="repeat">
+      <a:schemeClr val="lt1"/>
+    </dgm:linClrLst>
+    <dgm:effectClrLst/>
+    <dgm:txLinClrLst/>
+    <dgm:txFillClrLst/>
+    <dgm:txEffectClrLst/>
+  </dgm:styleLbl>
+  <dgm:styleLbl name="parChTrans2D3">
+    <dgm:fillClrLst meth="repeat">
+      <a:schemeClr val="accent4"/>
+    </dgm:fillClrLst>
+    <dgm:linClrLst meth="repeat">
+      <a:schemeClr val="lt1"/>
+    </dgm:linClrLst>
+    <dgm:effectClrLst/>
+    <dgm:txLinClrLst/>
+    <dgm:txFillClrLst/>
+    <dgm:txEffectClrLst/>
+  </dgm:styleLbl>
+  <dgm:styleLbl name="parChTrans2D4">
+    <dgm:fillClrLst meth="repeat">
+      <a:schemeClr val="accent5"/>
+    </dgm:fillClrLst>
+    <dgm:linClrLst meth="repeat">
+      <a:schemeClr val="lt1"/>
+    </dgm:linClrLst>
+    <dgm:effectClrLst/>
+    <dgm:txLinClrLst/>
+    <dgm:txFillClrLst meth="repeat">
+      <a:schemeClr val="lt1"/>
+    </dgm:txFillClrLst>
+    <dgm:txEffectClrLst/>
+  </dgm:styleLbl>
+  <dgm:styleLbl name="parChTrans1D1">
+    <dgm:fillClrLst meth="repeat">
+      <a:schemeClr val="accent2"/>
+    </dgm:fillClrLst>
+    <dgm:linClrLst meth="repeat">
+      <a:schemeClr val="accent1"/>
+    </dgm:linClrLst>
+    <dgm:effectClrLst/>
+    <dgm:txLinClrLst/>
+    <dgm:txFillClrLst meth="repeat">
+      <a:schemeClr val="tx1"/>
+    </dgm:txFillClrLst>
+    <dgm:txEffectClrLst/>
+  </dgm:styleLbl>
+  <dgm:styleLbl name="parChTrans1D2">
+    <dgm:fillClrLst meth="repeat">
+      <a:schemeClr val="accent3">
+        <a:tint val="90000"/>
+      </a:schemeClr>
+    </dgm:fillClrLst>
+    <dgm:linClrLst meth="repeat">
+      <a:schemeClr val="accent2"/>
+    </dgm:linClrLst>
+    <dgm:effectClrLst/>
+    <dgm:txLinClrLst/>
+    <dgm:txFillClrLst meth="repeat">
+      <a:schemeClr val="tx1"/>
+    </dgm:txFillClrLst>
+    <dgm:txEffectClrLst/>
+  </dgm:styleLbl>
+  <dgm:styleLbl name="parChTrans1D3">
+    <dgm:fillClrLst meth="repeat">
+      <a:schemeClr val="accent4">
+        <a:tint val="70000"/>
+      </a:schemeClr>
+    </dgm:fillClrLst>
+    <dgm:linClrLst meth="repeat">
+      <a:schemeClr val="accent3"/>
+    </dgm:linClrLst>
+    <dgm:effectClrLst/>
+    <dgm:txLinClrLst/>
+    <dgm:txFillClrLst meth="repeat">
+      <a:schemeClr val="tx1"/>
+    </dgm:txFillClrLst>
+    <dgm:txEffectClrLst/>
+  </dgm:styleLbl>
+  <dgm:styleLbl name="parChTrans1D4">
+    <dgm:fillClrLst meth="repeat">
+      <a:schemeClr val="accent5">
+        <a:tint val="50000"/>
+      </a:schemeClr>
+    </dgm:fillClrLst>
+    <dgm:linClrLst meth="repeat">
+      <a:schemeClr val="accent4"/>
+    </dgm:linClrLst>
+    <dgm:effectClrLst/>
+    <dgm:txLinClrLst/>
+    <dgm:txFillClrLst meth="repeat">
+      <a:schemeClr val="tx1"/>
+    </dgm:txFillClrLst>
+    <dgm:txEffectClrLst/>
+  </dgm:styleLbl>
+  <dgm:styleLbl name="fgAcc1">
+    <dgm:fillClrLst meth="repeat">
+      <a:schemeClr val="lt1">
+        <a:alpha val="90000"/>
+      </a:schemeClr>
+    </dgm:fillClrLst>
+    <dgm:linClrLst meth="repeat">
+      <a:schemeClr val="accent2"/>
+      <a:schemeClr val="accent3"/>
+      <a:schemeClr val="accent4"/>
+      <a:schemeClr val="accent5"/>
+      <a:schemeClr val="accent6"/>
+    </dgm:linClrLst>
+    <dgm:effectClrLst/>
+    <dgm:txLinClrLst/>
+    <dgm:txFillClrLst meth="repeat">
+      <a:schemeClr val="dk1"/>
+    </dgm:txFillClrLst>
+    <dgm:txEffectClrLst/>
+  </dgm:styleLbl>
+  <dgm:styleLbl name="conFgAcc1">
+    <dgm:fillClrLst meth="repeat">
+      <a:schemeClr val="lt1">
+        <a:alpha val="90000"/>
+      </a:schemeClr>
+    </dgm:fillClrLst>
+    <dgm:linClrLst meth="repeat">
+      <a:schemeClr val="accent2"/>
+      <a:schemeClr val="accent3"/>
+      <a:schemeClr val="accent4"/>
+      <a:schemeClr val="accent5"/>
+      <a:schemeClr val="accent6"/>
+    </dgm:linClrLst>
+    <dgm:effectClrLst/>
+    <dgm:txLinClrLst/>
+    <dgm:txFillClrLst meth="repeat">
+      <a:schemeClr val="dk1"/>
+    </dgm:txFillClrLst>
+    <dgm:txEffectClrLst/>
+  </dgm:styleLbl>
+  <dgm:styleLbl name="alignAcc1">
+    <dgm:fillClrLst meth="repeat">
+      <a:schemeClr val="lt1">
+        <a:alpha val="90000"/>
+      </a:schemeClr>
+    </dgm:fillClrLst>
+    <dgm:linClrLst meth="repeat">
+      <a:schemeClr val="accent2"/>
+      <a:schemeClr val="accent3"/>
+      <a:schemeClr val="accent4"/>
+      <a:schemeClr val="accent5"/>
+      <a:schemeClr val="accent6"/>
+    </dgm:linClrLst>
+    <dgm:effectClrLst/>
+    <dgm:txLinClrLst/>
+    <dgm:txFillClrLst meth="repeat">
+      <a:schemeClr val="dk1"/>
+    </dgm:txFillClrLst>
+    <dgm:txEffectClrLst/>
+  </dgm:styleLbl>
+  <dgm:styleLbl name="trAlignAcc1">
+    <dgm:fillClrLst meth="repeat">
+      <a:schemeClr val="lt1">
+        <a:alpha val="40000"/>
+      </a:schemeClr>
+    </dgm:fillClrLst>
+    <dgm:linClrLst meth="repeat">
+      <a:schemeClr val="accent1"/>
+    </dgm:linClrLst>
+    <dgm:effectClrLst/>
+    <dgm:txLinClrLst/>
+    <dgm:txFillClrLst meth="repeat">
+      <a:schemeClr val="dk1"/>
+    </dgm:txFillClrLst>
+    <dgm:txEffectClrLst/>
+  </dgm:styleLbl>
+  <dgm:styleLbl name="bgAcc1">
+    <dgm:fillClrLst meth="repeat">
+      <a:schemeClr val="lt1">
+        <a:alpha val="90000"/>
+      </a:schemeClr>
+    </dgm:fillClrLst>
+    <dgm:linClrLst meth="repeat">
+      <a:schemeClr val="accent2"/>
+      <a:schemeClr val="accent3"/>
+      <a:schemeClr val="accent4"/>
+      <a:schemeClr val="accent5"/>
+      <a:schemeClr val="accent6"/>
+    </dgm:linClrLst>
+    <dgm:effectClrLst/>
+    <dgm:txLinClrLst/>
+    <dgm:txFillClrLst meth="repeat">
+      <a:schemeClr val="dk1"/>
+    </dgm:txFillClrLst>
+    <dgm:txEffectClrLst/>
+  </dgm:styleLbl>
+  <dgm:styleLbl name="solidFgAcc1">
+    <dgm:fillClrLst meth="repeat">
+      <a:schemeClr val="lt1"/>
+    </dgm:fillClrLst>
+    <dgm:linClrLst meth="repeat">
+      <a:schemeClr val="accent2"/>
+      <a:schemeClr val="accent3"/>
+      <a:schemeClr val="accent4"/>
+      <a:schemeClr val="accent5"/>
+      <a:schemeClr val="accent6"/>
+    </dgm:linClrLst>
+    <dgm:effectClrLst/>
+    <dgm:txLinClrLst/>
+    <dgm:txFillClrLst meth="repeat">
+      <a:schemeClr val="dk1"/>
+    </dgm:txFillClrLst>
+    <dgm:txEffectClrLst/>
+  </dgm:styleLbl>
+  <dgm:styleLbl name="solidAlignAcc1">
+    <dgm:fillClrLst meth="repeat">
+      <a:schemeClr val="lt1"/>
+    </dgm:fillClrLst>
+    <dgm:linClrLst meth="repeat">
+      <a:schemeClr val="accent2"/>
+      <a:schemeClr val="accent3"/>
+      <a:schemeClr val="accent4"/>
+      <a:schemeClr val="accent5"/>
+      <a:schemeClr val="accent6"/>
+    </dgm:linClrLst>
+    <dgm:effectClrLst/>
+    <dgm:txLinClrLst/>
+    <dgm:txFillClrLst meth="repeat">
+      <a:schemeClr val="dk1"/>
+    </dgm:txFillClrLst>
+    <dgm:txEffectClrLst/>
+  </dgm:styleLbl>
+  <dgm:styleLbl name="solidBgAcc1">
+    <dgm:fillClrLst meth="repeat">
+      <a:schemeClr val="lt1"/>
+    </dgm:fillClrLst>
+    <dgm:linClrLst meth="repeat">
+      <a:schemeClr val="accent2"/>
+      <a:schemeClr val="accent3"/>
+      <a:schemeClr val="accent4"/>
+      <a:schemeClr val="accent5"/>
+      <a:schemeClr val="accent6"/>
+    </dgm:linClrLst>
+    <dgm:effectClrLst/>
+    <dgm:txLinClrLst/>
+    <dgm:txFillClrLst meth="repeat">
+      <a:schemeClr val="dk1"/>
+    </dgm:txFillClrLst>
+    <dgm:txEffectClrLst/>
+  </dgm:styleLbl>
+  <dgm:styleLbl name="fgAccFollowNode1">
+    <dgm:fillClrLst meth="repeat">
+      <a:schemeClr val="accent2">
+        <a:tint val="40000"/>
+        <a:alpha val="90000"/>
+      </a:schemeClr>
+      <a:schemeClr val="accent3">
+        <a:tint val="40000"/>
+        <a:alpha val="90000"/>
+      </a:schemeClr>
+      <a:schemeClr val="accent4">
+        <a:tint val="40000"/>
+        <a:alpha val="90000"/>
+      </a:schemeClr>
+      <a:schemeClr val="accent5">
+        <a:tint val="40000"/>
+        <a:alpha val="90000"/>
+      </a:schemeClr>
+      <a:schemeClr val="accent6">
+        <a:tint val="40000"/>
+        <a:alpha val="90000"/>
+      </a:schemeClr>
+    </dgm:fillClrLst>
+    <dgm:linClrLst meth="repeat">
+      <a:schemeClr val="accent2">
+        <a:tint val="40000"/>
+        <a:alpha val="90000"/>
+      </a:schemeClr>
+      <a:schemeClr val="accent3">
+        <a:tint val="40000"/>
+        <a:alpha val="90000"/>
+      </a:schemeClr>
+      <a:schemeClr val="accent4">
+        <a:tint val="40000"/>
+        <a:alpha val="90000"/>
+      </a:schemeClr>
+      <a:schemeClr val="accent5">
+        <a:tint val="40000"/>
+        <a:alpha val="90000"/>
+      </a:schemeClr>
+      <a:schemeClr val="accent6">
+        <a:tint val="40000"/>
+        <a:alpha val="90000"/>
+      </a:schemeClr>
+    </dgm:linClrLst>
+    <dgm:effectClrLst/>
+    <dgm:txLinClrLst/>
+    <dgm:txFillClrLst meth="repeat">
+      <a:schemeClr val="dk1"/>
+    </dgm:txFillClrLst>
+    <dgm:txEffectClrLst/>
+  </dgm:styleLbl>
+  <dgm:styleLbl name="alignAccFollowNode1">
+    <dgm:fillClrLst meth="repeat">
+      <a:schemeClr val="accent2">
+        <a:tint val="40000"/>
+        <a:alpha val="90000"/>
+      </a:schemeClr>
+      <a:schemeClr val="accent3">
+        <a:tint val="40000"/>
+        <a:alpha val="90000"/>
+      </a:schemeClr>
+      <a:schemeClr val="accent4">
+        <a:tint val="40000"/>
+        <a:alpha val="90000"/>
+      </a:schemeClr>
+      <a:schemeClr val="accent5">
+        <a:tint val="40000"/>
+        <a:alpha val="90000"/>
+      </a:schemeClr>
+      <a:schemeClr val="accent6">
+        <a:tint val="40000"/>
+        <a:alpha val="90000"/>
+      </a:schemeClr>
+    </dgm:fillClrLst>
+    <dgm:linClrLst meth="repeat">
+      <a:schemeClr val="accent2">
+        <a:tint val="40000"/>
+        <a:alpha val="90000"/>
+      </a:schemeClr>
+      <a:schemeClr val="accent3">
+        <a:tint val="40000"/>
+        <a:alpha val="90000"/>
+      </a:schemeClr>
+      <a:schemeClr val="accent4">
+        <a:tint val="40000"/>
+        <a:alpha val="90000"/>
+      </a:schemeClr>
+      <a:schemeClr val="accent5">
+        <a:tint val="40000"/>
+        <a:alpha val="90000"/>
+      </a:schemeClr>
+      <a:schemeClr val="accent6">
+        <a:tint val="40000"/>
+        <a:alpha val="90000"/>
+      </a:schemeClr>
+    </dgm:linClrLst>
+    <dgm:effectClrLst/>
+    <dgm:txLinClrLst/>
+    <dgm:txFillClrLst meth="repeat">
+      <a:schemeClr val="dk1"/>
+    </dgm:txFillClrLst>
+    <dgm:txEffectClrLst/>
+  </dgm:styleLbl>
+  <dgm:styleLbl name="bgAccFollowNode1">
+    <dgm:fillClrLst meth="repeat">
+      <a:schemeClr val="accent2">
+        <a:tint val="40000"/>
+        <a:alpha val="90000"/>
+      </a:schemeClr>
+      <a:schemeClr val="accent3">
+        <a:tint val="40000"/>
+        <a:alpha val="90000"/>
+      </a:schemeClr>
+      <a:schemeClr val="accent4">
+        <a:tint val="40000"/>
+        <a:alpha val="90000"/>
+      </a:schemeClr>
+      <a:schemeClr val="accent5">
+        <a:tint val="40000"/>
+        <a:alpha val="90000"/>
+      </a:schemeClr>
+      <a:schemeClr val="accent6">
+        <a:tint val="40000"/>
+        <a:alpha val="90000"/>
+      </a:schemeClr>
+    </dgm:fillClrLst>
+    <dgm:linClrLst meth="repeat">
+      <a:schemeClr val="accent2">
+        <a:tint val="40000"/>
+        <a:alpha val="90000"/>
+      </a:schemeClr>
+      <a:schemeClr val="accent3">
+        <a:tint val="40000"/>
+        <a:alpha val="90000"/>
+      </a:schemeClr>
+      <a:schemeClr val="accent4">
+        <a:tint val="40000"/>
+        <a:alpha val="90000"/>
+      </a:schemeClr>
+      <a:schemeClr val="accent5">
+        <a:tint val="40000"/>
+        <a:alpha val="90000"/>
+      </a:schemeClr>
+      <a:schemeClr val="accent6">
+        <a:tint val="40000"/>
+        <a:alpha val="90000"/>
+      </a:schemeClr>
+    </dgm:linClrLst>
+    <dgm:effectClrLst/>
+    <dgm:txLinClrLst/>
+    <dgm:txFillClrLst meth="repeat">
+      <a:schemeClr val="dk1"/>
+    </dgm:txFillClrLst>
+    <dgm:txEffectClrLst/>
+  </dgm:styleLbl>
+  <dgm:styleLbl name="fgAcc0">
+    <dgm:fillClrLst meth="repeat">
+      <a:schemeClr val="lt1">
+        <a:alpha val="90000"/>
+      </a:schemeClr>
+    </dgm:fillClrLst>
+    <dgm:linClrLst>
+      <a:schemeClr val="accent1"/>
+    </dgm:linClrLst>
+    <dgm:effectClrLst/>
+    <dgm:txLinClrLst/>
+    <dgm:txFillClrLst meth="repeat">
+      <a:schemeClr val="dk1"/>
+    </dgm:txFillClrLst>
+    <dgm:txEffectClrLst/>
+  </dgm:styleLbl>
+  <dgm:styleLbl name="fgAcc2">
+    <dgm:fillClrLst meth="repeat">
+      <a:schemeClr val="lt1">
+        <a:alpha val="90000"/>
+      </a:schemeClr>
+    </dgm:fillClrLst>
+    <dgm:linClrLst>
+      <a:schemeClr val="accent2"/>
+    </dgm:linClrLst>
+    <dgm:effectClrLst/>
+    <dgm:txLinClrLst/>
+    <dgm:txFillClrLst meth="repeat">
+      <a:schemeClr val="dk1"/>
+    </dgm:txFillClrLst>
+    <dgm:txEffectClrLst/>
+  </dgm:styleLbl>
+  <dgm:styleLbl name="fgAcc3">
+    <dgm:fillClrLst meth="repeat">
+      <a:schemeClr val="lt1">
+        <a:alpha val="90000"/>
+      </a:schemeClr>
+    </dgm:fillClrLst>
+    <dgm:linClrLst>
+      <a:schemeClr val="accent3"/>
+    </dgm:linClrLst>
+    <dgm:effectClrLst/>
+    <dgm:txLinClrLst/>
+    <dgm:txFillClrLst meth="repeat">
+      <a:schemeClr val="dk1"/>
+    </dgm:txFillClrLst>
+    <dgm:txEffectClrLst/>
+  </dgm:styleLbl>
+  <dgm:styleLbl name="fgAcc4">
+    <dgm:fillClrLst meth="repeat">
+      <a:schemeClr val="lt1">
+        <a:alpha val="90000"/>
+      </a:schemeClr>
+    </dgm:fillClrLst>
+    <dgm:linClrLst>
+      <a:schemeClr val="accent4"/>
+    </dgm:linClrLst>
+    <dgm:effectClrLst/>
+    <dgm:txLinClrLst/>
+    <dgm:txFillClrLst meth="repeat">
+      <a:schemeClr val="dk1"/>
+    </dgm:txFillClrLst>
+    <dgm:txEffectClrLst/>
+  </dgm:styleLbl>
+  <dgm:styleLbl name="bgShp">
+    <dgm:fillClrLst meth="repeat">
+      <a:schemeClr val="accent2">
+        <a:tint val="40000"/>
+      </a:schemeClr>
+    </dgm:fillClrLst>
+    <dgm:linClrLst meth="repeat">
+      <a:schemeClr val="dk1"/>
+    </dgm:linClrLst>
+    <dgm:effectClrLst/>
+    <dgm:txLinClrLst/>
+    <dgm:txFillClrLst meth="repeat">
+      <a:schemeClr val="dk1"/>
+    </dgm:txFillClrLst>
+    <dgm:txEffectClrLst/>
+  </dgm:styleLbl>
+  <dgm:styleLbl name="dkBgShp">
+    <dgm:fillClrLst meth="repeat">
+      <a:schemeClr val="accent2">
+        <a:shade val="90000"/>
+      </a:schemeClr>
+    </dgm:fillClrLst>
+    <dgm:linClrLst meth="repeat">
+      <a:schemeClr val="dk1"/>
+    </dgm:linClrLst>
+    <dgm:effectClrLst/>
+    <dgm:txLinClrLst/>
+    <dgm:txFillClrLst meth="repeat">
+      <a:schemeClr val="lt1"/>
+    </dgm:txFillClrLst>
+    <dgm:txEffectClrLst/>
+  </dgm:styleLbl>
+  <dgm:styleLbl name="trBgShp">
+    <dgm:fillClrLst meth="repeat">
+      <a:schemeClr val="accent1">
+        <a:tint val="50000"/>
+        <a:alpha val="40000"/>
+      </a:schemeClr>
+    </dgm:fillClrLst>
+    <dgm:linClrLst meth="repeat">
+      <a:schemeClr val="accent2"/>
+    </dgm:linClrLst>
+    <dgm:effectClrLst/>
+    <dgm:txLinClrLst/>
+    <dgm:txFillClrLst meth="repeat">
+      <a:schemeClr val="lt1"/>
+    </dgm:txFillClrLst>
+    <dgm:txEffectClrLst/>
+  </dgm:styleLbl>
+  <dgm:styleLbl name="fgShp">
+    <dgm:fillClrLst meth="repeat">
+      <a:schemeClr val="accent2">
+        <a:tint val="40000"/>
+      </a:schemeClr>
+    </dgm:fillClrLst>
+    <dgm:linClrLst meth="repeat">
+      <a:schemeClr val="lt1"/>
+    </dgm:linClrLst>
+    <dgm:effectClrLst/>
+    <dgm:txLinClrLst/>
+    <dgm:txFillClrLst meth="repeat">
+      <a:schemeClr val="dk1"/>
+    </dgm:txFillClrLst>
+    <dgm:txEffectClrLst/>
+  </dgm:styleLbl>
+  <dgm:styleLbl name="revTx">
+    <dgm:fillClrLst meth="repeat">
+      <a:schemeClr val="lt1">
+        <a:alpha val="0"/>
+      </a:schemeClr>
+    </dgm:fillClrLst>
+    <dgm:linClrLst meth="repeat">
+      <a:schemeClr val="dk1">
+        <a:alpha val="0"/>
+      </a:schemeClr>
+    </dgm:linClrLst>
+    <dgm:effectClrLst/>
+    <dgm:txLinClrLst/>
+    <dgm:txFillClrLst meth="repeat">
+      <a:schemeClr val="tx1"/>
+    </dgm:txFillClrLst>
+    <dgm:txEffectClrLst/>
+  </dgm:styleLbl>
+</dgm:colorsDef>
+</file>
+
+<file path=word/diagrams/data1.xml><?xml version="1.0" encoding="utf-8"?>
+<dgm:dataModel xmlns:dgm="http://schemas.openxmlformats.org/drawingml/2006/diagram" xmlns:a="http://schemas.openxmlformats.org/drawingml/2006/main">
+  <dgm:ptLst>
+    <dgm:pt modelId="{5CCEF005-06F8-4375-B492-1CE5C3768C2A}" type="doc">
+      <dgm:prSet loTypeId="urn:microsoft.com/office/officeart/2005/8/layout/lProcess2" loCatId="relationship" qsTypeId="urn:microsoft.com/office/officeart/2005/8/quickstyle/simple1" qsCatId="simple" csTypeId="urn:microsoft.com/office/officeart/2005/8/colors/colorful1" csCatId="colorful" phldr="1"/>
+      <dgm:spPr/>
+      <dgm:t>
+        <a:bodyPr/>
+        <a:lstStyle/>
+        <a:p>
+          <a:endParaRPr lang="es-ES"/>
+        </a:p>
+      </dgm:t>
+    </dgm:pt>
+    <dgm:pt modelId="{FEBA5486-8B47-48D1-92DD-D092FDF043E4}">
+      <dgm:prSet phldrT="[Text]"/>
+      <dgm:spPr/>
+      <dgm:t>
+        <a:bodyPr/>
+        <a:lstStyle/>
+        <a:p>
+          <a:r>
+            <a:rPr lang="es-ES"/>
+            <a:t>Nave nodriza</a:t>
+          </a:r>
+        </a:p>
+      </dgm:t>
+    </dgm:pt>
+    <dgm:pt modelId="{5A913A79-3827-46A7-86AF-4E27AC524383}" type="parTrans" cxnId="{820E8C24-8AB3-4850-83D8-D59F35235887}">
+      <dgm:prSet/>
+      <dgm:spPr/>
+      <dgm:t>
+        <a:bodyPr/>
+        <a:lstStyle/>
+        <a:p>
+          <a:endParaRPr lang="es-ES"/>
+        </a:p>
+      </dgm:t>
+    </dgm:pt>
+    <dgm:pt modelId="{ACA1DC1E-7A98-4B00-A8DF-5059A43EA61B}" type="sibTrans" cxnId="{820E8C24-8AB3-4850-83D8-D59F35235887}">
+      <dgm:prSet/>
+      <dgm:spPr/>
+      <dgm:t>
+        <a:bodyPr/>
+        <a:lstStyle/>
+        <a:p>
+          <a:endParaRPr lang="es-ES"/>
+        </a:p>
+      </dgm:t>
+    </dgm:pt>
+    <dgm:pt modelId="{2FDFDDFB-ED07-4A85-827A-F2B991A838C9}">
+      <dgm:prSet phldrT="[Text]"/>
+      <dgm:spPr/>
+      <dgm:t>
+        <a:bodyPr/>
+        <a:lstStyle/>
+        <a:p>
+          <a:r>
+            <a:rPr lang="es-ES"/>
+            <a:t>Situada en la entrada de la cueva</a:t>
+          </a:r>
+        </a:p>
+      </dgm:t>
+    </dgm:pt>
+    <dgm:pt modelId="{114B1D5A-5333-497F-978A-BCC00908B524}" type="parTrans" cxnId="{5640FFCB-8409-4280-A811-1D5227803A5B}">
+      <dgm:prSet/>
+      <dgm:spPr/>
+      <dgm:t>
+        <a:bodyPr/>
+        <a:lstStyle/>
+        <a:p>
+          <a:endParaRPr lang="es-ES"/>
+        </a:p>
+      </dgm:t>
+    </dgm:pt>
+    <dgm:pt modelId="{CB28BE98-1AD4-4471-B031-2B472938C047}" type="sibTrans" cxnId="{5640FFCB-8409-4280-A811-1D5227803A5B}">
+      <dgm:prSet/>
+      <dgm:spPr/>
+      <dgm:t>
+        <a:bodyPr/>
+        <a:lstStyle/>
+        <a:p>
+          <a:endParaRPr lang="es-ES"/>
+        </a:p>
+      </dgm:t>
+    </dgm:pt>
+    <dgm:pt modelId="{791A0C8A-A1BD-44FF-B872-33082ED93474}">
+      <dgm:prSet phldrT="[Text]"/>
+      <dgm:spPr/>
+      <dgm:t>
+        <a:bodyPr/>
+        <a:lstStyle/>
+        <a:p>
+          <a:r>
+            <a:rPr lang="es-ES"/>
+            <a:t>Actuará como el planificador</a:t>
+          </a:r>
+        </a:p>
+      </dgm:t>
+    </dgm:pt>
+    <dgm:pt modelId="{23FC6B10-FB91-43C1-8A66-EB4C045334FE}" type="parTrans" cxnId="{82E5DF1F-BE4E-479E-9F83-1E252B94CF27}">
+      <dgm:prSet/>
+      <dgm:spPr/>
+      <dgm:t>
+        <a:bodyPr/>
+        <a:lstStyle/>
+        <a:p>
+          <a:endParaRPr lang="es-ES"/>
+        </a:p>
+      </dgm:t>
+    </dgm:pt>
+    <dgm:pt modelId="{749B0DDB-E472-4A3E-9AE1-5D6360C247C1}" type="sibTrans" cxnId="{82E5DF1F-BE4E-479E-9F83-1E252B94CF27}">
+      <dgm:prSet/>
+      <dgm:spPr/>
+      <dgm:t>
+        <a:bodyPr/>
+        <a:lstStyle/>
+        <a:p>
+          <a:endParaRPr lang="es-ES"/>
+        </a:p>
+      </dgm:t>
+    </dgm:pt>
+    <dgm:pt modelId="{12D8BDE6-0E6E-4E88-8B9D-13E4333BC26B}">
+      <dgm:prSet phldrT="[Text]"/>
+      <dgm:spPr/>
+      <dgm:t>
+        <a:bodyPr/>
+        <a:lstStyle/>
+        <a:p>
+          <a:r>
+            <a:rPr lang="es-ES"/>
+            <a:t>Agentes cartógrafos</a:t>
+          </a:r>
+        </a:p>
+      </dgm:t>
+    </dgm:pt>
+    <dgm:pt modelId="{6F5FBDBE-1FFB-447A-8E50-097A0C1CDA4B}" type="parTrans" cxnId="{AFD74C8F-F6B8-478D-8785-A84E7D0D0298}">
+      <dgm:prSet/>
+      <dgm:spPr/>
+      <dgm:t>
+        <a:bodyPr/>
+        <a:lstStyle/>
+        <a:p>
+          <a:endParaRPr lang="es-ES"/>
+        </a:p>
+      </dgm:t>
+    </dgm:pt>
+    <dgm:pt modelId="{168EE5D4-23F5-40E3-9A9A-17A10CF8995C}" type="sibTrans" cxnId="{AFD74C8F-F6B8-478D-8785-A84E7D0D0298}">
+      <dgm:prSet/>
+      <dgm:spPr/>
+      <dgm:t>
+        <a:bodyPr/>
+        <a:lstStyle/>
+        <a:p>
+          <a:endParaRPr lang="es-ES"/>
+        </a:p>
+      </dgm:t>
+    </dgm:pt>
+    <dgm:pt modelId="{702702AB-FC13-4C75-B379-132621817E25}">
+      <dgm:prSet phldrT="[Text]"/>
+      <dgm:spPr/>
+      <dgm:t>
+        <a:bodyPr/>
+        <a:lstStyle/>
+        <a:p>
+          <a:r>
+            <a:rPr lang="es-ES"/>
+            <a:t>Situados en la cueva</a:t>
+          </a:r>
+        </a:p>
+      </dgm:t>
+    </dgm:pt>
+    <dgm:pt modelId="{A0725917-3F88-4488-8864-F26A342AC737}" type="parTrans" cxnId="{0C8C2892-0EA0-4675-91EF-752EF8999D5F}">
+      <dgm:prSet/>
+      <dgm:spPr/>
+      <dgm:t>
+        <a:bodyPr/>
+        <a:lstStyle/>
+        <a:p>
+          <a:endParaRPr lang="es-ES"/>
+        </a:p>
+      </dgm:t>
+    </dgm:pt>
+    <dgm:pt modelId="{2D252B2E-28CA-443D-ABFC-FF895CBE7968}" type="sibTrans" cxnId="{0C8C2892-0EA0-4675-91EF-752EF8999D5F}">
+      <dgm:prSet/>
+      <dgm:spPr/>
+      <dgm:t>
+        <a:bodyPr/>
+        <a:lstStyle/>
+        <a:p>
+          <a:endParaRPr lang="es-ES"/>
+        </a:p>
+      </dgm:t>
+    </dgm:pt>
+    <dgm:pt modelId="{0B0351C1-7114-4A47-9210-C343B233DB87}">
+      <dgm:prSet phldrT="[Text]"/>
+      <dgm:spPr/>
+      <dgm:t>
+        <a:bodyPr/>
+        <a:lstStyle/>
+        <a:p>
+          <a:r>
+            <a:rPr lang="es-ES"/>
+            <a:t>Se comunicarán entre ellos mediante la nave nodriza</a:t>
+          </a:r>
+        </a:p>
+      </dgm:t>
+    </dgm:pt>
+    <dgm:pt modelId="{CFF5A1B4-C739-44C7-8AEE-7C6AC9154497}" type="parTrans" cxnId="{EECBAABC-0883-45E4-B296-B156043E8E36}">
+      <dgm:prSet/>
+      <dgm:spPr/>
+      <dgm:t>
+        <a:bodyPr/>
+        <a:lstStyle/>
+        <a:p>
+          <a:endParaRPr lang="es-ES"/>
+        </a:p>
+      </dgm:t>
+    </dgm:pt>
+    <dgm:pt modelId="{EE90D66E-4F97-42E3-A51D-888AA62BF535}" type="sibTrans" cxnId="{EECBAABC-0883-45E4-B296-B156043E8E36}">
+      <dgm:prSet/>
+      <dgm:spPr/>
+      <dgm:t>
+        <a:bodyPr/>
+        <a:lstStyle/>
+        <a:p>
+          <a:endParaRPr lang="es-ES"/>
+        </a:p>
+      </dgm:t>
+    </dgm:pt>
+    <dgm:pt modelId="{D2558FFF-1C41-44BC-A341-A838A58E92A2}">
+      <dgm:prSet phldrT="[Text]"/>
+      <dgm:spPr/>
+      <dgm:t>
+        <a:bodyPr/>
+        <a:lstStyle/>
+        <a:p>
+          <a:r>
+            <a:rPr lang="es-ES"/>
+            <a:t>El entorno real, que dará información a los agentes acerca de él.</a:t>
+          </a:r>
+        </a:p>
+      </dgm:t>
+    </dgm:pt>
+    <dgm:pt modelId="{E918D222-4EC1-4F54-AF89-234BFDE2A32E}" type="parTrans" cxnId="{A3F1608A-7852-4494-8781-EEB1B66E2EF8}">
+      <dgm:prSet/>
+      <dgm:spPr/>
+      <dgm:t>
+        <a:bodyPr/>
+        <a:lstStyle/>
+        <a:p>
+          <a:endParaRPr lang="es-ES"/>
+        </a:p>
+      </dgm:t>
+    </dgm:pt>
+    <dgm:pt modelId="{320845DB-1BC9-4640-A4B7-882509D753A3}" type="sibTrans" cxnId="{A3F1608A-7852-4494-8781-EEB1B66E2EF8}">
+      <dgm:prSet/>
+      <dgm:spPr/>
+      <dgm:t>
+        <a:bodyPr/>
+        <a:lstStyle/>
+        <a:p>
+          <a:endParaRPr lang="es-ES"/>
+        </a:p>
+      </dgm:t>
+    </dgm:pt>
+    <dgm:pt modelId="{4CEE1A79-9D33-4F35-ADF2-3AEC49F5BC10}">
+      <dgm:prSet phldrT="[Text]"/>
+      <dgm:spPr/>
+      <dgm:t>
+        <a:bodyPr/>
+        <a:lstStyle/>
+        <a:p>
+          <a:r>
+            <a:rPr lang="es-ES"/>
+            <a:t>Contiene la pizarra de los agentes y el mapa que éstos dibujan</a:t>
+          </a:r>
+        </a:p>
+      </dgm:t>
+    </dgm:pt>
+    <dgm:pt modelId="{0E8D46FA-6190-4A92-ADBB-0F32A8808F0B}" type="parTrans" cxnId="{48DB11FC-A1B7-4671-B334-6DDB9A830A0F}">
+      <dgm:prSet/>
+      <dgm:spPr/>
+    </dgm:pt>
+    <dgm:pt modelId="{36EE47D4-29E0-4287-A1BA-5827ABA8DCE3}" type="sibTrans" cxnId="{48DB11FC-A1B7-4671-B334-6DDB9A830A0F}">
+      <dgm:prSet/>
+      <dgm:spPr/>
+    </dgm:pt>
+    <dgm:pt modelId="{183AF0AE-0C47-4B36-8800-3203FE870DEE}">
+      <dgm:prSet phldrT="[Text]"/>
+      <dgm:spPr/>
+      <dgm:t>
+        <a:bodyPr/>
+        <a:lstStyle/>
+        <a:p>
+          <a:r>
+            <a:rPr lang="es-ES"/>
+            <a:t>Mapa</a:t>
+          </a:r>
+        </a:p>
+      </dgm:t>
+    </dgm:pt>
+    <dgm:pt modelId="{E5AE9967-F0B3-43AE-97C0-B32B5A1CCD45}" type="parTrans" cxnId="{70C121A5-F978-49A9-844B-C9C4405B6909}">
+      <dgm:prSet/>
+      <dgm:spPr/>
+    </dgm:pt>
+    <dgm:pt modelId="{219F5FCB-5ACC-40ED-8ECE-76800896E2E1}" type="sibTrans" cxnId="{70C121A5-F978-49A9-844B-C9C4405B6909}">
+      <dgm:prSet/>
+      <dgm:spPr/>
+    </dgm:pt>
+    <dgm:pt modelId="{C8E0682B-A7E6-462D-85D2-35F903B52915}" type="pres">
+      <dgm:prSet presAssocID="{5CCEF005-06F8-4375-B492-1CE5C3768C2A}" presName="theList" presStyleCnt="0">
+        <dgm:presLayoutVars>
+          <dgm:dir/>
+          <dgm:animLvl val="lvl"/>
+          <dgm:resizeHandles val="exact"/>
+        </dgm:presLayoutVars>
+      </dgm:prSet>
+      <dgm:spPr/>
+    </dgm:pt>
+    <dgm:pt modelId="{9A49C382-C8E7-43CB-A468-7CD004205057}" type="pres">
+      <dgm:prSet presAssocID="{FEBA5486-8B47-48D1-92DD-D092FDF043E4}" presName="compNode" presStyleCnt="0"/>
+      <dgm:spPr/>
+    </dgm:pt>
+    <dgm:pt modelId="{DDD474FF-57D8-44CB-8DC0-293BF900EDC0}" type="pres">
+      <dgm:prSet presAssocID="{FEBA5486-8B47-48D1-92DD-D092FDF043E4}" presName="aNode" presStyleLbl="bgShp" presStyleIdx="0" presStyleCnt="3"/>
+      <dgm:spPr/>
+    </dgm:pt>
+    <dgm:pt modelId="{C731CD0F-F365-4213-BB5D-2E6E64D85E9A}" type="pres">
+      <dgm:prSet presAssocID="{FEBA5486-8B47-48D1-92DD-D092FDF043E4}" presName="textNode" presStyleLbl="bgShp" presStyleIdx="0" presStyleCnt="3"/>
+      <dgm:spPr/>
+    </dgm:pt>
+    <dgm:pt modelId="{D5BC76BE-52DF-4125-BC5C-FF6A5ABAEE47}" type="pres">
+      <dgm:prSet presAssocID="{FEBA5486-8B47-48D1-92DD-D092FDF043E4}" presName="compChildNode" presStyleCnt="0"/>
+      <dgm:spPr/>
+    </dgm:pt>
+    <dgm:pt modelId="{62147969-80DE-440F-830B-0B3D7142D89A}" type="pres">
+      <dgm:prSet presAssocID="{FEBA5486-8B47-48D1-92DD-D092FDF043E4}" presName="theInnerList" presStyleCnt="0"/>
+      <dgm:spPr/>
+    </dgm:pt>
+    <dgm:pt modelId="{51FE727D-1B34-4C1D-816D-3239715BBF57}" type="pres">
+      <dgm:prSet presAssocID="{2FDFDDFB-ED07-4A85-827A-F2B991A838C9}" presName="childNode" presStyleLbl="node1" presStyleIdx="0" presStyleCnt="6">
+        <dgm:presLayoutVars>
+          <dgm:bulletEnabled val="1"/>
+        </dgm:presLayoutVars>
+      </dgm:prSet>
+      <dgm:spPr/>
+    </dgm:pt>
+    <dgm:pt modelId="{CB971371-01C1-460A-873A-EEF6DF56F08C}" type="pres">
+      <dgm:prSet presAssocID="{2FDFDDFB-ED07-4A85-827A-F2B991A838C9}" presName="aSpace2" presStyleCnt="0"/>
+      <dgm:spPr/>
+    </dgm:pt>
+    <dgm:pt modelId="{A264A17E-30D1-4A4A-BF82-F3E81ACCF75C}" type="pres">
+      <dgm:prSet presAssocID="{791A0C8A-A1BD-44FF-B872-33082ED93474}" presName="childNode" presStyleLbl="node1" presStyleIdx="1" presStyleCnt="6">
+        <dgm:presLayoutVars>
+          <dgm:bulletEnabled val="1"/>
+        </dgm:presLayoutVars>
+      </dgm:prSet>
+      <dgm:spPr/>
+    </dgm:pt>
+    <dgm:pt modelId="{8B99B4B6-8DFE-46A4-94E7-8FE6D870261B}" type="pres">
+      <dgm:prSet presAssocID="{791A0C8A-A1BD-44FF-B872-33082ED93474}" presName="aSpace2" presStyleCnt="0"/>
+      <dgm:spPr/>
+    </dgm:pt>
+    <dgm:pt modelId="{4A98620C-67A3-4018-A9E8-A693FFD1E307}" type="pres">
+      <dgm:prSet presAssocID="{4CEE1A79-9D33-4F35-ADF2-3AEC49F5BC10}" presName="childNode" presStyleLbl="node1" presStyleIdx="2" presStyleCnt="6">
+        <dgm:presLayoutVars>
+          <dgm:bulletEnabled val="1"/>
+        </dgm:presLayoutVars>
+      </dgm:prSet>
+      <dgm:spPr/>
+    </dgm:pt>
+    <dgm:pt modelId="{79BDB81B-F4EC-4C92-BB06-ED54F5FA69E9}" type="pres">
+      <dgm:prSet presAssocID="{FEBA5486-8B47-48D1-92DD-D092FDF043E4}" presName="aSpace" presStyleCnt="0"/>
+      <dgm:spPr/>
+    </dgm:pt>
+    <dgm:pt modelId="{F44A6E9A-B3F1-40F6-9BCF-9F53A61CDC3B}" type="pres">
+      <dgm:prSet presAssocID="{12D8BDE6-0E6E-4E88-8B9D-13E4333BC26B}" presName="compNode" presStyleCnt="0"/>
+      <dgm:spPr/>
+    </dgm:pt>
+    <dgm:pt modelId="{270699D2-AFA9-4852-B798-B8644B041D2F}" type="pres">
+      <dgm:prSet presAssocID="{12D8BDE6-0E6E-4E88-8B9D-13E4333BC26B}" presName="aNode" presStyleLbl="bgShp" presStyleIdx="1" presStyleCnt="3"/>
+      <dgm:spPr/>
+    </dgm:pt>
+    <dgm:pt modelId="{0E4C669D-B2CD-4FD4-A5D4-3F2DA1325D16}" type="pres">
+      <dgm:prSet presAssocID="{12D8BDE6-0E6E-4E88-8B9D-13E4333BC26B}" presName="textNode" presStyleLbl="bgShp" presStyleIdx="1" presStyleCnt="3"/>
+      <dgm:spPr/>
+    </dgm:pt>
+    <dgm:pt modelId="{77E8A5A2-D444-4461-B776-94067456DF6D}" type="pres">
+      <dgm:prSet presAssocID="{12D8BDE6-0E6E-4E88-8B9D-13E4333BC26B}" presName="compChildNode" presStyleCnt="0"/>
+      <dgm:spPr/>
+    </dgm:pt>
+    <dgm:pt modelId="{3337A646-DA7C-4E07-BF84-F30C3B7D077B}" type="pres">
+      <dgm:prSet presAssocID="{12D8BDE6-0E6E-4E88-8B9D-13E4333BC26B}" presName="theInnerList" presStyleCnt="0"/>
+      <dgm:spPr/>
+    </dgm:pt>
+    <dgm:pt modelId="{9E463780-906F-4506-82FE-B562DDF9A2F2}" type="pres">
+      <dgm:prSet presAssocID="{702702AB-FC13-4C75-B379-132621817E25}" presName="childNode" presStyleLbl="node1" presStyleIdx="3" presStyleCnt="6">
+        <dgm:presLayoutVars>
+          <dgm:bulletEnabled val="1"/>
+        </dgm:presLayoutVars>
+      </dgm:prSet>
+      <dgm:spPr/>
+    </dgm:pt>
+    <dgm:pt modelId="{37774478-A17C-4A81-9568-6ACCAB856F83}" type="pres">
+      <dgm:prSet presAssocID="{702702AB-FC13-4C75-B379-132621817E25}" presName="aSpace2" presStyleCnt="0"/>
+      <dgm:spPr/>
+    </dgm:pt>
+    <dgm:pt modelId="{98942CB2-A319-495A-BDF2-F0E88E0F714E}" type="pres">
+      <dgm:prSet presAssocID="{0B0351C1-7114-4A47-9210-C343B233DB87}" presName="childNode" presStyleLbl="node1" presStyleIdx="4" presStyleCnt="6">
+        <dgm:presLayoutVars>
+          <dgm:bulletEnabled val="1"/>
+        </dgm:presLayoutVars>
+      </dgm:prSet>
+      <dgm:spPr/>
+      <dgm:t>
+        <a:bodyPr/>
+        <a:lstStyle/>
+        <a:p>
+          <a:endParaRPr lang="es-ES"/>
+        </a:p>
+      </dgm:t>
+    </dgm:pt>
+    <dgm:pt modelId="{8BECF7CD-6F91-4FE3-923E-071C576AF94F}" type="pres">
+      <dgm:prSet presAssocID="{12D8BDE6-0E6E-4E88-8B9D-13E4333BC26B}" presName="aSpace" presStyleCnt="0"/>
+      <dgm:spPr/>
+    </dgm:pt>
+    <dgm:pt modelId="{2DEFAA93-0057-4B28-906C-EE1AA692F83C}" type="pres">
+      <dgm:prSet presAssocID="{183AF0AE-0C47-4B36-8800-3203FE870DEE}" presName="compNode" presStyleCnt="0"/>
+      <dgm:spPr/>
+    </dgm:pt>
+    <dgm:pt modelId="{3A59685D-67AB-453F-B61C-DEC7441C1EE9}" type="pres">
+      <dgm:prSet presAssocID="{183AF0AE-0C47-4B36-8800-3203FE870DEE}" presName="aNode" presStyleLbl="bgShp" presStyleIdx="2" presStyleCnt="3"/>
+      <dgm:spPr/>
+    </dgm:pt>
+    <dgm:pt modelId="{4943F188-ADEE-4C4D-B6D0-9CE1FFE06074}" type="pres">
+      <dgm:prSet presAssocID="{183AF0AE-0C47-4B36-8800-3203FE870DEE}" presName="textNode" presStyleLbl="bgShp" presStyleIdx="2" presStyleCnt="3"/>
+      <dgm:spPr/>
+    </dgm:pt>
+    <dgm:pt modelId="{5CB9300A-1524-44AD-8CE0-154D47115796}" type="pres">
+      <dgm:prSet presAssocID="{183AF0AE-0C47-4B36-8800-3203FE870DEE}" presName="compChildNode" presStyleCnt="0"/>
+      <dgm:spPr/>
+    </dgm:pt>
+    <dgm:pt modelId="{30BCDCE4-023A-4B8B-891A-5BD9AEAE2303}" type="pres">
+      <dgm:prSet presAssocID="{183AF0AE-0C47-4B36-8800-3203FE870DEE}" presName="theInnerList" presStyleCnt="0"/>
+      <dgm:spPr/>
+    </dgm:pt>
+    <dgm:pt modelId="{F0EF2183-9A7B-4C50-B91E-76A0DE339B87}" type="pres">
+      <dgm:prSet presAssocID="{D2558FFF-1C41-44BC-A341-A838A58E92A2}" presName="childNode" presStyleLbl="node1" presStyleIdx="5" presStyleCnt="6">
+        <dgm:presLayoutVars>
+          <dgm:bulletEnabled val="1"/>
+        </dgm:presLayoutVars>
+      </dgm:prSet>
+      <dgm:spPr/>
+    </dgm:pt>
+  </dgm:ptLst>
+  <dgm:cxnLst>
+    <dgm:cxn modelId="{0C8C2892-0EA0-4675-91EF-752EF8999D5F}" srcId="{12D8BDE6-0E6E-4E88-8B9D-13E4333BC26B}" destId="{702702AB-FC13-4C75-B379-132621817E25}" srcOrd="0" destOrd="0" parTransId="{A0725917-3F88-4488-8864-F26A342AC737}" sibTransId="{2D252B2E-28CA-443D-ABFC-FF895CBE7968}"/>
+    <dgm:cxn modelId="{2BCA2D06-4731-432E-A66D-66CB842A36FA}" type="presOf" srcId="{0B0351C1-7114-4A47-9210-C343B233DB87}" destId="{98942CB2-A319-495A-BDF2-F0E88E0F714E}" srcOrd="0" destOrd="0" presId="urn:microsoft.com/office/officeart/2005/8/layout/lProcess2"/>
+    <dgm:cxn modelId="{AFD74C8F-F6B8-478D-8785-A84E7D0D0298}" srcId="{5CCEF005-06F8-4375-B492-1CE5C3768C2A}" destId="{12D8BDE6-0E6E-4E88-8B9D-13E4333BC26B}" srcOrd="1" destOrd="0" parTransId="{6F5FBDBE-1FFB-447A-8E50-097A0C1CDA4B}" sibTransId="{168EE5D4-23F5-40E3-9A9A-17A10CF8995C}"/>
+    <dgm:cxn modelId="{820E8C24-8AB3-4850-83D8-D59F35235887}" srcId="{5CCEF005-06F8-4375-B492-1CE5C3768C2A}" destId="{FEBA5486-8B47-48D1-92DD-D092FDF043E4}" srcOrd="0" destOrd="0" parTransId="{5A913A79-3827-46A7-86AF-4E27AC524383}" sibTransId="{ACA1DC1E-7A98-4B00-A8DF-5059A43EA61B}"/>
+    <dgm:cxn modelId="{22400F70-6F2B-4330-9C2F-7B6374DFD1D3}" type="presOf" srcId="{791A0C8A-A1BD-44FF-B872-33082ED93474}" destId="{A264A17E-30D1-4A4A-BF82-F3E81ACCF75C}" srcOrd="0" destOrd="0" presId="urn:microsoft.com/office/officeart/2005/8/layout/lProcess2"/>
+    <dgm:cxn modelId="{5640FFCB-8409-4280-A811-1D5227803A5B}" srcId="{FEBA5486-8B47-48D1-92DD-D092FDF043E4}" destId="{2FDFDDFB-ED07-4A85-827A-F2B991A838C9}" srcOrd="0" destOrd="0" parTransId="{114B1D5A-5333-497F-978A-BCC00908B524}" sibTransId="{CB28BE98-1AD4-4471-B031-2B472938C047}"/>
+    <dgm:cxn modelId="{119622B4-A017-4824-911D-D8836749281D}" type="presOf" srcId="{2FDFDDFB-ED07-4A85-827A-F2B991A838C9}" destId="{51FE727D-1B34-4C1D-816D-3239715BBF57}" srcOrd="0" destOrd="0" presId="urn:microsoft.com/office/officeart/2005/8/layout/lProcess2"/>
+    <dgm:cxn modelId="{82E5DF1F-BE4E-479E-9F83-1E252B94CF27}" srcId="{FEBA5486-8B47-48D1-92DD-D092FDF043E4}" destId="{791A0C8A-A1BD-44FF-B872-33082ED93474}" srcOrd="1" destOrd="0" parTransId="{23FC6B10-FB91-43C1-8A66-EB4C045334FE}" sibTransId="{749B0DDB-E472-4A3E-9AE1-5D6360C247C1}"/>
+    <dgm:cxn modelId="{A3F1608A-7852-4494-8781-EEB1B66E2EF8}" srcId="{183AF0AE-0C47-4B36-8800-3203FE870DEE}" destId="{D2558FFF-1C41-44BC-A341-A838A58E92A2}" srcOrd="0" destOrd="0" parTransId="{E918D222-4EC1-4F54-AF89-234BFDE2A32E}" sibTransId="{320845DB-1BC9-4640-A4B7-882509D753A3}"/>
+    <dgm:cxn modelId="{5F129BE4-AA64-4C07-93DE-411553630744}" type="presOf" srcId="{FEBA5486-8B47-48D1-92DD-D092FDF043E4}" destId="{DDD474FF-57D8-44CB-8DC0-293BF900EDC0}" srcOrd="0" destOrd="0" presId="urn:microsoft.com/office/officeart/2005/8/layout/lProcess2"/>
+    <dgm:cxn modelId="{7A27CFCB-8800-480C-9E94-ECD9A929E2EB}" type="presOf" srcId="{D2558FFF-1C41-44BC-A341-A838A58E92A2}" destId="{F0EF2183-9A7B-4C50-B91E-76A0DE339B87}" srcOrd="0" destOrd="0" presId="urn:microsoft.com/office/officeart/2005/8/layout/lProcess2"/>
+    <dgm:cxn modelId="{EBCEAC34-04BC-4E29-81AC-3E58C53B485E}" type="presOf" srcId="{12D8BDE6-0E6E-4E88-8B9D-13E4333BC26B}" destId="{270699D2-AFA9-4852-B798-B8644B041D2F}" srcOrd="0" destOrd="0" presId="urn:microsoft.com/office/officeart/2005/8/layout/lProcess2"/>
+    <dgm:cxn modelId="{EECBAABC-0883-45E4-B296-B156043E8E36}" srcId="{12D8BDE6-0E6E-4E88-8B9D-13E4333BC26B}" destId="{0B0351C1-7114-4A47-9210-C343B233DB87}" srcOrd="1" destOrd="0" parTransId="{CFF5A1B4-C739-44C7-8AEE-7C6AC9154497}" sibTransId="{EE90D66E-4F97-42E3-A51D-888AA62BF535}"/>
+    <dgm:cxn modelId="{E2D260D4-2BC2-46BA-8D43-38EBEB027380}" type="presOf" srcId="{183AF0AE-0C47-4B36-8800-3203FE870DEE}" destId="{3A59685D-67AB-453F-B61C-DEC7441C1EE9}" srcOrd="0" destOrd="0" presId="urn:microsoft.com/office/officeart/2005/8/layout/lProcess2"/>
+    <dgm:cxn modelId="{0A55369A-8049-4B9F-AA59-D40059D66FBD}" type="presOf" srcId="{702702AB-FC13-4C75-B379-132621817E25}" destId="{9E463780-906F-4506-82FE-B562DDF9A2F2}" srcOrd="0" destOrd="0" presId="urn:microsoft.com/office/officeart/2005/8/layout/lProcess2"/>
+    <dgm:cxn modelId="{05A8CA9B-0673-43DD-B0B8-433D81F2550C}" type="presOf" srcId="{4CEE1A79-9D33-4F35-ADF2-3AEC49F5BC10}" destId="{4A98620C-67A3-4018-A9E8-A693FFD1E307}" srcOrd="0" destOrd="0" presId="urn:microsoft.com/office/officeart/2005/8/layout/lProcess2"/>
+    <dgm:cxn modelId="{EA59C2A4-E051-4E9E-B7D6-7BBCDAD3563B}" type="presOf" srcId="{12D8BDE6-0E6E-4E88-8B9D-13E4333BC26B}" destId="{0E4C669D-B2CD-4FD4-A5D4-3F2DA1325D16}" srcOrd="1" destOrd="0" presId="urn:microsoft.com/office/officeart/2005/8/layout/lProcess2"/>
+    <dgm:cxn modelId="{1319D31D-B5C4-483A-8559-7A597C0E14BF}" type="presOf" srcId="{5CCEF005-06F8-4375-B492-1CE5C3768C2A}" destId="{C8E0682B-A7E6-462D-85D2-35F903B52915}" srcOrd="0" destOrd="0" presId="urn:microsoft.com/office/officeart/2005/8/layout/lProcess2"/>
+    <dgm:cxn modelId="{6E9CB651-7EDA-4B75-8CC5-1899F0B5ADD8}" type="presOf" srcId="{183AF0AE-0C47-4B36-8800-3203FE870DEE}" destId="{4943F188-ADEE-4C4D-B6D0-9CE1FFE06074}" srcOrd="1" destOrd="0" presId="urn:microsoft.com/office/officeart/2005/8/layout/lProcess2"/>
+    <dgm:cxn modelId="{48DB11FC-A1B7-4671-B334-6DDB9A830A0F}" srcId="{FEBA5486-8B47-48D1-92DD-D092FDF043E4}" destId="{4CEE1A79-9D33-4F35-ADF2-3AEC49F5BC10}" srcOrd="2" destOrd="0" parTransId="{0E8D46FA-6190-4A92-ADBB-0F32A8808F0B}" sibTransId="{36EE47D4-29E0-4287-A1BA-5827ABA8DCE3}"/>
+    <dgm:cxn modelId="{46A9C179-B351-4BA4-88ED-422B9FCE7CB2}" type="presOf" srcId="{FEBA5486-8B47-48D1-92DD-D092FDF043E4}" destId="{C731CD0F-F365-4213-BB5D-2E6E64D85E9A}" srcOrd="1" destOrd="0" presId="urn:microsoft.com/office/officeart/2005/8/layout/lProcess2"/>
+    <dgm:cxn modelId="{70C121A5-F978-49A9-844B-C9C4405B6909}" srcId="{5CCEF005-06F8-4375-B492-1CE5C3768C2A}" destId="{183AF0AE-0C47-4B36-8800-3203FE870DEE}" srcOrd="2" destOrd="0" parTransId="{E5AE9967-F0B3-43AE-97C0-B32B5A1CCD45}" sibTransId="{219F5FCB-5ACC-40ED-8ECE-76800896E2E1}"/>
+    <dgm:cxn modelId="{D5E55DE3-5B1F-4648-9F58-D8BA5B54FF12}" type="presParOf" srcId="{C8E0682B-A7E6-462D-85D2-35F903B52915}" destId="{9A49C382-C8E7-43CB-A468-7CD004205057}" srcOrd="0" destOrd="0" presId="urn:microsoft.com/office/officeart/2005/8/layout/lProcess2"/>
+    <dgm:cxn modelId="{6EB21CF8-8166-4EA4-A85E-50DE8FFFF33C}" type="presParOf" srcId="{9A49C382-C8E7-43CB-A468-7CD004205057}" destId="{DDD474FF-57D8-44CB-8DC0-293BF900EDC0}" srcOrd="0" destOrd="0" presId="urn:microsoft.com/office/officeart/2005/8/layout/lProcess2"/>
+    <dgm:cxn modelId="{99079F45-3132-4D7F-9BA3-62AF603A0F69}" type="presParOf" srcId="{9A49C382-C8E7-43CB-A468-7CD004205057}" destId="{C731CD0F-F365-4213-BB5D-2E6E64D85E9A}" srcOrd="1" destOrd="0" presId="urn:microsoft.com/office/officeart/2005/8/layout/lProcess2"/>
+    <dgm:cxn modelId="{1A00B4D4-BDC1-435D-BFC9-CCEDED148D86}" type="presParOf" srcId="{9A49C382-C8E7-43CB-A468-7CD004205057}" destId="{D5BC76BE-52DF-4125-BC5C-FF6A5ABAEE47}" srcOrd="2" destOrd="0" presId="urn:microsoft.com/office/officeart/2005/8/layout/lProcess2"/>
+    <dgm:cxn modelId="{D0664A4E-7EA7-4F4F-8129-CB38D1B2BE58}" type="presParOf" srcId="{D5BC76BE-52DF-4125-BC5C-FF6A5ABAEE47}" destId="{62147969-80DE-440F-830B-0B3D7142D89A}" srcOrd="0" destOrd="0" presId="urn:microsoft.com/office/officeart/2005/8/layout/lProcess2"/>
+    <dgm:cxn modelId="{B2101B45-03B5-413F-A34E-F6F6152CBC8B}" type="presParOf" srcId="{62147969-80DE-440F-830B-0B3D7142D89A}" destId="{51FE727D-1B34-4C1D-816D-3239715BBF57}" srcOrd="0" destOrd="0" presId="urn:microsoft.com/office/officeart/2005/8/layout/lProcess2"/>
+    <dgm:cxn modelId="{3BE2092E-3455-4A9C-9D87-FB1D4395C895}" type="presParOf" srcId="{62147969-80DE-440F-830B-0B3D7142D89A}" destId="{CB971371-01C1-460A-873A-EEF6DF56F08C}" srcOrd="1" destOrd="0" presId="urn:microsoft.com/office/officeart/2005/8/layout/lProcess2"/>
+    <dgm:cxn modelId="{DAAF04B1-B153-44F4-B030-4DAD75341DF3}" type="presParOf" srcId="{62147969-80DE-440F-830B-0B3D7142D89A}" destId="{A264A17E-30D1-4A4A-BF82-F3E81ACCF75C}" srcOrd="2" destOrd="0" presId="urn:microsoft.com/office/officeart/2005/8/layout/lProcess2"/>
+    <dgm:cxn modelId="{AAC22F32-11D4-4E1A-9E62-05ED0CBD061C}" type="presParOf" srcId="{62147969-80DE-440F-830B-0B3D7142D89A}" destId="{8B99B4B6-8DFE-46A4-94E7-8FE6D870261B}" srcOrd="3" destOrd="0" presId="urn:microsoft.com/office/officeart/2005/8/layout/lProcess2"/>
+    <dgm:cxn modelId="{BA6DEAB9-5F47-4AE7-A41D-CE057FBC6581}" type="presParOf" srcId="{62147969-80DE-440F-830B-0B3D7142D89A}" destId="{4A98620C-67A3-4018-A9E8-A693FFD1E307}" srcOrd="4" destOrd="0" presId="urn:microsoft.com/office/officeart/2005/8/layout/lProcess2"/>
+    <dgm:cxn modelId="{C81842C6-0087-4BC2-94F6-B96D33AADF4D}" type="presParOf" srcId="{C8E0682B-A7E6-462D-85D2-35F903B52915}" destId="{79BDB81B-F4EC-4C92-BB06-ED54F5FA69E9}" srcOrd="1" destOrd="0" presId="urn:microsoft.com/office/officeart/2005/8/layout/lProcess2"/>
+    <dgm:cxn modelId="{13478D0B-3498-4EA2-8B82-0B7C2B6163D3}" type="presParOf" srcId="{C8E0682B-A7E6-462D-85D2-35F903B52915}" destId="{F44A6E9A-B3F1-40F6-9BCF-9F53A61CDC3B}" srcOrd="2" destOrd="0" presId="urn:microsoft.com/office/officeart/2005/8/layout/lProcess2"/>
+    <dgm:cxn modelId="{F41402EA-714E-4827-97D8-E253445401BF}" type="presParOf" srcId="{F44A6E9A-B3F1-40F6-9BCF-9F53A61CDC3B}" destId="{270699D2-AFA9-4852-B798-B8644B041D2F}" srcOrd="0" destOrd="0" presId="urn:microsoft.com/office/officeart/2005/8/layout/lProcess2"/>
+    <dgm:cxn modelId="{2025EA92-47B4-4725-8A72-0A7BC023B3B4}" type="presParOf" srcId="{F44A6E9A-B3F1-40F6-9BCF-9F53A61CDC3B}" destId="{0E4C669D-B2CD-4FD4-A5D4-3F2DA1325D16}" srcOrd="1" destOrd="0" presId="urn:microsoft.com/office/officeart/2005/8/layout/lProcess2"/>
+    <dgm:cxn modelId="{DD4F0AF9-6533-4217-849A-084BB5B58E39}" type="presParOf" srcId="{F44A6E9A-B3F1-40F6-9BCF-9F53A61CDC3B}" destId="{77E8A5A2-D444-4461-B776-94067456DF6D}" srcOrd="2" destOrd="0" presId="urn:microsoft.com/office/officeart/2005/8/layout/lProcess2"/>
+    <dgm:cxn modelId="{886EA82E-C111-457A-A1F8-6E99BF617381}" type="presParOf" srcId="{77E8A5A2-D444-4461-B776-94067456DF6D}" destId="{3337A646-DA7C-4E07-BF84-F30C3B7D077B}" srcOrd="0" destOrd="0" presId="urn:microsoft.com/office/officeart/2005/8/layout/lProcess2"/>
+    <dgm:cxn modelId="{5AF8EADA-B504-4509-92FB-468ACF95D101}" type="presParOf" srcId="{3337A646-DA7C-4E07-BF84-F30C3B7D077B}" destId="{9E463780-906F-4506-82FE-B562DDF9A2F2}" srcOrd="0" destOrd="0" presId="urn:microsoft.com/office/officeart/2005/8/layout/lProcess2"/>
+    <dgm:cxn modelId="{A8A3A5C4-C851-45E5-BE31-79E56AEB54CB}" type="presParOf" srcId="{3337A646-DA7C-4E07-BF84-F30C3B7D077B}" destId="{37774478-A17C-4A81-9568-6ACCAB856F83}" srcOrd="1" destOrd="0" presId="urn:microsoft.com/office/officeart/2005/8/layout/lProcess2"/>
+    <dgm:cxn modelId="{6DFDCA35-294D-4366-B502-41B03C541608}" type="presParOf" srcId="{3337A646-DA7C-4E07-BF84-F30C3B7D077B}" destId="{98942CB2-A319-495A-BDF2-F0E88E0F714E}" srcOrd="2" destOrd="0" presId="urn:microsoft.com/office/officeart/2005/8/layout/lProcess2"/>
+    <dgm:cxn modelId="{AAD77831-2458-4160-A665-75C0B4CF96E2}" type="presParOf" srcId="{C8E0682B-A7E6-462D-85D2-35F903B52915}" destId="{8BECF7CD-6F91-4FE3-923E-071C576AF94F}" srcOrd="3" destOrd="0" presId="urn:microsoft.com/office/officeart/2005/8/layout/lProcess2"/>
+    <dgm:cxn modelId="{09BDB765-E552-4F5C-9E33-8591C94E6061}" type="presParOf" srcId="{C8E0682B-A7E6-462D-85D2-35F903B52915}" destId="{2DEFAA93-0057-4B28-906C-EE1AA692F83C}" srcOrd="4" destOrd="0" presId="urn:microsoft.com/office/officeart/2005/8/layout/lProcess2"/>
+    <dgm:cxn modelId="{F6B7B9C3-A455-4990-A3F5-109D2718EFCC}" type="presParOf" srcId="{2DEFAA93-0057-4B28-906C-EE1AA692F83C}" destId="{3A59685D-67AB-453F-B61C-DEC7441C1EE9}" srcOrd="0" destOrd="0" presId="urn:microsoft.com/office/officeart/2005/8/layout/lProcess2"/>
+    <dgm:cxn modelId="{E8A9E2CB-8793-4070-A014-D488F44A9340}" type="presParOf" srcId="{2DEFAA93-0057-4B28-906C-EE1AA692F83C}" destId="{4943F188-ADEE-4C4D-B6D0-9CE1FFE06074}" srcOrd="1" destOrd="0" presId="urn:microsoft.com/office/officeart/2005/8/layout/lProcess2"/>
+    <dgm:cxn modelId="{06778D0D-34DB-4AAB-81BF-8DC496893914}" type="presParOf" srcId="{2DEFAA93-0057-4B28-906C-EE1AA692F83C}" destId="{5CB9300A-1524-44AD-8CE0-154D47115796}" srcOrd="2" destOrd="0" presId="urn:microsoft.com/office/officeart/2005/8/layout/lProcess2"/>
+    <dgm:cxn modelId="{BC8D59F1-1783-47C7-B8DB-6817F27F2EEE}" type="presParOf" srcId="{5CB9300A-1524-44AD-8CE0-154D47115796}" destId="{30BCDCE4-023A-4B8B-891A-5BD9AEAE2303}" srcOrd="0" destOrd="0" presId="urn:microsoft.com/office/officeart/2005/8/layout/lProcess2"/>
+    <dgm:cxn modelId="{02558964-E9F2-45B4-ADAD-352C90AC7787}" type="presParOf" srcId="{30BCDCE4-023A-4B8B-891A-5BD9AEAE2303}" destId="{F0EF2183-9A7B-4C50-B91E-76A0DE339B87}" srcOrd="0" destOrd="0" presId="urn:microsoft.com/office/officeart/2005/8/layout/lProcess2"/>
+  </dgm:cxnLst>
+  <dgm:bg/>
+  <dgm:whole/>
+  <dgm:extLst>
+    <a:ext uri="http://schemas.microsoft.com/office/drawing/2008/diagram">
+      <dsp:dataModelExt xmlns:dsp="http://schemas.microsoft.com/office/drawing/2008/diagram" relId="rId15" minVer="http://schemas.openxmlformats.org/drawingml/2006/diagram"/>
+    </a:ext>
+  </dgm:extLst>
+</dgm:dataModel>
+</file>
+
+<file path=word/diagrams/drawing1.xml><?xml version="1.0" encoding="utf-8"?>
+<dsp:drawing xmlns:dgm="http://schemas.openxmlformats.org/drawingml/2006/diagram" xmlns:dsp="http://schemas.microsoft.com/office/drawing/2008/diagram" xmlns:a="http://schemas.openxmlformats.org/drawingml/2006/main">
+  <dsp:spTree>
+    <dsp:nvGrpSpPr>
+      <dsp:cNvPr id="0" name=""/>
+      <dsp:cNvGrpSpPr/>
+    </dsp:nvGrpSpPr>
+    <dsp:grpSpPr/>
+    <dsp:sp modelId="{DDD474FF-57D8-44CB-8DC0-293BF900EDC0}">
+      <dsp:nvSpPr>
+        <dsp:cNvPr id="0" name=""/>
+        <dsp:cNvSpPr/>
+      </dsp:nvSpPr>
+      <dsp:spPr>
+        <a:xfrm>
+          <a:off x="659" y="0"/>
+          <a:ext cx="1713879" cy="3150235"/>
+        </a:xfrm>
+        <a:prstGeom prst="roundRect">
+          <a:avLst>
+            <a:gd name="adj" fmla="val 10000"/>
+          </a:avLst>
+        </a:prstGeom>
+        <a:solidFill>
+          <a:schemeClr val="accent2">
+            <a:tint val="40000"/>
+            <a:hueOff val="0"/>
+            <a:satOff val="0"/>
+            <a:lumOff val="0"/>
+            <a:alphaOff val="0"/>
+          </a:schemeClr>
+        </a:solidFill>
+        <a:ln>
+          <a:noFill/>
+        </a:ln>
+        <a:effectLst/>
+      </dsp:spPr>
+      <dsp:style>
+        <a:lnRef idx="0">
+          <a:scrgbClr r="0" g="0" b="0"/>
+        </a:lnRef>
+        <a:fillRef idx="1">
+          <a:scrgbClr r="0" g="0" b="0"/>
+        </a:fillRef>
+        <a:effectRef idx="0">
+          <a:scrgbClr r="0" g="0" b="0"/>
+        </a:effectRef>
+        <a:fontRef idx="minor"/>
+      </dsp:style>
+      <dsp:txBody>
+        <a:bodyPr spcFirstLastPara="0" vert="horz" wrap="square" lIns="99060" tIns="99060" rIns="99060" bIns="99060" numCol="1" spcCol="1270" anchor="ctr" anchorCtr="0">
+          <a:noAutofit/>
+        </a:bodyPr>
+        <a:lstStyle/>
+        <a:p>
+          <a:pPr lvl="0" algn="ctr" defTabSz="1155700">
+            <a:lnSpc>
+              <a:spcPct val="90000"/>
+            </a:lnSpc>
+            <a:spcBef>
+              <a:spcPct val="0"/>
+            </a:spcBef>
+            <a:spcAft>
+              <a:spcPct val="35000"/>
+            </a:spcAft>
+          </a:pPr>
+          <a:r>
+            <a:rPr lang="es-ES" sz="2600" kern="1200"/>
+            <a:t>Nave nodriza</a:t>
+          </a:r>
+        </a:p>
+      </dsp:txBody>
+      <dsp:txXfrm>
+        <a:off x="659" y="0"/>
+        <a:ext cx="1713879" cy="945070"/>
+      </dsp:txXfrm>
+    </dsp:sp>
+    <dsp:sp modelId="{51FE727D-1B34-4C1D-816D-3239715BBF57}">
+      <dsp:nvSpPr>
+        <dsp:cNvPr id="0" name=""/>
+        <dsp:cNvSpPr/>
+      </dsp:nvSpPr>
+      <dsp:spPr>
+        <a:xfrm>
+          <a:off x="172047" y="945339"/>
+          <a:ext cx="1371103" cy="618895"/>
+        </a:xfrm>
+        <a:prstGeom prst="roundRect">
+          <a:avLst>
+            <a:gd name="adj" fmla="val 10000"/>
+          </a:avLst>
+        </a:prstGeom>
+        <a:solidFill>
+          <a:schemeClr val="accent2">
+            <a:hueOff val="0"/>
+            <a:satOff val="0"/>
+            <a:lumOff val="0"/>
+            <a:alphaOff val="0"/>
+          </a:schemeClr>
+        </a:solidFill>
+        <a:ln w="12700" cap="flat" cmpd="sng" algn="ctr">
+          <a:solidFill>
+            <a:schemeClr val="lt1">
+              <a:hueOff val="0"/>
+              <a:satOff val="0"/>
+              <a:lumOff val="0"/>
+              <a:alphaOff val="0"/>
+            </a:schemeClr>
+          </a:solidFill>
+          <a:prstDash val="solid"/>
+          <a:miter lim="800000"/>
+        </a:ln>
+        <a:effectLst/>
+      </dsp:spPr>
+      <dsp:style>
+        <a:lnRef idx="2">
+          <a:scrgbClr r="0" g="0" b="0"/>
+        </a:lnRef>
+        <a:fillRef idx="1">
+          <a:scrgbClr r="0" g="0" b="0"/>
+        </a:fillRef>
+        <a:effectRef idx="0">
+          <a:scrgbClr r="0" g="0" b="0"/>
+        </a:effectRef>
+        <a:fontRef idx="minor">
+          <a:schemeClr val="lt1"/>
+        </a:fontRef>
+      </dsp:style>
+      <dsp:txBody>
+        <a:bodyPr spcFirstLastPara="0" vert="horz" wrap="square" lIns="27940" tIns="20955" rIns="27940" bIns="20955" numCol="1" spcCol="1270" anchor="ctr" anchorCtr="0">
+          <a:noAutofit/>
+        </a:bodyPr>
+        <a:lstStyle/>
+        <a:p>
+          <a:pPr lvl="0" algn="ctr" defTabSz="488950">
+            <a:lnSpc>
+              <a:spcPct val="90000"/>
+            </a:lnSpc>
+            <a:spcBef>
+              <a:spcPct val="0"/>
+            </a:spcBef>
+            <a:spcAft>
+              <a:spcPct val="35000"/>
+            </a:spcAft>
+          </a:pPr>
+          <a:r>
+            <a:rPr lang="es-ES" sz="1100" kern="1200"/>
+            <a:t>Situada en la entrada de la cueva</a:t>
+          </a:r>
+        </a:p>
+      </dsp:txBody>
+      <dsp:txXfrm>
+        <a:off x="190174" y="963466"/>
+        <a:ext cx="1334849" cy="582641"/>
+      </dsp:txXfrm>
+    </dsp:sp>
+    <dsp:sp modelId="{A264A17E-30D1-4A4A-BF82-F3E81ACCF75C}">
+      <dsp:nvSpPr>
+        <dsp:cNvPr id="0" name=""/>
+        <dsp:cNvSpPr/>
+      </dsp:nvSpPr>
+      <dsp:spPr>
+        <a:xfrm>
+          <a:off x="172047" y="1659449"/>
+          <a:ext cx="1371103" cy="618895"/>
+        </a:xfrm>
+        <a:prstGeom prst="roundRect">
+          <a:avLst>
+            <a:gd name="adj" fmla="val 10000"/>
+          </a:avLst>
+        </a:prstGeom>
+        <a:solidFill>
+          <a:schemeClr val="accent3">
+            <a:hueOff val="0"/>
+            <a:satOff val="0"/>
+            <a:lumOff val="0"/>
+            <a:alphaOff val="0"/>
+          </a:schemeClr>
+        </a:solidFill>
+        <a:ln w="12700" cap="flat" cmpd="sng" algn="ctr">
+          <a:solidFill>
+            <a:schemeClr val="lt1">
+              <a:hueOff val="0"/>
+              <a:satOff val="0"/>
+              <a:lumOff val="0"/>
+              <a:alphaOff val="0"/>
+            </a:schemeClr>
+          </a:solidFill>
+          <a:prstDash val="solid"/>
+          <a:miter lim="800000"/>
+        </a:ln>
+        <a:effectLst/>
+      </dsp:spPr>
+      <dsp:style>
+        <a:lnRef idx="2">
+          <a:scrgbClr r="0" g="0" b="0"/>
+        </a:lnRef>
+        <a:fillRef idx="1">
+          <a:scrgbClr r="0" g="0" b="0"/>
+        </a:fillRef>
+        <a:effectRef idx="0">
+          <a:scrgbClr r="0" g="0" b="0"/>
+        </a:effectRef>
+        <a:fontRef idx="minor">
+          <a:schemeClr val="lt1"/>
+        </a:fontRef>
+      </dsp:style>
+      <dsp:txBody>
+        <a:bodyPr spcFirstLastPara="0" vert="horz" wrap="square" lIns="27940" tIns="20955" rIns="27940" bIns="20955" numCol="1" spcCol="1270" anchor="ctr" anchorCtr="0">
+          <a:noAutofit/>
+        </a:bodyPr>
+        <a:lstStyle/>
+        <a:p>
+          <a:pPr lvl="0" algn="ctr" defTabSz="488950">
+            <a:lnSpc>
+              <a:spcPct val="90000"/>
+            </a:lnSpc>
+            <a:spcBef>
+              <a:spcPct val="0"/>
+            </a:spcBef>
+            <a:spcAft>
+              <a:spcPct val="35000"/>
+            </a:spcAft>
+          </a:pPr>
+          <a:r>
+            <a:rPr lang="es-ES" sz="1100" kern="1200"/>
+            <a:t>Actuará como el planificador</a:t>
+          </a:r>
+        </a:p>
+      </dsp:txBody>
+      <dsp:txXfrm>
+        <a:off x="190174" y="1677576"/>
+        <a:ext cx="1334849" cy="582641"/>
+      </dsp:txXfrm>
+    </dsp:sp>
+    <dsp:sp modelId="{4A98620C-67A3-4018-A9E8-A693FFD1E307}">
+      <dsp:nvSpPr>
+        <dsp:cNvPr id="0" name=""/>
+        <dsp:cNvSpPr/>
+      </dsp:nvSpPr>
+      <dsp:spPr>
+        <a:xfrm>
+          <a:off x="172047" y="2373559"/>
+          <a:ext cx="1371103" cy="618895"/>
+        </a:xfrm>
+        <a:prstGeom prst="roundRect">
+          <a:avLst>
+            <a:gd name="adj" fmla="val 10000"/>
+          </a:avLst>
+        </a:prstGeom>
+        <a:solidFill>
+          <a:schemeClr val="accent4">
+            <a:hueOff val="0"/>
+            <a:satOff val="0"/>
+            <a:lumOff val="0"/>
+            <a:alphaOff val="0"/>
+          </a:schemeClr>
+        </a:solidFill>
+        <a:ln w="12700" cap="flat" cmpd="sng" algn="ctr">
+          <a:solidFill>
+            <a:schemeClr val="lt1">
+              <a:hueOff val="0"/>
+              <a:satOff val="0"/>
+              <a:lumOff val="0"/>
+              <a:alphaOff val="0"/>
+            </a:schemeClr>
+          </a:solidFill>
+          <a:prstDash val="solid"/>
+          <a:miter lim="800000"/>
+        </a:ln>
+        <a:effectLst/>
+      </dsp:spPr>
+      <dsp:style>
+        <a:lnRef idx="2">
+          <a:scrgbClr r="0" g="0" b="0"/>
+        </a:lnRef>
+        <a:fillRef idx="1">
+          <a:scrgbClr r="0" g="0" b="0"/>
+        </a:fillRef>
+        <a:effectRef idx="0">
+          <a:scrgbClr r="0" g="0" b="0"/>
+        </a:effectRef>
+        <a:fontRef idx="minor">
+          <a:schemeClr val="lt1"/>
+        </a:fontRef>
+      </dsp:style>
+      <dsp:txBody>
+        <a:bodyPr spcFirstLastPara="0" vert="horz" wrap="square" lIns="27940" tIns="20955" rIns="27940" bIns="20955" numCol="1" spcCol="1270" anchor="ctr" anchorCtr="0">
+          <a:noAutofit/>
+        </a:bodyPr>
+        <a:lstStyle/>
+        <a:p>
+          <a:pPr lvl="0" algn="ctr" defTabSz="488950">
+            <a:lnSpc>
+              <a:spcPct val="90000"/>
+            </a:lnSpc>
+            <a:spcBef>
+              <a:spcPct val="0"/>
+            </a:spcBef>
+            <a:spcAft>
+              <a:spcPct val="35000"/>
+            </a:spcAft>
+          </a:pPr>
+          <a:r>
+            <a:rPr lang="es-ES" sz="1100" kern="1200"/>
+            <a:t>Contiene la pizarra de los agentes y el mapa que éstos dibujan</a:t>
+          </a:r>
+        </a:p>
+      </dsp:txBody>
+      <dsp:txXfrm>
+        <a:off x="190174" y="2391686"/>
+        <a:ext cx="1334849" cy="582641"/>
+      </dsp:txXfrm>
+    </dsp:sp>
+    <dsp:sp modelId="{270699D2-AFA9-4852-B798-B8644B041D2F}">
+      <dsp:nvSpPr>
+        <dsp:cNvPr id="0" name=""/>
+        <dsp:cNvSpPr/>
+      </dsp:nvSpPr>
+      <dsp:spPr>
+        <a:xfrm>
+          <a:off x="1843080" y="0"/>
+          <a:ext cx="1713879" cy="3150235"/>
+        </a:xfrm>
+        <a:prstGeom prst="roundRect">
+          <a:avLst>
+            <a:gd name="adj" fmla="val 10000"/>
+          </a:avLst>
+        </a:prstGeom>
+        <a:solidFill>
+          <a:schemeClr val="accent2">
+            <a:tint val="40000"/>
+            <a:hueOff val="0"/>
+            <a:satOff val="0"/>
+            <a:lumOff val="0"/>
+            <a:alphaOff val="0"/>
+          </a:schemeClr>
+        </a:solidFill>
+        <a:ln>
+          <a:noFill/>
+        </a:ln>
+        <a:effectLst/>
+      </dsp:spPr>
+      <dsp:style>
+        <a:lnRef idx="0">
+          <a:scrgbClr r="0" g="0" b="0"/>
+        </a:lnRef>
+        <a:fillRef idx="1">
+          <a:scrgbClr r="0" g="0" b="0"/>
+        </a:fillRef>
+        <a:effectRef idx="0">
+          <a:scrgbClr r="0" g="0" b="0"/>
+        </a:effectRef>
+        <a:fontRef idx="minor"/>
+      </dsp:style>
+      <dsp:txBody>
+        <a:bodyPr spcFirstLastPara="0" vert="horz" wrap="square" lIns="99060" tIns="99060" rIns="99060" bIns="99060" numCol="1" spcCol="1270" anchor="ctr" anchorCtr="0">
+          <a:noAutofit/>
+        </a:bodyPr>
+        <a:lstStyle/>
+        <a:p>
+          <a:pPr lvl="0" algn="ctr" defTabSz="1155700">
+            <a:lnSpc>
+              <a:spcPct val="90000"/>
+            </a:lnSpc>
+            <a:spcBef>
+              <a:spcPct val="0"/>
+            </a:spcBef>
+            <a:spcAft>
+              <a:spcPct val="35000"/>
+            </a:spcAft>
+          </a:pPr>
+          <a:r>
+            <a:rPr lang="es-ES" sz="2600" kern="1200"/>
+            <a:t>Agentes cartógrafos</a:t>
+          </a:r>
+        </a:p>
+      </dsp:txBody>
+      <dsp:txXfrm>
+        <a:off x="1843080" y="0"/>
+        <a:ext cx="1713879" cy="945070"/>
+      </dsp:txXfrm>
+    </dsp:sp>
+    <dsp:sp modelId="{9E463780-906F-4506-82FE-B562DDF9A2F2}">
+      <dsp:nvSpPr>
+        <dsp:cNvPr id="0" name=""/>
+        <dsp:cNvSpPr/>
+      </dsp:nvSpPr>
+      <dsp:spPr>
+        <a:xfrm>
+          <a:off x="2014468" y="945993"/>
+          <a:ext cx="1371103" cy="949838"/>
+        </a:xfrm>
+        <a:prstGeom prst="roundRect">
+          <a:avLst>
+            <a:gd name="adj" fmla="val 10000"/>
+          </a:avLst>
+        </a:prstGeom>
+        <a:solidFill>
+          <a:schemeClr val="accent5">
+            <a:hueOff val="0"/>
+            <a:satOff val="0"/>
+            <a:lumOff val="0"/>
+            <a:alphaOff val="0"/>
+          </a:schemeClr>
+        </a:solidFill>
+        <a:ln w="12700" cap="flat" cmpd="sng" algn="ctr">
+          <a:solidFill>
+            <a:schemeClr val="lt1">
+              <a:hueOff val="0"/>
+              <a:satOff val="0"/>
+              <a:lumOff val="0"/>
+              <a:alphaOff val="0"/>
+            </a:schemeClr>
+          </a:solidFill>
+          <a:prstDash val="solid"/>
+          <a:miter lim="800000"/>
+        </a:ln>
+        <a:effectLst/>
+      </dsp:spPr>
+      <dsp:style>
+        <a:lnRef idx="2">
+          <a:scrgbClr r="0" g="0" b="0"/>
+        </a:lnRef>
+        <a:fillRef idx="1">
+          <a:scrgbClr r="0" g="0" b="0"/>
+        </a:fillRef>
+        <a:effectRef idx="0">
+          <a:scrgbClr r="0" g="0" b="0"/>
+        </a:effectRef>
+        <a:fontRef idx="minor">
+          <a:schemeClr val="lt1"/>
+        </a:fontRef>
+      </dsp:style>
+      <dsp:txBody>
+        <a:bodyPr spcFirstLastPara="0" vert="horz" wrap="square" lIns="27940" tIns="20955" rIns="27940" bIns="20955" numCol="1" spcCol="1270" anchor="ctr" anchorCtr="0">
+          <a:noAutofit/>
+        </a:bodyPr>
+        <a:lstStyle/>
+        <a:p>
+          <a:pPr lvl="0" algn="ctr" defTabSz="488950">
+            <a:lnSpc>
+              <a:spcPct val="90000"/>
+            </a:lnSpc>
+            <a:spcBef>
+              <a:spcPct val="0"/>
+            </a:spcBef>
+            <a:spcAft>
+              <a:spcPct val="35000"/>
+            </a:spcAft>
+          </a:pPr>
+          <a:r>
+            <a:rPr lang="es-ES" sz="1100" kern="1200"/>
+            <a:t>Situados en la cueva</a:t>
+          </a:r>
+        </a:p>
+      </dsp:txBody>
+      <dsp:txXfrm>
+        <a:off x="2042288" y="973813"/>
+        <a:ext cx="1315463" cy="894198"/>
+      </dsp:txXfrm>
+    </dsp:sp>
+    <dsp:sp modelId="{98942CB2-A319-495A-BDF2-F0E88E0F714E}">
+      <dsp:nvSpPr>
+        <dsp:cNvPr id="0" name=""/>
+        <dsp:cNvSpPr/>
+      </dsp:nvSpPr>
+      <dsp:spPr>
+        <a:xfrm>
+          <a:off x="2014468" y="2041961"/>
+          <a:ext cx="1371103" cy="949838"/>
+        </a:xfrm>
+        <a:prstGeom prst="roundRect">
+          <a:avLst>
+            <a:gd name="adj" fmla="val 10000"/>
+          </a:avLst>
+        </a:prstGeom>
+        <a:solidFill>
+          <a:schemeClr val="accent6">
+            <a:hueOff val="0"/>
+            <a:satOff val="0"/>
+            <a:lumOff val="0"/>
+            <a:alphaOff val="0"/>
+          </a:schemeClr>
+        </a:solidFill>
+        <a:ln w="12700" cap="flat" cmpd="sng" algn="ctr">
+          <a:solidFill>
+            <a:schemeClr val="lt1">
+              <a:hueOff val="0"/>
+              <a:satOff val="0"/>
+              <a:lumOff val="0"/>
+              <a:alphaOff val="0"/>
+            </a:schemeClr>
+          </a:solidFill>
+          <a:prstDash val="solid"/>
+          <a:miter lim="800000"/>
+        </a:ln>
+        <a:effectLst/>
+      </dsp:spPr>
+      <dsp:style>
+        <a:lnRef idx="2">
+          <a:scrgbClr r="0" g="0" b="0"/>
+        </a:lnRef>
+        <a:fillRef idx="1">
+          <a:scrgbClr r="0" g="0" b="0"/>
+        </a:fillRef>
+        <a:effectRef idx="0">
+          <a:scrgbClr r="0" g="0" b="0"/>
+        </a:effectRef>
+        <a:fontRef idx="minor">
+          <a:schemeClr val="lt1"/>
+        </a:fontRef>
+      </dsp:style>
+      <dsp:txBody>
+        <a:bodyPr spcFirstLastPara="0" vert="horz" wrap="square" lIns="27940" tIns="20955" rIns="27940" bIns="20955" numCol="1" spcCol="1270" anchor="ctr" anchorCtr="0">
+          <a:noAutofit/>
+        </a:bodyPr>
+        <a:lstStyle/>
+        <a:p>
+          <a:pPr lvl="0" algn="ctr" defTabSz="488950">
+            <a:lnSpc>
+              <a:spcPct val="90000"/>
+            </a:lnSpc>
+            <a:spcBef>
+              <a:spcPct val="0"/>
+            </a:spcBef>
+            <a:spcAft>
+              <a:spcPct val="35000"/>
+            </a:spcAft>
+          </a:pPr>
+          <a:r>
+            <a:rPr lang="es-ES" sz="1100" kern="1200"/>
+            <a:t>Se comunicarán entre ellos mediante la nave nodriza</a:t>
+          </a:r>
+        </a:p>
+      </dsp:txBody>
+      <dsp:txXfrm>
+        <a:off x="2042288" y="2069781"/>
+        <a:ext cx="1315463" cy="894198"/>
+      </dsp:txXfrm>
+    </dsp:sp>
+    <dsp:sp modelId="{3A59685D-67AB-453F-B61C-DEC7441C1EE9}">
+      <dsp:nvSpPr>
+        <dsp:cNvPr id="0" name=""/>
+        <dsp:cNvSpPr/>
+      </dsp:nvSpPr>
+      <dsp:spPr>
+        <a:xfrm>
+          <a:off x="3685500" y="0"/>
+          <a:ext cx="1713879" cy="3150235"/>
+        </a:xfrm>
+        <a:prstGeom prst="roundRect">
+          <a:avLst>
+            <a:gd name="adj" fmla="val 10000"/>
+          </a:avLst>
+        </a:prstGeom>
+        <a:solidFill>
+          <a:schemeClr val="accent2">
+            <a:tint val="40000"/>
+            <a:hueOff val="0"/>
+            <a:satOff val="0"/>
+            <a:lumOff val="0"/>
+            <a:alphaOff val="0"/>
+          </a:schemeClr>
+        </a:solidFill>
+        <a:ln>
+          <a:noFill/>
+        </a:ln>
+        <a:effectLst/>
+      </dsp:spPr>
+      <dsp:style>
+        <a:lnRef idx="0">
+          <a:scrgbClr r="0" g="0" b="0"/>
+        </a:lnRef>
+        <a:fillRef idx="1">
+          <a:scrgbClr r="0" g="0" b="0"/>
+        </a:fillRef>
+        <a:effectRef idx="0">
+          <a:scrgbClr r="0" g="0" b="0"/>
+        </a:effectRef>
+        <a:fontRef idx="minor"/>
+      </dsp:style>
+      <dsp:txBody>
+        <a:bodyPr spcFirstLastPara="0" vert="horz" wrap="square" lIns="99060" tIns="99060" rIns="99060" bIns="99060" numCol="1" spcCol="1270" anchor="ctr" anchorCtr="0">
+          <a:noAutofit/>
+        </a:bodyPr>
+        <a:lstStyle/>
+        <a:p>
+          <a:pPr lvl="0" algn="ctr" defTabSz="1155700">
+            <a:lnSpc>
+              <a:spcPct val="90000"/>
+            </a:lnSpc>
+            <a:spcBef>
+              <a:spcPct val="0"/>
+            </a:spcBef>
+            <a:spcAft>
+              <a:spcPct val="35000"/>
+            </a:spcAft>
+          </a:pPr>
+          <a:r>
+            <a:rPr lang="es-ES" sz="2600" kern="1200"/>
+            <a:t>Mapa</a:t>
+          </a:r>
+        </a:p>
+      </dsp:txBody>
+      <dsp:txXfrm>
+        <a:off x="3685500" y="0"/>
+        <a:ext cx="1713879" cy="945070"/>
+      </dsp:txXfrm>
+    </dsp:sp>
+    <dsp:sp modelId="{F0EF2183-9A7B-4C50-B91E-76A0DE339B87}">
+      <dsp:nvSpPr>
+        <dsp:cNvPr id="0" name=""/>
+        <dsp:cNvSpPr/>
+      </dsp:nvSpPr>
+      <dsp:spPr>
+        <a:xfrm>
+          <a:off x="3856888" y="945070"/>
+          <a:ext cx="1371103" cy="2047652"/>
+        </a:xfrm>
+        <a:prstGeom prst="roundRect">
+          <a:avLst>
+            <a:gd name="adj" fmla="val 10000"/>
+          </a:avLst>
+        </a:prstGeom>
+        <a:solidFill>
+          <a:schemeClr val="accent2">
+            <a:hueOff val="0"/>
+            <a:satOff val="0"/>
+            <a:lumOff val="0"/>
+            <a:alphaOff val="0"/>
+          </a:schemeClr>
+        </a:solidFill>
+        <a:ln w="12700" cap="flat" cmpd="sng" algn="ctr">
+          <a:solidFill>
+            <a:schemeClr val="lt1">
+              <a:hueOff val="0"/>
+              <a:satOff val="0"/>
+              <a:lumOff val="0"/>
+              <a:alphaOff val="0"/>
+            </a:schemeClr>
+          </a:solidFill>
+          <a:prstDash val="solid"/>
+          <a:miter lim="800000"/>
+        </a:ln>
+        <a:effectLst/>
+      </dsp:spPr>
+      <dsp:style>
+        <a:lnRef idx="2">
+          <a:scrgbClr r="0" g="0" b="0"/>
+        </a:lnRef>
+        <a:fillRef idx="1">
+          <a:scrgbClr r="0" g="0" b="0"/>
+        </a:fillRef>
+        <a:effectRef idx="0">
+          <a:scrgbClr r="0" g="0" b="0"/>
+        </a:effectRef>
+        <a:fontRef idx="minor">
+          <a:schemeClr val="lt1"/>
+        </a:fontRef>
+      </dsp:style>
+      <dsp:txBody>
+        <a:bodyPr spcFirstLastPara="0" vert="horz" wrap="square" lIns="27940" tIns="20955" rIns="27940" bIns="20955" numCol="1" spcCol="1270" anchor="ctr" anchorCtr="0">
+          <a:noAutofit/>
+        </a:bodyPr>
+        <a:lstStyle/>
+        <a:p>
+          <a:pPr lvl="0" algn="ctr" defTabSz="488950">
+            <a:lnSpc>
+              <a:spcPct val="90000"/>
+            </a:lnSpc>
+            <a:spcBef>
+              <a:spcPct val="0"/>
+            </a:spcBef>
+            <a:spcAft>
+              <a:spcPct val="35000"/>
+            </a:spcAft>
+          </a:pPr>
+          <a:r>
+            <a:rPr lang="es-ES" sz="1100" kern="1200"/>
+            <a:t>El entorno real, que dará información a los agentes acerca de él.</a:t>
+          </a:r>
+        </a:p>
+      </dsp:txBody>
+      <dsp:txXfrm>
+        <a:off x="3897046" y="985228"/>
+        <a:ext cx="1290787" cy="1967336"/>
+      </dsp:txXfrm>
+    </dsp:sp>
+  </dsp:spTree>
+</dsp:drawing>
+</file>
+
+<file path=word/diagrams/layout1.xml><?xml version="1.0" encoding="utf-8"?>
+<dgm:layoutDef xmlns:dgm="http://schemas.openxmlformats.org/drawingml/2006/diagram" xmlns:a="http://schemas.openxmlformats.org/drawingml/2006/main" uniqueId="urn:microsoft.com/office/officeart/2005/8/layout/lProcess2">
+  <dgm:title val=""/>
+  <dgm:desc val=""/>
+  <dgm:catLst>
+    <dgm:cat type="list" pri="10000"/>
+    <dgm:cat type="relationship" pri="13000"/>
+  </dgm:catLst>
+  <dgm:sampData>
+    <dgm:dataModel>
+      <dgm:ptLst>
+        <dgm:pt modelId="0" type="doc"/>
+        <dgm:pt modelId="1">
+          <dgm:prSet phldr="1"/>
+        </dgm:pt>
+        <dgm:pt modelId="11">
+          <dgm:prSet phldr="1"/>
+        </dgm:pt>
+        <dgm:pt modelId="12">
+          <dgm:prSet phldr="1"/>
+        </dgm:pt>
+        <dgm:pt modelId="2">
+          <dgm:prSet phldr="1"/>
+        </dgm:pt>
+        <dgm:pt modelId="21">
+          <dgm:prSet phldr="1"/>
+        </dgm:pt>
+        <dgm:pt modelId="22">
+          <dgm:prSet phldr="1"/>
+        </dgm:pt>
+        <dgm:pt modelId="3">
+          <dgm:prSet phldr="1"/>
+        </dgm:pt>
+        <dgm:pt modelId="31">
+          <dgm:prSet phldr="1"/>
+        </dgm:pt>
+        <dgm:pt modelId="32">
+          <dgm:prSet phldr="1"/>
+        </dgm:pt>
+      </dgm:ptLst>
+      <dgm:cxnLst>
+        <dgm:cxn modelId="4" srcId="0" destId="1" srcOrd="0" destOrd="0"/>
+        <dgm:cxn modelId="5" srcId="0" destId="2" srcOrd="1" destOrd="0"/>
+        <dgm:cxn modelId="13" srcId="1" destId="11" srcOrd="0" destOrd="0"/>
+        <dgm:cxn modelId="14" srcId="1" destId="12" srcOrd="0" destOrd="0"/>
+        <dgm:cxn modelId="23" srcId="2" destId="21" srcOrd="0" destOrd="0"/>
+        <dgm:cxn modelId="24" srcId="2" destId="22" srcOrd="0" destOrd="0"/>
+        <dgm:cxn modelId="33" srcId="3" destId="31" srcOrd="0" destOrd="0"/>
+        <dgm:cxn modelId="34" srcId="3" destId="32" srcOrd="0" destOrd="0"/>
+      </dgm:cxnLst>
+      <dgm:bg/>
+      <dgm:whole/>
+    </dgm:dataModel>
+  </dgm:sampData>
+  <dgm:styleData useDef="1">
+    <dgm:dataModel>
+      <dgm:ptLst/>
+      <dgm:bg/>
+      <dgm:whole/>
+    </dgm:dataModel>
+  </dgm:styleData>
+  <dgm:clrData useDef="1">
+    <dgm:dataModel>
+      <dgm:ptLst/>
+      <dgm:bg/>
+      <dgm:whole/>
+    </dgm:dataModel>
+  </dgm:clrData>
+  <dgm:layoutNode name="theList">
+    <dgm:varLst>
+      <dgm:dir/>
+      <dgm:animLvl val="lvl"/>
+      <dgm:resizeHandles val="exact"/>
+    </dgm:varLst>
+    <dgm:choose name="Name0">
+      <dgm:if name="Name1" func="var" arg="dir" op="equ" val="norm">
+        <dgm:alg type="lin"/>
+      </dgm:if>
+      <dgm:else name="Name2">
+        <dgm:alg type="lin">
+          <dgm:param type="linDir" val="fromR"/>
+        </dgm:alg>
+      </dgm:else>
+    </dgm:choose>
+    <dgm:shape xmlns:r="http://schemas.openxmlformats.org/officeDocument/2006/relationships" r:blip="">
+      <dgm:adjLst/>
+    </dgm:shape>
+    <dgm:presOf/>
+    <dgm:constrLst>
+      <dgm:constr type="w" for="ch" forName="compNode" refType="w"/>
+      <dgm:constr type="h" for="ch" forName="compNode" refType="h"/>
+      <dgm:constr type="w" for="ch" forName="aSpace" refType="w" fact="0.075"/>
+      <dgm:constr type="h" for="des" forName="aSpace2" refType="h" fact="0.1"/>
+      <dgm:constr type="primFontSz" for="des" forName="textNode" op="equ"/>
+      <dgm:constr type="primFontSz" for="des" forName="childNode" op="equ"/>
+    </dgm:constrLst>
+    <dgm:ruleLst/>
+    <dgm:forEach name="aNodeForEach" axis="ch" ptType="node">
+      <dgm:layoutNode name="compNode">
+        <dgm:alg type="composite"/>
+        <dgm:shape xmlns:r="http://schemas.openxmlformats.org/officeDocument/2006/relationships" r:blip="">
+          <dgm:adjLst/>
+        </dgm:shape>
+        <dgm:presOf/>
+        <dgm:constrLst>
+          <dgm:constr type="w" for="ch" forName="aNode" refType="w"/>
+          <dgm:constr type="h" for="ch" forName="aNode" refType="h"/>
+          <dgm:constr type="w" for="ch" forName="textNode" refType="w"/>
+          <dgm:constr type="h" for="ch" forName="textNode" refType="h" fact="0.3"/>
+          <dgm:constr type="ctrX" for="ch" forName="textNode" refType="w" fact="0.5"/>
+          <dgm:constr type="w" for="ch" forName="compChildNode" refType="w" fact="0.8"/>
+          <dgm:constr type="h" for="ch" forName="compChildNode" refType="h" fact="0.65"/>
+          <dgm:constr type="t" for="ch" forName="compChildNode" refType="h" fact="0.3"/>
+          <dgm:constr type="ctrX" for="ch" forName="compChildNode" refType="w" fact="0.5"/>
+        </dgm:constrLst>
+        <dgm:ruleLst/>
+        <dgm:layoutNode name="aNode" styleLbl="bgShp">
+          <dgm:alg type="sp"/>
+          <dgm:shape xmlns:r="http://schemas.openxmlformats.org/officeDocument/2006/relationships" type="roundRect" r:blip="">
+            <dgm:adjLst>
+              <dgm:adj idx="1" val="0.1"/>
+            </dgm:adjLst>
+          </dgm:shape>
+          <dgm:presOf axis="self"/>
+          <dgm:constrLst/>
+          <dgm:ruleLst/>
+        </dgm:layoutNode>
+        <dgm:layoutNode name="textNode" styleLbl="bgShp">
+          <dgm:alg type="tx"/>
+          <dgm:shape xmlns:r="http://schemas.openxmlformats.org/officeDocument/2006/relationships" type="rect" r:blip="" hideGeom="1">
+            <dgm:adjLst>
+              <dgm:adj idx="1" val="0.1"/>
+            </dgm:adjLst>
+          </dgm:shape>
+          <dgm:presOf axis="self"/>
+          <dgm:constrLst>
+            <dgm:constr type="primFontSz" val="65"/>
+            <dgm:constr type="lMarg" refType="primFontSz" fact="0.3"/>
+            <dgm:constr type="rMarg" refType="primFontSz" fact="0.3"/>
+            <dgm:constr type="tMarg" refType="primFontSz" fact="0.3"/>
+            <dgm:constr type="bMarg" refType="primFontSz" fact="0.3"/>
+          </dgm:constrLst>
+          <dgm:ruleLst>
+            <dgm:rule type="primFontSz" val="5" fact="NaN" max="NaN"/>
+          </dgm:ruleLst>
+        </dgm:layoutNode>
+        <dgm:layoutNode name="compChildNode">
+          <dgm:alg type="composite"/>
+          <dgm:shape xmlns:r="http://schemas.openxmlformats.org/officeDocument/2006/relationships" r:blip="">
+            <dgm:adjLst/>
+          </dgm:shape>
+          <dgm:presOf/>
+          <dgm:constrLst>
+            <dgm:constr type="w" for="des" forName="childNode" refType="w"/>
+            <dgm:constr type="h" for="des" forName="childNode" refType="h"/>
+          </dgm:constrLst>
+          <dgm:ruleLst/>
+          <dgm:layoutNode name="theInnerList">
+            <dgm:alg type="lin">
+              <dgm:param type="linDir" val="fromT"/>
+            </dgm:alg>
+            <dgm:shape xmlns:r="http://schemas.openxmlformats.org/officeDocument/2006/relationships" r:blip="">
+              <dgm:adjLst/>
+            </dgm:shape>
+            <dgm:presOf/>
+            <dgm:constrLst/>
+            <dgm:ruleLst/>
+            <dgm:forEach name="childNodeForEach" axis="ch" ptType="node">
+              <dgm:layoutNode name="childNode" styleLbl="node1">
+                <dgm:varLst>
+                  <dgm:bulletEnabled val="1"/>
+                </dgm:varLst>
+                <dgm:alg type="tx"/>
+                <dgm:shape xmlns:r="http://schemas.openxmlformats.org/officeDocument/2006/relationships" type="roundRect" r:blip="">
+                  <dgm:adjLst>
+                    <dgm:adj idx="1" val="0.1"/>
+                  </dgm:adjLst>
+                </dgm:shape>
+                <dgm:presOf axis="desOrSelf" ptType="node"/>
+                <dgm:constrLst>
+                  <dgm:constr type="primFontSz" val="65"/>
+                  <dgm:constr type="tMarg" refType="primFontSz" fact="0.15"/>
+                  <dgm:constr type="bMarg" refType="primFontSz" fact="0.15"/>
+                  <dgm:constr type="lMarg" refType="primFontSz" fact="0.2"/>
+                  <dgm:constr type="rMarg" refType="primFontSz" fact="0.2"/>
+                </dgm:constrLst>
+                <dgm:ruleLst>
+                  <dgm:rule type="primFontSz" val="5" fact="NaN" max="NaN"/>
+                </dgm:ruleLst>
+              </dgm:layoutNode>
+              <dgm:choose name="Name3">
+                <dgm:if name="Name4" axis="self" ptType="node" func="revPos" op="equ" val="1"/>
+                <dgm:else name="Name5">
+                  <dgm:layoutNode name="aSpace2">
+                    <dgm:alg type="sp"/>
+                    <dgm:shape xmlns:r="http://schemas.openxmlformats.org/officeDocument/2006/relationships" r:blip="">
+                      <dgm:adjLst/>
+                    </dgm:shape>
+                    <dgm:presOf/>
+                    <dgm:constrLst/>
+                    <dgm:ruleLst/>
+                  </dgm:layoutNode>
+                </dgm:else>
+              </dgm:choose>
+            </dgm:forEach>
+          </dgm:layoutNode>
+        </dgm:layoutNode>
+      </dgm:layoutNode>
+      <dgm:choose name="Name6">
+        <dgm:if name="Name7" axis="self" ptType="node" func="revPos" op="equ" val="1"/>
+        <dgm:else name="Name8">
+          <dgm:layoutNode name="aSpace">
+            <dgm:alg type="sp"/>
+            <dgm:shape xmlns:r="http://schemas.openxmlformats.org/officeDocument/2006/relationships" r:blip="">
+              <dgm:adjLst/>
+            </dgm:shape>
+            <dgm:presOf/>
+            <dgm:constrLst/>
+            <dgm:ruleLst/>
+          </dgm:layoutNode>
+        </dgm:else>
+      </dgm:choose>
+    </dgm:forEach>
+  </dgm:layoutNode>
+</dgm:layoutDef>
+</file>
+
+<file path=word/diagrams/quickStyle1.xml><?xml version="1.0" encoding="utf-8"?>
+<dgm:styleDef xmlns:dgm="http://schemas.openxmlformats.org/drawingml/2006/diagram" xmlns:a="http://schemas.openxmlformats.org/drawingml/2006/main" uniqueId="urn:microsoft.com/office/officeart/2005/8/quickstyle/simple1">
+  <dgm:title val=""/>
+  <dgm:desc val=""/>
+  <dgm:catLst>
+    <dgm:cat type="simple" pri="10100"/>
+  </dgm:catLst>
+  <dgm:scene3d>
+    <a:camera prst="orthographicFront"/>
+    <a:lightRig rig="threePt" dir="t"/>
+  </dgm:scene3d>
+  <dgm:styleLbl name="node0">
+    <dgm:scene3d>
+      <a:camera prst="orthographicFront"/>
+      <a:lightRig rig="threePt" dir="t"/>
+    </dgm:scene3d>
+    <dgm:sp3d/>
+    <dgm:txPr/>
+    <dgm:style>
+      <a:lnRef idx="2">
+        <a:scrgbClr r="0" g="0" b="0"/>
+      </a:lnRef>
+      <a:fillRef idx="1">
+        <a:scrgbClr r="0" g="0" b="0"/>
+      </a:fillRef>
+      <a:effectRef idx="0">
+        <a:scrgbClr r="0" g="0" b="0"/>
+      </a:effectRef>
+      <a:fontRef idx="minor">
+        <a:schemeClr val="lt1"/>
+      </a:fontRef>
+    </dgm:style>
+  </dgm:styleLbl>
+  <dgm:styleLbl name="lnNode1">
+    <dgm:scene3d>
+      <a:camera prst="orthographicFront"/>
+      <a:lightRig rig="threePt" dir="t"/>
+    </dgm:scene3d>
+    <dgm:sp3d/>
+    <dgm:txPr/>
+    <dgm:style>
+      <a:lnRef idx="2">
+        <a:scrgbClr r="0" g="0" b="0"/>
+      </a:lnRef>
+      <a:fillRef idx="1">
+        <a:scrgbClr r="0" g="0" b="0"/>
+      </a:fillRef>
+      <a:effectRef idx="0">
+        <a:scrgbClr r="0" g="0" b="0"/>
+      </a:effectRef>
+      <a:fontRef idx="minor">
+        <a:schemeClr val="lt1"/>
+      </a:fontRef>
+    </dgm:style>
+  </dgm:styleLbl>
+  <dgm:styleLbl name="vennNode1">
+    <dgm:scene3d>
+      <a:camera prst="orthographicFront"/>
+      <a:lightRig rig="threePt" dir="t"/>
+    </dgm:scene3d>
+    <dgm:sp3d/>
+    <dgm:txPr/>
+    <dgm:style>
+      <a:lnRef idx="2">
+        <a:scrgbClr r="0" g="0" b="0"/>
+      </a:lnRef>
+      <a:fillRef idx="1">
+        <a:scrgbClr r="0" g="0" b="0"/>
+      </a:fillRef>
+      <a:effectRef idx="0">
+        <a:scrgbClr r="0" g="0" b="0"/>
+      </a:effectRef>
+      <a:fontRef idx="minor">
+        <a:schemeClr val="tx1"/>
+      </a:fontRef>
+    </dgm:style>
+  </dgm:styleLbl>
+  <dgm:styleLbl name="alignNode1">
+    <dgm:scene3d>
+      <a:camera prst="orthographicFront"/>
+      <a:lightRig rig="threePt" dir="t"/>
+    </dgm:scene3d>
+    <dgm:sp3d/>
+    <dgm:txPr/>
+    <dgm:style>
+      <a:lnRef idx="2">
+        <a:scrgbClr r="0" g="0" b="0"/>
+      </a:lnRef>
+      <a:fillRef idx="1">
+        <a:scrgbClr r="0" g="0" b="0"/>
+      </a:fillRef>
+      <a:effectRef idx="0">
+        <a:scrgbClr r="0" g="0" b="0"/>
+      </a:effectRef>
+      <a:fontRef idx="minor">
+        <a:schemeClr val="lt1"/>
+      </a:fontRef>
+    </dgm:style>
+  </dgm:styleLbl>
+  <dgm:styleLbl name="node1">
+    <dgm:scene3d>
+      <a:camera prst="orthographicFront"/>
+      <a:lightRig rig="threePt" dir="t"/>
+    </dgm:scene3d>
+    <dgm:sp3d/>
+    <dgm:txPr/>
+    <dgm:style>
+      <a:lnRef idx="2">
+        <a:scrgbClr r="0" g="0" b="0"/>
+      </a:lnRef>
+      <a:fillRef idx="1">
+        <a:scrgbClr r="0" g="0" b="0"/>
+      </a:fillRef>
+      <a:effectRef idx="0">
+        <a:scrgbClr r="0" g="0" b="0"/>
+      </a:effectRef>
+      <a:fontRef idx="minor">
+        <a:schemeClr val="lt1"/>
+      </a:fontRef>
+    </dgm:style>
+  </dgm:styleLbl>
+  <dgm:styleLbl name="node2">
+    <dgm:scene3d>
+      <a:camera prst="orthographicFront"/>
+      <a:lightRig rig="threePt" dir="t"/>
+    </dgm:scene3d>
+    <dgm:sp3d/>
+    <dgm:txPr/>
+    <dgm:style>
+      <a:lnRef idx="2">
+        <a:scrgbClr r="0" g="0" b="0"/>
+      </a:lnRef>
+      <a:fillRef idx="1">
+        <a:scrgbClr r="0" g="0" b="0"/>
+      </a:fillRef>
+      <a:effectRef idx="0">
+        <a:scrgbClr r="0" g="0" b="0"/>
+      </a:effectRef>
+      <a:fontRef idx="minor">
+        <a:schemeClr val="lt1"/>
+      </a:fontRef>
+    </dgm:style>
+  </dgm:styleLbl>
+  <dgm:styleLbl name="node3">
+    <dgm:scene3d>
+      <a:camera prst="orthographicFront"/>
+      <a:lightRig rig="threePt" dir="t"/>
+    </dgm:scene3d>
+    <dgm:sp3d/>
+    <dgm:txPr/>
+    <dgm:style>
+      <a:lnRef idx="2">
+        <a:scrgbClr r="0" g="0" b="0"/>
+      </a:lnRef>
+      <a:fillRef idx="1">
+        <a:scrgbClr r="0" g="0" b="0"/>
+      </a:fillRef>
+      <a:effectRef idx="0">
+        <a:scrgbClr r="0" g="0" b="0"/>
+      </a:effectRef>
+      <a:fontRef idx="minor">
+        <a:schemeClr val="lt1"/>
+      </a:fontRef>
+    </dgm:style>
+  </dgm:styleLbl>
+  <dgm:styleLbl name="node4">
+    <dgm:scene3d>
+      <a:camera prst="orthographicFront"/>
+      <a:lightRig rig="threePt" dir="t"/>
+    </dgm:scene3d>
+    <dgm:sp3d/>
+    <dgm:txPr/>
+    <dgm:style>
+      <a:lnRef idx="2">
+        <a:scrgbClr r="0" g="0" b="0"/>
+      </a:lnRef>
+      <a:fillRef idx="1">
+        <a:scrgbClr r="0" g="0" b="0"/>
+      </a:fillRef>
+      <a:effectRef idx="0">
+        <a:scrgbClr r="0" g="0" b="0"/>
+      </a:effectRef>
+      <a:fontRef idx="minor">
+        <a:schemeClr val="lt1"/>
+      </a:fontRef>
+    </dgm:style>
+  </dgm:styleLbl>
+  <dgm:styleLbl name="fgImgPlace1">
+    <dgm:scene3d>
+      <a:camera prst="orthographicFront"/>
+      <a:lightRig rig="threePt" dir="t"/>
+    </dgm:scene3d>
+    <dgm:sp3d/>
+    <dgm:txPr/>
+    <dgm:style>
+      <a:lnRef idx="2">
+        <a:scrgbClr r="0" g="0" b="0"/>
+      </a:lnRef>
+      <a:fillRef idx="1">
+        <a:scrgbClr r="0" g="0" b="0"/>
+      </a:fillRef>
+      <a:effectRef idx="0">
+        <a:scrgbClr r="0" g="0" b="0"/>
+      </a:effectRef>
+      <a:fontRef idx="minor"/>
+    </dgm:style>
+  </dgm:styleLbl>
+  <dgm:styleLbl name="alignImgPlace1">
+    <dgm:scene3d>
+      <a:camera prst="orthographicFront"/>
+      <a:lightRig rig="threePt" dir="t"/>
+    </dgm:scene3d>
+    <dgm:sp3d/>
+    <dgm:txPr/>
+    <dgm:style>
+      <a:lnRef idx="2">
+        <a:scrgbClr r="0" g="0" b="0"/>
+      </a:lnRef>
+      <a:fillRef idx="1">
+        <a:scrgbClr r="0" g="0" b="0"/>
+      </a:fillRef>
+      <a:effectRef idx="0">
+        <a:scrgbClr r="0" g="0" b="0"/>
+      </a:effectRef>
+      <a:fontRef idx="minor"/>
+    </dgm:style>
+  </dgm:styleLbl>
+  <dgm:styleLbl name="bgImgPlace1">
+    <dgm:scene3d>
+      <a:camera prst="orthographicFront"/>
+      <a:lightRig rig="threePt" dir="t"/>
+    </dgm:scene3d>
+    <dgm:sp3d/>
+    <dgm:txPr/>
+    <dgm:style>
+      <a:lnRef idx="2">
+        <a:scrgbClr r="0" g="0" b="0"/>
+      </a:lnRef>
+      <a:fillRef idx="1">
+        <a:scrgbClr r="0" g="0" b="0"/>
+      </a:fillRef>
+      <a:effectRef idx="0">
+        <a:scrgbClr r="0" g="0" b="0"/>
+      </a:effectRef>
+      <a:fontRef idx="minor"/>
+    </dgm:style>
+  </dgm:styleLbl>
+  <dgm:styleLbl name="sibTrans2D1">
+    <dgm:scene3d>
+      <a:camera prst="orthographicFront"/>
+      <a:lightRig rig="threePt" dir="t"/>
+    </dgm:scene3d>
+    <dgm:sp3d/>
+    <dgm:txPr/>
+    <dgm:style>
+      <a:lnRef idx="0">
+        <a:scrgbClr r="0" g="0" b="0"/>
+      </a:lnRef>
+      <a:fillRef idx="1">
+        <a:scrgbClr r="0" g="0" b="0"/>
+      </a:fillRef>
+      <a:effectRef idx="0">
+        <a:scrgbClr r="0" g="0" b="0"/>
+      </a:effectRef>
+      <a:fontRef idx="minor">
+        <a:schemeClr val="lt1"/>
+      </a:fontRef>
+    </dgm:style>
+  </dgm:styleLbl>
+  <dgm:styleLbl name="fgSibTrans2D1">
+    <dgm:scene3d>
+      <a:camera prst="orthographicFront"/>
+      <a:lightRig rig="threePt" dir="t"/>
+    </dgm:scene3d>
+    <dgm:sp3d/>
+    <dgm:txPr/>
+    <dgm:style>
+      <a:lnRef idx="0">
+        <a:scrgbClr r="0" g="0" b="0"/>
+      </a:lnRef>
+      <a:fillRef idx="1">
+        <a:scrgbClr r="0" g="0" b="0"/>
+      </a:fillRef>
+      <a:effectRef idx="0">
+        <a:scrgbClr r="0" g="0" b="0"/>
+      </a:effectRef>
+      <a:fontRef idx="minor">
+        <a:schemeClr val="lt1"/>
+      </a:fontRef>
+    </dgm:style>
+  </dgm:styleLbl>
+  <dgm:styleLbl name="bgSibTrans2D1">
+    <dgm:scene3d>
+      <a:camera prst="orthographicFront"/>
+      <a:lightRig rig="threePt" dir="t"/>
+    </dgm:scene3d>
+    <dgm:sp3d/>
+    <dgm:txPr/>
+    <dgm:style>
+      <a:lnRef idx="0">
+        <a:scrgbClr r="0" g="0" b="0"/>
+      </a:lnRef>
+      <a:fillRef idx="1">
+        <a:scrgbClr r="0" g="0" b="0"/>
+      </a:fillRef>
+      <a:effectRef idx="0">
+        <a:scrgbClr r="0" g="0" b="0"/>
+      </a:effectRef>
+      <a:fontRef idx="minor">
+        <a:schemeClr val="lt1"/>
+      </a:fontRef>
+    </dgm:style>
+  </dgm:styleLbl>
+  <dgm:styleLbl name="sibTrans1D1">
+    <dgm:scene3d>
+      <a:camera prst="orthographicFront"/>
+      <a:lightRig rig="threePt" dir="t"/>
+    </dgm:scene3d>
+    <dgm:sp3d/>
+    <dgm:txPr/>
+    <dgm:style>
+      <a:lnRef idx="1">
+        <a:scrgbClr r="0" g="0" b="0"/>
+      </a:lnRef>
+      <a:fillRef idx="0">
+        <a:scrgbClr r="0" g="0" b="0"/>
+      </a:fillRef>
+      <a:effectRef idx="0">
+        <a:scrgbClr r="0" g="0" b="0"/>
+      </a:effectRef>
+      <a:fontRef idx="minor"/>
+    </dgm:style>
+  </dgm:styleLbl>
+  <dgm:styleLbl name="callout">
+    <dgm:scene3d>
+      <a:camera prst="orthographicFront"/>
+      <a:lightRig rig="threePt" dir="t"/>
+    </dgm:scene3d>
+    <dgm:sp3d/>
+    <dgm:txPr/>
+    <dgm:style>
+      <a:lnRef idx="2">
+        <a:scrgbClr r="0" g="0" b="0"/>
+      </a:lnRef>
+      <a:fillRef idx="1">
+        <a:scrgbClr r="0" g="0" b="0"/>
+      </a:fillRef>
+      <a:effectRef idx="0">
+        <a:scrgbClr r="0" g="0" b="0"/>
+      </a:effectRef>
+      <a:fontRef idx="minor"/>
+    </dgm:style>
+  </dgm:styleLbl>
+  <dgm:styleLbl name="asst0">
+    <dgm:scene3d>
+      <a:camera prst="orthographicFront"/>
+      <a:lightRig rig="threePt" dir="t"/>
+    </dgm:scene3d>
+    <dgm:sp3d/>
+    <dgm:txPr/>
+    <dgm:style>
+      <a:lnRef idx="2">
+        <a:scrgbClr r="0" g="0" b="0"/>
+      </a:lnRef>
+      <a:fillRef idx="1">
+        <a:scrgbClr r="0" g="0" b="0"/>
+      </a:fillRef>
+      <a:effectRef idx="0">
+        <a:scrgbClr r="0" g="0" b="0"/>
+      </a:effectRef>
+      <a:fontRef idx="minor">
+        <a:schemeClr val="lt1"/>
+      </a:fontRef>
+    </dgm:style>
+  </dgm:styleLbl>
+  <dgm:styleLbl name="asst1">
+    <dgm:scene3d>
+      <a:camera prst="orthographicFront"/>
+      <a:lightRig rig="threePt" dir="t"/>
+    </dgm:scene3d>
+    <dgm:sp3d/>
+    <dgm:txPr/>
+    <dgm:style>
+      <a:lnRef idx="2">
+        <a:scrgbClr r="0" g="0" b="0"/>
+      </a:lnRef>
+      <a:fillRef idx="1">
+        <a:scrgbClr r="0" g="0" b="0"/>
+      </a:fillRef>
+      <a:effectRef idx="0">
+        <a:scrgbClr r="0" g="0" b="0"/>
+      </a:effectRef>
+      <a:fontRef idx="minor">
+        <a:schemeClr val="lt1"/>
+      </a:fontRef>
+    </dgm:style>
+  </dgm:styleLbl>
+  <dgm:styleLbl name="asst2">
+    <dgm:scene3d>
+      <a:camera prst="orthographicFront"/>
+      <a:lightRig rig="threePt" dir="t"/>
+    </dgm:scene3d>
+    <dgm:sp3d/>
+    <dgm:txPr/>
+    <dgm:style>
+      <a:lnRef idx="2">
+        <a:scrgbClr r="0" g="0" b="0"/>
+      </a:lnRef>
+      <a:fillRef idx="1">
+        <a:scrgbClr r="0" g="0" b="0"/>
+      </a:fillRef>
+      <a:effectRef idx="0">
+        <a:scrgbClr r="0" g="0" b="0"/>
+      </a:effectRef>
+      <a:fontRef idx="minor">
+        <a:schemeClr val="lt1"/>
+      </a:fontRef>
+    </dgm:style>
+  </dgm:styleLbl>
+  <dgm:styleLbl name="asst3">
+    <dgm:scene3d>
+      <a:camera prst="orthographicFront"/>
+      <a:lightRig rig="threePt" dir="t"/>
+    </dgm:scene3d>
+    <dgm:sp3d/>
+    <dgm:txPr/>
+    <dgm:style>
+      <a:lnRef idx="2">
+        <a:scrgbClr r="0" g="0" b="0"/>
+      </a:lnRef>
+      <a:fillRef idx="1">
+        <a:scrgbClr r="0" g="0" b="0"/>
+      </a:fillRef>
+      <a:effectRef idx="0">
+        <a:scrgbClr r="0" g="0" b="0"/>
+      </a:effectRef>
+      <a:fontRef idx="minor">
+        <a:schemeClr val="lt1"/>
+      </a:fontRef>
+    </dgm:style>
+  </dgm:styleLbl>
+  <dgm:styleLbl name="asst4">
+    <dgm:scene3d>
+      <a:camera prst="orthographicFront"/>
+      <a:lightRig rig="threePt" dir="t"/>
+    </dgm:scene3d>
+    <dgm:sp3d/>
+    <dgm:txPr/>
+    <dgm:style>
+      <a:lnRef idx="2">
+        <a:scrgbClr r="0" g="0" b="0"/>
+      </a:lnRef>
+      <a:fillRef idx="1">
+        <a:scrgbClr r="0" g="0" b="0"/>
+      </a:fillRef>
+      <a:effectRef idx="0">
+        <a:scrgbClr r="0" g="0" b="0"/>
+      </a:effectRef>
+      <a:fontRef idx="minor">
+        <a:schemeClr val="lt1"/>
+      </a:fontRef>
+    </dgm:style>
+  </dgm:styleLbl>
+  <dgm:styleLbl name="parChTrans2D1">
+    <dgm:scene3d>
+      <a:camera prst="orthographicFront"/>
+      <a:lightRig rig="threePt" dir="t"/>
+    </dgm:scene3d>
+    <dgm:sp3d/>
+    <dgm:txPr/>
+    <dgm:style>
+      <a:lnRef idx="2">
+        <a:scrgbClr r="0" g="0" b="0"/>
+      </a:lnRef>
+      <a:fillRef idx="1">
+        <a:scrgbClr r="0" g="0" b="0"/>
+      </a:fillRef>
+      <a:effectRef idx="0">
+        <a:scrgbClr r="0" g="0" b="0"/>
+      </a:effectRef>
+      <a:fontRef idx="minor">
+        <a:schemeClr val="lt1"/>
+      </a:fontRef>
+    </dgm:style>
+  </dgm:styleLbl>
+  <dgm:styleLbl name="parChTrans2D2">
+    <dgm:scene3d>
+      <a:camera prst="orthographicFront"/>
+      <a:lightRig rig="threePt" dir="t"/>
+    </dgm:scene3d>
+    <dgm:sp3d/>
+    <dgm:txPr/>
+    <dgm:style>
+      <a:lnRef idx="2">
+        <a:scrgbClr r="0" g="0" b="0"/>
+      </a:lnRef>
+      <a:fillRef idx="1">
+        <a:scrgbClr r="0" g="0" b="0"/>
+      </a:fillRef>
+      <a:effectRef idx="0">
+        <a:scrgbClr r="0" g="0" b="0"/>
+      </a:effectRef>
+      <a:fontRef idx="minor">
+        <a:schemeClr val="lt1"/>
+      </a:fontRef>
+    </dgm:style>
+  </dgm:styleLbl>
+  <dgm:styleLbl name="parChTrans2D3">
+    <dgm:scene3d>
+      <a:camera prst="orthographicFront"/>
+      <a:lightRig rig="threePt" dir="t"/>
+    </dgm:scene3d>
+    <dgm:sp3d/>
+    <dgm:txPr/>
+    <dgm:style>
+      <a:lnRef idx="2">
+        <a:scrgbClr r="0" g="0" b="0"/>
+      </a:lnRef>
+      <a:fillRef idx="1">
+        <a:scrgbClr r="0" g="0" b="0"/>
+      </a:fillRef>
+      <a:effectRef idx="0">
+        <a:scrgbClr r="0" g="0" b="0"/>
+      </a:effectRef>
+      <a:fontRef idx="minor">
+        <a:schemeClr val="lt1"/>
+      </a:fontRef>
+    </dgm:style>
+  </dgm:styleLbl>
+  <dgm:styleLbl name="parChTrans2D4">
+    <dgm:scene3d>
+      <a:camera prst="orthographicFront"/>
+      <a:lightRig rig="threePt" dir="t"/>
+    </dgm:scene3d>
+    <dgm:sp3d/>
+    <dgm:txPr/>
+    <dgm:style>
+      <a:lnRef idx="2">
+        <a:scrgbClr r="0" g="0" b="0"/>
+      </a:lnRef>
+      <a:fillRef idx="1">
+        <a:scrgbClr r="0" g="0" b="0"/>
+      </a:fillRef>
+      <a:effectRef idx="0">
+        <a:scrgbClr r="0" g="0" b="0"/>
+      </a:effectRef>
+      <a:fontRef idx="minor">
+        <a:schemeClr val="lt1"/>
+      </a:fontRef>
+    </dgm:style>
+  </dgm:styleLbl>
+  <dgm:styleLbl name="parChTrans1D1">
+    <dgm:scene3d>
+      <a:camera prst="orthographicFront"/>
+      <a:lightRig rig="threePt" dir="t"/>
+    </dgm:scene3d>
+    <dgm:sp3d/>
+    <dgm:txPr/>
+    <dgm:style>
+      <a:lnRef idx="2">
+        <a:scrgbClr r="0" g="0" b="0"/>
+      </a:lnRef>
+      <a:fillRef idx="0">
+        <a:scrgbClr r="0" g="0" b="0"/>
+      </a:fillRef>
+      <a:effectRef idx="0">
+        <a:scrgbClr r="0" g="0" b="0"/>
+      </a:effectRef>
+      <a:fontRef idx="minor"/>
+    </dgm:style>
+  </dgm:styleLbl>
+  <dgm:styleLbl name="parChTrans1D2">
+    <dgm:scene3d>
+      <a:camera prst="orthographicFront"/>
+      <a:lightRig rig="threePt" dir="t"/>
+    </dgm:scene3d>
+    <dgm:sp3d/>
+    <dgm:txPr/>
+    <dgm:style>
+      <a:lnRef idx="2">
+        <a:scrgbClr r="0" g="0" b="0"/>
+      </a:lnRef>
+      <a:fillRef idx="0">
+        <a:scrgbClr r="0" g="0" b="0"/>
+      </a:fillRef>
+      <a:effectRef idx="0">
+        <a:scrgbClr r="0" g="0" b="0"/>
+      </a:effectRef>
+      <a:fontRef idx="minor"/>
+    </dgm:style>
+  </dgm:styleLbl>
+  <dgm:styleLbl name="parChTrans1D3">
+    <dgm:scene3d>
+      <a:camera prst="orthographicFront"/>
+      <a:lightRig rig="threePt" dir="t"/>
+    </dgm:scene3d>
+    <dgm:sp3d/>
+    <dgm:txPr/>
+    <dgm:style>
+      <a:lnRef idx="2">
+        <a:scrgbClr r="0" g="0" b="0"/>
+      </a:lnRef>
+      <a:fillRef idx="0">
+        <a:scrgbClr r="0" g="0" b="0"/>
+      </a:fillRef>
+      <a:effectRef idx="0">
+        <a:scrgbClr r="0" g="0" b="0"/>
+      </a:effectRef>
+      <a:fontRef idx="minor"/>
+    </dgm:style>
+  </dgm:styleLbl>
+  <dgm:styleLbl name="parChTrans1D4">
+    <dgm:scene3d>
+      <a:camera prst="orthographicFront"/>
+      <a:lightRig rig="threePt" dir="t"/>
+    </dgm:scene3d>
+    <dgm:sp3d/>
+    <dgm:txPr/>
+    <dgm:style>
+      <a:lnRef idx="2">
+        <a:scrgbClr r="0" g="0" b="0"/>
+      </a:lnRef>
+      <a:fillRef idx="0">
+        <a:scrgbClr r="0" g="0" b="0"/>
+      </a:fillRef>
+      <a:effectRef idx="0">
+        <a:scrgbClr r="0" g="0" b="0"/>
+      </a:effectRef>
+      <a:fontRef idx="minor"/>
+    </dgm:style>
+  </dgm:styleLbl>
+  <dgm:styleLbl name="fgAcc1">
+    <dgm:scene3d>
+      <a:camera prst="orthographicFront"/>
+      <a:lightRig rig="threePt" dir="t"/>
+    </dgm:scene3d>
+    <dgm:sp3d/>
+    <dgm:txPr/>
+    <dgm:style>
+      <a:lnRef idx="2">
+        <a:scrgbClr r="0" g="0" b="0"/>
+      </a:lnRef>
+      <a:fillRef idx="1">
+        <a:scrgbClr r="0" g="0" b="0"/>
+      </a:fillRef>
+      <a:effectRef idx="0">
+        <a:scrgbClr r="0" g="0" b="0"/>
+      </a:effectRef>
+      <a:fontRef idx="minor"/>
+    </dgm:style>
+  </dgm:styleLbl>
+  <dgm:styleLbl name="conFgAcc1">
+    <dgm:scene3d>
+      <a:camera prst="orthographicFront"/>
+      <a:lightRig rig="threePt" dir="t"/>
+    </dgm:scene3d>
+    <dgm:sp3d/>
+    <dgm:txPr/>
+    <dgm:style>
+      <a:lnRef idx="2">
+        <a:scrgbClr r="0" g="0" b="0"/>
+      </a:lnRef>
+      <a:fillRef idx="1">
+        <a:scrgbClr r="0" g="0" b="0"/>
+      </a:fillRef>
+      <a:effectRef idx="0">
+        <a:scrgbClr r="0" g="0" b="0"/>
+      </a:effectRef>
+      <a:fontRef idx="minor"/>
+    </dgm:style>
+  </dgm:styleLbl>
+  <dgm:styleLbl name="alignAcc1">
+    <dgm:scene3d>
+      <a:camera prst="orthographicFront"/>
+      <a:lightRig rig="threePt" dir="t"/>
+    </dgm:scene3d>
+    <dgm:sp3d/>
+    <dgm:txPr/>
+    <dgm:style>
+      <a:lnRef idx="2">
+        <a:scrgbClr r="0" g="0" b="0"/>
+      </a:lnRef>
+      <a:fillRef idx="1">
+        <a:scrgbClr r="0" g="0" b="0"/>
+      </a:fillRef>
+      <a:effectRef idx="0">
+        <a:scrgbClr r="0" g="0" b="0"/>
+      </a:effectRef>
+      <a:fontRef idx="minor"/>
+    </dgm:style>
+  </dgm:styleLbl>
+  <dgm:styleLbl name="trAlignAcc1">
+    <dgm:scene3d>
+      <a:camera prst="orthographicFront"/>
+      <a:lightRig rig="threePt" dir="t"/>
+    </dgm:scene3d>
+    <dgm:sp3d/>
+    <dgm:txPr/>
+    <dgm:style>
+      <a:lnRef idx="1">
+        <a:scrgbClr r="0" g="0" b="0"/>
+      </a:lnRef>
+      <a:fillRef idx="1">
+        <a:scrgbClr r="0" g="0" b="0"/>
+      </a:fillRef>
+      <a:effectRef idx="0">
+        <a:scrgbClr r="0" g="0" b="0"/>
+      </a:effectRef>
+      <a:fontRef idx="minor"/>
+    </dgm:style>
+  </dgm:styleLbl>
+  <dgm:styleLbl name="bgAcc1">
+    <dgm:scene3d>
+      <a:camera prst="orthographicFront"/>
+      <a:lightRig rig="threePt" dir="t"/>
+    </dgm:scene3d>
+    <dgm:sp3d/>
+    <dgm:txPr/>
+    <dgm:style>
+      <a:lnRef idx="2">
+        <a:scrgbClr r="0" g="0" b="0"/>
+      </a:lnRef>
+      <a:fillRef idx="1">
+        <a:scrgbClr r="0" g="0" b="0"/>
+      </a:fillRef>
+      <a:effectRef idx="0">
+        <a:scrgbClr r="0" g="0" b="0"/>
+      </a:effectRef>
+      <a:fontRef idx="minor"/>
+    </dgm:style>
+  </dgm:styleLbl>
+  <dgm:styleLbl name="solidFgAcc1">
+    <dgm:scene3d>
+      <a:camera prst="orthographicFront"/>
+      <a:lightRig rig="threePt" dir="t"/>
+    </dgm:scene3d>
+    <dgm:sp3d/>
+    <dgm:txPr/>
+    <dgm:style>
+      <a:lnRef idx="2">
+        <a:scrgbClr r="0" g="0" b="0"/>
+      </a:lnRef>
+      <a:fillRef idx="1">
+        <a:scrgbClr r="0" g="0" b="0"/>
+      </a:fillRef>
+      <a:effectRef idx="0">
+        <a:scrgbClr r="0" g="0" b="0"/>
+      </a:effectRef>
+      <a:fontRef idx="minor"/>
+    </dgm:style>
+  </dgm:styleLbl>
+  <dgm:styleLbl name="solidAlignAcc1">
+    <dgm:scene3d>
+      <a:camera prst="orthographicFront"/>
+      <a:lightRig rig="threePt" dir="t"/>
+    </dgm:scene3d>
+    <dgm:sp3d/>
+    <dgm:txPr/>
+    <dgm:style>
+      <a:lnRef idx="2">
+        <a:scrgbClr r="0" g="0" b="0"/>
+      </a:lnRef>
+      <a:fillRef idx="1">
+        <a:scrgbClr r="0" g="0" b="0"/>
+      </a:fillRef>
+      <a:effectRef idx="0">
+        <a:scrgbClr r="0" g="0" b="0"/>
+      </a:effectRef>
+      <a:fontRef idx="minor"/>
+    </dgm:style>
+  </dgm:styleLbl>
+  <dgm:styleLbl name="solidBgAcc1">
+    <dgm:scene3d>
+      <a:camera prst="orthographicFront"/>
+      <a:lightRig rig="threePt" dir="t"/>
+    </dgm:scene3d>
+    <dgm:sp3d/>
+    <dgm:txPr/>
+    <dgm:style>
+      <a:lnRef idx="2">
+        <a:scrgbClr r="0" g="0" b="0"/>
+      </a:lnRef>
+      <a:fillRef idx="1">
+        <a:scrgbClr r="0" g="0" b="0"/>
+      </a:fillRef>
+      <a:effectRef idx="0">
+        <a:scrgbClr r="0" g="0" b="0"/>
+      </a:effectRef>
+      <a:fontRef idx="minor"/>
+    </dgm:style>
+  </dgm:styleLbl>
+  <dgm:styleLbl name="fgAccFollowNode1">
+    <dgm:scene3d>
+      <a:camera prst="orthographicFront"/>
+      <a:lightRig rig="threePt" dir="t"/>
+    </dgm:scene3d>
+    <dgm:sp3d/>
+    <dgm:txPr/>
+    <dgm:style>
+      <a:lnRef idx="2">
+        <a:scrgbClr r="0" g="0" b="0"/>
+      </a:lnRef>
+      <a:fillRef idx="1">
+        <a:scrgbClr r="0" g="0" b="0"/>
+      </a:fillRef>
+      <a:effectRef idx="0">
+        <a:scrgbClr r="0" g="0" b="0"/>
+      </a:effectRef>
+      <a:fontRef idx="minor"/>
+    </dgm:style>
+  </dgm:styleLbl>
+  <dgm:styleLbl name="alignAccFollowNode1">
+    <dgm:scene3d>
+      <a:camera prst="orthographicFront"/>
+      <a:lightRig rig="threePt" dir="t"/>
+    </dgm:scene3d>
+    <dgm:sp3d/>
+    <dgm:txPr/>
+    <dgm:style>
+      <a:lnRef idx="2">
+        <a:scrgbClr r="0" g="0" b="0"/>
+      </a:lnRef>
+      <a:fillRef idx="1">
+        <a:scrgbClr r="0" g="0" b="0"/>
+      </a:fillRef>
+      <a:effectRef idx="0">
+        <a:scrgbClr r="0" g="0" b="0"/>
+      </a:effectRef>
+      <a:fontRef idx="minor"/>
+    </dgm:style>
+  </dgm:styleLbl>
+  <dgm:styleLbl name="bgAccFollowNode1">
+    <dgm:scene3d>
+      <a:camera prst="orthographicFront"/>
+      <a:lightRig rig="threePt" dir="t"/>
+    </dgm:scene3d>
+    <dgm:sp3d/>
+    <dgm:txPr/>
+    <dgm:style>
+      <a:lnRef idx="2">
+        <a:scrgbClr r="0" g="0" b="0"/>
+      </a:lnRef>
+      <a:fillRef idx="1">
+        <a:scrgbClr r="0" g="0" b="0"/>
+      </a:fillRef>
+      <a:effectRef idx="0">
+        <a:scrgbClr r="0" g="0" b="0"/>
+      </a:effectRef>
+      <a:fontRef idx="minor"/>
+    </dgm:style>
+  </dgm:styleLbl>
+  <dgm:styleLbl name="fgAcc0">
+    <dgm:scene3d>
+      <a:camera prst="orthographicFront"/>
+      <a:lightRig rig="threePt" dir="t"/>
+    </dgm:scene3d>
+    <dgm:sp3d/>
+    <dgm:txPr/>
+    <dgm:style>
+      <a:lnRef idx="2">
+        <a:scrgbClr r="0" g="0" b="0"/>
+      </a:lnRef>
+      <a:fillRef idx="1">
+        <a:scrgbClr r="0" g="0" b="0"/>
+      </a:fillRef>
+      <a:effectRef idx="0">
+        <a:scrgbClr r="0" g="0" b="0"/>
+      </a:effectRef>
+      <a:fontRef idx="minor"/>
+    </dgm:style>
+  </dgm:styleLbl>
+  <dgm:styleLbl name="fgAcc2">
+    <dgm:scene3d>
+      <a:camera prst="orthographicFront"/>
+      <a:lightRig rig="threePt" dir="t"/>
+    </dgm:scene3d>
+    <dgm:sp3d/>
+    <dgm:txPr/>
+    <dgm:style>
+      <a:lnRef idx="2">
+        <a:scrgbClr r="0" g="0" b="0"/>
+      </a:lnRef>
+      <a:fillRef idx="1">
+        <a:scrgbClr r="0" g="0" b="0"/>
+      </a:fillRef>
+      <a:effectRef idx="0">
+        <a:scrgbClr r="0" g="0" b="0"/>
+      </a:effectRef>
+      <a:fontRef idx="minor"/>
+    </dgm:style>
+  </dgm:styleLbl>
+  <dgm:styleLbl name="fgAcc3">
+    <dgm:scene3d>
+      <a:camera prst="orthographicFront"/>
+      <a:lightRig rig="threePt" dir="t"/>
+    </dgm:scene3d>
+    <dgm:sp3d/>
+    <dgm:txPr/>
+    <dgm:style>
+      <a:lnRef idx="2">
+        <a:scrgbClr r="0" g="0" b="0"/>
+      </a:lnRef>
+      <a:fillRef idx="1">
+        <a:scrgbClr r="0" g="0" b="0"/>
+      </a:fillRef>
+      <a:effectRef idx="0">
+        <a:scrgbClr r="0" g="0" b="0"/>
+      </a:effectRef>
+      <a:fontRef idx="minor"/>
+    </dgm:style>
+  </dgm:styleLbl>
+  <dgm:styleLbl name="fgAcc4">
+    <dgm:scene3d>
+      <a:camera prst="orthographicFront"/>
+      <a:lightRig rig="threePt" dir="t"/>
+    </dgm:scene3d>
+    <dgm:sp3d/>
+    <dgm:txPr/>
+    <dgm:style>
+      <a:lnRef idx="2">
+        <a:scrgbClr r="0" g="0" b="0"/>
+      </a:lnRef>
+      <a:fillRef idx="1">
+        <a:scrgbClr r="0" g="0" b="0"/>
+      </a:fillRef>
+      <a:effectRef idx="0">
+        <a:scrgbClr r="0" g="0" b="0"/>
+      </a:effectRef>
+      <a:fontRef idx="minor"/>
+    </dgm:style>
+  </dgm:styleLbl>
+  <dgm:styleLbl name="bgShp">
+    <dgm:scene3d>
+      <a:camera prst="orthographicFront"/>
+      <a:lightRig rig="threePt" dir="t"/>
+    </dgm:scene3d>
+    <dgm:sp3d/>
+    <dgm:txPr/>
+    <dgm:style>
+      <a:lnRef idx="0">
+        <a:scrgbClr r="0" g="0" b="0"/>
+      </a:lnRef>
+      <a:fillRef idx="1">
+        <a:scrgbClr r="0" g="0" b="0"/>
+      </a:fillRef>
+      <a:effectRef idx="0">
+        <a:scrgbClr r="0" g="0" b="0"/>
+      </a:effectRef>
+      <a:fontRef idx="minor"/>
+    </dgm:style>
+  </dgm:styleLbl>
+  <dgm:styleLbl name="dkBgShp">
+    <dgm:scene3d>
+      <a:camera prst="orthographicFront"/>
+      <a:lightRig rig="threePt" dir="t"/>
+    </dgm:scene3d>
+    <dgm:sp3d/>
+    <dgm:txPr/>
+    <dgm:style>
+      <a:lnRef idx="0">
+        <a:scrgbClr r="0" g="0" b="0"/>
+      </a:lnRef>
+      <a:fillRef idx="1">
+        <a:scrgbClr r="0" g="0" b="0"/>
+      </a:fillRef>
+      <a:effectRef idx="0">
+        <a:scrgbClr r="0" g="0" b="0"/>
+      </a:effectRef>
+      <a:fontRef idx="minor"/>
+    </dgm:style>
+  </dgm:styleLbl>
+  <dgm:styleLbl name="trBgShp">
+    <dgm:scene3d>
+      <a:camera prst="orthographicFront"/>
+      <a:lightRig rig="threePt" dir="t"/>
+    </dgm:scene3d>
+    <dgm:sp3d/>
+    <dgm:txPr/>
+    <dgm:style>
+      <a:lnRef idx="0">
+        <a:scrgbClr r="0" g="0" b="0"/>
+      </a:lnRef>
+      <a:fillRef idx="1">
+        <a:scrgbClr r="0" g="0" b="0"/>
+      </a:fillRef>
+      <a:effectRef idx="0">
+        <a:scrgbClr r="0" g="0" b="0"/>
+      </a:effectRef>
+      <a:fontRef idx="minor"/>
+    </dgm:style>
+  </dgm:styleLbl>
+  <dgm:styleLbl name="fgShp">
+    <dgm:scene3d>
+      <a:camera prst="orthographicFront"/>
+      <a:lightRig rig="threePt" dir="t"/>
+    </dgm:scene3d>
+    <dgm:sp3d/>
+    <dgm:txPr/>
+    <dgm:style>
+      <a:lnRef idx="2">
+        <a:scrgbClr r="0" g="0" b="0"/>
+      </a:lnRef>
+      <a:fillRef idx="1">
+        <a:scrgbClr r="0" g="0" b="0"/>
+      </a:fillRef>
+      <a:effectRef idx="0">
+        <a:scrgbClr r="0" g="0" b="0"/>
+      </a:effectRef>
+      <a:fontRef idx="minor"/>
+    </dgm:style>
+  </dgm:styleLbl>
+  <dgm:styleLbl name="revTx">
+    <dgm:scene3d>
+      <a:camera prst="orthographicFront"/>
+      <a:lightRig rig="threePt" dir="t"/>
+    </dgm:scene3d>
+    <dgm:sp3d/>
+    <dgm:txPr/>
+    <dgm:style>
+      <a:lnRef idx="0">
+        <a:scrgbClr r="0" g="0" b="0"/>
+      </a:lnRef>
+      <a:fillRef idx="0">
+        <a:scrgbClr r="0" g="0" b="0"/>
+      </a:fillRef>
+      <a:effectRef idx="0">
+        <a:scrgbClr r="0" g="0" b="0"/>
+      </a:effectRef>
+      <a:fontRef idx="minor"/>
+    </dgm:style>
+  </dgm:styleLbl>
+</dgm:styleDef>
+</file>
+
 <file path=word/glossary/document.xml><?xml version="1.0" encoding="utf-8"?>
 <w:glossaryDocument xmlns:wpc="http://schemas.microsoft.com/office/word/2010/wordprocessingCanvas" xmlns:mc="http://schemas.openxmlformats.org/markup-compatibility/2006" xmlns:o="urn:schemas-microsoft-com:office:office" xmlns:r="http://schemas.openxmlformats.org/officeDocument/2006/relationships" xmlns:m="http://schemas.openxmlformats.org/officeDocument/2006/math" xmlns:v="urn:schemas-microsoft-com:vml" xmlns:wp14="http://schemas.microsoft.com/office/word/2010/wordprocessingDrawing" xmlns:wp="http://schemas.openxmlformats.org/drawingml/2006/wordprocessingDrawing" xmlns:w10="urn:schemas-microsoft-com:office:word" xmlns:w="http://schemas.openxmlformats.org/wordprocessingml/2006/main" xmlns:w14="http://schemas.microsoft.com/office/word/2010/wordml" xmlns:w15="http://schemas.microsoft.com/office/word/2012/wordml" xmlns:wpg="http://schemas.microsoft.com/office/word/2010/wordprocessingGroup" xmlns:wpi="http://schemas.microsoft.com/office/word/2010/wordprocessingInk" xmlns:wne="http://schemas.microsoft.com/office/word/2006/wordml" xmlns:wps="http://schemas.microsoft.com/office/word/2010/wordprocessingShape" mc:Ignorable="w14 w15 wp14">
   <w:docParts>
@@ -2616,9 +6128,9 @@
     <w:rsidRoot w:val="00255E31"/>
     <w:rsid w:val="00255E31"/>
     <w:rsid w:val="002C483B"/>
-    <w:rsid w:val="005D7D0E"/>
     <w:rsid w:val="005E5A6C"/>
     <w:rsid w:val="00A650D4"/>
+    <w:rsid w:val="00DC528F"/>
     <w:rsid w:val="00FC4FE1"/>
   </w:rsids>
   <m:mathPr>
@@ -3366,7 +6878,7 @@
 </file>
 
 <file path=customXml/itemProps2.xml><?xml version="1.0" encoding="utf-8"?>
-<ds:datastoreItem xmlns:ds="http://schemas.openxmlformats.org/officeDocument/2006/customXml" ds:itemID="{CFACAF59-4622-4BDF-BB43-5C21494FB3AD}">
+<ds:datastoreItem xmlns:ds="http://schemas.openxmlformats.org/officeDocument/2006/customXml" ds:itemID="{B01928F3-0860-485D-8478-7FCCE29B571D}">
   <ds:schemaRefs>
     <ds:schemaRef ds:uri="http://schemas.openxmlformats.org/officeDocument/2006/bibliography"/>
   </ds:schemaRefs>

</xml_diff>

<commit_message>
Informe SI - Final de Aspectos Técnicos
Acabada la parte de aspectos técnicos, prosiguiendo con la descripción
del funcionamiento con ejemplos e imágenes y blah blah
</commit_message>
<xml_diff>
--- a/Informe Sistemas Inteligentes.docx
+++ b/Informe Sistemas Inteligentes.docx
@@ -2181,7 +2181,7 @@
         <mc:AlternateContent>
           <mc:Choice Requires="wps">
             <w:drawing>
-              <wp:anchor distT="0" distB="0" distL="114300" distR="114300" simplePos="0" relativeHeight="251666432" behindDoc="0" locked="0" layoutInCell="1" allowOverlap="1" wp14:anchorId="262C28CB" wp14:editId="0725AF51">
+              <wp:anchor distT="0" distB="0" distL="114300" distR="114300" simplePos="0" relativeHeight="251666432" behindDoc="0" locked="0" layoutInCell="1" allowOverlap="1" wp14:anchorId="150000F3" wp14:editId="3C312CBD">
                 <wp:simplePos x="0" y="0"/>
                 <wp:positionH relativeFrom="column">
                   <wp:posOffset>3901440</wp:posOffset>
@@ -2264,7 +2264,7 @@
           </mc:Choice>
           <mc:Fallback>
             <w:pict>
-              <v:shape w14:anchorId="262C28CB" id="Text Box 4" o:spid="_x0000_s1028" type="#_x0000_t202" style="position:absolute;left:0;text-align:left;margin-left:307.2pt;margin-top:146.25pt;width:150.75pt;height:.05pt;z-index:251666432;visibility:visible;mso-wrap-style:square;mso-wrap-distance-left:9pt;mso-wrap-distance-top:0;mso-wrap-distance-right:9pt;mso-wrap-distance-bottom:0;mso-position-horizontal:absolute;mso-position-horizontal-relative:text;mso-position-vertical:absolute;mso-position-vertical-relative:text;v-text-anchor:top" o:gfxdata="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" stroked="f">
+              <v:shape w14:anchorId="150000F3" id="Text Box 4" o:spid="_x0000_s1028" type="#_x0000_t202" style="position:absolute;left:0;text-align:left;margin-left:307.2pt;margin-top:146.25pt;width:150.75pt;height:.05pt;z-index:251666432;visibility:visible;mso-wrap-style:square;mso-wrap-distance-left:9pt;mso-wrap-distance-top:0;mso-wrap-distance-right:9pt;mso-wrap-distance-bottom:0;mso-position-horizontal:absolute;mso-position-horizontal-relative:text;mso-position-vertical:absolute;mso-position-vertical-relative:text;v-text-anchor:top" o:gfxdata="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" stroked="f">
                 <v:textbox style="mso-fit-shape-to-text:t" inset="0,0,0,0">
                   <w:txbxContent>
                     <w:p>
@@ -2312,7 +2312,7 @@
           <w:noProof/>
         </w:rPr>
         <w:drawing>
-          <wp:anchor distT="0" distB="0" distL="114300" distR="114300" simplePos="0" relativeHeight="251664384" behindDoc="0" locked="0" layoutInCell="1" allowOverlap="1" wp14:anchorId="4DB6F7DC" wp14:editId="7F4F8843">
+          <wp:anchor distT="0" distB="0" distL="114300" distR="114300" simplePos="0" relativeHeight="251664384" behindDoc="0" locked="0" layoutInCell="1" allowOverlap="1" wp14:anchorId="458E2CEC" wp14:editId="7A5E208A">
             <wp:simplePos x="0" y="0"/>
             <wp:positionH relativeFrom="column">
               <wp:posOffset>3901440</wp:posOffset>
@@ -2533,6 +2533,7 @@
         <w:t>Funciones para determinar la trayectoria más cercana y accesible al robot. Las cuales incluyen métodos para ordenar y almacenar las trayectorias.</w:t>
       </w:r>
     </w:p>
+    <w:p/>
     <w:p>
       <w:pPr>
         <w:pStyle w:val="Heading3"/>
@@ -2581,7 +2582,7 @@
               <w:jc w:val="center"/>
             </w:pPr>
             <w:r>
-              <w:t>Número representativo</w:t>
+              <w:t xml:space="preserve">Número </w:t>
             </w:r>
           </w:p>
         </w:tc>
@@ -2596,7 +2597,7 @@
               <w:cnfStyle w:val="100000000000" w:firstRow="1" w:lastRow="0" w:firstColumn="0" w:lastColumn="0" w:oddVBand="0" w:evenVBand="0" w:oddHBand="0" w:evenHBand="0" w:firstRowFirstColumn="0" w:firstRowLastColumn="0" w:lastRowFirstColumn="0" w:lastRowLastColumn="0"/>
             </w:pPr>
             <w:r>
-              <w:t>Tipo de Bloque</w:t>
+              <w:t>Tipo</w:t>
             </w:r>
           </w:p>
         </w:tc>
@@ -2844,14 +2845,123 @@
               <w:ind w:firstLine="0"/>
               <w:cnfStyle w:val="000000100000" w:firstRow="0" w:lastRow="0" w:firstColumn="0" w:lastColumn="0" w:oddVBand="0" w:evenVBand="0" w:oddHBand="1" w:evenHBand="0" w:firstRowFirstColumn="0" w:firstRowLastColumn="0" w:lastRowFirstColumn="0" w:lastRowLastColumn="0"/>
             </w:pPr>
-            <w:bookmarkStart w:id="9" w:name="_GoBack"/>
-            <w:bookmarkEnd w:id="9"/>
+            <w:r>
+              <w:t>Relieve de color azul, de menor altura que un bloque.</w:t>
+            </w:r>
           </w:p>
         </w:tc>
       </w:tr>
     </w:tbl>
-    <w:p/>
-    <w:p/>
+    <w:p>
+      <w:pPr>
+        <w:ind w:firstLine="0"/>
+      </w:pPr>
+    </w:p>
+    <w:p>
+      <w:pPr>
+        <w:ind w:firstLine="0"/>
+      </w:pPr>
+      <w:r>
+        <w:rPr>
+          <w:noProof/>
+        </w:rPr>
+        <w:drawing>
+          <wp:anchor distT="0" distB="0" distL="114300" distR="114300" simplePos="0" relativeHeight="251668480" behindDoc="0" locked="0" layoutInCell="1" allowOverlap="1" wp14:anchorId="2F42197B" wp14:editId="15D84E8A">
+            <wp:simplePos x="0" y="0"/>
+            <wp:positionH relativeFrom="column">
+              <wp:posOffset>-13970</wp:posOffset>
+            </wp:positionH>
+            <wp:positionV relativeFrom="paragraph">
+              <wp:posOffset>38100</wp:posOffset>
+            </wp:positionV>
+            <wp:extent cx="3324225" cy="3026410"/>
+            <wp:effectExtent l="0" t="0" r="9525" b="2540"/>
+            <wp:wrapSquare wrapText="bothSides"/>
+            <wp:docPr id="5" name="Picture 5"/>
+            <wp:cNvGraphicFramePr>
+              <a:graphicFrameLocks xmlns:a="http://schemas.openxmlformats.org/drawingml/2006/main" noChangeAspect="1"/>
+            </wp:cNvGraphicFramePr>
+            <a:graphic xmlns:a="http://schemas.openxmlformats.org/drawingml/2006/main">
+              <a:graphicData uri="http://schemas.openxmlformats.org/drawingml/2006/picture">
+                <pic:pic xmlns:pic="http://schemas.openxmlformats.org/drawingml/2006/picture">
+                  <pic:nvPicPr>
+                    <pic:cNvPr id="1" name=""/>
+                    <pic:cNvPicPr/>
+                  </pic:nvPicPr>
+                  <pic:blipFill rotWithShape="1">
+                    <a:blip r:embed="rId17"/>
+                    <a:srcRect l="7232" t="21334" r="45496" b="2113"/>
+                    <a:stretch/>
+                  </pic:blipFill>
+                  <pic:spPr bwMode="auto">
+                    <a:xfrm>
+                      <a:off x="0" y="0"/>
+                      <a:ext cx="3324225" cy="3026410"/>
+                    </a:xfrm>
+                    <a:prstGeom prst="rect">
+                      <a:avLst/>
+                    </a:prstGeom>
+                    <a:ln>
+                      <a:noFill/>
+                    </a:ln>
+                    <a:extLst>
+                      <a:ext uri="{53640926-AAD7-44D8-BBD7-CCE9431645EC}">
+                        <a14:shadowObscured xmlns:a14="http://schemas.microsoft.com/office/drawing/2010/main"/>
+                      </a:ext>
+                    </a:extLst>
+                  </pic:spPr>
+                </pic:pic>
+              </a:graphicData>
+            </a:graphic>
+            <wp14:sizeRelH relativeFrom="margin">
+              <wp14:pctWidth>0</wp14:pctWidth>
+            </wp14:sizeRelH>
+            <wp14:sizeRelV relativeFrom="margin">
+              <wp14:pctHeight>0</wp14:pctHeight>
+            </wp14:sizeRelV>
+          </wp:anchor>
+        </w:drawing>
+      </w:r>
+      <w:r>
+        <w:t>Cada tipo de bloque difiere en color y en representación. No obstante, dichos bloques se pueden agrupar en dos clases:</w:t>
+      </w:r>
+    </w:p>
+    <w:p>
+      <w:pPr>
+        <w:pStyle w:val="ListParagraph"/>
+        <w:numPr>
+          <w:ilvl w:val="0"/>
+          <w:numId w:val="11"/>
+        </w:numPr>
+      </w:pPr>
+      <w:r>
+        <w:rPr>
+          <w:b/>
+        </w:rPr>
+        <w:t>Obstáculos</w:t>
+      </w:r>
+      <w:r>
+        <w:t>: esto incluye los bloques 1, 3 y 4. Bajo ningún concepto el robot podrá pasar sobre ellos, es decir, los detectará como colisiones.</w:t>
+      </w:r>
+    </w:p>
+    <w:p>
+      <w:pPr>
+        <w:pStyle w:val="ListParagraph"/>
+        <w:numPr>
+          <w:ilvl w:val="0"/>
+          <w:numId w:val="11"/>
+        </w:numPr>
+      </w:pPr>
+      <w:r>
+        <w:rPr>
+          <w:b/>
+        </w:rPr>
+        <w:t xml:space="preserve">Obstáculos removibles: </w:t>
+      </w:r>
+      <w:r>
+        <w:t>constituidos únicamente por el tipo de bloque 2. Estos obstáculos pueden ser destruidos por el robot, dejando en su lugar el camino libre.</w:t>
+      </w:r>
+    </w:p>
     <w:p>
       <w:r>
         <w:rPr>
@@ -2860,13 +2970,13 @@
         <mc:AlternateContent>
           <mc:Choice Requires="wps">
             <w:drawing>
-              <wp:anchor distT="0" distB="0" distL="114300" distR="114300" simplePos="0" relativeHeight="251670528" behindDoc="1" locked="0" layoutInCell="1" allowOverlap="1" wp14:anchorId="1B383445" wp14:editId="5639E8B2">
+              <wp:anchor distT="0" distB="0" distL="114300" distR="114300" simplePos="0" relativeHeight="251670528" behindDoc="1" locked="0" layoutInCell="1" allowOverlap="1" wp14:anchorId="79DFAFD3" wp14:editId="15693A06">
                 <wp:simplePos x="0" y="0"/>
                 <wp:positionH relativeFrom="column">
-                  <wp:posOffset>2053590</wp:posOffset>
+                  <wp:posOffset>-15875</wp:posOffset>
                 </wp:positionH>
-                <wp:positionV relativeFrom="page">
-                  <wp:posOffset>5535930</wp:posOffset>
+                <wp:positionV relativeFrom="paragraph">
+                  <wp:posOffset>102235</wp:posOffset>
                 </wp:positionV>
                 <wp:extent cx="3324225" cy="266700"/>
                 <wp:effectExtent l="0" t="0" r="9525" b="0"/>
@@ -2951,7 +3061,7 @@
           </mc:Choice>
           <mc:Fallback>
             <w:pict>
-              <v:shape w14:anchorId="1B383445" id="Text Box 6" o:spid="_x0000_s1029" type="#_x0000_t202" style="position:absolute;left:0;text-align:left;margin-left:161.7pt;margin-top:435.9pt;width:261.75pt;height:21pt;z-index:-251645952;visibility:visible;mso-wrap-style:square;mso-wrap-distance-left:9pt;mso-wrap-distance-top:0;mso-wrap-distance-right:9pt;mso-wrap-distance-bottom:0;mso-position-horizontal:absolute;mso-position-horizontal-relative:text;mso-position-vertical:absolute;mso-position-vertical-relative:page;v-text-anchor:top" o:gfxdata="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" stroked="f">
+              <v:shape w14:anchorId="79DFAFD3" id="Text Box 6" o:spid="_x0000_s1029" type="#_x0000_t202" style="position:absolute;left:0;text-align:left;margin-left:-1.25pt;margin-top:8.05pt;width:261.75pt;height:21pt;z-index:-251645952;visibility:visible;mso-wrap-style:square;mso-wrap-distance-left:9pt;mso-wrap-distance-top:0;mso-wrap-distance-right:9pt;mso-wrap-distance-bottom:0;mso-position-horizontal:absolute;mso-position-horizontal-relative:text;mso-position-vertical:absolute;mso-position-vertical-relative:text;v-text-anchor:top" o:gfxdata="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" stroked="f">
                 <v:textbox style="mso-fit-shape-to-text:t" inset="0,0,0,0">
                   <w:txbxContent>
                     <w:p>
@@ -2988,92 +3098,348 @@
                     </w:p>
                   </w:txbxContent>
                 </v:textbox>
-                <w10:wrap type="tight" anchory="page"/>
+                <w10:wrap type="tight"/>
               </v:shape>
             </w:pict>
           </mc:Fallback>
         </mc:AlternateContent>
       </w:r>
+      <w:r>
+        <w:br w:type="page"/>
+      </w:r>
     </w:p>
     <w:p>
-      <w:r>
+      <w:pPr>
+        <w:pStyle w:val="Heading2"/>
+      </w:pPr>
+      <w:r>
+        <w:lastRenderedPageBreak/>
+        <w:t>Cronograma del proyecto</w:t>
+      </w:r>
+    </w:p>
+    <w:p>
+      <w:r>
+        <w:t xml:space="preserve">En este apartado, veremos, ordenadamente, las tareas seguidas para la realización de este proyecto. </w:t>
+      </w:r>
+    </w:p>
+    <w:p>
+      <w:pPr>
+        <w:pStyle w:val="ListParagraph"/>
+        <w:numPr>
+          <w:ilvl w:val="0"/>
+          <w:numId w:val="12"/>
+        </w:numPr>
         <w:rPr>
-          <w:noProof/>
+          <w:b/>
         </w:rPr>
-        <w:drawing>
-          <wp:anchor distT="0" distB="0" distL="114300" distR="114300" simplePos="0" relativeHeight="251668480" behindDoc="0" locked="0" layoutInCell="1" allowOverlap="1" wp14:anchorId="0F90715C" wp14:editId="33599AD5">
-            <wp:simplePos x="0" y="0"/>
-            <wp:positionH relativeFrom="column">
-              <wp:posOffset>-461645</wp:posOffset>
-            </wp:positionH>
-            <wp:positionV relativeFrom="paragraph">
-              <wp:posOffset>142875</wp:posOffset>
-            </wp:positionV>
-            <wp:extent cx="3324225" cy="3026410"/>
-            <wp:effectExtent l="0" t="0" r="9525" b="2540"/>
-            <wp:wrapSquare wrapText="bothSides"/>
-            <wp:docPr id="5" name="Picture 5"/>
-            <wp:cNvGraphicFramePr>
-              <a:graphicFrameLocks xmlns:a="http://schemas.openxmlformats.org/drawingml/2006/main" noChangeAspect="1"/>
-            </wp:cNvGraphicFramePr>
-            <a:graphic xmlns:a="http://schemas.openxmlformats.org/drawingml/2006/main">
-              <a:graphicData uri="http://schemas.openxmlformats.org/drawingml/2006/picture">
-                <pic:pic xmlns:pic="http://schemas.openxmlformats.org/drawingml/2006/picture">
-                  <pic:nvPicPr>
-                    <pic:cNvPr id="1" name=""/>
-                    <pic:cNvPicPr/>
-                  </pic:nvPicPr>
-                  <pic:blipFill rotWithShape="1">
-                    <a:blip r:embed="rId17"/>
-                    <a:srcRect l="7232" t="21334" r="45496" b="2113"/>
-                    <a:stretch/>
-                  </pic:blipFill>
-                  <pic:spPr bwMode="auto">
-                    <a:xfrm>
-                      <a:off x="0" y="0"/>
-                      <a:ext cx="3324225" cy="3026410"/>
-                    </a:xfrm>
-                    <a:prstGeom prst="rect">
-                      <a:avLst/>
-                    </a:prstGeom>
-                    <a:ln>
-                      <a:noFill/>
-                    </a:ln>
-                    <a:extLst>
-                      <a:ext uri="{53640926-AAD7-44D8-BBD7-CCE9431645EC}">
-                        <a14:shadowObscured xmlns:a14="http://schemas.microsoft.com/office/drawing/2010/main"/>
-                      </a:ext>
-                    </a:extLst>
-                  </pic:spPr>
-                </pic:pic>
-              </a:graphicData>
-            </a:graphic>
-            <wp14:sizeRelH relativeFrom="margin">
-              <wp14:pctWidth>0</wp14:pctWidth>
-            </wp14:sizeRelH>
-            <wp14:sizeRelV relativeFrom="margin">
-              <wp14:pctHeight>0</wp14:pctHeight>
-            </wp14:sizeRelV>
-          </wp:anchor>
-        </w:drawing>
+      </w:pPr>
+      <w:r>
+        <w:rPr>
+          <w:b/>
+        </w:rPr>
+        <w:t>Gráfico</w:t>
       </w:r>
     </w:p>
-    <w:p/>
     <w:p>
       <w:pPr>
+        <w:pStyle w:val="ListParagraph"/>
+        <w:numPr>
+          <w:ilvl w:val="1"/>
+          <w:numId w:val="12"/>
+        </w:numPr>
+      </w:pPr>
+      <w:r>
+        <w:t>Definir Medidas</w:t>
+      </w:r>
+    </w:p>
+    <w:p>
+      <w:pPr>
+        <w:pStyle w:val="ListParagraph"/>
+        <w:numPr>
+          <w:ilvl w:val="1"/>
+          <w:numId w:val="12"/>
+        </w:numPr>
+      </w:pPr>
+      <w:r>
+        <w:t>Crear Matriz de Pruebas</w:t>
+      </w:r>
+    </w:p>
+    <w:p>
+      <w:pPr>
+        <w:pStyle w:val="ListParagraph"/>
+        <w:numPr>
+          <w:ilvl w:val="1"/>
+          <w:numId w:val="12"/>
+        </w:numPr>
+      </w:pPr>
+      <w:r>
+        <w:t>Crear Robot</w:t>
+      </w:r>
+    </w:p>
+    <w:p>
+      <w:pPr>
+        <w:pStyle w:val="ListParagraph"/>
+        <w:numPr>
+          <w:ilvl w:val="1"/>
+          <w:numId w:val="12"/>
+        </w:numPr>
+      </w:pPr>
+      <w:r>
+        <w:t>Programación de Colisiones</w:t>
+      </w:r>
+    </w:p>
+    <w:p>
+      <w:pPr>
+        <w:pStyle w:val="ListParagraph"/>
+        <w:numPr>
+          <w:ilvl w:val="1"/>
+          <w:numId w:val="12"/>
+        </w:numPr>
         <w:rPr>
-          <w:noProof/>
+          <w:i/>
         </w:rPr>
       </w:pPr>
+      <w:r>
+        <w:rPr>
+          <w:i/>
+        </w:rPr>
+        <w:t>Generación de Mapas</w:t>
+      </w:r>
     </w:p>
-    <w:p/>
-    <w:p/>
-    <w:p/>
-    <w:p/>
-    <w:p/>
-    <w:p/>
-    <w:p/>
-    <w:p/>
+    <w:p>
+      <w:pPr>
+        <w:pStyle w:val="ListParagraph"/>
+        <w:numPr>
+          <w:ilvl w:val="2"/>
+          <w:numId w:val="12"/>
+        </w:numPr>
+      </w:pPr>
+      <w:r>
+        <w:t>Generación de los Ficheros de Mapas</w:t>
+      </w:r>
+    </w:p>
+    <w:p>
+      <w:pPr>
+        <w:pStyle w:val="ListParagraph"/>
+        <w:numPr>
+          <w:ilvl w:val="2"/>
+          <w:numId w:val="12"/>
+        </w:numPr>
+      </w:pPr>
+      <w:r>
+        <w:t>Mapear Ficheros a Gráficos</w:t>
+      </w:r>
+    </w:p>
+    <w:p>
+      <w:pPr>
+        <w:pStyle w:val="ListParagraph"/>
+        <w:numPr>
+          <w:ilvl w:val="0"/>
+          <w:numId w:val="12"/>
+        </w:numPr>
+        <w:rPr>
+          <w:b/>
+        </w:rPr>
+      </w:pPr>
+      <w:r>
+        <w:rPr>
+          <w:b/>
+        </w:rPr>
+        <w:t>Programación IA</w:t>
+      </w:r>
+    </w:p>
+    <w:p>
+      <w:pPr>
+        <w:pStyle w:val="ListParagraph"/>
+        <w:numPr>
+          <w:ilvl w:val="1"/>
+          <w:numId w:val="12"/>
+        </w:numPr>
+        <w:rPr>
+          <w:i/>
+        </w:rPr>
+      </w:pPr>
+      <w:r>
+        <w:rPr>
+          <w:i/>
+        </w:rPr>
+        <w:t>Creación de Estructuras de Datos</w:t>
+      </w:r>
+    </w:p>
+    <w:p>
+      <w:pPr>
+        <w:pStyle w:val="ListParagraph"/>
+        <w:numPr>
+          <w:ilvl w:val="2"/>
+          <w:numId w:val="12"/>
+        </w:numPr>
+      </w:pPr>
+      <w:r>
+        <w:t>Representación del Mapa</w:t>
+      </w:r>
+    </w:p>
+    <w:p>
+      <w:pPr>
+        <w:pStyle w:val="ListParagraph"/>
+        <w:numPr>
+          <w:ilvl w:val="2"/>
+          <w:numId w:val="12"/>
+        </w:numPr>
+      </w:pPr>
+      <w:r>
+        <w:t>Representación del Agente</w:t>
+      </w:r>
+    </w:p>
+    <w:p>
+      <w:pPr>
+        <w:pStyle w:val="ListParagraph"/>
+        <w:numPr>
+          <w:ilvl w:val="2"/>
+          <w:numId w:val="12"/>
+        </w:numPr>
+      </w:pPr>
+      <w:r>
+        <w:t>Acciones y sensores</w:t>
+      </w:r>
+    </w:p>
+    <w:p>
+      <w:pPr>
+        <w:pStyle w:val="ListParagraph"/>
+        <w:numPr>
+          <w:ilvl w:val="1"/>
+          <w:numId w:val="12"/>
+        </w:numPr>
+        <w:rPr>
+          <w:i/>
+        </w:rPr>
+      </w:pPr>
+      <w:r>
+        <w:rPr>
+          <w:i/>
+        </w:rPr>
+        <w:t>Programación de Búsqueda</w:t>
+      </w:r>
+    </w:p>
+    <w:p>
+      <w:pPr>
+        <w:pStyle w:val="ListParagraph"/>
+        <w:numPr>
+          <w:ilvl w:val="2"/>
+          <w:numId w:val="12"/>
+        </w:numPr>
+      </w:pPr>
+      <w:r>
+        <w:t xml:space="preserve">Programar el </w:t>
+      </w:r>
+      <w:proofErr w:type="spellStart"/>
+      <w:r>
+        <w:t>Task</w:t>
+      </w:r>
+      <w:proofErr w:type="spellEnd"/>
+      <w:r>
+        <w:t xml:space="preserve"> Manager</w:t>
+      </w:r>
+    </w:p>
+    <w:p>
+      <w:pPr>
+        <w:pStyle w:val="ListParagraph"/>
+        <w:numPr>
+          <w:ilvl w:val="2"/>
+          <w:numId w:val="12"/>
+        </w:numPr>
+      </w:pPr>
+      <w:r>
+        <w:t>Programación de un Agente</w:t>
+      </w:r>
+    </w:p>
+    <w:p>
+      <w:pPr>
+        <w:pStyle w:val="ListParagraph"/>
+        <w:numPr>
+          <w:ilvl w:val="2"/>
+          <w:numId w:val="12"/>
+        </w:numPr>
+      </w:pPr>
+      <w:r>
+        <w:t>Comunicación entre Agentes</w:t>
+      </w:r>
+    </w:p>
+    <w:p>
+      <w:pPr>
+        <w:pStyle w:val="ListParagraph"/>
+        <w:numPr>
+          <w:ilvl w:val="1"/>
+          <w:numId w:val="12"/>
+        </w:numPr>
+        <w:rPr>
+          <w:i/>
+        </w:rPr>
+      </w:pPr>
+      <w:r>
+        <w:rPr>
+          <w:i/>
+        </w:rPr>
+        <w:t>Programación Caminos Mínimos</w:t>
+      </w:r>
+    </w:p>
+    <w:p>
+      <w:pPr>
+        <w:pStyle w:val="ListParagraph"/>
+        <w:numPr>
+          <w:ilvl w:val="2"/>
+          <w:numId w:val="12"/>
+        </w:numPr>
+      </w:pPr>
+      <w:r>
+        <w:t>Programación de la Estrategia de Búsqueda</w:t>
+      </w:r>
+    </w:p>
+    <w:p>
+      <w:pPr>
+        <w:pStyle w:val="ListParagraph"/>
+        <w:numPr>
+          <w:ilvl w:val="2"/>
+          <w:numId w:val="12"/>
+        </w:numPr>
+      </w:pPr>
+      <w:r>
+        <w:t>Programar Asignación de Caminos</w:t>
+      </w:r>
+    </w:p>
+    <w:p>
+      <w:r>
+        <w:t>Durante todo este desarrollo, se han ido puliendo aspectos gráficos y relacionados con la interfaz web. Así mismo, la documentación aquí presente así como el testeo y posterior corrección de errores han sido efectuados a lo largo de todo el proyecto.</w:t>
+      </w:r>
+      <w:bookmarkStart w:id="9" w:name="_GoBack"/>
+      <w:bookmarkEnd w:id="9"/>
+    </w:p>
+    <w:p>
+      <w:pPr>
+        <w:pStyle w:val="Heading1"/>
+      </w:pPr>
+      <w:r>
+        <w:t>Funcionamiento</w:t>
+      </w:r>
+    </w:p>
+    <w:p>
+      <w:pPr>
+        <w:pStyle w:val="Heading2"/>
+      </w:pPr>
+      <w:r>
+        <w:t>Generador de mapas</w:t>
+      </w:r>
+    </w:p>
+    <w:p>
+      <w:pPr>
+        <w:pStyle w:val="Heading2"/>
+      </w:pPr>
+      <w:r>
+        <w:t xml:space="preserve">Robots </w:t>
+      </w:r>
+      <w:r>
+        <w:t>cartógrafos en diversos mapas</w:t>
+      </w:r>
+    </w:p>
     <w:p/>
     <w:sectPr>
       <w:footerReference w:type="default" r:id="rId18"/>
@@ -3143,7 +3509,7 @@
           <w:rPr>
             <w:noProof/>
           </w:rPr>
-          <w:t>6</w:t>
+          <w:t>7</w:t>
         </w:r>
         <w:r>
           <w:fldChar w:fldCharType="end"/>
@@ -3413,6 +3779,92 @@
     </w:lvl>
   </w:abstractNum>
   <w:abstractNum w:abstractNumId="2">
+    <w:nsid w:val="10D61925"/>
+    <w:multiLevelType w:val="hybridMultilevel"/>
+    <w:tmpl w:val="A9C8E5EC"/>
+    <w:lvl w:ilvl="0" w:tplc="0C0A000F">
+      <w:start w:val="1"/>
+      <w:numFmt w:val="decimal"/>
+      <w:lvlText w:val="%1."/>
+      <w:lvlJc w:val="left"/>
+      <w:pPr>
+        <w:ind w:left="1004" w:hanging="360"/>
+      </w:pPr>
+    </w:lvl>
+    <w:lvl w:ilvl="1" w:tplc="0C0A0019">
+      <w:start w:val="1"/>
+      <w:numFmt w:val="lowerLetter"/>
+      <w:lvlText w:val="%2."/>
+      <w:lvlJc w:val="left"/>
+      <w:pPr>
+        <w:ind w:left="1724" w:hanging="360"/>
+      </w:pPr>
+    </w:lvl>
+    <w:lvl w:ilvl="2" w:tplc="0C0A001B">
+      <w:start w:val="1"/>
+      <w:numFmt w:val="lowerRoman"/>
+      <w:lvlText w:val="%3."/>
+      <w:lvlJc w:val="right"/>
+      <w:pPr>
+        <w:ind w:left="2444" w:hanging="180"/>
+      </w:pPr>
+    </w:lvl>
+    <w:lvl w:ilvl="3" w:tplc="0C0A000F" w:tentative="1">
+      <w:start w:val="1"/>
+      <w:numFmt w:val="decimal"/>
+      <w:lvlText w:val="%4."/>
+      <w:lvlJc w:val="left"/>
+      <w:pPr>
+        <w:ind w:left="3164" w:hanging="360"/>
+      </w:pPr>
+    </w:lvl>
+    <w:lvl w:ilvl="4" w:tplc="0C0A0019" w:tentative="1">
+      <w:start w:val="1"/>
+      <w:numFmt w:val="lowerLetter"/>
+      <w:lvlText w:val="%5."/>
+      <w:lvlJc w:val="left"/>
+      <w:pPr>
+        <w:ind w:left="3884" w:hanging="360"/>
+      </w:pPr>
+    </w:lvl>
+    <w:lvl w:ilvl="5" w:tplc="0C0A001B" w:tentative="1">
+      <w:start w:val="1"/>
+      <w:numFmt w:val="lowerRoman"/>
+      <w:lvlText w:val="%6."/>
+      <w:lvlJc w:val="right"/>
+      <w:pPr>
+        <w:ind w:left="4604" w:hanging="180"/>
+      </w:pPr>
+    </w:lvl>
+    <w:lvl w:ilvl="6" w:tplc="0C0A000F" w:tentative="1">
+      <w:start w:val="1"/>
+      <w:numFmt w:val="decimal"/>
+      <w:lvlText w:val="%7."/>
+      <w:lvlJc w:val="left"/>
+      <w:pPr>
+        <w:ind w:left="5324" w:hanging="360"/>
+      </w:pPr>
+    </w:lvl>
+    <w:lvl w:ilvl="7" w:tplc="0C0A0019" w:tentative="1">
+      <w:start w:val="1"/>
+      <w:numFmt w:val="lowerLetter"/>
+      <w:lvlText w:val="%8."/>
+      <w:lvlJc w:val="left"/>
+      <w:pPr>
+        <w:ind w:left="6044" w:hanging="360"/>
+      </w:pPr>
+    </w:lvl>
+    <w:lvl w:ilvl="8" w:tplc="0C0A001B" w:tentative="1">
+      <w:start w:val="1"/>
+      <w:numFmt w:val="lowerRoman"/>
+      <w:lvlText w:val="%9."/>
+      <w:lvlJc w:val="right"/>
+      <w:pPr>
+        <w:ind w:left="6764" w:hanging="180"/>
+      </w:pPr>
+    </w:lvl>
+  </w:abstractNum>
+  <w:abstractNum w:abstractNumId="3">
     <w:nsid w:val="142A4911"/>
     <w:multiLevelType w:val="hybridMultilevel"/>
     <w:tmpl w:val="8DF229B8"/>
@@ -3498,7 +3950,7 @@
       </w:pPr>
     </w:lvl>
   </w:abstractNum>
-  <w:abstractNum w:abstractNumId="3">
+  <w:abstractNum w:abstractNumId="4">
     <w:nsid w:val="14623B15"/>
     <w:multiLevelType w:val="hybridMultilevel"/>
     <w:tmpl w:val="96C22812"/>
@@ -3611,7 +4063,7 @@
       </w:rPr>
     </w:lvl>
   </w:abstractNum>
-  <w:abstractNum w:abstractNumId="4">
+  <w:abstractNum w:abstractNumId="5">
     <w:nsid w:val="161971AD"/>
     <w:multiLevelType w:val="hybridMultilevel"/>
     <w:tmpl w:val="B99ADC98"/>
@@ -3697,7 +4149,7 @@
       </w:pPr>
     </w:lvl>
   </w:abstractNum>
-  <w:abstractNum w:abstractNumId="5">
+  <w:abstractNum w:abstractNumId="6">
     <w:nsid w:val="1DB13513"/>
     <w:multiLevelType w:val="hybridMultilevel"/>
     <w:tmpl w:val="CE74C412"/>
@@ -3783,7 +4235,7 @@
       </w:pPr>
     </w:lvl>
   </w:abstractNum>
-  <w:abstractNum w:abstractNumId="6">
+  <w:abstractNum w:abstractNumId="7">
     <w:nsid w:val="38E86046"/>
     <w:multiLevelType w:val="hybridMultilevel"/>
     <w:tmpl w:val="714282BC"/>
@@ -3869,7 +4321,7 @@
       </w:pPr>
     </w:lvl>
   </w:abstractNum>
-  <w:abstractNum w:abstractNumId="7">
+  <w:abstractNum w:abstractNumId="8">
     <w:nsid w:val="3FE56F59"/>
     <w:multiLevelType w:val="hybridMultilevel"/>
     <w:tmpl w:val="0B062CB4"/>
@@ -3955,7 +4407,93 @@
       </w:pPr>
     </w:lvl>
   </w:abstractNum>
-  <w:abstractNum w:abstractNumId="8">
+  <w:abstractNum w:abstractNumId="9">
+    <w:nsid w:val="48BD356B"/>
+    <w:multiLevelType w:val="hybridMultilevel"/>
+    <w:tmpl w:val="0A827A02"/>
+    <w:lvl w:ilvl="0" w:tplc="0C0A000F">
+      <w:start w:val="1"/>
+      <w:numFmt w:val="decimal"/>
+      <w:lvlText w:val="%1."/>
+      <w:lvlJc w:val="left"/>
+      <w:pPr>
+        <w:ind w:left="720" w:hanging="360"/>
+      </w:pPr>
+    </w:lvl>
+    <w:lvl w:ilvl="1" w:tplc="0C0A0019" w:tentative="1">
+      <w:start w:val="1"/>
+      <w:numFmt w:val="lowerLetter"/>
+      <w:lvlText w:val="%2."/>
+      <w:lvlJc w:val="left"/>
+      <w:pPr>
+        <w:ind w:left="1440" w:hanging="360"/>
+      </w:pPr>
+    </w:lvl>
+    <w:lvl w:ilvl="2" w:tplc="0C0A001B" w:tentative="1">
+      <w:start w:val="1"/>
+      <w:numFmt w:val="lowerRoman"/>
+      <w:lvlText w:val="%3."/>
+      <w:lvlJc w:val="right"/>
+      <w:pPr>
+        <w:ind w:left="2160" w:hanging="180"/>
+      </w:pPr>
+    </w:lvl>
+    <w:lvl w:ilvl="3" w:tplc="0C0A000F" w:tentative="1">
+      <w:start w:val="1"/>
+      <w:numFmt w:val="decimal"/>
+      <w:lvlText w:val="%4."/>
+      <w:lvlJc w:val="left"/>
+      <w:pPr>
+        <w:ind w:left="2880" w:hanging="360"/>
+      </w:pPr>
+    </w:lvl>
+    <w:lvl w:ilvl="4" w:tplc="0C0A0019" w:tentative="1">
+      <w:start w:val="1"/>
+      <w:numFmt w:val="lowerLetter"/>
+      <w:lvlText w:val="%5."/>
+      <w:lvlJc w:val="left"/>
+      <w:pPr>
+        <w:ind w:left="3600" w:hanging="360"/>
+      </w:pPr>
+    </w:lvl>
+    <w:lvl w:ilvl="5" w:tplc="0C0A001B" w:tentative="1">
+      <w:start w:val="1"/>
+      <w:numFmt w:val="lowerRoman"/>
+      <w:lvlText w:val="%6."/>
+      <w:lvlJc w:val="right"/>
+      <w:pPr>
+        <w:ind w:left="4320" w:hanging="180"/>
+      </w:pPr>
+    </w:lvl>
+    <w:lvl w:ilvl="6" w:tplc="0C0A000F" w:tentative="1">
+      <w:start w:val="1"/>
+      <w:numFmt w:val="decimal"/>
+      <w:lvlText w:val="%7."/>
+      <w:lvlJc w:val="left"/>
+      <w:pPr>
+        <w:ind w:left="5040" w:hanging="360"/>
+      </w:pPr>
+    </w:lvl>
+    <w:lvl w:ilvl="7" w:tplc="0C0A0019" w:tentative="1">
+      <w:start w:val="1"/>
+      <w:numFmt w:val="lowerLetter"/>
+      <w:lvlText w:val="%8."/>
+      <w:lvlJc w:val="left"/>
+      <w:pPr>
+        <w:ind w:left="5760" w:hanging="360"/>
+      </w:pPr>
+    </w:lvl>
+    <w:lvl w:ilvl="8" w:tplc="0C0A001B" w:tentative="1">
+      <w:start w:val="1"/>
+      <w:numFmt w:val="lowerRoman"/>
+      <w:lvlText w:val="%9."/>
+      <w:lvlJc w:val="right"/>
+      <w:pPr>
+        <w:ind w:left="6480" w:hanging="180"/>
+      </w:pPr>
+    </w:lvl>
+  </w:abstractNum>
+  <w:abstractNum w:abstractNumId="10">
     <w:nsid w:val="6DE95536"/>
     <w:multiLevelType w:val="hybridMultilevel"/>
     <w:tmpl w:val="8D8E1C2E"/>
@@ -4068,7 +4606,7 @@
       </w:rPr>
     </w:lvl>
   </w:abstractNum>
-  <w:abstractNum w:abstractNumId="9">
+  <w:abstractNum w:abstractNumId="11">
     <w:nsid w:val="78B03E23"/>
     <w:multiLevelType w:val="hybridMultilevel"/>
     <w:tmpl w:val="FE5CB71E"/>
@@ -4182,34 +4720,40 @@
     </w:lvl>
   </w:abstractNum>
   <w:num w:numId="1">
+    <w:abstractNumId w:val="7"/>
+  </w:num>
+  <w:num w:numId="2">
     <w:abstractNumId w:val="6"/>
   </w:num>
-  <w:num w:numId="2">
-    <w:abstractNumId w:val="5"/>
-  </w:num>
   <w:num w:numId="3">
-    <w:abstractNumId w:val="3"/>
+    <w:abstractNumId w:val="4"/>
   </w:num>
   <w:num w:numId="4">
-    <w:abstractNumId w:val="7"/>
+    <w:abstractNumId w:val="8"/>
   </w:num>
   <w:num w:numId="5">
     <w:abstractNumId w:val="0"/>
   </w:num>
   <w:num w:numId="6">
-    <w:abstractNumId w:val="9"/>
+    <w:abstractNumId w:val="11"/>
   </w:num>
   <w:num w:numId="7">
-    <w:abstractNumId w:val="8"/>
+    <w:abstractNumId w:val="10"/>
   </w:num>
   <w:num w:numId="8">
-    <w:abstractNumId w:val="4"/>
+    <w:abstractNumId w:val="5"/>
   </w:num>
   <w:num w:numId="9">
-    <w:abstractNumId w:val="2"/>
+    <w:abstractNumId w:val="3"/>
   </w:num>
   <w:num w:numId="10">
     <w:abstractNumId w:val="1"/>
+  </w:num>
+  <w:num w:numId="11">
+    <w:abstractNumId w:val="9"/>
+  </w:num>
+  <w:num w:numId="12">
+    <w:abstractNumId w:val="2"/>
   </w:num>
 </w:numbering>
 </file>
@@ -6655,57 +7199,57 @@
   </dgm:ptLst>
   <dgm:cxnLst>
     <dgm:cxn modelId="{0C8C2892-0EA0-4675-91EF-752EF8999D5F}" srcId="{12D8BDE6-0E6E-4E88-8B9D-13E4333BC26B}" destId="{702702AB-FC13-4C75-B379-132621817E25}" srcOrd="0" destOrd="0" parTransId="{A0725917-3F88-4488-8864-F26A342AC737}" sibTransId="{2D252B2E-28CA-443D-ABFC-FF895CBE7968}"/>
-    <dgm:cxn modelId="{AC50342F-C649-4552-851B-9E480FF98499}" type="presOf" srcId="{FEBA5486-8B47-48D1-92DD-D092FDF043E4}" destId="{C731CD0F-F365-4213-BB5D-2E6E64D85E9A}" srcOrd="1" destOrd="0" presId="urn:microsoft.com/office/officeart/2005/8/layout/lProcess2"/>
-    <dgm:cxn modelId="{2000F716-D49B-49CD-AAE2-CD9E9DEE0BB0}" type="presOf" srcId="{5CCEF005-06F8-4375-B492-1CE5C3768C2A}" destId="{C8E0682B-A7E6-462D-85D2-35F903B52915}" srcOrd="0" destOrd="0" presId="urn:microsoft.com/office/officeart/2005/8/layout/lProcess2"/>
+    <dgm:cxn modelId="{8DC7C1FC-0303-489F-9D4B-F07E9020B8E0}" type="presOf" srcId="{B17AA95E-278D-4D97-94C0-B43F67B24CA3}" destId="{714689B0-FC03-4C38-AFEC-7909B356C4D8}" srcOrd="0" destOrd="0" presId="urn:microsoft.com/office/officeart/2005/8/layout/lProcess2"/>
+    <dgm:cxn modelId="{442C54C3-6FF8-4714-81BB-EF3BE43C6DCF}" type="presOf" srcId="{5CCEF005-06F8-4375-B492-1CE5C3768C2A}" destId="{C8E0682B-A7E6-462D-85D2-35F903B52915}" srcOrd="0" destOrd="0" presId="urn:microsoft.com/office/officeart/2005/8/layout/lProcess2"/>
     <dgm:cxn modelId="{AFD74C8F-F6B8-478D-8785-A84E7D0D0298}" srcId="{5CCEF005-06F8-4375-B492-1CE5C3768C2A}" destId="{12D8BDE6-0E6E-4E88-8B9D-13E4333BC26B}" srcOrd="1" destOrd="0" parTransId="{6F5FBDBE-1FFB-447A-8E50-097A0C1CDA4B}" sibTransId="{168EE5D4-23F5-40E3-9A9A-17A10CF8995C}"/>
+    <dgm:cxn modelId="{36455E50-7949-4D2B-B7FB-DFB7D6245424}" type="presOf" srcId="{D2558FFF-1C41-44BC-A341-A838A58E92A2}" destId="{F0EF2183-9A7B-4C50-B91E-76A0DE339B87}" srcOrd="0" destOrd="0" presId="urn:microsoft.com/office/officeart/2005/8/layout/lProcess2"/>
     <dgm:cxn modelId="{A71BD5B3-B03E-4D71-AAC2-5B576915F4DC}" srcId="{FEBA5486-8B47-48D1-92DD-D092FDF043E4}" destId="{683FC04C-A588-4511-8A7A-5257E3779821}" srcOrd="2" destOrd="0" parTransId="{92191C79-0AB3-4A24-AC4B-13A52D3CC094}" sibTransId="{548CC6FC-86BA-41C8-9C3B-C184E0D65CA5}"/>
     <dgm:cxn modelId="{820E8C24-8AB3-4850-83D8-D59F35235887}" srcId="{5CCEF005-06F8-4375-B492-1CE5C3768C2A}" destId="{FEBA5486-8B47-48D1-92DD-D092FDF043E4}" srcOrd="0" destOrd="0" parTransId="{5A913A79-3827-46A7-86AF-4E27AC524383}" sibTransId="{ACA1DC1E-7A98-4B00-A8DF-5059A43EA61B}"/>
+    <dgm:cxn modelId="{17D952B0-75D5-48C9-874A-7112DAF203E8}" type="presOf" srcId="{4CEE1A79-9D33-4F35-ADF2-3AEC49F5BC10}" destId="{4A98620C-67A3-4018-A9E8-A693FFD1E307}" srcOrd="0" destOrd="0" presId="urn:microsoft.com/office/officeart/2005/8/layout/lProcess2"/>
     <dgm:cxn modelId="{713BB45F-A6D4-4F89-B7E1-738CF2410E82}" srcId="{12D8BDE6-0E6E-4E88-8B9D-13E4333BC26B}" destId="{B17AA95E-278D-4D97-94C0-B43F67B24CA3}" srcOrd="2" destOrd="0" parTransId="{1A08482B-A616-4429-840B-25C8F616EFBE}" sibTransId="{02C3E212-149C-41E2-B19D-2E368D35C6C8}"/>
-    <dgm:cxn modelId="{D42240C8-48D0-4721-BFFB-A39BED375CA9}" type="presOf" srcId="{702702AB-FC13-4C75-B379-132621817E25}" destId="{9E463780-906F-4506-82FE-B562DDF9A2F2}" srcOrd="0" destOrd="0" presId="urn:microsoft.com/office/officeart/2005/8/layout/lProcess2"/>
-    <dgm:cxn modelId="{F2A68471-F058-4FC1-8FD2-0E8A19EB3789}" type="presOf" srcId="{183AF0AE-0C47-4B36-8800-3203FE870DEE}" destId="{3A59685D-67AB-453F-B61C-DEC7441C1EE9}" srcOrd="0" destOrd="0" presId="urn:microsoft.com/office/officeart/2005/8/layout/lProcess2"/>
-    <dgm:cxn modelId="{A8E89AD8-1389-4A69-AFE3-32A02D337C49}" type="presOf" srcId="{12D8BDE6-0E6E-4E88-8B9D-13E4333BC26B}" destId="{0E4C669D-B2CD-4FD4-A5D4-3F2DA1325D16}" srcOrd="1" destOrd="0" presId="urn:microsoft.com/office/officeart/2005/8/layout/lProcess2"/>
+    <dgm:cxn modelId="{67294EE0-4B58-48BF-AF03-FACFC7538EFB}" type="presOf" srcId="{12D8BDE6-0E6E-4E88-8B9D-13E4333BC26B}" destId="{270699D2-AFA9-4852-B798-B8644B041D2F}" srcOrd="0" destOrd="0" presId="urn:microsoft.com/office/officeart/2005/8/layout/lProcess2"/>
+    <dgm:cxn modelId="{68EDB345-0BEF-414D-B781-B21E8EBB62D4}" type="presOf" srcId="{0B0351C1-7114-4A47-9210-C343B233DB87}" destId="{98942CB2-A319-495A-BDF2-F0E88E0F714E}" srcOrd="0" destOrd="0" presId="urn:microsoft.com/office/officeart/2005/8/layout/lProcess2"/>
     <dgm:cxn modelId="{A3F1608A-7852-4494-8781-EEB1B66E2EF8}" srcId="{183AF0AE-0C47-4B36-8800-3203FE870DEE}" destId="{D2558FFF-1C41-44BC-A341-A838A58E92A2}" srcOrd="0" destOrd="0" parTransId="{E918D222-4EC1-4F54-AF89-234BFDE2A32E}" sibTransId="{320845DB-1BC9-4640-A4B7-882509D753A3}"/>
-    <dgm:cxn modelId="{13889EF7-DCED-4D6C-AD84-CE69523C9CA7}" type="presOf" srcId="{683FC04C-A588-4511-8A7A-5257E3779821}" destId="{AD64E1E4-C9F8-4DBE-9385-6CC16C8FABA5}" srcOrd="0" destOrd="0" presId="urn:microsoft.com/office/officeart/2005/8/layout/lProcess2"/>
-    <dgm:cxn modelId="{320D8F66-1E4A-408F-B6B5-15B259EBB3AD}" type="presOf" srcId="{D2558FFF-1C41-44BC-A341-A838A58E92A2}" destId="{F0EF2183-9A7B-4C50-B91E-76A0DE339B87}" srcOrd="0" destOrd="0" presId="urn:microsoft.com/office/officeart/2005/8/layout/lProcess2"/>
-    <dgm:cxn modelId="{B3A85034-44FF-42C2-8338-C89534328BA9}" type="presOf" srcId="{4CEE1A79-9D33-4F35-ADF2-3AEC49F5BC10}" destId="{4A98620C-67A3-4018-A9E8-A693FFD1E307}" srcOrd="0" destOrd="0" presId="urn:microsoft.com/office/officeart/2005/8/layout/lProcess2"/>
+    <dgm:cxn modelId="{AA90E0CB-8004-4F88-9346-B0C52D9610DB}" type="presOf" srcId="{12D8BDE6-0E6E-4E88-8B9D-13E4333BC26B}" destId="{0E4C669D-B2CD-4FD4-A5D4-3F2DA1325D16}" srcOrd="1" destOrd="0" presId="urn:microsoft.com/office/officeart/2005/8/layout/lProcess2"/>
     <dgm:cxn modelId="{EECBAABC-0883-45E4-B296-B156043E8E36}" srcId="{12D8BDE6-0E6E-4E88-8B9D-13E4333BC26B}" destId="{0B0351C1-7114-4A47-9210-C343B233DB87}" srcOrd="1" destOrd="0" parTransId="{CFF5A1B4-C739-44C7-8AEE-7C6AC9154497}" sibTransId="{EE90D66E-4F97-42E3-A51D-888AA62BF535}"/>
-    <dgm:cxn modelId="{48A104FD-82E9-4732-B756-277216C5A447}" type="presOf" srcId="{B17AA95E-278D-4D97-94C0-B43F67B24CA3}" destId="{714689B0-FC03-4C38-AFEC-7909B356C4D8}" srcOrd="0" destOrd="0" presId="urn:microsoft.com/office/officeart/2005/8/layout/lProcess2"/>
-    <dgm:cxn modelId="{4E91E8A1-5AB9-4D1C-808C-4D622529F60E}" type="presOf" srcId="{183AF0AE-0C47-4B36-8800-3203FE870DEE}" destId="{4943F188-ADEE-4C4D-B6D0-9CE1FFE06074}" srcOrd="1" destOrd="0" presId="urn:microsoft.com/office/officeart/2005/8/layout/lProcess2"/>
     <dgm:cxn modelId="{C131B43E-AC2F-4875-8F7F-EB77FA884BD3}" srcId="{FEBA5486-8B47-48D1-92DD-D092FDF043E4}" destId="{A6C29DA5-9FE4-4661-AF3E-18D165D44264}" srcOrd="1" destOrd="0" parTransId="{3DE959E2-B65F-4BBA-9D72-6409C1FB8445}" sibTransId="{6A387BE3-9E05-4C1D-81AC-9AA9AE11E77A}"/>
-    <dgm:cxn modelId="{A5F85CBD-9F5D-46BB-84FC-6F402C176C50}" type="presOf" srcId="{FEBA5486-8B47-48D1-92DD-D092FDF043E4}" destId="{DDD474FF-57D8-44CB-8DC0-293BF900EDC0}" srcOrd="0" destOrd="0" presId="urn:microsoft.com/office/officeart/2005/8/layout/lProcess2"/>
-    <dgm:cxn modelId="{398401DE-62EC-4F4F-A1A7-668BAFB9F04F}" type="presOf" srcId="{A6C29DA5-9FE4-4661-AF3E-18D165D44264}" destId="{7D494A01-6847-4575-9997-E7876FE0061F}" srcOrd="0" destOrd="0" presId="urn:microsoft.com/office/officeart/2005/8/layout/lProcess2"/>
-    <dgm:cxn modelId="{85E9086F-3D24-414E-9C5C-F78AECF89C84}" type="presOf" srcId="{0B0351C1-7114-4A47-9210-C343B233DB87}" destId="{98942CB2-A319-495A-BDF2-F0E88E0F714E}" srcOrd="0" destOrd="0" presId="urn:microsoft.com/office/officeart/2005/8/layout/lProcess2"/>
-    <dgm:cxn modelId="{E227CFA1-692C-4181-8A27-67CB4C2B8C7D}" type="presOf" srcId="{12D8BDE6-0E6E-4E88-8B9D-13E4333BC26B}" destId="{270699D2-AFA9-4852-B798-B8644B041D2F}" srcOrd="0" destOrd="0" presId="urn:microsoft.com/office/officeart/2005/8/layout/lProcess2"/>
+    <dgm:cxn modelId="{9D9C80E9-28AB-4BD0-9FE1-5506B8ED1AEF}" type="presOf" srcId="{702702AB-FC13-4C75-B379-132621817E25}" destId="{9E463780-906F-4506-82FE-B562DDF9A2F2}" srcOrd="0" destOrd="0" presId="urn:microsoft.com/office/officeart/2005/8/layout/lProcess2"/>
+    <dgm:cxn modelId="{D78BA05D-D258-4841-8FEC-E879C5156FB0}" type="presOf" srcId="{183AF0AE-0C47-4B36-8800-3203FE870DEE}" destId="{3A59685D-67AB-453F-B61C-DEC7441C1EE9}" srcOrd="0" destOrd="0" presId="urn:microsoft.com/office/officeart/2005/8/layout/lProcess2"/>
+    <dgm:cxn modelId="{FC1E4655-EB16-4B06-80B2-E44B03B053DE}" type="presOf" srcId="{183AF0AE-0C47-4B36-8800-3203FE870DEE}" destId="{4943F188-ADEE-4C4D-B6D0-9CE1FFE06074}" srcOrd="1" destOrd="0" presId="urn:microsoft.com/office/officeart/2005/8/layout/lProcess2"/>
+    <dgm:cxn modelId="{2547993F-5EA7-4158-BCB0-6FD3BA56B315}" type="presOf" srcId="{FEBA5486-8B47-48D1-92DD-D092FDF043E4}" destId="{C731CD0F-F365-4213-BB5D-2E6E64D85E9A}" srcOrd="1" destOrd="0" presId="urn:microsoft.com/office/officeart/2005/8/layout/lProcess2"/>
+    <dgm:cxn modelId="{FB080021-8117-4011-B73B-04E5C4CF3875}" type="presOf" srcId="{683FC04C-A588-4511-8A7A-5257E3779821}" destId="{AD64E1E4-C9F8-4DBE-9385-6CC16C8FABA5}" srcOrd="0" destOrd="0" presId="urn:microsoft.com/office/officeart/2005/8/layout/lProcess2"/>
     <dgm:cxn modelId="{48DB11FC-A1B7-4671-B334-6DDB9A830A0F}" srcId="{FEBA5486-8B47-48D1-92DD-D092FDF043E4}" destId="{4CEE1A79-9D33-4F35-ADF2-3AEC49F5BC10}" srcOrd="0" destOrd="0" parTransId="{0E8D46FA-6190-4A92-ADBB-0F32A8808F0B}" sibTransId="{36EE47D4-29E0-4287-A1BA-5827ABA8DCE3}"/>
+    <dgm:cxn modelId="{A8D0B7DB-D8BB-437F-8861-15B30E7256E9}" type="presOf" srcId="{FEBA5486-8B47-48D1-92DD-D092FDF043E4}" destId="{DDD474FF-57D8-44CB-8DC0-293BF900EDC0}" srcOrd="0" destOrd="0" presId="urn:microsoft.com/office/officeart/2005/8/layout/lProcess2"/>
     <dgm:cxn modelId="{70C121A5-F978-49A9-844B-C9C4405B6909}" srcId="{5CCEF005-06F8-4375-B492-1CE5C3768C2A}" destId="{183AF0AE-0C47-4B36-8800-3203FE870DEE}" srcOrd="2" destOrd="0" parTransId="{E5AE9967-F0B3-43AE-97C0-B32B5A1CCD45}" sibTransId="{219F5FCB-5ACC-40ED-8ECE-76800896E2E1}"/>
-    <dgm:cxn modelId="{64CE51F1-D585-445A-A698-B518B89FC965}" type="presParOf" srcId="{C8E0682B-A7E6-462D-85D2-35F903B52915}" destId="{9A49C382-C8E7-43CB-A468-7CD004205057}" srcOrd="0" destOrd="0" presId="urn:microsoft.com/office/officeart/2005/8/layout/lProcess2"/>
-    <dgm:cxn modelId="{8E5235C8-10A3-444B-8DC5-6D093581BB58}" type="presParOf" srcId="{9A49C382-C8E7-43CB-A468-7CD004205057}" destId="{DDD474FF-57D8-44CB-8DC0-293BF900EDC0}" srcOrd="0" destOrd="0" presId="urn:microsoft.com/office/officeart/2005/8/layout/lProcess2"/>
-    <dgm:cxn modelId="{32F01D2C-3022-430D-AA56-83793AC9593C}" type="presParOf" srcId="{9A49C382-C8E7-43CB-A468-7CD004205057}" destId="{C731CD0F-F365-4213-BB5D-2E6E64D85E9A}" srcOrd="1" destOrd="0" presId="urn:microsoft.com/office/officeart/2005/8/layout/lProcess2"/>
-    <dgm:cxn modelId="{85385271-971E-4E29-9BDE-4B4A8DD346B4}" type="presParOf" srcId="{9A49C382-C8E7-43CB-A468-7CD004205057}" destId="{D5BC76BE-52DF-4125-BC5C-FF6A5ABAEE47}" srcOrd="2" destOrd="0" presId="urn:microsoft.com/office/officeart/2005/8/layout/lProcess2"/>
-    <dgm:cxn modelId="{0CDAAD1C-57EC-4684-8C6E-A0B29E37384A}" type="presParOf" srcId="{D5BC76BE-52DF-4125-BC5C-FF6A5ABAEE47}" destId="{62147969-80DE-440F-830B-0B3D7142D89A}" srcOrd="0" destOrd="0" presId="urn:microsoft.com/office/officeart/2005/8/layout/lProcess2"/>
-    <dgm:cxn modelId="{D8A04F8F-EB2F-4C6C-9D38-B19A05DFBA0F}" type="presParOf" srcId="{62147969-80DE-440F-830B-0B3D7142D89A}" destId="{4A98620C-67A3-4018-A9E8-A693FFD1E307}" srcOrd="0" destOrd="0" presId="urn:microsoft.com/office/officeart/2005/8/layout/lProcess2"/>
-    <dgm:cxn modelId="{81B2EC61-008B-4601-8CA3-7F970A94208D}" type="presParOf" srcId="{62147969-80DE-440F-830B-0B3D7142D89A}" destId="{2A150043-2A47-48A8-8E8C-877D1CC84042}" srcOrd="1" destOrd="0" presId="urn:microsoft.com/office/officeart/2005/8/layout/lProcess2"/>
-    <dgm:cxn modelId="{6C9958FD-976A-4664-9457-5B43DFD639AD}" type="presParOf" srcId="{62147969-80DE-440F-830B-0B3D7142D89A}" destId="{7D494A01-6847-4575-9997-E7876FE0061F}" srcOrd="2" destOrd="0" presId="urn:microsoft.com/office/officeart/2005/8/layout/lProcess2"/>
-    <dgm:cxn modelId="{C55CE8CA-30E2-4058-9C2E-D0F2DEA488C6}" type="presParOf" srcId="{62147969-80DE-440F-830B-0B3D7142D89A}" destId="{8B658211-EA05-4E00-B5AF-6C235DA000B0}" srcOrd="3" destOrd="0" presId="urn:microsoft.com/office/officeart/2005/8/layout/lProcess2"/>
-    <dgm:cxn modelId="{E1512E77-AB6A-4959-BB77-620E69E01673}" type="presParOf" srcId="{62147969-80DE-440F-830B-0B3D7142D89A}" destId="{AD64E1E4-C9F8-4DBE-9385-6CC16C8FABA5}" srcOrd="4" destOrd="0" presId="urn:microsoft.com/office/officeart/2005/8/layout/lProcess2"/>
-    <dgm:cxn modelId="{7102C118-666A-4CEB-A17B-3D5BA24F0498}" type="presParOf" srcId="{C8E0682B-A7E6-462D-85D2-35F903B52915}" destId="{79BDB81B-F4EC-4C92-BB06-ED54F5FA69E9}" srcOrd="1" destOrd="0" presId="urn:microsoft.com/office/officeart/2005/8/layout/lProcess2"/>
-    <dgm:cxn modelId="{2CDE55B4-A525-4613-B3AB-60C559ECDA90}" type="presParOf" srcId="{C8E0682B-A7E6-462D-85D2-35F903B52915}" destId="{F44A6E9A-B3F1-40F6-9BCF-9F53A61CDC3B}" srcOrd="2" destOrd="0" presId="urn:microsoft.com/office/officeart/2005/8/layout/lProcess2"/>
-    <dgm:cxn modelId="{E7D8C851-D164-4543-8138-03776AAB123D}" type="presParOf" srcId="{F44A6E9A-B3F1-40F6-9BCF-9F53A61CDC3B}" destId="{270699D2-AFA9-4852-B798-B8644B041D2F}" srcOrd="0" destOrd="0" presId="urn:microsoft.com/office/officeart/2005/8/layout/lProcess2"/>
-    <dgm:cxn modelId="{00C55925-5771-4E3B-9547-E2286BA06B40}" type="presParOf" srcId="{F44A6E9A-B3F1-40F6-9BCF-9F53A61CDC3B}" destId="{0E4C669D-B2CD-4FD4-A5D4-3F2DA1325D16}" srcOrd="1" destOrd="0" presId="urn:microsoft.com/office/officeart/2005/8/layout/lProcess2"/>
-    <dgm:cxn modelId="{560F1C37-D901-4911-AAF8-81740F7F3BE8}" type="presParOf" srcId="{F44A6E9A-B3F1-40F6-9BCF-9F53A61CDC3B}" destId="{77E8A5A2-D444-4461-B776-94067456DF6D}" srcOrd="2" destOrd="0" presId="urn:microsoft.com/office/officeart/2005/8/layout/lProcess2"/>
-    <dgm:cxn modelId="{1924E721-9192-430D-9BCE-B67257163F36}" type="presParOf" srcId="{77E8A5A2-D444-4461-B776-94067456DF6D}" destId="{3337A646-DA7C-4E07-BF84-F30C3B7D077B}" srcOrd="0" destOrd="0" presId="urn:microsoft.com/office/officeart/2005/8/layout/lProcess2"/>
-    <dgm:cxn modelId="{FA9E0074-AB51-469A-B7F4-5CA8986B1F64}" type="presParOf" srcId="{3337A646-DA7C-4E07-BF84-F30C3B7D077B}" destId="{9E463780-906F-4506-82FE-B562DDF9A2F2}" srcOrd="0" destOrd="0" presId="urn:microsoft.com/office/officeart/2005/8/layout/lProcess2"/>
-    <dgm:cxn modelId="{0DF1DA67-7CB5-48D3-961F-81B40CFF3DDC}" type="presParOf" srcId="{3337A646-DA7C-4E07-BF84-F30C3B7D077B}" destId="{37774478-A17C-4A81-9568-6ACCAB856F83}" srcOrd="1" destOrd="0" presId="urn:microsoft.com/office/officeart/2005/8/layout/lProcess2"/>
-    <dgm:cxn modelId="{B093DD9D-818F-497A-AE17-3A2CBFEEB417}" type="presParOf" srcId="{3337A646-DA7C-4E07-BF84-F30C3B7D077B}" destId="{98942CB2-A319-495A-BDF2-F0E88E0F714E}" srcOrd="2" destOrd="0" presId="urn:microsoft.com/office/officeart/2005/8/layout/lProcess2"/>
-    <dgm:cxn modelId="{E62C13C3-5A28-4D4F-8420-8A8A4ADB35EF}" type="presParOf" srcId="{3337A646-DA7C-4E07-BF84-F30C3B7D077B}" destId="{B1F92A68-7E0D-47DE-A78D-8959BFC1325A}" srcOrd="3" destOrd="0" presId="urn:microsoft.com/office/officeart/2005/8/layout/lProcess2"/>
-    <dgm:cxn modelId="{44E9CF55-5266-4EA6-920E-92E4D68834CC}" type="presParOf" srcId="{3337A646-DA7C-4E07-BF84-F30C3B7D077B}" destId="{714689B0-FC03-4C38-AFEC-7909B356C4D8}" srcOrd="4" destOrd="0" presId="urn:microsoft.com/office/officeart/2005/8/layout/lProcess2"/>
-    <dgm:cxn modelId="{115DD150-ACA4-41E3-ABBF-0C95FF84218E}" type="presParOf" srcId="{C8E0682B-A7E6-462D-85D2-35F903B52915}" destId="{8BECF7CD-6F91-4FE3-923E-071C576AF94F}" srcOrd="3" destOrd="0" presId="urn:microsoft.com/office/officeart/2005/8/layout/lProcess2"/>
-    <dgm:cxn modelId="{E7D58DAA-B351-4A0B-B755-387210B1C10D}" type="presParOf" srcId="{C8E0682B-A7E6-462D-85D2-35F903B52915}" destId="{2DEFAA93-0057-4B28-906C-EE1AA692F83C}" srcOrd="4" destOrd="0" presId="urn:microsoft.com/office/officeart/2005/8/layout/lProcess2"/>
-    <dgm:cxn modelId="{2F65BC81-9E97-46F7-AAF0-8BA679B64738}" type="presParOf" srcId="{2DEFAA93-0057-4B28-906C-EE1AA692F83C}" destId="{3A59685D-67AB-453F-B61C-DEC7441C1EE9}" srcOrd="0" destOrd="0" presId="urn:microsoft.com/office/officeart/2005/8/layout/lProcess2"/>
-    <dgm:cxn modelId="{C22664AF-569F-4E8F-BED1-8A2B6890784B}" type="presParOf" srcId="{2DEFAA93-0057-4B28-906C-EE1AA692F83C}" destId="{4943F188-ADEE-4C4D-B6D0-9CE1FFE06074}" srcOrd="1" destOrd="0" presId="urn:microsoft.com/office/officeart/2005/8/layout/lProcess2"/>
-    <dgm:cxn modelId="{C4707311-D5F3-41B4-A753-5D52B0AB9D1F}" type="presParOf" srcId="{2DEFAA93-0057-4B28-906C-EE1AA692F83C}" destId="{5CB9300A-1524-44AD-8CE0-154D47115796}" srcOrd="2" destOrd="0" presId="urn:microsoft.com/office/officeart/2005/8/layout/lProcess2"/>
-    <dgm:cxn modelId="{925A1036-0D35-4D4A-BBAF-F67CACAD1FC7}" type="presParOf" srcId="{5CB9300A-1524-44AD-8CE0-154D47115796}" destId="{30BCDCE4-023A-4B8B-891A-5BD9AEAE2303}" srcOrd="0" destOrd="0" presId="urn:microsoft.com/office/officeart/2005/8/layout/lProcess2"/>
-    <dgm:cxn modelId="{A38FE1E8-194D-4474-BC22-5142FAB61DBB}" type="presParOf" srcId="{30BCDCE4-023A-4B8B-891A-5BD9AEAE2303}" destId="{F0EF2183-9A7B-4C50-B91E-76A0DE339B87}" srcOrd="0" destOrd="0" presId="urn:microsoft.com/office/officeart/2005/8/layout/lProcess2"/>
+    <dgm:cxn modelId="{24968194-BA2D-4D78-AE08-ACE1B341F626}" type="presOf" srcId="{A6C29DA5-9FE4-4661-AF3E-18D165D44264}" destId="{7D494A01-6847-4575-9997-E7876FE0061F}" srcOrd="0" destOrd="0" presId="urn:microsoft.com/office/officeart/2005/8/layout/lProcess2"/>
+    <dgm:cxn modelId="{F91672E4-66F3-4F3D-9D6B-445DFE0C65FF}" type="presParOf" srcId="{C8E0682B-A7E6-462D-85D2-35F903B52915}" destId="{9A49C382-C8E7-43CB-A468-7CD004205057}" srcOrd="0" destOrd="0" presId="urn:microsoft.com/office/officeart/2005/8/layout/lProcess2"/>
+    <dgm:cxn modelId="{28AF6FBF-9EC3-40F7-9C25-4CB410F549BB}" type="presParOf" srcId="{9A49C382-C8E7-43CB-A468-7CD004205057}" destId="{DDD474FF-57D8-44CB-8DC0-293BF900EDC0}" srcOrd="0" destOrd="0" presId="urn:microsoft.com/office/officeart/2005/8/layout/lProcess2"/>
+    <dgm:cxn modelId="{54AF5C51-32E1-44CF-8DC9-184413C97612}" type="presParOf" srcId="{9A49C382-C8E7-43CB-A468-7CD004205057}" destId="{C731CD0F-F365-4213-BB5D-2E6E64D85E9A}" srcOrd="1" destOrd="0" presId="urn:microsoft.com/office/officeart/2005/8/layout/lProcess2"/>
+    <dgm:cxn modelId="{C7E8207D-FDAE-4958-A5E0-B4C56BE12250}" type="presParOf" srcId="{9A49C382-C8E7-43CB-A468-7CD004205057}" destId="{D5BC76BE-52DF-4125-BC5C-FF6A5ABAEE47}" srcOrd="2" destOrd="0" presId="urn:microsoft.com/office/officeart/2005/8/layout/lProcess2"/>
+    <dgm:cxn modelId="{E91463EE-2FF2-40A4-A096-BD32A8454863}" type="presParOf" srcId="{D5BC76BE-52DF-4125-BC5C-FF6A5ABAEE47}" destId="{62147969-80DE-440F-830B-0B3D7142D89A}" srcOrd="0" destOrd="0" presId="urn:microsoft.com/office/officeart/2005/8/layout/lProcess2"/>
+    <dgm:cxn modelId="{CAB9EB43-148D-4634-A672-8F3826DCFC7D}" type="presParOf" srcId="{62147969-80DE-440F-830B-0B3D7142D89A}" destId="{4A98620C-67A3-4018-A9E8-A693FFD1E307}" srcOrd="0" destOrd="0" presId="urn:microsoft.com/office/officeart/2005/8/layout/lProcess2"/>
+    <dgm:cxn modelId="{F91901ED-D6FE-48D6-A260-4045758CE909}" type="presParOf" srcId="{62147969-80DE-440F-830B-0B3D7142D89A}" destId="{2A150043-2A47-48A8-8E8C-877D1CC84042}" srcOrd="1" destOrd="0" presId="urn:microsoft.com/office/officeart/2005/8/layout/lProcess2"/>
+    <dgm:cxn modelId="{8D921207-DAB5-44E6-BB82-D8EF859ADFAE}" type="presParOf" srcId="{62147969-80DE-440F-830B-0B3D7142D89A}" destId="{7D494A01-6847-4575-9997-E7876FE0061F}" srcOrd="2" destOrd="0" presId="urn:microsoft.com/office/officeart/2005/8/layout/lProcess2"/>
+    <dgm:cxn modelId="{F39CF6CF-F1C4-464D-911D-8D324A56FD17}" type="presParOf" srcId="{62147969-80DE-440F-830B-0B3D7142D89A}" destId="{8B658211-EA05-4E00-B5AF-6C235DA000B0}" srcOrd="3" destOrd="0" presId="urn:microsoft.com/office/officeart/2005/8/layout/lProcess2"/>
+    <dgm:cxn modelId="{0303DDAA-231C-4C5B-9EEC-38D6550253E1}" type="presParOf" srcId="{62147969-80DE-440F-830B-0B3D7142D89A}" destId="{AD64E1E4-C9F8-4DBE-9385-6CC16C8FABA5}" srcOrd="4" destOrd="0" presId="urn:microsoft.com/office/officeart/2005/8/layout/lProcess2"/>
+    <dgm:cxn modelId="{AE55A2A5-7CC9-44B1-ABD2-72F9DC8DB33B}" type="presParOf" srcId="{C8E0682B-A7E6-462D-85D2-35F903B52915}" destId="{79BDB81B-F4EC-4C92-BB06-ED54F5FA69E9}" srcOrd="1" destOrd="0" presId="urn:microsoft.com/office/officeart/2005/8/layout/lProcess2"/>
+    <dgm:cxn modelId="{C9AF0A90-CCD9-49D5-8A97-3974477C1C97}" type="presParOf" srcId="{C8E0682B-A7E6-462D-85D2-35F903B52915}" destId="{F44A6E9A-B3F1-40F6-9BCF-9F53A61CDC3B}" srcOrd="2" destOrd="0" presId="urn:microsoft.com/office/officeart/2005/8/layout/lProcess2"/>
+    <dgm:cxn modelId="{DF8C038E-9F78-4551-965D-252EF7466383}" type="presParOf" srcId="{F44A6E9A-B3F1-40F6-9BCF-9F53A61CDC3B}" destId="{270699D2-AFA9-4852-B798-B8644B041D2F}" srcOrd="0" destOrd="0" presId="urn:microsoft.com/office/officeart/2005/8/layout/lProcess2"/>
+    <dgm:cxn modelId="{AA862BA7-B4E8-4788-9787-D9256DA7B857}" type="presParOf" srcId="{F44A6E9A-B3F1-40F6-9BCF-9F53A61CDC3B}" destId="{0E4C669D-B2CD-4FD4-A5D4-3F2DA1325D16}" srcOrd="1" destOrd="0" presId="urn:microsoft.com/office/officeart/2005/8/layout/lProcess2"/>
+    <dgm:cxn modelId="{9F000271-E910-4808-8C66-981FF00C4B95}" type="presParOf" srcId="{F44A6E9A-B3F1-40F6-9BCF-9F53A61CDC3B}" destId="{77E8A5A2-D444-4461-B776-94067456DF6D}" srcOrd="2" destOrd="0" presId="urn:microsoft.com/office/officeart/2005/8/layout/lProcess2"/>
+    <dgm:cxn modelId="{14491482-7CD8-4BDA-99FC-C40F6AF1398A}" type="presParOf" srcId="{77E8A5A2-D444-4461-B776-94067456DF6D}" destId="{3337A646-DA7C-4E07-BF84-F30C3B7D077B}" srcOrd="0" destOrd="0" presId="urn:microsoft.com/office/officeart/2005/8/layout/lProcess2"/>
+    <dgm:cxn modelId="{2220DA8C-6A30-4228-A02E-4C244D73D807}" type="presParOf" srcId="{3337A646-DA7C-4E07-BF84-F30C3B7D077B}" destId="{9E463780-906F-4506-82FE-B562DDF9A2F2}" srcOrd="0" destOrd="0" presId="urn:microsoft.com/office/officeart/2005/8/layout/lProcess2"/>
+    <dgm:cxn modelId="{93EBDDA9-F2D5-4BCD-AF8F-9E368C03A0AD}" type="presParOf" srcId="{3337A646-DA7C-4E07-BF84-F30C3B7D077B}" destId="{37774478-A17C-4A81-9568-6ACCAB856F83}" srcOrd="1" destOrd="0" presId="urn:microsoft.com/office/officeart/2005/8/layout/lProcess2"/>
+    <dgm:cxn modelId="{6706592C-EB4A-449C-87B6-67AAA12BEEA1}" type="presParOf" srcId="{3337A646-DA7C-4E07-BF84-F30C3B7D077B}" destId="{98942CB2-A319-495A-BDF2-F0E88E0F714E}" srcOrd="2" destOrd="0" presId="urn:microsoft.com/office/officeart/2005/8/layout/lProcess2"/>
+    <dgm:cxn modelId="{2DB8AD35-E974-4855-8D99-B8CD36E80D35}" type="presParOf" srcId="{3337A646-DA7C-4E07-BF84-F30C3B7D077B}" destId="{B1F92A68-7E0D-47DE-A78D-8959BFC1325A}" srcOrd="3" destOrd="0" presId="urn:microsoft.com/office/officeart/2005/8/layout/lProcess2"/>
+    <dgm:cxn modelId="{D2449789-8C75-42B8-AA9F-5719744733C0}" type="presParOf" srcId="{3337A646-DA7C-4E07-BF84-F30C3B7D077B}" destId="{714689B0-FC03-4C38-AFEC-7909B356C4D8}" srcOrd="4" destOrd="0" presId="urn:microsoft.com/office/officeart/2005/8/layout/lProcess2"/>
+    <dgm:cxn modelId="{D1757FCF-3ED9-49A7-946F-62ED02ECFDB7}" type="presParOf" srcId="{C8E0682B-A7E6-462D-85D2-35F903B52915}" destId="{8BECF7CD-6F91-4FE3-923E-071C576AF94F}" srcOrd="3" destOrd="0" presId="urn:microsoft.com/office/officeart/2005/8/layout/lProcess2"/>
+    <dgm:cxn modelId="{52882812-DFDC-4FFC-B5E8-A5382C0252E8}" type="presParOf" srcId="{C8E0682B-A7E6-462D-85D2-35F903B52915}" destId="{2DEFAA93-0057-4B28-906C-EE1AA692F83C}" srcOrd="4" destOrd="0" presId="urn:microsoft.com/office/officeart/2005/8/layout/lProcess2"/>
+    <dgm:cxn modelId="{E8EF4802-4732-418B-80EA-F0380A5AD3DA}" type="presParOf" srcId="{2DEFAA93-0057-4B28-906C-EE1AA692F83C}" destId="{3A59685D-67AB-453F-B61C-DEC7441C1EE9}" srcOrd="0" destOrd="0" presId="urn:microsoft.com/office/officeart/2005/8/layout/lProcess2"/>
+    <dgm:cxn modelId="{B90D9E08-E55F-4488-8D3A-A4102E9D9213}" type="presParOf" srcId="{2DEFAA93-0057-4B28-906C-EE1AA692F83C}" destId="{4943F188-ADEE-4C4D-B6D0-9CE1FFE06074}" srcOrd="1" destOrd="0" presId="urn:microsoft.com/office/officeart/2005/8/layout/lProcess2"/>
+    <dgm:cxn modelId="{29FD7327-F4E5-4696-98D1-215CA32902B4}" type="presParOf" srcId="{2DEFAA93-0057-4B28-906C-EE1AA692F83C}" destId="{5CB9300A-1524-44AD-8CE0-154D47115796}" srcOrd="2" destOrd="0" presId="urn:microsoft.com/office/officeart/2005/8/layout/lProcess2"/>
+    <dgm:cxn modelId="{F7EABD88-1828-438C-BDFE-0573E33882F8}" type="presParOf" srcId="{5CB9300A-1524-44AD-8CE0-154D47115796}" destId="{30BCDCE4-023A-4B8B-891A-5BD9AEAE2303}" srcOrd="0" destOrd="0" presId="urn:microsoft.com/office/officeart/2005/8/layout/lProcess2"/>
+    <dgm:cxn modelId="{D311495A-67AD-445E-A9F9-2637809A7268}" type="presParOf" srcId="{30BCDCE4-023A-4B8B-891A-5BD9AEAE2303}" destId="{F0EF2183-9A7B-4C50-B91E-76A0DE339B87}" srcOrd="0" destOrd="0" presId="urn:microsoft.com/office/officeart/2005/8/layout/lProcess2"/>
   </dgm:cxnLst>
   <dgm:bg/>
   <dgm:whole/>
@@ -8903,6 +9447,7 @@
     <w:rsidRoot w:val="00255E31"/>
     <w:rsid w:val="00255E31"/>
     <w:rsid w:val="002C483B"/>
+    <w:rsid w:val="005C2450"/>
     <w:rsid w:val="005C5253"/>
     <w:rsid w:val="005E5A6C"/>
     <w:rsid w:val="009A1C49"/>
@@ -9654,7 +10199,7 @@
 </file>
 
 <file path=customXml/itemProps2.xml><?xml version="1.0" encoding="utf-8"?>
-<ds:datastoreItem xmlns:ds="http://schemas.openxmlformats.org/officeDocument/2006/customXml" ds:itemID="{3C6A35F3-6138-4476-9ED0-07FDFF5CA32C}">
+<ds:datastoreItem xmlns:ds="http://schemas.openxmlformats.org/officeDocument/2006/customXml" ds:itemID="{91328371-30F8-4C86-854F-E0D9C06ED79E}">
   <ds:schemaRefs>
     <ds:schemaRef ds:uri="http://schemas.openxmlformats.org/officeDocument/2006/bibliography"/>
   </ds:schemaRefs>

</xml_diff>

<commit_message>
Cambios de nombres mínimos
En la parte de funcionamiento, reestructuración de nombres para
concordar con la wiki
</commit_message>
<xml_diff>
--- a/Informe Sistemas Inteligentes.docx
+++ b/Informe Sistemas Inteligentes.docx
@@ -3410,35 +3410,48 @@
       <w:r>
         <w:t>Durante todo este desarrollo, se han ido puliendo aspectos gráficos y relacionados con la interfaz web. Así mismo, la documentación aquí presente así como el testeo y posterior corrección de errores han sido efectuados a lo largo de todo el proyecto.</w:t>
       </w:r>
+    </w:p>
+    <w:p>
+      <w:pPr>
+        <w:pStyle w:val="Heading1"/>
+      </w:pPr>
+      <w:r>
+        <w:t>Funcionamiento</w:t>
+      </w:r>
+    </w:p>
+    <w:p>
+      <w:pPr>
+        <w:pStyle w:val="Heading2"/>
+      </w:pPr>
+      <w:r>
+        <w:t>Generador de mapas</w:t>
+      </w:r>
+    </w:p>
+    <w:p>
+      <w:pPr>
+        <w:pStyle w:val="Heading2"/>
+      </w:pPr>
+      <w:r>
+        <w:t>Aplicación Web</w:t>
+      </w:r>
+    </w:p>
+    <w:p>
+      <w:pPr>
+        <w:pStyle w:val="Heading3"/>
+      </w:pPr>
+      <w:r>
+        <w:t>Interfaz</w:t>
+      </w:r>
+    </w:p>
+    <w:p>
+      <w:pPr>
+        <w:pStyle w:val="Heading3"/>
+      </w:pPr>
+      <w:r>
+        <w:t>Robots cartógrafos en diversos mapar</w:t>
+      </w:r>
       <w:bookmarkStart w:id="9" w:name="_GoBack"/>
       <w:bookmarkEnd w:id="9"/>
-    </w:p>
-    <w:p>
-      <w:pPr>
-        <w:pStyle w:val="Heading1"/>
-      </w:pPr>
-      <w:r>
-        <w:t>Funcionamiento</w:t>
-      </w:r>
-    </w:p>
-    <w:p>
-      <w:pPr>
-        <w:pStyle w:val="Heading2"/>
-      </w:pPr>
-      <w:r>
-        <w:t>Generador de mapas</w:t>
-      </w:r>
-    </w:p>
-    <w:p>
-      <w:pPr>
-        <w:pStyle w:val="Heading2"/>
-      </w:pPr>
-      <w:r>
-        <w:t xml:space="preserve">Robots </w:t>
-      </w:r>
-      <w:r>
-        <w:t>cartógrafos en diversos mapas</w:t>
-      </w:r>
     </w:p>
     <w:p/>
     <w:sectPr>
@@ -7199,57 +7212,57 @@
   </dgm:ptLst>
   <dgm:cxnLst>
     <dgm:cxn modelId="{0C8C2892-0EA0-4675-91EF-752EF8999D5F}" srcId="{12D8BDE6-0E6E-4E88-8B9D-13E4333BC26B}" destId="{702702AB-FC13-4C75-B379-132621817E25}" srcOrd="0" destOrd="0" parTransId="{A0725917-3F88-4488-8864-F26A342AC737}" sibTransId="{2D252B2E-28CA-443D-ABFC-FF895CBE7968}"/>
-    <dgm:cxn modelId="{8DC7C1FC-0303-489F-9D4B-F07E9020B8E0}" type="presOf" srcId="{B17AA95E-278D-4D97-94C0-B43F67B24CA3}" destId="{714689B0-FC03-4C38-AFEC-7909B356C4D8}" srcOrd="0" destOrd="0" presId="urn:microsoft.com/office/officeart/2005/8/layout/lProcess2"/>
-    <dgm:cxn modelId="{442C54C3-6FF8-4714-81BB-EF3BE43C6DCF}" type="presOf" srcId="{5CCEF005-06F8-4375-B492-1CE5C3768C2A}" destId="{C8E0682B-A7E6-462D-85D2-35F903B52915}" srcOrd="0" destOrd="0" presId="urn:microsoft.com/office/officeart/2005/8/layout/lProcess2"/>
+    <dgm:cxn modelId="{1C30073F-FA26-4870-BDE9-5D14F2622D89}" type="presOf" srcId="{5CCEF005-06F8-4375-B492-1CE5C3768C2A}" destId="{C8E0682B-A7E6-462D-85D2-35F903B52915}" srcOrd="0" destOrd="0" presId="urn:microsoft.com/office/officeart/2005/8/layout/lProcess2"/>
+    <dgm:cxn modelId="{EA87D6B7-BC2E-4D45-B973-F0D24F85B551}" type="presOf" srcId="{183AF0AE-0C47-4B36-8800-3203FE870DEE}" destId="{3A59685D-67AB-453F-B61C-DEC7441C1EE9}" srcOrd="0" destOrd="0" presId="urn:microsoft.com/office/officeart/2005/8/layout/lProcess2"/>
     <dgm:cxn modelId="{AFD74C8F-F6B8-478D-8785-A84E7D0D0298}" srcId="{5CCEF005-06F8-4375-B492-1CE5C3768C2A}" destId="{12D8BDE6-0E6E-4E88-8B9D-13E4333BC26B}" srcOrd="1" destOrd="0" parTransId="{6F5FBDBE-1FFB-447A-8E50-097A0C1CDA4B}" sibTransId="{168EE5D4-23F5-40E3-9A9A-17A10CF8995C}"/>
-    <dgm:cxn modelId="{36455E50-7949-4D2B-B7FB-DFB7D6245424}" type="presOf" srcId="{D2558FFF-1C41-44BC-A341-A838A58E92A2}" destId="{F0EF2183-9A7B-4C50-B91E-76A0DE339B87}" srcOrd="0" destOrd="0" presId="urn:microsoft.com/office/officeart/2005/8/layout/lProcess2"/>
     <dgm:cxn modelId="{A71BD5B3-B03E-4D71-AAC2-5B576915F4DC}" srcId="{FEBA5486-8B47-48D1-92DD-D092FDF043E4}" destId="{683FC04C-A588-4511-8A7A-5257E3779821}" srcOrd="2" destOrd="0" parTransId="{92191C79-0AB3-4A24-AC4B-13A52D3CC094}" sibTransId="{548CC6FC-86BA-41C8-9C3B-C184E0D65CA5}"/>
     <dgm:cxn modelId="{820E8C24-8AB3-4850-83D8-D59F35235887}" srcId="{5CCEF005-06F8-4375-B492-1CE5C3768C2A}" destId="{FEBA5486-8B47-48D1-92DD-D092FDF043E4}" srcOrd="0" destOrd="0" parTransId="{5A913A79-3827-46A7-86AF-4E27AC524383}" sibTransId="{ACA1DC1E-7A98-4B00-A8DF-5059A43EA61B}"/>
-    <dgm:cxn modelId="{17D952B0-75D5-48C9-874A-7112DAF203E8}" type="presOf" srcId="{4CEE1A79-9D33-4F35-ADF2-3AEC49F5BC10}" destId="{4A98620C-67A3-4018-A9E8-A693FFD1E307}" srcOrd="0" destOrd="0" presId="urn:microsoft.com/office/officeart/2005/8/layout/lProcess2"/>
+    <dgm:cxn modelId="{692F4A6C-1D40-483E-BFBE-59B162E36444}" type="presOf" srcId="{183AF0AE-0C47-4B36-8800-3203FE870DEE}" destId="{4943F188-ADEE-4C4D-B6D0-9CE1FFE06074}" srcOrd="1" destOrd="0" presId="urn:microsoft.com/office/officeart/2005/8/layout/lProcess2"/>
+    <dgm:cxn modelId="{8796EAC7-E2D2-443D-B86D-21D1F86B10EB}" type="presOf" srcId="{B17AA95E-278D-4D97-94C0-B43F67B24CA3}" destId="{714689B0-FC03-4C38-AFEC-7909B356C4D8}" srcOrd="0" destOrd="0" presId="urn:microsoft.com/office/officeart/2005/8/layout/lProcess2"/>
     <dgm:cxn modelId="{713BB45F-A6D4-4F89-B7E1-738CF2410E82}" srcId="{12D8BDE6-0E6E-4E88-8B9D-13E4333BC26B}" destId="{B17AA95E-278D-4D97-94C0-B43F67B24CA3}" srcOrd="2" destOrd="0" parTransId="{1A08482B-A616-4429-840B-25C8F616EFBE}" sibTransId="{02C3E212-149C-41E2-B19D-2E368D35C6C8}"/>
-    <dgm:cxn modelId="{67294EE0-4B58-48BF-AF03-FACFC7538EFB}" type="presOf" srcId="{12D8BDE6-0E6E-4E88-8B9D-13E4333BC26B}" destId="{270699D2-AFA9-4852-B798-B8644B041D2F}" srcOrd="0" destOrd="0" presId="urn:microsoft.com/office/officeart/2005/8/layout/lProcess2"/>
-    <dgm:cxn modelId="{68EDB345-0BEF-414D-B781-B21E8EBB62D4}" type="presOf" srcId="{0B0351C1-7114-4A47-9210-C343B233DB87}" destId="{98942CB2-A319-495A-BDF2-F0E88E0F714E}" srcOrd="0" destOrd="0" presId="urn:microsoft.com/office/officeart/2005/8/layout/lProcess2"/>
+    <dgm:cxn modelId="{E97A0C65-2D28-4433-9F78-1166FB4C389A}" type="presOf" srcId="{4CEE1A79-9D33-4F35-ADF2-3AEC49F5BC10}" destId="{4A98620C-67A3-4018-A9E8-A693FFD1E307}" srcOrd="0" destOrd="0" presId="urn:microsoft.com/office/officeart/2005/8/layout/lProcess2"/>
+    <dgm:cxn modelId="{9F1B97C9-A9DB-4226-B900-14F087991723}" type="presOf" srcId="{12D8BDE6-0E6E-4E88-8B9D-13E4333BC26B}" destId="{270699D2-AFA9-4852-B798-B8644B041D2F}" srcOrd="0" destOrd="0" presId="urn:microsoft.com/office/officeart/2005/8/layout/lProcess2"/>
+    <dgm:cxn modelId="{DCCB856E-D008-4557-A883-67FDF8E38DA5}" type="presOf" srcId="{12D8BDE6-0E6E-4E88-8B9D-13E4333BC26B}" destId="{0E4C669D-B2CD-4FD4-A5D4-3F2DA1325D16}" srcOrd="1" destOrd="0" presId="urn:microsoft.com/office/officeart/2005/8/layout/lProcess2"/>
     <dgm:cxn modelId="{A3F1608A-7852-4494-8781-EEB1B66E2EF8}" srcId="{183AF0AE-0C47-4B36-8800-3203FE870DEE}" destId="{D2558FFF-1C41-44BC-A341-A838A58E92A2}" srcOrd="0" destOrd="0" parTransId="{E918D222-4EC1-4F54-AF89-234BFDE2A32E}" sibTransId="{320845DB-1BC9-4640-A4B7-882509D753A3}"/>
-    <dgm:cxn modelId="{AA90E0CB-8004-4F88-9346-B0C52D9610DB}" type="presOf" srcId="{12D8BDE6-0E6E-4E88-8B9D-13E4333BC26B}" destId="{0E4C669D-B2CD-4FD4-A5D4-3F2DA1325D16}" srcOrd="1" destOrd="0" presId="urn:microsoft.com/office/officeart/2005/8/layout/lProcess2"/>
+    <dgm:cxn modelId="{4B2134A3-1ADF-46F0-8C15-BE1E6A429F8D}" type="presOf" srcId="{D2558FFF-1C41-44BC-A341-A838A58E92A2}" destId="{F0EF2183-9A7B-4C50-B91E-76A0DE339B87}" srcOrd="0" destOrd="0" presId="urn:microsoft.com/office/officeart/2005/8/layout/lProcess2"/>
+    <dgm:cxn modelId="{90EC1364-4453-4082-9619-3860406356B4}" type="presOf" srcId="{702702AB-FC13-4C75-B379-132621817E25}" destId="{9E463780-906F-4506-82FE-B562DDF9A2F2}" srcOrd="0" destOrd="0" presId="urn:microsoft.com/office/officeart/2005/8/layout/lProcess2"/>
+    <dgm:cxn modelId="{770008FB-CCC7-494B-A5F8-F950DDD04773}" type="presOf" srcId="{0B0351C1-7114-4A47-9210-C343B233DB87}" destId="{98942CB2-A319-495A-BDF2-F0E88E0F714E}" srcOrd="0" destOrd="0" presId="urn:microsoft.com/office/officeart/2005/8/layout/lProcess2"/>
     <dgm:cxn modelId="{EECBAABC-0883-45E4-B296-B156043E8E36}" srcId="{12D8BDE6-0E6E-4E88-8B9D-13E4333BC26B}" destId="{0B0351C1-7114-4A47-9210-C343B233DB87}" srcOrd="1" destOrd="0" parTransId="{CFF5A1B4-C739-44C7-8AEE-7C6AC9154497}" sibTransId="{EE90D66E-4F97-42E3-A51D-888AA62BF535}"/>
     <dgm:cxn modelId="{C131B43E-AC2F-4875-8F7F-EB77FA884BD3}" srcId="{FEBA5486-8B47-48D1-92DD-D092FDF043E4}" destId="{A6C29DA5-9FE4-4661-AF3E-18D165D44264}" srcOrd="1" destOrd="0" parTransId="{3DE959E2-B65F-4BBA-9D72-6409C1FB8445}" sibTransId="{6A387BE3-9E05-4C1D-81AC-9AA9AE11E77A}"/>
-    <dgm:cxn modelId="{9D9C80E9-28AB-4BD0-9FE1-5506B8ED1AEF}" type="presOf" srcId="{702702AB-FC13-4C75-B379-132621817E25}" destId="{9E463780-906F-4506-82FE-B562DDF9A2F2}" srcOrd="0" destOrd="0" presId="urn:microsoft.com/office/officeart/2005/8/layout/lProcess2"/>
-    <dgm:cxn modelId="{D78BA05D-D258-4841-8FEC-E879C5156FB0}" type="presOf" srcId="{183AF0AE-0C47-4B36-8800-3203FE870DEE}" destId="{3A59685D-67AB-453F-B61C-DEC7441C1EE9}" srcOrd="0" destOrd="0" presId="urn:microsoft.com/office/officeart/2005/8/layout/lProcess2"/>
-    <dgm:cxn modelId="{FC1E4655-EB16-4B06-80B2-E44B03B053DE}" type="presOf" srcId="{183AF0AE-0C47-4B36-8800-3203FE870DEE}" destId="{4943F188-ADEE-4C4D-B6D0-9CE1FFE06074}" srcOrd="1" destOrd="0" presId="urn:microsoft.com/office/officeart/2005/8/layout/lProcess2"/>
-    <dgm:cxn modelId="{2547993F-5EA7-4158-BCB0-6FD3BA56B315}" type="presOf" srcId="{FEBA5486-8B47-48D1-92DD-D092FDF043E4}" destId="{C731CD0F-F365-4213-BB5D-2E6E64D85E9A}" srcOrd="1" destOrd="0" presId="urn:microsoft.com/office/officeart/2005/8/layout/lProcess2"/>
-    <dgm:cxn modelId="{FB080021-8117-4011-B73B-04E5C4CF3875}" type="presOf" srcId="{683FC04C-A588-4511-8A7A-5257E3779821}" destId="{AD64E1E4-C9F8-4DBE-9385-6CC16C8FABA5}" srcOrd="0" destOrd="0" presId="urn:microsoft.com/office/officeart/2005/8/layout/lProcess2"/>
+    <dgm:cxn modelId="{B0BBAB64-B28C-43F0-8B7D-12214C95771C}" type="presOf" srcId="{A6C29DA5-9FE4-4661-AF3E-18D165D44264}" destId="{7D494A01-6847-4575-9997-E7876FE0061F}" srcOrd="0" destOrd="0" presId="urn:microsoft.com/office/officeart/2005/8/layout/lProcess2"/>
+    <dgm:cxn modelId="{43109BAD-1457-4426-A92A-853CDE0DB4CC}" type="presOf" srcId="{FEBA5486-8B47-48D1-92DD-D092FDF043E4}" destId="{C731CD0F-F365-4213-BB5D-2E6E64D85E9A}" srcOrd="1" destOrd="0" presId="urn:microsoft.com/office/officeart/2005/8/layout/lProcess2"/>
     <dgm:cxn modelId="{48DB11FC-A1B7-4671-B334-6DDB9A830A0F}" srcId="{FEBA5486-8B47-48D1-92DD-D092FDF043E4}" destId="{4CEE1A79-9D33-4F35-ADF2-3AEC49F5BC10}" srcOrd="0" destOrd="0" parTransId="{0E8D46FA-6190-4A92-ADBB-0F32A8808F0B}" sibTransId="{36EE47D4-29E0-4287-A1BA-5827ABA8DCE3}"/>
-    <dgm:cxn modelId="{A8D0B7DB-D8BB-437F-8861-15B30E7256E9}" type="presOf" srcId="{FEBA5486-8B47-48D1-92DD-D092FDF043E4}" destId="{DDD474FF-57D8-44CB-8DC0-293BF900EDC0}" srcOrd="0" destOrd="0" presId="urn:microsoft.com/office/officeart/2005/8/layout/lProcess2"/>
+    <dgm:cxn modelId="{41FB9D0C-B49D-4ACA-8711-98EB9D392552}" type="presOf" srcId="{683FC04C-A588-4511-8A7A-5257E3779821}" destId="{AD64E1E4-C9F8-4DBE-9385-6CC16C8FABA5}" srcOrd="0" destOrd="0" presId="urn:microsoft.com/office/officeart/2005/8/layout/lProcess2"/>
     <dgm:cxn modelId="{70C121A5-F978-49A9-844B-C9C4405B6909}" srcId="{5CCEF005-06F8-4375-B492-1CE5C3768C2A}" destId="{183AF0AE-0C47-4B36-8800-3203FE870DEE}" srcOrd="2" destOrd="0" parTransId="{E5AE9967-F0B3-43AE-97C0-B32B5A1CCD45}" sibTransId="{219F5FCB-5ACC-40ED-8ECE-76800896E2E1}"/>
-    <dgm:cxn modelId="{24968194-BA2D-4D78-AE08-ACE1B341F626}" type="presOf" srcId="{A6C29DA5-9FE4-4661-AF3E-18D165D44264}" destId="{7D494A01-6847-4575-9997-E7876FE0061F}" srcOrd="0" destOrd="0" presId="urn:microsoft.com/office/officeart/2005/8/layout/lProcess2"/>
-    <dgm:cxn modelId="{F91672E4-66F3-4F3D-9D6B-445DFE0C65FF}" type="presParOf" srcId="{C8E0682B-A7E6-462D-85D2-35F903B52915}" destId="{9A49C382-C8E7-43CB-A468-7CD004205057}" srcOrd="0" destOrd="0" presId="urn:microsoft.com/office/officeart/2005/8/layout/lProcess2"/>
-    <dgm:cxn modelId="{28AF6FBF-9EC3-40F7-9C25-4CB410F549BB}" type="presParOf" srcId="{9A49C382-C8E7-43CB-A468-7CD004205057}" destId="{DDD474FF-57D8-44CB-8DC0-293BF900EDC0}" srcOrd="0" destOrd="0" presId="urn:microsoft.com/office/officeart/2005/8/layout/lProcess2"/>
-    <dgm:cxn modelId="{54AF5C51-32E1-44CF-8DC9-184413C97612}" type="presParOf" srcId="{9A49C382-C8E7-43CB-A468-7CD004205057}" destId="{C731CD0F-F365-4213-BB5D-2E6E64D85E9A}" srcOrd="1" destOrd="0" presId="urn:microsoft.com/office/officeart/2005/8/layout/lProcess2"/>
-    <dgm:cxn modelId="{C7E8207D-FDAE-4958-A5E0-B4C56BE12250}" type="presParOf" srcId="{9A49C382-C8E7-43CB-A468-7CD004205057}" destId="{D5BC76BE-52DF-4125-BC5C-FF6A5ABAEE47}" srcOrd="2" destOrd="0" presId="urn:microsoft.com/office/officeart/2005/8/layout/lProcess2"/>
-    <dgm:cxn modelId="{E91463EE-2FF2-40A4-A096-BD32A8454863}" type="presParOf" srcId="{D5BC76BE-52DF-4125-BC5C-FF6A5ABAEE47}" destId="{62147969-80DE-440F-830B-0B3D7142D89A}" srcOrd="0" destOrd="0" presId="urn:microsoft.com/office/officeart/2005/8/layout/lProcess2"/>
-    <dgm:cxn modelId="{CAB9EB43-148D-4634-A672-8F3826DCFC7D}" type="presParOf" srcId="{62147969-80DE-440F-830B-0B3D7142D89A}" destId="{4A98620C-67A3-4018-A9E8-A693FFD1E307}" srcOrd="0" destOrd="0" presId="urn:microsoft.com/office/officeart/2005/8/layout/lProcess2"/>
-    <dgm:cxn modelId="{F91901ED-D6FE-48D6-A260-4045758CE909}" type="presParOf" srcId="{62147969-80DE-440F-830B-0B3D7142D89A}" destId="{2A150043-2A47-48A8-8E8C-877D1CC84042}" srcOrd="1" destOrd="0" presId="urn:microsoft.com/office/officeart/2005/8/layout/lProcess2"/>
-    <dgm:cxn modelId="{8D921207-DAB5-44E6-BB82-D8EF859ADFAE}" type="presParOf" srcId="{62147969-80DE-440F-830B-0B3D7142D89A}" destId="{7D494A01-6847-4575-9997-E7876FE0061F}" srcOrd="2" destOrd="0" presId="urn:microsoft.com/office/officeart/2005/8/layout/lProcess2"/>
-    <dgm:cxn modelId="{F39CF6CF-F1C4-464D-911D-8D324A56FD17}" type="presParOf" srcId="{62147969-80DE-440F-830B-0B3D7142D89A}" destId="{8B658211-EA05-4E00-B5AF-6C235DA000B0}" srcOrd="3" destOrd="0" presId="urn:microsoft.com/office/officeart/2005/8/layout/lProcess2"/>
-    <dgm:cxn modelId="{0303DDAA-231C-4C5B-9EEC-38D6550253E1}" type="presParOf" srcId="{62147969-80DE-440F-830B-0B3D7142D89A}" destId="{AD64E1E4-C9F8-4DBE-9385-6CC16C8FABA5}" srcOrd="4" destOrd="0" presId="urn:microsoft.com/office/officeart/2005/8/layout/lProcess2"/>
-    <dgm:cxn modelId="{AE55A2A5-7CC9-44B1-ABD2-72F9DC8DB33B}" type="presParOf" srcId="{C8E0682B-A7E6-462D-85D2-35F903B52915}" destId="{79BDB81B-F4EC-4C92-BB06-ED54F5FA69E9}" srcOrd="1" destOrd="0" presId="urn:microsoft.com/office/officeart/2005/8/layout/lProcess2"/>
-    <dgm:cxn modelId="{C9AF0A90-CCD9-49D5-8A97-3974477C1C97}" type="presParOf" srcId="{C8E0682B-A7E6-462D-85D2-35F903B52915}" destId="{F44A6E9A-B3F1-40F6-9BCF-9F53A61CDC3B}" srcOrd="2" destOrd="0" presId="urn:microsoft.com/office/officeart/2005/8/layout/lProcess2"/>
-    <dgm:cxn modelId="{DF8C038E-9F78-4551-965D-252EF7466383}" type="presParOf" srcId="{F44A6E9A-B3F1-40F6-9BCF-9F53A61CDC3B}" destId="{270699D2-AFA9-4852-B798-B8644B041D2F}" srcOrd="0" destOrd="0" presId="urn:microsoft.com/office/officeart/2005/8/layout/lProcess2"/>
-    <dgm:cxn modelId="{AA862BA7-B4E8-4788-9787-D9256DA7B857}" type="presParOf" srcId="{F44A6E9A-B3F1-40F6-9BCF-9F53A61CDC3B}" destId="{0E4C669D-B2CD-4FD4-A5D4-3F2DA1325D16}" srcOrd="1" destOrd="0" presId="urn:microsoft.com/office/officeart/2005/8/layout/lProcess2"/>
-    <dgm:cxn modelId="{9F000271-E910-4808-8C66-981FF00C4B95}" type="presParOf" srcId="{F44A6E9A-B3F1-40F6-9BCF-9F53A61CDC3B}" destId="{77E8A5A2-D444-4461-B776-94067456DF6D}" srcOrd="2" destOrd="0" presId="urn:microsoft.com/office/officeart/2005/8/layout/lProcess2"/>
-    <dgm:cxn modelId="{14491482-7CD8-4BDA-99FC-C40F6AF1398A}" type="presParOf" srcId="{77E8A5A2-D444-4461-B776-94067456DF6D}" destId="{3337A646-DA7C-4E07-BF84-F30C3B7D077B}" srcOrd="0" destOrd="0" presId="urn:microsoft.com/office/officeart/2005/8/layout/lProcess2"/>
-    <dgm:cxn modelId="{2220DA8C-6A30-4228-A02E-4C244D73D807}" type="presParOf" srcId="{3337A646-DA7C-4E07-BF84-F30C3B7D077B}" destId="{9E463780-906F-4506-82FE-B562DDF9A2F2}" srcOrd="0" destOrd="0" presId="urn:microsoft.com/office/officeart/2005/8/layout/lProcess2"/>
-    <dgm:cxn modelId="{93EBDDA9-F2D5-4BCD-AF8F-9E368C03A0AD}" type="presParOf" srcId="{3337A646-DA7C-4E07-BF84-F30C3B7D077B}" destId="{37774478-A17C-4A81-9568-6ACCAB856F83}" srcOrd="1" destOrd="0" presId="urn:microsoft.com/office/officeart/2005/8/layout/lProcess2"/>
-    <dgm:cxn modelId="{6706592C-EB4A-449C-87B6-67AAA12BEEA1}" type="presParOf" srcId="{3337A646-DA7C-4E07-BF84-F30C3B7D077B}" destId="{98942CB2-A319-495A-BDF2-F0E88E0F714E}" srcOrd="2" destOrd="0" presId="urn:microsoft.com/office/officeart/2005/8/layout/lProcess2"/>
-    <dgm:cxn modelId="{2DB8AD35-E974-4855-8D99-B8CD36E80D35}" type="presParOf" srcId="{3337A646-DA7C-4E07-BF84-F30C3B7D077B}" destId="{B1F92A68-7E0D-47DE-A78D-8959BFC1325A}" srcOrd="3" destOrd="0" presId="urn:microsoft.com/office/officeart/2005/8/layout/lProcess2"/>
-    <dgm:cxn modelId="{D2449789-8C75-42B8-AA9F-5719744733C0}" type="presParOf" srcId="{3337A646-DA7C-4E07-BF84-F30C3B7D077B}" destId="{714689B0-FC03-4C38-AFEC-7909B356C4D8}" srcOrd="4" destOrd="0" presId="urn:microsoft.com/office/officeart/2005/8/layout/lProcess2"/>
-    <dgm:cxn modelId="{D1757FCF-3ED9-49A7-946F-62ED02ECFDB7}" type="presParOf" srcId="{C8E0682B-A7E6-462D-85D2-35F903B52915}" destId="{8BECF7CD-6F91-4FE3-923E-071C576AF94F}" srcOrd="3" destOrd="0" presId="urn:microsoft.com/office/officeart/2005/8/layout/lProcess2"/>
-    <dgm:cxn modelId="{52882812-DFDC-4FFC-B5E8-A5382C0252E8}" type="presParOf" srcId="{C8E0682B-A7E6-462D-85D2-35F903B52915}" destId="{2DEFAA93-0057-4B28-906C-EE1AA692F83C}" srcOrd="4" destOrd="0" presId="urn:microsoft.com/office/officeart/2005/8/layout/lProcess2"/>
-    <dgm:cxn modelId="{E8EF4802-4732-418B-80EA-F0380A5AD3DA}" type="presParOf" srcId="{2DEFAA93-0057-4B28-906C-EE1AA692F83C}" destId="{3A59685D-67AB-453F-B61C-DEC7441C1EE9}" srcOrd="0" destOrd="0" presId="urn:microsoft.com/office/officeart/2005/8/layout/lProcess2"/>
-    <dgm:cxn modelId="{B90D9E08-E55F-4488-8D3A-A4102E9D9213}" type="presParOf" srcId="{2DEFAA93-0057-4B28-906C-EE1AA692F83C}" destId="{4943F188-ADEE-4C4D-B6D0-9CE1FFE06074}" srcOrd="1" destOrd="0" presId="urn:microsoft.com/office/officeart/2005/8/layout/lProcess2"/>
-    <dgm:cxn modelId="{29FD7327-F4E5-4696-98D1-215CA32902B4}" type="presParOf" srcId="{2DEFAA93-0057-4B28-906C-EE1AA692F83C}" destId="{5CB9300A-1524-44AD-8CE0-154D47115796}" srcOrd="2" destOrd="0" presId="urn:microsoft.com/office/officeart/2005/8/layout/lProcess2"/>
-    <dgm:cxn modelId="{F7EABD88-1828-438C-BDFE-0573E33882F8}" type="presParOf" srcId="{5CB9300A-1524-44AD-8CE0-154D47115796}" destId="{30BCDCE4-023A-4B8B-891A-5BD9AEAE2303}" srcOrd="0" destOrd="0" presId="urn:microsoft.com/office/officeart/2005/8/layout/lProcess2"/>
-    <dgm:cxn modelId="{D311495A-67AD-445E-A9F9-2637809A7268}" type="presParOf" srcId="{30BCDCE4-023A-4B8B-891A-5BD9AEAE2303}" destId="{F0EF2183-9A7B-4C50-B91E-76A0DE339B87}" srcOrd="0" destOrd="0" presId="urn:microsoft.com/office/officeart/2005/8/layout/lProcess2"/>
+    <dgm:cxn modelId="{5D22A64A-5477-4EBE-ACCA-78491AA949DC}" type="presOf" srcId="{FEBA5486-8B47-48D1-92DD-D092FDF043E4}" destId="{DDD474FF-57D8-44CB-8DC0-293BF900EDC0}" srcOrd="0" destOrd="0" presId="urn:microsoft.com/office/officeart/2005/8/layout/lProcess2"/>
+    <dgm:cxn modelId="{58DB40CB-FD62-46E7-8EED-B53E22606F86}" type="presParOf" srcId="{C8E0682B-A7E6-462D-85D2-35F903B52915}" destId="{9A49C382-C8E7-43CB-A468-7CD004205057}" srcOrd="0" destOrd="0" presId="urn:microsoft.com/office/officeart/2005/8/layout/lProcess2"/>
+    <dgm:cxn modelId="{3D1BBAAA-1BC1-4004-AF29-9A3A531973A9}" type="presParOf" srcId="{9A49C382-C8E7-43CB-A468-7CD004205057}" destId="{DDD474FF-57D8-44CB-8DC0-293BF900EDC0}" srcOrd="0" destOrd="0" presId="urn:microsoft.com/office/officeart/2005/8/layout/lProcess2"/>
+    <dgm:cxn modelId="{3FB4B108-1CE9-42D2-AAF5-8C8D5745EA7B}" type="presParOf" srcId="{9A49C382-C8E7-43CB-A468-7CD004205057}" destId="{C731CD0F-F365-4213-BB5D-2E6E64D85E9A}" srcOrd="1" destOrd="0" presId="urn:microsoft.com/office/officeart/2005/8/layout/lProcess2"/>
+    <dgm:cxn modelId="{9BF9B359-D497-4CDC-9CD4-A793250487AD}" type="presParOf" srcId="{9A49C382-C8E7-43CB-A468-7CD004205057}" destId="{D5BC76BE-52DF-4125-BC5C-FF6A5ABAEE47}" srcOrd="2" destOrd="0" presId="urn:microsoft.com/office/officeart/2005/8/layout/lProcess2"/>
+    <dgm:cxn modelId="{1438C70D-6CED-46D1-96CE-EE1BF6D98CAF}" type="presParOf" srcId="{D5BC76BE-52DF-4125-BC5C-FF6A5ABAEE47}" destId="{62147969-80DE-440F-830B-0B3D7142D89A}" srcOrd="0" destOrd="0" presId="urn:microsoft.com/office/officeart/2005/8/layout/lProcess2"/>
+    <dgm:cxn modelId="{EC4FFB56-3100-4C2F-8C6A-7480CCF61EEF}" type="presParOf" srcId="{62147969-80DE-440F-830B-0B3D7142D89A}" destId="{4A98620C-67A3-4018-A9E8-A693FFD1E307}" srcOrd="0" destOrd="0" presId="urn:microsoft.com/office/officeart/2005/8/layout/lProcess2"/>
+    <dgm:cxn modelId="{C221BAFB-69D8-4ABB-ACA1-1088402950F5}" type="presParOf" srcId="{62147969-80DE-440F-830B-0B3D7142D89A}" destId="{2A150043-2A47-48A8-8E8C-877D1CC84042}" srcOrd="1" destOrd="0" presId="urn:microsoft.com/office/officeart/2005/8/layout/lProcess2"/>
+    <dgm:cxn modelId="{A0188D75-2327-474E-86FD-2C517A977BF1}" type="presParOf" srcId="{62147969-80DE-440F-830B-0B3D7142D89A}" destId="{7D494A01-6847-4575-9997-E7876FE0061F}" srcOrd="2" destOrd="0" presId="urn:microsoft.com/office/officeart/2005/8/layout/lProcess2"/>
+    <dgm:cxn modelId="{224D2B30-6697-419C-8491-64826BD406FD}" type="presParOf" srcId="{62147969-80DE-440F-830B-0B3D7142D89A}" destId="{8B658211-EA05-4E00-B5AF-6C235DA000B0}" srcOrd="3" destOrd="0" presId="urn:microsoft.com/office/officeart/2005/8/layout/lProcess2"/>
+    <dgm:cxn modelId="{5ABF9C1E-BF62-4728-8BF4-CD8D56A67739}" type="presParOf" srcId="{62147969-80DE-440F-830B-0B3D7142D89A}" destId="{AD64E1E4-C9F8-4DBE-9385-6CC16C8FABA5}" srcOrd="4" destOrd="0" presId="urn:microsoft.com/office/officeart/2005/8/layout/lProcess2"/>
+    <dgm:cxn modelId="{00F141DD-FFD5-4875-BDFD-B9562561B2BD}" type="presParOf" srcId="{C8E0682B-A7E6-462D-85D2-35F903B52915}" destId="{79BDB81B-F4EC-4C92-BB06-ED54F5FA69E9}" srcOrd="1" destOrd="0" presId="urn:microsoft.com/office/officeart/2005/8/layout/lProcess2"/>
+    <dgm:cxn modelId="{FEA21125-166E-4A61-B9F9-38030E887D3D}" type="presParOf" srcId="{C8E0682B-A7E6-462D-85D2-35F903B52915}" destId="{F44A6E9A-B3F1-40F6-9BCF-9F53A61CDC3B}" srcOrd="2" destOrd="0" presId="urn:microsoft.com/office/officeart/2005/8/layout/lProcess2"/>
+    <dgm:cxn modelId="{80347434-D811-4C01-8523-F41E9E82513B}" type="presParOf" srcId="{F44A6E9A-B3F1-40F6-9BCF-9F53A61CDC3B}" destId="{270699D2-AFA9-4852-B798-B8644B041D2F}" srcOrd="0" destOrd="0" presId="urn:microsoft.com/office/officeart/2005/8/layout/lProcess2"/>
+    <dgm:cxn modelId="{F322E43E-1E93-4B25-9E8B-75193CE9A886}" type="presParOf" srcId="{F44A6E9A-B3F1-40F6-9BCF-9F53A61CDC3B}" destId="{0E4C669D-B2CD-4FD4-A5D4-3F2DA1325D16}" srcOrd="1" destOrd="0" presId="urn:microsoft.com/office/officeart/2005/8/layout/lProcess2"/>
+    <dgm:cxn modelId="{1C6183FD-109A-4BBD-9638-7483028327B8}" type="presParOf" srcId="{F44A6E9A-B3F1-40F6-9BCF-9F53A61CDC3B}" destId="{77E8A5A2-D444-4461-B776-94067456DF6D}" srcOrd="2" destOrd="0" presId="urn:microsoft.com/office/officeart/2005/8/layout/lProcess2"/>
+    <dgm:cxn modelId="{54534A7D-AA22-4E4D-8422-2550CEE1AB53}" type="presParOf" srcId="{77E8A5A2-D444-4461-B776-94067456DF6D}" destId="{3337A646-DA7C-4E07-BF84-F30C3B7D077B}" srcOrd="0" destOrd="0" presId="urn:microsoft.com/office/officeart/2005/8/layout/lProcess2"/>
+    <dgm:cxn modelId="{EC865520-820F-445B-9703-27A0B0985D20}" type="presParOf" srcId="{3337A646-DA7C-4E07-BF84-F30C3B7D077B}" destId="{9E463780-906F-4506-82FE-B562DDF9A2F2}" srcOrd="0" destOrd="0" presId="urn:microsoft.com/office/officeart/2005/8/layout/lProcess2"/>
+    <dgm:cxn modelId="{65B8FB05-CD9F-460E-9361-8F3D337E5C38}" type="presParOf" srcId="{3337A646-DA7C-4E07-BF84-F30C3B7D077B}" destId="{37774478-A17C-4A81-9568-6ACCAB856F83}" srcOrd="1" destOrd="0" presId="urn:microsoft.com/office/officeart/2005/8/layout/lProcess2"/>
+    <dgm:cxn modelId="{311C69B6-3F0C-4271-9FBE-BBBF7DC28757}" type="presParOf" srcId="{3337A646-DA7C-4E07-BF84-F30C3B7D077B}" destId="{98942CB2-A319-495A-BDF2-F0E88E0F714E}" srcOrd="2" destOrd="0" presId="urn:microsoft.com/office/officeart/2005/8/layout/lProcess2"/>
+    <dgm:cxn modelId="{4161D1CA-7B53-44A7-99B6-E0B0A1B4C4EE}" type="presParOf" srcId="{3337A646-DA7C-4E07-BF84-F30C3B7D077B}" destId="{B1F92A68-7E0D-47DE-A78D-8959BFC1325A}" srcOrd="3" destOrd="0" presId="urn:microsoft.com/office/officeart/2005/8/layout/lProcess2"/>
+    <dgm:cxn modelId="{A6D2F4A9-5ACC-4541-AF23-69183948433B}" type="presParOf" srcId="{3337A646-DA7C-4E07-BF84-F30C3B7D077B}" destId="{714689B0-FC03-4C38-AFEC-7909B356C4D8}" srcOrd="4" destOrd="0" presId="urn:microsoft.com/office/officeart/2005/8/layout/lProcess2"/>
+    <dgm:cxn modelId="{58388B7B-B9E7-4D2C-BD75-BA6C8F8F2EB5}" type="presParOf" srcId="{C8E0682B-A7E6-462D-85D2-35F903B52915}" destId="{8BECF7CD-6F91-4FE3-923E-071C576AF94F}" srcOrd="3" destOrd="0" presId="urn:microsoft.com/office/officeart/2005/8/layout/lProcess2"/>
+    <dgm:cxn modelId="{98A86A46-2828-4439-AF4A-7FEC411CFEC7}" type="presParOf" srcId="{C8E0682B-A7E6-462D-85D2-35F903B52915}" destId="{2DEFAA93-0057-4B28-906C-EE1AA692F83C}" srcOrd="4" destOrd="0" presId="urn:microsoft.com/office/officeart/2005/8/layout/lProcess2"/>
+    <dgm:cxn modelId="{5463D20B-9939-4940-92DC-2DAA8B5D26A7}" type="presParOf" srcId="{2DEFAA93-0057-4B28-906C-EE1AA692F83C}" destId="{3A59685D-67AB-453F-B61C-DEC7441C1EE9}" srcOrd="0" destOrd="0" presId="urn:microsoft.com/office/officeart/2005/8/layout/lProcess2"/>
+    <dgm:cxn modelId="{8AE523BC-E07B-4DD4-A123-14B537FABC1C}" type="presParOf" srcId="{2DEFAA93-0057-4B28-906C-EE1AA692F83C}" destId="{4943F188-ADEE-4C4D-B6D0-9CE1FFE06074}" srcOrd="1" destOrd="0" presId="urn:microsoft.com/office/officeart/2005/8/layout/lProcess2"/>
+    <dgm:cxn modelId="{38861DF9-29DD-442A-8E15-61227832313F}" type="presParOf" srcId="{2DEFAA93-0057-4B28-906C-EE1AA692F83C}" destId="{5CB9300A-1524-44AD-8CE0-154D47115796}" srcOrd="2" destOrd="0" presId="urn:microsoft.com/office/officeart/2005/8/layout/lProcess2"/>
+    <dgm:cxn modelId="{2B2C7E61-84B4-4FDD-BA2B-8820232B9819}" type="presParOf" srcId="{5CB9300A-1524-44AD-8CE0-154D47115796}" destId="{30BCDCE4-023A-4B8B-891A-5BD9AEAE2303}" srcOrd="0" destOrd="0" presId="urn:microsoft.com/office/officeart/2005/8/layout/lProcess2"/>
+    <dgm:cxn modelId="{D1FC60F1-2649-474C-9325-5E7D0893C77C}" type="presParOf" srcId="{30BCDCE4-023A-4B8B-891A-5BD9AEAE2303}" destId="{F0EF2183-9A7B-4C50-B91E-76A0DE339B87}" srcOrd="0" destOrd="0" presId="urn:microsoft.com/office/officeart/2005/8/layout/lProcess2"/>
   </dgm:cxnLst>
   <dgm:bg/>
   <dgm:whole/>
@@ -9447,11 +9460,11 @@
     <w:rsidRoot w:val="00255E31"/>
     <w:rsid w:val="00255E31"/>
     <w:rsid w:val="002C483B"/>
-    <w:rsid w:val="005C2450"/>
     <w:rsid w:val="005C5253"/>
     <w:rsid w:val="005E5A6C"/>
     <w:rsid w:val="009A1C49"/>
     <w:rsid w:val="00A650D4"/>
+    <w:rsid w:val="00D2769E"/>
     <w:rsid w:val="00FC4FE1"/>
   </w:rsids>
   <m:mathPr>
@@ -10199,7 +10212,7 @@
 </file>
 
 <file path=customXml/itemProps2.xml><?xml version="1.0" encoding="utf-8"?>
-<ds:datastoreItem xmlns:ds="http://schemas.openxmlformats.org/officeDocument/2006/customXml" ds:itemID="{91328371-30F8-4C86-854F-E0D9C06ED79E}">
+<ds:datastoreItem xmlns:ds="http://schemas.openxmlformats.org/officeDocument/2006/customXml" ds:itemID="{FBFC5D33-CC15-44C5-915B-5C470800305A}">
   <ds:schemaRefs>
     <ds:schemaRef ds:uri="http://schemas.openxmlformats.org/officeDocument/2006/bibliography"/>
   </ds:schemaRefs>

</xml_diff>

<commit_message>
Informe SI - Funcionamiento acabado
Parte de funcionamiento acabado, comienzo de ejemplos de testing sobre
diversos mapas
</commit_message>
<xml_diff>
--- a/Informe Sistemas Inteligentes.docx
+++ b/Informe Sistemas Inteligentes.docx
@@ -704,7 +704,7 @@
           <w:r>
             <w:fldChar w:fldCharType="separate"/>
           </w:r>
-          <w:hyperlink w:anchor="_Toc408151844" w:history="1">
+          <w:hyperlink w:anchor="_Toc408158093" w:history="1">
             <w:r>
               <w:rPr>
                 <w:rStyle w:val="Hyperlink"/>
@@ -731,7 +731,7 @@
                 <w:noProof/>
                 <w:webHidden/>
               </w:rPr>
-              <w:instrText xml:space="preserve"> PAGEREF _Toc408151844 \h </w:instrText>
+              <w:instrText xml:space="preserve"> PAGEREF _Toc408158093 \h </w:instrText>
             </w:r>
             <w:r>
               <w:rPr>
@@ -772,7 +772,7 @@
               <w:noProof/>
             </w:rPr>
           </w:pPr>
-          <w:hyperlink w:anchor="_Toc408151845" w:history="1">
+          <w:hyperlink w:anchor="_Toc408158094" w:history="1">
             <w:r>
               <w:rPr>
                 <w:rStyle w:val="Hyperlink"/>
@@ -799,7 +799,7 @@
                 <w:noProof/>
                 <w:webHidden/>
               </w:rPr>
-              <w:instrText xml:space="preserve"> PAGEREF _Toc408151845 \h </w:instrText>
+              <w:instrText xml:space="preserve"> PAGEREF _Toc408158094 \h </w:instrText>
             </w:r>
             <w:r>
               <w:rPr>
@@ -819,7 +819,7 @@
                 <w:noProof/>
                 <w:webHidden/>
               </w:rPr>
-              <w:t>2</w:t>
+              <w:t>3</w:t>
             </w:r>
             <w:r>
               <w:rPr>
@@ -840,7 +840,7 @@
               <w:noProof/>
             </w:rPr>
           </w:pPr>
-          <w:hyperlink w:anchor="_Toc408151846" w:history="1">
+          <w:hyperlink w:anchor="_Toc408158095" w:history="1">
             <w:r>
               <w:rPr>
                 <w:rStyle w:val="Hyperlink"/>
@@ -867,7 +867,7 @@
                 <w:noProof/>
                 <w:webHidden/>
               </w:rPr>
-              <w:instrText xml:space="preserve"> PAGEREF _Toc408151846 \h </w:instrText>
+              <w:instrText xml:space="preserve"> PAGEREF _Toc408158095 \h </w:instrText>
             </w:r>
             <w:r>
               <w:rPr>
@@ -908,7 +908,7 @@
               <w:noProof/>
             </w:rPr>
           </w:pPr>
-          <w:hyperlink w:anchor="_Toc408151847" w:history="1">
+          <w:hyperlink w:anchor="_Toc408158096" w:history="1">
             <w:r>
               <w:rPr>
                 <w:rStyle w:val="Hyperlink"/>
@@ -935,7 +935,7 @@
                 <w:noProof/>
                 <w:webHidden/>
               </w:rPr>
-              <w:instrText xml:space="preserve"> PAGEREF _Toc408151847 \h </w:instrText>
+              <w:instrText xml:space="preserve"> PAGEREF _Toc408158096 \h </w:instrText>
             </w:r>
             <w:r>
               <w:rPr>
@@ -976,7 +976,7 @@
               <w:noProof/>
             </w:rPr>
           </w:pPr>
-          <w:hyperlink w:anchor="_Toc408151848" w:history="1">
+          <w:hyperlink w:anchor="_Toc408158097" w:history="1">
             <w:r>
               <w:rPr>
                 <w:rStyle w:val="Hyperlink"/>
@@ -1003,7 +1003,7 @@
                 <w:noProof/>
                 <w:webHidden/>
               </w:rPr>
-              <w:instrText xml:space="preserve"> PAGEREF _Toc408151848 \h </w:instrText>
+              <w:instrText xml:space="preserve"> PAGEREF _Toc408158097 \h </w:instrText>
             </w:r>
             <w:r>
               <w:rPr>
@@ -1044,7 +1044,7 @@
               <w:noProof/>
             </w:rPr>
           </w:pPr>
-          <w:hyperlink w:anchor="_Toc408151849" w:history="1">
+          <w:hyperlink w:anchor="_Toc408158098" w:history="1">
             <w:r>
               <w:rPr>
                 <w:rStyle w:val="Hyperlink"/>
@@ -1071,7 +1071,7 @@
                 <w:noProof/>
                 <w:webHidden/>
               </w:rPr>
-              <w:instrText xml:space="preserve"> PAGEREF _Toc408151849 \h </w:instrText>
+              <w:instrText xml:space="preserve"> PAGEREF _Toc408158098 \h </w:instrText>
             </w:r>
             <w:r>
               <w:rPr>
@@ -1112,7 +1112,7 @@
               <w:noProof/>
             </w:rPr>
           </w:pPr>
-          <w:hyperlink w:anchor="_Toc408151850" w:history="1">
+          <w:hyperlink w:anchor="_Toc408158099" w:history="1">
             <w:r>
               <w:rPr>
                 <w:rStyle w:val="Hyperlink"/>
@@ -1139,7 +1139,7 @@
                 <w:noProof/>
                 <w:webHidden/>
               </w:rPr>
-              <w:instrText xml:space="preserve"> PAGEREF _Toc408151850 \h </w:instrText>
+              <w:instrText xml:space="preserve"> PAGEREF _Toc408158099 \h </w:instrText>
             </w:r>
             <w:r>
               <w:rPr>
@@ -1180,7 +1180,7 @@
               <w:noProof/>
             </w:rPr>
           </w:pPr>
-          <w:hyperlink w:anchor="_Toc408151851" w:history="1">
+          <w:hyperlink w:anchor="_Toc408158100" w:history="1">
             <w:r>
               <w:rPr>
                 <w:rStyle w:val="Hyperlink"/>
@@ -1207,7 +1207,7 @@
                 <w:noProof/>
                 <w:webHidden/>
               </w:rPr>
-              <w:instrText xml:space="preserve"> PAGEREF _Toc408151851 \h </w:instrText>
+              <w:instrText xml:space="preserve"> PAGEREF _Toc408158100 \h </w:instrText>
             </w:r>
             <w:r>
               <w:rPr>
@@ -1248,7 +1248,7 @@
               <w:noProof/>
             </w:rPr>
           </w:pPr>
-          <w:hyperlink w:anchor="_Toc408151852" w:history="1">
+          <w:hyperlink w:anchor="_Toc408158101" w:history="1">
             <w:r>
               <w:rPr>
                 <w:rStyle w:val="Hyperlink"/>
@@ -1275,7 +1275,7 @@
                 <w:noProof/>
                 <w:webHidden/>
               </w:rPr>
-              <w:instrText xml:space="preserve"> PAGEREF _Toc408151852 \h </w:instrText>
+              <w:instrText xml:space="preserve"> PAGEREF _Toc408158101 \h </w:instrText>
             </w:r>
             <w:r>
               <w:rPr>
@@ -1296,6 +1296,482 @@
                 <w:webHidden/>
               </w:rPr>
               <w:t>5</w:t>
+            </w:r>
+            <w:r>
+              <w:rPr>
+                <w:noProof/>
+                <w:webHidden/>
+              </w:rPr>
+              <w:fldChar w:fldCharType="end"/>
+            </w:r>
+          </w:hyperlink>
+        </w:p>
+        <w:p>
+          <w:pPr>
+            <w:pStyle w:val="TOC3"/>
+            <w:tabs>
+              <w:tab w:val="right" w:leader="dot" w:pos="8494"/>
+            </w:tabs>
+            <w:rPr>
+              <w:noProof/>
+            </w:rPr>
+          </w:pPr>
+          <w:hyperlink w:anchor="_Toc408158102" w:history="1">
+            <w:r>
+              <w:rPr>
+                <w:rStyle w:val="Hyperlink"/>
+                <w:noProof/>
+              </w:rPr>
+              <w:t>Mapa</w:t>
+            </w:r>
+            <w:r>
+              <w:rPr>
+                <w:noProof/>
+                <w:webHidden/>
+              </w:rPr>
+              <w:tab/>
+            </w:r>
+            <w:r>
+              <w:rPr>
+                <w:noProof/>
+                <w:webHidden/>
+              </w:rPr>
+              <w:fldChar w:fldCharType="begin"/>
+            </w:r>
+            <w:r>
+              <w:rPr>
+                <w:noProof/>
+                <w:webHidden/>
+              </w:rPr>
+              <w:instrText xml:space="preserve"> PAGEREF _Toc408158102 \h </w:instrText>
+            </w:r>
+            <w:r>
+              <w:rPr>
+                <w:noProof/>
+                <w:webHidden/>
+              </w:rPr>
+            </w:r>
+            <w:r>
+              <w:rPr>
+                <w:noProof/>
+                <w:webHidden/>
+              </w:rPr>
+              <w:fldChar w:fldCharType="separate"/>
+            </w:r>
+            <w:r>
+              <w:rPr>
+                <w:noProof/>
+                <w:webHidden/>
+              </w:rPr>
+              <w:t>6</w:t>
+            </w:r>
+            <w:r>
+              <w:rPr>
+                <w:noProof/>
+                <w:webHidden/>
+              </w:rPr>
+              <w:fldChar w:fldCharType="end"/>
+            </w:r>
+          </w:hyperlink>
+        </w:p>
+        <w:p>
+          <w:pPr>
+            <w:pStyle w:val="TOC2"/>
+            <w:tabs>
+              <w:tab w:val="right" w:leader="dot" w:pos="8494"/>
+            </w:tabs>
+            <w:rPr>
+              <w:noProof/>
+            </w:rPr>
+          </w:pPr>
+          <w:hyperlink w:anchor="_Toc408158103" w:history="1">
+            <w:r>
+              <w:rPr>
+                <w:rStyle w:val="Hyperlink"/>
+                <w:noProof/>
+              </w:rPr>
+              <w:t>Cronograma del proyecto</w:t>
+            </w:r>
+            <w:r>
+              <w:rPr>
+                <w:noProof/>
+                <w:webHidden/>
+              </w:rPr>
+              <w:tab/>
+            </w:r>
+            <w:r>
+              <w:rPr>
+                <w:noProof/>
+                <w:webHidden/>
+              </w:rPr>
+              <w:fldChar w:fldCharType="begin"/>
+            </w:r>
+            <w:r>
+              <w:rPr>
+                <w:noProof/>
+                <w:webHidden/>
+              </w:rPr>
+              <w:instrText xml:space="preserve"> PAGEREF _Toc408158103 \h </w:instrText>
+            </w:r>
+            <w:r>
+              <w:rPr>
+                <w:noProof/>
+                <w:webHidden/>
+              </w:rPr>
+            </w:r>
+            <w:r>
+              <w:rPr>
+                <w:noProof/>
+                <w:webHidden/>
+              </w:rPr>
+              <w:fldChar w:fldCharType="separate"/>
+            </w:r>
+            <w:r>
+              <w:rPr>
+                <w:noProof/>
+                <w:webHidden/>
+              </w:rPr>
+              <w:t>7</w:t>
+            </w:r>
+            <w:r>
+              <w:rPr>
+                <w:noProof/>
+                <w:webHidden/>
+              </w:rPr>
+              <w:fldChar w:fldCharType="end"/>
+            </w:r>
+          </w:hyperlink>
+        </w:p>
+        <w:p>
+          <w:pPr>
+            <w:pStyle w:val="TOC1"/>
+            <w:tabs>
+              <w:tab w:val="right" w:leader="dot" w:pos="8494"/>
+            </w:tabs>
+            <w:rPr>
+              <w:noProof/>
+            </w:rPr>
+          </w:pPr>
+          <w:hyperlink w:anchor="_Toc408158104" w:history="1">
+            <w:r>
+              <w:rPr>
+                <w:rStyle w:val="Hyperlink"/>
+                <w:noProof/>
+              </w:rPr>
+              <w:t>Funcionamiento</w:t>
+            </w:r>
+            <w:r>
+              <w:rPr>
+                <w:noProof/>
+                <w:webHidden/>
+              </w:rPr>
+              <w:tab/>
+            </w:r>
+            <w:r>
+              <w:rPr>
+                <w:noProof/>
+                <w:webHidden/>
+              </w:rPr>
+              <w:fldChar w:fldCharType="begin"/>
+            </w:r>
+            <w:r>
+              <w:rPr>
+                <w:noProof/>
+                <w:webHidden/>
+              </w:rPr>
+              <w:instrText xml:space="preserve"> PAGEREF _Toc408158104 \h </w:instrText>
+            </w:r>
+            <w:r>
+              <w:rPr>
+                <w:noProof/>
+                <w:webHidden/>
+              </w:rPr>
+            </w:r>
+            <w:r>
+              <w:rPr>
+                <w:noProof/>
+                <w:webHidden/>
+              </w:rPr>
+              <w:fldChar w:fldCharType="separate"/>
+            </w:r>
+            <w:r>
+              <w:rPr>
+                <w:noProof/>
+                <w:webHidden/>
+              </w:rPr>
+              <w:t>7</w:t>
+            </w:r>
+            <w:r>
+              <w:rPr>
+                <w:noProof/>
+                <w:webHidden/>
+              </w:rPr>
+              <w:fldChar w:fldCharType="end"/>
+            </w:r>
+          </w:hyperlink>
+        </w:p>
+        <w:p>
+          <w:pPr>
+            <w:pStyle w:val="TOC2"/>
+            <w:tabs>
+              <w:tab w:val="right" w:leader="dot" w:pos="8494"/>
+            </w:tabs>
+            <w:rPr>
+              <w:noProof/>
+            </w:rPr>
+          </w:pPr>
+          <w:hyperlink w:anchor="_Toc408158105" w:history="1">
+            <w:r>
+              <w:rPr>
+                <w:rStyle w:val="Hyperlink"/>
+                <w:noProof/>
+              </w:rPr>
+              <w:t>Generador de mapas</w:t>
+            </w:r>
+            <w:r>
+              <w:rPr>
+                <w:noProof/>
+                <w:webHidden/>
+              </w:rPr>
+              <w:tab/>
+            </w:r>
+            <w:r>
+              <w:rPr>
+                <w:noProof/>
+                <w:webHidden/>
+              </w:rPr>
+              <w:fldChar w:fldCharType="begin"/>
+            </w:r>
+            <w:r>
+              <w:rPr>
+                <w:noProof/>
+                <w:webHidden/>
+              </w:rPr>
+              <w:instrText xml:space="preserve"> PAGEREF _Toc408158105 \h </w:instrText>
+            </w:r>
+            <w:r>
+              <w:rPr>
+                <w:noProof/>
+                <w:webHidden/>
+              </w:rPr>
+            </w:r>
+            <w:r>
+              <w:rPr>
+                <w:noProof/>
+                <w:webHidden/>
+              </w:rPr>
+              <w:fldChar w:fldCharType="separate"/>
+            </w:r>
+            <w:r>
+              <w:rPr>
+                <w:noProof/>
+                <w:webHidden/>
+              </w:rPr>
+              <w:t>7</w:t>
+            </w:r>
+            <w:r>
+              <w:rPr>
+                <w:noProof/>
+                <w:webHidden/>
+              </w:rPr>
+              <w:fldChar w:fldCharType="end"/>
+            </w:r>
+          </w:hyperlink>
+        </w:p>
+        <w:p>
+          <w:pPr>
+            <w:pStyle w:val="TOC2"/>
+            <w:tabs>
+              <w:tab w:val="right" w:leader="dot" w:pos="8494"/>
+            </w:tabs>
+            <w:rPr>
+              <w:noProof/>
+            </w:rPr>
+          </w:pPr>
+          <w:hyperlink w:anchor="_Toc408158106" w:history="1">
+            <w:r>
+              <w:rPr>
+                <w:rStyle w:val="Hyperlink"/>
+                <w:noProof/>
+              </w:rPr>
+              <w:t>Aplicación Web</w:t>
+            </w:r>
+            <w:r>
+              <w:rPr>
+                <w:noProof/>
+                <w:webHidden/>
+              </w:rPr>
+              <w:tab/>
+            </w:r>
+            <w:r>
+              <w:rPr>
+                <w:noProof/>
+                <w:webHidden/>
+              </w:rPr>
+              <w:fldChar w:fldCharType="begin"/>
+            </w:r>
+            <w:r>
+              <w:rPr>
+                <w:noProof/>
+                <w:webHidden/>
+              </w:rPr>
+              <w:instrText xml:space="preserve"> PAGEREF _Toc408158106 \h </w:instrText>
+            </w:r>
+            <w:r>
+              <w:rPr>
+                <w:noProof/>
+                <w:webHidden/>
+              </w:rPr>
+            </w:r>
+            <w:r>
+              <w:rPr>
+                <w:noProof/>
+                <w:webHidden/>
+              </w:rPr>
+              <w:fldChar w:fldCharType="separate"/>
+            </w:r>
+            <w:r>
+              <w:rPr>
+                <w:noProof/>
+                <w:webHidden/>
+              </w:rPr>
+              <w:t>8</w:t>
+            </w:r>
+            <w:r>
+              <w:rPr>
+                <w:noProof/>
+                <w:webHidden/>
+              </w:rPr>
+              <w:fldChar w:fldCharType="end"/>
+            </w:r>
+          </w:hyperlink>
+        </w:p>
+        <w:p>
+          <w:pPr>
+            <w:pStyle w:val="TOC3"/>
+            <w:tabs>
+              <w:tab w:val="right" w:leader="dot" w:pos="8494"/>
+            </w:tabs>
+            <w:rPr>
+              <w:noProof/>
+            </w:rPr>
+          </w:pPr>
+          <w:hyperlink w:anchor="_Toc408158107" w:history="1">
+            <w:r>
+              <w:rPr>
+                <w:rStyle w:val="Hyperlink"/>
+                <w:noProof/>
+              </w:rPr>
+              <w:t>Interfaz</w:t>
+            </w:r>
+            <w:r>
+              <w:rPr>
+                <w:noProof/>
+                <w:webHidden/>
+              </w:rPr>
+              <w:tab/>
+            </w:r>
+            <w:r>
+              <w:rPr>
+                <w:noProof/>
+                <w:webHidden/>
+              </w:rPr>
+              <w:fldChar w:fldCharType="begin"/>
+            </w:r>
+            <w:r>
+              <w:rPr>
+                <w:noProof/>
+                <w:webHidden/>
+              </w:rPr>
+              <w:instrText xml:space="preserve"> PAGEREF _Toc408158107 \h </w:instrText>
+            </w:r>
+            <w:r>
+              <w:rPr>
+                <w:noProof/>
+                <w:webHidden/>
+              </w:rPr>
+            </w:r>
+            <w:r>
+              <w:rPr>
+                <w:noProof/>
+                <w:webHidden/>
+              </w:rPr>
+              <w:fldChar w:fldCharType="separate"/>
+            </w:r>
+            <w:r>
+              <w:rPr>
+                <w:noProof/>
+                <w:webHidden/>
+              </w:rPr>
+              <w:t>8</w:t>
+            </w:r>
+            <w:r>
+              <w:rPr>
+                <w:noProof/>
+                <w:webHidden/>
+              </w:rPr>
+              <w:fldChar w:fldCharType="end"/>
+            </w:r>
+          </w:hyperlink>
+        </w:p>
+        <w:p>
+          <w:pPr>
+            <w:pStyle w:val="TOC3"/>
+            <w:tabs>
+              <w:tab w:val="right" w:leader="dot" w:pos="8494"/>
+            </w:tabs>
+            <w:rPr>
+              <w:noProof/>
+            </w:rPr>
+          </w:pPr>
+          <w:hyperlink w:anchor="_Toc408158108" w:history="1">
+            <w:r>
+              <w:rPr>
+                <w:rStyle w:val="Hyperlink"/>
+                <w:noProof/>
+              </w:rPr>
+              <w:t>Robots cartógrafos en diversos mapas</w:t>
+            </w:r>
+            <w:r>
+              <w:rPr>
+                <w:noProof/>
+                <w:webHidden/>
+              </w:rPr>
+              <w:tab/>
+            </w:r>
+            <w:r>
+              <w:rPr>
+                <w:noProof/>
+                <w:webHidden/>
+              </w:rPr>
+              <w:fldChar w:fldCharType="begin"/>
+            </w:r>
+            <w:r>
+              <w:rPr>
+                <w:noProof/>
+                <w:webHidden/>
+              </w:rPr>
+              <w:instrText xml:space="preserve"> PAGEREF _Toc408158108 \h </w:instrText>
+            </w:r>
+            <w:r>
+              <w:rPr>
+                <w:noProof/>
+                <w:webHidden/>
+              </w:rPr>
+            </w:r>
+            <w:r>
+              <w:rPr>
+                <w:noProof/>
+                <w:webHidden/>
+              </w:rPr>
+              <w:fldChar w:fldCharType="separate"/>
+            </w:r>
+            <w:r>
+              <w:rPr>
+                <w:noProof/>
+                <w:webHidden/>
+              </w:rPr>
+              <w:t>9</w:t>
             </w:r>
             <w:r>
               <w:rPr>
@@ -1340,7 +1816,7 @@
       <w:pPr>
         <w:pStyle w:val="Heading1"/>
       </w:pPr>
-      <w:bookmarkStart w:id="0" w:name="_Toc408151844"/>
+      <w:bookmarkStart w:id="0" w:name="_Toc408158093"/>
       <w:r>
         <w:lastRenderedPageBreak/>
         <w:t>Introducción</w:t>
@@ -1535,7 +2011,7 @@
       <w:pPr>
         <w:pStyle w:val="Heading1"/>
       </w:pPr>
-      <w:bookmarkStart w:id="1" w:name="_Toc408151845"/>
+      <w:bookmarkStart w:id="1" w:name="_Toc408158094"/>
       <w:r>
         <w:lastRenderedPageBreak/>
         <w:t>Descripción del problema</w:t>
@@ -1645,7 +2121,7 @@
       <w:pPr>
         <w:pStyle w:val="Heading1"/>
       </w:pPr>
-      <w:bookmarkStart w:id="2" w:name="_Toc408151846"/>
+      <w:bookmarkStart w:id="2" w:name="_Toc408158095"/>
       <w:r>
         <w:t>Respecto al desarrollo</w:t>
       </w:r>
@@ -1666,7 +2142,7 @@
       <w:pPr>
         <w:pStyle w:val="Heading2"/>
       </w:pPr>
-      <w:bookmarkStart w:id="3" w:name="_Toc408151847"/>
+      <w:bookmarkStart w:id="3" w:name="_Toc408158096"/>
       <w:r>
         <w:t>Herramientas de p</w:t>
       </w:r>
@@ -1867,7 +2343,7 @@
       <w:pPr>
         <w:pStyle w:val="Heading2"/>
       </w:pPr>
-      <w:bookmarkStart w:id="4" w:name="_Toc408151848"/>
+      <w:bookmarkStart w:id="4" w:name="_Toc408158097"/>
       <w:r>
         <w:t>Técnicas de IA utilizada</w:t>
       </w:r>
@@ -1923,7 +2399,7 @@
       <w:pPr>
         <w:pStyle w:val="Heading2"/>
       </w:pPr>
-      <w:bookmarkStart w:id="5" w:name="_Toc408151849"/>
+      <w:bookmarkStart w:id="5" w:name="_Toc408158098"/>
       <w:r>
         <w:t>Diseño de los agentes</w:t>
       </w:r>
@@ -1983,7 +2459,7 @@
       <w:pPr>
         <w:pStyle w:val="Heading2"/>
       </w:pPr>
-      <w:bookmarkStart w:id="6" w:name="_Toc408151850"/>
+      <w:bookmarkStart w:id="6" w:name="_Toc408158099"/>
       <w:r>
         <w:lastRenderedPageBreak/>
         <w:t>Estructura de clases desarrollada</w:t>
@@ -2158,7 +2634,7 @@
       <w:pPr>
         <w:pStyle w:val="Heading3"/>
       </w:pPr>
-      <w:bookmarkStart w:id="7" w:name="_Toc408151851"/>
+      <w:bookmarkStart w:id="7" w:name="_Toc408158100"/>
       <w:r>
         <w:t>Pizarra</w:t>
       </w:r>
@@ -2173,7 +2649,7 @@
       <w:pPr>
         <w:pStyle w:val="Heading3"/>
       </w:pPr>
-      <w:bookmarkStart w:id="8" w:name="_Toc408151852"/>
+      <w:bookmarkStart w:id="8" w:name="_Toc408158101"/>
       <w:r>
         <w:rPr>
           <w:noProof/>
@@ -2538,9 +3014,11 @@
       <w:pPr>
         <w:pStyle w:val="Heading3"/>
       </w:pPr>
+      <w:bookmarkStart w:id="9" w:name="_Toc408158102"/>
       <w:r>
         <w:t>Mapa</w:t>
       </w:r>
+      <w:bookmarkEnd w:id="9"/>
     </w:p>
     <w:p>
       <w:r>
@@ -3112,10 +3590,12 @@
       <w:pPr>
         <w:pStyle w:val="Heading2"/>
       </w:pPr>
+      <w:bookmarkStart w:id="10" w:name="_Toc408158103"/>
       <w:r>
         <w:lastRenderedPageBreak/>
         <w:t>Cronograma del proyecto</w:t>
       </w:r>
+      <w:bookmarkEnd w:id="10"/>
     </w:p>
     <w:p>
       <w:r>
@@ -3415,47 +3895,1073 @@
       <w:pPr>
         <w:pStyle w:val="Heading1"/>
       </w:pPr>
+      <w:bookmarkStart w:id="11" w:name="_Toc408158104"/>
       <w:r>
         <w:t>Funcionamiento</w:t>
       </w:r>
+      <w:bookmarkEnd w:id="11"/>
     </w:p>
     <w:p>
       <w:pPr>
         <w:pStyle w:val="Heading2"/>
       </w:pPr>
+      <w:bookmarkStart w:id="12" w:name="_Toc408158105"/>
       <w:r>
         <w:t>Generador de mapas</w:t>
       </w:r>
+      <w:bookmarkEnd w:id="12"/>
+    </w:p>
+    <w:p>
+      <w:r>
+        <w:t xml:space="preserve">El generador de mapas, proporciona una interfaz gráfica sobre la cual </w:t>
+      </w:r>
+      <w:r>
+        <w:t>crear los mapas que los robots explorarán y cartografiarán. Dichos mapas, se representarán por ficheros.</w:t>
+      </w:r>
+    </w:p>
+    <w:p>
+      <w:r>
+        <w:t>Tal como podemos observar</w:t>
+      </w:r>
+      <w:r>
+        <w:t xml:space="preserve"> en la ilustración número 4,</w:t>
+      </w:r>
+      <w:r>
+        <w:t xml:space="preserve"> la interfaz intuitiva facilita el diseño de mapas. Gracias al menú de edición, situado a la izquierda, </w:t>
+      </w:r>
+      <w:r>
+        <w:t>se puede crear un mapa de dimensiones variables, cargar un mapa ya previamente creado para su modificación o bien guardar el mapa que actualmente se esté editando.</w:t>
+      </w:r>
+    </w:p>
+    <w:p>
+      <w:r>
+        <w:t>Para editar un mapa, tenemos distintas opciones que aparecen, también, en la barra lateral izquierda. El método de modificación por casillas consiste en escoger el material que vayamos a colocar y, posteriormente, seleccionar la posición, o casilla, donde queremos que aparezca dicho material.</w:t>
+      </w:r>
+    </w:p>
+    <w:p>
+      <w:pPr>
+        <w:rPr>
+          <w:noProof/>
+        </w:rPr>
+      </w:pPr>
+      <w:r>
+        <w:t>También, el generador de mapas cuenta con opciones de edición rápida como ‘Bordes’ y ‘Rellenar’. La primera opción permite bordear el mapa de paredes y la segunda, rellena el mapa en su totalidad con ellas.</w:t>
+      </w:r>
+    </w:p>
+    <w:p>
+      <w:pPr>
+        <w:rPr>
+          <w:noProof/>
+        </w:rPr>
+      </w:pPr>
     </w:p>
     <w:p>
       <w:pPr>
         <w:pStyle w:val="Heading2"/>
       </w:pPr>
+      <w:bookmarkStart w:id="13" w:name="_Toc408158106"/>
+      <w:r>
+        <w:rPr>
+          <w:noProof/>
+        </w:rPr>
+        <w:lastRenderedPageBreak/>
+        <mc:AlternateContent>
+          <mc:Choice Requires="wps">
+            <w:drawing>
+              <wp:anchor distT="0" distB="0" distL="114300" distR="114300" simplePos="0" relativeHeight="251674624" behindDoc="0" locked="0" layoutInCell="1" allowOverlap="1" wp14:anchorId="5087DA3C" wp14:editId="06CC0226">
+                <wp:simplePos x="0" y="0"/>
+                <wp:positionH relativeFrom="column">
+                  <wp:posOffset>234315</wp:posOffset>
+                </wp:positionH>
+                <wp:positionV relativeFrom="paragraph">
+                  <wp:posOffset>3738880</wp:posOffset>
+                </wp:positionV>
+                <wp:extent cx="5438775" cy="314325"/>
+                <wp:effectExtent l="0" t="0" r="9525" b="9525"/>
+                <wp:wrapSquare wrapText="bothSides"/>
+                <wp:docPr id="8" name="Text Box 8"/>
+                <wp:cNvGraphicFramePr/>
+                <a:graphic xmlns:a="http://schemas.openxmlformats.org/drawingml/2006/main">
+                  <a:graphicData uri="http://schemas.microsoft.com/office/word/2010/wordprocessingShape">
+                    <wps:wsp>
+                      <wps:cNvSpPr txBox="1"/>
+                      <wps:spPr>
+                        <a:xfrm>
+                          <a:off x="0" y="0"/>
+                          <a:ext cx="5438775" cy="314325"/>
+                        </a:xfrm>
+                        <a:prstGeom prst="rect">
+                          <a:avLst/>
+                        </a:prstGeom>
+                        <a:solidFill>
+                          <a:prstClr val="white"/>
+                        </a:solidFill>
+                        <a:ln>
+                          <a:noFill/>
+                        </a:ln>
+                        <a:effectLst/>
+                      </wps:spPr>
+                      <wps:txbx>
+                        <w:txbxContent>
+                          <w:p>
+                            <w:pPr>
+                              <w:pStyle w:val="Caption"/>
+                              <w:rPr>
+                                <w:noProof/>
+                              </w:rPr>
+                            </w:pPr>
+                            <w:r>
+                              <w:t xml:space="preserve">Ilustración </w:t>
+                            </w:r>
+                            <w:r>
+                              <w:fldChar w:fldCharType="begin"/>
+                            </w:r>
+                            <w:r>
+                              <w:instrText xml:space="preserve"> SEQ Ilustración \* ARABIC </w:instrText>
+                            </w:r>
+                            <w:r>
+                              <w:fldChar w:fldCharType="separate"/>
+                            </w:r>
+                            <w:r>
+                              <w:rPr>
+                                <w:noProof/>
+                              </w:rPr>
+                              <w:t>4</w:t>
+                            </w:r>
+                            <w:r>
+                              <w:fldChar w:fldCharType="end"/>
+                            </w:r>
+                            <w:r>
+                              <w:t>: Visión general del Generador de mapas</w:t>
+                            </w:r>
+                          </w:p>
+                        </w:txbxContent>
+                      </wps:txbx>
+                      <wps:bodyPr rot="0" spcFirstLastPara="0" vertOverflow="overflow" horzOverflow="overflow" vert="horz" wrap="square" lIns="0" tIns="0" rIns="0" bIns="0" numCol="1" spcCol="0" rtlCol="0" fromWordArt="0" anchor="t" anchorCtr="0" forceAA="0" compatLnSpc="1">
+                        <a:prstTxWarp prst="textNoShape">
+                          <a:avLst/>
+                        </a:prstTxWarp>
+                        <a:noAutofit/>
+                      </wps:bodyPr>
+                    </wps:wsp>
+                  </a:graphicData>
+                </a:graphic>
+                <wp14:sizeRelH relativeFrom="margin">
+                  <wp14:pctWidth>0</wp14:pctWidth>
+                </wp14:sizeRelH>
+                <wp14:sizeRelV relativeFrom="margin">
+                  <wp14:pctHeight>0</wp14:pctHeight>
+                </wp14:sizeRelV>
+              </wp:anchor>
+            </w:drawing>
+          </mc:Choice>
+          <mc:Fallback>
+            <w:pict>
+              <v:shape w14:anchorId="5087DA3C" id="Text Box 8" o:spid="_x0000_s1030" type="#_x0000_t202" style="position:absolute;left:0;text-align:left;margin-left:18.45pt;margin-top:294.4pt;width:428.25pt;height:24.75pt;z-index:251674624;visibility:visible;mso-wrap-style:square;mso-width-percent:0;mso-height-percent:0;mso-wrap-distance-left:9pt;mso-wrap-distance-top:0;mso-wrap-distance-right:9pt;mso-wrap-distance-bottom:0;mso-position-horizontal:absolute;mso-position-horizontal-relative:text;mso-position-vertical:absolute;mso-position-vertical-relative:text;mso-width-percent:0;mso-height-percent:0;mso-width-relative:margin;mso-height-relative:margin;v-text-anchor:top" o:gfxdata="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" stroked="f">
+                <v:textbox inset="0,0,0,0">
+                  <w:txbxContent>
+                    <w:p>
+                      <w:pPr>
+                        <w:pStyle w:val="Caption"/>
+                        <w:rPr>
+                          <w:noProof/>
+                        </w:rPr>
+                      </w:pPr>
+                      <w:r>
+                        <w:t xml:space="preserve">Ilustración </w:t>
+                      </w:r>
+                      <w:r>
+                        <w:fldChar w:fldCharType="begin"/>
+                      </w:r>
+                      <w:r>
+                        <w:instrText xml:space="preserve"> SEQ Ilustración \* ARABIC </w:instrText>
+                      </w:r>
+                      <w:r>
+                        <w:fldChar w:fldCharType="separate"/>
+                      </w:r>
+                      <w:r>
+                        <w:rPr>
+                          <w:noProof/>
+                        </w:rPr>
+                        <w:t>4</w:t>
+                      </w:r>
+                      <w:r>
+                        <w:fldChar w:fldCharType="end"/>
+                      </w:r>
+                      <w:r>
+                        <w:t>: Visión general del Generador de mapas</w:t>
+                      </w:r>
+                    </w:p>
+                  </w:txbxContent>
+                </v:textbox>
+                <w10:wrap type="square"/>
+              </v:shape>
+            </w:pict>
+          </mc:Fallback>
+        </mc:AlternateContent>
+      </w:r>
+      <w:r>
+        <w:rPr>
+          <w:noProof/>
+        </w:rPr>
+        <w:drawing>
+          <wp:anchor distT="0" distB="0" distL="114300" distR="114300" simplePos="0" relativeHeight="251672576" behindDoc="0" locked="0" layoutInCell="1" allowOverlap="1" wp14:anchorId="5B7B10D1" wp14:editId="1B4117CA">
+            <wp:simplePos x="0" y="0"/>
+            <wp:positionH relativeFrom="margin">
+              <wp:posOffset>224790</wp:posOffset>
+            </wp:positionH>
+            <wp:positionV relativeFrom="margin">
+              <wp:posOffset>-404495</wp:posOffset>
+            </wp:positionV>
+            <wp:extent cx="5448300" cy="4142105"/>
+            <wp:effectExtent l="0" t="0" r="0" b="0"/>
+            <wp:wrapSquare wrapText="bothSides"/>
+            <wp:docPr id="7" name="Picture 7"/>
+            <wp:cNvGraphicFramePr>
+              <a:graphicFrameLocks xmlns:a="http://schemas.openxmlformats.org/drawingml/2006/main" noChangeAspect="1"/>
+            </wp:cNvGraphicFramePr>
+            <a:graphic xmlns:a="http://schemas.openxmlformats.org/drawingml/2006/main">
+              <a:graphicData uri="http://schemas.openxmlformats.org/drawingml/2006/picture">
+                <pic:pic xmlns:pic="http://schemas.openxmlformats.org/drawingml/2006/picture">
+                  <pic:nvPicPr>
+                    <pic:cNvPr id="1" name=""/>
+                    <pic:cNvPicPr/>
+                  </pic:nvPicPr>
+                  <pic:blipFill rotWithShape="1">
+                    <a:blip r:embed="rId18"/>
+                    <a:srcRect l="14287" r="11806"/>
+                    <a:stretch/>
+                  </pic:blipFill>
+                  <pic:spPr bwMode="auto">
+                    <a:xfrm>
+                      <a:off x="0" y="0"/>
+                      <a:ext cx="5448300" cy="4142105"/>
+                    </a:xfrm>
+                    <a:prstGeom prst="rect">
+                      <a:avLst/>
+                    </a:prstGeom>
+                    <a:ln>
+                      <a:noFill/>
+                    </a:ln>
+                    <a:extLst>
+                      <a:ext uri="{53640926-AAD7-44D8-BBD7-CCE9431645EC}">
+                        <a14:shadowObscured xmlns:a14="http://schemas.microsoft.com/office/drawing/2010/main"/>
+                      </a:ext>
+                    </a:extLst>
+                  </pic:spPr>
+                </pic:pic>
+              </a:graphicData>
+            </a:graphic>
+            <wp14:sizeRelH relativeFrom="margin">
+              <wp14:pctWidth>0</wp14:pctWidth>
+            </wp14:sizeRelH>
+            <wp14:sizeRelV relativeFrom="margin">
+              <wp14:pctHeight>0</wp14:pctHeight>
+            </wp14:sizeRelV>
+          </wp:anchor>
+        </w:drawing>
+      </w:r>
       <w:r>
         <w:t>Aplicación Web</w:t>
       </w:r>
+      <w:bookmarkEnd w:id="13"/>
     </w:p>
     <w:p>
       <w:pPr>
         <w:pStyle w:val="Heading3"/>
       </w:pPr>
+      <w:bookmarkStart w:id="14" w:name="_Toc408158107"/>
       <w:r>
         <w:t>Interfaz</w:t>
       </w:r>
+      <w:bookmarkEnd w:id="14"/>
+    </w:p>
+    <w:p>
+      <w:r>
+        <w:t>La aplicación web consta de una barra de navegación</w:t>
+      </w:r>
+      <w:r>
+        <w:t xml:space="preserve"> identificativa con el nombre del proyecto</w:t>
+      </w:r>
+      <w:r>
+        <w:t>, compuesta por el mando de control y el menú de opciones.</w:t>
+      </w:r>
+    </w:p>
+    <w:p>
+      <w:r>
+        <w:t>El mando de control, parecido al control estándar en reproductores multimedia, está compuesto por:</w:t>
+      </w:r>
+    </w:p>
+    <w:p>
+      <w:pPr>
+        <w:pStyle w:val="ListParagraph"/>
+        <w:numPr>
+          <w:ilvl w:val="0"/>
+          <w:numId w:val="13"/>
+        </w:numPr>
+      </w:pPr>
+      <w:r>
+        <w:rPr>
+          <w:b/>
+        </w:rPr>
+        <w:t>Play</w:t>
+      </w:r>
+      <w:r>
+        <w:t>: inicia/reanuda la ejecución</w:t>
+      </w:r>
+    </w:p>
+    <w:p>
+      <w:pPr>
+        <w:pStyle w:val="ListParagraph"/>
+        <w:numPr>
+          <w:ilvl w:val="0"/>
+          <w:numId w:val="13"/>
+        </w:numPr>
+      </w:pPr>
+      <w:r>
+        <w:rPr>
+          <w:b/>
+        </w:rPr>
+        <w:t>Adelantar:</w:t>
+      </w:r>
+      <w:r>
+        <w:t xml:space="preserve"> modificar la velocidad de ejecución</w:t>
+      </w:r>
+    </w:p>
+    <w:p>
+      <w:pPr>
+        <w:pStyle w:val="ListParagraph"/>
+        <w:numPr>
+          <w:ilvl w:val="0"/>
+          <w:numId w:val="13"/>
+        </w:numPr>
+      </w:pPr>
+      <w:r>
+        <w:rPr>
+          <w:b/>
+        </w:rPr>
+        <w:t>Pausa:</w:t>
+      </w:r>
+      <w:r>
+        <w:t xml:space="preserve"> pausa la ejecución</w:t>
+      </w:r>
+    </w:p>
+    <w:p>
+      <w:pPr>
+        <w:pStyle w:val="ListParagraph"/>
+        <w:numPr>
+          <w:ilvl w:val="0"/>
+          <w:numId w:val="13"/>
+        </w:numPr>
+      </w:pPr>
+      <w:proofErr w:type="spellStart"/>
+      <w:r>
+        <w:rPr>
+          <w:b/>
+        </w:rPr>
+        <w:t>Reset</w:t>
+      </w:r>
+      <w:proofErr w:type="spellEnd"/>
+      <w:r>
+        <w:rPr>
+          <w:b/>
+        </w:rPr>
+        <w:t>:</w:t>
+      </w:r>
+      <w:r>
+        <w:t xml:space="preserve"> devuelve la ejecución al punto antes de que se iniciara</w:t>
+      </w:r>
+    </w:p>
+    <w:p>
+      <w:r>
+        <w:t>El menú de opciones, se encuentra bajo el engranaje identificativo de ajustes:</w:t>
+      </w:r>
+    </w:p>
+    <w:p>
+      <w:pPr>
+        <w:pStyle w:val="ListParagraph"/>
+        <w:numPr>
+          <w:ilvl w:val="0"/>
+          <w:numId w:val="14"/>
+        </w:numPr>
+        <w:rPr>
+          <w:b/>
+        </w:rPr>
+      </w:pPr>
+      <w:r>
+        <w:rPr>
+          <w:b/>
+        </w:rPr>
+        <w:t>Fichero de Mapa</w:t>
+      </w:r>
+      <w:r>
+        <w:rPr>
+          <w:b/>
+        </w:rPr>
+        <w:t xml:space="preserve">: </w:t>
+      </w:r>
+      <w:r>
+        <w:t>Usado para cargar los mapas a ejecutar.</w:t>
+      </w:r>
+    </w:p>
+    <w:p>
+      <w:pPr>
+        <w:pStyle w:val="ListParagraph"/>
+        <w:numPr>
+          <w:ilvl w:val="0"/>
+          <w:numId w:val="14"/>
+        </w:numPr>
+        <w:rPr>
+          <w:b/>
+        </w:rPr>
+      </w:pPr>
+      <w:r>
+        <w:rPr>
+          <w:b/>
+        </w:rPr>
+        <w:t>Acciones</w:t>
+      </w:r>
+    </w:p>
+    <w:p>
+      <w:pPr>
+        <w:pStyle w:val="ListParagraph"/>
+        <w:numPr>
+          <w:ilvl w:val="1"/>
+          <w:numId w:val="14"/>
+        </w:numPr>
+      </w:pPr>
+      <w:proofErr w:type="spellStart"/>
+      <w:r>
+        <w:rPr>
+          <w:i/>
+        </w:rPr>
+        <w:t>Fullscreen</w:t>
+      </w:r>
+      <w:proofErr w:type="spellEnd"/>
+      <w:r>
+        <w:rPr>
+          <w:i/>
+        </w:rPr>
+        <w:t>:</w:t>
+      </w:r>
+      <w:r>
+        <w:t xml:space="preserve"> botón de pantalla completa</w:t>
+      </w:r>
+      <w:r>
+        <w:t>.</w:t>
+      </w:r>
+    </w:p>
+    <w:p>
+      <w:pPr>
+        <w:pStyle w:val="ListParagraph"/>
+        <w:numPr>
+          <w:ilvl w:val="1"/>
+          <w:numId w:val="14"/>
+        </w:numPr>
+      </w:pPr>
+      <w:proofErr w:type="spellStart"/>
+      <w:r>
+        <w:rPr>
+          <w:i/>
+        </w:rPr>
+        <w:t>Reset</w:t>
+      </w:r>
+      <w:proofErr w:type="spellEnd"/>
+      <w:r>
+        <w:rPr>
+          <w:i/>
+        </w:rPr>
+        <w:t>:</w:t>
+      </w:r>
+      <w:r>
+        <w:t xml:space="preserve"> botón para aplicar los cambios efectuados en el entorno</w:t>
+      </w:r>
+      <w:r>
+        <w:t>.</w:t>
+      </w:r>
+    </w:p>
+    <w:p>
+      <w:pPr>
+        <w:pStyle w:val="ListParagraph"/>
+        <w:numPr>
+          <w:ilvl w:val="0"/>
+          <w:numId w:val="14"/>
+        </w:numPr>
+      </w:pPr>
+      <w:proofErr w:type="spellStart"/>
+      <w:r>
+        <w:rPr>
+          <w:b/>
+        </w:rPr>
+        <w:t>Config</w:t>
+      </w:r>
+      <w:proofErr w:type="spellEnd"/>
+      <w:r>
+        <w:rPr>
+          <w:b/>
+        </w:rPr>
+        <w:t>:</w:t>
+      </w:r>
+      <w:r>
+        <w:t xml:space="preserve"> </w:t>
+      </w:r>
+      <w:r>
+        <w:t>configuraciones acerca de la visualización.</w:t>
+      </w:r>
+    </w:p>
+    <w:p>
+      <w:pPr>
+        <w:pStyle w:val="ListParagraph"/>
+        <w:numPr>
+          <w:ilvl w:val="1"/>
+          <w:numId w:val="14"/>
+        </w:numPr>
+      </w:pPr>
+      <w:proofErr w:type="spellStart"/>
+      <w:r>
+        <w:rPr>
+          <w:i/>
+        </w:rPr>
+        <w:t>Ocean</w:t>
+      </w:r>
+      <w:proofErr w:type="spellEnd"/>
+      <w:r>
+        <w:rPr>
+          <w:i/>
+        </w:rPr>
+        <w:t xml:space="preserve"> </w:t>
+      </w:r>
+      <w:proofErr w:type="spellStart"/>
+      <w:r>
+        <w:rPr>
+          <w:i/>
+        </w:rPr>
+        <w:t>Scene</w:t>
+      </w:r>
+      <w:proofErr w:type="spellEnd"/>
+      <w:r>
+        <w:rPr>
+          <w:i/>
+        </w:rPr>
+        <w:t xml:space="preserve">: </w:t>
+      </w:r>
+      <w:r>
+        <w:t>carga una escena oceánica al atardecer de fondo.</w:t>
+      </w:r>
+    </w:p>
+    <w:p>
+      <w:pPr>
+        <w:pStyle w:val="ListParagraph"/>
+        <w:numPr>
+          <w:ilvl w:val="1"/>
+          <w:numId w:val="14"/>
+        </w:numPr>
+      </w:pPr>
+      <w:proofErr w:type="spellStart"/>
+      <w:r>
+        <w:rPr>
+          <w:i/>
+        </w:rPr>
+        <w:t>Antialiasing</w:t>
+      </w:r>
+      <w:proofErr w:type="spellEnd"/>
+      <w:r>
+        <w:rPr>
+          <w:i/>
+        </w:rPr>
+        <w:t>:</w:t>
+      </w:r>
+      <w:r>
+        <w:t xml:space="preserve"> modo para difuminar los bordes</w:t>
+      </w:r>
+      <w:r>
+        <w:t>.</w:t>
+      </w:r>
+    </w:p>
+    <w:p>
+      <w:pPr>
+        <w:pStyle w:val="ListParagraph"/>
+        <w:numPr>
+          <w:ilvl w:val="1"/>
+          <w:numId w:val="14"/>
+        </w:numPr>
+      </w:pPr>
+      <w:r>
+        <w:rPr>
+          <w:i/>
+        </w:rPr>
+        <w:t>Texturas:</w:t>
+      </w:r>
+      <w:r>
+        <w:t xml:space="preserve"> posibilidad de añadir texturas al mapa, sustituyendo los bloques de color liso.</w:t>
+      </w:r>
+    </w:p>
+    <w:p>
+      <w:pPr>
+        <w:pStyle w:val="ListParagraph"/>
+        <w:ind w:left="1724" w:firstLine="0"/>
+      </w:pPr>
     </w:p>
     <w:p>
       <w:pPr>
         <w:pStyle w:val="Heading3"/>
       </w:pPr>
       <w:r>
-        <w:t>Robots cartógrafos en diversos mapar</w:t>
-      </w:r>
-      <w:bookmarkStart w:id="9" w:name="_GoBack"/>
-      <w:bookmarkEnd w:id="9"/>
-    </w:p>
-    <w:p/>
+        <w:lastRenderedPageBreak/>
+        <w:t>Mapeo</w:t>
+      </w:r>
+    </w:p>
+    <w:p>
+      <w:r>
+        <w:rPr>
+          <w:noProof/>
+        </w:rPr>
+        <mc:AlternateContent>
+          <mc:Choice Requires="wps">
+            <w:drawing>
+              <wp:anchor distT="0" distB="0" distL="114300" distR="114300" simplePos="0" relativeHeight="251678720" behindDoc="0" locked="0" layoutInCell="1" allowOverlap="1" wp14:anchorId="744742CE" wp14:editId="6CDABDFD">
+                <wp:simplePos x="0" y="0"/>
+                <wp:positionH relativeFrom="column">
+                  <wp:posOffset>-4445</wp:posOffset>
+                </wp:positionH>
+                <wp:positionV relativeFrom="paragraph">
+                  <wp:posOffset>3362960</wp:posOffset>
+                </wp:positionV>
+                <wp:extent cx="5835015" cy="635"/>
+                <wp:effectExtent l="0" t="0" r="0" b="0"/>
+                <wp:wrapSquare wrapText="bothSides"/>
+                <wp:docPr id="13" name="Text Box 13"/>
+                <wp:cNvGraphicFramePr/>
+                <a:graphic xmlns:a="http://schemas.openxmlformats.org/drawingml/2006/main">
+                  <a:graphicData uri="http://schemas.microsoft.com/office/word/2010/wordprocessingShape">
+                    <wps:wsp>
+                      <wps:cNvSpPr txBox="1"/>
+                      <wps:spPr>
+                        <a:xfrm>
+                          <a:off x="0" y="0"/>
+                          <a:ext cx="5835015" cy="635"/>
+                        </a:xfrm>
+                        <a:prstGeom prst="rect">
+                          <a:avLst/>
+                        </a:prstGeom>
+                        <a:solidFill>
+                          <a:prstClr val="white"/>
+                        </a:solidFill>
+                        <a:ln>
+                          <a:noFill/>
+                        </a:ln>
+                        <a:effectLst/>
+                      </wps:spPr>
+                      <wps:txbx>
+                        <w:txbxContent>
+                          <w:p>
+                            <w:pPr>
+                              <w:pStyle w:val="Caption"/>
+                              <w:rPr>
+                                <w:noProof/>
+                              </w:rPr>
+                            </w:pPr>
+                            <w:r>
+                              <w:t xml:space="preserve">Ilustración </w:t>
+                            </w:r>
+                            <w:r>
+                              <w:fldChar w:fldCharType="begin"/>
+                            </w:r>
+                            <w:r>
+                              <w:instrText xml:space="preserve"> SEQ Ilustración \* ARABIC </w:instrText>
+                            </w:r>
+                            <w:r>
+                              <w:fldChar w:fldCharType="separate"/>
+                            </w:r>
+                            <w:r>
+                              <w:rPr>
+                                <w:noProof/>
+                              </w:rPr>
+                              <w:t>5</w:t>
+                            </w:r>
+                            <w:r>
+                              <w:fldChar w:fldCharType="end"/>
+                            </w:r>
+                            <w:r>
+                              <w:t>: Aplicación web, instante 0</w:t>
+                            </w:r>
+                          </w:p>
+                        </w:txbxContent>
+                      </wps:txbx>
+                      <wps:bodyPr rot="0" spcFirstLastPara="0" vertOverflow="overflow" horzOverflow="overflow" vert="horz" wrap="square" lIns="0" tIns="0" rIns="0" bIns="0" numCol="1" spcCol="0" rtlCol="0" fromWordArt="0" anchor="t" anchorCtr="0" forceAA="0" compatLnSpc="1">
+                        <a:prstTxWarp prst="textNoShape">
+                          <a:avLst/>
+                        </a:prstTxWarp>
+                        <a:spAutoFit/>
+                      </wps:bodyPr>
+                    </wps:wsp>
+                  </a:graphicData>
+                </a:graphic>
+              </wp:anchor>
+            </w:drawing>
+          </mc:Choice>
+          <mc:Fallback>
+            <w:pict>
+              <v:shape w14:anchorId="744742CE" id="Text Box 13" o:spid="_x0000_s1031" type="#_x0000_t202" style="position:absolute;left:0;text-align:left;margin-left:-.35pt;margin-top:264.8pt;width:459.45pt;height:.05pt;z-index:251678720;visibility:visible;mso-wrap-style:square;mso-wrap-distance-left:9pt;mso-wrap-distance-top:0;mso-wrap-distance-right:9pt;mso-wrap-distance-bottom:0;mso-position-horizontal:absolute;mso-position-horizontal-relative:text;mso-position-vertical:absolute;mso-position-vertical-relative:text;v-text-anchor:top" o:gfxdata="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" stroked="f">
+                <v:textbox style="mso-fit-shape-to-text:t" inset="0,0,0,0">
+                  <w:txbxContent>
+                    <w:p>
+                      <w:pPr>
+                        <w:pStyle w:val="Caption"/>
+                        <w:rPr>
+                          <w:noProof/>
+                        </w:rPr>
+                      </w:pPr>
+                      <w:r>
+                        <w:t xml:space="preserve">Ilustración </w:t>
+                      </w:r>
+                      <w:r>
+                        <w:fldChar w:fldCharType="begin"/>
+                      </w:r>
+                      <w:r>
+                        <w:instrText xml:space="preserve"> SEQ Ilustración \* ARABIC </w:instrText>
+                      </w:r>
+                      <w:r>
+                        <w:fldChar w:fldCharType="separate"/>
+                      </w:r>
+                      <w:r>
+                        <w:rPr>
+                          <w:noProof/>
+                        </w:rPr>
+                        <w:t>5</w:t>
+                      </w:r>
+                      <w:r>
+                        <w:fldChar w:fldCharType="end"/>
+                      </w:r>
+                      <w:r>
+                        <w:t>: Aplicación web, instante 0</w:t>
+                      </w:r>
+                    </w:p>
+                  </w:txbxContent>
+                </v:textbox>
+                <w10:wrap type="square"/>
+              </v:shape>
+            </w:pict>
+          </mc:Fallback>
+        </mc:AlternateContent>
+      </w:r>
+      <w:r>
+        <w:rPr>
+          <w:noProof/>
+        </w:rPr>
+        <w:drawing>
+          <wp:anchor distT="0" distB="0" distL="114300" distR="114300" simplePos="0" relativeHeight="251682816" behindDoc="0" locked="0" layoutInCell="1" allowOverlap="1" wp14:anchorId="38B8697D" wp14:editId="15B3AF63">
+            <wp:simplePos x="0" y="0"/>
+            <wp:positionH relativeFrom="column">
+              <wp:posOffset>-3810</wp:posOffset>
+            </wp:positionH>
+            <wp:positionV relativeFrom="paragraph">
+              <wp:posOffset>656590</wp:posOffset>
+            </wp:positionV>
+            <wp:extent cx="5238750" cy="2713355"/>
+            <wp:effectExtent l="0" t="0" r="0" b="0"/>
+            <wp:wrapSquare wrapText="bothSides"/>
+            <wp:docPr id="15" name="Picture 15"/>
+            <wp:cNvGraphicFramePr>
+              <a:graphicFrameLocks xmlns:a="http://schemas.openxmlformats.org/drawingml/2006/main" noChangeAspect="1"/>
+            </wp:cNvGraphicFramePr>
+            <a:graphic xmlns:a="http://schemas.openxmlformats.org/drawingml/2006/main">
+              <a:graphicData uri="http://schemas.openxmlformats.org/drawingml/2006/picture">
+                <pic:pic xmlns:pic="http://schemas.openxmlformats.org/drawingml/2006/picture">
+                  <pic:nvPicPr>
+                    <pic:cNvPr id="1" name=""/>
+                    <pic:cNvPicPr/>
+                  </pic:nvPicPr>
+                  <pic:blipFill rotWithShape="1">
+                    <a:blip r:embed="rId19"/>
+                    <a:srcRect l="4762" t="12236"/>
+                    <a:stretch/>
+                  </pic:blipFill>
+                  <pic:spPr bwMode="auto">
+                    <a:xfrm>
+                      <a:off x="0" y="0"/>
+                      <a:ext cx="5238750" cy="2713355"/>
+                    </a:xfrm>
+                    <a:prstGeom prst="rect">
+                      <a:avLst/>
+                    </a:prstGeom>
+                    <a:ln>
+                      <a:noFill/>
+                    </a:ln>
+                    <a:extLst>
+                      <a:ext uri="{53640926-AAD7-44D8-BBD7-CCE9431645EC}">
+                        <a14:shadowObscured xmlns:a14="http://schemas.microsoft.com/office/drawing/2010/main"/>
+                      </a:ext>
+                    </a:extLst>
+                  </pic:spPr>
+                </pic:pic>
+              </a:graphicData>
+            </a:graphic>
+            <wp14:sizeRelH relativeFrom="margin">
+              <wp14:pctWidth>0</wp14:pctWidth>
+            </wp14:sizeRelH>
+            <wp14:sizeRelV relativeFrom="margin">
+              <wp14:pctHeight>0</wp14:pctHeight>
+            </wp14:sizeRelV>
+          </wp:anchor>
+        </w:drawing>
+      </w:r>
+      <w:r>
+        <w:t>Al cargar un mapa, podremos observar la aparición de dos elementos en pantalla. El primero de ellos es un mapa de simulación para los robots, tal como se había visto anteriormente, y, a su lado, aparece el mapa generado en el instante actual.</w:t>
+      </w:r>
+    </w:p>
+    <w:p>
+      <w:pPr>
+        <w:rPr>
+          <w:noProof/>
+        </w:rPr>
+      </w:pPr>
+    </w:p>
+    <w:p>
+      <w:pPr>
+        <w:rPr>
+          <w:noProof/>
+        </w:rPr>
+      </w:pPr>
+      <w:r>
+        <w:rPr>
+          <w:noProof/>
+        </w:rPr>
+        <mc:AlternateContent>
+          <mc:Choice Requires="wps">
+            <w:drawing>
+              <wp:anchor distT="0" distB="0" distL="114300" distR="114300" simplePos="0" relativeHeight="251684864" behindDoc="0" locked="0" layoutInCell="1" allowOverlap="1" wp14:anchorId="5EE353BA" wp14:editId="520FE966">
+                <wp:simplePos x="0" y="0"/>
+                <wp:positionH relativeFrom="column">
+                  <wp:posOffset>-3810</wp:posOffset>
+                </wp:positionH>
+                <wp:positionV relativeFrom="paragraph">
+                  <wp:posOffset>3407410</wp:posOffset>
+                </wp:positionV>
+                <wp:extent cx="5298440" cy="635"/>
+                <wp:effectExtent l="0" t="0" r="0" b="0"/>
+                <wp:wrapSquare wrapText="bothSides"/>
+                <wp:docPr id="16" name="Text Box 16"/>
+                <wp:cNvGraphicFramePr/>
+                <a:graphic xmlns:a="http://schemas.openxmlformats.org/drawingml/2006/main">
+                  <a:graphicData uri="http://schemas.microsoft.com/office/word/2010/wordprocessingShape">
+                    <wps:wsp>
+                      <wps:cNvSpPr txBox="1"/>
+                      <wps:spPr>
+                        <a:xfrm>
+                          <a:off x="0" y="0"/>
+                          <a:ext cx="5298440" cy="635"/>
+                        </a:xfrm>
+                        <a:prstGeom prst="rect">
+                          <a:avLst/>
+                        </a:prstGeom>
+                        <a:solidFill>
+                          <a:prstClr val="white"/>
+                        </a:solidFill>
+                        <a:ln>
+                          <a:noFill/>
+                        </a:ln>
+                        <a:effectLst/>
+                      </wps:spPr>
+                      <wps:txbx>
+                        <w:txbxContent>
+                          <w:p>
+                            <w:pPr>
+                              <w:pStyle w:val="Caption"/>
+                              <w:rPr>
+                                <w:noProof/>
+                              </w:rPr>
+                            </w:pPr>
+                            <w:r>
+                              <w:t xml:space="preserve">Ilustración </w:t>
+                            </w:r>
+                            <w:r>
+                              <w:fldChar w:fldCharType="begin"/>
+                            </w:r>
+                            <w:r>
+                              <w:instrText xml:space="preserve"> SEQ Ilustración \* ARABIC </w:instrText>
+                            </w:r>
+                            <w:r>
+                              <w:fldChar w:fldCharType="separate"/>
+                            </w:r>
+                            <w:r>
+                              <w:rPr>
+                                <w:noProof/>
+                              </w:rPr>
+                              <w:t>6</w:t>
+                            </w:r>
+                            <w:r>
+                              <w:fldChar w:fldCharType="end"/>
+                            </w:r>
+                            <w:r>
+                              <w:t>: Aplicación web, instante final</w:t>
+                            </w:r>
+                          </w:p>
+                        </w:txbxContent>
+                      </wps:txbx>
+                      <wps:bodyPr rot="0" spcFirstLastPara="0" vertOverflow="overflow" horzOverflow="overflow" vert="horz" wrap="square" lIns="0" tIns="0" rIns="0" bIns="0" numCol="1" spcCol="0" rtlCol="0" fromWordArt="0" anchor="t" anchorCtr="0" forceAA="0" compatLnSpc="1">
+                        <a:prstTxWarp prst="textNoShape">
+                          <a:avLst/>
+                        </a:prstTxWarp>
+                        <a:spAutoFit/>
+                      </wps:bodyPr>
+                    </wps:wsp>
+                  </a:graphicData>
+                </a:graphic>
+              </wp:anchor>
+            </w:drawing>
+          </mc:Choice>
+          <mc:Fallback>
+            <w:pict>
+              <v:shape w14:anchorId="5EE353BA" id="Text Box 16" o:spid="_x0000_s1032" type="#_x0000_t202" style="position:absolute;left:0;text-align:left;margin-left:-.3pt;margin-top:268.3pt;width:417.2pt;height:.05pt;z-index:251684864;visibility:visible;mso-wrap-style:square;mso-wrap-distance-left:9pt;mso-wrap-distance-top:0;mso-wrap-distance-right:9pt;mso-wrap-distance-bottom:0;mso-position-horizontal:absolute;mso-position-horizontal-relative:text;mso-position-vertical:absolute;mso-position-vertical-relative:text;v-text-anchor:top" o:gfxdata="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" stroked="f">
+                <v:textbox style="mso-fit-shape-to-text:t" inset="0,0,0,0">
+                  <w:txbxContent>
+                    <w:p>
+                      <w:pPr>
+                        <w:pStyle w:val="Caption"/>
+                        <w:rPr>
+                          <w:noProof/>
+                        </w:rPr>
+                      </w:pPr>
+                      <w:r>
+                        <w:t xml:space="preserve">Ilustración </w:t>
+                      </w:r>
+                      <w:r>
+                        <w:fldChar w:fldCharType="begin"/>
+                      </w:r>
+                      <w:r>
+                        <w:instrText xml:space="preserve"> SEQ Ilustración \* ARABIC </w:instrText>
+                      </w:r>
+                      <w:r>
+                        <w:fldChar w:fldCharType="separate"/>
+                      </w:r>
+                      <w:r>
+                        <w:rPr>
+                          <w:noProof/>
+                        </w:rPr>
+                        <w:t>6</w:t>
+                      </w:r>
+                      <w:r>
+                        <w:fldChar w:fldCharType="end"/>
+                      </w:r>
+                      <w:r>
+                        <w:t>: Aplicación web, instante final</w:t>
+                      </w:r>
+                    </w:p>
+                  </w:txbxContent>
+                </v:textbox>
+                <w10:wrap type="square"/>
+              </v:shape>
+            </w:pict>
+          </mc:Fallback>
+        </mc:AlternateContent>
+      </w:r>
+      <w:r>
+        <w:rPr>
+          <w:noProof/>
+        </w:rPr>
+        <w:drawing>
+          <wp:anchor distT="0" distB="0" distL="114300" distR="114300" simplePos="0" relativeHeight="251680768" behindDoc="0" locked="0" layoutInCell="1" allowOverlap="1" wp14:anchorId="284767AB" wp14:editId="5660C8A3">
+            <wp:simplePos x="0" y="0"/>
+            <wp:positionH relativeFrom="column">
+              <wp:posOffset>-3810</wp:posOffset>
+            </wp:positionH>
+            <wp:positionV relativeFrom="paragraph">
+              <wp:posOffset>669290</wp:posOffset>
+            </wp:positionV>
+            <wp:extent cx="5298440" cy="2750185"/>
+            <wp:effectExtent l="0" t="0" r="0" b="0"/>
+            <wp:wrapSquare wrapText="bothSides"/>
+            <wp:docPr id="14" name="Picture 14"/>
+            <wp:cNvGraphicFramePr>
+              <a:graphicFrameLocks xmlns:a="http://schemas.openxmlformats.org/drawingml/2006/main" noChangeAspect="1"/>
+            </wp:cNvGraphicFramePr>
+            <a:graphic xmlns:a="http://schemas.openxmlformats.org/drawingml/2006/main">
+              <a:graphicData uri="http://schemas.openxmlformats.org/drawingml/2006/picture">
+                <pic:pic xmlns:pic="http://schemas.openxmlformats.org/drawingml/2006/picture">
+                  <pic:nvPicPr>
+                    <pic:cNvPr id="1" name=""/>
+                    <pic:cNvPicPr/>
+                  </pic:nvPicPr>
+                  <pic:blipFill rotWithShape="1">
+                    <a:blip r:embed="rId20"/>
+                    <a:srcRect l="4939" t="12236"/>
+                    <a:stretch/>
+                  </pic:blipFill>
+                  <pic:spPr bwMode="auto">
+                    <a:xfrm>
+                      <a:off x="0" y="0"/>
+                      <a:ext cx="5298440" cy="2750185"/>
+                    </a:xfrm>
+                    <a:prstGeom prst="rect">
+                      <a:avLst/>
+                    </a:prstGeom>
+                    <a:ln>
+                      <a:noFill/>
+                    </a:ln>
+                    <a:extLst>
+                      <a:ext uri="{53640926-AAD7-44D8-BBD7-CCE9431645EC}">
+                        <a14:shadowObscured xmlns:a14="http://schemas.microsoft.com/office/drawing/2010/main"/>
+                      </a:ext>
+                    </a:extLst>
+                  </pic:spPr>
+                </pic:pic>
+              </a:graphicData>
+            </a:graphic>
+            <wp14:sizeRelH relativeFrom="margin">
+              <wp14:pctWidth>0</wp14:pctWidth>
+            </wp14:sizeRelH>
+            <wp14:sizeRelV relativeFrom="margin">
+              <wp14:pctHeight>0</wp14:pctHeight>
+            </wp14:sizeRelV>
+          </wp:anchor>
+        </w:drawing>
+      </w:r>
+      <w:r>
+        <w:rPr>
+          <w:noProof/>
+        </w:rPr>
+        <w:t xml:space="preserve">A medida que inciemos la ejecución y la controlemos con los controles descritos anteriormente, el mapa generado por los robots, irá cambiando. Así como las áreas marcadas como visitadas en el mapa original, esto es, sombreadas en color verde. </w:t>
+      </w:r>
+    </w:p>
+    <w:p>
+      <w:pPr>
+        <w:rPr>
+          <w:noProof/>
+        </w:rPr>
+      </w:pPr>
+    </w:p>
+    <w:p>
+      <w:pPr>
+        <w:rPr>
+          <w:rFonts w:asciiTheme="majorHAnsi" w:eastAsiaTheme="majorEastAsia" w:hAnsiTheme="majorHAnsi" w:cstheme="majorBidi"/>
+          <w:color w:val="0B5294" w:themeColor="accent1" w:themeShade="BF"/>
+          <w:sz w:val="32"/>
+          <w:szCs w:val="32"/>
+        </w:rPr>
+      </w:pPr>
+      <w:r>
+        <w:br w:type="page"/>
+      </w:r>
+    </w:p>
+    <w:p>
+      <w:pPr>
+        <w:pStyle w:val="Heading1"/>
+      </w:pPr>
+      <w:bookmarkStart w:id="15" w:name="_GoBack"/>
+      <w:bookmarkEnd w:id="15"/>
+      <w:proofErr w:type="spellStart"/>
+      <w:r>
+        <w:lastRenderedPageBreak/>
+        <w:t>Testing</w:t>
+      </w:r>
+      <w:proofErr w:type="spellEnd"/>
+      <w:r>
+        <w:t xml:space="preserve"> en diversos mapas</w:t>
+      </w:r>
+    </w:p>
     <w:sectPr>
-      <w:footerReference w:type="default" r:id="rId18"/>
+      <w:footerReference w:type="default" r:id="rId21"/>
       <w:pgSz w:w="11906" w:h="16838"/>
       <w:pgMar w:top="1417" w:right="1701" w:bottom="1417" w:left="1701" w:header="708" w:footer="708" w:gutter="0"/>
       <w:pgNumType w:start="0"/>
@@ -3522,7 +5028,7 @@
           <w:rPr>
             <w:noProof/>
           </w:rPr>
-          <w:t>7</w:t>
+          <w:t>10</w:t>
         </w:r>
         <w:r>
           <w:fldChar w:fldCharType="end"/>
@@ -4421,6 +5927,119 @@
     </w:lvl>
   </w:abstractNum>
   <w:abstractNum w:abstractNumId="9">
+    <w:nsid w:val="455C28CE"/>
+    <w:multiLevelType w:val="hybridMultilevel"/>
+    <w:tmpl w:val="28440CC0"/>
+    <w:lvl w:ilvl="0" w:tplc="0C0A0001">
+      <w:start w:val="1"/>
+      <w:numFmt w:val="bullet"/>
+      <w:lvlText w:val=""/>
+      <w:lvlJc w:val="left"/>
+      <w:pPr>
+        <w:ind w:left="1004" w:hanging="360"/>
+      </w:pPr>
+      <w:rPr>
+        <w:rFonts w:ascii="Symbol" w:hAnsi="Symbol" w:hint="default"/>
+      </w:rPr>
+    </w:lvl>
+    <w:lvl w:ilvl="1" w:tplc="0C0A0005">
+      <w:start w:val="1"/>
+      <w:numFmt w:val="bullet"/>
+      <w:lvlText w:val=""/>
+      <w:lvlJc w:val="left"/>
+      <w:pPr>
+        <w:ind w:left="1724" w:hanging="360"/>
+      </w:pPr>
+      <w:rPr>
+        <w:rFonts w:ascii="Wingdings" w:hAnsi="Wingdings" w:hint="default"/>
+      </w:rPr>
+    </w:lvl>
+    <w:lvl w:ilvl="2" w:tplc="0C0A0005" w:tentative="1">
+      <w:start w:val="1"/>
+      <w:numFmt w:val="bullet"/>
+      <w:lvlText w:val=""/>
+      <w:lvlJc w:val="left"/>
+      <w:pPr>
+        <w:ind w:left="2444" w:hanging="360"/>
+      </w:pPr>
+      <w:rPr>
+        <w:rFonts w:ascii="Wingdings" w:hAnsi="Wingdings" w:hint="default"/>
+      </w:rPr>
+    </w:lvl>
+    <w:lvl w:ilvl="3" w:tplc="0C0A0001" w:tentative="1">
+      <w:start w:val="1"/>
+      <w:numFmt w:val="bullet"/>
+      <w:lvlText w:val=""/>
+      <w:lvlJc w:val="left"/>
+      <w:pPr>
+        <w:ind w:left="3164" w:hanging="360"/>
+      </w:pPr>
+      <w:rPr>
+        <w:rFonts w:ascii="Symbol" w:hAnsi="Symbol" w:hint="default"/>
+      </w:rPr>
+    </w:lvl>
+    <w:lvl w:ilvl="4" w:tplc="0C0A0003" w:tentative="1">
+      <w:start w:val="1"/>
+      <w:numFmt w:val="bullet"/>
+      <w:lvlText w:val="o"/>
+      <w:lvlJc w:val="left"/>
+      <w:pPr>
+        <w:ind w:left="3884" w:hanging="360"/>
+      </w:pPr>
+      <w:rPr>
+        <w:rFonts w:ascii="Courier New" w:hAnsi="Courier New" w:cs="Courier New" w:hint="default"/>
+      </w:rPr>
+    </w:lvl>
+    <w:lvl w:ilvl="5" w:tplc="0C0A0005" w:tentative="1">
+      <w:start w:val="1"/>
+      <w:numFmt w:val="bullet"/>
+      <w:lvlText w:val=""/>
+      <w:lvlJc w:val="left"/>
+      <w:pPr>
+        <w:ind w:left="4604" w:hanging="360"/>
+      </w:pPr>
+      <w:rPr>
+        <w:rFonts w:ascii="Wingdings" w:hAnsi="Wingdings" w:hint="default"/>
+      </w:rPr>
+    </w:lvl>
+    <w:lvl w:ilvl="6" w:tplc="0C0A0001" w:tentative="1">
+      <w:start w:val="1"/>
+      <w:numFmt w:val="bullet"/>
+      <w:lvlText w:val=""/>
+      <w:lvlJc w:val="left"/>
+      <w:pPr>
+        <w:ind w:left="5324" w:hanging="360"/>
+      </w:pPr>
+      <w:rPr>
+        <w:rFonts w:ascii="Symbol" w:hAnsi="Symbol" w:hint="default"/>
+      </w:rPr>
+    </w:lvl>
+    <w:lvl w:ilvl="7" w:tplc="0C0A0003" w:tentative="1">
+      <w:start w:val="1"/>
+      <w:numFmt w:val="bullet"/>
+      <w:lvlText w:val="o"/>
+      <w:lvlJc w:val="left"/>
+      <w:pPr>
+        <w:ind w:left="6044" w:hanging="360"/>
+      </w:pPr>
+      <w:rPr>
+        <w:rFonts w:ascii="Courier New" w:hAnsi="Courier New" w:cs="Courier New" w:hint="default"/>
+      </w:rPr>
+    </w:lvl>
+    <w:lvl w:ilvl="8" w:tplc="0C0A0005" w:tentative="1">
+      <w:start w:val="1"/>
+      <w:numFmt w:val="bullet"/>
+      <w:lvlText w:val=""/>
+      <w:lvlJc w:val="left"/>
+      <w:pPr>
+        <w:ind w:left="6764" w:hanging="360"/>
+      </w:pPr>
+      <w:rPr>
+        <w:rFonts w:ascii="Wingdings" w:hAnsi="Wingdings" w:hint="default"/>
+      </w:rPr>
+    </w:lvl>
+  </w:abstractNum>
+  <w:abstractNum w:abstractNumId="10">
     <w:nsid w:val="48BD356B"/>
     <w:multiLevelType w:val="hybridMultilevel"/>
     <w:tmpl w:val="0A827A02"/>
@@ -4506,7 +6125,120 @@
       </w:pPr>
     </w:lvl>
   </w:abstractNum>
-  <w:abstractNum w:abstractNumId="10">
+  <w:abstractNum w:abstractNumId="11">
+    <w:nsid w:val="534673C7"/>
+    <w:multiLevelType w:val="hybridMultilevel"/>
+    <w:tmpl w:val="DB587DDE"/>
+    <w:lvl w:ilvl="0" w:tplc="0C0A0001">
+      <w:start w:val="1"/>
+      <w:numFmt w:val="bullet"/>
+      <w:lvlText w:val=""/>
+      <w:lvlJc w:val="left"/>
+      <w:pPr>
+        <w:ind w:left="1004" w:hanging="360"/>
+      </w:pPr>
+      <w:rPr>
+        <w:rFonts w:ascii="Symbol" w:hAnsi="Symbol" w:hint="default"/>
+      </w:rPr>
+    </w:lvl>
+    <w:lvl w:ilvl="1" w:tplc="0C0A0003" w:tentative="1">
+      <w:start w:val="1"/>
+      <w:numFmt w:val="bullet"/>
+      <w:lvlText w:val="o"/>
+      <w:lvlJc w:val="left"/>
+      <w:pPr>
+        <w:ind w:left="1724" w:hanging="360"/>
+      </w:pPr>
+      <w:rPr>
+        <w:rFonts w:ascii="Courier New" w:hAnsi="Courier New" w:cs="Courier New" w:hint="default"/>
+      </w:rPr>
+    </w:lvl>
+    <w:lvl w:ilvl="2" w:tplc="0C0A0005" w:tentative="1">
+      <w:start w:val="1"/>
+      <w:numFmt w:val="bullet"/>
+      <w:lvlText w:val=""/>
+      <w:lvlJc w:val="left"/>
+      <w:pPr>
+        <w:ind w:left="2444" w:hanging="360"/>
+      </w:pPr>
+      <w:rPr>
+        <w:rFonts w:ascii="Wingdings" w:hAnsi="Wingdings" w:hint="default"/>
+      </w:rPr>
+    </w:lvl>
+    <w:lvl w:ilvl="3" w:tplc="0C0A0001" w:tentative="1">
+      <w:start w:val="1"/>
+      <w:numFmt w:val="bullet"/>
+      <w:lvlText w:val=""/>
+      <w:lvlJc w:val="left"/>
+      <w:pPr>
+        <w:ind w:left="3164" w:hanging="360"/>
+      </w:pPr>
+      <w:rPr>
+        <w:rFonts w:ascii="Symbol" w:hAnsi="Symbol" w:hint="default"/>
+      </w:rPr>
+    </w:lvl>
+    <w:lvl w:ilvl="4" w:tplc="0C0A0003" w:tentative="1">
+      <w:start w:val="1"/>
+      <w:numFmt w:val="bullet"/>
+      <w:lvlText w:val="o"/>
+      <w:lvlJc w:val="left"/>
+      <w:pPr>
+        <w:ind w:left="3884" w:hanging="360"/>
+      </w:pPr>
+      <w:rPr>
+        <w:rFonts w:ascii="Courier New" w:hAnsi="Courier New" w:cs="Courier New" w:hint="default"/>
+      </w:rPr>
+    </w:lvl>
+    <w:lvl w:ilvl="5" w:tplc="0C0A0005" w:tentative="1">
+      <w:start w:val="1"/>
+      <w:numFmt w:val="bullet"/>
+      <w:lvlText w:val=""/>
+      <w:lvlJc w:val="left"/>
+      <w:pPr>
+        <w:ind w:left="4604" w:hanging="360"/>
+      </w:pPr>
+      <w:rPr>
+        <w:rFonts w:ascii="Wingdings" w:hAnsi="Wingdings" w:hint="default"/>
+      </w:rPr>
+    </w:lvl>
+    <w:lvl w:ilvl="6" w:tplc="0C0A0001" w:tentative="1">
+      <w:start w:val="1"/>
+      <w:numFmt w:val="bullet"/>
+      <w:lvlText w:val=""/>
+      <w:lvlJc w:val="left"/>
+      <w:pPr>
+        <w:ind w:left="5324" w:hanging="360"/>
+      </w:pPr>
+      <w:rPr>
+        <w:rFonts w:ascii="Symbol" w:hAnsi="Symbol" w:hint="default"/>
+      </w:rPr>
+    </w:lvl>
+    <w:lvl w:ilvl="7" w:tplc="0C0A0003" w:tentative="1">
+      <w:start w:val="1"/>
+      <w:numFmt w:val="bullet"/>
+      <w:lvlText w:val="o"/>
+      <w:lvlJc w:val="left"/>
+      <w:pPr>
+        <w:ind w:left="6044" w:hanging="360"/>
+      </w:pPr>
+      <w:rPr>
+        <w:rFonts w:ascii="Courier New" w:hAnsi="Courier New" w:cs="Courier New" w:hint="default"/>
+      </w:rPr>
+    </w:lvl>
+    <w:lvl w:ilvl="8" w:tplc="0C0A0005" w:tentative="1">
+      <w:start w:val="1"/>
+      <w:numFmt w:val="bullet"/>
+      <w:lvlText w:val=""/>
+      <w:lvlJc w:val="left"/>
+      <w:pPr>
+        <w:ind w:left="6764" w:hanging="360"/>
+      </w:pPr>
+      <w:rPr>
+        <w:rFonts w:ascii="Wingdings" w:hAnsi="Wingdings" w:hint="default"/>
+      </w:rPr>
+    </w:lvl>
+  </w:abstractNum>
+  <w:abstractNum w:abstractNumId="12">
     <w:nsid w:val="6DE95536"/>
     <w:multiLevelType w:val="hybridMultilevel"/>
     <w:tmpl w:val="8D8E1C2E"/>
@@ -4619,7 +6351,7 @@
       </w:rPr>
     </w:lvl>
   </w:abstractNum>
-  <w:abstractNum w:abstractNumId="11">
+  <w:abstractNum w:abstractNumId="13">
     <w:nsid w:val="78B03E23"/>
     <w:multiLevelType w:val="hybridMultilevel"/>
     <w:tmpl w:val="FE5CB71E"/>
@@ -4748,10 +6480,10 @@
     <w:abstractNumId w:val="0"/>
   </w:num>
   <w:num w:numId="6">
-    <w:abstractNumId w:val="11"/>
+    <w:abstractNumId w:val="13"/>
   </w:num>
   <w:num w:numId="7">
-    <w:abstractNumId w:val="10"/>
+    <w:abstractNumId w:val="12"/>
   </w:num>
   <w:num w:numId="8">
     <w:abstractNumId w:val="5"/>
@@ -4763,10 +6495,16 @@
     <w:abstractNumId w:val="1"/>
   </w:num>
   <w:num w:numId="11">
-    <w:abstractNumId w:val="9"/>
+    <w:abstractNumId w:val="10"/>
   </w:num>
   <w:num w:numId="12">
     <w:abstractNumId w:val="2"/>
+  </w:num>
+  <w:num w:numId="13">
+    <w:abstractNumId w:val="11"/>
+  </w:num>
+  <w:num w:numId="14">
+    <w:abstractNumId w:val="9"/>
   </w:num>
 </w:numbering>
 </file>
@@ -7212,57 +8950,57 @@
   </dgm:ptLst>
   <dgm:cxnLst>
     <dgm:cxn modelId="{0C8C2892-0EA0-4675-91EF-752EF8999D5F}" srcId="{12D8BDE6-0E6E-4E88-8B9D-13E4333BC26B}" destId="{702702AB-FC13-4C75-B379-132621817E25}" srcOrd="0" destOrd="0" parTransId="{A0725917-3F88-4488-8864-F26A342AC737}" sibTransId="{2D252B2E-28CA-443D-ABFC-FF895CBE7968}"/>
-    <dgm:cxn modelId="{1C30073F-FA26-4870-BDE9-5D14F2622D89}" type="presOf" srcId="{5CCEF005-06F8-4375-B492-1CE5C3768C2A}" destId="{C8E0682B-A7E6-462D-85D2-35F903B52915}" srcOrd="0" destOrd="0" presId="urn:microsoft.com/office/officeart/2005/8/layout/lProcess2"/>
-    <dgm:cxn modelId="{EA87D6B7-BC2E-4D45-B973-F0D24F85B551}" type="presOf" srcId="{183AF0AE-0C47-4B36-8800-3203FE870DEE}" destId="{3A59685D-67AB-453F-B61C-DEC7441C1EE9}" srcOrd="0" destOrd="0" presId="urn:microsoft.com/office/officeart/2005/8/layout/lProcess2"/>
+    <dgm:cxn modelId="{5A95A1C1-D8C6-42F4-886C-4EAA79E0B34F}" type="presOf" srcId="{0B0351C1-7114-4A47-9210-C343B233DB87}" destId="{98942CB2-A319-495A-BDF2-F0E88E0F714E}" srcOrd="0" destOrd="0" presId="urn:microsoft.com/office/officeart/2005/8/layout/lProcess2"/>
     <dgm:cxn modelId="{AFD74C8F-F6B8-478D-8785-A84E7D0D0298}" srcId="{5CCEF005-06F8-4375-B492-1CE5C3768C2A}" destId="{12D8BDE6-0E6E-4E88-8B9D-13E4333BC26B}" srcOrd="1" destOrd="0" parTransId="{6F5FBDBE-1FFB-447A-8E50-097A0C1CDA4B}" sibTransId="{168EE5D4-23F5-40E3-9A9A-17A10CF8995C}"/>
     <dgm:cxn modelId="{A71BD5B3-B03E-4D71-AAC2-5B576915F4DC}" srcId="{FEBA5486-8B47-48D1-92DD-D092FDF043E4}" destId="{683FC04C-A588-4511-8A7A-5257E3779821}" srcOrd="2" destOrd="0" parTransId="{92191C79-0AB3-4A24-AC4B-13A52D3CC094}" sibTransId="{548CC6FC-86BA-41C8-9C3B-C184E0D65CA5}"/>
     <dgm:cxn modelId="{820E8C24-8AB3-4850-83D8-D59F35235887}" srcId="{5CCEF005-06F8-4375-B492-1CE5C3768C2A}" destId="{FEBA5486-8B47-48D1-92DD-D092FDF043E4}" srcOrd="0" destOrd="0" parTransId="{5A913A79-3827-46A7-86AF-4E27AC524383}" sibTransId="{ACA1DC1E-7A98-4B00-A8DF-5059A43EA61B}"/>
-    <dgm:cxn modelId="{692F4A6C-1D40-483E-BFBE-59B162E36444}" type="presOf" srcId="{183AF0AE-0C47-4B36-8800-3203FE870DEE}" destId="{4943F188-ADEE-4C4D-B6D0-9CE1FFE06074}" srcOrd="1" destOrd="0" presId="urn:microsoft.com/office/officeart/2005/8/layout/lProcess2"/>
-    <dgm:cxn modelId="{8796EAC7-E2D2-443D-B86D-21D1F86B10EB}" type="presOf" srcId="{B17AA95E-278D-4D97-94C0-B43F67B24CA3}" destId="{714689B0-FC03-4C38-AFEC-7909B356C4D8}" srcOrd="0" destOrd="0" presId="urn:microsoft.com/office/officeart/2005/8/layout/lProcess2"/>
+    <dgm:cxn modelId="{F8E1C108-6142-46E9-8845-2D8CD1AAB08F}" type="presOf" srcId="{FEBA5486-8B47-48D1-92DD-D092FDF043E4}" destId="{DDD474FF-57D8-44CB-8DC0-293BF900EDC0}" srcOrd="0" destOrd="0" presId="urn:microsoft.com/office/officeart/2005/8/layout/lProcess2"/>
     <dgm:cxn modelId="{713BB45F-A6D4-4F89-B7E1-738CF2410E82}" srcId="{12D8BDE6-0E6E-4E88-8B9D-13E4333BC26B}" destId="{B17AA95E-278D-4D97-94C0-B43F67B24CA3}" srcOrd="2" destOrd="0" parTransId="{1A08482B-A616-4429-840B-25C8F616EFBE}" sibTransId="{02C3E212-149C-41E2-B19D-2E368D35C6C8}"/>
-    <dgm:cxn modelId="{E97A0C65-2D28-4433-9F78-1166FB4C389A}" type="presOf" srcId="{4CEE1A79-9D33-4F35-ADF2-3AEC49F5BC10}" destId="{4A98620C-67A3-4018-A9E8-A693FFD1E307}" srcOrd="0" destOrd="0" presId="urn:microsoft.com/office/officeart/2005/8/layout/lProcess2"/>
-    <dgm:cxn modelId="{9F1B97C9-A9DB-4226-B900-14F087991723}" type="presOf" srcId="{12D8BDE6-0E6E-4E88-8B9D-13E4333BC26B}" destId="{270699D2-AFA9-4852-B798-B8644B041D2F}" srcOrd="0" destOrd="0" presId="urn:microsoft.com/office/officeart/2005/8/layout/lProcess2"/>
-    <dgm:cxn modelId="{DCCB856E-D008-4557-A883-67FDF8E38DA5}" type="presOf" srcId="{12D8BDE6-0E6E-4E88-8B9D-13E4333BC26B}" destId="{0E4C669D-B2CD-4FD4-A5D4-3F2DA1325D16}" srcOrd="1" destOrd="0" presId="urn:microsoft.com/office/officeart/2005/8/layout/lProcess2"/>
+    <dgm:cxn modelId="{078C788B-0665-4C61-AB78-C85C9B66CE29}" type="presOf" srcId="{702702AB-FC13-4C75-B379-132621817E25}" destId="{9E463780-906F-4506-82FE-B562DDF9A2F2}" srcOrd="0" destOrd="0" presId="urn:microsoft.com/office/officeart/2005/8/layout/lProcess2"/>
+    <dgm:cxn modelId="{0EBD2684-E013-47E3-9A75-DBBD9110114F}" type="presOf" srcId="{12D8BDE6-0E6E-4E88-8B9D-13E4333BC26B}" destId="{0E4C669D-B2CD-4FD4-A5D4-3F2DA1325D16}" srcOrd="1" destOrd="0" presId="urn:microsoft.com/office/officeart/2005/8/layout/lProcess2"/>
+    <dgm:cxn modelId="{9A6F48E4-01A9-4A80-B450-D968FE6DAAC9}" type="presOf" srcId="{12D8BDE6-0E6E-4E88-8B9D-13E4333BC26B}" destId="{270699D2-AFA9-4852-B798-B8644B041D2F}" srcOrd="0" destOrd="0" presId="urn:microsoft.com/office/officeart/2005/8/layout/lProcess2"/>
+    <dgm:cxn modelId="{341A49FC-D885-4D50-9D8A-CA3BF189F516}" type="presOf" srcId="{183AF0AE-0C47-4B36-8800-3203FE870DEE}" destId="{3A59685D-67AB-453F-B61C-DEC7441C1EE9}" srcOrd="0" destOrd="0" presId="urn:microsoft.com/office/officeart/2005/8/layout/lProcess2"/>
+    <dgm:cxn modelId="{E43EB808-10F4-4D91-9CAD-C97A5291F360}" type="presOf" srcId="{D2558FFF-1C41-44BC-A341-A838A58E92A2}" destId="{F0EF2183-9A7B-4C50-B91E-76A0DE339B87}" srcOrd="0" destOrd="0" presId="urn:microsoft.com/office/officeart/2005/8/layout/lProcess2"/>
     <dgm:cxn modelId="{A3F1608A-7852-4494-8781-EEB1B66E2EF8}" srcId="{183AF0AE-0C47-4B36-8800-3203FE870DEE}" destId="{D2558FFF-1C41-44BC-A341-A838A58E92A2}" srcOrd="0" destOrd="0" parTransId="{E918D222-4EC1-4F54-AF89-234BFDE2A32E}" sibTransId="{320845DB-1BC9-4640-A4B7-882509D753A3}"/>
-    <dgm:cxn modelId="{4B2134A3-1ADF-46F0-8C15-BE1E6A429F8D}" type="presOf" srcId="{D2558FFF-1C41-44BC-A341-A838A58E92A2}" destId="{F0EF2183-9A7B-4C50-B91E-76A0DE339B87}" srcOrd="0" destOrd="0" presId="urn:microsoft.com/office/officeart/2005/8/layout/lProcess2"/>
-    <dgm:cxn modelId="{90EC1364-4453-4082-9619-3860406356B4}" type="presOf" srcId="{702702AB-FC13-4C75-B379-132621817E25}" destId="{9E463780-906F-4506-82FE-B562DDF9A2F2}" srcOrd="0" destOrd="0" presId="urn:microsoft.com/office/officeart/2005/8/layout/lProcess2"/>
-    <dgm:cxn modelId="{770008FB-CCC7-494B-A5F8-F950DDD04773}" type="presOf" srcId="{0B0351C1-7114-4A47-9210-C343B233DB87}" destId="{98942CB2-A319-495A-BDF2-F0E88E0F714E}" srcOrd="0" destOrd="0" presId="urn:microsoft.com/office/officeart/2005/8/layout/lProcess2"/>
+    <dgm:cxn modelId="{305AF4BD-4C96-418E-BDE1-86C2BB50732F}" type="presOf" srcId="{4CEE1A79-9D33-4F35-ADF2-3AEC49F5BC10}" destId="{4A98620C-67A3-4018-A9E8-A693FFD1E307}" srcOrd="0" destOrd="0" presId="urn:microsoft.com/office/officeart/2005/8/layout/lProcess2"/>
+    <dgm:cxn modelId="{A0C60069-067D-4977-B0D9-B4627158DA8B}" type="presOf" srcId="{B17AA95E-278D-4D97-94C0-B43F67B24CA3}" destId="{714689B0-FC03-4C38-AFEC-7909B356C4D8}" srcOrd="0" destOrd="0" presId="urn:microsoft.com/office/officeart/2005/8/layout/lProcess2"/>
     <dgm:cxn modelId="{EECBAABC-0883-45E4-B296-B156043E8E36}" srcId="{12D8BDE6-0E6E-4E88-8B9D-13E4333BC26B}" destId="{0B0351C1-7114-4A47-9210-C343B233DB87}" srcOrd="1" destOrd="0" parTransId="{CFF5A1B4-C739-44C7-8AEE-7C6AC9154497}" sibTransId="{EE90D66E-4F97-42E3-A51D-888AA62BF535}"/>
     <dgm:cxn modelId="{C131B43E-AC2F-4875-8F7F-EB77FA884BD3}" srcId="{FEBA5486-8B47-48D1-92DD-D092FDF043E4}" destId="{A6C29DA5-9FE4-4661-AF3E-18D165D44264}" srcOrd="1" destOrd="0" parTransId="{3DE959E2-B65F-4BBA-9D72-6409C1FB8445}" sibTransId="{6A387BE3-9E05-4C1D-81AC-9AA9AE11E77A}"/>
-    <dgm:cxn modelId="{B0BBAB64-B28C-43F0-8B7D-12214C95771C}" type="presOf" srcId="{A6C29DA5-9FE4-4661-AF3E-18D165D44264}" destId="{7D494A01-6847-4575-9997-E7876FE0061F}" srcOrd="0" destOrd="0" presId="urn:microsoft.com/office/officeart/2005/8/layout/lProcess2"/>
-    <dgm:cxn modelId="{43109BAD-1457-4426-A92A-853CDE0DB4CC}" type="presOf" srcId="{FEBA5486-8B47-48D1-92DD-D092FDF043E4}" destId="{C731CD0F-F365-4213-BB5D-2E6E64D85E9A}" srcOrd="1" destOrd="0" presId="urn:microsoft.com/office/officeart/2005/8/layout/lProcess2"/>
+    <dgm:cxn modelId="{361D2893-D34A-4E19-9F2F-9EDEEDB7514A}" type="presOf" srcId="{FEBA5486-8B47-48D1-92DD-D092FDF043E4}" destId="{C731CD0F-F365-4213-BB5D-2E6E64D85E9A}" srcOrd="1" destOrd="0" presId="urn:microsoft.com/office/officeart/2005/8/layout/lProcess2"/>
+    <dgm:cxn modelId="{C0ECA1EC-86A7-4588-8E9F-78C3360BE28B}" type="presOf" srcId="{683FC04C-A588-4511-8A7A-5257E3779821}" destId="{AD64E1E4-C9F8-4DBE-9385-6CC16C8FABA5}" srcOrd="0" destOrd="0" presId="urn:microsoft.com/office/officeart/2005/8/layout/lProcess2"/>
+    <dgm:cxn modelId="{F57DE3CA-E610-4B76-8DB3-8612123BC9F5}" type="presOf" srcId="{183AF0AE-0C47-4B36-8800-3203FE870DEE}" destId="{4943F188-ADEE-4C4D-B6D0-9CE1FFE06074}" srcOrd="1" destOrd="0" presId="urn:microsoft.com/office/officeart/2005/8/layout/lProcess2"/>
+    <dgm:cxn modelId="{AFE92A6E-D078-46C3-8871-0B2B6BB8E7EA}" type="presOf" srcId="{5CCEF005-06F8-4375-B492-1CE5C3768C2A}" destId="{C8E0682B-A7E6-462D-85D2-35F903B52915}" srcOrd="0" destOrd="0" presId="urn:microsoft.com/office/officeart/2005/8/layout/lProcess2"/>
     <dgm:cxn modelId="{48DB11FC-A1B7-4671-B334-6DDB9A830A0F}" srcId="{FEBA5486-8B47-48D1-92DD-D092FDF043E4}" destId="{4CEE1A79-9D33-4F35-ADF2-3AEC49F5BC10}" srcOrd="0" destOrd="0" parTransId="{0E8D46FA-6190-4A92-ADBB-0F32A8808F0B}" sibTransId="{36EE47D4-29E0-4287-A1BA-5827ABA8DCE3}"/>
-    <dgm:cxn modelId="{41FB9D0C-B49D-4ACA-8711-98EB9D392552}" type="presOf" srcId="{683FC04C-A588-4511-8A7A-5257E3779821}" destId="{AD64E1E4-C9F8-4DBE-9385-6CC16C8FABA5}" srcOrd="0" destOrd="0" presId="urn:microsoft.com/office/officeart/2005/8/layout/lProcess2"/>
+    <dgm:cxn modelId="{F832ECA3-5576-4728-A802-115AECC4E311}" type="presOf" srcId="{A6C29DA5-9FE4-4661-AF3E-18D165D44264}" destId="{7D494A01-6847-4575-9997-E7876FE0061F}" srcOrd="0" destOrd="0" presId="urn:microsoft.com/office/officeart/2005/8/layout/lProcess2"/>
     <dgm:cxn modelId="{70C121A5-F978-49A9-844B-C9C4405B6909}" srcId="{5CCEF005-06F8-4375-B492-1CE5C3768C2A}" destId="{183AF0AE-0C47-4B36-8800-3203FE870DEE}" srcOrd="2" destOrd="0" parTransId="{E5AE9967-F0B3-43AE-97C0-B32B5A1CCD45}" sibTransId="{219F5FCB-5ACC-40ED-8ECE-76800896E2E1}"/>
-    <dgm:cxn modelId="{5D22A64A-5477-4EBE-ACCA-78491AA949DC}" type="presOf" srcId="{FEBA5486-8B47-48D1-92DD-D092FDF043E4}" destId="{DDD474FF-57D8-44CB-8DC0-293BF900EDC0}" srcOrd="0" destOrd="0" presId="urn:microsoft.com/office/officeart/2005/8/layout/lProcess2"/>
-    <dgm:cxn modelId="{58DB40CB-FD62-46E7-8EED-B53E22606F86}" type="presParOf" srcId="{C8E0682B-A7E6-462D-85D2-35F903B52915}" destId="{9A49C382-C8E7-43CB-A468-7CD004205057}" srcOrd="0" destOrd="0" presId="urn:microsoft.com/office/officeart/2005/8/layout/lProcess2"/>
-    <dgm:cxn modelId="{3D1BBAAA-1BC1-4004-AF29-9A3A531973A9}" type="presParOf" srcId="{9A49C382-C8E7-43CB-A468-7CD004205057}" destId="{DDD474FF-57D8-44CB-8DC0-293BF900EDC0}" srcOrd="0" destOrd="0" presId="urn:microsoft.com/office/officeart/2005/8/layout/lProcess2"/>
-    <dgm:cxn modelId="{3FB4B108-1CE9-42D2-AAF5-8C8D5745EA7B}" type="presParOf" srcId="{9A49C382-C8E7-43CB-A468-7CD004205057}" destId="{C731CD0F-F365-4213-BB5D-2E6E64D85E9A}" srcOrd="1" destOrd="0" presId="urn:microsoft.com/office/officeart/2005/8/layout/lProcess2"/>
-    <dgm:cxn modelId="{9BF9B359-D497-4CDC-9CD4-A793250487AD}" type="presParOf" srcId="{9A49C382-C8E7-43CB-A468-7CD004205057}" destId="{D5BC76BE-52DF-4125-BC5C-FF6A5ABAEE47}" srcOrd="2" destOrd="0" presId="urn:microsoft.com/office/officeart/2005/8/layout/lProcess2"/>
-    <dgm:cxn modelId="{1438C70D-6CED-46D1-96CE-EE1BF6D98CAF}" type="presParOf" srcId="{D5BC76BE-52DF-4125-BC5C-FF6A5ABAEE47}" destId="{62147969-80DE-440F-830B-0B3D7142D89A}" srcOrd="0" destOrd="0" presId="urn:microsoft.com/office/officeart/2005/8/layout/lProcess2"/>
-    <dgm:cxn modelId="{EC4FFB56-3100-4C2F-8C6A-7480CCF61EEF}" type="presParOf" srcId="{62147969-80DE-440F-830B-0B3D7142D89A}" destId="{4A98620C-67A3-4018-A9E8-A693FFD1E307}" srcOrd="0" destOrd="0" presId="urn:microsoft.com/office/officeart/2005/8/layout/lProcess2"/>
-    <dgm:cxn modelId="{C221BAFB-69D8-4ABB-ACA1-1088402950F5}" type="presParOf" srcId="{62147969-80DE-440F-830B-0B3D7142D89A}" destId="{2A150043-2A47-48A8-8E8C-877D1CC84042}" srcOrd="1" destOrd="0" presId="urn:microsoft.com/office/officeart/2005/8/layout/lProcess2"/>
-    <dgm:cxn modelId="{A0188D75-2327-474E-86FD-2C517A977BF1}" type="presParOf" srcId="{62147969-80DE-440F-830B-0B3D7142D89A}" destId="{7D494A01-6847-4575-9997-E7876FE0061F}" srcOrd="2" destOrd="0" presId="urn:microsoft.com/office/officeart/2005/8/layout/lProcess2"/>
-    <dgm:cxn modelId="{224D2B30-6697-419C-8491-64826BD406FD}" type="presParOf" srcId="{62147969-80DE-440F-830B-0B3D7142D89A}" destId="{8B658211-EA05-4E00-B5AF-6C235DA000B0}" srcOrd="3" destOrd="0" presId="urn:microsoft.com/office/officeart/2005/8/layout/lProcess2"/>
-    <dgm:cxn modelId="{5ABF9C1E-BF62-4728-8BF4-CD8D56A67739}" type="presParOf" srcId="{62147969-80DE-440F-830B-0B3D7142D89A}" destId="{AD64E1E4-C9F8-4DBE-9385-6CC16C8FABA5}" srcOrd="4" destOrd="0" presId="urn:microsoft.com/office/officeart/2005/8/layout/lProcess2"/>
-    <dgm:cxn modelId="{00F141DD-FFD5-4875-BDFD-B9562561B2BD}" type="presParOf" srcId="{C8E0682B-A7E6-462D-85D2-35F903B52915}" destId="{79BDB81B-F4EC-4C92-BB06-ED54F5FA69E9}" srcOrd="1" destOrd="0" presId="urn:microsoft.com/office/officeart/2005/8/layout/lProcess2"/>
-    <dgm:cxn modelId="{FEA21125-166E-4A61-B9F9-38030E887D3D}" type="presParOf" srcId="{C8E0682B-A7E6-462D-85D2-35F903B52915}" destId="{F44A6E9A-B3F1-40F6-9BCF-9F53A61CDC3B}" srcOrd="2" destOrd="0" presId="urn:microsoft.com/office/officeart/2005/8/layout/lProcess2"/>
-    <dgm:cxn modelId="{80347434-D811-4C01-8523-F41E9E82513B}" type="presParOf" srcId="{F44A6E9A-B3F1-40F6-9BCF-9F53A61CDC3B}" destId="{270699D2-AFA9-4852-B798-B8644B041D2F}" srcOrd="0" destOrd="0" presId="urn:microsoft.com/office/officeart/2005/8/layout/lProcess2"/>
-    <dgm:cxn modelId="{F322E43E-1E93-4B25-9E8B-75193CE9A886}" type="presParOf" srcId="{F44A6E9A-B3F1-40F6-9BCF-9F53A61CDC3B}" destId="{0E4C669D-B2CD-4FD4-A5D4-3F2DA1325D16}" srcOrd="1" destOrd="0" presId="urn:microsoft.com/office/officeart/2005/8/layout/lProcess2"/>
-    <dgm:cxn modelId="{1C6183FD-109A-4BBD-9638-7483028327B8}" type="presParOf" srcId="{F44A6E9A-B3F1-40F6-9BCF-9F53A61CDC3B}" destId="{77E8A5A2-D444-4461-B776-94067456DF6D}" srcOrd="2" destOrd="0" presId="urn:microsoft.com/office/officeart/2005/8/layout/lProcess2"/>
-    <dgm:cxn modelId="{54534A7D-AA22-4E4D-8422-2550CEE1AB53}" type="presParOf" srcId="{77E8A5A2-D444-4461-B776-94067456DF6D}" destId="{3337A646-DA7C-4E07-BF84-F30C3B7D077B}" srcOrd="0" destOrd="0" presId="urn:microsoft.com/office/officeart/2005/8/layout/lProcess2"/>
-    <dgm:cxn modelId="{EC865520-820F-445B-9703-27A0B0985D20}" type="presParOf" srcId="{3337A646-DA7C-4E07-BF84-F30C3B7D077B}" destId="{9E463780-906F-4506-82FE-B562DDF9A2F2}" srcOrd="0" destOrd="0" presId="urn:microsoft.com/office/officeart/2005/8/layout/lProcess2"/>
-    <dgm:cxn modelId="{65B8FB05-CD9F-460E-9361-8F3D337E5C38}" type="presParOf" srcId="{3337A646-DA7C-4E07-BF84-F30C3B7D077B}" destId="{37774478-A17C-4A81-9568-6ACCAB856F83}" srcOrd="1" destOrd="0" presId="urn:microsoft.com/office/officeart/2005/8/layout/lProcess2"/>
-    <dgm:cxn modelId="{311C69B6-3F0C-4271-9FBE-BBBF7DC28757}" type="presParOf" srcId="{3337A646-DA7C-4E07-BF84-F30C3B7D077B}" destId="{98942CB2-A319-495A-BDF2-F0E88E0F714E}" srcOrd="2" destOrd="0" presId="urn:microsoft.com/office/officeart/2005/8/layout/lProcess2"/>
-    <dgm:cxn modelId="{4161D1CA-7B53-44A7-99B6-E0B0A1B4C4EE}" type="presParOf" srcId="{3337A646-DA7C-4E07-BF84-F30C3B7D077B}" destId="{B1F92A68-7E0D-47DE-A78D-8959BFC1325A}" srcOrd="3" destOrd="0" presId="urn:microsoft.com/office/officeart/2005/8/layout/lProcess2"/>
-    <dgm:cxn modelId="{A6D2F4A9-5ACC-4541-AF23-69183948433B}" type="presParOf" srcId="{3337A646-DA7C-4E07-BF84-F30C3B7D077B}" destId="{714689B0-FC03-4C38-AFEC-7909B356C4D8}" srcOrd="4" destOrd="0" presId="urn:microsoft.com/office/officeart/2005/8/layout/lProcess2"/>
-    <dgm:cxn modelId="{58388B7B-B9E7-4D2C-BD75-BA6C8F8F2EB5}" type="presParOf" srcId="{C8E0682B-A7E6-462D-85D2-35F903B52915}" destId="{8BECF7CD-6F91-4FE3-923E-071C576AF94F}" srcOrd="3" destOrd="0" presId="urn:microsoft.com/office/officeart/2005/8/layout/lProcess2"/>
-    <dgm:cxn modelId="{98A86A46-2828-4439-AF4A-7FEC411CFEC7}" type="presParOf" srcId="{C8E0682B-A7E6-462D-85D2-35F903B52915}" destId="{2DEFAA93-0057-4B28-906C-EE1AA692F83C}" srcOrd="4" destOrd="0" presId="urn:microsoft.com/office/officeart/2005/8/layout/lProcess2"/>
-    <dgm:cxn modelId="{5463D20B-9939-4940-92DC-2DAA8B5D26A7}" type="presParOf" srcId="{2DEFAA93-0057-4B28-906C-EE1AA692F83C}" destId="{3A59685D-67AB-453F-B61C-DEC7441C1EE9}" srcOrd="0" destOrd="0" presId="urn:microsoft.com/office/officeart/2005/8/layout/lProcess2"/>
-    <dgm:cxn modelId="{8AE523BC-E07B-4DD4-A123-14B537FABC1C}" type="presParOf" srcId="{2DEFAA93-0057-4B28-906C-EE1AA692F83C}" destId="{4943F188-ADEE-4C4D-B6D0-9CE1FFE06074}" srcOrd="1" destOrd="0" presId="urn:microsoft.com/office/officeart/2005/8/layout/lProcess2"/>
-    <dgm:cxn modelId="{38861DF9-29DD-442A-8E15-61227832313F}" type="presParOf" srcId="{2DEFAA93-0057-4B28-906C-EE1AA692F83C}" destId="{5CB9300A-1524-44AD-8CE0-154D47115796}" srcOrd="2" destOrd="0" presId="urn:microsoft.com/office/officeart/2005/8/layout/lProcess2"/>
-    <dgm:cxn modelId="{2B2C7E61-84B4-4FDD-BA2B-8820232B9819}" type="presParOf" srcId="{5CB9300A-1524-44AD-8CE0-154D47115796}" destId="{30BCDCE4-023A-4B8B-891A-5BD9AEAE2303}" srcOrd="0" destOrd="0" presId="urn:microsoft.com/office/officeart/2005/8/layout/lProcess2"/>
-    <dgm:cxn modelId="{D1FC60F1-2649-474C-9325-5E7D0893C77C}" type="presParOf" srcId="{30BCDCE4-023A-4B8B-891A-5BD9AEAE2303}" destId="{F0EF2183-9A7B-4C50-B91E-76A0DE339B87}" srcOrd="0" destOrd="0" presId="urn:microsoft.com/office/officeart/2005/8/layout/lProcess2"/>
+    <dgm:cxn modelId="{5C729D35-763C-45CF-8570-291C3462795C}" type="presParOf" srcId="{C8E0682B-A7E6-462D-85D2-35F903B52915}" destId="{9A49C382-C8E7-43CB-A468-7CD004205057}" srcOrd="0" destOrd="0" presId="urn:microsoft.com/office/officeart/2005/8/layout/lProcess2"/>
+    <dgm:cxn modelId="{43B6AA7D-E524-4F8D-AFC3-C517CDBF6FC9}" type="presParOf" srcId="{9A49C382-C8E7-43CB-A468-7CD004205057}" destId="{DDD474FF-57D8-44CB-8DC0-293BF900EDC0}" srcOrd="0" destOrd="0" presId="urn:microsoft.com/office/officeart/2005/8/layout/lProcess2"/>
+    <dgm:cxn modelId="{8A8476F5-CD6F-4A3B-83BB-43A9213C71DB}" type="presParOf" srcId="{9A49C382-C8E7-43CB-A468-7CD004205057}" destId="{C731CD0F-F365-4213-BB5D-2E6E64D85E9A}" srcOrd="1" destOrd="0" presId="urn:microsoft.com/office/officeart/2005/8/layout/lProcess2"/>
+    <dgm:cxn modelId="{B0BB9D44-49B8-465A-A016-0428056D4E58}" type="presParOf" srcId="{9A49C382-C8E7-43CB-A468-7CD004205057}" destId="{D5BC76BE-52DF-4125-BC5C-FF6A5ABAEE47}" srcOrd="2" destOrd="0" presId="urn:microsoft.com/office/officeart/2005/8/layout/lProcess2"/>
+    <dgm:cxn modelId="{92459229-C78A-4FED-99E5-4CF74E79F7BB}" type="presParOf" srcId="{D5BC76BE-52DF-4125-BC5C-FF6A5ABAEE47}" destId="{62147969-80DE-440F-830B-0B3D7142D89A}" srcOrd="0" destOrd="0" presId="urn:microsoft.com/office/officeart/2005/8/layout/lProcess2"/>
+    <dgm:cxn modelId="{60CF9297-AA5D-4E8F-947F-78F23655776E}" type="presParOf" srcId="{62147969-80DE-440F-830B-0B3D7142D89A}" destId="{4A98620C-67A3-4018-A9E8-A693FFD1E307}" srcOrd="0" destOrd="0" presId="urn:microsoft.com/office/officeart/2005/8/layout/lProcess2"/>
+    <dgm:cxn modelId="{8C279E6B-D173-4C1E-9246-CA4A73DC42AE}" type="presParOf" srcId="{62147969-80DE-440F-830B-0B3D7142D89A}" destId="{2A150043-2A47-48A8-8E8C-877D1CC84042}" srcOrd="1" destOrd="0" presId="urn:microsoft.com/office/officeart/2005/8/layout/lProcess2"/>
+    <dgm:cxn modelId="{4AB0C887-81D2-4210-9335-CFB36CEB37D3}" type="presParOf" srcId="{62147969-80DE-440F-830B-0B3D7142D89A}" destId="{7D494A01-6847-4575-9997-E7876FE0061F}" srcOrd="2" destOrd="0" presId="urn:microsoft.com/office/officeart/2005/8/layout/lProcess2"/>
+    <dgm:cxn modelId="{D5D338AE-7132-408C-AFFE-7D9CD7C9F8D6}" type="presParOf" srcId="{62147969-80DE-440F-830B-0B3D7142D89A}" destId="{8B658211-EA05-4E00-B5AF-6C235DA000B0}" srcOrd="3" destOrd="0" presId="urn:microsoft.com/office/officeart/2005/8/layout/lProcess2"/>
+    <dgm:cxn modelId="{73861F82-7CC8-4B46-9438-F1F2A5471F20}" type="presParOf" srcId="{62147969-80DE-440F-830B-0B3D7142D89A}" destId="{AD64E1E4-C9F8-4DBE-9385-6CC16C8FABA5}" srcOrd="4" destOrd="0" presId="urn:microsoft.com/office/officeart/2005/8/layout/lProcess2"/>
+    <dgm:cxn modelId="{C1E66893-1876-4711-9B2D-6573ADE690D3}" type="presParOf" srcId="{C8E0682B-A7E6-462D-85D2-35F903B52915}" destId="{79BDB81B-F4EC-4C92-BB06-ED54F5FA69E9}" srcOrd="1" destOrd="0" presId="urn:microsoft.com/office/officeart/2005/8/layout/lProcess2"/>
+    <dgm:cxn modelId="{623E1F13-A426-4AD4-BDEF-C827E5F41945}" type="presParOf" srcId="{C8E0682B-A7E6-462D-85D2-35F903B52915}" destId="{F44A6E9A-B3F1-40F6-9BCF-9F53A61CDC3B}" srcOrd="2" destOrd="0" presId="urn:microsoft.com/office/officeart/2005/8/layout/lProcess2"/>
+    <dgm:cxn modelId="{77BB4982-BA38-411C-8DAB-B1D4F76ABBEA}" type="presParOf" srcId="{F44A6E9A-B3F1-40F6-9BCF-9F53A61CDC3B}" destId="{270699D2-AFA9-4852-B798-B8644B041D2F}" srcOrd="0" destOrd="0" presId="urn:microsoft.com/office/officeart/2005/8/layout/lProcess2"/>
+    <dgm:cxn modelId="{629DA6F7-231A-4CED-AA7A-896BC1C20EE9}" type="presParOf" srcId="{F44A6E9A-B3F1-40F6-9BCF-9F53A61CDC3B}" destId="{0E4C669D-B2CD-4FD4-A5D4-3F2DA1325D16}" srcOrd="1" destOrd="0" presId="urn:microsoft.com/office/officeart/2005/8/layout/lProcess2"/>
+    <dgm:cxn modelId="{C56FFFEF-FEB6-4FD9-8D17-6DBFCC6476B2}" type="presParOf" srcId="{F44A6E9A-B3F1-40F6-9BCF-9F53A61CDC3B}" destId="{77E8A5A2-D444-4461-B776-94067456DF6D}" srcOrd="2" destOrd="0" presId="urn:microsoft.com/office/officeart/2005/8/layout/lProcess2"/>
+    <dgm:cxn modelId="{DC4F6611-FDD2-4428-B211-71FAB6455920}" type="presParOf" srcId="{77E8A5A2-D444-4461-B776-94067456DF6D}" destId="{3337A646-DA7C-4E07-BF84-F30C3B7D077B}" srcOrd="0" destOrd="0" presId="urn:microsoft.com/office/officeart/2005/8/layout/lProcess2"/>
+    <dgm:cxn modelId="{59C22815-B844-4C20-A25E-F78B90320D58}" type="presParOf" srcId="{3337A646-DA7C-4E07-BF84-F30C3B7D077B}" destId="{9E463780-906F-4506-82FE-B562DDF9A2F2}" srcOrd="0" destOrd="0" presId="urn:microsoft.com/office/officeart/2005/8/layout/lProcess2"/>
+    <dgm:cxn modelId="{62BA12B5-88FF-4051-8DAC-4F2435AED61A}" type="presParOf" srcId="{3337A646-DA7C-4E07-BF84-F30C3B7D077B}" destId="{37774478-A17C-4A81-9568-6ACCAB856F83}" srcOrd="1" destOrd="0" presId="urn:microsoft.com/office/officeart/2005/8/layout/lProcess2"/>
+    <dgm:cxn modelId="{22AEA131-DD9B-4ABA-843D-228868316281}" type="presParOf" srcId="{3337A646-DA7C-4E07-BF84-F30C3B7D077B}" destId="{98942CB2-A319-495A-BDF2-F0E88E0F714E}" srcOrd="2" destOrd="0" presId="urn:microsoft.com/office/officeart/2005/8/layout/lProcess2"/>
+    <dgm:cxn modelId="{2BA840B1-8510-49D3-8F57-3C9715396DC8}" type="presParOf" srcId="{3337A646-DA7C-4E07-BF84-F30C3B7D077B}" destId="{B1F92A68-7E0D-47DE-A78D-8959BFC1325A}" srcOrd="3" destOrd="0" presId="urn:microsoft.com/office/officeart/2005/8/layout/lProcess2"/>
+    <dgm:cxn modelId="{C6F5DE98-34CB-43A3-AB3F-99A394011173}" type="presParOf" srcId="{3337A646-DA7C-4E07-BF84-F30C3B7D077B}" destId="{714689B0-FC03-4C38-AFEC-7909B356C4D8}" srcOrd="4" destOrd="0" presId="urn:microsoft.com/office/officeart/2005/8/layout/lProcess2"/>
+    <dgm:cxn modelId="{A29394D1-DBD7-42F3-8C9F-A2FF68921E4B}" type="presParOf" srcId="{C8E0682B-A7E6-462D-85D2-35F903B52915}" destId="{8BECF7CD-6F91-4FE3-923E-071C576AF94F}" srcOrd="3" destOrd="0" presId="urn:microsoft.com/office/officeart/2005/8/layout/lProcess2"/>
+    <dgm:cxn modelId="{49AC5B50-0F65-4483-979E-2D4B3A04628F}" type="presParOf" srcId="{C8E0682B-A7E6-462D-85D2-35F903B52915}" destId="{2DEFAA93-0057-4B28-906C-EE1AA692F83C}" srcOrd="4" destOrd="0" presId="urn:microsoft.com/office/officeart/2005/8/layout/lProcess2"/>
+    <dgm:cxn modelId="{CB1335C1-E36B-47FE-9CE7-F76D7E8AF7E0}" type="presParOf" srcId="{2DEFAA93-0057-4B28-906C-EE1AA692F83C}" destId="{3A59685D-67AB-453F-B61C-DEC7441C1EE9}" srcOrd="0" destOrd="0" presId="urn:microsoft.com/office/officeart/2005/8/layout/lProcess2"/>
+    <dgm:cxn modelId="{B253F163-3ED4-4360-9687-43215ADA152E}" type="presParOf" srcId="{2DEFAA93-0057-4B28-906C-EE1AA692F83C}" destId="{4943F188-ADEE-4C4D-B6D0-9CE1FFE06074}" srcOrd="1" destOrd="0" presId="urn:microsoft.com/office/officeart/2005/8/layout/lProcess2"/>
+    <dgm:cxn modelId="{6D98B723-1F7F-4D57-A479-F85549CDFECD}" type="presParOf" srcId="{2DEFAA93-0057-4B28-906C-EE1AA692F83C}" destId="{5CB9300A-1524-44AD-8CE0-154D47115796}" srcOrd="2" destOrd="0" presId="urn:microsoft.com/office/officeart/2005/8/layout/lProcess2"/>
+    <dgm:cxn modelId="{44751532-B4A1-40F8-8C5C-523B1954ABE6}" type="presParOf" srcId="{5CB9300A-1524-44AD-8CE0-154D47115796}" destId="{30BCDCE4-023A-4B8B-891A-5BD9AEAE2303}" srcOrd="0" destOrd="0" presId="urn:microsoft.com/office/officeart/2005/8/layout/lProcess2"/>
+    <dgm:cxn modelId="{CE52E3A6-F933-4D83-9D9C-4A7E9AA387A4}" type="presParOf" srcId="{30BCDCE4-023A-4B8B-891A-5BD9AEAE2303}" destId="{F0EF2183-9A7B-4C50-B91E-76A0DE339B87}" srcOrd="0" destOrd="0" presId="urn:microsoft.com/office/officeart/2005/8/layout/lProcess2"/>
   </dgm:cxnLst>
   <dgm:bg/>
   <dgm:whole/>
@@ -9460,11 +11198,11 @@
     <w:rsidRoot w:val="00255E31"/>
     <w:rsid w:val="00255E31"/>
     <w:rsid w:val="002C483B"/>
+    <w:rsid w:val="003F1B75"/>
     <w:rsid w:val="005C5253"/>
     <w:rsid w:val="005E5A6C"/>
     <w:rsid w:val="009A1C49"/>
     <w:rsid w:val="00A650D4"/>
-    <w:rsid w:val="00D2769E"/>
     <w:rsid w:val="00FC4FE1"/>
   </w:rsids>
   <m:mathPr>
@@ -10212,7 +11950,7 @@
 </file>
 
 <file path=customXml/itemProps2.xml><?xml version="1.0" encoding="utf-8"?>
-<ds:datastoreItem xmlns:ds="http://schemas.openxmlformats.org/officeDocument/2006/customXml" ds:itemID="{FBFC5D33-CC15-44C5-915B-5C470800305A}">
+<ds:datastoreItem xmlns:ds="http://schemas.openxmlformats.org/officeDocument/2006/customXml" ds:itemID="{BEF36CD8-A3A7-4102-BA22-90355445BD31}">
   <ds:schemaRefs>
     <ds:schemaRef ds:uri="http://schemas.openxmlformats.org/officeDocument/2006/bibliography"/>
   </ds:schemaRefs>

</xml_diff>

<commit_message>
Informe SI - Testing is over
Parte de testing con conclusiones acerca de que nuestro programa es
chupi guay ^^ Finalizada
</commit_message>
<xml_diff>
--- a/Informe Sistemas Inteligentes.docx
+++ b/Informe Sistemas Inteligentes.docx
@@ -704,7 +704,7 @@
           <w:r>
             <w:fldChar w:fldCharType="separate"/>
           </w:r>
-          <w:hyperlink w:anchor="_Toc408158093" w:history="1">
+          <w:hyperlink w:anchor="_Toc408158248" w:history="1">
             <w:r>
               <w:rPr>
                 <w:rStyle w:val="Hyperlink"/>
@@ -731,7 +731,7 @@
                 <w:noProof/>
                 <w:webHidden/>
               </w:rPr>
-              <w:instrText xml:space="preserve"> PAGEREF _Toc408158093 \h </w:instrText>
+              <w:instrText xml:space="preserve"> PAGEREF _Toc408158248 \h </w:instrText>
             </w:r>
             <w:r>
               <w:rPr>
@@ -772,7 +772,7 @@
               <w:noProof/>
             </w:rPr>
           </w:pPr>
-          <w:hyperlink w:anchor="_Toc408158094" w:history="1">
+          <w:hyperlink w:anchor="_Toc408158249" w:history="1">
             <w:r>
               <w:rPr>
                 <w:rStyle w:val="Hyperlink"/>
@@ -799,7 +799,7 @@
                 <w:noProof/>
                 <w:webHidden/>
               </w:rPr>
-              <w:instrText xml:space="preserve"> PAGEREF _Toc408158094 \h </w:instrText>
+              <w:instrText xml:space="preserve"> PAGEREF _Toc408158249 \h </w:instrText>
             </w:r>
             <w:r>
               <w:rPr>
@@ -840,7 +840,7 @@
               <w:noProof/>
             </w:rPr>
           </w:pPr>
-          <w:hyperlink w:anchor="_Toc408158095" w:history="1">
+          <w:hyperlink w:anchor="_Toc408158250" w:history="1">
             <w:r>
               <w:rPr>
                 <w:rStyle w:val="Hyperlink"/>
@@ -867,7 +867,7 @@
                 <w:noProof/>
                 <w:webHidden/>
               </w:rPr>
-              <w:instrText xml:space="preserve"> PAGEREF _Toc408158095 \h </w:instrText>
+              <w:instrText xml:space="preserve"> PAGEREF _Toc408158250 \h </w:instrText>
             </w:r>
             <w:r>
               <w:rPr>
@@ -908,7 +908,7 @@
               <w:noProof/>
             </w:rPr>
           </w:pPr>
-          <w:hyperlink w:anchor="_Toc408158096" w:history="1">
+          <w:hyperlink w:anchor="_Toc408158251" w:history="1">
             <w:r>
               <w:rPr>
                 <w:rStyle w:val="Hyperlink"/>
@@ -935,7 +935,7 @@
                 <w:noProof/>
                 <w:webHidden/>
               </w:rPr>
-              <w:instrText xml:space="preserve"> PAGEREF _Toc408158096 \h </w:instrText>
+              <w:instrText xml:space="preserve"> PAGEREF _Toc408158251 \h </w:instrText>
             </w:r>
             <w:r>
               <w:rPr>
@@ -976,7 +976,7 @@
               <w:noProof/>
             </w:rPr>
           </w:pPr>
-          <w:hyperlink w:anchor="_Toc408158097" w:history="1">
+          <w:hyperlink w:anchor="_Toc408158252" w:history="1">
             <w:r>
               <w:rPr>
                 <w:rStyle w:val="Hyperlink"/>
@@ -1003,7 +1003,7 @@
                 <w:noProof/>
                 <w:webHidden/>
               </w:rPr>
-              <w:instrText xml:space="preserve"> PAGEREF _Toc408158097 \h </w:instrText>
+              <w:instrText xml:space="preserve"> PAGEREF _Toc408158252 \h </w:instrText>
             </w:r>
             <w:r>
               <w:rPr>
@@ -1044,7 +1044,7 @@
               <w:noProof/>
             </w:rPr>
           </w:pPr>
-          <w:hyperlink w:anchor="_Toc408158098" w:history="1">
+          <w:hyperlink w:anchor="_Toc408158253" w:history="1">
             <w:r>
               <w:rPr>
                 <w:rStyle w:val="Hyperlink"/>
@@ -1071,7 +1071,7 @@
                 <w:noProof/>
                 <w:webHidden/>
               </w:rPr>
-              <w:instrText xml:space="preserve"> PAGEREF _Toc408158098 \h </w:instrText>
+              <w:instrText xml:space="preserve"> PAGEREF _Toc408158253 \h </w:instrText>
             </w:r>
             <w:r>
               <w:rPr>
@@ -1112,7 +1112,7 @@
               <w:noProof/>
             </w:rPr>
           </w:pPr>
-          <w:hyperlink w:anchor="_Toc408158099" w:history="1">
+          <w:hyperlink w:anchor="_Toc408158254" w:history="1">
             <w:r>
               <w:rPr>
                 <w:rStyle w:val="Hyperlink"/>
@@ -1139,7 +1139,7 @@
                 <w:noProof/>
                 <w:webHidden/>
               </w:rPr>
-              <w:instrText xml:space="preserve"> PAGEREF _Toc408158099 \h </w:instrText>
+              <w:instrText xml:space="preserve"> PAGEREF _Toc408158254 \h </w:instrText>
             </w:r>
             <w:r>
               <w:rPr>
@@ -1180,7 +1180,7 @@
               <w:noProof/>
             </w:rPr>
           </w:pPr>
-          <w:hyperlink w:anchor="_Toc408158100" w:history="1">
+          <w:hyperlink w:anchor="_Toc408158255" w:history="1">
             <w:r>
               <w:rPr>
                 <w:rStyle w:val="Hyperlink"/>
@@ -1207,7 +1207,7 @@
                 <w:noProof/>
                 <w:webHidden/>
               </w:rPr>
-              <w:instrText xml:space="preserve"> PAGEREF _Toc408158100 \h </w:instrText>
+              <w:instrText xml:space="preserve"> PAGEREF _Toc408158255 \h </w:instrText>
             </w:r>
             <w:r>
               <w:rPr>
@@ -1248,7 +1248,7 @@
               <w:noProof/>
             </w:rPr>
           </w:pPr>
-          <w:hyperlink w:anchor="_Toc408158101" w:history="1">
+          <w:hyperlink w:anchor="_Toc408158256" w:history="1">
             <w:r>
               <w:rPr>
                 <w:rStyle w:val="Hyperlink"/>
@@ -1275,7 +1275,7 @@
                 <w:noProof/>
                 <w:webHidden/>
               </w:rPr>
-              <w:instrText xml:space="preserve"> PAGEREF _Toc408158101 \h </w:instrText>
+              <w:instrText xml:space="preserve"> PAGEREF _Toc408158256 \h </w:instrText>
             </w:r>
             <w:r>
               <w:rPr>
@@ -1316,7 +1316,7 @@
               <w:noProof/>
             </w:rPr>
           </w:pPr>
-          <w:hyperlink w:anchor="_Toc408158102" w:history="1">
+          <w:hyperlink w:anchor="_Toc408158257" w:history="1">
             <w:r>
               <w:rPr>
                 <w:rStyle w:val="Hyperlink"/>
@@ -1343,7 +1343,7 @@
                 <w:noProof/>
                 <w:webHidden/>
               </w:rPr>
-              <w:instrText xml:space="preserve"> PAGEREF _Toc408158102 \h </w:instrText>
+              <w:instrText xml:space="preserve"> PAGEREF _Toc408158257 \h </w:instrText>
             </w:r>
             <w:r>
               <w:rPr>
@@ -1384,7 +1384,7 @@
               <w:noProof/>
             </w:rPr>
           </w:pPr>
-          <w:hyperlink w:anchor="_Toc408158103" w:history="1">
+          <w:hyperlink w:anchor="_Toc408158258" w:history="1">
             <w:r>
               <w:rPr>
                 <w:rStyle w:val="Hyperlink"/>
@@ -1411,7 +1411,7 @@
                 <w:noProof/>
                 <w:webHidden/>
               </w:rPr>
-              <w:instrText xml:space="preserve"> PAGEREF _Toc408158103 \h </w:instrText>
+              <w:instrText xml:space="preserve"> PAGEREF _Toc408158258 \h </w:instrText>
             </w:r>
             <w:r>
               <w:rPr>
@@ -1452,7 +1452,7 @@
               <w:noProof/>
             </w:rPr>
           </w:pPr>
-          <w:hyperlink w:anchor="_Toc408158104" w:history="1">
+          <w:hyperlink w:anchor="_Toc408158259" w:history="1">
             <w:r>
               <w:rPr>
                 <w:rStyle w:val="Hyperlink"/>
@@ -1479,7 +1479,7 @@
                 <w:noProof/>
                 <w:webHidden/>
               </w:rPr>
-              <w:instrText xml:space="preserve"> PAGEREF _Toc408158104 \h </w:instrText>
+              <w:instrText xml:space="preserve"> PAGEREF _Toc408158259 \h </w:instrText>
             </w:r>
             <w:r>
               <w:rPr>
@@ -1520,7 +1520,7 @@
               <w:noProof/>
             </w:rPr>
           </w:pPr>
-          <w:hyperlink w:anchor="_Toc408158105" w:history="1">
+          <w:hyperlink w:anchor="_Toc408158260" w:history="1">
             <w:r>
               <w:rPr>
                 <w:rStyle w:val="Hyperlink"/>
@@ -1547,7 +1547,7 @@
                 <w:noProof/>
                 <w:webHidden/>
               </w:rPr>
-              <w:instrText xml:space="preserve"> PAGEREF _Toc408158105 \h </w:instrText>
+              <w:instrText xml:space="preserve"> PAGEREF _Toc408158260 \h </w:instrText>
             </w:r>
             <w:r>
               <w:rPr>
@@ -1588,7 +1588,7 @@
               <w:noProof/>
             </w:rPr>
           </w:pPr>
-          <w:hyperlink w:anchor="_Toc408158106" w:history="1">
+          <w:hyperlink w:anchor="_Toc408158261" w:history="1">
             <w:r>
               <w:rPr>
                 <w:rStyle w:val="Hyperlink"/>
@@ -1615,7 +1615,7 @@
                 <w:noProof/>
                 <w:webHidden/>
               </w:rPr>
-              <w:instrText xml:space="preserve"> PAGEREF _Toc408158106 \h </w:instrText>
+              <w:instrText xml:space="preserve"> PAGEREF _Toc408158261 \h </w:instrText>
             </w:r>
             <w:r>
               <w:rPr>
@@ -1656,7 +1656,7 @@
               <w:noProof/>
             </w:rPr>
           </w:pPr>
-          <w:hyperlink w:anchor="_Toc408158107" w:history="1">
+          <w:hyperlink w:anchor="_Toc408158262" w:history="1">
             <w:r>
               <w:rPr>
                 <w:rStyle w:val="Hyperlink"/>
@@ -1683,7 +1683,7 @@
                 <w:noProof/>
                 <w:webHidden/>
               </w:rPr>
-              <w:instrText xml:space="preserve"> PAGEREF _Toc408158107 \h </w:instrText>
+              <w:instrText xml:space="preserve"> PAGEREF _Toc408158262 \h </w:instrText>
             </w:r>
             <w:r>
               <w:rPr>
@@ -1724,13 +1724,13 @@
               <w:noProof/>
             </w:rPr>
           </w:pPr>
-          <w:hyperlink w:anchor="_Toc408158108" w:history="1">
+          <w:hyperlink w:anchor="_Toc408158263" w:history="1">
             <w:r>
               <w:rPr>
                 <w:rStyle w:val="Hyperlink"/>
                 <w:noProof/>
               </w:rPr>
-              <w:t>Robots cartógrafos en diversos mapas</w:t>
+              <w:t>Mapeo</w:t>
             </w:r>
             <w:r>
               <w:rPr>
@@ -1751,7 +1751,7 @@
                 <w:noProof/>
                 <w:webHidden/>
               </w:rPr>
-              <w:instrText xml:space="preserve"> PAGEREF _Toc408158108 \h </w:instrText>
+              <w:instrText xml:space="preserve"> PAGEREF _Toc408158263 \h </w:instrText>
             </w:r>
             <w:r>
               <w:rPr>
@@ -1772,6 +1772,74 @@
                 <w:webHidden/>
               </w:rPr>
               <w:t>9</w:t>
+            </w:r>
+            <w:r>
+              <w:rPr>
+                <w:noProof/>
+                <w:webHidden/>
+              </w:rPr>
+              <w:fldChar w:fldCharType="end"/>
+            </w:r>
+          </w:hyperlink>
+        </w:p>
+        <w:p>
+          <w:pPr>
+            <w:pStyle w:val="TOC1"/>
+            <w:tabs>
+              <w:tab w:val="right" w:leader="dot" w:pos="8494"/>
+            </w:tabs>
+            <w:rPr>
+              <w:noProof/>
+            </w:rPr>
+          </w:pPr>
+          <w:hyperlink w:anchor="_Toc408158264" w:history="1">
+            <w:r>
+              <w:rPr>
+                <w:rStyle w:val="Hyperlink"/>
+                <w:noProof/>
+              </w:rPr>
+              <w:t>Testing en diversos mapas</w:t>
+            </w:r>
+            <w:r>
+              <w:rPr>
+                <w:noProof/>
+                <w:webHidden/>
+              </w:rPr>
+              <w:tab/>
+            </w:r>
+            <w:r>
+              <w:rPr>
+                <w:noProof/>
+                <w:webHidden/>
+              </w:rPr>
+              <w:fldChar w:fldCharType="begin"/>
+            </w:r>
+            <w:r>
+              <w:rPr>
+                <w:noProof/>
+                <w:webHidden/>
+              </w:rPr>
+              <w:instrText xml:space="preserve"> PAGEREF _Toc408158264 \h </w:instrText>
+            </w:r>
+            <w:r>
+              <w:rPr>
+                <w:noProof/>
+                <w:webHidden/>
+              </w:rPr>
+            </w:r>
+            <w:r>
+              <w:rPr>
+                <w:noProof/>
+                <w:webHidden/>
+              </w:rPr>
+              <w:fldChar w:fldCharType="separate"/>
+            </w:r>
+            <w:r>
+              <w:rPr>
+                <w:noProof/>
+                <w:webHidden/>
+              </w:rPr>
+              <w:t>10</w:t>
             </w:r>
             <w:r>
               <w:rPr>
@@ -1816,7 +1884,7 @@
       <w:pPr>
         <w:pStyle w:val="Heading1"/>
       </w:pPr>
-      <w:bookmarkStart w:id="0" w:name="_Toc408158093"/>
+      <w:bookmarkStart w:id="0" w:name="_Toc408158248"/>
       <w:r>
         <w:lastRenderedPageBreak/>
         <w:t>Introducción</w:t>
@@ -2011,7 +2079,7 @@
       <w:pPr>
         <w:pStyle w:val="Heading1"/>
       </w:pPr>
-      <w:bookmarkStart w:id="1" w:name="_Toc408158094"/>
+      <w:bookmarkStart w:id="1" w:name="_Toc408158249"/>
       <w:r>
         <w:lastRenderedPageBreak/>
         <w:t>Descripción del problema</w:t>
@@ -2121,7 +2189,7 @@
       <w:pPr>
         <w:pStyle w:val="Heading1"/>
       </w:pPr>
-      <w:bookmarkStart w:id="2" w:name="_Toc408158095"/>
+      <w:bookmarkStart w:id="2" w:name="_Toc408158250"/>
       <w:r>
         <w:t>Respecto al desarrollo</w:t>
       </w:r>
@@ -2142,7 +2210,7 @@
       <w:pPr>
         <w:pStyle w:val="Heading2"/>
       </w:pPr>
-      <w:bookmarkStart w:id="3" w:name="_Toc408158096"/>
+      <w:bookmarkStart w:id="3" w:name="_Toc408158251"/>
       <w:r>
         <w:t>Herramientas de p</w:t>
       </w:r>
@@ -2343,7 +2411,7 @@
       <w:pPr>
         <w:pStyle w:val="Heading2"/>
       </w:pPr>
-      <w:bookmarkStart w:id="4" w:name="_Toc408158097"/>
+      <w:bookmarkStart w:id="4" w:name="_Toc408158252"/>
       <w:r>
         <w:t>Técnicas de IA utilizada</w:t>
       </w:r>
@@ -2399,7 +2467,7 @@
       <w:pPr>
         <w:pStyle w:val="Heading2"/>
       </w:pPr>
-      <w:bookmarkStart w:id="5" w:name="_Toc408158098"/>
+      <w:bookmarkStart w:id="5" w:name="_Toc408158253"/>
       <w:r>
         <w:t>Diseño de los agentes</w:t>
       </w:r>
@@ -2459,7 +2527,7 @@
       <w:pPr>
         <w:pStyle w:val="Heading2"/>
       </w:pPr>
-      <w:bookmarkStart w:id="6" w:name="_Toc408158099"/>
+      <w:bookmarkStart w:id="6" w:name="_Toc408158254"/>
       <w:r>
         <w:lastRenderedPageBreak/>
         <w:t>Estructura de clases desarrollada</w:t>
@@ -2634,7 +2702,7 @@
       <w:pPr>
         <w:pStyle w:val="Heading3"/>
       </w:pPr>
-      <w:bookmarkStart w:id="7" w:name="_Toc408158100"/>
+      <w:bookmarkStart w:id="7" w:name="_Toc408158255"/>
       <w:r>
         <w:t>Pizarra</w:t>
       </w:r>
@@ -2649,7 +2717,7 @@
       <w:pPr>
         <w:pStyle w:val="Heading3"/>
       </w:pPr>
-      <w:bookmarkStart w:id="8" w:name="_Toc408158101"/>
+      <w:bookmarkStart w:id="8" w:name="_Toc408158256"/>
       <w:r>
         <w:rPr>
           <w:noProof/>
@@ -3014,7 +3082,7 @@
       <w:pPr>
         <w:pStyle w:val="Heading3"/>
       </w:pPr>
-      <w:bookmarkStart w:id="9" w:name="_Toc408158102"/>
+      <w:bookmarkStart w:id="9" w:name="_Toc408158257"/>
       <w:r>
         <w:t>Mapa</w:t>
       </w:r>
@@ -3590,7 +3658,7 @@
       <w:pPr>
         <w:pStyle w:val="Heading2"/>
       </w:pPr>
-      <w:bookmarkStart w:id="10" w:name="_Toc408158103"/>
+      <w:bookmarkStart w:id="10" w:name="_Toc408158258"/>
       <w:r>
         <w:lastRenderedPageBreak/>
         <w:t>Cronograma del proyecto</w:t>
@@ -3895,7 +3963,7 @@
       <w:pPr>
         <w:pStyle w:val="Heading1"/>
       </w:pPr>
-      <w:bookmarkStart w:id="11" w:name="_Toc408158104"/>
+      <w:bookmarkStart w:id="11" w:name="_Toc408158259"/>
       <w:r>
         <w:t>Funcionamiento</w:t>
       </w:r>
@@ -3905,7 +3973,7 @@
       <w:pPr>
         <w:pStyle w:val="Heading2"/>
       </w:pPr>
-      <w:bookmarkStart w:id="12" w:name="_Toc408158105"/>
+      <w:bookmarkStart w:id="12" w:name="_Toc408158260"/>
       <w:r>
         <w:t>Generador de mapas</w:t>
       </w:r>
@@ -3959,7 +4027,7 @@
       <w:pPr>
         <w:pStyle w:val="Heading2"/>
       </w:pPr>
-      <w:bookmarkStart w:id="13" w:name="_Toc408158106"/>
+      <w:bookmarkStart w:id="13" w:name="_Toc408158261"/>
       <w:r>
         <w:rPr>
           <w:noProof/>
@@ -4170,7 +4238,7 @@
       <w:pPr>
         <w:pStyle w:val="Heading3"/>
       </w:pPr>
-      <w:bookmarkStart w:id="14" w:name="_Toc408158107"/>
+      <w:bookmarkStart w:id="14" w:name="_Toc408158262"/>
       <w:r>
         <w:t>Interfaz</w:t>
       </w:r>
@@ -4499,6 +4567,50 @@
     <w:p>
       <w:pPr>
         <w:pStyle w:val="ListParagraph"/>
+        <w:numPr>
+          <w:ilvl w:val="1"/>
+          <w:numId w:val="14"/>
+        </w:numPr>
+      </w:pPr>
+      <w:proofErr w:type="spellStart"/>
+      <w:r>
+        <w:rPr>
+          <w:i/>
+        </w:rPr>
+        <w:t>Contramapa</w:t>
+      </w:r>
+      <w:proofErr w:type="spellEnd"/>
+      <w:r>
+        <w:rPr>
+          <w:i/>
+        </w:rPr>
+        <w:t xml:space="preserve">: </w:t>
+      </w:r>
+      <w:r>
+        <w:t>muestra el mapa generado por los robots</w:t>
+      </w:r>
+    </w:p>
+    <w:p>
+      <w:pPr>
+        <w:pStyle w:val="ListParagraph"/>
+        <w:numPr>
+          <w:ilvl w:val="1"/>
+          <w:numId w:val="14"/>
+        </w:numPr>
+      </w:pPr>
+      <w:r>
+        <w:rPr>
+          <w:i/>
+        </w:rPr>
+        <w:t>Marcar Visitados:</w:t>
+      </w:r>
+      <w:r>
+        <w:t xml:space="preserve"> sombrea en el mapa original las casillas visitadas.</w:t>
+      </w:r>
+    </w:p>
+    <w:p>
+      <w:pPr>
+        <w:pStyle w:val="ListParagraph"/>
         <w:ind w:left="1724" w:firstLine="0"/>
       </w:pPr>
     </w:p>
@@ -4506,10 +4618,12 @@
       <w:pPr>
         <w:pStyle w:val="Heading3"/>
       </w:pPr>
+      <w:bookmarkStart w:id="15" w:name="_Toc408158263"/>
       <w:r>
         <w:lastRenderedPageBreak/>
         <w:t>Mapeo</w:t>
       </w:r>
+      <w:bookmarkEnd w:id="15"/>
     </w:p>
     <w:p>
       <w:r>
@@ -4948,8 +5062,7 @@
       <w:pPr>
         <w:pStyle w:val="Heading1"/>
       </w:pPr>
-      <w:bookmarkStart w:id="15" w:name="_GoBack"/>
-      <w:bookmarkEnd w:id="15"/>
+      <w:bookmarkStart w:id="16" w:name="_Toc408158264"/>
       <w:proofErr w:type="spellStart"/>
       <w:r>
         <w:lastRenderedPageBreak/>
@@ -4959,9 +5072,571 @@
       <w:r>
         <w:t xml:space="preserve"> en diversos mapas</w:t>
       </w:r>
+      <w:bookmarkEnd w:id="16"/>
+    </w:p>
+    <w:p>
+      <w:pPr>
+        <w:pStyle w:val="Heading2"/>
+      </w:pPr>
+      <w:r>
+        <w:t>16x16 – Un robot</w:t>
+      </w:r>
+    </w:p>
+    <w:p>
+      <w:r>
+        <w:t>Cartografiado: 100%</w:t>
+      </w:r>
+      <w:r>
+        <w:rPr>
+          <w:noProof/>
+        </w:rPr>
+        <w:drawing>
+          <wp:anchor distT="0" distB="0" distL="114300" distR="114300" simplePos="0" relativeHeight="251686912" behindDoc="0" locked="0" layoutInCell="1" allowOverlap="1" wp14:anchorId="15193A4A" wp14:editId="03DDECC6">
+            <wp:simplePos x="0" y="0"/>
+            <wp:positionH relativeFrom="column">
+              <wp:posOffset>128905</wp:posOffset>
+            </wp:positionH>
+            <wp:positionV relativeFrom="paragraph">
+              <wp:posOffset>208915</wp:posOffset>
+            </wp:positionV>
+            <wp:extent cx="5142865" cy="2664460"/>
+            <wp:effectExtent l="0" t="0" r="635" b="2540"/>
+            <wp:wrapSquare wrapText="bothSides"/>
+            <wp:docPr id="17" name="Picture 17"/>
+            <wp:cNvGraphicFramePr>
+              <a:graphicFrameLocks xmlns:a="http://schemas.openxmlformats.org/drawingml/2006/main" noChangeAspect="1"/>
+            </wp:cNvGraphicFramePr>
+            <a:graphic xmlns:a="http://schemas.openxmlformats.org/drawingml/2006/main">
+              <a:graphicData uri="http://schemas.openxmlformats.org/drawingml/2006/picture">
+                <pic:pic xmlns:pic="http://schemas.openxmlformats.org/drawingml/2006/picture">
+                  <pic:nvPicPr>
+                    <pic:cNvPr id="1" name=""/>
+                    <pic:cNvPicPr/>
+                  </pic:nvPicPr>
+                  <pic:blipFill rotWithShape="1">
+                    <a:blip r:embed="rId21"/>
+                    <a:srcRect l="4762" t="12236"/>
+                    <a:stretch/>
+                  </pic:blipFill>
+                  <pic:spPr bwMode="auto">
+                    <a:xfrm>
+                      <a:off x="0" y="0"/>
+                      <a:ext cx="5142865" cy="2664460"/>
+                    </a:xfrm>
+                    <a:prstGeom prst="rect">
+                      <a:avLst/>
+                    </a:prstGeom>
+                    <a:ln>
+                      <a:noFill/>
+                    </a:ln>
+                    <a:extLst>
+                      <a:ext uri="{53640926-AAD7-44D8-BBD7-CCE9431645EC}">
+                        <a14:shadowObscured xmlns:a14="http://schemas.microsoft.com/office/drawing/2010/main"/>
+                      </a:ext>
+                    </a:extLst>
+                  </pic:spPr>
+                </pic:pic>
+              </a:graphicData>
+            </a:graphic>
+            <wp14:sizeRelH relativeFrom="margin">
+              <wp14:pctWidth>0</wp14:pctWidth>
+            </wp14:sizeRelH>
+            <wp14:sizeRelV relativeFrom="margin">
+              <wp14:pctHeight>0</wp14:pctHeight>
+            </wp14:sizeRelV>
+          </wp:anchor>
+        </w:drawing>
+      </w:r>
+    </w:p>
+    <w:p/>
+    <w:p>
+      <w:pPr>
+        <w:pStyle w:val="Heading2"/>
+      </w:pPr>
+      <w:r>
+        <w:t>30x30 –</w:t>
+      </w:r>
+      <w:r>
+        <w:t xml:space="preserve"> Cinco</w:t>
+      </w:r>
+      <w:r>
+        <w:t xml:space="preserve"> robots</w:t>
+      </w:r>
+    </w:p>
+    <w:p>
+      <w:r>
+        <w:rPr>
+          <w:noProof/>
+        </w:rPr>
+        <w:drawing>
+          <wp:anchor distT="0" distB="0" distL="114300" distR="114300" simplePos="0" relativeHeight="251688960" behindDoc="0" locked="0" layoutInCell="1" allowOverlap="1" wp14:anchorId="66E26359" wp14:editId="160A443F">
+            <wp:simplePos x="0" y="0"/>
+            <wp:positionH relativeFrom="column">
+              <wp:posOffset>81915</wp:posOffset>
+            </wp:positionH>
+            <wp:positionV relativeFrom="paragraph">
+              <wp:posOffset>211455</wp:posOffset>
+            </wp:positionV>
+            <wp:extent cx="5270500" cy="2731135"/>
+            <wp:effectExtent l="0" t="0" r="6350" b="0"/>
+            <wp:wrapSquare wrapText="bothSides"/>
+            <wp:docPr id="18" name="Picture 18"/>
+            <wp:cNvGraphicFramePr>
+              <a:graphicFrameLocks xmlns:a="http://schemas.openxmlformats.org/drawingml/2006/main" noChangeAspect="1"/>
+            </wp:cNvGraphicFramePr>
+            <a:graphic xmlns:a="http://schemas.openxmlformats.org/drawingml/2006/main">
+              <a:graphicData uri="http://schemas.openxmlformats.org/drawingml/2006/picture">
+                <pic:pic xmlns:pic="http://schemas.openxmlformats.org/drawingml/2006/picture">
+                  <pic:nvPicPr>
+                    <pic:cNvPr id="1" name=""/>
+                    <pic:cNvPicPr/>
+                  </pic:nvPicPr>
+                  <pic:blipFill rotWithShape="1">
+                    <a:blip r:embed="rId22"/>
+                    <a:srcRect l="5115" t="12550"/>
+                    <a:stretch/>
+                  </pic:blipFill>
+                  <pic:spPr bwMode="auto">
+                    <a:xfrm>
+                      <a:off x="0" y="0"/>
+                      <a:ext cx="5270500" cy="2731135"/>
+                    </a:xfrm>
+                    <a:prstGeom prst="rect">
+                      <a:avLst/>
+                    </a:prstGeom>
+                    <a:ln>
+                      <a:noFill/>
+                    </a:ln>
+                    <a:extLst>
+                      <a:ext uri="{53640926-AAD7-44D8-BBD7-CCE9431645EC}">
+                        <a14:shadowObscured xmlns:a14="http://schemas.microsoft.com/office/drawing/2010/main"/>
+                      </a:ext>
+                    </a:extLst>
+                  </pic:spPr>
+                </pic:pic>
+              </a:graphicData>
+            </a:graphic>
+            <wp14:sizeRelH relativeFrom="margin">
+              <wp14:pctWidth>0</wp14:pctWidth>
+            </wp14:sizeRelH>
+            <wp14:sizeRelV relativeFrom="margin">
+              <wp14:pctHeight>0</wp14:pctHeight>
+            </wp14:sizeRelV>
+          </wp:anchor>
+        </w:drawing>
+      </w:r>
+      <w:r>
+        <w:t>Cartografiado: 100%</w:t>
+      </w:r>
+    </w:p>
+    <w:p>
+      <w:pPr>
+        <w:rPr>
+          <w:noProof/>
+        </w:rPr>
+      </w:pPr>
+    </w:p>
+    <w:p>
+      <w:r>
+        <w:t>Tras el resultado de los dos primeros experimentos podemos afirmar que la comunicación entre robots funciona. El en caso del primer mapa, el único robot generó todo el mapa, pasando por todas las casillas.</w:t>
+      </w:r>
+    </w:p>
+    <w:p>
+      <w:pPr>
+        <w:rPr>
+          <w:rFonts w:asciiTheme="majorHAnsi" w:eastAsiaTheme="majorEastAsia" w:hAnsiTheme="majorHAnsi" w:cstheme="majorBidi"/>
+          <w:color w:val="0B5294" w:themeColor="accent1" w:themeShade="BF"/>
+          <w:sz w:val="26"/>
+          <w:szCs w:val="26"/>
+        </w:rPr>
+      </w:pPr>
+      <w:r>
+        <w:t>Sin embargo, en el segundo mapa, los robots se han repartido el mapa, lo cual quiere decir que ninguno de ellos ha recorrido todo el mapa, sino que el mapa generado ha sido el resultado de la colaboración del conocimiento individual.</w:t>
+      </w:r>
+      <w:r>
+        <w:br w:type="page"/>
+      </w:r>
+    </w:p>
+    <w:p>
+      <w:pPr>
+        <w:pStyle w:val="Heading2"/>
+      </w:pPr>
+      <w:r>
+        <w:lastRenderedPageBreak/>
+        <w:t>30x30 – Cuatro robots</w:t>
+      </w:r>
+    </w:p>
+    <w:p>
+      <w:r>
+        <w:rPr>
+          <w:noProof/>
+        </w:rPr>
+        <w:drawing>
+          <wp:anchor distT="0" distB="0" distL="114300" distR="114300" simplePos="0" relativeHeight="251691008" behindDoc="0" locked="0" layoutInCell="1" allowOverlap="1" wp14:anchorId="21C8D81E" wp14:editId="3117BFBB">
+            <wp:simplePos x="0" y="0"/>
+            <wp:positionH relativeFrom="column">
+              <wp:posOffset>53340</wp:posOffset>
+            </wp:positionH>
+            <wp:positionV relativeFrom="paragraph">
+              <wp:posOffset>187325</wp:posOffset>
+            </wp:positionV>
+            <wp:extent cx="5353050" cy="2782570"/>
+            <wp:effectExtent l="0" t="0" r="0" b="0"/>
+            <wp:wrapSquare wrapText="bothSides"/>
+            <wp:docPr id="19" name="Picture 19"/>
+            <wp:cNvGraphicFramePr>
+              <a:graphicFrameLocks xmlns:a="http://schemas.openxmlformats.org/drawingml/2006/main" noChangeAspect="1"/>
+            </wp:cNvGraphicFramePr>
+            <a:graphic xmlns:a="http://schemas.openxmlformats.org/drawingml/2006/main">
+              <a:graphicData uri="http://schemas.openxmlformats.org/drawingml/2006/picture">
+                <pic:pic xmlns:pic="http://schemas.openxmlformats.org/drawingml/2006/picture">
+                  <pic:nvPicPr>
+                    <pic:cNvPr id="1" name=""/>
+                    <pic:cNvPicPr/>
+                  </pic:nvPicPr>
+                  <pic:blipFill rotWithShape="1">
+                    <a:blip r:embed="rId23"/>
+                    <a:srcRect l="5427" t="12550"/>
+                    <a:stretch/>
+                  </pic:blipFill>
+                  <pic:spPr bwMode="auto">
+                    <a:xfrm>
+                      <a:off x="0" y="0"/>
+                      <a:ext cx="5353050" cy="2782570"/>
+                    </a:xfrm>
+                    <a:prstGeom prst="rect">
+                      <a:avLst/>
+                    </a:prstGeom>
+                    <a:ln>
+                      <a:noFill/>
+                    </a:ln>
+                    <a:extLst>
+                      <a:ext uri="{53640926-AAD7-44D8-BBD7-CCE9431645EC}">
+                        <a14:shadowObscured xmlns:a14="http://schemas.microsoft.com/office/drawing/2010/main"/>
+                      </a:ext>
+                    </a:extLst>
+                  </pic:spPr>
+                </pic:pic>
+              </a:graphicData>
+            </a:graphic>
+            <wp14:sizeRelH relativeFrom="margin">
+              <wp14:pctWidth>0</wp14:pctWidth>
+            </wp14:sizeRelH>
+            <wp14:sizeRelV relativeFrom="margin">
+              <wp14:pctHeight>0</wp14:pctHeight>
+            </wp14:sizeRelV>
+          </wp:anchor>
+        </w:drawing>
+      </w:r>
+      <w:r>
+        <w:t>Cartografiado: 100%</w:t>
+      </w:r>
+    </w:p>
+    <w:p>
+      <w:pPr>
+        <w:rPr>
+          <w:noProof/>
+        </w:rPr>
+      </w:pPr>
+    </w:p>
+    <w:p>
+      <w:pPr>
+        <w:pStyle w:val="Heading2"/>
+        <w:rPr>
+          <w:noProof/>
+        </w:rPr>
+      </w:pPr>
+      <w:r>
+        <w:rPr>
+          <w:noProof/>
+        </w:rPr>
+        <w:t>26x20 – Un robot</w:t>
+      </w:r>
+    </w:p>
+    <w:p>
+      <w:r>
+        <w:rPr>
+          <w:noProof/>
+        </w:rPr>
+        <w:drawing>
+          <wp:anchor distT="0" distB="0" distL="114300" distR="114300" simplePos="0" relativeHeight="251693056" behindDoc="0" locked="0" layoutInCell="1" allowOverlap="1" wp14:anchorId="0560EA5E" wp14:editId="720BBF42">
+            <wp:simplePos x="0" y="0"/>
+            <wp:positionH relativeFrom="column">
+              <wp:posOffset>53340</wp:posOffset>
+            </wp:positionH>
+            <wp:positionV relativeFrom="paragraph">
+              <wp:posOffset>220980</wp:posOffset>
+            </wp:positionV>
+            <wp:extent cx="5400675" cy="2797810"/>
+            <wp:effectExtent l="0" t="0" r="9525" b="2540"/>
+            <wp:wrapSquare wrapText="bothSides"/>
+            <wp:docPr id="20" name="Picture 20"/>
+            <wp:cNvGraphicFramePr>
+              <a:graphicFrameLocks xmlns:a="http://schemas.openxmlformats.org/drawingml/2006/main" noChangeAspect="1"/>
+            </wp:cNvGraphicFramePr>
+            <a:graphic xmlns:a="http://schemas.openxmlformats.org/drawingml/2006/main">
+              <a:graphicData uri="http://schemas.openxmlformats.org/drawingml/2006/picture">
+                <pic:pic xmlns:pic="http://schemas.openxmlformats.org/drawingml/2006/picture">
+                  <pic:nvPicPr>
+                    <pic:cNvPr id="1" name=""/>
+                    <pic:cNvPicPr/>
+                  </pic:nvPicPr>
+                  <pic:blipFill rotWithShape="1">
+                    <a:blip r:embed="rId24"/>
+                    <a:srcRect l="5115" t="12550"/>
+                    <a:stretch/>
+                  </pic:blipFill>
+                  <pic:spPr bwMode="auto">
+                    <a:xfrm>
+                      <a:off x="0" y="0"/>
+                      <a:ext cx="5400675" cy="2797810"/>
+                    </a:xfrm>
+                    <a:prstGeom prst="rect">
+                      <a:avLst/>
+                    </a:prstGeom>
+                    <a:ln>
+                      <a:noFill/>
+                    </a:ln>
+                    <a:extLst>
+                      <a:ext uri="{53640926-AAD7-44D8-BBD7-CCE9431645EC}">
+                        <a14:shadowObscured xmlns:a14="http://schemas.microsoft.com/office/drawing/2010/main"/>
+                      </a:ext>
+                    </a:extLst>
+                  </pic:spPr>
+                </pic:pic>
+              </a:graphicData>
+            </a:graphic>
+            <wp14:sizeRelH relativeFrom="margin">
+              <wp14:pctWidth>0</wp14:pctWidth>
+            </wp14:sizeRelH>
+            <wp14:sizeRelV relativeFrom="margin">
+              <wp14:pctHeight>0</wp14:pctHeight>
+            </wp14:sizeRelV>
+          </wp:anchor>
+        </w:drawing>
+      </w:r>
+      <w:r>
+        <w:t>Cartografiado: 100%</w:t>
+      </w:r>
+    </w:p>
+    <w:p>
+      <w:pPr>
+        <w:rPr>
+          <w:noProof/>
+        </w:rPr>
+      </w:pPr>
+    </w:p>
+    <w:p>
+      <w:r>
+        <w:t>Tras los experimentos tres y cuatro, podemos afirmar que los robots implementados funcionan tanto en espacios laberínticos, con alto porcentaje de obstáculos, así como en espacios abiertos.</w:t>
+      </w:r>
+    </w:p>
+    <w:p>
+      <w:r>
+        <w:t>Además, para los espacios abiertos, podemos observar que el diseño del movimiento ocasiona que el robot haga un barrido horizontal, explorando de la manera más eficiente posible el mapa.</w:t>
+      </w:r>
+    </w:p>
+    <w:p>
+      <w:r>
+        <w:br w:type="page"/>
+      </w:r>
+    </w:p>
+    <w:p>
+      <w:pPr>
+        <w:pStyle w:val="Heading2"/>
+      </w:pPr>
+      <w:r>
+        <w:lastRenderedPageBreak/>
+        <w:t>34x58 – Tres robots</w:t>
+      </w:r>
+    </w:p>
+    <w:p>
+      <w:r>
+        <w:rPr>
+          <w:noProof/>
+        </w:rPr>
+        <w:drawing>
+          <wp:anchor distT="0" distB="0" distL="114300" distR="114300" simplePos="0" relativeHeight="251695104" behindDoc="0" locked="0" layoutInCell="1" allowOverlap="1" wp14:anchorId="0789B0EF" wp14:editId="4855719A">
+            <wp:simplePos x="0" y="0"/>
+            <wp:positionH relativeFrom="column">
+              <wp:posOffset>166370</wp:posOffset>
+            </wp:positionH>
+            <wp:positionV relativeFrom="paragraph">
+              <wp:posOffset>273050</wp:posOffset>
+            </wp:positionV>
+            <wp:extent cx="5391150" cy="2788285"/>
+            <wp:effectExtent l="0" t="0" r="0" b="0"/>
+            <wp:wrapSquare wrapText="bothSides"/>
+            <wp:docPr id="21" name="Picture 21"/>
+            <wp:cNvGraphicFramePr>
+              <a:graphicFrameLocks xmlns:a="http://schemas.openxmlformats.org/drawingml/2006/main" noChangeAspect="1"/>
+            </wp:cNvGraphicFramePr>
+            <a:graphic xmlns:a="http://schemas.openxmlformats.org/drawingml/2006/main">
+              <a:graphicData uri="http://schemas.openxmlformats.org/drawingml/2006/picture">
+                <pic:pic xmlns:pic="http://schemas.openxmlformats.org/drawingml/2006/picture">
+                  <pic:nvPicPr>
+                    <pic:cNvPr id="1" name=""/>
+                    <pic:cNvPicPr/>
+                  </pic:nvPicPr>
+                  <pic:blipFill rotWithShape="1">
+                    <a:blip r:embed="rId25"/>
+                    <a:srcRect l="4939" t="12550"/>
+                    <a:stretch/>
+                  </pic:blipFill>
+                  <pic:spPr bwMode="auto">
+                    <a:xfrm>
+                      <a:off x="0" y="0"/>
+                      <a:ext cx="5391150" cy="2788285"/>
+                    </a:xfrm>
+                    <a:prstGeom prst="rect">
+                      <a:avLst/>
+                    </a:prstGeom>
+                    <a:ln>
+                      <a:noFill/>
+                    </a:ln>
+                    <a:extLst>
+                      <a:ext uri="{53640926-AAD7-44D8-BBD7-CCE9431645EC}">
+                        <a14:shadowObscured xmlns:a14="http://schemas.microsoft.com/office/drawing/2010/main"/>
+                      </a:ext>
+                    </a:extLst>
+                  </pic:spPr>
+                </pic:pic>
+              </a:graphicData>
+            </a:graphic>
+            <wp14:sizeRelH relativeFrom="margin">
+              <wp14:pctWidth>0</wp14:pctWidth>
+            </wp14:sizeRelH>
+            <wp14:sizeRelV relativeFrom="margin">
+              <wp14:pctHeight>0</wp14:pctHeight>
+            </wp14:sizeRelV>
+          </wp:anchor>
+        </w:drawing>
+      </w:r>
+      <w:r>
+        <w:t>Cartografiado: 100%</w:t>
+      </w:r>
+    </w:p>
+    <w:p>
+      <w:pPr>
+        <w:rPr>
+          <w:noProof/>
+        </w:rPr>
+      </w:pPr>
+    </w:p>
+    <w:p>
+      <w:pPr>
+        <w:pStyle w:val="Heading2"/>
+      </w:pPr>
+      <w:r>
+        <w:t>40x50 – Seis robots</w:t>
+      </w:r>
+    </w:p>
+    <w:p>
+      <w:r>
+        <w:rPr>
+          <w:noProof/>
+        </w:rPr>
+        <w:drawing>
+          <wp:anchor distT="0" distB="0" distL="114300" distR="114300" simplePos="0" relativeHeight="251697152" behindDoc="0" locked="0" layoutInCell="1" allowOverlap="1" wp14:anchorId="16B7AFC2" wp14:editId="1FDE66F7">
+            <wp:simplePos x="0" y="0"/>
+            <wp:positionH relativeFrom="column">
+              <wp:posOffset>167640</wp:posOffset>
+            </wp:positionH>
+            <wp:positionV relativeFrom="paragraph">
+              <wp:posOffset>279400</wp:posOffset>
+            </wp:positionV>
+            <wp:extent cx="5438775" cy="2817495"/>
+            <wp:effectExtent l="0" t="0" r="9525" b="1905"/>
+            <wp:wrapSquare wrapText="bothSides"/>
+            <wp:docPr id="22" name="Picture 22"/>
+            <wp:cNvGraphicFramePr>
+              <a:graphicFrameLocks xmlns:a="http://schemas.openxmlformats.org/drawingml/2006/main" noChangeAspect="1"/>
+            </wp:cNvGraphicFramePr>
+            <a:graphic xmlns:a="http://schemas.openxmlformats.org/drawingml/2006/main">
+              <a:graphicData uri="http://schemas.openxmlformats.org/drawingml/2006/picture">
+                <pic:pic xmlns:pic="http://schemas.openxmlformats.org/drawingml/2006/picture">
+                  <pic:nvPicPr>
+                    <pic:cNvPr id="1" name=""/>
+                    <pic:cNvPicPr/>
+                  </pic:nvPicPr>
+                  <pic:blipFill rotWithShape="1">
+                    <a:blip r:embed="rId26"/>
+                    <a:srcRect l="4762" t="12236"/>
+                    <a:stretch/>
+                  </pic:blipFill>
+                  <pic:spPr bwMode="auto">
+                    <a:xfrm>
+                      <a:off x="0" y="0"/>
+                      <a:ext cx="5438775" cy="2817495"/>
+                    </a:xfrm>
+                    <a:prstGeom prst="rect">
+                      <a:avLst/>
+                    </a:prstGeom>
+                    <a:ln>
+                      <a:noFill/>
+                    </a:ln>
+                    <a:extLst>
+                      <a:ext uri="{53640926-AAD7-44D8-BBD7-CCE9431645EC}">
+                        <a14:shadowObscured xmlns:a14="http://schemas.microsoft.com/office/drawing/2010/main"/>
+                      </a:ext>
+                    </a:extLst>
+                  </pic:spPr>
+                </pic:pic>
+              </a:graphicData>
+            </a:graphic>
+            <wp14:sizeRelH relativeFrom="margin">
+              <wp14:pctWidth>0</wp14:pctWidth>
+            </wp14:sizeRelH>
+            <wp14:sizeRelV relativeFrom="margin">
+              <wp14:pctHeight>0</wp14:pctHeight>
+            </wp14:sizeRelV>
+          </wp:anchor>
+        </w:drawing>
+      </w:r>
+      <w:r>
+        <w:t>Cartografiado: 90% del mapa total, 100% del mapa accesible.</w:t>
+      </w:r>
+    </w:p>
+    <w:p>
+      <w:pPr>
+        <w:rPr>
+          <w:noProof/>
+        </w:rPr>
+      </w:pPr>
+    </w:p>
+    <w:p>
+      <w:r>
+        <w:t xml:space="preserve">Las conclusiones de este último experimento dejan en evidencia dos situaciones dispares. La primera de ellas, donde todo el mapa es </w:t>
+      </w:r>
+      <w:r>
+        <w:t xml:space="preserve">accesible, y la segunda situación donde el agente no puede alcanzar todas las partes del mapa. </w:t>
+      </w:r>
+    </w:p>
+    <w:p>
+      <w:r>
+        <w:t>La segunda situación se puede dar debido a dos motivos, tal como podemos ver en el mapa segundo. El primero es que la parte libre sea accesible, es decir, esté rodeada de obstáculos, tal como se ve en las partes de bosque y de agua. La otra situación se hace patente en la esquina superior derecha, donde el robot es el que está acorralado.</w:t>
+      </w:r>
+    </w:p>
+    <w:p>
+      <w:r>
+        <w:lastRenderedPageBreak/>
+        <w:t>Este experimento deja en evidencia que la aplicación funciona con mapas totalmente alcanzables y con mapas que dejan espacios inaccesibles.</w:t>
+      </w:r>
+    </w:p>
+    <w:p>
+      <w:pPr>
+        <w:pStyle w:val="Heading1"/>
+      </w:pPr>
+      <w:r>
+        <w:t>Conclusiones</w:t>
+      </w:r>
+    </w:p>
+    <w:p>
+      <w:bookmarkStart w:id="17" w:name="_GoBack"/>
+      <w:bookmarkEnd w:id="17"/>
     </w:p>
     <w:sectPr>
-      <w:footerReference w:type="default" r:id="rId21"/>
+      <w:footerReference w:type="default" r:id="rId27"/>
       <w:pgSz w:w="11906" w:h="16838"/>
       <w:pgMar w:top="1417" w:right="1701" w:bottom="1417" w:left="1701" w:header="708" w:footer="708" w:gutter="0"/>
       <w:pgNumType w:start="0"/>
@@ -5028,7 +5703,7 @@
           <w:rPr>
             <w:noProof/>
           </w:rPr>
-          <w:t>10</w:t>
+          <w:t>13</w:t>
         </w:r>
         <w:r>
           <w:fldChar w:fldCharType="end"/>
@@ -6972,7 +7647,6 @@
   <w:style w:type="character" w:default="1" w:styleId="DefaultParagraphFont">
     <w:name w:val="Default Paragraph Font"/>
     <w:uiPriority w:val="1"/>
-    <w:semiHidden/>
     <w:unhideWhenUsed/>
   </w:style>
   <w:style w:type="table" w:default="1" w:styleId="TableNormal">
@@ -8950,57 +9624,57 @@
   </dgm:ptLst>
   <dgm:cxnLst>
     <dgm:cxn modelId="{0C8C2892-0EA0-4675-91EF-752EF8999D5F}" srcId="{12D8BDE6-0E6E-4E88-8B9D-13E4333BC26B}" destId="{702702AB-FC13-4C75-B379-132621817E25}" srcOrd="0" destOrd="0" parTransId="{A0725917-3F88-4488-8864-F26A342AC737}" sibTransId="{2D252B2E-28CA-443D-ABFC-FF895CBE7968}"/>
-    <dgm:cxn modelId="{5A95A1C1-D8C6-42F4-886C-4EAA79E0B34F}" type="presOf" srcId="{0B0351C1-7114-4A47-9210-C343B233DB87}" destId="{98942CB2-A319-495A-BDF2-F0E88E0F714E}" srcOrd="0" destOrd="0" presId="urn:microsoft.com/office/officeart/2005/8/layout/lProcess2"/>
     <dgm:cxn modelId="{AFD74C8F-F6B8-478D-8785-A84E7D0D0298}" srcId="{5CCEF005-06F8-4375-B492-1CE5C3768C2A}" destId="{12D8BDE6-0E6E-4E88-8B9D-13E4333BC26B}" srcOrd="1" destOrd="0" parTransId="{6F5FBDBE-1FFB-447A-8E50-097A0C1CDA4B}" sibTransId="{168EE5D4-23F5-40E3-9A9A-17A10CF8995C}"/>
+    <dgm:cxn modelId="{0647354D-679A-4D45-9BF8-D04C8EA068B7}" type="presOf" srcId="{B17AA95E-278D-4D97-94C0-B43F67B24CA3}" destId="{714689B0-FC03-4C38-AFEC-7909B356C4D8}" srcOrd="0" destOrd="0" presId="urn:microsoft.com/office/officeart/2005/8/layout/lProcess2"/>
     <dgm:cxn modelId="{A71BD5B3-B03E-4D71-AAC2-5B576915F4DC}" srcId="{FEBA5486-8B47-48D1-92DD-D092FDF043E4}" destId="{683FC04C-A588-4511-8A7A-5257E3779821}" srcOrd="2" destOrd="0" parTransId="{92191C79-0AB3-4A24-AC4B-13A52D3CC094}" sibTransId="{548CC6FC-86BA-41C8-9C3B-C184E0D65CA5}"/>
     <dgm:cxn modelId="{820E8C24-8AB3-4850-83D8-D59F35235887}" srcId="{5CCEF005-06F8-4375-B492-1CE5C3768C2A}" destId="{FEBA5486-8B47-48D1-92DD-D092FDF043E4}" srcOrd="0" destOrd="0" parTransId="{5A913A79-3827-46A7-86AF-4E27AC524383}" sibTransId="{ACA1DC1E-7A98-4B00-A8DF-5059A43EA61B}"/>
-    <dgm:cxn modelId="{F8E1C108-6142-46E9-8845-2D8CD1AAB08F}" type="presOf" srcId="{FEBA5486-8B47-48D1-92DD-D092FDF043E4}" destId="{DDD474FF-57D8-44CB-8DC0-293BF900EDC0}" srcOrd="0" destOrd="0" presId="urn:microsoft.com/office/officeart/2005/8/layout/lProcess2"/>
+    <dgm:cxn modelId="{E4E829E4-CA14-4798-9331-BFC9EE836504}" type="presOf" srcId="{12D8BDE6-0E6E-4E88-8B9D-13E4333BC26B}" destId="{270699D2-AFA9-4852-B798-B8644B041D2F}" srcOrd="0" destOrd="0" presId="urn:microsoft.com/office/officeart/2005/8/layout/lProcess2"/>
     <dgm:cxn modelId="{713BB45F-A6D4-4F89-B7E1-738CF2410E82}" srcId="{12D8BDE6-0E6E-4E88-8B9D-13E4333BC26B}" destId="{B17AA95E-278D-4D97-94C0-B43F67B24CA3}" srcOrd="2" destOrd="0" parTransId="{1A08482B-A616-4429-840B-25C8F616EFBE}" sibTransId="{02C3E212-149C-41E2-B19D-2E368D35C6C8}"/>
-    <dgm:cxn modelId="{078C788B-0665-4C61-AB78-C85C9B66CE29}" type="presOf" srcId="{702702AB-FC13-4C75-B379-132621817E25}" destId="{9E463780-906F-4506-82FE-B562DDF9A2F2}" srcOrd="0" destOrd="0" presId="urn:microsoft.com/office/officeart/2005/8/layout/lProcess2"/>
-    <dgm:cxn modelId="{0EBD2684-E013-47E3-9A75-DBBD9110114F}" type="presOf" srcId="{12D8BDE6-0E6E-4E88-8B9D-13E4333BC26B}" destId="{0E4C669D-B2CD-4FD4-A5D4-3F2DA1325D16}" srcOrd="1" destOrd="0" presId="urn:microsoft.com/office/officeart/2005/8/layout/lProcess2"/>
-    <dgm:cxn modelId="{9A6F48E4-01A9-4A80-B450-D968FE6DAAC9}" type="presOf" srcId="{12D8BDE6-0E6E-4E88-8B9D-13E4333BC26B}" destId="{270699D2-AFA9-4852-B798-B8644B041D2F}" srcOrd="0" destOrd="0" presId="urn:microsoft.com/office/officeart/2005/8/layout/lProcess2"/>
-    <dgm:cxn modelId="{341A49FC-D885-4D50-9D8A-CA3BF189F516}" type="presOf" srcId="{183AF0AE-0C47-4B36-8800-3203FE870DEE}" destId="{3A59685D-67AB-453F-B61C-DEC7441C1EE9}" srcOrd="0" destOrd="0" presId="urn:microsoft.com/office/officeart/2005/8/layout/lProcess2"/>
-    <dgm:cxn modelId="{E43EB808-10F4-4D91-9CAD-C97A5291F360}" type="presOf" srcId="{D2558FFF-1C41-44BC-A341-A838A58E92A2}" destId="{F0EF2183-9A7B-4C50-B91E-76A0DE339B87}" srcOrd="0" destOrd="0" presId="urn:microsoft.com/office/officeart/2005/8/layout/lProcess2"/>
+    <dgm:cxn modelId="{B31EF517-7D9A-44CF-8CF1-B8BA5FD27C6D}" type="presOf" srcId="{683FC04C-A588-4511-8A7A-5257E3779821}" destId="{AD64E1E4-C9F8-4DBE-9385-6CC16C8FABA5}" srcOrd="0" destOrd="0" presId="urn:microsoft.com/office/officeart/2005/8/layout/lProcess2"/>
+    <dgm:cxn modelId="{4C9C3523-949F-4F19-910A-DA6EF9AA867D}" type="presOf" srcId="{D2558FFF-1C41-44BC-A341-A838A58E92A2}" destId="{F0EF2183-9A7B-4C50-B91E-76A0DE339B87}" srcOrd="0" destOrd="0" presId="urn:microsoft.com/office/officeart/2005/8/layout/lProcess2"/>
+    <dgm:cxn modelId="{E1C3DCDA-76C1-478A-9386-EFE13D2C19C8}" type="presOf" srcId="{702702AB-FC13-4C75-B379-132621817E25}" destId="{9E463780-906F-4506-82FE-B562DDF9A2F2}" srcOrd="0" destOrd="0" presId="urn:microsoft.com/office/officeart/2005/8/layout/lProcess2"/>
+    <dgm:cxn modelId="{A308ABED-3ADB-4557-B717-D20CBF41AFB0}" type="presOf" srcId="{A6C29DA5-9FE4-4661-AF3E-18D165D44264}" destId="{7D494A01-6847-4575-9997-E7876FE0061F}" srcOrd="0" destOrd="0" presId="urn:microsoft.com/office/officeart/2005/8/layout/lProcess2"/>
     <dgm:cxn modelId="{A3F1608A-7852-4494-8781-EEB1B66E2EF8}" srcId="{183AF0AE-0C47-4B36-8800-3203FE870DEE}" destId="{D2558FFF-1C41-44BC-A341-A838A58E92A2}" srcOrd="0" destOrd="0" parTransId="{E918D222-4EC1-4F54-AF89-234BFDE2A32E}" sibTransId="{320845DB-1BC9-4640-A4B7-882509D753A3}"/>
-    <dgm:cxn modelId="{305AF4BD-4C96-418E-BDE1-86C2BB50732F}" type="presOf" srcId="{4CEE1A79-9D33-4F35-ADF2-3AEC49F5BC10}" destId="{4A98620C-67A3-4018-A9E8-A693FFD1E307}" srcOrd="0" destOrd="0" presId="urn:microsoft.com/office/officeart/2005/8/layout/lProcess2"/>
-    <dgm:cxn modelId="{A0C60069-067D-4977-B0D9-B4627158DA8B}" type="presOf" srcId="{B17AA95E-278D-4D97-94C0-B43F67B24CA3}" destId="{714689B0-FC03-4C38-AFEC-7909B356C4D8}" srcOrd="0" destOrd="0" presId="urn:microsoft.com/office/officeart/2005/8/layout/lProcess2"/>
+    <dgm:cxn modelId="{4E768D60-1CE7-4FBE-AD0C-B881810F5E03}" type="presOf" srcId="{183AF0AE-0C47-4B36-8800-3203FE870DEE}" destId="{4943F188-ADEE-4C4D-B6D0-9CE1FFE06074}" srcOrd="1" destOrd="0" presId="urn:microsoft.com/office/officeart/2005/8/layout/lProcess2"/>
+    <dgm:cxn modelId="{4C1C0F9E-28A7-4301-8131-5250DBCFB1C4}" type="presOf" srcId="{FEBA5486-8B47-48D1-92DD-D092FDF043E4}" destId="{DDD474FF-57D8-44CB-8DC0-293BF900EDC0}" srcOrd="0" destOrd="0" presId="urn:microsoft.com/office/officeart/2005/8/layout/lProcess2"/>
     <dgm:cxn modelId="{EECBAABC-0883-45E4-B296-B156043E8E36}" srcId="{12D8BDE6-0E6E-4E88-8B9D-13E4333BC26B}" destId="{0B0351C1-7114-4A47-9210-C343B233DB87}" srcOrd="1" destOrd="0" parTransId="{CFF5A1B4-C739-44C7-8AEE-7C6AC9154497}" sibTransId="{EE90D66E-4F97-42E3-A51D-888AA62BF535}"/>
     <dgm:cxn modelId="{C131B43E-AC2F-4875-8F7F-EB77FA884BD3}" srcId="{FEBA5486-8B47-48D1-92DD-D092FDF043E4}" destId="{A6C29DA5-9FE4-4661-AF3E-18D165D44264}" srcOrd="1" destOrd="0" parTransId="{3DE959E2-B65F-4BBA-9D72-6409C1FB8445}" sibTransId="{6A387BE3-9E05-4C1D-81AC-9AA9AE11E77A}"/>
-    <dgm:cxn modelId="{361D2893-D34A-4E19-9F2F-9EDEEDB7514A}" type="presOf" srcId="{FEBA5486-8B47-48D1-92DD-D092FDF043E4}" destId="{C731CD0F-F365-4213-BB5D-2E6E64D85E9A}" srcOrd="1" destOrd="0" presId="urn:microsoft.com/office/officeart/2005/8/layout/lProcess2"/>
-    <dgm:cxn modelId="{C0ECA1EC-86A7-4588-8E9F-78C3360BE28B}" type="presOf" srcId="{683FC04C-A588-4511-8A7A-5257E3779821}" destId="{AD64E1E4-C9F8-4DBE-9385-6CC16C8FABA5}" srcOrd="0" destOrd="0" presId="urn:microsoft.com/office/officeart/2005/8/layout/lProcess2"/>
-    <dgm:cxn modelId="{F57DE3CA-E610-4B76-8DB3-8612123BC9F5}" type="presOf" srcId="{183AF0AE-0C47-4B36-8800-3203FE870DEE}" destId="{4943F188-ADEE-4C4D-B6D0-9CE1FFE06074}" srcOrd="1" destOrd="0" presId="urn:microsoft.com/office/officeart/2005/8/layout/lProcess2"/>
-    <dgm:cxn modelId="{AFE92A6E-D078-46C3-8871-0B2B6BB8E7EA}" type="presOf" srcId="{5CCEF005-06F8-4375-B492-1CE5C3768C2A}" destId="{C8E0682B-A7E6-462D-85D2-35F903B52915}" srcOrd="0" destOrd="0" presId="urn:microsoft.com/office/officeart/2005/8/layout/lProcess2"/>
+    <dgm:cxn modelId="{5F32ECD6-CBF5-49BE-AC0E-D7318CA022CD}" type="presOf" srcId="{0B0351C1-7114-4A47-9210-C343B233DB87}" destId="{98942CB2-A319-495A-BDF2-F0E88E0F714E}" srcOrd="0" destOrd="0" presId="urn:microsoft.com/office/officeart/2005/8/layout/lProcess2"/>
+    <dgm:cxn modelId="{7A658B2A-8DCC-43DA-8E31-F62C7D27D5A7}" type="presOf" srcId="{4CEE1A79-9D33-4F35-ADF2-3AEC49F5BC10}" destId="{4A98620C-67A3-4018-A9E8-A693FFD1E307}" srcOrd="0" destOrd="0" presId="urn:microsoft.com/office/officeart/2005/8/layout/lProcess2"/>
+    <dgm:cxn modelId="{D54B1275-871D-476A-A8E8-324978CC5B7A}" type="presOf" srcId="{183AF0AE-0C47-4B36-8800-3203FE870DEE}" destId="{3A59685D-67AB-453F-B61C-DEC7441C1EE9}" srcOrd="0" destOrd="0" presId="urn:microsoft.com/office/officeart/2005/8/layout/lProcess2"/>
+    <dgm:cxn modelId="{4FA516D4-4E10-4524-A8C0-2A1393495CF6}" type="presOf" srcId="{FEBA5486-8B47-48D1-92DD-D092FDF043E4}" destId="{C731CD0F-F365-4213-BB5D-2E6E64D85E9A}" srcOrd="1" destOrd="0" presId="urn:microsoft.com/office/officeart/2005/8/layout/lProcess2"/>
+    <dgm:cxn modelId="{DFD1E788-20DA-492C-A45C-6163CA5A27DB}" type="presOf" srcId="{5CCEF005-06F8-4375-B492-1CE5C3768C2A}" destId="{C8E0682B-A7E6-462D-85D2-35F903B52915}" srcOrd="0" destOrd="0" presId="urn:microsoft.com/office/officeart/2005/8/layout/lProcess2"/>
+    <dgm:cxn modelId="{F994366B-CC26-46EC-ABA8-2AAFF44CDB7A}" type="presOf" srcId="{12D8BDE6-0E6E-4E88-8B9D-13E4333BC26B}" destId="{0E4C669D-B2CD-4FD4-A5D4-3F2DA1325D16}" srcOrd="1" destOrd="0" presId="urn:microsoft.com/office/officeart/2005/8/layout/lProcess2"/>
     <dgm:cxn modelId="{48DB11FC-A1B7-4671-B334-6DDB9A830A0F}" srcId="{FEBA5486-8B47-48D1-92DD-D092FDF043E4}" destId="{4CEE1A79-9D33-4F35-ADF2-3AEC49F5BC10}" srcOrd="0" destOrd="0" parTransId="{0E8D46FA-6190-4A92-ADBB-0F32A8808F0B}" sibTransId="{36EE47D4-29E0-4287-A1BA-5827ABA8DCE3}"/>
-    <dgm:cxn modelId="{F832ECA3-5576-4728-A802-115AECC4E311}" type="presOf" srcId="{A6C29DA5-9FE4-4661-AF3E-18D165D44264}" destId="{7D494A01-6847-4575-9997-E7876FE0061F}" srcOrd="0" destOrd="0" presId="urn:microsoft.com/office/officeart/2005/8/layout/lProcess2"/>
     <dgm:cxn modelId="{70C121A5-F978-49A9-844B-C9C4405B6909}" srcId="{5CCEF005-06F8-4375-B492-1CE5C3768C2A}" destId="{183AF0AE-0C47-4B36-8800-3203FE870DEE}" srcOrd="2" destOrd="0" parTransId="{E5AE9967-F0B3-43AE-97C0-B32B5A1CCD45}" sibTransId="{219F5FCB-5ACC-40ED-8ECE-76800896E2E1}"/>
-    <dgm:cxn modelId="{5C729D35-763C-45CF-8570-291C3462795C}" type="presParOf" srcId="{C8E0682B-A7E6-462D-85D2-35F903B52915}" destId="{9A49C382-C8E7-43CB-A468-7CD004205057}" srcOrd="0" destOrd="0" presId="urn:microsoft.com/office/officeart/2005/8/layout/lProcess2"/>
-    <dgm:cxn modelId="{43B6AA7D-E524-4F8D-AFC3-C517CDBF6FC9}" type="presParOf" srcId="{9A49C382-C8E7-43CB-A468-7CD004205057}" destId="{DDD474FF-57D8-44CB-8DC0-293BF900EDC0}" srcOrd="0" destOrd="0" presId="urn:microsoft.com/office/officeart/2005/8/layout/lProcess2"/>
-    <dgm:cxn modelId="{8A8476F5-CD6F-4A3B-83BB-43A9213C71DB}" type="presParOf" srcId="{9A49C382-C8E7-43CB-A468-7CD004205057}" destId="{C731CD0F-F365-4213-BB5D-2E6E64D85E9A}" srcOrd="1" destOrd="0" presId="urn:microsoft.com/office/officeart/2005/8/layout/lProcess2"/>
-    <dgm:cxn modelId="{B0BB9D44-49B8-465A-A016-0428056D4E58}" type="presParOf" srcId="{9A49C382-C8E7-43CB-A468-7CD004205057}" destId="{D5BC76BE-52DF-4125-BC5C-FF6A5ABAEE47}" srcOrd="2" destOrd="0" presId="urn:microsoft.com/office/officeart/2005/8/layout/lProcess2"/>
-    <dgm:cxn modelId="{92459229-C78A-4FED-99E5-4CF74E79F7BB}" type="presParOf" srcId="{D5BC76BE-52DF-4125-BC5C-FF6A5ABAEE47}" destId="{62147969-80DE-440F-830B-0B3D7142D89A}" srcOrd="0" destOrd="0" presId="urn:microsoft.com/office/officeart/2005/8/layout/lProcess2"/>
-    <dgm:cxn modelId="{60CF9297-AA5D-4E8F-947F-78F23655776E}" type="presParOf" srcId="{62147969-80DE-440F-830B-0B3D7142D89A}" destId="{4A98620C-67A3-4018-A9E8-A693FFD1E307}" srcOrd="0" destOrd="0" presId="urn:microsoft.com/office/officeart/2005/8/layout/lProcess2"/>
-    <dgm:cxn modelId="{8C279E6B-D173-4C1E-9246-CA4A73DC42AE}" type="presParOf" srcId="{62147969-80DE-440F-830B-0B3D7142D89A}" destId="{2A150043-2A47-48A8-8E8C-877D1CC84042}" srcOrd="1" destOrd="0" presId="urn:microsoft.com/office/officeart/2005/8/layout/lProcess2"/>
-    <dgm:cxn modelId="{4AB0C887-81D2-4210-9335-CFB36CEB37D3}" type="presParOf" srcId="{62147969-80DE-440F-830B-0B3D7142D89A}" destId="{7D494A01-6847-4575-9997-E7876FE0061F}" srcOrd="2" destOrd="0" presId="urn:microsoft.com/office/officeart/2005/8/layout/lProcess2"/>
-    <dgm:cxn modelId="{D5D338AE-7132-408C-AFFE-7D9CD7C9F8D6}" type="presParOf" srcId="{62147969-80DE-440F-830B-0B3D7142D89A}" destId="{8B658211-EA05-4E00-B5AF-6C235DA000B0}" srcOrd="3" destOrd="0" presId="urn:microsoft.com/office/officeart/2005/8/layout/lProcess2"/>
-    <dgm:cxn modelId="{73861F82-7CC8-4B46-9438-F1F2A5471F20}" type="presParOf" srcId="{62147969-80DE-440F-830B-0B3D7142D89A}" destId="{AD64E1E4-C9F8-4DBE-9385-6CC16C8FABA5}" srcOrd="4" destOrd="0" presId="urn:microsoft.com/office/officeart/2005/8/layout/lProcess2"/>
-    <dgm:cxn modelId="{C1E66893-1876-4711-9B2D-6573ADE690D3}" type="presParOf" srcId="{C8E0682B-A7E6-462D-85D2-35F903B52915}" destId="{79BDB81B-F4EC-4C92-BB06-ED54F5FA69E9}" srcOrd="1" destOrd="0" presId="urn:microsoft.com/office/officeart/2005/8/layout/lProcess2"/>
-    <dgm:cxn modelId="{623E1F13-A426-4AD4-BDEF-C827E5F41945}" type="presParOf" srcId="{C8E0682B-A7E6-462D-85D2-35F903B52915}" destId="{F44A6E9A-B3F1-40F6-9BCF-9F53A61CDC3B}" srcOrd="2" destOrd="0" presId="urn:microsoft.com/office/officeart/2005/8/layout/lProcess2"/>
-    <dgm:cxn modelId="{77BB4982-BA38-411C-8DAB-B1D4F76ABBEA}" type="presParOf" srcId="{F44A6E9A-B3F1-40F6-9BCF-9F53A61CDC3B}" destId="{270699D2-AFA9-4852-B798-B8644B041D2F}" srcOrd="0" destOrd="0" presId="urn:microsoft.com/office/officeart/2005/8/layout/lProcess2"/>
-    <dgm:cxn modelId="{629DA6F7-231A-4CED-AA7A-896BC1C20EE9}" type="presParOf" srcId="{F44A6E9A-B3F1-40F6-9BCF-9F53A61CDC3B}" destId="{0E4C669D-B2CD-4FD4-A5D4-3F2DA1325D16}" srcOrd="1" destOrd="0" presId="urn:microsoft.com/office/officeart/2005/8/layout/lProcess2"/>
-    <dgm:cxn modelId="{C56FFFEF-FEB6-4FD9-8D17-6DBFCC6476B2}" type="presParOf" srcId="{F44A6E9A-B3F1-40F6-9BCF-9F53A61CDC3B}" destId="{77E8A5A2-D444-4461-B776-94067456DF6D}" srcOrd="2" destOrd="0" presId="urn:microsoft.com/office/officeart/2005/8/layout/lProcess2"/>
-    <dgm:cxn modelId="{DC4F6611-FDD2-4428-B211-71FAB6455920}" type="presParOf" srcId="{77E8A5A2-D444-4461-B776-94067456DF6D}" destId="{3337A646-DA7C-4E07-BF84-F30C3B7D077B}" srcOrd="0" destOrd="0" presId="urn:microsoft.com/office/officeart/2005/8/layout/lProcess2"/>
-    <dgm:cxn modelId="{59C22815-B844-4C20-A25E-F78B90320D58}" type="presParOf" srcId="{3337A646-DA7C-4E07-BF84-F30C3B7D077B}" destId="{9E463780-906F-4506-82FE-B562DDF9A2F2}" srcOrd="0" destOrd="0" presId="urn:microsoft.com/office/officeart/2005/8/layout/lProcess2"/>
-    <dgm:cxn modelId="{62BA12B5-88FF-4051-8DAC-4F2435AED61A}" type="presParOf" srcId="{3337A646-DA7C-4E07-BF84-F30C3B7D077B}" destId="{37774478-A17C-4A81-9568-6ACCAB856F83}" srcOrd="1" destOrd="0" presId="urn:microsoft.com/office/officeart/2005/8/layout/lProcess2"/>
-    <dgm:cxn modelId="{22AEA131-DD9B-4ABA-843D-228868316281}" type="presParOf" srcId="{3337A646-DA7C-4E07-BF84-F30C3B7D077B}" destId="{98942CB2-A319-495A-BDF2-F0E88E0F714E}" srcOrd="2" destOrd="0" presId="urn:microsoft.com/office/officeart/2005/8/layout/lProcess2"/>
-    <dgm:cxn modelId="{2BA840B1-8510-49D3-8F57-3C9715396DC8}" type="presParOf" srcId="{3337A646-DA7C-4E07-BF84-F30C3B7D077B}" destId="{B1F92A68-7E0D-47DE-A78D-8959BFC1325A}" srcOrd="3" destOrd="0" presId="urn:microsoft.com/office/officeart/2005/8/layout/lProcess2"/>
-    <dgm:cxn modelId="{C6F5DE98-34CB-43A3-AB3F-99A394011173}" type="presParOf" srcId="{3337A646-DA7C-4E07-BF84-F30C3B7D077B}" destId="{714689B0-FC03-4C38-AFEC-7909B356C4D8}" srcOrd="4" destOrd="0" presId="urn:microsoft.com/office/officeart/2005/8/layout/lProcess2"/>
-    <dgm:cxn modelId="{A29394D1-DBD7-42F3-8C9F-A2FF68921E4B}" type="presParOf" srcId="{C8E0682B-A7E6-462D-85D2-35F903B52915}" destId="{8BECF7CD-6F91-4FE3-923E-071C576AF94F}" srcOrd="3" destOrd="0" presId="urn:microsoft.com/office/officeart/2005/8/layout/lProcess2"/>
-    <dgm:cxn modelId="{49AC5B50-0F65-4483-979E-2D4B3A04628F}" type="presParOf" srcId="{C8E0682B-A7E6-462D-85D2-35F903B52915}" destId="{2DEFAA93-0057-4B28-906C-EE1AA692F83C}" srcOrd="4" destOrd="0" presId="urn:microsoft.com/office/officeart/2005/8/layout/lProcess2"/>
-    <dgm:cxn modelId="{CB1335C1-E36B-47FE-9CE7-F76D7E8AF7E0}" type="presParOf" srcId="{2DEFAA93-0057-4B28-906C-EE1AA692F83C}" destId="{3A59685D-67AB-453F-B61C-DEC7441C1EE9}" srcOrd="0" destOrd="0" presId="urn:microsoft.com/office/officeart/2005/8/layout/lProcess2"/>
-    <dgm:cxn modelId="{B253F163-3ED4-4360-9687-43215ADA152E}" type="presParOf" srcId="{2DEFAA93-0057-4B28-906C-EE1AA692F83C}" destId="{4943F188-ADEE-4C4D-B6D0-9CE1FFE06074}" srcOrd="1" destOrd="0" presId="urn:microsoft.com/office/officeart/2005/8/layout/lProcess2"/>
-    <dgm:cxn modelId="{6D98B723-1F7F-4D57-A479-F85549CDFECD}" type="presParOf" srcId="{2DEFAA93-0057-4B28-906C-EE1AA692F83C}" destId="{5CB9300A-1524-44AD-8CE0-154D47115796}" srcOrd="2" destOrd="0" presId="urn:microsoft.com/office/officeart/2005/8/layout/lProcess2"/>
-    <dgm:cxn modelId="{44751532-B4A1-40F8-8C5C-523B1954ABE6}" type="presParOf" srcId="{5CB9300A-1524-44AD-8CE0-154D47115796}" destId="{30BCDCE4-023A-4B8B-891A-5BD9AEAE2303}" srcOrd="0" destOrd="0" presId="urn:microsoft.com/office/officeart/2005/8/layout/lProcess2"/>
-    <dgm:cxn modelId="{CE52E3A6-F933-4D83-9D9C-4A7E9AA387A4}" type="presParOf" srcId="{30BCDCE4-023A-4B8B-891A-5BD9AEAE2303}" destId="{F0EF2183-9A7B-4C50-B91E-76A0DE339B87}" srcOrd="0" destOrd="0" presId="urn:microsoft.com/office/officeart/2005/8/layout/lProcess2"/>
+    <dgm:cxn modelId="{16D46FB8-DD36-41E4-BB34-1EE57E077ADE}" type="presParOf" srcId="{C8E0682B-A7E6-462D-85D2-35F903B52915}" destId="{9A49C382-C8E7-43CB-A468-7CD004205057}" srcOrd="0" destOrd="0" presId="urn:microsoft.com/office/officeart/2005/8/layout/lProcess2"/>
+    <dgm:cxn modelId="{7621910C-DCC7-4C3F-A249-B84C77CE8EDD}" type="presParOf" srcId="{9A49C382-C8E7-43CB-A468-7CD004205057}" destId="{DDD474FF-57D8-44CB-8DC0-293BF900EDC0}" srcOrd="0" destOrd="0" presId="urn:microsoft.com/office/officeart/2005/8/layout/lProcess2"/>
+    <dgm:cxn modelId="{687EFFB4-9160-4C02-BA98-68B7A4471AD4}" type="presParOf" srcId="{9A49C382-C8E7-43CB-A468-7CD004205057}" destId="{C731CD0F-F365-4213-BB5D-2E6E64D85E9A}" srcOrd="1" destOrd="0" presId="urn:microsoft.com/office/officeart/2005/8/layout/lProcess2"/>
+    <dgm:cxn modelId="{1C35CC3F-1B51-4503-BA4C-16ECC6F762DB}" type="presParOf" srcId="{9A49C382-C8E7-43CB-A468-7CD004205057}" destId="{D5BC76BE-52DF-4125-BC5C-FF6A5ABAEE47}" srcOrd="2" destOrd="0" presId="urn:microsoft.com/office/officeart/2005/8/layout/lProcess2"/>
+    <dgm:cxn modelId="{78FF9A68-2A00-48CE-923F-F4024EFF4462}" type="presParOf" srcId="{D5BC76BE-52DF-4125-BC5C-FF6A5ABAEE47}" destId="{62147969-80DE-440F-830B-0B3D7142D89A}" srcOrd="0" destOrd="0" presId="urn:microsoft.com/office/officeart/2005/8/layout/lProcess2"/>
+    <dgm:cxn modelId="{D28481E3-1E91-4056-9A35-15445C835FB1}" type="presParOf" srcId="{62147969-80DE-440F-830B-0B3D7142D89A}" destId="{4A98620C-67A3-4018-A9E8-A693FFD1E307}" srcOrd="0" destOrd="0" presId="urn:microsoft.com/office/officeart/2005/8/layout/lProcess2"/>
+    <dgm:cxn modelId="{E302296C-AF54-4B32-8B4D-C9A5DA6A924B}" type="presParOf" srcId="{62147969-80DE-440F-830B-0B3D7142D89A}" destId="{2A150043-2A47-48A8-8E8C-877D1CC84042}" srcOrd="1" destOrd="0" presId="urn:microsoft.com/office/officeart/2005/8/layout/lProcess2"/>
+    <dgm:cxn modelId="{ADD45B54-766D-4F59-ABC4-F1FF276916F6}" type="presParOf" srcId="{62147969-80DE-440F-830B-0B3D7142D89A}" destId="{7D494A01-6847-4575-9997-E7876FE0061F}" srcOrd="2" destOrd="0" presId="urn:microsoft.com/office/officeart/2005/8/layout/lProcess2"/>
+    <dgm:cxn modelId="{77EC9BA4-AD2A-44A5-A0B5-3BD29708159A}" type="presParOf" srcId="{62147969-80DE-440F-830B-0B3D7142D89A}" destId="{8B658211-EA05-4E00-B5AF-6C235DA000B0}" srcOrd="3" destOrd="0" presId="urn:microsoft.com/office/officeart/2005/8/layout/lProcess2"/>
+    <dgm:cxn modelId="{476C0413-B968-4CC9-A8FE-F394C59E2010}" type="presParOf" srcId="{62147969-80DE-440F-830B-0B3D7142D89A}" destId="{AD64E1E4-C9F8-4DBE-9385-6CC16C8FABA5}" srcOrd="4" destOrd="0" presId="urn:microsoft.com/office/officeart/2005/8/layout/lProcess2"/>
+    <dgm:cxn modelId="{37CFA328-5C28-41DB-AB59-48F38A7724CE}" type="presParOf" srcId="{C8E0682B-A7E6-462D-85D2-35F903B52915}" destId="{79BDB81B-F4EC-4C92-BB06-ED54F5FA69E9}" srcOrd="1" destOrd="0" presId="urn:microsoft.com/office/officeart/2005/8/layout/lProcess2"/>
+    <dgm:cxn modelId="{CF7E62CF-D804-4957-8D43-6BC97B167ABA}" type="presParOf" srcId="{C8E0682B-A7E6-462D-85D2-35F903B52915}" destId="{F44A6E9A-B3F1-40F6-9BCF-9F53A61CDC3B}" srcOrd="2" destOrd="0" presId="urn:microsoft.com/office/officeart/2005/8/layout/lProcess2"/>
+    <dgm:cxn modelId="{01726CCF-4E48-4F0D-A1B2-A4A637608F2D}" type="presParOf" srcId="{F44A6E9A-B3F1-40F6-9BCF-9F53A61CDC3B}" destId="{270699D2-AFA9-4852-B798-B8644B041D2F}" srcOrd="0" destOrd="0" presId="urn:microsoft.com/office/officeart/2005/8/layout/lProcess2"/>
+    <dgm:cxn modelId="{AFFA5689-7E8C-472E-871D-0B5909784569}" type="presParOf" srcId="{F44A6E9A-B3F1-40F6-9BCF-9F53A61CDC3B}" destId="{0E4C669D-B2CD-4FD4-A5D4-3F2DA1325D16}" srcOrd="1" destOrd="0" presId="urn:microsoft.com/office/officeart/2005/8/layout/lProcess2"/>
+    <dgm:cxn modelId="{4C9B1E11-81AF-4F9C-82B6-CA06D46DF394}" type="presParOf" srcId="{F44A6E9A-B3F1-40F6-9BCF-9F53A61CDC3B}" destId="{77E8A5A2-D444-4461-B776-94067456DF6D}" srcOrd="2" destOrd="0" presId="urn:microsoft.com/office/officeart/2005/8/layout/lProcess2"/>
+    <dgm:cxn modelId="{04CEED96-FCEE-458D-98DA-7C460BB50E53}" type="presParOf" srcId="{77E8A5A2-D444-4461-B776-94067456DF6D}" destId="{3337A646-DA7C-4E07-BF84-F30C3B7D077B}" srcOrd="0" destOrd="0" presId="urn:microsoft.com/office/officeart/2005/8/layout/lProcess2"/>
+    <dgm:cxn modelId="{427F69F8-E7FA-4755-A9D9-26A30A46C6DF}" type="presParOf" srcId="{3337A646-DA7C-4E07-BF84-F30C3B7D077B}" destId="{9E463780-906F-4506-82FE-B562DDF9A2F2}" srcOrd="0" destOrd="0" presId="urn:microsoft.com/office/officeart/2005/8/layout/lProcess2"/>
+    <dgm:cxn modelId="{1390FF80-C725-43F3-9C32-162B1DA2E37D}" type="presParOf" srcId="{3337A646-DA7C-4E07-BF84-F30C3B7D077B}" destId="{37774478-A17C-4A81-9568-6ACCAB856F83}" srcOrd="1" destOrd="0" presId="urn:microsoft.com/office/officeart/2005/8/layout/lProcess2"/>
+    <dgm:cxn modelId="{6CCC55EE-6DBF-44FB-82DE-9CFD5CF08CC0}" type="presParOf" srcId="{3337A646-DA7C-4E07-BF84-F30C3B7D077B}" destId="{98942CB2-A319-495A-BDF2-F0E88E0F714E}" srcOrd="2" destOrd="0" presId="urn:microsoft.com/office/officeart/2005/8/layout/lProcess2"/>
+    <dgm:cxn modelId="{7698838C-D39F-4D90-974E-6B272A6F0889}" type="presParOf" srcId="{3337A646-DA7C-4E07-BF84-F30C3B7D077B}" destId="{B1F92A68-7E0D-47DE-A78D-8959BFC1325A}" srcOrd="3" destOrd="0" presId="urn:microsoft.com/office/officeart/2005/8/layout/lProcess2"/>
+    <dgm:cxn modelId="{CE970D9D-E2D5-41F8-B101-5039DFA23EB6}" type="presParOf" srcId="{3337A646-DA7C-4E07-BF84-F30C3B7D077B}" destId="{714689B0-FC03-4C38-AFEC-7909B356C4D8}" srcOrd="4" destOrd="0" presId="urn:microsoft.com/office/officeart/2005/8/layout/lProcess2"/>
+    <dgm:cxn modelId="{6EC569FE-64CC-4A0F-93A8-F8D0944B59A6}" type="presParOf" srcId="{C8E0682B-A7E6-462D-85D2-35F903B52915}" destId="{8BECF7CD-6F91-4FE3-923E-071C576AF94F}" srcOrd="3" destOrd="0" presId="urn:microsoft.com/office/officeart/2005/8/layout/lProcess2"/>
+    <dgm:cxn modelId="{71C44900-4C03-4860-B400-77754174A681}" type="presParOf" srcId="{C8E0682B-A7E6-462D-85D2-35F903B52915}" destId="{2DEFAA93-0057-4B28-906C-EE1AA692F83C}" srcOrd="4" destOrd="0" presId="urn:microsoft.com/office/officeart/2005/8/layout/lProcess2"/>
+    <dgm:cxn modelId="{F6CC5166-545B-48A1-8252-1D5D4AAFD459}" type="presParOf" srcId="{2DEFAA93-0057-4B28-906C-EE1AA692F83C}" destId="{3A59685D-67AB-453F-B61C-DEC7441C1EE9}" srcOrd="0" destOrd="0" presId="urn:microsoft.com/office/officeart/2005/8/layout/lProcess2"/>
+    <dgm:cxn modelId="{B750260D-9A0F-4A98-B6D6-998D26CAE498}" type="presParOf" srcId="{2DEFAA93-0057-4B28-906C-EE1AA692F83C}" destId="{4943F188-ADEE-4C4D-B6D0-9CE1FFE06074}" srcOrd="1" destOrd="0" presId="urn:microsoft.com/office/officeart/2005/8/layout/lProcess2"/>
+    <dgm:cxn modelId="{BC52F9F0-FBA4-4734-93D5-9BE45BF330F9}" type="presParOf" srcId="{2DEFAA93-0057-4B28-906C-EE1AA692F83C}" destId="{5CB9300A-1524-44AD-8CE0-154D47115796}" srcOrd="2" destOrd="0" presId="urn:microsoft.com/office/officeart/2005/8/layout/lProcess2"/>
+    <dgm:cxn modelId="{62CFF6E1-AEA2-4A27-BDA8-AC2E3A1EA823}" type="presParOf" srcId="{5CB9300A-1524-44AD-8CE0-154D47115796}" destId="{30BCDCE4-023A-4B8B-891A-5BD9AEAE2303}" srcOrd="0" destOrd="0" presId="urn:microsoft.com/office/officeart/2005/8/layout/lProcess2"/>
+    <dgm:cxn modelId="{B533D29C-9BB0-416F-A2CF-BC007AC79B3A}" type="presParOf" srcId="{30BCDCE4-023A-4B8B-891A-5BD9AEAE2303}" destId="{F0EF2183-9A7B-4C50-B91E-76A0DE339B87}" srcOrd="0" destOrd="0" presId="urn:microsoft.com/office/officeart/2005/8/layout/lProcess2"/>
   </dgm:cxnLst>
   <dgm:bg/>
   <dgm:whole/>
@@ -11198,7 +11872,7 @@
     <w:rsidRoot w:val="00255E31"/>
     <w:rsid w:val="00255E31"/>
     <w:rsid w:val="002C483B"/>
-    <w:rsid w:val="003F1B75"/>
+    <w:rsid w:val="005B7581"/>
     <w:rsid w:val="005C5253"/>
     <w:rsid w:val="005E5A6C"/>
     <w:rsid w:val="009A1C49"/>
@@ -11950,7 +12624,7 @@
 </file>
 
 <file path=customXml/itemProps2.xml><?xml version="1.0" encoding="utf-8"?>
-<ds:datastoreItem xmlns:ds="http://schemas.openxmlformats.org/officeDocument/2006/customXml" ds:itemID="{BEF36CD8-A3A7-4102-BA22-90355445BD31}">
+<ds:datastoreItem xmlns:ds="http://schemas.openxmlformats.org/officeDocument/2006/customXml" ds:itemID="{444AFC5B-06BB-419D-A86F-312E68691DC0}">
   <ds:schemaRefs>
     <ds:schemaRef ds:uri="http://schemas.openxmlformats.org/officeDocument/2006/bibliography"/>
   </ds:schemaRefs>

</xml_diff>

<commit_message>
Informe SI - Pequeñas correciones
</commit_message>
<xml_diff>
--- a/Informe Sistemas Inteligentes.docx
+++ b/Informe Sistemas Inteligentes.docx
@@ -22,7 +22,7 @@
       <w:sdtContent>
         <w:p>
           <w:pPr>
-            <w:pStyle w:val="NoSpacing"/>
+            <w:pStyle w:val="Sinespaciado"/>
             <w:spacing w:before="1540" w:after="240"/>
             <w:jc w:val="center"/>
             <w:rPr>
@@ -33,7 +33,7 @@
             <w:rPr>
               <w:noProof/>
               <w:color w:val="0F6FC6" w:themeColor="accent1"/>
-              <w:lang w:val="es-ES" w:eastAsia="ja-JP"/>
+              <w:lang w:val="es-ES" w:eastAsia="es-ES"/>
             </w:rPr>
             <w:drawing>
               <wp:inline distT="0" distB="0" distL="0" distR="0">
@@ -116,7 +116,7 @@
           <w:sdtContent>
             <w:p>
               <w:pPr>
-                <w:pStyle w:val="NoSpacing"/>
+                <w:pStyle w:val="Sinespaciado"/>
                 <w:pBdr>
                   <w:top w:val="single" w:sz="6" w:space="6" w:color="0F6FC6" w:themeColor="accent1"/>
                   <w:bottom w:val="single" w:sz="6" w:space="6" w:color="0F6FC6" w:themeColor="accent1"/>
@@ -164,7 +164,7 @@
           <w:sdtContent>
             <w:p>
               <w:pPr>
-                <w:pStyle w:val="NoSpacing"/>
+                <w:pStyle w:val="Sinespaciado"/>
                 <w:jc w:val="center"/>
                 <w:rPr>
                   <w:color w:val="0F6FC6" w:themeColor="accent1"/>
@@ -205,7 +205,7 @@
         </w:sdt>
         <w:p>
           <w:pPr>
-            <w:pStyle w:val="NoSpacing"/>
+            <w:pStyle w:val="Sinespaciado"/>
             <w:spacing w:before="480"/>
             <w:jc w:val="center"/>
             <w:rPr>
@@ -216,7 +216,7 @@
             <w:rPr>
               <w:noProof/>
               <w:color w:val="0F6FC6" w:themeColor="accent1"/>
-              <w:lang w:val="es-ES" w:eastAsia="ja-JP"/>
+              <w:lang w:val="es-ES" w:eastAsia="es-ES"/>
             </w:rPr>
             <mc:AlternateContent>
               <mc:Choice Requires="wps">
@@ -301,7 +301,7 @@
                                 <w:sdtContent>
                                   <w:p>
                                     <w:pPr>
-                                      <w:pStyle w:val="NoSpacing"/>
+                                      <w:pStyle w:val="Sinespaciado"/>
                                       <w:spacing w:after="40"/>
                                       <w:jc w:val="center"/>
                                       <w:rPr>
@@ -327,7 +327,7 @@
                               </w:sdt>
                               <w:p>
                                 <w:pPr>
-                                  <w:pStyle w:val="NoSpacing"/>
+                                  <w:pStyle w:val="Sinespaciado"/>
                                   <w:jc w:val="center"/>
                                   <w:rPr>
                                     <w:color w:val="0F6FC6" w:themeColor="accent1"/>
@@ -353,23 +353,7 @@
                                         <w:color w:val="0F6FC6" w:themeColor="accent1"/>
                                         <w:lang w:val="es-ES"/>
                                       </w:rPr>
-                                      <w:t xml:space="preserve">Jorge O. </w:t>
-                                    </w:r>
-                                    <w:proofErr w:type="spellStart"/>
-                                    <w:r>
-                                      <w:rPr>
-                                        <w:color w:val="0F6FC6" w:themeColor="accent1"/>
-                                        <w:lang w:val="es-ES"/>
-                                      </w:rPr>
-                                      <w:t>Blanchard</w:t>
-                                    </w:r>
-                                    <w:proofErr w:type="spellEnd"/>
-                                    <w:r>
-                                      <w:rPr>
-                                        <w:color w:val="0F6FC6" w:themeColor="accent1"/>
-                                        <w:lang w:val="es-ES"/>
-                                      </w:rPr>
-                                      <w:t xml:space="preserve"> Cruz, Laura A. Gómez Gonz</w:t>
+                                      <w:t>Jorge O. Blanchard Cruz, Laura A. Gómez Gonz</w:t>
                                     </w:r>
                                     <w:r>
                                       <w:rPr>
@@ -383,7 +367,7 @@
                               </w:p>
                               <w:p>
                                 <w:pPr>
-                                  <w:pStyle w:val="NoSpacing"/>
+                                  <w:pStyle w:val="Sinespaciado"/>
                                   <w:jc w:val="center"/>
                                   <w:rPr>
                                     <w:color w:val="0F6FC6" w:themeColor="accent1"/>
@@ -590,7 +574,7 @@
             <w:rPr>
               <w:noProof/>
               <w:color w:val="0F6FC6" w:themeColor="accent1"/>
-              <w:lang w:val="es-ES" w:eastAsia="ja-JP"/>
+              <w:lang w:val="es-ES" w:eastAsia="es-ES"/>
             </w:rPr>
             <w:drawing>
               <wp:inline distT="0" distB="0" distL="0" distR="0">
@@ -674,7 +658,7 @@
       <w:sdtContent>
         <w:p>
           <w:pPr>
-            <w:pStyle w:val="TOCHeading"/>
+            <w:pStyle w:val="TtulodeTDC"/>
           </w:pPr>
           <w:proofErr w:type="spellStart"/>
           <w:r>
@@ -684,7 +668,7 @@
         </w:p>
         <w:p>
           <w:pPr>
-            <w:pStyle w:val="TOC1"/>
+            <w:pStyle w:val="TDC1"/>
             <w:tabs>
               <w:tab w:val="right" w:leader="dot" w:pos="8494"/>
             </w:tabs>
@@ -707,7 +691,7 @@
           <w:hyperlink w:anchor="_Toc408158248" w:history="1">
             <w:r>
               <w:rPr>
-                <w:rStyle w:val="Hyperlink"/>
+                <w:rStyle w:val="Hipervnculo"/>
                 <w:noProof/>
               </w:rPr>
               <w:t>Introducción</w:t>
@@ -764,7 +748,7 @@
         </w:p>
         <w:p>
           <w:pPr>
-            <w:pStyle w:val="TOC1"/>
+            <w:pStyle w:val="TDC1"/>
             <w:tabs>
               <w:tab w:val="right" w:leader="dot" w:pos="8494"/>
             </w:tabs>
@@ -775,7 +759,7 @@
           <w:hyperlink w:anchor="_Toc408158249" w:history="1">
             <w:r>
               <w:rPr>
-                <w:rStyle w:val="Hyperlink"/>
+                <w:rStyle w:val="Hipervnculo"/>
                 <w:noProof/>
               </w:rPr>
               <w:t>Descripción del problema a tratar</w:t>
@@ -832,7 +816,7 @@
         </w:p>
         <w:p>
           <w:pPr>
-            <w:pStyle w:val="TOC1"/>
+            <w:pStyle w:val="TDC1"/>
             <w:tabs>
               <w:tab w:val="right" w:leader="dot" w:pos="8494"/>
             </w:tabs>
@@ -843,7 +827,7 @@
           <w:hyperlink w:anchor="_Toc408158250" w:history="1">
             <w:r>
               <w:rPr>
-                <w:rStyle w:val="Hyperlink"/>
+                <w:rStyle w:val="Hipervnculo"/>
                 <w:noProof/>
               </w:rPr>
               <w:t>Respecto al desarrollo</w:t>
@@ -900,7 +884,7 @@
         </w:p>
         <w:p>
           <w:pPr>
-            <w:pStyle w:val="TOC2"/>
+            <w:pStyle w:val="TDC2"/>
             <w:tabs>
               <w:tab w:val="right" w:leader="dot" w:pos="8494"/>
             </w:tabs>
@@ -911,7 +895,7 @@
           <w:hyperlink w:anchor="_Toc408158251" w:history="1">
             <w:r>
               <w:rPr>
-                <w:rStyle w:val="Hyperlink"/>
+                <w:rStyle w:val="Hipervnculo"/>
                 <w:noProof/>
               </w:rPr>
               <w:t>Herramientas de programación</w:t>
@@ -968,7 +952,7 @@
         </w:p>
         <w:p>
           <w:pPr>
-            <w:pStyle w:val="TOC2"/>
+            <w:pStyle w:val="TDC2"/>
             <w:tabs>
               <w:tab w:val="right" w:leader="dot" w:pos="8494"/>
             </w:tabs>
@@ -979,7 +963,7 @@
           <w:hyperlink w:anchor="_Toc408158252" w:history="1">
             <w:r>
               <w:rPr>
-                <w:rStyle w:val="Hyperlink"/>
+                <w:rStyle w:val="Hipervnculo"/>
                 <w:noProof/>
               </w:rPr>
               <w:t>Técnicas de IA utilizadas</w:t>
@@ -1036,7 +1020,7 @@
         </w:p>
         <w:p>
           <w:pPr>
-            <w:pStyle w:val="TOC2"/>
+            <w:pStyle w:val="TDC2"/>
             <w:tabs>
               <w:tab w:val="right" w:leader="dot" w:pos="8494"/>
             </w:tabs>
@@ -1047,7 +1031,7 @@
           <w:hyperlink w:anchor="_Toc408158253" w:history="1">
             <w:r>
               <w:rPr>
-                <w:rStyle w:val="Hyperlink"/>
+                <w:rStyle w:val="Hipervnculo"/>
                 <w:noProof/>
               </w:rPr>
               <w:t>Diseño de los agentes</w:t>
@@ -1104,7 +1088,7 @@
         </w:p>
         <w:p>
           <w:pPr>
-            <w:pStyle w:val="TOC2"/>
+            <w:pStyle w:val="TDC2"/>
             <w:tabs>
               <w:tab w:val="right" w:leader="dot" w:pos="8494"/>
             </w:tabs>
@@ -1115,7 +1099,7 @@
           <w:hyperlink w:anchor="_Toc408158254" w:history="1">
             <w:r>
               <w:rPr>
-                <w:rStyle w:val="Hyperlink"/>
+                <w:rStyle w:val="Hipervnculo"/>
                 <w:noProof/>
               </w:rPr>
               <w:t>Estructura de clases desarrollada</w:t>
@@ -1172,7 +1156,7 @@
         </w:p>
         <w:p>
           <w:pPr>
-            <w:pStyle w:val="TOC3"/>
+            <w:pStyle w:val="TDC3"/>
             <w:tabs>
               <w:tab w:val="right" w:leader="dot" w:pos="8494"/>
             </w:tabs>
@@ -1183,7 +1167,7 @@
           <w:hyperlink w:anchor="_Toc408158255" w:history="1">
             <w:r>
               <w:rPr>
-                <w:rStyle w:val="Hyperlink"/>
+                <w:rStyle w:val="Hipervnculo"/>
                 <w:noProof/>
               </w:rPr>
               <w:t>Pizarra</w:t>
@@ -1240,7 +1224,7 @@
         </w:p>
         <w:p>
           <w:pPr>
-            <w:pStyle w:val="TOC3"/>
+            <w:pStyle w:val="TDC3"/>
             <w:tabs>
               <w:tab w:val="right" w:leader="dot" w:pos="8494"/>
             </w:tabs>
@@ -1251,7 +1235,7 @@
           <w:hyperlink w:anchor="_Toc408158256" w:history="1">
             <w:r>
               <w:rPr>
-                <w:rStyle w:val="Hyperlink"/>
+                <w:rStyle w:val="Hipervnculo"/>
                 <w:noProof/>
               </w:rPr>
               <w:t>Robots Cartógrafos</w:t>
@@ -1308,7 +1292,7 @@
         </w:p>
         <w:p>
           <w:pPr>
-            <w:pStyle w:val="TOC3"/>
+            <w:pStyle w:val="TDC3"/>
             <w:tabs>
               <w:tab w:val="right" w:leader="dot" w:pos="8494"/>
             </w:tabs>
@@ -1319,7 +1303,7 @@
           <w:hyperlink w:anchor="_Toc408158257" w:history="1">
             <w:r>
               <w:rPr>
-                <w:rStyle w:val="Hyperlink"/>
+                <w:rStyle w:val="Hipervnculo"/>
                 <w:noProof/>
               </w:rPr>
               <w:t>Mapa</w:t>
@@ -1376,7 +1360,7 @@
         </w:p>
         <w:p>
           <w:pPr>
-            <w:pStyle w:val="TOC2"/>
+            <w:pStyle w:val="TDC2"/>
             <w:tabs>
               <w:tab w:val="right" w:leader="dot" w:pos="8494"/>
             </w:tabs>
@@ -1387,7 +1371,7 @@
           <w:hyperlink w:anchor="_Toc408158258" w:history="1">
             <w:r>
               <w:rPr>
-                <w:rStyle w:val="Hyperlink"/>
+                <w:rStyle w:val="Hipervnculo"/>
                 <w:noProof/>
               </w:rPr>
               <w:t>Cronograma del proyecto</w:t>
@@ -1444,7 +1428,7 @@
         </w:p>
         <w:p>
           <w:pPr>
-            <w:pStyle w:val="TOC1"/>
+            <w:pStyle w:val="TDC1"/>
             <w:tabs>
               <w:tab w:val="right" w:leader="dot" w:pos="8494"/>
             </w:tabs>
@@ -1455,7 +1439,7 @@
           <w:hyperlink w:anchor="_Toc408158259" w:history="1">
             <w:r>
               <w:rPr>
-                <w:rStyle w:val="Hyperlink"/>
+                <w:rStyle w:val="Hipervnculo"/>
                 <w:noProof/>
               </w:rPr>
               <w:t>Funcionamiento</w:t>
@@ -1512,7 +1496,7 @@
         </w:p>
         <w:p>
           <w:pPr>
-            <w:pStyle w:val="TOC2"/>
+            <w:pStyle w:val="TDC2"/>
             <w:tabs>
               <w:tab w:val="right" w:leader="dot" w:pos="8494"/>
             </w:tabs>
@@ -1523,7 +1507,7 @@
           <w:hyperlink w:anchor="_Toc408158260" w:history="1">
             <w:r>
               <w:rPr>
-                <w:rStyle w:val="Hyperlink"/>
+                <w:rStyle w:val="Hipervnculo"/>
                 <w:noProof/>
               </w:rPr>
               <w:t>Generador de mapas</w:t>
@@ -1580,7 +1564,7 @@
         </w:p>
         <w:p>
           <w:pPr>
-            <w:pStyle w:val="TOC2"/>
+            <w:pStyle w:val="TDC2"/>
             <w:tabs>
               <w:tab w:val="right" w:leader="dot" w:pos="8494"/>
             </w:tabs>
@@ -1591,7 +1575,7 @@
           <w:hyperlink w:anchor="_Toc408158261" w:history="1">
             <w:r>
               <w:rPr>
-                <w:rStyle w:val="Hyperlink"/>
+                <w:rStyle w:val="Hipervnculo"/>
                 <w:noProof/>
               </w:rPr>
               <w:t>Aplicación Web</w:t>
@@ -1648,7 +1632,7 @@
         </w:p>
         <w:p>
           <w:pPr>
-            <w:pStyle w:val="TOC3"/>
+            <w:pStyle w:val="TDC3"/>
             <w:tabs>
               <w:tab w:val="right" w:leader="dot" w:pos="8494"/>
             </w:tabs>
@@ -1659,7 +1643,7 @@
           <w:hyperlink w:anchor="_Toc408158262" w:history="1">
             <w:r>
               <w:rPr>
-                <w:rStyle w:val="Hyperlink"/>
+                <w:rStyle w:val="Hipervnculo"/>
                 <w:noProof/>
               </w:rPr>
               <w:t>Interfaz</w:t>
@@ -1716,7 +1700,7 @@
         </w:p>
         <w:p>
           <w:pPr>
-            <w:pStyle w:val="TOC3"/>
+            <w:pStyle w:val="TDC3"/>
             <w:tabs>
               <w:tab w:val="right" w:leader="dot" w:pos="8494"/>
             </w:tabs>
@@ -1727,7 +1711,7 @@
           <w:hyperlink w:anchor="_Toc408158263" w:history="1">
             <w:r>
               <w:rPr>
-                <w:rStyle w:val="Hyperlink"/>
+                <w:rStyle w:val="Hipervnculo"/>
                 <w:noProof/>
               </w:rPr>
               <w:t>Mapeo</w:t>
@@ -1784,7 +1768,7 @@
         </w:p>
         <w:p>
           <w:pPr>
-            <w:pStyle w:val="TOC1"/>
+            <w:pStyle w:val="TDC1"/>
             <w:tabs>
               <w:tab w:val="right" w:leader="dot" w:pos="8494"/>
             </w:tabs>
@@ -1795,7 +1779,7 @@
           <w:hyperlink w:anchor="_Toc408158264" w:history="1">
             <w:r>
               <w:rPr>
-                <w:rStyle w:val="Hyperlink"/>
+                <w:rStyle w:val="Hipervnculo"/>
                 <w:noProof/>
               </w:rPr>
               <w:t>Testing en diversos mapas</w:t>
@@ -1882,7 +1866,7 @@
     </w:p>
     <w:p>
       <w:pPr>
-        <w:pStyle w:val="Heading1"/>
+        <w:pStyle w:val="Ttulo1"/>
       </w:pPr>
       <w:bookmarkStart w:id="0" w:name="_Toc408158248"/>
       <w:r>
@@ -1918,7 +1902,7 @@
     </w:p>
     <w:p>
       <w:pPr>
-        <w:pStyle w:val="ListParagraph"/>
+        <w:pStyle w:val="Prrafodelista"/>
         <w:numPr>
           <w:ilvl w:val="0"/>
           <w:numId w:val="1"/>
@@ -1939,7 +1923,7 @@
     </w:p>
     <w:p>
       <w:pPr>
-        <w:pStyle w:val="ListParagraph"/>
+        <w:pStyle w:val="Prrafodelista"/>
         <w:numPr>
           <w:ilvl w:val="0"/>
           <w:numId w:val="1"/>
@@ -1990,7 +1974,7 @@
     </w:p>
     <w:p>
       <w:pPr>
-        <w:pStyle w:val="ListParagraph"/>
+        <w:pStyle w:val="Prrafodelista"/>
         <w:numPr>
           <w:ilvl w:val="0"/>
           <w:numId w:val="1"/>
@@ -2008,7 +1992,7 @@
     </w:p>
     <w:p>
       <w:pPr>
-        <w:pStyle w:val="ListParagraph"/>
+        <w:pStyle w:val="Prrafodelista"/>
         <w:numPr>
           <w:ilvl w:val="0"/>
           <w:numId w:val="1"/>
@@ -2077,7 +2061,7 @@
     </w:p>
     <w:p>
       <w:pPr>
-        <w:pStyle w:val="Heading1"/>
+        <w:pStyle w:val="Ttulo1"/>
       </w:pPr>
       <w:bookmarkStart w:id="1" w:name="_Toc408158249"/>
       <w:r>
@@ -2099,7 +2083,7 @@
     </w:p>
     <w:p>
       <w:pPr>
-        <w:pStyle w:val="ListParagraph"/>
+        <w:pStyle w:val="Prrafodelista"/>
         <w:numPr>
           <w:ilvl w:val="0"/>
           <w:numId w:val="2"/>
@@ -2130,7 +2114,7 @@
     </w:p>
     <w:p>
       <w:pPr>
-        <w:pStyle w:val="ListParagraph"/>
+        <w:pStyle w:val="Prrafodelista"/>
         <w:numPr>
           <w:ilvl w:val="0"/>
           <w:numId w:val="2"/>
@@ -2148,7 +2132,7 @@
     </w:p>
     <w:p>
       <w:pPr>
-        <w:pStyle w:val="ListParagraph"/>
+        <w:pStyle w:val="Prrafodelista"/>
         <w:numPr>
           <w:ilvl w:val="0"/>
           <w:numId w:val="2"/>
@@ -2169,7 +2153,7 @@
     </w:p>
     <w:p>
       <w:pPr>
-        <w:pStyle w:val="ListParagraph"/>
+        <w:pStyle w:val="Prrafodelista"/>
         <w:numPr>
           <w:ilvl w:val="0"/>
           <w:numId w:val="2"/>
@@ -2187,7 +2171,7 @@
     </w:p>
     <w:p>
       <w:pPr>
-        <w:pStyle w:val="Heading1"/>
+        <w:pStyle w:val="Ttulo1"/>
       </w:pPr>
       <w:bookmarkStart w:id="2" w:name="_Toc408158250"/>
       <w:r>
@@ -2208,7 +2192,7 @@
     </w:p>
     <w:p>
       <w:pPr>
-        <w:pStyle w:val="Heading2"/>
+        <w:pStyle w:val="Ttulo2"/>
       </w:pPr>
       <w:bookmarkStart w:id="3" w:name="_Toc408158251"/>
       <w:r>
@@ -2341,7 +2325,7 @@
     </w:p>
     <w:p>
       <w:pPr>
-        <w:pStyle w:val="ListParagraph"/>
+        <w:pStyle w:val="Prrafodelista"/>
         <w:numPr>
           <w:ilvl w:val="0"/>
           <w:numId w:val="3"/>
@@ -2373,7 +2357,7 @@
     </w:p>
     <w:p>
       <w:pPr>
-        <w:pStyle w:val="ListParagraph"/>
+        <w:pStyle w:val="Prrafodelista"/>
         <w:numPr>
           <w:ilvl w:val="0"/>
           <w:numId w:val="3"/>
@@ -2391,7 +2375,7 @@
     </w:p>
     <w:p>
       <w:pPr>
-        <w:pStyle w:val="ListParagraph"/>
+        <w:pStyle w:val="Prrafodelista"/>
         <w:numPr>
           <w:ilvl w:val="0"/>
           <w:numId w:val="3"/>
@@ -2409,7 +2393,7 @@
     </w:p>
     <w:p>
       <w:pPr>
-        <w:pStyle w:val="Heading2"/>
+        <w:pStyle w:val="Ttulo2"/>
       </w:pPr>
       <w:bookmarkStart w:id="4" w:name="_Toc408158252"/>
       <w:r>
@@ -2465,7 +2449,7 @@
     </w:p>
     <w:p>
       <w:pPr>
-        <w:pStyle w:val="Heading2"/>
+        <w:pStyle w:val="Ttulo2"/>
       </w:pPr>
       <w:bookmarkStart w:id="5" w:name="_Toc408158253"/>
       <w:r>
@@ -2511,11 +2495,9 @@
       <w:r>
         <w:t xml:space="preserve"> ellos mismo puedan leerla y borrar las distintas entradas </w:t>
       </w:r>
-      <w:proofErr w:type="spellStart"/>
-      <w:r>
-        <w:t>esccritas</w:t>
-      </w:r>
-      <w:proofErr w:type="spellEnd"/>
+      <w:r>
+        <w:t>escritas</w:t>
+      </w:r>
       <w:r>
         <w:t xml:space="preserve">. También se tendrá en cuenta que </w:t>
       </w:r>
@@ -2525,7 +2507,7 @@
     </w:p>
     <w:p>
       <w:pPr>
-        <w:pStyle w:val="Heading2"/>
+        <w:pStyle w:val="Ttulo2"/>
       </w:pPr>
       <w:bookmarkStart w:id="6" w:name="_Toc408158254"/>
       <w:r>
@@ -2535,6 +2517,7 @@
       <w:r>
         <w:rPr>
           <w:noProof/>
+          <w:lang w:eastAsia="es-ES"/>
         </w:rPr>
         <mc:AlternateContent>
           <mc:Choice Requires="wps">
@@ -2576,29 +2559,19 @@
                         <w:txbxContent>
                           <w:p>
                             <w:pPr>
-                              <w:pStyle w:val="Caption"/>
+                              <w:pStyle w:val="Descripcin"/>
                             </w:pPr>
                             <w:r>
                               <w:t xml:space="preserve">Ilustración </w:t>
                             </w:r>
-                            <w:r>
-                              <w:fldChar w:fldCharType="begin"/>
-                            </w:r>
-                            <w:r>
-                              <w:instrText xml:space="preserve"> SEQ Ilustración \* ARABIC </w:instrText>
-                            </w:r>
-                            <w:r>
-                              <w:fldChar w:fldCharType="separate"/>
-                            </w:r>
-                            <w:r>
-                              <w:rPr>
-                                <w:noProof/>
-                              </w:rPr>
-                              <w:t>1</w:t>
-                            </w:r>
-                            <w:r>
-                              <w:fldChar w:fldCharType="end"/>
-                            </w:r>
+                            <w:fldSimple w:instr=" SEQ Ilustración \* ARABIC ">
+                              <w:r>
+                                <w:rPr>
+                                  <w:noProof/>
+                                </w:rPr>
+                                <w:t>1</w:t>
+                              </w:r>
+                            </w:fldSimple>
                             <w:r>
                               <w:t>: Vista General de las clases involucradas en el proyecto</w:t>
                             </w:r>
@@ -2662,6 +2635,7 @@
       <w:r>
         <w:rPr>
           <w:noProof/>
+          <w:lang w:eastAsia="es-ES"/>
         </w:rPr>
         <w:drawing>
           <wp:anchor distT="0" distB="0" distL="114300" distR="114300" simplePos="0" relativeHeight="251660288" behindDoc="0" locked="0" layoutInCell="1" allowOverlap="1" wp14:anchorId="4250ACFF" wp14:editId="2C098103">
@@ -2700,7 +2674,7 @@
     </w:p>
     <w:p>
       <w:pPr>
-        <w:pStyle w:val="Heading3"/>
+        <w:pStyle w:val="Ttulo3"/>
       </w:pPr>
       <w:bookmarkStart w:id="7" w:name="_Toc408158255"/>
       <w:r>
@@ -2713,14 +2687,15 @@
         <w:t>La pizarra es un elemento público para todos los agentes, de manera que ellos tengan acceso a ella indistintamente. Así pues, la pizarra se presentará internamente como una lista de rutas, de tamaño variable. Para ser concretos, tendremos una serie de coordenadas y direcciones almacenadas.</w:t>
       </w:r>
     </w:p>
-    <w:p>
-      <w:pPr>
-        <w:pStyle w:val="Heading3"/>
-      </w:pPr>
-      <w:bookmarkStart w:id="8" w:name="_Toc408158256"/>
+    <w:bookmarkStart w:id="8" w:name="_Toc408158256"/>
+    <w:p>
+      <w:pPr>
+        <w:pStyle w:val="Ttulo3"/>
+      </w:pPr>
       <w:r>
         <w:rPr>
           <w:noProof/>
+          <w:lang w:eastAsia="es-ES"/>
         </w:rPr>
         <mc:AlternateContent>
           <mc:Choice Requires="wps">
@@ -2762,7 +2737,7 @@
                         <w:txbxContent>
                           <w:p>
                             <w:pPr>
-                              <w:pStyle w:val="Caption"/>
+                              <w:pStyle w:val="Descripcin"/>
                               <w:rPr>
                                 <w:noProof/>
                               </w:rPr>
@@ -2770,24 +2745,14 @@
                             <w:r>
                               <w:t xml:space="preserve">Ilustración </w:t>
                             </w:r>
-                            <w:r>
-                              <w:fldChar w:fldCharType="begin"/>
-                            </w:r>
-                            <w:r>
-                              <w:instrText xml:space="preserve"> SEQ Ilustración \* ARABIC </w:instrText>
-                            </w:r>
-                            <w:r>
-                              <w:fldChar w:fldCharType="separate"/>
-                            </w:r>
-                            <w:r>
-                              <w:rPr>
-                                <w:noProof/>
-                              </w:rPr>
-                              <w:t>2</w:t>
-                            </w:r>
-                            <w:r>
-                              <w:fldChar w:fldCharType="end"/>
-                            </w:r>
+                            <w:fldSimple w:instr=" SEQ Ilustración \* ARABIC ">
+                              <w:r>
+                                <w:rPr>
+                                  <w:noProof/>
+                                </w:rPr>
+                                <w:t>2</w:t>
+                              </w:r>
+                            </w:fldSimple>
                             <w:r>
                               <w:t>: Robot cartógrafo</w:t>
                             </w:r>
@@ -2854,6 +2819,7 @@
       <w:r>
         <w:rPr>
           <w:noProof/>
+          <w:lang w:eastAsia="es-ES"/>
         </w:rPr>
         <w:drawing>
           <wp:anchor distT="0" distB="0" distL="114300" distR="114300" simplePos="0" relativeHeight="251664384" behindDoc="0" locked="0" layoutInCell="1" allowOverlap="1" wp14:anchorId="458E2CEC" wp14:editId="7A5E208A">
@@ -2929,7 +2895,7 @@
     </w:p>
     <w:p>
       <w:pPr>
-        <w:pStyle w:val="ListParagraph"/>
+        <w:pStyle w:val="Prrafodelista"/>
         <w:numPr>
           <w:ilvl w:val="0"/>
           <w:numId w:val="5"/>
@@ -2941,7 +2907,7 @@
     </w:p>
     <w:p>
       <w:pPr>
-        <w:pStyle w:val="ListParagraph"/>
+        <w:pStyle w:val="Prrafodelista"/>
         <w:numPr>
           <w:ilvl w:val="0"/>
           <w:numId w:val="5"/>
@@ -2953,7 +2919,7 @@
     </w:p>
     <w:p>
       <w:pPr>
-        <w:pStyle w:val="ListParagraph"/>
+        <w:pStyle w:val="Prrafodelista"/>
         <w:numPr>
           <w:ilvl w:val="0"/>
           <w:numId w:val="5"/>
@@ -2965,19 +2931,25 @@
     </w:p>
     <w:p>
       <w:pPr>
-        <w:pStyle w:val="ListParagraph"/>
+        <w:pStyle w:val="Prrafodelista"/>
         <w:numPr>
           <w:ilvl w:val="0"/>
           <w:numId w:val="5"/>
         </w:numPr>
       </w:pPr>
       <w:r>
-        <w:t>Sus parámetros de movimiento, los cuales determinará cuánto ha de avanzar en cada paso o el giro máximo que puede girar.</w:t>
-      </w:r>
-    </w:p>
-    <w:p>
-      <w:pPr>
-        <w:pStyle w:val="ListParagraph"/>
+        <w:t xml:space="preserve">Sus parámetros de movimiento, los cuales determinará cuánto ha de avanzar en cada paso o el giro máximo que puede </w:t>
+      </w:r>
+      <w:r>
+        <w:t>realizar</w:t>
+      </w:r>
+      <w:r>
+        <w:t>.</w:t>
+      </w:r>
+    </w:p>
+    <w:p>
+      <w:pPr>
+        <w:pStyle w:val="Prrafodelista"/>
         <w:numPr>
           <w:ilvl w:val="0"/>
           <w:numId w:val="5"/>
@@ -2994,7 +2966,7 @@
     </w:p>
     <w:p>
       <w:pPr>
-        <w:pStyle w:val="ListParagraph"/>
+        <w:pStyle w:val="Prrafodelista"/>
         <w:numPr>
           <w:ilvl w:val="0"/>
           <w:numId w:val="6"/>
@@ -3006,7 +2978,7 @@
     </w:p>
     <w:p>
       <w:pPr>
-        <w:pStyle w:val="ListParagraph"/>
+        <w:pStyle w:val="Prrafodelista"/>
         <w:numPr>
           <w:ilvl w:val="0"/>
           <w:numId w:val="6"/>
@@ -3018,7 +2990,7 @@
     </w:p>
     <w:p>
       <w:pPr>
-        <w:pStyle w:val="ListParagraph"/>
+        <w:pStyle w:val="Prrafodelista"/>
         <w:numPr>
           <w:ilvl w:val="0"/>
           <w:numId w:val="6"/>
@@ -3031,7 +3003,7 @@
     </w:p>
     <w:p>
       <w:pPr>
-        <w:pStyle w:val="ListParagraph"/>
+        <w:pStyle w:val="Prrafodelista"/>
         <w:numPr>
           <w:ilvl w:val="0"/>
           <w:numId w:val="6"/>
@@ -3043,7 +3015,7 @@
     </w:p>
     <w:p>
       <w:pPr>
-        <w:pStyle w:val="ListParagraph"/>
+        <w:pStyle w:val="Prrafodelista"/>
         <w:numPr>
           <w:ilvl w:val="0"/>
           <w:numId w:val="6"/>
@@ -3055,7 +3027,7 @@
     </w:p>
     <w:p>
       <w:pPr>
-        <w:pStyle w:val="ListParagraph"/>
+        <w:pStyle w:val="Prrafodelista"/>
         <w:numPr>
           <w:ilvl w:val="0"/>
           <w:numId w:val="6"/>
@@ -3067,7 +3039,7 @@
     </w:p>
     <w:p>
       <w:pPr>
-        <w:pStyle w:val="ListParagraph"/>
+        <w:pStyle w:val="Prrafodelista"/>
         <w:numPr>
           <w:ilvl w:val="0"/>
           <w:numId w:val="6"/>
@@ -3080,7 +3052,7 @@
     <w:p/>
     <w:p>
       <w:pPr>
-        <w:pStyle w:val="Heading3"/>
+        <w:pStyle w:val="Ttulo3"/>
       </w:pPr>
       <w:bookmarkStart w:id="9" w:name="_Toc408158257"/>
       <w:r>
@@ -3104,7 +3076,7 @@
     </w:p>
     <w:tbl>
       <w:tblPr>
-        <w:tblStyle w:val="GridTable4-Accent2"/>
+        <w:tblStyle w:val="Tabladecuadrcula4-nfasis2"/>
         <w:tblW w:w="0" w:type="auto"/>
         <w:tblLook w:val="04A0" w:firstRow="1" w:lastRow="0" w:firstColumn="1" w:lastColumn="0" w:noHBand="0" w:noVBand="1"/>
       </w:tblPr>
@@ -3237,7 +3209,13 @@
               <w:cnfStyle w:val="000000000000" w:firstRow="0" w:lastRow="0" w:firstColumn="0" w:lastColumn="0" w:oddVBand="0" w:evenVBand="0" w:oddHBand="0" w:evenHBand="0" w:firstRowFirstColumn="0" w:firstRowLastColumn="0" w:lastRowFirstColumn="0" w:lastRowLastColumn="0"/>
             </w:pPr>
             <w:r>
-              <w:t>Bloque obstáculo</w:t>
+              <w:t>O</w:t>
+            </w:r>
+            <w:r>
+              <w:t>bstáculo</w:t>
+            </w:r>
+            <w:r>
+              <w:t xml:space="preserve"> Pared</w:t>
             </w:r>
           </w:p>
         </w:tc>
@@ -3285,7 +3263,13 @@
               <w:cnfStyle w:val="000000100000" w:firstRow="0" w:lastRow="0" w:firstColumn="0" w:lastColumn="0" w:oddVBand="0" w:evenVBand="0" w:oddHBand="1" w:evenHBand="0" w:firstRowFirstColumn="0" w:firstRowLastColumn="0" w:lastRowFirstColumn="0" w:lastRowLastColumn="0"/>
             </w:pPr>
             <w:r>
-              <w:t>Obstáculo removible</w:t>
+              <w:t xml:space="preserve">Obstáculo </w:t>
+            </w:r>
+            <w:r>
+              <w:t>r</w:t>
+            </w:r>
+            <w:r>
+              <w:t>emovible</w:t>
             </w:r>
           </w:p>
         </w:tc>
@@ -3330,7 +3314,7 @@
               <w:cnfStyle w:val="000000000000" w:firstRow="0" w:lastRow="0" w:firstColumn="0" w:lastColumn="0" w:oddVBand="0" w:evenVBand="0" w:oddHBand="0" w:evenHBand="0" w:firstRowFirstColumn="0" w:firstRowLastColumn="0" w:lastRowFirstColumn="0" w:lastRowLastColumn="0"/>
             </w:pPr>
             <w:r>
-              <w:t>Bosque</w:t>
+              <w:t>Obstáculo Agua</w:t>
             </w:r>
           </w:p>
         </w:tc>
@@ -3344,7 +3328,7 @@
               <w:cnfStyle w:val="000000000000" w:firstRow="0" w:lastRow="0" w:firstColumn="0" w:lastColumn="0" w:oddVBand="0" w:evenVBand="0" w:oddHBand="0" w:evenHBand="0" w:firstRowFirstColumn="0" w:firstRowLastColumn="0" w:lastRowFirstColumn="0" w:lastRowLastColumn="0"/>
             </w:pPr>
             <w:r>
-              <w:t>Bloque de color verde</w:t>
+              <w:t>Relieve de color azul, de menor altura que un bloque.</w:t>
             </w:r>
           </w:p>
         </w:tc>
@@ -3378,7 +3362,7 @@
               <w:cnfStyle w:val="000000100000" w:firstRow="0" w:lastRow="0" w:firstColumn="0" w:lastColumn="0" w:oddVBand="0" w:evenVBand="0" w:oddHBand="1" w:evenHBand="0" w:firstRowFirstColumn="0" w:firstRowLastColumn="0" w:lastRowFirstColumn="0" w:lastRowLastColumn="0"/>
             </w:pPr>
             <w:r>
-              <w:t>Agua</w:t>
+              <w:t>Obstáculo Bosque</w:t>
             </w:r>
           </w:p>
         </w:tc>
@@ -3392,7 +3376,12 @@
               <w:cnfStyle w:val="000000100000" w:firstRow="0" w:lastRow="0" w:firstColumn="0" w:lastColumn="0" w:oddVBand="0" w:evenVBand="0" w:oddHBand="1" w:evenHBand="0" w:firstRowFirstColumn="0" w:firstRowLastColumn="0" w:lastRowFirstColumn="0" w:lastRowLastColumn="0"/>
             </w:pPr>
             <w:r>
-              <w:t>Relieve de color azul, de menor altura que un bloque.</w:t>
+              <w:t>Bloque de color verd</w:t>
+            </w:r>
+            <w:bookmarkStart w:id="10" w:name="_GoBack"/>
+            <w:bookmarkEnd w:id="10"/>
+            <w:r>
+              <w:t>e</w:t>
             </w:r>
           </w:p>
         </w:tc>
@@ -3410,6 +3399,7 @@
       <w:r>
         <w:rPr>
           <w:noProof/>
+          <w:lang w:eastAsia="es-ES"/>
         </w:rPr>
         <w:drawing>
           <wp:anchor distT="0" distB="0" distL="114300" distR="114300" simplePos="0" relativeHeight="251668480" behindDoc="0" locked="0" layoutInCell="1" allowOverlap="1" wp14:anchorId="2F42197B" wp14:editId="15D84E8A">
@@ -3474,7 +3464,7 @@
     </w:p>
     <w:p>
       <w:pPr>
-        <w:pStyle w:val="ListParagraph"/>
+        <w:pStyle w:val="Prrafodelista"/>
         <w:numPr>
           <w:ilvl w:val="0"/>
           <w:numId w:val="11"/>
@@ -3492,7 +3482,7 @@
     </w:p>
     <w:p>
       <w:pPr>
-        <w:pStyle w:val="ListParagraph"/>
+        <w:pStyle w:val="Prrafodelista"/>
         <w:numPr>
           <w:ilvl w:val="0"/>
           <w:numId w:val="11"/>
@@ -3512,6 +3502,7 @@
       <w:r>
         <w:rPr>
           <w:noProof/>
+          <w:lang w:eastAsia="es-ES"/>
         </w:rPr>
         <mc:AlternateContent>
           <mc:Choice Requires="wps">
@@ -3561,7 +3552,7 @@
                         <w:txbxContent>
                           <w:p>
                             <w:pPr>
-                              <w:pStyle w:val="Caption"/>
+                              <w:pStyle w:val="Descripcin"/>
                               <w:rPr>
                                 <w:noProof/>
                               </w:rPr>
@@ -3569,24 +3560,14 @@
                             <w:r>
                               <w:t xml:space="preserve">Ilustración </w:t>
                             </w:r>
-                            <w:r>
-                              <w:fldChar w:fldCharType="begin"/>
-                            </w:r>
-                            <w:r>
-                              <w:instrText xml:space="preserve"> SEQ Ilustración \* ARABIC </w:instrText>
-                            </w:r>
-                            <w:r>
-                              <w:fldChar w:fldCharType="separate"/>
-                            </w:r>
-                            <w:r>
-                              <w:rPr>
-                                <w:noProof/>
-                              </w:rPr>
-                              <w:t>3</w:t>
-                            </w:r>
-                            <w:r>
-                              <w:fldChar w:fldCharType="end"/>
-                            </w:r>
+                            <w:fldSimple w:instr=" SEQ Ilustración \* ARABIC ">
+                              <w:r>
+                                <w:rPr>
+                                  <w:noProof/>
+                                </w:rPr>
+                                <w:t>3</w:t>
+                              </w:r>
+                            </w:fldSimple>
                             <w:r>
                               <w:t>: Ejemplo de mapa</w:t>
                             </w:r>
@@ -3656,14 +3637,14 @@
     </w:p>
     <w:p>
       <w:pPr>
-        <w:pStyle w:val="Heading2"/>
-      </w:pPr>
-      <w:bookmarkStart w:id="10" w:name="_Toc408158258"/>
+        <w:pStyle w:val="Ttulo2"/>
+      </w:pPr>
+      <w:bookmarkStart w:id="11" w:name="_Toc408158258"/>
       <w:r>
         <w:lastRenderedPageBreak/>
         <w:t>Cronograma del proyecto</w:t>
       </w:r>
-      <w:bookmarkEnd w:id="10"/>
+      <w:bookmarkEnd w:id="11"/>
     </w:p>
     <w:p>
       <w:r>
@@ -3672,7 +3653,7 @@
     </w:p>
     <w:p>
       <w:pPr>
-        <w:pStyle w:val="ListParagraph"/>
+        <w:pStyle w:val="Prrafodelista"/>
         <w:numPr>
           <w:ilvl w:val="0"/>
           <w:numId w:val="12"/>
@@ -3690,7 +3671,7 @@
     </w:p>
     <w:p>
       <w:pPr>
-        <w:pStyle w:val="ListParagraph"/>
+        <w:pStyle w:val="Prrafodelista"/>
         <w:numPr>
           <w:ilvl w:val="1"/>
           <w:numId w:val="12"/>
@@ -3702,7 +3683,7 @@
     </w:p>
     <w:p>
       <w:pPr>
-        <w:pStyle w:val="ListParagraph"/>
+        <w:pStyle w:val="Prrafodelista"/>
         <w:numPr>
           <w:ilvl w:val="1"/>
           <w:numId w:val="12"/>
@@ -3714,7 +3695,7 @@
     </w:p>
     <w:p>
       <w:pPr>
-        <w:pStyle w:val="ListParagraph"/>
+        <w:pStyle w:val="Prrafodelista"/>
         <w:numPr>
           <w:ilvl w:val="1"/>
           <w:numId w:val="12"/>
@@ -3726,7 +3707,7 @@
     </w:p>
     <w:p>
       <w:pPr>
-        <w:pStyle w:val="ListParagraph"/>
+        <w:pStyle w:val="Prrafodelista"/>
         <w:numPr>
           <w:ilvl w:val="1"/>
           <w:numId w:val="12"/>
@@ -3738,7 +3719,7 @@
     </w:p>
     <w:p>
       <w:pPr>
-        <w:pStyle w:val="ListParagraph"/>
+        <w:pStyle w:val="Prrafodelista"/>
         <w:numPr>
           <w:ilvl w:val="1"/>
           <w:numId w:val="12"/>
@@ -3756,7 +3737,7 @@
     </w:p>
     <w:p>
       <w:pPr>
-        <w:pStyle w:val="ListParagraph"/>
+        <w:pStyle w:val="Prrafodelista"/>
         <w:numPr>
           <w:ilvl w:val="2"/>
           <w:numId w:val="12"/>
@@ -3768,7 +3749,7 @@
     </w:p>
     <w:p>
       <w:pPr>
-        <w:pStyle w:val="ListParagraph"/>
+        <w:pStyle w:val="Prrafodelista"/>
         <w:numPr>
           <w:ilvl w:val="2"/>
           <w:numId w:val="12"/>
@@ -3780,7 +3761,7 @@
     </w:p>
     <w:p>
       <w:pPr>
-        <w:pStyle w:val="ListParagraph"/>
+        <w:pStyle w:val="Prrafodelista"/>
         <w:numPr>
           <w:ilvl w:val="0"/>
           <w:numId w:val="12"/>
@@ -3798,7 +3779,7 @@
     </w:p>
     <w:p>
       <w:pPr>
-        <w:pStyle w:val="ListParagraph"/>
+        <w:pStyle w:val="Prrafodelista"/>
         <w:numPr>
           <w:ilvl w:val="1"/>
           <w:numId w:val="12"/>
@@ -3816,7 +3797,7 @@
     </w:p>
     <w:p>
       <w:pPr>
-        <w:pStyle w:val="ListParagraph"/>
+        <w:pStyle w:val="Prrafodelista"/>
         <w:numPr>
           <w:ilvl w:val="2"/>
           <w:numId w:val="12"/>
@@ -3828,7 +3809,7 @@
     </w:p>
     <w:p>
       <w:pPr>
-        <w:pStyle w:val="ListParagraph"/>
+        <w:pStyle w:val="Prrafodelista"/>
         <w:numPr>
           <w:ilvl w:val="2"/>
           <w:numId w:val="12"/>
@@ -3840,7 +3821,7 @@
     </w:p>
     <w:p>
       <w:pPr>
-        <w:pStyle w:val="ListParagraph"/>
+        <w:pStyle w:val="Prrafodelista"/>
         <w:numPr>
           <w:ilvl w:val="2"/>
           <w:numId w:val="12"/>
@@ -3852,7 +3833,7 @@
     </w:p>
     <w:p>
       <w:pPr>
-        <w:pStyle w:val="ListParagraph"/>
+        <w:pStyle w:val="Prrafodelista"/>
         <w:numPr>
           <w:ilvl w:val="1"/>
           <w:numId w:val="12"/>
@@ -3870,7 +3851,7 @@
     </w:p>
     <w:p>
       <w:pPr>
-        <w:pStyle w:val="ListParagraph"/>
+        <w:pStyle w:val="Prrafodelista"/>
         <w:numPr>
           <w:ilvl w:val="2"/>
           <w:numId w:val="12"/>
@@ -3890,7 +3871,7 @@
     </w:p>
     <w:p>
       <w:pPr>
-        <w:pStyle w:val="ListParagraph"/>
+        <w:pStyle w:val="Prrafodelista"/>
         <w:numPr>
           <w:ilvl w:val="2"/>
           <w:numId w:val="12"/>
@@ -3902,7 +3883,7 @@
     </w:p>
     <w:p>
       <w:pPr>
-        <w:pStyle w:val="ListParagraph"/>
+        <w:pStyle w:val="Prrafodelista"/>
         <w:numPr>
           <w:ilvl w:val="2"/>
           <w:numId w:val="12"/>
@@ -3914,7 +3895,7 @@
     </w:p>
     <w:p>
       <w:pPr>
-        <w:pStyle w:val="ListParagraph"/>
+        <w:pStyle w:val="Prrafodelista"/>
         <w:numPr>
           <w:ilvl w:val="1"/>
           <w:numId w:val="12"/>
@@ -3932,7 +3913,7 @@
     </w:p>
     <w:p>
       <w:pPr>
-        <w:pStyle w:val="ListParagraph"/>
+        <w:pStyle w:val="Prrafodelista"/>
         <w:numPr>
           <w:ilvl w:val="2"/>
           <w:numId w:val="12"/>
@@ -3944,7 +3925,7 @@
     </w:p>
     <w:p>
       <w:pPr>
-        <w:pStyle w:val="ListParagraph"/>
+        <w:pStyle w:val="Prrafodelista"/>
         <w:numPr>
           <w:ilvl w:val="2"/>
           <w:numId w:val="12"/>
@@ -3961,23 +3942,23 @@
     </w:p>
     <w:p>
       <w:pPr>
-        <w:pStyle w:val="Heading1"/>
-      </w:pPr>
-      <w:bookmarkStart w:id="11" w:name="_Toc408158259"/>
+        <w:pStyle w:val="Ttulo1"/>
+      </w:pPr>
+      <w:bookmarkStart w:id="12" w:name="_Toc408158259"/>
       <w:r>
         <w:t>Funcionamiento</w:t>
       </w:r>
-      <w:bookmarkEnd w:id="11"/>
-    </w:p>
-    <w:p>
-      <w:pPr>
-        <w:pStyle w:val="Heading2"/>
-      </w:pPr>
-      <w:bookmarkStart w:id="12" w:name="_Toc408158260"/>
+      <w:bookmarkEnd w:id="12"/>
+    </w:p>
+    <w:p>
+      <w:pPr>
+        <w:pStyle w:val="Ttulo2"/>
+      </w:pPr>
+      <w:bookmarkStart w:id="13" w:name="_Toc408158260"/>
       <w:r>
         <w:t>Generador de mapas</w:t>
       </w:r>
-      <w:bookmarkEnd w:id="12"/>
+      <w:bookmarkEnd w:id="13"/>
     </w:p>
     <w:p>
       <w:r>
@@ -4023,14 +4004,15 @@
         </w:rPr>
       </w:pPr>
     </w:p>
-    <w:p>
-      <w:pPr>
-        <w:pStyle w:val="Heading2"/>
-      </w:pPr>
-      <w:bookmarkStart w:id="13" w:name="_Toc408158261"/>
+    <w:bookmarkStart w:id="14" w:name="_Toc408158261"/>
+    <w:p>
+      <w:pPr>
+        <w:pStyle w:val="Ttulo2"/>
+      </w:pPr>
       <w:r>
         <w:rPr>
           <w:noProof/>
+          <w:lang w:eastAsia="es-ES"/>
         </w:rPr>
         <w:lastRenderedPageBreak/>
         <mc:AlternateContent>
@@ -4073,7 +4055,7 @@
                         <w:txbxContent>
                           <w:p>
                             <w:pPr>
-                              <w:pStyle w:val="Caption"/>
+                              <w:pStyle w:val="Descripcin"/>
                               <w:rPr>
                                 <w:noProof/>
                               </w:rPr>
@@ -4081,24 +4063,14 @@
                             <w:r>
                               <w:t xml:space="preserve">Ilustración </w:t>
                             </w:r>
-                            <w:r>
-                              <w:fldChar w:fldCharType="begin"/>
-                            </w:r>
-                            <w:r>
-                              <w:instrText xml:space="preserve"> SEQ Ilustración \* ARABIC </w:instrText>
-                            </w:r>
-                            <w:r>
-                              <w:fldChar w:fldCharType="separate"/>
-                            </w:r>
-                            <w:r>
-                              <w:rPr>
-                                <w:noProof/>
-                              </w:rPr>
-                              <w:t>4</w:t>
-                            </w:r>
-                            <w:r>
-                              <w:fldChar w:fldCharType="end"/>
-                            </w:r>
+                            <w:fldSimple w:instr=" SEQ Ilustración \* ARABIC ">
+                              <w:r>
+                                <w:rPr>
+                                  <w:noProof/>
+                                </w:rPr>
+                                <w:t>4</w:t>
+                              </w:r>
+                            </w:fldSimple>
                             <w:r>
                               <w:t>: Visión general del Generador de mapas</w:t>
                             </w:r>
@@ -4171,6 +4143,7 @@
       <w:r>
         <w:rPr>
           <w:noProof/>
+          <w:lang w:eastAsia="es-ES"/>
         </w:rPr>
         <w:drawing>
           <wp:anchor distT="0" distB="0" distL="114300" distR="114300" simplePos="0" relativeHeight="251672576" behindDoc="0" locked="0" layoutInCell="1" allowOverlap="1" wp14:anchorId="5B7B10D1" wp14:editId="1B4117CA">
@@ -4232,27 +4205,21 @@
       <w:r>
         <w:t>Aplicación Web</w:t>
       </w:r>
-      <w:bookmarkEnd w:id="13"/>
-    </w:p>
-    <w:p>
-      <w:pPr>
-        <w:pStyle w:val="Heading3"/>
-      </w:pPr>
-      <w:bookmarkStart w:id="14" w:name="_Toc408158262"/>
+      <w:bookmarkEnd w:id="14"/>
+    </w:p>
+    <w:p>
+      <w:pPr>
+        <w:pStyle w:val="Ttulo3"/>
+      </w:pPr>
+      <w:bookmarkStart w:id="15" w:name="_Toc408158262"/>
       <w:r>
         <w:t>Interfaz</w:t>
       </w:r>
-      <w:bookmarkEnd w:id="14"/>
-    </w:p>
-    <w:p>
-      <w:r>
-        <w:t>La aplicación web consta de una barra de navegación</w:t>
-      </w:r>
-      <w:r>
-        <w:t xml:space="preserve"> identificativa con el nombre del proyecto</w:t>
-      </w:r>
-      <w:r>
-        <w:t>, compuesta por el mando de control y el menú de opciones.</w:t>
+      <w:bookmarkEnd w:id="15"/>
+    </w:p>
+    <w:p>
+      <w:r>
+        <w:t>La aplicación web consta de una barra de navegación identificativa con el nombre del proyecto, compuesta por el mando de control y el menú de opciones.</w:t>
       </w:r>
     </w:p>
     <w:p>
@@ -4262,7 +4229,7 @@
     </w:p>
     <w:p>
       <w:pPr>
-        <w:pStyle w:val="ListParagraph"/>
+        <w:pStyle w:val="Prrafodelista"/>
         <w:numPr>
           <w:ilvl w:val="0"/>
           <w:numId w:val="13"/>
@@ -4280,7 +4247,7 @@
     </w:p>
     <w:p>
       <w:pPr>
-        <w:pStyle w:val="ListParagraph"/>
+        <w:pStyle w:val="Prrafodelista"/>
         <w:numPr>
           <w:ilvl w:val="0"/>
           <w:numId w:val="13"/>
@@ -4298,7 +4265,7 @@
     </w:p>
     <w:p>
       <w:pPr>
-        <w:pStyle w:val="ListParagraph"/>
+        <w:pStyle w:val="Prrafodelista"/>
         <w:numPr>
           <w:ilvl w:val="0"/>
           <w:numId w:val="13"/>
@@ -4316,7 +4283,7 @@
     </w:p>
     <w:p>
       <w:pPr>
-        <w:pStyle w:val="ListParagraph"/>
+        <w:pStyle w:val="Prrafodelista"/>
         <w:numPr>
           <w:ilvl w:val="0"/>
           <w:numId w:val="13"/>
@@ -4347,7 +4314,7 @@
     </w:p>
     <w:p>
       <w:pPr>
-        <w:pStyle w:val="ListParagraph"/>
+        <w:pStyle w:val="Prrafodelista"/>
         <w:numPr>
           <w:ilvl w:val="0"/>
           <w:numId w:val="14"/>
@@ -4374,7 +4341,7 @@
     </w:p>
     <w:p>
       <w:pPr>
-        <w:pStyle w:val="ListParagraph"/>
+        <w:pStyle w:val="Prrafodelista"/>
         <w:numPr>
           <w:ilvl w:val="0"/>
           <w:numId w:val="14"/>
@@ -4392,7 +4359,7 @@
     </w:p>
     <w:p>
       <w:pPr>
-        <w:pStyle w:val="ListParagraph"/>
+        <w:pStyle w:val="Prrafodelista"/>
         <w:numPr>
           <w:ilvl w:val="1"/>
           <w:numId w:val="14"/>
@@ -4421,7 +4388,7 @@
     </w:p>
     <w:p>
       <w:pPr>
-        <w:pStyle w:val="ListParagraph"/>
+        <w:pStyle w:val="Prrafodelista"/>
         <w:numPr>
           <w:ilvl w:val="1"/>
           <w:numId w:val="14"/>
@@ -4450,7 +4417,7 @@
     </w:p>
     <w:p>
       <w:pPr>
-        <w:pStyle w:val="ListParagraph"/>
+        <w:pStyle w:val="Prrafodelista"/>
         <w:numPr>
           <w:ilvl w:val="0"/>
           <w:numId w:val="14"/>
@@ -4479,7 +4446,7 @@
     </w:p>
     <w:p>
       <w:pPr>
-        <w:pStyle w:val="ListParagraph"/>
+        <w:pStyle w:val="Prrafodelista"/>
         <w:numPr>
           <w:ilvl w:val="1"/>
           <w:numId w:val="14"/>
@@ -4519,7 +4486,7 @@
     </w:p>
     <w:p>
       <w:pPr>
-        <w:pStyle w:val="ListParagraph"/>
+        <w:pStyle w:val="Prrafodelista"/>
         <w:numPr>
           <w:ilvl w:val="1"/>
           <w:numId w:val="14"/>
@@ -4548,7 +4515,7 @@
     </w:p>
     <w:p>
       <w:pPr>
-        <w:pStyle w:val="ListParagraph"/>
+        <w:pStyle w:val="Prrafodelista"/>
         <w:numPr>
           <w:ilvl w:val="1"/>
           <w:numId w:val="14"/>
@@ -4566,7 +4533,7 @@
     </w:p>
     <w:p>
       <w:pPr>
-        <w:pStyle w:val="ListParagraph"/>
+        <w:pStyle w:val="Prrafodelista"/>
         <w:numPr>
           <w:ilvl w:val="1"/>
           <w:numId w:val="14"/>
@@ -4592,7 +4559,7 @@
     </w:p>
     <w:p>
       <w:pPr>
-        <w:pStyle w:val="ListParagraph"/>
+        <w:pStyle w:val="Prrafodelista"/>
         <w:numPr>
           <w:ilvl w:val="1"/>
           <w:numId w:val="14"/>
@@ -4610,25 +4577,26 @@
     </w:p>
     <w:p>
       <w:pPr>
-        <w:pStyle w:val="ListParagraph"/>
+        <w:pStyle w:val="Prrafodelista"/>
         <w:ind w:left="1724" w:firstLine="0"/>
       </w:pPr>
     </w:p>
     <w:p>
       <w:pPr>
-        <w:pStyle w:val="Heading3"/>
-      </w:pPr>
-      <w:bookmarkStart w:id="15" w:name="_Toc408158263"/>
+        <w:pStyle w:val="Ttulo3"/>
+      </w:pPr>
+      <w:bookmarkStart w:id="16" w:name="_Toc408158263"/>
       <w:r>
         <w:lastRenderedPageBreak/>
         <w:t>Mapeo</w:t>
       </w:r>
-      <w:bookmarkEnd w:id="15"/>
+      <w:bookmarkEnd w:id="16"/>
     </w:p>
     <w:p>
       <w:r>
         <w:rPr>
           <w:noProof/>
+          <w:lang w:eastAsia="es-ES"/>
         </w:rPr>
         <mc:AlternateContent>
           <mc:Choice Requires="wps">
@@ -4670,7 +4638,7 @@
                         <w:txbxContent>
                           <w:p>
                             <w:pPr>
-                              <w:pStyle w:val="Caption"/>
+                              <w:pStyle w:val="Descripcin"/>
                               <w:rPr>
                                 <w:noProof/>
                               </w:rPr>
@@ -4678,24 +4646,14 @@
                             <w:r>
                               <w:t xml:space="preserve">Ilustración </w:t>
                             </w:r>
-                            <w:r>
-                              <w:fldChar w:fldCharType="begin"/>
-                            </w:r>
-                            <w:r>
-                              <w:instrText xml:space="preserve"> SEQ Ilustración \* ARABIC </w:instrText>
-                            </w:r>
-                            <w:r>
-                              <w:fldChar w:fldCharType="separate"/>
-                            </w:r>
-                            <w:r>
-                              <w:rPr>
-                                <w:noProof/>
-                              </w:rPr>
-                              <w:t>5</w:t>
-                            </w:r>
-                            <w:r>
-                              <w:fldChar w:fldCharType="end"/>
-                            </w:r>
+                            <w:fldSimple w:instr=" SEQ Ilustración \* ARABIC ">
+                              <w:r>
+                                <w:rPr>
+                                  <w:noProof/>
+                                </w:rPr>
+                                <w:t>5</w:t>
+                              </w:r>
+                            </w:fldSimple>
                             <w:r>
                               <w:t>: Aplicación web, instante 0</w:t>
                             </w:r>
@@ -4762,6 +4720,7 @@
       <w:r>
         <w:rPr>
           <w:noProof/>
+          <w:lang w:eastAsia="es-ES"/>
         </w:rPr>
         <w:drawing>
           <wp:anchor distT="0" distB="0" distL="114300" distR="114300" simplePos="0" relativeHeight="251682816" behindDoc="0" locked="0" layoutInCell="1" allowOverlap="1" wp14:anchorId="38B8697D" wp14:editId="15B3AF63">
@@ -4840,6 +4799,7 @@
       <w:r>
         <w:rPr>
           <w:noProof/>
+          <w:lang w:eastAsia="es-ES"/>
         </w:rPr>
         <mc:AlternateContent>
           <mc:Choice Requires="wps">
@@ -4881,7 +4841,7 @@
                         <w:txbxContent>
                           <w:p>
                             <w:pPr>
-                              <w:pStyle w:val="Caption"/>
+                              <w:pStyle w:val="Descripcin"/>
                               <w:rPr>
                                 <w:noProof/>
                               </w:rPr>
@@ -4889,24 +4849,14 @@
                             <w:r>
                               <w:t xml:space="preserve">Ilustración </w:t>
                             </w:r>
-                            <w:r>
-                              <w:fldChar w:fldCharType="begin"/>
-                            </w:r>
-                            <w:r>
-                              <w:instrText xml:space="preserve"> SEQ Ilustración \* ARABIC </w:instrText>
-                            </w:r>
-                            <w:r>
-                              <w:fldChar w:fldCharType="separate"/>
-                            </w:r>
-                            <w:r>
-                              <w:rPr>
-                                <w:noProof/>
-                              </w:rPr>
-                              <w:t>6</w:t>
-                            </w:r>
-                            <w:r>
-                              <w:fldChar w:fldCharType="end"/>
-                            </w:r>
+                            <w:fldSimple w:instr=" SEQ Ilustración \* ARABIC ">
+                              <w:r>
+                                <w:rPr>
+                                  <w:noProof/>
+                                </w:rPr>
+                                <w:t>6</w:t>
+                              </w:r>
+                            </w:fldSimple>
                             <w:r>
                               <w:t>: Aplicación web, instante final</w:t>
                             </w:r>
@@ -4973,6 +4923,7 @@
       <w:r>
         <w:rPr>
           <w:noProof/>
+          <w:lang w:eastAsia="es-ES"/>
         </w:rPr>
         <w:drawing>
           <wp:anchor distT="0" distB="0" distL="114300" distR="114300" simplePos="0" relativeHeight="251680768" behindDoc="0" locked="0" layoutInCell="1" allowOverlap="1" wp14:anchorId="284767AB" wp14:editId="5660C8A3">
@@ -5060,9 +5011,9 @@
     </w:p>
     <w:p>
       <w:pPr>
-        <w:pStyle w:val="Heading1"/>
-      </w:pPr>
-      <w:bookmarkStart w:id="16" w:name="_Toc408158264"/>
+        <w:pStyle w:val="Ttulo1"/>
+      </w:pPr>
+      <w:bookmarkStart w:id="17" w:name="_Toc408158264"/>
       <w:proofErr w:type="spellStart"/>
       <w:r>
         <w:lastRenderedPageBreak/>
@@ -5072,11 +5023,11 @@
       <w:r>
         <w:t xml:space="preserve"> en diversos mapas</w:t>
       </w:r>
-      <w:bookmarkEnd w:id="16"/>
-    </w:p>
-    <w:p>
-      <w:pPr>
-        <w:pStyle w:val="Heading2"/>
+      <w:bookmarkEnd w:id="17"/>
+    </w:p>
+    <w:p>
+      <w:pPr>
+        <w:pStyle w:val="Ttulo2"/>
       </w:pPr>
       <w:r>
         <w:t>16x16 – Un robot</w:t>
@@ -5089,6 +5040,7 @@
       <w:r>
         <w:rPr>
           <w:noProof/>
+          <w:lang w:eastAsia="es-ES"/>
         </w:rPr>
         <w:drawing>
           <wp:anchor distT="0" distB="0" distL="114300" distR="114300" simplePos="0" relativeHeight="251686912" behindDoc="0" locked="0" layoutInCell="1" allowOverlap="1" wp14:anchorId="15193A4A" wp14:editId="03DDECC6">
@@ -5151,7 +5103,7 @@
     <w:p/>
     <w:p>
       <w:pPr>
-        <w:pStyle w:val="Heading2"/>
+        <w:pStyle w:val="Ttulo2"/>
       </w:pPr>
       <w:r>
         <w:t>30x30 –</w:t>
@@ -5167,6 +5119,7 @@
       <w:r>
         <w:rPr>
           <w:noProof/>
+          <w:lang w:eastAsia="es-ES"/>
         </w:rPr>
         <w:drawing>
           <wp:anchor distT="0" distB="0" distL="114300" distR="114300" simplePos="0" relativeHeight="251688960" behindDoc="0" locked="0" layoutInCell="1" allowOverlap="1" wp14:anchorId="66E26359" wp14:editId="160A443F">
@@ -5259,7 +5212,7 @@
     </w:p>
     <w:p>
       <w:pPr>
-        <w:pStyle w:val="Heading2"/>
+        <w:pStyle w:val="Ttulo2"/>
       </w:pPr>
       <w:r>
         <w:lastRenderedPageBreak/>
@@ -5270,6 +5223,7 @@
       <w:r>
         <w:rPr>
           <w:noProof/>
+          <w:lang w:eastAsia="es-ES"/>
         </w:rPr>
         <w:drawing>
           <wp:anchor distT="0" distB="0" distL="114300" distR="114300" simplePos="0" relativeHeight="251691008" behindDoc="0" locked="0" layoutInCell="1" allowOverlap="1" wp14:anchorId="21C8D81E" wp14:editId="3117BFBB">
@@ -5341,7 +5295,7 @@
     </w:p>
     <w:p>
       <w:pPr>
-        <w:pStyle w:val="Heading2"/>
+        <w:pStyle w:val="Ttulo2"/>
         <w:rPr>
           <w:noProof/>
         </w:rPr>
@@ -5357,6 +5311,7 @@
       <w:r>
         <w:rPr>
           <w:noProof/>
+          <w:lang w:eastAsia="es-ES"/>
         </w:rPr>
         <w:drawing>
           <wp:anchor distT="0" distB="0" distL="114300" distR="114300" simplePos="0" relativeHeight="251693056" behindDoc="0" locked="0" layoutInCell="1" allowOverlap="1" wp14:anchorId="0560EA5E" wp14:editId="720BBF42">
@@ -5443,7 +5398,7 @@
     </w:p>
     <w:p>
       <w:pPr>
-        <w:pStyle w:val="Heading2"/>
+        <w:pStyle w:val="Ttulo2"/>
       </w:pPr>
       <w:r>
         <w:lastRenderedPageBreak/>
@@ -5454,6 +5409,7 @@
       <w:r>
         <w:rPr>
           <w:noProof/>
+          <w:lang w:eastAsia="es-ES"/>
         </w:rPr>
         <w:drawing>
           <wp:anchor distT="0" distB="0" distL="114300" distR="114300" simplePos="0" relativeHeight="251695104" behindDoc="0" locked="0" layoutInCell="1" allowOverlap="1" wp14:anchorId="0789B0EF" wp14:editId="4855719A">
@@ -5525,7 +5481,7 @@
     </w:p>
     <w:p>
       <w:pPr>
-        <w:pStyle w:val="Heading2"/>
+        <w:pStyle w:val="Ttulo2"/>
       </w:pPr>
       <w:r>
         <w:t>40x50 – Seis robots</w:t>
@@ -5535,6 +5491,7 @@
       <w:r>
         <w:rPr>
           <w:noProof/>
+          <w:lang w:eastAsia="es-ES"/>
         </w:rPr>
         <w:drawing>
           <wp:anchor distT="0" distB="0" distL="114300" distR="114300" simplePos="0" relativeHeight="251697152" behindDoc="0" locked="0" layoutInCell="1" allowOverlap="1" wp14:anchorId="16B7AFC2" wp14:editId="1FDE66F7">
@@ -5625,16 +5582,13 @@
     </w:p>
     <w:p>
       <w:pPr>
-        <w:pStyle w:val="Heading1"/>
+        <w:pStyle w:val="Ttulo1"/>
       </w:pPr>
       <w:r>
         <w:t>Conclusiones</w:t>
       </w:r>
     </w:p>
-    <w:p>
-      <w:bookmarkStart w:id="17" w:name="_GoBack"/>
-      <w:bookmarkEnd w:id="17"/>
-    </w:p>
+    <w:p/>
     <w:sectPr>
       <w:footerReference w:type="default" r:id="rId27"/>
       <w:pgSz w:w="11906" w:h="16838"/>
@@ -5687,7 +5641,7 @@
     <w:sdtContent>
       <w:p>
         <w:pPr>
-          <w:pStyle w:val="Footer"/>
+          <w:pStyle w:val="Piedepgina"/>
           <w:jc w:val="right"/>
         </w:pPr>
         <w:r>
@@ -5703,7 +5657,7 @@
           <w:rPr>
             <w:noProof/>
           </w:rPr>
-          <w:t>13</w:t>
+          <w:t>6</w:t>
         </w:r>
         <w:r>
           <w:fldChar w:fldCharType="end"/>
@@ -5713,7 +5667,7 @@
   </w:sdt>
   <w:p>
     <w:pPr>
-      <w:pStyle w:val="Footer"/>
+      <w:pStyle w:val="Piedepgina"/>
     </w:pPr>
   </w:p>
 </w:ftr>
@@ -7579,11 +7533,11 @@
     <w:name w:val="Normal"/>
     <w:qFormat/>
   </w:style>
-  <w:style w:type="paragraph" w:styleId="Heading1">
+  <w:style w:type="paragraph" w:styleId="Ttulo1">
     <w:name w:val="heading 1"/>
     <w:basedOn w:val="Normal"/>
     <w:next w:val="Normal"/>
-    <w:link w:val="Heading1Char"/>
+    <w:link w:val="Ttulo1Car"/>
     <w:uiPriority w:val="9"/>
     <w:qFormat/>
     <w:rsid w:val="00BB588B"/>
@@ -7600,11 +7554,11 @@
       <w:szCs w:val="32"/>
     </w:rPr>
   </w:style>
-  <w:style w:type="paragraph" w:styleId="Heading2">
+  <w:style w:type="paragraph" w:styleId="Ttulo2">
     <w:name w:val="heading 2"/>
     <w:basedOn w:val="Normal"/>
     <w:next w:val="Normal"/>
-    <w:link w:val="Heading2Char"/>
+    <w:link w:val="Ttulo2Car"/>
     <w:uiPriority w:val="9"/>
     <w:unhideWhenUsed/>
     <w:qFormat/>
@@ -7622,11 +7576,11 @@
       <w:szCs w:val="26"/>
     </w:rPr>
   </w:style>
-  <w:style w:type="paragraph" w:styleId="Heading3">
+  <w:style w:type="paragraph" w:styleId="Ttulo3">
     <w:name w:val="heading 3"/>
     <w:basedOn w:val="Normal"/>
     <w:next w:val="Normal"/>
-    <w:link w:val="Heading3Char"/>
+    <w:link w:val="Ttulo3Car"/>
     <w:uiPriority w:val="9"/>
     <w:unhideWhenUsed/>
     <w:qFormat/>
@@ -7644,12 +7598,13 @@
       <w:szCs w:val="24"/>
     </w:rPr>
   </w:style>
-  <w:style w:type="character" w:default="1" w:styleId="DefaultParagraphFont">
+  <w:style w:type="character" w:default="1" w:styleId="Fuentedeprrafopredeter">
     <w:name w:val="Default Paragraph Font"/>
     <w:uiPriority w:val="1"/>
+    <w:semiHidden/>
     <w:unhideWhenUsed/>
   </w:style>
-  <w:style w:type="table" w:default="1" w:styleId="TableNormal">
+  <w:style w:type="table" w:default="1" w:styleId="Tablanormal">
     <w:name w:val="Normal Table"/>
     <w:uiPriority w:val="99"/>
     <w:semiHidden/>
@@ -7664,17 +7619,17 @@
       </w:tblCellMar>
     </w:tblPr>
   </w:style>
-  <w:style w:type="numbering" w:default="1" w:styleId="NoList">
+  <w:style w:type="numbering" w:default="1" w:styleId="Sinlista">
     <w:name w:val="No List"/>
     <w:uiPriority w:val="99"/>
     <w:semiHidden/>
     <w:unhideWhenUsed/>
   </w:style>
-  <w:style w:type="paragraph" w:styleId="Title">
+  <w:style w:type="paragraph" w:styleId="Puesto">
     <w:name w:val="Title"/>
     <w:basedOn w:val="Normal"/>
     <w:next w:val="Normal"/>
-    <w:link w:val="TitleChar"/>
+    <w:link w:val="PuestoCar"/>
     <w:uiPriority w:val="10"/>
     <w:qFormat/>
     <w:rsid w:val="00A51204"/>
@@ -7690,10 +7645,10 @@
       <w:szCs w:val="56"/>
     </w:rPr>
   </w:style>
-  <w:style w:type="character" w:customStyle="1" w:styleId="TitleChar">
-    <w:name w:val="Title Char"/>
-    <w:basedOn w:val="DefaultParagraphFont"/>
-    <w:link w:val="Title"/>
+  <w:style w:type="character" w:customStyle="1" w:styleId="PuestoCar">
+    <w:name w:val="Puesto Car"/>
+    <w:basedOn w:val="Fuentedeprrafopredeter"/>
+    <w:link w:val="Puesto"/>
     <w:uiPriority w:val="10"/>
     <w:rsid w:val="00A51204"/>
     <w:rPr>
@@ -7704,9 +7659,9 @@
       <w:szCs w:val="56"/>
     </w:rPr>
   </w:style>
-  <w:style w:type="paragraph" w:styleId="NoSpacing">
+  <w:style w:type="paragraph" w:styleId="Sinespaciado">
     <w:name w:val="No Spacing"/>
-    <w:link w:val="NoSpacingChar"/>
+    <w:link w:val="SinespaciadoCar"/>
     <w:uiPriority w:val="1"/>
     <w:qFormat/>
     <w:rsid w:val="00A51204"/>
@@ -7718,20 +7673,20 @@
       <w:lang w:val="en-US" w:eastAsia="en-US"/>
     </w:rPr>
   </w:style>
-  <w:style w:type="character" w:customStyle="1" w:styleId="NoSpacingChar">
-    <w:name w:val="No Spacing Char"/>
-    <w:basedOn w:val="DefaultParagraphFont"/>
-    <w:link w:val="NoSpacing"/>
+  <w:style w:type="character" w:customStyle="1" w:styleId="SinespaciadoCar">
+    <w:name w:val="Sin espaciado Car"/>
+    <w:basedOn w:val="Fuentedeprrafopredeter"/>
+    <w:link w:val="Sinespaciado"/>
     <w:uiPriority w:val="1"/>
     <w:rsid w:val="00A51204"/>
     <w:rPr>
       <w:lang w:val="en-US" w:eastAsia="en-US"/>
     </w:rPr>
   </w:style>
-  <w:style w:type="character" w:customStyle="1" w:styleId="Heading1Char">
-    <w:name w:val="Heading 1 Char"/>
-    <w:basedOn w:val="DefaultParagraphFont"/>
-    <w:link w:val="Heading1"/>
+  <w:style w:type="character" w:customStyle="1" w:styleId="Ttulo1Car">
+    <w:name w:val="Título 1 Car"/>
+    <w:basedOn w:val="Fuentedeprrafopredeter"/>
+    <w:link w:val="Ttulo1"/>
     <w:uiPriority w:val="9"/>
     <w:rsid w:val="00BB588B"/>
     <w:rPr>
@@ -7741,9 +7696,9 @@
       <w:szCs w:val="32"/>
     </w:rPr>
   </w:style>
-  <w:style w:type="paragraph" w:styleId="TOCHeading">
+  <w:style w:type="paragraph" w:styleId="TtulodeTDC">
     <w:name w:val="TOC Heading"/>
-    <w:basedOn w:val="Heading1"/>
+    <w:basedOn w:val="Ttulo1"/>
     <w:next w:val="Normal"/>
     <w:uiPriority w:val="39"/>
     <w:unhideWhenUsed/>
@@ -7757,7 +7712,7 @@
       <w:lang w:val="en-US" w:eastAsia="en-US"/>
     </w:rPr>
   </w:style>
-  <w:style w:type="paragraph" w:styleId="ListParagraph">
+  <w:style w:type="paragraph" w:styleId="Prrafodelista">
     <w:name w:val="List Paragraph"/>
     <w:basedOn w:val="Normal"/>
     <w:uiPriority w:val="34"/>
@@ -7768,7 +7723,7 @@
       <w:contextualSpacing/>
     </w:pPr>
   </w:style>
-  <w:style w:type="paragraph" w:styleId="TOC1">
+  <w:style w:type="paragraph" w:styleId="TDC1">
     <w:name w:val="toc 1"/>
     <w:basedOn w:val="Normal"/>
     <w:next w:val="Normal"/>
@@ -7780,9 +7735,9 @@
       <w:spacing w:after="100"/>
     </w:pPr>
   </w:style>
-  <w:style w:type="character" w:styleId="Hyperlink">
+  <w:style w:type="character" w:styleId="Hipervnculo">
     <w:name w:val="Hyperlink"/>
-    <w:basedOn w:val="DefaultParagraphFont"/>
+    <w:basedOn w:val="Fuentedeprrafopredeter"/>
     <w:uiPriority w:val="99"/>
     <w:unhideWhenUsed/>
     <w:rsid w:val="009B0A80"/>
@@ -7791,10 +7746,10 @@
       <w:u w:val="single"/>
     </w:rPr>
   </w:style>
-  <w:style w:type="character" w:customStyle="1" w:styleId="Heading2Char">
-    <w:name w:val="Heading 2 Char"/>
-    <w:basedOn w:val="DefaultParagraphFont"/>
-    <w:link w:val="Heading2"/>
+  <w:style w:type="character" w:customStyle="1" w:styleId="Ttulo2Car">
+    <w:name w:val="Título 2 Car"/>
+    <w:basedOn w:val="Fuentedeprrafopredeter"/>
+    <w:link w:val="Ttulo2"/>
     <w:uiPriority w:val="9"/>
     <w:rsid w:val="00D15A92"/>
     <w:rPr>
@@ -7804,7 +7759,7 @@
       <w:szCs w:val="26"/>
     </w:rPr>
   </w:style>
-  <w:style w:type="paragraph" w:styleId="TOC2">
+  <w:style w:type="paragraph" w:styleId="TDC2">
     <w:name w:val="toc 2"/>
     <w:basedOn w:val="Normal"/>
     <w:next w:val="Normal"/>
@@ -7817,10 +7772,10 @@
       <w:ind w:left="220"/>
     </w:pPr>
   </w:style>
-  <w:style w:type="paragraph" w:styleId="Header">
+  <w:style w:type="paragraph" w:styleId="Encabezado">
     <w:name w:val="header"/>
     <w:basedOn w:val="Normal"/>
-    <w:link w:val="HeaderChar"/>
+    <w:link w:val="EncabezadoCar"/>
     <w:uiPriority w:val="99"/>
     <w:unhideWhenUsed/>
     <w:rsid w:val="008A22B7"/>
@@ -7832,17 +7787,17 @@
       <w:spacing w:after="0" w:line="240" w:lineRule="auto"/>
     </w:pPr>
   </w:style>
-  <w:style w:type="character" w:customStyle="1" w:styleId="HeaderChar">
-    <w:name w:val="Header Char"/>
-    <w:basedOn w:val="DefaultParagraphFont"/>
-    <w:link w:val="Header"/>
+  <w:style w:type="character" w:customStyle="1" w:styleId="EncabezadoCar">
+    <w:name w:val="Encabezado Car"/>
+    <w:basedOn w:val="Fuentedeprrafopredeter"/>
+    <w:link w:val="Encabezado"/>
     <w:uiPriority w:val="99"/>
     <w:rsid w:val="008A22B7"/>
   </w:style>
-  <w:style w:type="paragraph" w:styleId="Footer">
+  <w:style w:type="paragraph" w:styleId="Piedepgina">
     <w:name w:val="footer"/>
     <w:basedOn w:val="Normal"/>
-    <w:link w:val="FooterChar"/>
+    <w:link w:val="PiedepginaCar"/>
     <w:uiPriority w:val="99"/>
     <w:unhideWhenUsed/>
     <w:rsid w:val="008A22B7"/>
@@ -7854,14 +7809,14 @@
       <w:spacing w:after="0" w:line="240" w:lineRule="auto"/>
     </w:pPr>
   </w:style>
-  <w:style w:type="character" w:customStyle="1" w:styleId="FooterChar">
-    <w:name w:val="Footer Char"/>
-    <w:basedOn w:val="DefaultParagraphFont"/>
-    <w:link w:val="Footer"/>
+  <w:style w:type="character" w:customStyle="1" w:styleId="PiedepginaCar">
+    <w:name w:val="Pie de página Car"/>
+    <w:basedOn w:val="Fuentedeprrafopredeter"/>
+    <w:link w:val="Piedepgina"/>
     <w:uiPriority w:val="99"/>
     <w:rsid w:val="008A22B7"/>
   </w:style>
-  <w:style w:type="paragraph" w:styleId="Caption">
+  <w:style w:type="paragraph" w:styleId="Descripcin">
     <w:name w:val="caption"/>
     <w:basedOn w:val="Normal"/>
     <w:next w:val="Normal"/>
@@ -7880,10 +7835,10 @@
       <w:szCs w:val="18"/>
     </w:rPr>
   </w:style>
-  <w:style w:type="character" w:customStyle="1" w:styleId="Heading3Char">
-    <w:name w:val="Heading 3 Char"/>
-    <w:basedOn w:val="DefaultParagraphFont"/>
-    <w:link w:val="Heading3"/>
+  <w:style w:type="character" w:customStyle="1" w:styleId="Ttulo3Car">
+    <w:name w:val="Título 3 Car"/>
+    <w:basedOn w:val="Fuentedeprrafopredeter"/>
+    <w:link w:val="Ttulo3"/>
     <w:uiPriority w:val="9"/>
     <w:rsid w:val="008B7751"/>
     <w:rPr>
@@ -7893,7 +7848,7 @@
       <w:szCs w:val="24"/>
     </w:rPr>
   </w:style>
-  <w:style w:type="paragraph" w:styleId="TOC3">
+  <w:style w:type="paragraph" w:styleId="TDC3">
     <w:name w:val="toc 3"/>
     <w:basedOn w:val="Normal"/>
     <w:next w:val="Normal"/>
@@ -7906,9 +7861,9 @@
       <w:ind w:left="440"/>
     </w:pPr>
   </w:style>
-  <w:style w:type="table" w:styleId="TableGrid">
+  <w:style w:type="table" w:styleId="Tablaconcuadrcula">
     <w:name w:val="Table Grid"/>
-    <w:basedOn w:val="TableNormal"/>
+    <w:basedOn w:val="Tablanormal"/>
     <w:uiPriority w:val="39"/>
     <w:rsid w:val="005F6C1F"/>
     <w:pPr>
@@ -7925,9 +7880,9 @@
       </w:tblBorders>
     </w:tblPr>
   </w:style>
-  <w:style w:type="table" w:styleId="GridTable4-Accent2">
+  <w:style w:type="table" w:styleId="Tabladecuadrcula4-nfasis2">
     <w:name w:val="Grid Table 4 Accent 2"/>
-    <w:basedOn w:val="TableNormal"/>
+    <w:basedOn w:val="Tablanormal"/>
     <w:uiPriority w:val="49"/>
     <w:rsid w:val="005F6C1F"/>
     <w:pPr>
@@ -8001,9 +7956,9 @@
       </w:tcPr>
     </w:tblStylePr>
   </w:style>
-  <w:style w:type="table" w:styleId="GridTable4-Accent1">
+  <w:style w:type="table" w:styleId="Tabladecuadrcula4-nfasis1">
     <w:name w:val="Grid Table 4 Accent 1"/>
-    <w:basedOn w:val="TableNormal"/>
+    <w:basedOn w:val="Tablanormal"/>
     <w:uiPriority w:val="49"/>
     <w:rsid w:val="005F6C1F"/>
     <w:pPr>
@@ -9625,56 +9580,56 @@
   <dgm:cxnLst>
     <dgm:cxn modelId="{0C8C2892-0EA0-4675-91EF-752EF8999D5F}" srcId="{12D8BDE6-0E6E-4E88-8B9D-13E4333BC26B}" destId="{702702AB-FC13-4C75-B379-132621817E25}" srcOrd="0" destOrd="0" parTransId="{A0725917-3F88-4488-8864-F26A342AC737}" sibTransId="{2D252B2E-28CA-443D-ABFC-FF895CBE7968}"/>
     <dgm:cxn modelId="{AFD74C8F-F6B8-478D-8785-A84E7D0D0298}" srcId="{5CCEF005-06F8-4375-B492-1CE5C3768C2A}" destId="{12D8BDE6-0E6E-4E88-8B9D-13E4333BC26B}" srcOrd="1" destOrd="0" parTransId="{6F5FBDBE-1FFB-447A-8E50-097A0C1CDA4B}" sibTransId="{168EE5D4-23F5-40E3-9A9A-17A10CF8995C}"/>
-    <dgm:cxn modelId="{0647354D-679A-4D45-9BF8-D04C8EA068B7}" type="presOf" srcId="{B17AA95E-278D-4D97-94C0-B43F67B24CA3}" destId="{714689B0-FC03-4C38-AFEC-7909B356C4D8}" srcOrd="0" destOrd="0" presId="urn:microsoft.com/office/officeart/2005/8/layout/lProcess2"/>
     <dgm:cxn modelId="{A71BD5B3-B03E-4D71-AAC2-5B576915F4DC}" srcId="{FEBA5486-8B47-48D1-92DD-D092FDF043E4}" destId="{683FC04C-A588-4511-8A7A-5257E3779821}" srcOrd="2" destOrd="0" parTransId="{92191C79-0AB3-4A24-AC4B-13A52D3CC094}" sibTransId="{548CC6FC-86BA-41C8-9C3B-C184E0D65CA5}"/>
     <dgm:cxn modelId="{820E8C24-8AB3-4850-83D8-D59F35235887}" srcId="{5CCEF005-06F8-4375-B492-1CE5C3768C2A}" destId="{FEBA5486-8B47-48D1-92DD-D092FDF043E4}" srcOrd="0" destOrd="0" parTransId="{5A913A79-3827-46A7-86AF-4E27AC524383}" sibTransId="{ACA1DC1E-7A98-4B00-A8DF-5059A43EA61B}"/>
-    <dgm:cxn modelId="{E4E829E4-CA14-4798-9331-BFC9EE836504}" type="presOf" srcId="{12D8BDE6-0E6E-4E88-8B9D-13E4333BC26B}" destId="{270699D2-AFA9-4852-B798-B8644B041D2F}" srcOrd="0" destOrd="0" presId="urn:microsoft.com/office/officeart/2005/8/layout/lProcess2"/>
     <dgm:cxn modelId="{713BB45F-A6D4-4F89-B7E1-738CF2410E82}" srcId="{12D8BDE6-0E6E-4E88-8B9D-13E4333BC26B}" destId="{B17AA95E-278D-4D97-94C0-B43F67B24CA3}" srcOrd="2" destOrd="0" parTransId="{1A08482B-A616-4429-840B-25C8F616EFBE}" sibTransId="{02C3E212-149C-41E2-B19D-2E368D35C6C8}"/>
-    <dgm:cxn modelId="{B31EF517-7D9A-44CF-8CF1-B8BA5FD27C6D}" type="presOf" srcId="{683FC04C-A588-4511-8A7A-5257E3779821}" destId="{AD64E1E4-C9F8-4DBE-9385-6CC16C8FABA5}" srcOrd="0" destOrd="0" presId="urn:microsoft.com/office/officeart/2005/8/layout/lProcess2"/>
-    <dgm:cxn modelId="{4C9C3523-949F-4F19-910A-DA6EF9AA867D}" type="presOf" srcId="{D2558FFF-1C41-44BC-A341-A838A58E92A2}" destId="{F0EF2183-9A7B-4C50-B91E-76A0DE339B87}" srcOrd="0" destOrd="0" presId="urn:microsoft.com/office/officeart/2005/8/layout/lProcess2"/>
-    <dgm:cxn modelId="{E1C3DCDA-76C1-478A-9386-EFE13D2C19C8}" type="presOf" srcId="{702702AB-FC13-4C75-B379-132621817E25}" destId="{9E463780-906F-4506-82FE-B562DDF9A2F2}" srcOrd="0" destOrd="0" presId="urn:microsoft.com/office/officeart/2005/8/layout/lProcess2"/>
-    <dgm:cxn modelId="{A308ABED-3ADB-4557-B717-D20CBF41AFB0}" type="presOf" srcId="{A6C29DA5-9FE4-4661-AF3E-18D165D44264}" destId="{7D494A01-6847-4575-9997-E7876FE0061F}" srcOrd="0" destOrd="0" presId="urn:microsoft.com/office/officeart/2005/8/layout/lProcess2"/>
+    <dgm:cxn modelId="{8CC1A15A-80D8-4CAD-BE47-7EE383C1E26F}" type="presOf" srcId="{12D8BDE6-0E6E-4E88-8B9D-13E4333BC26B}" destId="{0E4C669D-B2CD-4FD4-A5D4-3F2DA1325D16}" srcOrd="1" destOrd="0" presId="urn:microsoft.com/office/officeart/2005/8/layout/lProcess2"/>
+    <dgm:cxn modelId="{0096BD6B-BFCD-4EFC-81B2-D30A363AD28E}" type="presOf" srcId="{0B0351C1-7114-4A47-9210-C343B233DB87}" destId="{98942CB2-A319-495A-BDF2-F0E88E0F714E}" srcOrd="0" destOrd="0" presId="urn:microsoft.com/office/officeart/2005/8/layout/lProcess2"/>
+    <dgm:cxn modelId="{055C421B-372E-4351-BA89-A0D39A36136B}" type="presOf" srcId="{702702AB-FC13-4C75-B379-132621817E25}" destId="{9E463780-906F-4506-82FE-B562DDF9A2F2}" srcOrd="0" destOrd="0" presId="urn:microsoft.com/office/officeart/2005/8/layout/lProcess2"/>
+    <dgm:cxn modelId="{FA19FB07-2D75-4CEA-9BDD-35D6EF9404AE}" type="presOf" srcId="{B17AA95E-278D-4D97-94C0-B43F67B24CA3}" destId="{714689B0-FC03-4C38-AFEC-7909B356C4D8}" srcOrd="0" destOrd="0" presId="urn:microsoft.com/office/officeart/2005/8/layout/lProcess2"/>
     <dgm:cxn modelId="{A3F1608A-7852-4494-8781-EEB1B66E2EF8}" srcId="{183AF0AE-0C47-4B36-8800-3203FE870DEE}" destId="{D2558FFF-1C41-44BC-A341-A838A58E92A2}" srcOrd="0" destOrd="0" parTransId="{E918D222-4EC1-4F54-AF89-234BFDE2A32E}" sibTransId="{320845DB-1BC9-4640-A4B7-882509D753A3}"/>
-    <dgm:cxn modelId="{4E768D60-1CE7-4FBE-AD0C-B881810F5E03}" type="presOf" srcId="{183AF0AE-0C47-4B36-8800-3203FE870DEE}" destId="{4943F188-ADEE-4C4D-B6D0-9CE1FFE06074}" srcOrd="1" destOrd="0" presId="urn:microsoft.com/office/officeart/2005/8/layout/lProcess2"/>
-    <dgm:cxn modelId="{4C1C0F9E-28A7-4301-8131-5250DBCFB1C4}" type="presOf" srcId="{FEBA5486-8B47-48D1-92DD-D092FDF043E4}" destId="{DDD474FF-57D8-44CB-8DC0-293BF900EDC0}" srcOrd="0" destOrd="0" presId="urn:microsoft.com/office/officeart/2005/8/layout/lProcess2"/>
+    <dgm:cxn modelId="{41FF5052-ABBF-47F0-ADD0-719F3A473FF9}" type="presOf" srcId="{A6C29DA5-9FE4-4661-AF3E-18D165D44264}" destId="{7D494A01-6847-4575-9997-E7876FE0061F}" srcOrd="0" destOrd="0" presId="urn:microsoft.com/office/officeart/2005/8/layout/lProcess2"/>
+    <dgm:cxn modelId="{DCC3254F-38D5-4A59-9911-8F362F9EEDE1}" type="presOf" srcId="{4CEE1A79-9D33-4F35-ADF2-3AEC49F5BC10}" destId="{4A98620C-67A3-4018-A9E8-A693FFD1E307}" srcOrd="0" destOrd="0" presId="urn:microsoft.com/office/officeart/2005/8/layout/lProcess2"/>
+    <dgm:cxn modelId="{8485A3EC-88C5-4C84-B186-2CE75C128BD8}" type="presOf" srcId="{5CCEF005-06F8-4375-B492-1CE5C3768C2A}" destId="{C8E0682B-A7E6-462D-85D2-35F903B52915}" srcOrd="0" destOrd="0" presId="urn:microsoft.com/office/officeart/2005/8/layout/lProcess2"/>
+    <dgm:cxn modelId="{E45B5B18-F766-49D7-A3FC-C61976FA2A78}" type="presOf" srcId="{D2558FFF-1C41-44BC-A341-A838A58E92A2}" destId="{F0EF2183-9A7B-4C50-B91E-76A0DE339B87}" srcOrd="0" destOrd="0" presId="urn:microsoft.com/office/officeart/2005/8/layout/lProcess2"/>
+    <dgm:cxn modelId="{8CA1ACE7-54FF-4EE5-90DD-A2CD79033EA0}" type="presOf" srcId="{183AF0AE-0C47-4B36-8800-3203FE870DEE}" destId="{4943F188-ADEE-4C4D-B6D0-9CE1FFE06074}" srcOrd="1" destOrd="0" presId="urn:microsoft.com/office/officeart/2005/8/layout/lProcess2"/>
     <dgm:cxn modelId="{EECBAABC-0883-45E4-B296-B156043E8E36}" srcId="{12D8BDE6-0E6E-4E88-8B9D-13E4333BC26B}" destId="{0B0351C1-7114-4A47-9210-C343B233DB87}" srcOrd="1" destOrd="0" parTransId="{CFF5A1B4-C739-44C7-8AEE-7C6AC9154497}" sibTransId="{EE90D66E-4F97-42E3-A51D-888AA62BF535}"/>
     <dgm:cxn modelId="{C131B43E-AC2F-4875-8F7F-EB77FA884BD3}" srcId="{FEBA5486-8B47-48D1-92DD-D092FDF043E4}" destId="{A6C29DA5-9FE4-4661-AF3E-18D165D44264}" srcOrd="1" destOrd="0" parTransId="{3DE959E2-B65F-4BBA-9D72-6409C1FB8445}" sibTransId="{6A387BE3-9E05-4C1D-81AC-9AA9AE11E77A}"/>
-    <dgm:cxn modelId="{5F32ECD6-CBF5-49BE-AC0E-D7318CA022CD}" type="presOf" srcId="{0B0351C1-7114-4A47-9210-C343B233DB87}" destId="{98942CB2-A319-495A-BDF2-F0E88E0F714E}" srcOrd="0" destOrd="0" presId="urn:microsoft.com/office/officeart/2005/8/layout/lProcess2"/>
-    <dgm:cxn modelId="{7A658B2A-8DCC-43DA-8E31-F62C7D27D5A7}" type="presOf" srcId="{4CEE1A79-9D33-4F35-ADF2-3AEC49F5BC10}" destId="{4A98620C-67A3-4018-A9E8-A693FFD1E307}" srcOrd="0" destOrd="0" presId="urn:microsoft.com/office/officeart/2005/8/layout/lProcess2"/>
-    <dgm:cxn modelId="{D54B1275-871D-476A-A8E8-324978CC5B7A}" type="presOf" srcId="{183AF0AE-0C47-4B36-8800-3203FE870DEE}" destId="{3A59685D-67AB-453F-B61C-DEC7441C1EE9}" srcOrd="0" destOrd="0" presId="urn:microsoft.com/office/officeart/2005/8/layout/lProcess2"/>
-    <dgm:cxn modelId="{4FA516D4-4E10-4524-A8C0-2A1393495CF6}" type="presOf" srcId="{FEBA5486-8B47-48D1-92DD-D092FDF043E4}" destId="{C731CD0F-F365-4213-BB5D-2E6E64D85E9A}" srcOrd="1" destOrd="0" presId="urn:microsoft.com/office/officeart/2005/8/layout/lProcess2"/>
-    <dgm:cxn modelId="{DFD1E788-20DA-492C-A45C-6163CA5A27DB}" type="presOf" srcId="{5CCEF005-06F8-4375-B492-1CE5C3768C2A}" destId="{C8E0682B-A7E6-462D-85D2-35F903B52915}" srcOrd="0" destOrd="0" presId="urn:microsoft.com/office/officeart/2005/8/layout/lProcess2"/>
-    <dgm:cxn modelId="{F994366B-CC26-46EC-ABA8-2AAFF44CDB7A}" type="presOf" srcId="{12D8BDE6-0E6E-4E88-8B9D-13E4333BC26B}" destId="{0E4C669D-B2CD-4FD4-A5D4-3F2DA1325D16}" srcOrd="1" destOrd="0" presId="urn:microsoft.com/office/officeart/2005/8/layout/lProcess2"/>
+    <dgm:cxn modelId="{692039D6-C174-4B85-87DB-5A25202B3EE4}" type="presOf" srcId="{683FC04C-A588-4511-8A7A-5257E3779821}" destId="{AD64E1E4-C9F8-4DBE-9385-6CC16C8FABA5}" srcOrd="0" destOrd="0" presId="urn:microsoft.com/office/officeart/2005/8/layout/lProcess2"/>
+    <dgm:cxn modelId="{021840A4-ACE3-4B16-87D6-F600AE460875}" type="presOf" srcId="{183AF0AE-0C47-4B36-8800-3203FE870DEE}" destId="{3A59685D-67AB-453F-B61C-DEC7441C1EE9}" srcOrd="0" destOrd="0" presId="urn:microsoft.com/office/officeart/2005/8/layout/lProcess2"/>
+    <dgm:cxn modelId="{B315C4D0-C79E-4C31-9315-F184011DBBF5}" type="presOf" srcId="{12D8BDE6-0E6E-4E88-8B9D-13E4333BC26B}" destId="{270699D2-AFA9-4852-B798-B8644B041D2F}" srcOrd="0" destOrd="0" presId="urn:microsoft.com/office/officeart/2005/8/layout/lProcess2"/>
+    <dgm:cxn modelId="{04C9D1B4-E38C-45A5-8DC2-F056D04C81B2}" type="presOf" srcId="{FEBA5486-8B47-48D1-92DD-D092FDF043E4}" destId="{C731CD0F-F365-4213-BB5D-2E6E64D85E9A}" srcOrd="1" destOrd="0" presId="urn:microsoft.com/office/officeart/2005/8/layout/lProcess2"/>
     <dgm:cxn modelId="{48DB11FC-A1B7-4671-B334-6DDB9A830A0F}" srcId="{FEBA5486-8B47-48D1-92DD-D092FDF043E4}" destId="{4CEE1A79-9D33-4F35-ADF2-3AEC49F5BC10}" srcOrd="0" destOrd="0" parTransId="{0E8D46FA-6190-4A92-ADBB-0F32A8808F0B}" sibTransId="{36EE47D4-29E0-4287-A1BA-5827ABA8DCE3}"/>
     <dgm:cxn modelId="{70C121A5-F978-49A9-844B-C9C4405B6909}" srcId="{5CCEF005-06F8-4375-B492-1CE5C3768C2A}" destId="{183AF0AE-0C47-4B36-8800-3203FE870DEE}" srcOrd="2" destOrd="0" parTransId="{E5AE9967-F0B3-43AE-97C0-B32B5A1CCD45}" sibTransId="{219F5FCB-5ACC-40ED-8ECE-76800896E2E1}"/>
-    <dgm:cxn modelId="{16D46FB8-DD36-41E4-BB34-1EE57E077ADE}" type="presParOf" srcId="{C8E0682B-A7E6-462D-85D2-35F903B52915}" destId="{9A49C382-C8E7-43CB-A468-7CD004205057}" srcOrd="0" destOrd="0" presId="urn:microsoft.com/office/officeart/2005/8/layout/lProcess2"/>
-    <dgm:cxn modelId="{7621910C-DCC7-4C3F-A249-B84C77CE8EDD}" type="presParOf" srcId="{9A49C382-C8E7-43CB-A468-7CD004205057}" destId="{DDD474FF-57D8-44CB-8DC0-293BF900EDC0}" srcOrd="0" destOrd="0" presId="urn:microsoft.com/office/officeart/2005/8/layout/lProcess2"/>
-    <dgm:cxn modelId="{687EFFB4-9160-4C02-BA98-68B7A4471AD4}" type="presParOf" srcId="{9A49C382-C8E7-43CB-A468-7CD004205057}" destId="{C731CD0F-F365-4213-BB5D-2E6E64D85E9A}" srcOrd="1" destOrd="0" presId="urn:microsoft.com/office/officeart/2005/8/layout/lProcess2"/>
-    <dgm:cxn modelId="{1C35CC3F-1B51-4503-BA4C-16ECC6F762DB}" type="presParOf" srcId="{9A49C382-C8E7-43CB-A468-7CD004205057}" destId="{D5BC76BE-52DF-4125-BC5C-FF6A5ABAEE47}" srcOrd="2" destOrd="0" presId="urn:microsoft.com/office/officeart/2005/8/layout/lProcess2"/>
-    <dgm:cxn modelId="{78FF9A68-2A00-48CE-923F-F4024EFF4462}" type="presParOf" srcId="{D5BC76BE-52DF-4125-BC5C-FF6A5ABAEE47}" destId="{62147969-80DE-440F-830B-0B3D7142D89A}" srcOrd="0" destOrd="0" presId="urn:microsoft.com/office/officeart/2005/8/layout/lProcess2"/>
-    <dgm:cxn modelId="{D28481E3-1E91-4056-9A35-15445C835FB1}" type="presParOf" srcId="{62147969-80DE-440F-830B-0B3D7142D89A}" destId="{4A98620C-67A3-4018-A9E8-A693FFD1E307}" srcOrd="0" destOrd="0" presId="urn:microsoft.com/office/officeart/2005/8/layout/lProcess2"/>
-    <dgm:cxn modelId="{E302296C-AF54-4B32-8B4D-C9A5DA6A924B}" type="presParOf" srcId="{62147969-80DE-440F-830B-0B3D7142D89A}" destId="{2A150043-2A47-48A8-8E8C-877D1CC84042}" srcOrd="1" destOrd="0" presId="urn:microsoft.com/office/officeart/2005/8/layout/lProcess2"/>
-    <dgm:cxn modelId="{ADD45B54-766D-4F59-ABC4-F1FF276916F6}" type="presParOf" srcId="{62147969-80DE-440F-830B-0B3D7142D89A}" destId="{7D494A01-6847-4575-9997-E7876FE0061F}" srcOrd="2" destOrd="0" presId="urn:microsoft.com/office/officeart/2005/8/layout/lProcess2"/>
-    <dgm:cxn modelId="{77EC9BA4-AD2A-44A5-A0B5-3BD29708159A}" type="presParOf" srcId="{62147969-80DE-440F-830B-0B3D7142D89A}" destId="{8B658211-EA05-4E00-B5AF-6C235DA000B0}" srcOrd="3" destOrd="0" presId="urn:microsoft.com/office/officeart/2005/8/layout/lProcess2"/>
-    <dgm:cxn modelId="{476C0413-B968-4CC9-A8FE-F394C59E2010}" type="presParOf" srcId="{62147969-80DE-440F-830B-0B3D7142D89A}" destId="{AD64E1E4-C9F8-4DBE-9385-6CC16C8FABA5}" srcOrd="4" destOrd="0" presId="urn:microsoft.com/office/officeart/2005/8/layout/lProcess2"/>
-    <dgm:cxn modelId="{37CFA328-5C28-41DB-AB59-48F38A7724CE}" type="presParOf" srcId="{C8E0682B-A7E6-462D-85D2-35F903B52915}" destId="{79BDB81B-F4EC-4C92-BB06-ED54F5FA69E9}" srcOrd="1" destOrd="0" presId="urn:microsoft.com/office/officeart/2005/8/layout/lProcess2"/>
-    <dgm:cxn modelId="{CF7E62CF-D804-4957-8D43-6BC97B167ABA}" type="presParOf" srcId="{C8E0682B-A7E6-462D-85D2-35F903B52915}" destId="{F44A6E9A-B3F1-40F6-9BCF-9F53A61CDC3B}" srcOrd="2" destOrd="0" presId="urn:microsoft.com/office/officeart/2005/8/layout/lProcess2"/>
-    <dgm:cxn modelId="{01726CCF-4E48-4F0D-A1B2-A4A637608F2D}" type="presParOf" srcId="{F44A6E9A-B3F1-40F6-9BCF-9F53A61CDC3B}" destId="{270699D2-AFA9-4852-B798-B8644B041D2F}" srcOrd="0" destOrd="0" presId="urn:microsoft.com/office/officeart/2005/8/layout/lProcess2"/>
-    <dgm:cxn modelId="{AFFA5689-7E8C-472E-871D-0B5909784569}" type="presParOf" srcId="{F44A6E9A-B3F1-40F6-9BCF-9F53A61CDC3B}" destId="{0E4C669D-B2CD-4FD4-A5D4-3F2DA1325D16}" srcOrd="1" destOrd="0" presId="urn:microsoft.com/office/officeart/2005/8/layout/lProcess2"/>
-    <dgm:cxn modelId="{4C9B1E11-81AF-4F9C-82B6-CA06D46DF394}" type="presParOf" srcId="{F44A6E9A-B3F1-40F6-9BCF-9F53A61CDC3B}" destId="{77E8A5A2-D444-4461-B776-94067456DF6D}" srcOrd="2" destOrd="0" presId="urn:microsoft.com/office/officeart/2005/8/layout/lProcess2"/>
-    <dgm:cxn modelId="{04CEED96-FCEE-458D-98DA-7C460BB50E53}" type="presParOf" srcId="{77E8A5A2-D444-4461-B776-94067456DF6D}" destId="{3337A646-DA7C-4E07-BF84-F30C3B7D077B}" srcOrd="0" destOrd="0" presId="urn:microsoft.com/office/officeart/2005/8/layout/lProcess2"/>
-    <dgm:cxn modelId="{427F69F8-E7FA-4755-A9D9-26A30A46C6DF}" type="presParOf" srcId="{3337A646-DA7C-4E07-BF84-F30C3B7D077B}" destId="{9E463780-906F-4506-82FE-B562DDF9A2F2}" srcOrd="0" destOrd="0" presId="urn:microsoft.com/office/officeart/2005/8/layout/lProcess2"/>
-    <dgm:cxn modelId="{1390FF80-C725-43F3-9C32-162B1DA2E37D}" type="presParOf" srcId="{3337A646-DA7C-4E07-BF84-F30C3B7D077B}" destId="{37774478-A17C-4A81-9568-6ACCAB856F83}" srcOrd="1" destOrd="0" presId="urn:microsoft.com/office/officeart/2005/8/layout/lProcess2"/>
-    <dgm:cxn modelId="{6CCC55EE-6DBF-44FB-82DE-9CFD5CF08CC0}" type="presParOf" srcId="{3337A646-DA7C-4E07-BF84-F30C3B7D077B}" destId="{98942CB2-A319-495A-BDF2-F0E88E0F714E}" srcOrd="2" destOrd="0" presId="urn:microsoft.com/office/officeart/2005/8/layout/lProcess2"/>
-    <dgm:cxn modelId="{7698838C-D39F-4D90-974E-6B272A6F0889}" type="presParOf" srcId="{3337A646-DA7C-4E07-BF84-F30C3B7D077B}" destId="{B1F92A68-7E0D-47DE-A78D-8959BFC1325A}" srcOrd="3" destOrd="0" presId="urn:microsoft.com/office/officeart/2005/8/layout/lProcess2"/>
-    <dgm:cxn modelId="{CE970D9D-E2D5-41F8-B101-5039DFA23EB6}" type="presParOf" srcId="{3337A646-DA7C-4E07-BF84-F30C3B7D077B}" destId="{714689B0-FC03-4C38-AFEC-7909B356C4D8}" srcOrd="4" destOrd="0" presId="urn:microsoft.com/office/officeart/2005/8/layout/lProcess2"/>
-    <dgm:cxn modelId="{6EC569FE-64CC-4A0F-93A8-F8D0944B59A6}" type="presParOf" srcId="{C8E0682B-A7E6-462D-85D2-35F903B52915}" destId="{8BECF7CD-6F91-4FE3-923E-071C576AF94F}" srcOrd="3" destOrd="0" presId="urn:microsoft.com/office/officeart/2005/8/layout/lProcess2"/>
-    <dgm:cxn modelId="{71C44900-4C03-4860-B400-77754174A681}" type="presParOf" srcId="{C8E0682B-A7E6-462D-85D2-35F903B52915}" destId="{2DEFAA93-0057-4B28-906C-EE1AA692F83C}" srcOrd="4" destOrd="0" presId="urn:microsoft.com/office/officeart/2005/8/layout/lProcess2"/>
-    <dgm:cxn modelId="{F6CC5166-545B-48A1-8252-1D5D4AAFD459}" type="presParOf" srcId="{2DEFAA93-0057-4B28-906C-EE1AA692F83C}" destId="{3A59685D-67AB-453F-B61C-DEC7441C1EE9}" srcOrd="0" destOrd="0" presId="urn:microsoft.com/office/officeart/2005/8/layout/lProcess2"/>
-    <dgm:cxn modelId="{B750260D-9A0F-4A98-B6D6-998D26CAE498}" type="presParOf" srcId="{2DEFAA93-0057-4B28-906C-EE1AA692F83C}" destId="{4943F188-ADEE-4C4D-B6D0-9CE1FFE06074}" srcOrd="1" destOrd="0" presId="urn:microsoft.com/office/officeart/2005/8/layout/lProcess2"/>
-    <dgm:cxn modelId="{BC52F9F0-FBA4-4734-93D5-9BE45BF330F9}" type="presParOf" srcId="{2DEFAA93-0057-4B28-906C-EE1AA692F83C}" destId="{5CB9300A-1524-44AD-8CE0-154D47115796}" srcOrd="2" destOrd="0" presId="urn:microsoft.com/office/officeart/2005/8/layout/lProcess2"/>
-    <dgm:cxn modelId="{62CFF6E1-AEA2-4A27-BDA8-AC2E3A1EA823}" type="presParOf" srcId="{5CB9300A-1524-44AD-8CE0-154D47115796}" destId="{30BCDCE4-023A-4B8B-891A-5BD9AEAE2303}" srcOrd="0" destOrd="0" presId="urn:microsoft.com/office/officeart/2005/8/layout/lProcess2"/>
-    <dgm:cxn modelId="{B533D29C-9BB0-416F-A2CF-BC007AC79B3A}" type="presParOf" srcId="{30BCDCE4-023A-4B8B-891A-5BD9AEAE2303}" destId="{F0EF2183-9A7B-4C50-B91E-76A0DE339B87}" srcOrd="0" destOrd="0" presId="urn:microsoft.com/office/officeart/2005/8/layout/lProcess2"/>
+    <dgm:cxn modelId="{72FE1680-B701-4521-9F8B-96C0DBFF9332}" type="presOf" srcId="{FEBA5486-8B47-48D1-92DD-D092FDF043E4}" destId="{DDD474FF-57D8-44CB-8DC0-293BF900EDC0}" srcOrd="0" destOrd="0" presId="urn:microsoft.com/office/officeart/2005/8/layout/lProcess2"/>
+    <dgm:cxn modelId="{E38F6613-932A-4710-AE8F-181F32AD352B}" type="presParOf" srcId="{C8E0682B-A7E6-462D-85D2-35F903B52915}" destId="{9A49C382-C8E7-43CB-A468-7CD004205057}" srcOrd="0" destOrd="0" presId="urn:microsoft.com/office/officeart/2005/8/layout/lProcess2"/>
+    <dgm:cxn modelId="{D794BEB3-A101-453E-B756-B5FC79E05986}" type="presParOf" srcId="{9A49C382-C8E7-43CB-A468-7CD004205057}" destId="{DDD474FF-57D8-44CB-8DC0-293BF900EDC0}" srcOrd="0" destOrd="0" presId="urn:microsoft.com/office/officeart/2005/8/layout/lProcess2"/>
+    <dgm:cxn modelId="{59AD9F70-5EEB-48CE-BAD7-B761CC199A1A}" type="presParOf" srcId="{9A49C382-C8E7-43CB-A468-7CD004205057}" destId="{C731CD0F-F365-4213-BB5D-2E6E64D85E9A}" srcOrd="1" destOrd="0" presId="urn:microsoft.com/office/officeart/2005/8/layout/lProcess2"/>
+    <dgm:cxn modelId="{BC8C9F0C-9C91-4CFC-8E79-73FF9177C333}" type="presParOf" srcId="{9A49C382-C8E7-43CB-A468-7CD004205057}" destId="{D5BC76BE-52DF-4125-BC5C-FF6A5ABAEE47}" srcOrd="2" destOrd="0" presId="urn:microsoft.com/office/officeart/2005/8/layout/lProcess2"/>
+    <dgm:cxn modelId="{04D691C2-3021-4CE9-B661-EBE70C178E88}" type="presParOf" srcId="{D5BC76BE-52DF-4125-BC5C-FF6A5ABAEE47}" destId="{62147969-80DE-440F-830B-0B3D7142D89A}" srcOrd="0" destOrd="0" presId="urn:microsoft.com/office/officeart/2005/8/layout/lProcess2"/>
+    <dgm:cxn modelId="{16BD7D00-AA96-4DC8-87BB-1D8258EAF6FA}" type="presParOf" srcId="{62147969-80DE-440F-830B-0B3D7142D89A}" destId="{4A98620C-67A3-4018-A9E8-A693FFD1E307}" srcOrd="0" destOrd="0" presId="urn:microsoft.com/office/officeart/2005/8/layout/lProcess2"/>
+    <dgm:cxn modelId="{B8AAF9E8-F0C1-41E1-8B5A-27D36E3F4787}" type="presParOf" srcId="{62147969-80DE-440F-830B-0B3D7142D89A}" destId="{2A150043-2A47-48A8-8E8C-877D1CC84042}" srcOrd="1" destOrd="0" presId="urn:microsoft.com/office/officeart/2005/8/layout/lProcess2"/>
+    <dgm:cxn modelId="{5D7C5A19-3668-4B9F-B31E-A7637B1F6111}" type="presParOf" srcId="{62147969-80DE-440F-830B-0B3D7142D89A}" destId="{7D494A01-6847-4575-9997-E7876FE0061F}" srcOrd="2" destOrd="0" presId="urn:microsoft.com/office/officeart/2005/8/layout/lProcess2"/>
+    <dgm:cxn modelId="{921DB398-D2DA-4F94-A0D9-EF682043BEB1}" type="presParOf" srcId="{62147969-80DE-440F-830B-0B3D7142D89A}" destId="{8B658211-EA05-4E00-B5AF-6C235DA000B0}" srcOrd="3" destOrd="0" presId="urn:microsoft.com/office/officeart/2005/8/layout/lProcess2"/>
+    <dgm:cxn modelId="{FD9054D6-E0DC-4210-8A88-D8960D903659}" type="presParOf" srcId="{62147969-80DE-440F-830B-0B3D7142D89A}" destId="{AD64E1E4-C9F8-4DBE-9385-6CC16C8FABA5}" srcOrd="4" destOrd="0" presId="urn:microsoft.com/office/officeart/2005/8/layout/lProcess2"/>
+    <dgm:cxn modelId="{E283FAD2-C51E-4F6E-B532-6A74F0F4853B}" type="presParOf" srcId="{C8E0682B-A7E6-462D-85D2-35F903B52915}" destId="{79BDB81B-F4EC-4C92-BB06-ED54F5FA69E9}" srcOrd="1" destOrd="0" presId="urn:microsoft.com/office/officeart/2005/8/layout/lProcess2"/>
+    <dgm:cxn modelId="{E7514876-6E9C-46C3-AA63-DD7F262239FE}" type="presParOf" srcId="{C8E0682B-A7E6-462D-85D2-35F903B52915}" destId="{F44A6E9A-B3F1-40F6-9BCF-9F53A61CDC3B}" srcOrd="2" destOrd="0" presId="urn:microsoft.com/office/officeart/2005/8/layout/lProcess2"/>
+    <dgm:cxn modelId="{463A737A-C1F5-421A-A614-5C4A3999C0B5}" type="presParOf" srcId="{F44A6E9A-B3F1-40F6-9BCF-9F53A61CDC3B}" destId="{270699D2-AFA9-4852-B798-B8644B041D2F}" srcOrd="0" destOrd="0" presId="urn:microsoft.com/office/officeart/2005/8/layout/lProcess2"/>
+    <dgm:cxn modelId="{1239B03E-7A0B-41A9-B455-A45C37773C9E}" type="presParOf" srcId="{F44A6E9A-B3F1-40F6-9BCF-9F53A61CDC3B}" destId="{0E4C669D-B2CD-4FD4-A5D4-3F2DA1325D16}" srcOrd="1" destOrd="0" presId="urn:microsoft.com/office/officeart/2005/8/layout/lProcess2"/>
+    <dgm:cxn modelId="{89D1F31B-DF6C-4404-8551-23EE1248278F}" type="presParOf" srcId="{F44A6E9A-B3F1-40F6-9BCF-9F53A61CDC3B}" destId="{77E8A5A2-D444-4461-B776-94067456DF6D}" srcOrd="2" destOrd="0" presId="urn:microsoft.com/office/officeart/2005/8/layout/lProcess2"/>
+    <dgm:cxn modelId="{DC458855-32CC-4C02-8644-7E3D1E9B4233}" type="presParOf" srcId="{77E8A5A2-D444-4461-B776-94067456DF6D}" destId="{3337A646-DA7C-4E07-BF84-F30C3B7D077B}" srcOrd="0" destOrd="0" presId="urn:microsoft.com/office/officeart/2005/8/layout/lProcess2"/>
+    <dgm:cxn modelId="{124A0944-7D7E-4E6B-84A3-4B38A1DCF432}" type="presParOf" srcId="{3337A646-DA7C-4E07-BF84-F30C3B7D077B}" destId="{9E463780-906F-4506-82FE-B562DDF9A2F2}" srcOrd="0" destOrd="0" presId="urn:microsoft.com/office/officeart/2005/8/layout/lProcess2"/>
+    <dgm:cxn modelId="{4093A35B-D116-4B9D-A42A-B85443F6E494}" type="presParOf" srcId="{3337A646-DA7C-4E07-BF84-F30C3B7D077B}" destId="{37774478-A17C-4A81-9568-6ACCAB856F83}" srcOrd="1" destOrd="0" presId="urn:microsoft.com/office/officeart/2005/8/layout/lProcess2"/>
+    <dgm:cxn modelId="{55834150-3A15-42E8-A9C5-41264BB6642F}" type="presParOf" srcId="{3337A646-DA7C-4E07-BF84-F30C3B7D077B}" destId="{98942CB2-A319-495A-BDF2-F0E88E0F714E}" srcOrd="2" destOrd="0" presId="urn:microsoft.com/office/officeart/2005/8/layout/lProcess2"/>
+    <dgm:cxn modelId="{B6C90809-0E64-4D80-830D-C1EF3EF3E9B7}" type="presParOf" srcId="{3337A646-DA7C-4E07-BF84-F30C3B7D077B}" destId="{B1F92A68-7E0D-47DE-A78D-8959BFC1325A}" srcOrd="3" destOrd="0" presId="urn:microsoft.com/office/officeart/2005/8/layout/lProcess2"/>
+    <dgm:cxn modelId="{ADD8777D-886D-4C96-A594-D1FA8D36367D}" type="presParOf" srcId="{3337A646-DA7C-4E07-BF84-F30C3B7D077B}" destId="{714689B0-FC03-4C38-AFEC-7909B356C4D8}" srcOrd="4" destOrd="0" presId="urn:microsoft.com/office/officeart/2005/8/layout/lProcess2"/>
+    <dgm:cxn modelId="{40297A0F-0511-4D73-B601-DCA4984DB56D}" type="presParOf" srcId="{C8E0682B-A7E6-462D-85D2-35F903B52915}" destId="{8BECF7CD-6F91-4FE3-923E-071C576AF94F}" srcOrd="3" destOrd="0" presId="urn:microsoft.com/office/officeart/2005/8/layout/lProcess2"/>
+    <dgm:cxn modelId="{5D7C9FE8-E72F-447C-9FF2-A1B45B0CDFD6}" type="presParOf" srcId="{C8E0682B-A7E6-462D-85D2-35F903B52915}" destId="{2DEFAA93-0057-4B28-906C-EE1AA692F83C}" srcOrd="4" destOrd="0" presId="urn:microsoft.com/office/officeart/2005/8/layout/lProcess2"/>
+    <dgm:cxn modelId="{EA0BC7DA-3626-45DC-AD70-23D406F942B6}" type="presParOf" srcId="{2DEFAA93-0057-4B28-906C-EE1AA692F83C}" destId="{3A59685D-67AB-453F-B61C-DEC7441C1EE9}" srcOrd="0" destOrd="0" presId="urn:microsoft.com/office/officeart/2005/8/layout/lProcess2"/>
+    <dgm:cxn modelId="{D6DADDBA-1382-4997-B444-2490DBC2E50D}" type="presParOf" srcId="{2DEFAA93-0057-4B28-906C-EE1AA692F83C}" destId="{4943F188-ADEE-4C4D-B6D0-9CE1FFE06074}" srcOrd="1" destOrd="0" presId="urn:microsoft.com/office/officeart/2005/8/layout/lProcess2"/>
+    <dgm:cxn modelId="{6BA98FE1-EFCE-464B-A753-88D28A53B615}" type="presParOf" srcId="{2DEFAA93-0057-4B28-906C-EE1AA692F83C}" destId="{5CB9300A-1524-44AD-8CE0-154D47115796}" srcOrd="2" destOrd="0" presId="urn:microsoft.com/office/officeart/2005/8/layout/lProcess2"/>
+    <dgm:cxn modelId="{4540FDFE-DDCE-48EC-BEBD-F959000B9349}" type="presParOf" srcId="{5CB9300A-1524-44AD-8CE0-154D47115796}" destId="{30BCDCE4-023A-4B8B-891A-5BD9AEAE2303}" srcOrd="0" destOrd="0" presId="urn:microsoft.com/office/officeart/2005/8/layout/lProcess2"/>
+    <dgm:cxn modelId="{CFB37EEE-0EE2-4A9A-8819-B531543AD2F5}" type="presParOf" srcId="{30BCDCE4-023A-4B8B-891A-5BD9AEAE2303}" destId="{F0EF2183-9A7B-4C50-B91E-76A0DE339B87}" srcOrd="0" destOrd="0" presId="urn:microsoft.com/office/officeart/2005/8/layout/lProcess2"/>
   </dgm:cxnLst>
   <dgm:bg/>
   <dgm:whole/>
@@ -11827,11 +11782,11 @@
     <w:pitch w:val="variable"/>
     <w:sig w:usb0="E00002FF" w:usb1="4000ACFF" w:usb2="00000001" w:usb3="00000000" w:csb0="0000019F" w:csb1="00000000"/>
   </w:font>
-  <w:font w:name="ＭＳ 明朝">
-    <w:altName w:val="MS Mincho"/>
+  <w:font w:name="MS Mincho">
+    <w:altName w:val="ＭＳ 明朝"/>
     <w:panose1 w:val="02020609040205080304"/>
     <w:charset w:val="80"/>
-    <w:family w:val="roman"/>
+    <w:family w:val="modern"/>
     <w:pitch w:val="fixed"/>
     <w:sig w:usb0="E00002FF" w:usb1="6AC7FDFB" w:usb2="08000012" w:usb3="00000000" w:csb0="0002009F" w:csb1="00000000"/>
   </w:font>
@@ -11842,8 +11797,8 @@
     <w:pitch w:val="variable"/>
     <w:sig w:usb0="A00002EF" w:usb1="4000207B" w:usb2="00000000" w:usb3="00000000" w:csb0="0000019F" w:csb1="00000000"/>
   </w:font>
-  <w:font w:name="ＭＳ ゴシック">
-    <w:altName w:val="MS Gothic"/>
+  <w:font w:name="MS Gothic">
+    <w:altName w:val="ＭＳ ゴシック"/>
     <w:panose1 w:val="020B0609070205080204"/>
     <w:charset w:val="80"/>
     <w:family w:val="modern"/>
@@ -11870,6 +11825,7 @@
   </w:compat>
   <w:rsids>
     <w:rsidRoot w:val="00255E31"/>
+    <w:rsid w:val="00053A30"/>
     <w:rsid w:val="00255E31"/>
     <w:rsid w:val="002C483B"/>
     <w:rsid w:val="005B7581"/>
@@ -12294,13 +12250,13 @@
     <w:name w:val="Normal"/>
     <w:qFormat/>
   </w:style>
-  <w:style w:type="character" w:default="1" w:styleId="DefaultParagraphFont">
+  <w:style w:type="character" w:default="1" w:styleId="Fuentedeprrafopredeter">
     <w:name w:val="Default Paragraph Font"/>
     <w:uiPriority w:val="1"/>
     <w:semiHidden/>
     <w:unhideWhenUsed/>
   </w:style>
-  <w:style w:type="table" w:default="1" w:styleId="TableNormal">
+  <w:style w:type="table" w:default="1" w:styleId="Tablanormal">
     <w:name w:val="Normal Table"/>
     <w:uiPriority w:val="99"/>
     <w:semiHidden/>
@@ -12315,7 +12271,7 @@
       </w:tblCellMar>
     </w:tblPr>
   </w:style>
-  <w:style w:type="numbering" w:default="1" w:styleId="NoList">
+  <w:style w:type="numbering" w:default="1" w:styleId="Sinlista">
     <w:name w:val="No List"/>
     <w:uiPriority w:val="99"/>
     <w:semiHidden/>
@@ -12624,7 +12580,7 @@
 </file>
 
 <file path=customXml/itemProps2.xml><?xml version="1.0" encoding="utf-8"?>
-<ds:datastoreItem xmlns:ds="http://schemas.openxmlformats.org/officeDocument/2006/customXml" ds:itemID="{444AFC5B-06BB-419D-A86F-312E68691DC0}">
+<ds:datastoreItem xmlns:ds="http://schemas.openxmlformats.org/officeDocument/2006/customXml" ds:itemID="{83236B5F-3E8F-4E06-A613-AF2415CC5501}">
   <ds:schemaRefs>
     <ds:schemaRef ds:uri="http://schemas.openxmlformats.org/officeDocument/2006/bibliography"/>
   </ds:schemaRefs>

</xml_diff>

<commit_message>
Mashup de informes completado
Bye bye conclusiones y mashup hecho!!! He copiado algunas cosas que me
parecieron interesantes que aparecieran, y he modificado la interfaz. Me
gustó como lo presentaron.
</commit_message>
<xml_diff>
--- a/Informe Sistemas Inteligentes.docx
+++ b/Informe Sistemas Inteligentes.docx
@@ -2210,6 +2210,99 @@
       <w:pPr>
         <w:pStyle w:val="Heading2"/>
       </w:pPr>
+      <w:r>
+        <w:t>Equipo de desarrollo</w:t>
+      </w:r>
+    </w:p>
+    <w:p>
+      <w:pPr>
+        <w:pStyle w:val="ListParagraph"/>
+        <w:numPr>
+          <w:ilvl w:val="0"/>
+          <w:numId w:val="17"/>
+        </w:numPr>
+        <w:rPr>
+          <w:lang w:val="en-US"/>
+        </w:rPr>
+      </w:pPr>
+      <w:r>
+        <w:rPr>
+          <w:lang w:val="en-US"/>
+        </w:rPr>
+        <w:t>CPU: Intel Core i7 3.60GHz (</w:t>
+      </w:r>
+      <w:proofErr w:type="spellStart"/>
+      <w:r>
+        <w:rPr>
+          <w:lang w:val="en-US"/>
+        </w:rPr>
+        <w:t>caché</w:t>
+      </w:r>
+      <w:proofErr w:type="spellEnd"/>
+      <w:r>
+        <w:rPr>
+          <w:lang w:val="en-US"/>
+        </w:rPr>
+        <w:t xml:space="preserve"> 10MB)</w:t>
+      </w:r>
+    </w:p>
+    <w:p>
+      <w:pPr>
+        <w:pStyle w:val="ListParagraph"/>
+        <w:numPr>
+          <w:ilvl w:val="0"/>
+          <w:numId w:val="17"/>
+        </w:numPr>
+      </w:pPr>
+      <w:r>
+        <w:t>Memoria RAM: 16,0 GB distribuidos en 4 canales.</w:t>
+      </w:r>
+    </w:p>
+    <w:p>
+      <w:pPr>
+        <w:pStyle w:val="ListParagraph"/>
+        <w:numPr>
+          <w:ilvl w:val="0"/>
+          <w:numId w:val="17"/>
+        </w:numPr>
+        <w:rPr>
+          <w:lang w:val="en-US"/>
+        </w:rPr>
+      </w:pPr>
+      <w:r>
+        <w:rPr>
+          <w:lang w:val="en-US"/>
+        </w:rPr>
+        <w:t>GPU: AMD ATI Radeon R9 290 4GB GDDR5 DirectX 11.2</w:t>
+      </w:r>
+    </w:p>
+    <w:p>
+      <w:pPr>
+        <w:pStyle w:val="ListParagraph"/>
+        <w:numPr>
+          <w:ilvl w:val="0"/>
+          <w:numId w:val="17"/>
+        </w:numPr>
+        <w:rPr>
+          <w:lang w:val="en-US"/>
+        </w:rPr>
+      </w:pPr>
+      <w:r>
+        <w:rPr>
+          <w:lang w:val="en-US"/>
+        </w:rPr>
+        <w:t>O.S: Windows 8.1 Pro N x64</w:t>
+      </w:r>
+    </w:p>
+    <w:p>
+      <w:r>
+        <w:t>Con este equipo se configura la aplicación con todas las opciones gráficas activadas siendo el rendimiento óptimo con mapas de dimensión 99x99.</w:t>
+      </w:r>
+    </w:p>
+    <w:p>
+      <w:pPr>
+        <w:pStyle w:val="Heading2"/>
+      </w:pPr>
       <w:bookmarkStart w:id="3" w:name="_Toc408158251"/>
       <w:r>
         <w:t>Herramientas de p</w:t>
@@ -2273,6 +2366,7 @@
     </w:p>
     <w:p>
       <w:r>
+        <w:lastRenderedPageBreak/>
         <w:t xml:space="preserve">Por tanto, </w:t>
       </w:r>
       <w:r>
@@ -2307,12 +2401,6 @@
     </w:p>
     <w:p>
       <w:r>
-        <w:br w:type="page"/>
-      </w:r>
-    </w:p>
-    <w:p>
-      <w:r>
-        <w:lastRenderedPageBreak/>
         <w:t xml:space="preserve">Para generar el entorno 3D, así como para el </w:t>
       </w:r>
       <w:r>
@@ -2411,14 +2499,264 @@
       <w:pPr>
         <w:pStyle w:val="Heading2"/>
       </w:pPr>
-      <w:bookmarkStart w:id="4" w:name="_Toc408158252"/>
+      <w:bookmarkStart w:id="4" w:name="_Toc406685862"/>
+      <w:r>
+        <w:t>Árbol de directorios</w:t>
+      </w:r>
+      <w:bookmarkEnd w:id="4"/>
+    </w:p>
+    <w:p>
+      <w:pPr>
+        <w:pStyle w:val="ListParagraph"/>
+        <w:numPr>
+          <w:ilvl w:val="0"/>
+          <w:numId w:val="20"/>
+        </w:numPr>
+      </w:pPr>
+      <w:proofErr w:type="spellStart"/>
+      <w:r>
+        <w:rPr>
+          <w:b/>
+        </w:rPr>
+        <w:t>AppIssues</w:t>
+      </w:r>
+      <w:proofErr w:type="spellEnd"/>
+      <w:r>
+        <w:rPr>
+          <w:b/>
+        </w:rPr>
+        <w:t xml:space="preserve">: </w:t>
+      </w:r>
+      <w:r>
+        <w:t xml:space="preserve">Se encuentra la aplicación </w:t>
+      </w:r>
+      <w:proofErr w:type="spellStart"/>
+      <w:r>
+        <w:t>GeneradorMapa</w:t>
+      </w:r>
+      <w:proofErr w:type="spellEnd"/>
+      <w:r>
+        <w:t>.</w:t>
+      </w:r>
+    </w:p>
+    <w:p>
+      <w:pPr>
+        <w:pStyle w:val="ListParagraph"/>
+        <w:numPr>
+          <w:ilvl w:val="0"/>
+          <w:numId w:val="20"/>
+        </w:numPr>
+      </w:pPr>
+      <w:proofErr w:type="spellStart"/>
+      <w:r>
+        <w:rPr>
+          <w:b/>
+        </w:rPr>
+        <w:t>css</w:t>
+      </w:r>
+      <w:proofErr w:type="spellEnd"/>
+      <w:r>
+        <w:rPr>
+          <w:b/>
+        </w:rPr>
+        <w:t xml:space="preserve">: </w:t>
+      </w:r>
+      <w:r>
+        <w:t>Ficheros de estilos de la aplicación web.</w:t>
+      </w:r>
+    </w:p>
+    <w:p>
+      <w:pPr>
+        <w:pStyle w:val="ListParagraph"/>
+        <w:numPr>
+          <w:ilvl w:val="0"/>
+          <w:numId w:val="20"/>
+        </w:numPr>
+      </w:pPr>
+      <w:r>
+        <w:rPr>
+          <w:b/>
+        </w:rPr>
+        <w:t>data:</w:t>
+      </w:r>
+      <w:r>
+        <w:t xml:space="preserve"> base de datos necesarios para el correcto funcionamiento de la aplicación.</w:t>
+      </w:r>
+    </w:p>
+    <w:p>
+      <w:pPr>
+        <w:pStyle w:val="ListParagraph"/>
+        <w:numPr>
+          <w:ilvl w:val="0"/>
+          <w:numId w:val="20"/>
+        </w:numPr>
+      </w:pPr>
+      <w:proofErr w:type="spellStart"/>
+      <w:r>
+        <w:rPr>
+          <w:b/>
+        </w:rPr>
+        <w:t>fonts</w:t>
+      </w:r>
+      <w:proofErr w:type="spellEnd"/>
+      <w:r>
+        <w:rPr>
+          <w:b/>
+        </w:rPr>
+        <w:t>:</w:t>
+      </w:r>
+      <w:r>
+        <w:t xml:space="preserve"> estilos de letras.</w:t>
+      </w:r>
+    </w:p>
+    <w:p>
+      <w:pPr>
+        <w:pStyle w:val="ListParagraph"/>
+        <w:numPr>
+          <w:ilvl w:val="0"/>
+          <w:numId w:val="20"/>
+        </w:numPr>
+      </w:pPr>
+      <w:proofErr w:type="spellStart"/>
+      <w:r>
+        <w:rPr>
+          <w:b/>
+        </w:rPr>
+        <w:t>js</w:t>
+      </w:r>
+      <w:proofErr w:type="spellEnd"/>
+      <w:r>
+        <w:rPr>
+          <w:b/>
+        </w:rPr>
+        <w:t xml:space="preserve">: </w:t>
+      </w:r>
+      <w:r>
+        <w:t xml:space="preserve">Contiene los ficheros de código fuente de la aplicación en lenguaje </w:t>
+      </w:r>
+      <w:proofErr w:type="spellStart"/>
+      <w:r>
+        <w:rPr>
+          <w:i/>
+        </w:rPr>
+        <w:t>javascript</w:t>
+      </w:r>
+      <w:proofErr w:type="spellEnd"/>
+      <w:r>
+        <w:rPr>
+          <w:i/>
+        </w:rPr>
+        <w:t xml:space="preserve"> </w:t>
+      </w:r>
+      <w:r>
+        <w:t>así como las librerías necesarias.</w:t>
+      </w:r>
+    </w:p>
+    <w:p>
+      <w:pPr>
+        <w:pStyle w:val="ListParagraph"/>
+        <w:numPr>
+          <w:ilvl w:val="1"/>
+          <w:numId w:val="20"/>
+        </w:numPr>
+        <w:rPr>
+          <w:b/>
+        </w:rPr>
+      </w:pPr>
+      <w:r>
+        <w:rPr>
+          <w:b/>
+        </w:rPr>
+        <w:t>main.js</w:t>
+      </w:r>
+      <w:r>
+        <w:rPr>
+          <w:b/>
+        </w:rPr>
+        <w:t xml:space="preserve">: </w:t>
+      </w:r>
+      <w:r>
+        <w:t>Fichero de código principal de funcionamiento del UI y creación inicial de las instancias de clase.</w:t>
+      </w:r>
+    </w:p>
+    <w:p>
+      <w:pPr>
+        <w:pStyle w:val="ListParagraph"/>
+        <w:numPr>
+          <w:ilvl w:val="1"/>
+          <w:numId w:val="20"/>
+        </w:numPr>
+      </w:pPr>
+      <w:r>
+        <w:rPr>
+          <w:b/>
+        </w:rPr>
+        <w:t>C3DWorld.js</w:t>
+      </w:r>
+      <w:r>
+        <w:rPr>
+          <w:b/>
+        </w:rPr>
+        <w:t xml:space="preserve">: </w:t>
+      </w:r>
+      <w:r>
+        <w:t>Clase que contiene las estructuras y métodos para el funcionamiento de la escena en 3d.</w:t>
+      </w:r>
+    </w:p>
+    <w:p>
+      <w:pPr>
+        <w:pStyle w:val="ListParagraph"/>
+        <w:numPr>
+          <w:ilvl w:val="1"/>
+          <w:numId w:val="20"/>
+        </w:numPr>
+      </w:pPr>
+      <w:r>
+        <w:rPr>
+          <w:b/>
+        </w:rPr>
+        <w:t xml:space="preserve">CMothership.js: </w:t>
+      </w:r>
+      <w:r>
+        <w:t>Clase que provee de información al robot.</w:t>
+      </w:r>
+    </w:p>
+    <w:p>
+      <w:pPr>
+        <w:pStyle w:val="ListParagraph"/>
+        <w:numPr>
+          <w:ilvl w:val="1"/>
+          <w:numId w:val="20"/>
+        </w:numPr>
+      </w:pPr>
+      <w:r>
+        <w:rPr>
+          <w:b/>
+        </w:rPr>
+        <w:t>CAgent.js</w:t>
+      </w:r>
+      <w:r>
+        <w:rPr>
+          <w:b/>
+        </w:rPr>
+        <w:t xml:space="preserve">: </w:t>
+      </w:r>
+      <w:r>
+        <w:t>Clase que implementa al robot y su algoritmo de búsqueda A*.</w:t>
+      </w:r>
+    </w:p>
+    <w:p>
+      <w:pPr>
+        <w:pStyle w:val="Heading2"/>
+      </w:pPr>
+      <w:bookmarkStart w:id="5" w:name="_Toc408158252"/>
       <w:r>
         <w:t>Técnicas de IA utilizada</w:t>
       </w:r>
       <w:r>
         <w:t>s</w:t>
       </w:r>
-      <w:bookmarkEnd w:id="4"/>
+      <w:bookmarkEnd w:id="5"/>
     </w:p>
     <w:p>
       <w:r>
@@ -2467,11 +2805,12 @@
       <w:pPr>
         <w:pStyle w:val="Heading2"/>
       </w:pPr>
-      <w:bookmarkStart w:id="5" w:name="_Toc408158253"/>
-      <w:r>
+      <w:bookmarkStart w:id="6" w:name="_Toc408158253"/>
+      <w:r>
+        <w:lastRenderedPageBreak/>
         <w:t>Diseño de los agentes</w:t>
       </w:r>
-      <w:bookmarkEnd w:id="5"/>
+      <w:bookmarkEnd w:id="6"/>
     </w:p>
     <w:p>
       <w:r>
@@ -2527,9 +2866,8 @@
       <w:pPr>
         <w:pStyle w:val="Heading2"/>
       </w:pPr>
-      <w:bookmarkStart w:id="6" w:name="_Toc408158254"/>
-      <w:r>
-        <w:lastRenderedPageBreak/>
+      <w:bookmarkStart w:id="7" w:name="_Toc408158254"/>
+      <w:r>
         <w:t>Estructura de clases desarrollada</w:t>
       </w:r>
       <w:r>
@@ -2691,7 +3029,7 @@
           </wp:anchor>
         </w:drawing>
       </w:r>
-      <w:bookmarkEnd w:id="6"/>
+      <w:bookmarkEnd w:id="7"/>
     </w:p>
     <w:p>
       <w:r>
@@ -2702,11 +3040,11 @@
       <w:pPr>
         <w:pStyle w:val="Heading3"/>
       </w:pPr>
-      <w:bookmarkStart w:id="7" w:name="_Toc408158255"/>
+      <w:bookmarkStart w:id="8" w:name="_Toc408158255"/>
       <w:r>
         <w:t>Pizarra</w:t>
       </w:r>
-      <w:bookmarkEnd w:id="7"/>
+      <w:bookmarkEnd w:id="8"/>
     </w:p>
     <w:p>
       <w:r>
@@ -2717,11 +3055,12 @@
       <w:pPr>
         <w:pStyle w:val="Heading3"/>
       </w:pPr>
-      <w:bookmarkStart w:id="8" w:name="_Toc408158256"/>
+      <w:bookmarkStart w:id="9" w:name="_Toc408158256"/>
       <w:r>
         <w:rPr>
           <w:noProof/>
         </w:rPr>
+        <w:lastRenderedPageBreak/>
         <mc:AlternateContent>
           <mc:Choice Requires="wps">
             <w:drawing>
@@ -2915,7 +3254,7 @@
       <w:r>
         <w:t>Robots Cartógrafos</w:t>
       </w:r>
-      <w:bookmarkEnd w:id="8"/>
+      <w:bookmarkEnd w:id="9"/>
     </w:p>
     <w:p>
       <w:r>
@@ -3025,7 +3364,6 @@
         </w:numPr>
       </w:pPr>
       <w:r>
-        <w:lastRenderedPageBreak/>
         <w:t>Función que permite representar el robot gráficamente.</w:t>
       </w:r>
     </w:p>
@@ -3082,11 +3420,11 @@
       <w:pPr>
         <w:pStyle w:val="Heading3"/>
       </w:pPr>
-      <w:bookmarkStart w:id="9" w:name="_Toc408158257"/>
+      <w:bookmarkStart w:id="10" w:name="_Toc408158257"/>
       <w:r>
         <w:t>Mapa</w:t>
       </w:r>
-      <w:bookmarkEnd w:id="9"/>
+      <w:bookmarkEnd w:id="10"/>
     </w:p>
     <w:p>
       <w:r>
@@ -3411,6 +3749,7 @@
         <w:rPr>
           <w:noProof/>
         </w:rPr>
+        <w:lastRenderedPageBreak/>
         <w:drawing>
           <wp:anchor distT="0" distB="0" distL="114300" distR="114300" simplePos="0" relativeHeight="251668480" behindDoc="0" locked="0" layoutInCell="1" allowOverlap="1" wp14:anchorId="2F42197B" wp14:editId="15D84E8A">
             <wp:simplePos x="0" y="0"/>
@@ -3509,6 +3848,9 @@
       </w:r>
     </w:p>
     <w:p>
+      <w:pPr>
+        <w:ind w:firstLine="0"/>
+      </w:pPr>
       <w:r>
         <w:rPr>
           <w:noProof/>
@@ -3607,7 +3949,7 @@
           </mc:Choice>
           <mc:Fallback>
             <w:pict>
-              <v:shape w14:anchorId="79DFAFD3" id="Text Box 6" o:spid="_x0000_s1029" type="#_x0000_t202" style="position:absolute;left:0;text-align:left;margin-left:-1.25pt;margin-top:8.05pt;width:261.75pt;height:21pt;z-index:-251645952;visibility:visible;mso-wrap-style:square;mso-wrap-distance-left:9pt;mso-wrap-distance-top:0;mso-wrap-distance-right:9pt;mso-wrap-distance-bottom:0;mso-position-horizontal:absolute;mso-position-horizontal-relative:text;mso-position-vertical:absolute;mso-position-vertical-relative:text;v-text-anchor:top" o:gfxdata="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" stroked="f">
+              <v:shape w14:anchorId="79DFAFD3" id="Text Box 6" o:spid="_x0000_s1029" type="#_x0000_t202" style="position:absolute;margin-left:-1.25pt;margin-top:8.05pt;width:261.75pt;height:21pt;z-index:-251645952;visibility:visible;mso-wrap-style:square;mso-wrap-distance-left:9pt;mso-wrap-distance-top:0;mso-wrap-distance-right:9pt;mso-wrap-distance-bottom:0;mso-position-horizontal:absolute;mso-position-horizontal-relative:text;mso-position-vertical:absolute;mso-position-vertical-relative:text;v-text-anchor:top" o:gfxdata="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" stroked="f">
                 <v:textbox style="mso-fit-shape-to-text:t" inset="0,0,0,0">
                   <w:txbxContent>
                     <w:p>
@@ -3650,20 +3992,21 @@
           </mc:Fallback>
         </mc:AlternateContent>
       </w:r>
-      <w:r>
-        <w:br w:type="page"/>
-      </w:r>
+      <w:bookmarkStart w:id="11" w:name="_Toc408158258"/>
+    </w:p>
+    <w:p>
+      <w:pPr>
+        <w:ind w:firstLine="0"/>
+      </w:pPr>
     </w:p>
     <w:p>
       <w:pPr>
         <w:pStyle w:val="Heading2"/>
       </w:pPr>
-      <w:bookmarkStart w:id="10" w:name="_Toc408158258"/>
-      <w:r>
-        <w:lastRenderedPageBreak/>
+      <w:r>
         <w:t>Cronograma del proyecto</w:t>
       </w:r>
-      <w:bookmarkEnd w:id="10"/>
+      <w:bookmarkEnd w:id="11"/>
     </w:p>
     <w:p>
       <w:r>
@@ -3963,86 +4306,32 @@
       <w:pPr>
         <w:pStyle w:val="Heading1"/>
       </w:pPr>
-      <w:bookmarkStart w:id="11" w:name="_Toc408158259"/>
-      <w:r>
+      <w:bookmarkStart w:id="12" w:name="_Toc408158259"/>
+      <w:r>
+        <w:lastRenderedPageBreak/>
         <w:t>Funcionamiento</w:t>
       </w:r>
-      <w:bookmarkEnd w:id="11"/>
+      <w:bookmarkEnd w:id="12"/>
     </w:p>
     <w:p>
       <w:pPr>
         <w:pStyle w:val="Heading2"/>
       </w:pPr>
-      <w:bookmarkStart w:id="12" w:name="_Toc408158260"/>
-      <w:r>
-        <w:t>Generador de mapas</w:t>
-      </w:r>
-      <w:bookmarkEnd w:id="12"/>
-    </w:p>
-    <w:p>
-      <w:r>
-        <w:t xml:space="preserve">El generador de mapas, proporciona una interfaz gráfica sobre la cual </w:t>
-      </w:r>
-      <w:r>
-        <w:t>crear los mapas que los robots explorarán y cartografiarán. Dichos mapas, se representarán por ficheros.</w:t>
-      </w:r>
-    </w:p>
-    <w:p>
-      <w:r>
-        <w:t>Tal como podemos observar</w:t>
-      </w:r>
-      <w:r>
-        <w:t xml:space="preserve"> en la ilustración número 4,</w:t>
-      </w:r>
-      <w:r>
-        <w:t xml:space="preserve"> la interfaz intuitiva facilita el diseño de mapas. Gracias al menú de edición, situado a la izquierda, </w:t>
-      </w:r>
-      <w:r>
-        <w:t>se puede crear un mapa de dimensiones variables, cargar un mapa ya previamente creado para su modificación o bien guardar el mapa que actualmente se esté editando.</w:t>
-      </w:r>
-    </w:p>
-    <w:p>
-      <w:r>
-        <w:t>Para editar un mapa, tenemos distintas opciones que aparecen, también, en la barra lateral izquierda. El método de modificación por casillas consiste en escoger el material que vayamos a colocar y, posteriormente, seleccionar la posición, o casilla, donde queremos que aparezca dicho material.</w:t>
-      </w:r>
-    </w:p>
-    <w:p>
-      <w:pPr>
+      <w:bookmarkStart w:id="13" w:name="_Toc408158260"/>
+      <w:r>
         <w:rPr>
           <w:noProof/>
         </w:rPr>
-      </w:pPr>
-      <w:r>
-        <w:t>También, el generador de mapas cuenta con opciones de edición rápida como ‘Bordes’ y ‘Rellenar’. La primera opción permite bordear el mapa de paredes y la segunda, rellena el mapa en su totalidad con ellas.</w:t>
-      </w:r>
-    </w:p>
-    <w:p>
-      <w:pPr>
-        <w:rPr>
-          <w:noProof/>
-        </w:rPr>
-      </w:pPr>
-    </w:p>
-    <w:p>
-      <w:pPr>
-        <w:pStyle w:val="Heading2"/>
-      </w:pPr>
-      <w:bookmarkStart w:id="13" w:name="_Toc408158261"/>
-      <w:r>
-        <w:rPr>
-          <w:noProof/>
-        </w:rPr>
-        <w:lastRenderedPageBreak/>
         <mc:AlternateContent>
           <mc:Choice Requires="wps">
             <w:drawing>
-              <wp:anchor distT="0" distB="0" distL="114300" distR="114300" simplePos="0" relativeHeight="251674624" behindDoc="0" locked="0" layoutInCell="1" allowOverlap="1" wp14:anchorId="5087DA3C" wp14:editId="06CC0226">
+              <wp:anchor distT="0" distB="0" distL="114300" distR="114300" simplePos="0" relativeHeight="251674624" behindDoc="0" locked="0" layoutInCell="1" allowOverlap="1" wp14:anchorId="322B7A44" wp14:editId="48FE3E32">
                 <wp:simplePos x="0" y="0"/>
                 <wp:positionH relativeFrom="column">
-                  <wp:posOffset>234315</wp:posOffset>
+                  <wp:posOffset>139065</wp:posOffset>
                 </wp:positionH>
                 <wp:positionV relativeFrom="paragraph">
-                  <wp:posOffset>3738880</wp:posOffset>
+                  <wp:posOffset>4403725</wp:posOffset>
                 </wp:positionV>
                 <wp:extent cx="5438775" cy="314325"/>
                 <wp:effectExtent l="0" t="0" r="9525" b="9525"/>
@@ -4125,7 +4414,7 @@
           </mc:Choice>
           <mc:Fallback>
             <w:pict>
-              <v:shape w14:anchorId="5087DA3C" id="Text Box 8" o:spid="_x0000_s1030" type="#_x0000_t202" style="position:absolute;left:0;text-align:left;margin-left:18.45pt;margin-top:294.4pt;width:428.25pt;height:24.75pt;z-index:251674624;visibility:visible;mso-wrap-style:square;mso-width-percent:0;mso-height-percent:0;mso-wrap-distance-left:9pt;mso-wrap-distance-top:0;mso-wrap-distance-right:9pt;mso-wrap-distance-bottom:0;mso-position-horizontal:absolute;mso-position-horizontal-relative:text;mso-position-vertical:absolute;mso-position-vertical-relative:text;mso-width-percent:0;mso-height-percent:0;mso-width-relative:margin;mso-height-relative:margin;v-text-anchor:top" o:gfxdata="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" stroked="f">
+              <v:shape w14:anchorId="322B7A44" id="Text Box 8" o:spid="_x0000_s1030" type="#_x0000_t202" style="position:absolute;left:0;text-align:left;margin-left:10.95pt;margin-top:346.75pt;width:428.25pt;height:24.75pt;z-index:251674624;visibility:visible;mso-wrap-style:square;mso-width-percent:0;mso-height-percent:0;mso-wrap-distance-left:9pt;mso-wrap-distance-top:0;mso-wrap-distance-right:9pt;mso-wrap-distance-bottom:0;mso-position-horizontal:absolute;mso-position-horizontal-relative:text;mso-position-vertical:absolute;mso-position-vertical-relative:text;mso-width-percent:0;mso-height-percent:0;mso-width-relative:margin;mso-height-relative:margin;v-text-anchor:top" o:gfxdata="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" stroked="f">
                 <v:textbox inset="0,0,0,0">
                   <w:txbxContent>
                     <w:p>
@@ -4173,13 +4462,13 @@
           <w:noProof/>
         </w:rPr>
         <w:drawing>
-          <wp:anchor distT="0" distB="0" distL="114300" distR="114300" simplePos="0" relativeHeight="251672576" behindDoc="0" locked="0" layoutInCell="1" allowOverlap="1" wp14:anchorId="5B7B10D1" wp14:editId="1B4117CA">
+          <wp:anchor distT="0" distB="0" distL="114300" distR="114300" simplePos="0" relativeHeight="251672576" behindDoc="0" locked="0" layoutInCell="1" allowOverlap="1" wp14:anchorId="18293235" wp14:editId="7F77E8CD">
             <wp:simplePos x="0" y="0"/>
             <wp:positionH relativeFrom="margin">
-              <wp:posOffset>224790</wp:posOffset>
+              <wp:posOffset>139065</wp:posOffset>
             </wp:positionH>
             <wp:positionV relativeFrom="margin">
-              <wp:posOffset>-404495</wp:posOffset>
+              <wp:posOffset>528955</wp:posOffset>
             </wp:positionV>
             <wp:extent cx="5448300" cy="4142105"/>
             <wp:effectExtent l="0" t="0" r="0" b="0"/>
@@ -4230,34 +4519,290 @@
         </w:drawing>
       </w:r>
       <w:r>
+        <w:t>Generador de mapas</w:t>
+      </w:r>
+      <w:bookmarkEnd w:id="13"/>
+    </w:p>
+    <w:p>
+      <w:r>
+        <w:t xml:space="preserve">El generador de mapas, proporciona una interfaz gráfica sobre la cual </w:t>
+      </w:r>
+      <w:r>
+        <w:t>crear los mapas que los robots explorarán y cartografiarán. Dichos mapas, se representarán por ficheros.</w:t>
+      </w:r>
+    </w:p>
+    <w:p>
+      <w:r>
+        <w:t>Tal como podemos observar</w:t>
+      </w:r>
+      <w:r>
+        <w:t xml:space="preserve"> en la ilustración número 4,</w:t>
+      </w:r>
+      <w:r>
+        <w:t xml:space="preserve"> la interfaz intuitiva facilita el diseño de mapas. Gracias al menú de edición, situado a la izquierda, </w:t>
+      </w:r>
+      <w:r>
+        <w:t>se puede crear un mapa de dimensiones variables, cargar un mapa ya previamente creado para su modificación o bien guardar el mapa que actualmente se esté editando.</w:t>
+      </w:r>
+    </w:p>
+    <w:p>
+      <w:r>
+        <w:t>Para editar un mapa, tenemos distintas opciones que aparecen, también, en la barra lateral izquierda. El método de modificación por casillas consiste en escoger el material que vayamos a colocar y, posteriormente, seleccionar la posición, o casilla, donde queremos que aparezca dicho material.</w:t>
+      </w:r>
+    </w:p>
+    <w:p>
+      <w:r>
+        <w:t>También, el generador de mapas cuenta con opciones de edición rápida como ‘Bordes’ y ‘Rellenar’. La primera opción permite bordear el mapa de paredes y la segunda, rellena el mapa en su totalidad con ellas.</w:t>
+      </w:r>
+    </w:p>
+    <w:p>
+      <w:r>
+        <w:br w:type="page"/>
+      </w:r>
+    </w:p>
+    <w:p>
+      <w:pPr>
+        <w:pStyle w:val="Heading2"/>
+      </w:pPr>
+      <w:bookmarkStart w:id="14" w:name="_Toc408158261"/>
+      <w:r>
+        <w:lastRenderedPageBreak/>
         <w:t>Aplicación Web</w:t>
       </w:r>
-      <w:bookmarkEnd w:id="13"/>
+      <w:bookmarkEnd w:id="14"/>
     </w:p>
     <w:p>
       <w:pPr>
         <w:pStyle w:val="Heading3"/>
       </w:pPr>
-      <w:bookmarkStart w:id="14" w:name="_Toc408158262"/>
+      <w:bookmarkStart w:id="15" w:name="_Toc408158262"/>
       <w:r>
         <w:t>Interfaz</w:t>
       </w:r>
-      <w:bookmarkEnd w:id="14"/>
-    </w:p>
-    <w:p>
-      <w:r>
-        <w:t>La aplicación web consta de una barra de navegación</w:t>
-      </w:r>
-      <w:r>
-        <w:t xml:space="preserve"> identificativa con el nombre del proyecto</w:t>
-      </w:r>
-      <w:r>
-        <w:t>, compuesta por el mando de control y el menú de opciones.</w:t>
-      </w:r>
-    </w:p>
-    <w:p>
-      <w:r>
-        <w:t>El mando de control, parecido al control estándar en reproductores multimedia, está compuesto por:</w:t>
+      <w:bookmarkEnd w:id="15"/>
+    </w:p>
+    <w:p>
+      <w:r>
+        <w:rPr>
+          <w:noProof/>
+        </w:rPr>
+        <mc:AlternateContent>
+          <mc:Choice Requires="wps">
+            <w:drawing>
+              <wp:anchor distT="0" distB="0" distL="114300" distR="114300" simplePos="0" relativeHeight="251712512" behindDoc="0" locked="0" layoutInCell="1" allowOverlap="1" wp14:anchorId="3DC57E20" wp14:editId="5C845881">
+                <wp:simplePos x="0" y="0"/>
+                <wp:positionH relativeFrom="column">
+                  <wp:posOffset>-436880</wp:posOffset>
+                </wp:positionH>
+                <wp:positionV relativeFrom="paragraph">
+                  <wp:posOffset>4128770</wp:posOffset>
+                </wp:positionV>
+                <wp:extent cx="6498590" cy="635"/>
+                <wp:effectExtent l="0" t="0" r="0" b="0"/>
+                <wp:wrapSquare wrapText="bothSides"/>
+                <wp:docPr id="27" name="Text Box 27"/>
+                <wp:cNvGraphicFramePr/>
+                <a:graphic xmlns:a="http://schemas.openxmlformats.org/drawingml/2006/main">
+                  <a:graphicData uri="http://schemas.microsoft.com/office/word/2010/wordprocessingShape">
+                    <wps:wsp>
+                      <wps:cNvSpPr txBox="1"/>
+                      <wps:spPr>
+                        <a:xfrm>
+                          <a:off x="0" y="0"/>
+                          <a:ext cx="6498590" cy="635"/>
+                        </a:xfrm>
+                        <a:prstGeom prst="rect">
+                          <a:avLst/>
+                        </a:prstGeom>
+                        <a:solidFill>
+                          <a:prstClr val="white"/>
+                        </a:solidFill>
+                        <a:ln>
+                          <a:noFill/>
+                        </a:ln>
+                        <a:effectLst/>
+                      </wps:spPr>
+                      <wps:txbx>
+                        <w:txbxContent>
+                          <w:p>
+                            <w:pPr>
+                              <w:pStyle w:val="Caption"/>
+                              <w:rPr>
+                                <w:noProof/>
+                              </w:rPr>
+                            </w:pPr>
+                            <w:r>
+                              <w:t xml:space="preserve">Ilustración </w:t>
+                            </w:r>
+                            <w:r>
+                              <w:fldChar w:fldCharType="begin"/>
+                            </w:r>
+                            <w:r>
+                              <w:instrText xml:space="preserve"> SEQ Ilustración \* ARABIC </w:instrText>
+                            </w:r>
+                            <w:r>
+                              <w:fldChar w:fldCharType="separate"/>
+                            </w:r>
+                            <w:r>
+                              <w:rPr>
+                                <w:noProof/>
+                              </w:rPr>
+                              <w:t>5</w:t>
+                            </w:r>
+                            <w:r>
+                              <w:fldChar w:fldCharType="end"/>
+                            </w:r>
+                            <w:r>
+                              <w:t>: Vista de la Interfaz de usuario</w:t>
+                            </w:r>
+                          </w:p>
+                        </w:txbxContent>
+                      </wps:txbx>
+                      <wps:bodyPr rot="0" spcFirstLastPara="0" vertOverflow="overflow" horzOverflow="overflow" vert="horz" wrap="square" lIns="0" tIns="0" rIns="0" bIns="0" numCol="1" spcCol="0" rtlCol="0" fromWordArt="0" anchor="t" anchorCtr="0" forceAA="0" compatLnSpc="1">
+                        <a:prstTxWarp prst="textNoShape">
+                          <a:avLst/>
+                        </a:prstTxWarp>
+                        <a:spAutoFit/>
+                      </wps:bodyPr>
+                    </wps:wsp>
+                  </a:graphicData>
+                </a:graphic>
+              </wp:anchor>
+            </w:drawing>
+          </mc:Choice>
+          <mc:Fallback>
+            <w:pict>
+              <v:shape w14:anchorId="3DC57E20" id="Text Box 27" o:spid="_x0000_s1031" type="#_x0000_t202" style="position:absolute;left:0;text-align:left;margin-left:-34.4pt;margin-top:325.1pt;width:511.7pt;height:.05pt;z-index:251712512;visibility:visible;mso-wrap-style:square;mso-wrap-distance-left:9pt;mso-wrap-distance-top:0;mso-wrap-distance-right:9pt;mso-wrap-distance-bottom:0;mso-position-horizontal:absolute;mso-position-horizontal-relative:text;mso-position-vertical:absolute;mso-position-vertical-relative:text;v-text-anchor:top" o:gfxdata="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" stroked="f">
+                <v:textbox style="mso-fit-shape-to-text:t" inset="0,0,0,0">
+                  <w:txbxContent>
+                    <w:p>
+                      <w:pPr>
+                        <w:pStyle w:val="Caption"/>
+                        <w:rPr>
+                          <w:noProof/>
+                        </w:rPr>
+                      </w:pPr>
+                      <w:r>
+                        <w:t xml:space="preserve">Ilustración </w:t>
+                      </w:r>
+                      <w:r>
+                        <w:fldChar w:fldCharType="begin"/>
+                      </w:r>
+                      <w:r>
+                        <w:instrText xml:space="preserve"> SEQ Ilustración \* ARABIC </w:instrText>
+                      </w:r>
+                      <w:r>
+                        <w:fldChar w:fldCharType="separate"/>
+                      </w:r>
+                      <w:r>
+                        <w:rPr>
+                          <w:noProof/>
+                        </w:rPr>
+                        <w:t>5</w:t>
+                      </w:r>
+                      <w:r>
+                        <w:fldChar w:fldCharType="end"/>
+                      </w:r>
+                      <w:r>
+                        <w:t>: Vista de la Interfaz de usuario</w:t>
+                      </w:r>
+                    </w:p>
+                  </w:txbxContent>
+                </v:textbox>
+                <w10:wrap type="square"/>
+              </v:shape>
+            </w:pict>
+          </mc:Fallback>
+        </mc:AlternateContent>
+      </w:r>
+      <w:r>
+        <w:rPr>
+          <w:noProof/>
+        </w:rPr>
+        <w:drawing>
+          <wp:anchor distT="0" distB="0" distL="114300" distR="114300" simplePos="0" relativeHeight="251710464" behindDoc="0" locked="0" layoutInCell="1" allowOverlap="1" wp14:anchorId="0C51C598" wp14:editId="38160C85">
+            <wp:simplePos x="0" y="0"/>
+            <wp:positionH relativeFrom="column">
+              <wp:posOffset>-436880</wp:posOffset>
+            </wp:positionH>
+            <wp:positionV relativeFrom="paragraph">
+              <wp:posOffset>709295</wp:posOffset>
+            </wp:positionV>
+            <wp:extent cx="6499067" cy="3362325"/>
+            <wp:effectExtent l="0" t="0" r="0" b="0"/>
+            <wp:wrapSquare wrapText="bothSides"/>
+            <wp:docPr id="26" name="Picture 26"/>
+            <wp:cNvGraphicFramePr>
+              <a:graphicFrameLocks xmlns:a="http://schemas.openxmlformats.org/drawingml/2006/main" noChangeAspect="1"/>
+            </wp:cNvGraphicFramePr>
+            <a:graphic xmlns:a="http://schemas.openxmlformats.org/drawingml/2006/main">
+              <a:graphicData uri="http://schemas.openxmlformats.org/drawingml/2006/picture">
+                <pic:pic xmlns:pic="http://schemas.openxmlformats.org/drawingml/2006/picture">
+                  <pic:nvPicPr>
+                    <pic:cNvPr id="26" name="siii.png"/>
+                    <pic:cNvPicPr/>
+                  </pic:nvPicPr>
+                  <pic:blipFill>
+                    <a:blip r:embed="rId19">
+                      <a:extLst>
+                        <a:ext uri="{28A0092B-C50C-407E-A947-70E740481C1C}">
+                          <a14:useLocalDpi xmlns:a14="http://schemas.microsoft.com/office/drawing/2010/main" val="0"/>
+                        </a:ext>
+                      </a:extLst>
+                    </a:blip>
+                    <a:stretch>
+                      <a:fillRect/>
+                    </a:stretch>
+                  </pic:blipFill>
+                  <pic:spPr>
+                    <a:xfrm>
+                      <a:off x="0" y="0"/>
+                      <a:ext cx="6499067" cy="3362325"/>
+                    </a:xfrm>
+                    <a:prstGeom prst="rect">
+                      <a:avLst/>
+                    </a:prstGeom>
+                  </pic:spPr>
+                </pic:pic>
+              </a:graphicData>
+            </a:graphic>
+            <wp14:sizeRelH relativeFrom="margin">
+              <wp14:pctWidth>0</wp14:pctWidth>
+            </wp14:sizeRelH>
+            <wp14:sizeRelV relativeFrom="margin">
+              <wp14:pctHeight>0</wp14:pctHeight>
+            </wp14:sizeRelV>
+          </wp:anchor>
+        </w:drawing>
+      </w:r>
+      <w:r>
+        <w:t xml:space="preserve">La aplicación web consta de una barra de navegación identificativa con el nombre del proyecto, compuesta por el </w:t>
+      </w:r>
+      <w:r>
+        <w:t>panel</w:t>
+      </w:r>
+      <w:r>
+        <w:t xml:space="preserve"> </w:t>
+      </w:r>
+      <w:r>
+        <w:t>de control y el menú desplegable</w:t>
+      </w:r>
+      <w:r>
+        <w:t>.</w:t>
+      </w:r>
+      <w:r>
+        <w:t xml:space="preserve"> Esto se encuentra sobre la escena donde se mostrará la ejecución del programa.</w:t>
+      </w:r>
+    </w:p>
+    <w:p>
+      <w:r>
+        <w:t xml:space="preserve">El </w:t>
+      </w:r>
+      <w:r>
+        <w:t>panel</w:t>
+      </w:r>
+      <w:r>
+        <w:t xml:space="preserve"> de control, parecido al control estándar en reproductores multimedia, está compuesto por:</w:t>
       </w:r>
     </w:p>
     <w:p>
@@ -4362,14 +4907,26 @@
         </w:rPr>
         <w:t>Fichero de Mapa</w:t>
       </w:r>
-      <w:r>
+    </w:p>
+    <w:p>
+      <w:pPr>
+        <w:pStyle w:val="ListParagraph"/>
+        <w:numPr>
+          <w:ilvl w:val="1"/>
+          <w:numId w:val="14"/>
+        </w:numPr>
         <w:rPr>
           <w:b/>
         </w:rPr>
-        <w:t xml:space="preserve">: </w:t>
-      </w:r>
-      <w:r>
-        <w:t>Usado para cargar los mapas a ejecutar.</w:t>
+      </w:pPr>
+      <w:r>
+        <w:rPr>
+          <w:i/>
+        </w:rPr>
+        <w:t xml:space="preserve">Cargar Mapa: </w:t>
+      </w:r>
+      <w:r>
+        <w:t>pulsando sobre el botón, nos permitirá cargar un fichero mapa desde nuestro ordenador.</w:t>
       </w:r>
     </w:p>
     <w:p>
@@ -4394,8 +4951,8 @@
       <w:pPr>
         <w:pStyle w:val="ListParagraph"/>
         <w:numPr>
-          <w:ilvl w:val="1"/>
-          <w:numId w:val="14"/>
+          <w:ilvl w:val="0"/>
+          <w:numId w:val="21"/>
         </w:numPr>
       </w:pPr>
       <w:proofErr w:type="spellStart"/>
@@ -4423,8 +4980,8 @@
       <w:pPr>
         <w:pStyle w:val="ListParagraph"/>
         <w:numPr>
-          <w:ilvl w:val="1"/>
-          <w:numId w:val="14"/>
+          <w:ilvl w:val="0"/>
+          <w:numId w:val="21"/>
         </w:numPr>
       </w:pPr>
       <w:proofErr w:type="spellStart"/>
@@ -4464,25 +5021,13 @@
         <w:t>Config</w:t>
       </w:r>
       <w:proofErr w:type="spellEnd"/>
-      <w:r>
-        <w:rPr>
-          <w:b/>
-        </w:rPr>
-        <w:t>:</w:t>
-      </w:r>
-      <w:r>
-        <w:t xml:space="preserve"> </w:t>
-      </w:r>
-      <w:r>
-        <w:t>configuraciones acerca de la visualización.</w:t>
-      </w:r>
     </w:p>
     <w:p>
       <w:pPr>
         <w:pStyle w:val="ListParagraph"/>
         <w:numPr>
-          <w:ilvl w:val="1"/>
-          <w:numId w:val="14"/>
+          <w:ilvl w:val="0"/>
+          <w:numId w:val="22"/>
         </w:numPr>
       </w:pPr>
       <w:proofErr w:type="spellStart"/>
@@ -4521,8 +5066,8 @@
       <w:pPr>
         <w:pStyle w:val="ListParagraph"/>
         <w:numPr>
-          <w:ilvl w:val="1"/>
-          <w:numId w:val="14"/>
+          <w:ilvl w:val="0"/>
+          <w:numId w:val="22"/>
         </w:numPr>
       </w:pPr>
       <w:proofErr w:type="spellStart"/>
@@ -4550,8 +5095,8 @@
       <w:pPr>
         <w:pStyle w:val="ListParagraph"/>
         <w:numPr>
-          <w:ilvl w:val="1"/>
-          <w:numId w:val="14"/>
+          <w:ilvl w:val="0"/>
+          <w:numId w:val="22"/>
         </w:numPr>
       </w:pPr>
       <w:r>
@@ -4568,8 +5113,8 @@
       <w:pPr>
         <w:pStyle w:val="ListParagraph"/>
         <w:numPr>
-          <w:ilvl w:val="1"/>
-          <w:numId w:val="14"/>
+          <w:ilvl w:val="0"/>
+          <w:numId w:val="22"/>
         </w:numPr>
       </w:pPr>
       <w:proofErr w:type="spellStart"/>
@@ -4594,8 +5139,8 @@
       <w:pPr>
         <w:pStyle w:val="ListParagraph"/>
         <w:numPr>
-          <w:ilvl w:val="1"/>
-          <w:numId w:val="14"/>
+          <w:ilvl w:val="0"/>
+          <w:numId w:val="22"/>
         </w:numPr>
       </w:pPr>
       <w:r>
@@ -4609,6 +5154,150 @@
       </w:r>
     </w:p>
     <w:p>
+      <w:r>
+        <w:rPr>
+          <w:noProof/>
+        </w:rPr>
+        <w:lastRenderedPageBreak/>
+        <w:drawing>
+          <wp:anchor distT="0" distB="0" distL="114300" distR="114300" simplePos="0" relativeHeight="251714560" behindDoc="1" locked="0" layoutInCell="1" allowOverlap="1" wp14:anchorId="6F92E22F" wp14:editId="70FC26B3">
+            <wp:simplePos x="0" y="0"/>
+            <wp:positionH relativeFrom="column">
+              <wp:posOffset>123825</wp:posOffset>
+            </wp:positionH>
+            <wp:positionV relativeFrom="paragraph">
+              <wp:posOffset>0</wp:posOffset>
+            </wp:positionV>
+            <wp:extent cx="1933575" cy="1714500"/>
+            <wp:effectExtent l="0" t="0" r="0" b="0"/>
+            <wp:wrapSquare wrapText="bothSides"/>
+            <wp:docPr id="29" name="Picture"/>
+            <wp:cNvGraphicFramePr>
+              <a:graphicFrameLocks xmlns:a="http://schemas.openxmlformats.org/drawingml/2006/main" noChangeAspect="1"/>
+            </wp:cNvGraphicFramePr>
+            <a:graphic xmlns:a="http://schemas.openxmlformats.org/drawingml/2006/main">
+              <a:graphicData uri="http://schemas.openxmlformats.org/drawingml/2006/picture">
+                <pic:pic xmlns:pic="http://schemas.openxmlformats.org/drawingml/2006/picture">
+                  <pic:nvPicPr>
+                    <pic:cNvPr id="6" name="Picture"/>
+                    <pic:cNvPicPr>
+                      <a:picLocks noChangeAspect="1" noChangeArrowheads="1"/>
+                    </pic:cNvPicPr>
+                  </pic:nvPicPr>
+                  <pic:blipFill>
+                    <a:blip r:embed="rId20"/>
+                    <a:stretch>
+                      <a:fillRect/>
+                    </a:stretch>
+                  </pic:blipFill>
+                  <pic:spPr bwMode="auto">
+                    <a:xfrm>
+                      <a:off x="0" y="0"/>
+                      <a:ext cx="1933575" cy="1714500"/>
+                    </a:xfrm>
+                    <a:prstGeom prst="rect">
+                      <a:avLst/>
+                    </a:prstGeom>
+                    <a:noFill/>
+                    <a:ln w="9525">
+                      <a:noFill/>
+                      <a:miter lim="800000"/>
+                      <a:headEnd/>
+                      <a:tailEnd/>
+                    </a:ln>
+                  </pic:spPr>
+                </pic:pic>
+              </a:graphicData>
+            </a:graphic>
+          </wp:anchor>
+        </w:drawing>
+      </w:r>
+      <w:r>
+        <w:t>Para controlar la escena</w:t>
+      </w:r>
+      <w:r>
+        <w:t xml:space="preserve"> en 3D</w:t>
+      </w:r>
+      <w:r>
+        <w:t>, dispondremos del ratón, el cual nos permitir</w:t>
+      </w:r>
+      <w:r>
+        <w:t>á realizar distintas acciones que nos dotarán de control total sobre la visualización de la escena.</w:t>
+      </w:r>
+    </w:p>
+    <w:p>
+      <w:pPr>
+        <w:pStyle w:val="ListParagraph"/>
+        <w:numPr>
+          <w:ilvl w:val="0"/>
+          <w:numId w:val="14"/>
+        </w:numPr>
+      </w:pPr>
+      <w:r>
+        <w:rPr>
+          <w:i/>
+        </w:rPr>
+        <w:t>Botón izquierdo:</w:t>
+      </w:r>
+      <w:r>
+        <w:t xml:space="preserve"> </w:t>
+      </w:r>
+      <w:r>
+        <w:t>rotar escena.</w:t>
+      </w:r>
+    </w:p>
+    <w:p>
+      <w:pPr>
+        <w:pStyle w:val="ListParagraph"/>
+        <w:numPr>
+          <w:ilvl w:val="1"/>
+          <w:numId w:val="23"/>
+        </w:numPr>
+      </w:pPr>
+      <w:r>
+        <w:rPr>
+          <w:i/>
+        </w:rPr>
+        <w:t>Botón central:</w:t>
+      </w:r>
+      <w:r>
+        <w:t xml:space="preserve"> </w:t>
+      </w:r>
+      <w:r>
+        <w:t>ajustar el zoom. Tambi</w:t>
+      </w:r>
+      <w:r>
+        <w:t>én, si dejamos pulsado, controlaremos el zoom deslizando el ratón.</w:t>
+      </w:r>
+    </w:p>
+    <w:p>
+      <w:pPr>
+        <w:pStyle w:val="ListParagraph"/>
+        <w:numPr>
+          <w:ilvl w:val="1"/>
+          <w:numId w:val="23"/>
+        </w:numPr>
+      </w:pPr>
+      <w:r>
+        <w:rPr>
+          <w:i/>
+        </w:rPr>
+        <w:t>Botón derecho</w:t>
+      </w:r>
+      <w:r>
+        <w:t xml:space="preserve">: </w:t>
+      </w:r>
+      <w:r>
+        <w:t>desplazar escena.</w:t>
+      </w:r>
+      <w:r>
+        <w:rPr>
+          <w:noProof/>
+        </w:rPr>
+        <w:t xml:space="preserve"> </w:t>
+      </w:r>
+    </w:p>
+    <w:p>
       <w:pPr>
         <w:pStyle w:val="ListParagraph"/>
         <w:ind w:left="1724" w:firstLine="0"/>
@@ -4618,12 +5307,11 @@
       <w:pPr>
         <w:pStyle w:val="Heading3"/>
       </w:pPr>
-      <w:bookmarkStart w:id="15" w:name="_Toc408158263"/>
-      <w:r>
-        <w:lastRenderedPageBreak/>
+      <w:bookmarkStart w:id="16" w:name="_Toc408158263"/>
+      <w:r>
         <w:t>Mapeo</w:t>
       </w:r>
-      <w:bookmarkEnd w:id="15"/>
+      <w:bookmarkEnd w:id="16"/>
     </w:p>
     <w:p>
       <w:r>
@@ -4633,7 +5321,7 @@
         <mc:AlternateContent>
           <mc:Choice Requires="wps">
             <w:drawing>
-              <wp:anchor distT="0" distB="0" distL="114300" distR="114300" simplePos="0" relativeHeight="251678720" behindDoc="0" locked="0" layoutInCell="1" allowOverlap="1" wp14:anchorId="744742CE" wp14:editId="6CDABDFD">
+              <wp:anchor distT="0" distB="0" distL="114300" distR="114300" simplePos="0" relativeHeight="251678720" behindDoc="0" locked="0" layoutInCell="1" allowOverlap="1" wp14:anchorId="1BCF0CA0" wp14:editId="712421A6">
                 <wp:simplePos x="0" y="0"/>
                 <wp:positionH relativeFrom="column">
                   <wp:posOffset>-4445</wp:posOffset>
@@ -4691,7 +5379,7 @@
                               <w:rPr>
                                 <w:noProof/>
                               </w:rPr>
-                              <w:t>5</w:t>
+                              <w:t>6</w:t>
                             </w:r>
                             <w:r>
                               <w:fldChar w:fldCharType="end"/>
@@ -4716,7 +5404,7 @@
           </mc:Choice>
           <mc:Fallback>
             <w:pict>
-              <v:shape w14:anchorId="744742CE" id="Text Box 13" o:spid="_x0000_s1031" type="#_x0000_t202" style="position:absolute;left:0;text-align:left;margin-left:-.35pt;margin-top:264.8pt;width:459.45pt;height:.05pt;z-index:251678720;visibility:visible;mso-wrap-style:square;mso-wrap-distance-left:9pt;mso-wrap-distance-top:0;mso-wrap-distance-right:9pt;mso-wrap-distance-bottom:0;mso-position-horizontal:absolute;mso-position-horizontal-relative:text;mso-position-vertical:absolute;mso-position-vertical-relative:text;v-text-anchor:top" o:gfxdata="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" stroked="f">
+              <v:shape w14:anchorId="1BCF0CA0" id="Text Box 13" o:spid="_x0000_s1032" type="#_x0000_t202" style="position:absolute;left:0;text-align:left;margin-left:-.35pt;margin-top:264.8pt;width:459.45pt;height:.05pt;z-index:251678720;visibility:visible;mso-wrap-style:square;mso-wrap-distance-left:9pt;mso-wrap-distance-top:0;mso-wrap-distance-right:9pt;mso-wrap-distance-bottom:0;mso-position-horizontal:absolute;mso-position-horizontal-relative:text;mso-position-vertical:absolute;mso-position-vertical-relative:text;v-text-anchor:top" o:gfxdata="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" stroked="f">
                 <v:textbox style="mso-fit-shape-to-text:t" inset="0,0,0,0">
                   <w:txbxContent>
                     <w:p>
@@ -4742,7 +5430,7 @@
                         <w:rPr>
                           <w:noProof/>
                         </w:rPr>
-                        <w:t>5</w:t>
+                        <w:t>6</w:t>
                       </w:r>
                       <w:r>
                         <w:fldChar w:fldCharType="end"/>
@@ -4764,7 +5452,7 @@
           <w:noProof/>
         </w:rPr>
         <w:drawing>
-          <wp:anchor distT="0" distB="0" distL="114300" distR="114300" simplePos="0" relativeHeight="251682816" behindDoc="0" locked="0" layoutInCell="1" allowOverlap="1" wp14:anchorId="38B8697D" wp14:editId="15B3AF63">
+          <wp:anchor distT="0" distB="0" distL="114300" distR="114300" simplePos="0" relativeHeight="251682816" behindDoc="0" locked="0" layoutInCell="1" allowOverlap="1" wp14:anchorId="122BE11B" wp14:editId="38678FC4">
             <wp:simplePos x="0" y="0"/>
             <wp:positionH relativeFrom="column">
               <wp:posOffset>-3810</wp:posOffset>
@@ -4787,7 +5475,7 @@
                     <pic:cNvPicPr/>
                   </pic:nvPicPr>
                   <pic:blipFill rotWithShape="1">
-                    <a:blip r:embed="rId19"/>
+                    <a:blip r:embed="rId21"/>
                     <a:srcRect l="4762" t="12236"/>
                     <a:stretch/>
                   </pic:blipFill>
@@ -4830,13 +5518,8 @@
           <w:noProof/>
         </w:rPr>
       </w:pPr>
-    </w:p>
-    <w:p>
-      <w:pPr>
-        <w:rPr>
-          <w:noProof/>
-        </w:rPr>
-      </w:pPr>
+      <w:bookmarkStart w:id="17" w:name="_GoBack"/>
+      <w:bookmarkEnd w:id="17"/>
       <w:r>
         <w:rPr>
           <w:noProof/>
@@ -4902,7 +5585,7 @@
                               <w:rPr>
                                 <w:noProof/>
                               </w:rPr>
-                              <w:t>6</w:t>
+                              <w:t>7</w:t>
                             </w:r>
                             <w:r>
                               <w:fldChar w:fldCharType="end"/>
@@ -4927,7 +5610,7 @@
           </mc:Choice>
           <mc:Fallback>
             <w:pict>
-              <v:shape w14:anchorId="5EE353BA" id="Text Box 16" o:spid="_x0000_s1032" type="#_x0000_t202" style="position:absolute;left:0;text-align:left;margin-left:-.3pt;margin-top:268.3pt;width:417.2pt;height:.05pt;z-index:251684864;visibility:visible;mso-wrap-style:square;mso-wrap-distance-left:9pt;mso-wrap-distance-top:0;mso-wrap-distance-right:9pt;mso-wrap-distance-bottom:0;mso-position-horizontal:absolute;mso-position-horizontal-relative:text;mso-position-vertical:absolute;mso-position-vertical-relative:text;v-text-anchor:top" o:gfxdata="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" stroked="f">
+              <v:shape w14:anchorId="5EE353BA" id="Text Box 16" o:spid="_x0000_s1033" type="#_x0000_t202" style="position:absolute;left:0;text-align:left;margin-left:-.3pt;margin-top:268.3pt;width:417.2pt;height:.05pt;z-index:251684864;visibility:visible;mso-wrap-style:square;mso-wrap-distance-left:9pt;mso-wrap-distance-top:0;mso-wrap-distance-right:9pt;mso-wrap-distance-bottom:0;mso-position-horizontal:absolute;mso-position-horizontal-relative:text;mso-position-vertical:absolute;mso-position-vertical-relative:text;v-text-anchor:top" o:gfxdata="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" stroked="f">
                 <v:textbox style="mso-fit-shape-to-text:t" inset="0,0,0,0">
                   <w:txbxContent>
                     <w:p>
@@ -4953,7 +5636,7 @@
                         <w:rPr>
                           <w:noProof/>
                         </w:rPr>
-                        <w:t>6</w:t>
+                        <w:t>7</w:t>
                       </w:r>
                       <w:r>
                         <w:fldChar w:fldCharType="end"/>
@@ -4998,7 +5681,7 @@
                     <pic:cNvPicPr/>
                   </pic:nvPicPr>
                   <pic:blipFill rotWithShape="1">
-                    <a:blip r:embed="rId20"/>
+                    <a:blip r:embed="rId22"/>
                     <a:srcRect l="4939" t="12236"/>
                     <a:stretch/>
                   </pic:blipFill>
@@ -5040,51 +5723,152 @@
     </w:p>
     <w:p>
       <w:pPr>
+        <w:pStyle w:val="Heading1"/>
+      </w:pPr>
+      <w:bookmarkStart w:id="18" w:name="_Toc408158264"/>
+      <w:proofErr w:type="spellStart"/>
+      <w:r>
+        <w:lastRenderedPageBreak/>
+        <w:t>Testing</w:t>
+      </w:r>
+      <w:proofErr w:type="spellEnd"/>
+      <w:r>
+        <w:t xml:space="preserve"> en diversos mapas</w:t>
+      </w:r>
+      <w:bookmarkEnd w:id="18"/>
+    </w:p>
+    <w:p>
+      <w:pPr>
+        <w:pStyle w:val="Heading2"/>
+      </w:pPr>
+      <w:r>
+        <w:t>16x16 – Un robot</w:t>
+      </w:r>
+    </w:p>
+    <w:p>
+      <w:r>
+        <w:t>Cartografiado: 100%</w:t>
+      </w:r>
+      <w:r>
         <w:rPr>
           <w:noProof/>
         </w:rPr>
-      </w:pPr>
-    </w:p>
-    <w:p>
-      <w:pPr>
-        <w:rPr>
-          <w:rFonts w:asciiTheme="majorHAnsi" w:eastAsiaTheme="majorEastAsia" w:hAnsiTheme="majorHAnsi" w:cstheme="majorBidi"/>
-          <w:color w:val="0B5294" w:themeColor="accent1" w:themeShade="BF"/>
-          <w:sz w:val="32"/>
-          <w:szCs w:val="32"/>
-        </w:rPr>
-      </w:pPr>
-      <w:r>
-        <w:br w:type="page"/>
-      </w:r>
-    </w:p>
-    <w:p>
-      <w:pPr>
-        <w:pStyle w:val="Heading1"/>
-      </w:pPr>
-      <w:bookmarkStart w:id="16" w:name="_Toc408158264"/>
-      <w:proofErr w:type="spellStart"/>
-      <w:r>
-        <w:lastRenderedPageBreak/>
-        <w:t>Testing</w:t>
-      </w:r>
-      <w:proofErr w:type="spellEnd"/>
-      <w:r>
-        <w:t xml:space="preserve"> en diversos mapas</w:t>
-      </w:r>
-      <w:bookmarkEnd w:id="16"/>
-    </w:p>
-    <w:p>
-      <w:pPr>
-        <w:pStyle w:val="Heading2"/>
-      </w:pPr>
-      <w:r>
-        <w:t>16x16 – Un robot</w:t>
-      </w:r>
-    </w:p>
-    <w:p>
-      <w:r>
-        <w:t>Cartografiado: 100%</w:t>
+        <mc:AlternateContent>
+          <mc:Choice Requires="wps">
+            <w:drawing>
+              <wp:anchor distT="0" distB="0" distL="114300" distR="114300" simplePos="0" relativeHeight="251699200" behindDoc="0" locked="0" layoutInCell="1" allowOverlap="1" wp14:anchorId="56669F3C" wp14:editId="39F7A1C1">
+                <wp:simplePos x="0" y="0"/>
+                <wp:positionH relativeFrom="column">
+                  <wp:posOffset>128905</wp:posOffset>
+                </wp:positionH>
+                <wp:positionV relativeFrom="paragraph">
+                  <wp:posOffset>2930525</wp:posOffset>
+                </wp:positionV>
+                <wp:extent cx="5142865" cy="635"/>
+                <wp:effectExtent l="0" t="0" r="0" b="0"/>
+                <wp:wrapSquare wrapText="bothSides"/>
+                <wp:docPr id="9" name="Text Box 9"/>
+                <wp:cNvGraphicFramePr/>
+                <a:graphic xmlns:a="http://schemas.openxmlformats.org/drawingml/2006/main">
+                  <a:graphicData uri="http://schemas.microsoft.com/office/word/2010/wordprocessingShape">
+                    <wps:wsp>
+                      <wps:cNvSpPr txBox="1"/>
+                      <wps:spPr>
+                        <a:xfrm>
+                          <a:off x="0" y="0"/>
+                          <a:ext cx="5142865" cy="635"/>
+                        </a:xfrm>
+                        <a:prstGeom prst="rect">
+                          <a:avLst/>
+                        </a:prstGeom>
+                        <a:solidFill>
+                          <a:prstClr val="white"/>
+                        </a:solidFill>
+                        <a:ln>
+                          <a:noFill/>
+                        </a:ln>
+                        <a:effectLst/>
+                      </wps:spPr>
+                      <wps:txbx>
+                        <w:txbxContent>
+                          <w:p>
+                            <w:pPr>
+                              <w:pStyle w:val="Caption"/>
+                            </w:pPr>
+                            <w:r>
+                              <w:t xml:space="preserve">Mapa </w:t>
+                            </w:r>
+                            <w:r>
+                              <w:fldChar w:fldCharType="begin"/>
+                            </w:r>
+                            <w:r>
+                              <w:instrText xml:space="preserve"> SEQ Mapa \* ARABIC </w:instrText>
+                            </w:r>
+                            <w:r>
+                              <w:fldChar w:fldCharType="separate"/>
+                            </w:r>
+                            <w:r>
+                              <w:rPr>
+                                <w:noProof/>
+                              </w:rPr>
+                              <w:t>1</w:t>
+                            </w:r>
+                            <w:r>
+                              <w:fldChar w:fldCharType="end"/>
+                            </w:r>
+                          </w:p>
+                        </w:txbxContent>
+                      </wps:txbx>
+                      <wps:bodyPr rot="0" spcFirstLastPara="0" vertOverflow="overflow" horzOverflow="overflow" vert="horz" wrap="square" lIns="0" tIns="0" rIns="0" bIns="0" numCol="1" spcCol="0" rtlCol="0" fromWordArt="0" anchor="t" anchorCtr="0" forceAA="0" compatLnSpc="1">
+                        <a:prstTxWarp prst="textNoShape">
+                          <a:avLst/>
+                        </a:prstTxWarp>
+                        <a:spAutoFit/>
+                      </wps:bodyPr>
+                    </wps:wsp>
+                  </a:graphicData>
+                </a:graphic>
+              </wp:anchor>
+            </w:drawing>
+          </mc:Choice>
+          <mc:Fallback>
+            <w:pict>
+              <v:shape w14:anchorId="56669F3C" id="Text Box 9" o:spid="_x0000_s1034" type="#_x0000_t202" style="position:absolute;left:0;text-align:left;margin-left:10.15pt;margin-top:230.75pt;width:404.95pt;height:.05pt;z-index:251699200;visibility:visible;mso-wrap-style:square;mso-wrap-distance-left:9pt;mso-wrap-distance-top:0;mso-wrap-distance-right:9pt;mso-wrap-distance-bottom:0;mso-position-horizontal:absolute;mso-position-horizontal-relative:text;mso-position-vertical:absolute;mso-position-vertical-relative:text;v-text-anchor:top" o:gfxdata="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" stroked="f">
+                <v:textbox style="mso-fit-shape-to-text:t" inset="0,0,0,0">
+                  <w:txbxContent>
+                    <w:p>
+                      <w:pPr>
+                        <w:pStyle w:val="Caption"/>
+                      </w:pPr>
+                      <w:r>
+                        <w:t xml:space="preserve">Mapa </w:t>
+                      </w:r>
+                      <w:r>
+                        <w:fldChar w:fldCharType="begin"/>
+                      </w:r>
+                      <w:r>
+                        <w:instrText xml:space="preserve"> SEQ Mapa \* ARABIC </w:instrText>
+                      </w:r>
+                      <w:r>
+                        <w:fldChar w:fldCharType="separate"/>
+                      </w:r>
+                      <w:r>
+                        <w:rPr>
+                          <w:noProof/>
+                        </w:rPr>
+                        <w:t>1</w:t>
+                      </w:r>
+                      <w:r>
+                        <w:fldChar w:fldCharType="end"/>
+                      </w:r>
+                    </w:p>
+                  </w:txbxContent>
+                </v:textbox>
+                <w10:wrap type="square"/>
+              </v:shape>
+            </w:pict>
+          </mc:Fallback>
+        </mc:AlternateContent>
       </w:r>
       <w:r>
         <w:rPr>
@@ -5114,7 +5898,7 @@
                     <pic:cNvPicPr/>
                   </pic:nvPicPr>
                   <pic:blipFill rotWithShape="1">
-                    <a:blip r:embed="rId21"/>
+                    <a:blip r:embed="rId23"/>
                     <a:srcRect l="4762" t="12236"/>
                     <a:stretch/>
                   </pic:blipFill>
@@ -5168,6 +5952,133 @@
         <w:rPr>
           <w:noProof/>
         </w:rPr>
+        <mc:AlternateContent>
+          <mc:Choice Requires="wps">
+            <w:drawing>
+              <wp:anchor distT="0" distB="0" distL="114300" distR="114300" simplePos="0" relativeHeight="251701248" behindDoc="0" locked="0" layoutInCell="1" allowOverlap="1" wp14:anchorId="73448890" wp14:editId="2737E896">
+                <wp:simplePos x="0" y="0"/>
+                <wp:positionH relativeFrom="column">
+                  <wp:posOffset>81915</wp:posOffset>
+                </wp:positionH>
+                <wp:positionV relativeFrom="paragraph">
+                  <wp:posOffset>2999740</wp:posOffset>
+                </wp:positionV>
+                <wp:extent cx="5270500" cy="635"/>
+                <wp:effectExtent l="0" t="0" r="0" b="0"/>
+                <wp:wrapSquare wrapText="bothSides"/>
+                <wp:docPr id="10" name="Text Box 10"/>
+                <wp:cNvGraphicFramePr/>
+                <a:graphic xmlns:a="http://schemas.openxmlformats.org/drawingml/2006/main">
+                  <a:graphicData uri="http://schemas.microsoft.com/office/word/2010/wordprocessingShape">
+                    <wps:wsp>
+                      <wps:cNvSpPr txBox="1"/>
+                      <wps:spPr>
+                        <a:xfrm>
+                          <a:off x="0" y="0"/>
+                          <a:ext cx="5270500" cy="635"/>
+                        </a:xfrm>
+                        <a:prstGeom prst="rect">
+                          <a:avLst/>
+                        </a:prstGeom>
+                        <a:solidFill>
+                          <a:prstClr val="white"/>
+                        </a:solidFill>
+                        <a:ln>
+                          <a:noFill/>
+                        </a:ln>
+                        <a:effectLst/>
+                      </wps:spPr>
+                      <wps:txbx>
+                        <w:txbxContent>
+                          <w:p>
+                            <w:pPr>
+                              <w:pStyle w:val="Caption"/>
+                              <w:rPr>
+                                <w:noProof/>
+                              </w:rPr>
+                            </w:pPr>
+                            <w:r>
+                              <w:t xml:space="preserve">Mapa </w:t>
+                            </w:r>
+                            <w:r>
+                              <w:fldChar w:fldCharType="begin"/>
+                            </w:r>
+                            <w:r>
+                              <w:instrText xml:space="preserve"> SEQ Mapa \* ARABIC </w:instrText>
+                            </w:r>
+                            <w:r>
+                              <w:fldChar w:fldCharType="separate"/>
+                            </w:r>
+                            <w:r>
+                              <w:rPr>
+                                <w:noProof/>
+                              </w:rPr>
+                              <w:t>2</w:t>
+                            </w:r>
+                            <w:r>
+                              <w:fldChar w:fldCharType="end"/>
+                            </w:r>
+                          </w:p>
+                        </w:txbxContent>
+                      </wps:txbx>
+                      <wps:bodyPr rot="0" spcFirstLastPara="0" vertOverflow="overflow" horzOverflow="overflow" vert="horz" wrap="square" lIns="0" tIns="0" rIns="0" bIns="0" numCol="1" spcCol="0" rtlCol="0" fromWordArt="0" anchor="t" anchorCtr="0" forceAA="0" compatLnSpc="1">
+                        <a:prstTxWarp prst="textNoShape">
+                          <a:avLst/>
+                        </a:prstTxWarp>
+                        <a:spAutoFit/>
+                      </wps:bodyPr>
+                    </wps:wsp>
+                  </a:graphicData>
+                </a:graphic>
+              </wp:anchor>
+            </w:drawing>
+          </mc:Choice>
+          <mc:Fallback>
+            <w:pict>
+              <v:shape w14:anchorId="73448890" id="Text Box 10" o:spid="_x0000_s1035" type="#_x0000_t202" style="position:absolute;left:0;text-align:left;margin-left:6.45pt;margin-top:236.2pt;width:415pt;height:.05pt;z-index:251701248;visibility:visible;mso-wrap-style:square;mso-wrap-distance-left:9pt;mso-wrap-distance-top:0;mso-wrap-distance-right:9pt;mso-wrap-distance-bottom:0;mso-position-horizontal:absolute;mso-position-horizontal-relative:text;mso-position-vertical:absolute;mso-position-vertical-relative:text;v-text-anchor:top" o:gfxdata="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" stroked="f">
+                <v:textbox style="mso-fit-shape-to-text:t" inset="0,0,0,0">
+                  <w:txbxContent>
+                    <w:p>
+                      <w:pPr>
+                        <w:pStyle w:val="Caption"/>
+                        <w:rPr>
+                          <w:noProof/>
+                        </w:rPr>
+                      </w:pPr>
+                      <w:r>
+                        <w:t xml:space="preserve">Mapa </w:t>
+                      </w:r>
+                      <w:r>
+                        <w:fldChar w:fldCharType="begin"/>
+                      </w:r>
+                      <w:r>
+                        <w:instrText xml:space="preserve"> SEQ Mapa \* ARABIC </w:instrText>
+                      </w:r>
+                      <w:r>
+                        <w:fldChar w:fldCharType="separate"/>
+                      </w:r>
+                      <w:r>
+                        <w:rPr>
+                          <w:noProof/>
+                        </w:rPr>
+                        <w:t>2</w:t>
+                      </w:r>
+                      <w:r>
+                        <w:fldChar w:fldCharType="end"/>
+                      </w:r>
+                    </w:p>
+                  </w:txbxContent>
+                </v:textbox>
+                <w10:wrap type="square"/>
+              </v:shape>
+            </w:pict>
+          </mc:Fallback>
+        </mc:AlternateContent>
+      </w:r>
+      <w:r>
+        <w:rPr>
+          <w:noProof/>
+        </w:rPr>
         <w:drawing>
           <wp:anchor distT="0" distB="0" distL="114300" distR="114300" simplePos="0" relativeHeight="251688960" behindDoc="0" locked="0" layoutInCell="1" allowOverlap="1" wp14:anchorId="66E26359" wp14:editId="160A443F">
             <wp:simplePos x="0" y="0"/>
@@ -5192,7 +6103,7 @@
                     <pic:cNvPicPr/>
                   </pic:nvPicPr>
                   <pic:blipFill rotWithShape="1">
-                    <a:blip r:embed="rId22"/>
+                    <a:blip r:embed="rId24"/>
                     <a:srcRect l="5115" t="12550"/>
                     <a:stretch/>
                   </pic:blipFill>
@@ -5251,22 +6162,146 @@
         </w:rPr>
       </w:pPr>
       <w:r>
+        <w:lastRenderedPageBreak/>
         <w:t>Sin embargo, en el segundo mapa, los robots se han repartido el mapa, lo cual quiere decir que ninguno de ellos ha recorrido todo el mapa, sino que el mapa generado ha sido el resultado de la colaboración del conocimiento individual.</w:t>
       </w:r>
-      <w:r>
-        <w:br w:type="page"/>
-      </w:r>
     </w:p>
     <w:p>
       <w:pPr>
         <w:pStyle w:val="Heading2"/>
       </w:pPr>
       <w:r>
-        <w:lastRenderedPageBreak/>
         <w:t>30x30 – Cuatro robots</w:t>
       </w:r>
     </w:p>
     <w:p>
+      <w:r>
+        <w:rPr>
+          <w:noProof/>
+        </w:rPr>
+        <mc:AlternateContent>
+          <mc:Choice Requires="wps">
+            <w:drawing>
+              <wp:anchor distT="0" distB="0" distL="114300" distR="114300" simplePos="0" relativeHeight="251703296" behindDoc="0" locked="0" layoutInCell="1" allowOverlap="1" wp14:anchorId="7ABA46CA" wp14:editId="573AB4A2">
+                <wp:simplePos x="0" y="0"/>
+                <wp:positionH relativeFrom="column">
+                  <wp:posOffset>53340</wp:posOffset>
+                </wp:positionH>
+                <wp:positionV relativeFrom="paragraph">
+                  <wp:posOffset>3027045</wp:posOffset>
+                </wp:positionV>
+                <wp:extent cx="5353050" cy="635"/>
+                <wp:effectExtent l="0" t="0" r="0" b="0"/>
+                <wp:wrapSquare wrapText="bothSides"/>
+                <wp:docPr id="11" name="Text Box 11"/>
+                <wp:cNvGraphicFramePr/>
+                <a:graphic xmlns:a="http://schemas.openxmlformats.org/drawingml/2006/main">
+                  <a:graphicData uri="http://schemas.microsoft.com/office/word/2010/wordprocessingShape">
+                    <wps:wsp>
+                      <wps:cNvSpPr txBox="1"/>
+                      <wps:spPr>
+                        <a:xfrm>
+                          <a:off x="0" y="0"/>
+                          <a:ext cx="5353050" cy="635"/>
+                        </a:xfrm>
+                        <a:prstGeom prst="rect">
+                          <a:avLst/>
+                        </a:prstGeom>
+                        <a:solidFill>
+                          <a:prstClr val="white"/>
+                        </a:solidFill>
+                        <a:ln>
+                          <a:noFill/>
+                        </a:ln>
+                        <a:effectLst/>
+                      </wps:spPr>
+                      <wps:txbx>
+                        <w:txbxContent>
+                          <w:p>
+                            <w:pPr>
+                              <w:pStyle w:val="Caption"/>
+                              <w:rPr>
+                                <w:noProof/>
+                              </w:rPr>
+                            </w:pPr>
+                            <w:r>
+                              <w:t xml:space="preserve">Mapa </w:t>
+                            </w:r>
+                            <w:r>
+                              <w:fldChar w:fldCharType="begin"/>
+                            </w:r>
+                            <w:r>
+                              <w:instrText xml:space="preserve"> SEQ Mapa \* ARABIC </w:instrText>
+                            </w:r>
+                            <w:r>
+                              <w:fldChar w:fldCharType="separate"/>
+                            </w:r>
+                            <w:r>
+                              <w:rPr>
+                                <w:noProof/>
+                              </w:rPr>
+                              <w:t>3</w:t>
+                            </w:r>
+                            <w:r>
+                              <w:fldChar w:fldCharType="end"/>
+                            </w:r>
+                          </w:p>
+                        </w:txbxContent>
+                      </wps:txbx>
+                      <wps:bodyPr rot="0" spcFirstLastPara="0" vertOverflow="overflow" horzOverflow="overflow" vert="horz" wrap="square" lIns="0" tIns="0" rIns="0" bIns="0" numCol="1" spcCol="0" rtlCol="0" fromWordArt="0" anchor="t" anchorCtr="0" forceAA="0" compatLnSpc="1">
+                        <a:prstTxWarp prst="textNoShape">
+                          <a:avLst/>
+                        </a:prstTxWarp>
+                        <a:spAutoFit/>
+                      </wps:bodyPr>
+                    </wps:wsp>
+                  </a:graphicData>
+                </a:graphic>
+              </wp:anchor>
+            </w:drawing>
+          </mc:Choice>
+          <mc:Fallback>
+            <w:pict>
+              <v:shape w14:anchorId="7ABA46CA" id="Text Box 11" o:spid="_x0000_s1036" type="#_x0000_t202" style="position:absolute;left:0;text-align:left;margin-left:4.2pt;margin-top:238.35pt;width:421.5pt;height:.05pt;z-index:251703296;visibility:visible;mso-wrap-style:square;mso-wrap-distance-left:9pt;mso-wrap-distance-top:0;mso-wrap-distance-right:9pt;mso-wrap-distance-bottom:0;mso-position-horizontal:absolute;mso-position-horizontal-relative:text;mso-position-vertical:absolute;mso-position-vertical-relative:text;v-text-anchor:top" o:gfxdata="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" stroked="f">
+                <v:textbox style="mso-fit-shape-to-text:t" inset="0,0,0,0">
+                  <w:txbxContent>
+                    <w:p>
+                      <w:pPr>
+                        <w:pStyle w:val="Caption"/>
+                        <w:rPr>
+                          <w:noProof/>
+                        </w:rPr>
+                      </w:pPr>
+                      <w:r>
+                        <w:t xml:space="preserve">Mapa </w:t>
+                      </w:r>
+                      <w:r>
+                        <w:fldChar w:fldCharType="begin"/>
+                      </w:r>
+                      <w:r>
+                        <w:instrText xml:space="preserve"> SEQ Mapa \* ARABIC </w:instrText>
+                      </w:r>
+                      <w:r>
+                        <w:fldChar w:fldCharType="separate"/>
+                      </w:r>
+                      <w:r>
+                        <w:rPr>
+                          <w:noProof/>
+                        </w:rPr>
+                        <w:t>3</w:t>
+                      </w:r>
+                      <w:r>
+                        <w:fldChar w:fldCharType="end"/>
+                      </w:r>
+                    </w:p>
+                  </w:txbxContent>
+                </v:textbox>
+                <w10:wrap type="square"/>
+              </v:shape>
+            </w:pict>
+          </mc:Fallback>
+        </mc:AlternateContent>
+      </w:r>
       <w:r>
         <w:rPr>
           <w:noProof/>
@@ -5295,7 +6330,7 @@
                     <pic:cNvPicPr/>
                   </pic:nvPicPr>
                   <pic:blipFill rotWithShape="1">
-                    <a:blip r:embed="rId23"/>
+                    <a:blip r:embed="rId25"/>
                     <a:srcRect l="5427" t="12550"/>
                     <a:stretch/>
                   </pic:blipFill>
@@ -5358,6 +6393,133 @@
         <w:rPr>
           <w:noProof/>
         </w:rPr>
+        <mc:AlternateContent>
+          <mc:Choice Requires="wps">
+            <w:drawing>
+              <wp:anchor distT="0" distB="0" distL="114300" distR="114300" simplePos="0" relativeHeight="251705344" behindDoc="0" locked="0" layoutInCell="1" allowOverlap="1" wp14:anchorId="0B8F35F0" wp14:editId="1014F256">
+                <wp:simplePos x="0" y="0"/>
+                <wp:positionH relativeFrom="column">
+                  <wp:posOffset>53340</wp:posOffset>
+                </wp:positionH>
+                <wp:positionV relativeFrom="paragraph">
+                  <wp:posOffset>3075940</wp:posOffset>
+                </wp:positionV>
+                <wp:extent cx="5400675" cy="635"/>
+                <wp:effectExtent l="0" t="0" r="0" b="0"/>
+                <wp:wrapSquare wrapText="bothSides"/>
+                <wp:docPr id="12" name="Text Box 12"/>
+                <wp:cNvGraphicFramePr/>
+                <a:graphic xmlns:a="http://schemas.openxmlformats.org/drawingml/2006/main">
+                  <a:graphicData uri="http://schemas.microsoft.com/office/word/2010/wordprocessingShape">
+                    <wps:wsp>
+                      <wps:cNvSpPr txBox="1"/>
+                      <wps:spPr>
+                        <a:xfrm>
+                          <a:off x="0" y="0"/>
+                          <a:ext cx="5400675" cy="635"/>
+                        </a:xfrm>
+                        <a:prstGeom prst="rect">
+                          <a:avLst/>
+                        </a:prstGeom>
+                        <a:solidFill>
+                          <a:prstClr val="white"/>
+                        </a:solidFill>
+                        <a:ln>
+                          <a:noFill/>
+                        </a:ln>
+                        <a:effectLst/>
+                      </wps:spPr>
+                      <wps:txbx>
+                        <w:txbxContent>
+                          <w:p>
+                            <w:pPr>
+                              <w:pStyle w:val="Caption"/>
+                              <w:rPr>
+                                <w:noProof/>
+                              </w:rPr>
+                            </w:pPr>
+                            <w:r>
+                              <w:t xml:space="preserve">Mapa </w:t>
+                            </w:r>
+                            <w:r>
+                              <w:fldChar w:fldCharType="begin"/>
+                            </w:r>
+                            <w:r>
+                              <w:instrText xml:space="preserve"> SEQ Mapa \* ARABIC </w:instrText>
+                            </w:r>
+                            <w:r>
+                              <w:fldChar w:fldCharType="separate"/>
+                            </w:r>
+                            <w:r>
+                              <w:rPr>
+                                <w:noProof/>
+                              </w:rPr>
+                              <w:t>4</w:t>
+                            </w:r>
+                            <w:r>
+                              <w:fldChar w:fldCharType="end"/>
+                            </w:r>
+                          </w:p>
+                        </w:txbxContent>
+                      </wps:txbx>
+                      <wps:bodyPr rot="0" spcFirstLastPara="0" vertOverflow="overflow" horzOverflow="overflow" vert="horz" wrap="square" lIns="0" tIns="0" rIns="0" bIns="0" numCol="1" spcCol="0" rtlCol="0" fromWordArt="0" anchor="t" anchorCtr="0" forceAA="0" compatLnSpc="1">
+                        <a:prstTxWarp prst="textNoShape">
+                          <a:avLst/>
+                        </a:prstTxWarp>
+                        <a:spAutoFit/>
+                      </wps:bodyPr>
+                    </wps:wsp>
+                  </a:graphicData>
+                </a:graphic>
+              </wp:anchor>
+            </w:drawing>
+          </mc:Choice>
+          <mc:Fallback>
+            <w:pict>
+              <v:shape w14:anchorId="0B8F35F0" id="Text Box 12" o:spid="_x0000_s1037" type="#_x0000_t202" style="position:absolute;left:0;text-align:left;margin-left:4.2pt;margin-top:242.2pt;width:425.25pt;height:.05pt;z-index:251705344;visibility:visible;mso-wrap-style:square;mso-wrap-distance-left:9pt;mso-wrap-distance-top:0;mso-wrap-distance-right:9pt;mso-wrap-distance-bottom:0;mso-position-horizontal:absolute;mso-position-horizontal-relative:text;mso-position-vertical:absolute;mso-position-vertical-relative:text;v-text-anchor:top" o:gfxdata="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" stroked="f">
+                <v:textbox style="mso-fit-shape-to-text:t" inset="0,0,0,0">
+                  <w:txbxContent>
+                    <w:p>
+                      <w:pPr>
+                        <w:pStyle w:val="Caption"/>
+                        <w:rPr>
+                          <w:noProof/>
+                        </w:rPr>
+                      </w:pPr>
+                      <w:r>
+                        <w:t xml:space="preserve">Mapa </w:t>
+                      </w:r>
+                      <w:r>
+                        <w:fldChar w:fldCharType="begin"/>
+                      </w:r>
+                      <w:r>
+                        <w:instrText xml:space="preserve"> SEQ Mapa \* ARABIC </w:instrText>
+                      </w:r>
+                      <w:r>
+                        <w:fldChar w:fldCharType="separate"/>
+                      </w:r>
+                      <w:r>
+                        <w:rPr>
+                          <w:noProof/>
+                        </w:rPr>
+                        <w:t>4</w:t>
+                      </w:r>
+                      <w:r>
+                        <w:fldChar w:fldCharType="end"/>
+                      </w:r>
+                    </w:p>
+                  </w:txbxContent>
+                </v:textbox>
+                <w10:wrap type="square"/>
+              </v:shape>
+            </w:pict>
+          </mc:Fallback>
+        </mc:AlternateContent>
+      </w:r>
+      <w:r>
+        <w:rPr>
+          <w:noProof/>
+        </w:rPr>
         <w:drawing>
           <wp:anchor distT="0" distB="0" distL="114300" distR="114300" simplePos="0" relativeHeight="251693056" behindDoc="0" locked="0" layoutInCell="1" allowOverlap="1" wp14:anchorId="0560EA5E" wp14:editId="720BBF42">
             <wp:simplePos x="0" y="0"/>
@@ -5382,7 +6544,7 @@
                     <pic:cNvPicPr/>
                   </pic:nvPicPr>
                   <pic:blipFill rotWithShape="1">
-                    <a:blip r:embed="rId24"/>
+                    <a:blip r:embed="rId26"/>
                     <a:srcRect l="5115" t="12550"/>
                     <a:stretch/>
                   </pic:blipFill>
@@ -5433,24 +6595,146 @@
     </w:p>
     <w:p>
       <w:r>
+        <w:lastRenderedPageBreak/>
         <w:t>Además, para los espacios abiertos, podemos observar que el diseño del movimiento ocasiona que el robot haga un barrido horizontal, explorando de la manera más eficiente posible el mapa.</w:t>
       </w:r>
     </w:p>
     <w:p>
-      <w:r>
-        <w:br w:type="page"/>
-      </w:r>
-    </w:p>
-    <w:p>
       <w:pPr>
         <w:pStyle w:val="Heading2"/>
       </w:pPr>
       <w:r>
-        <w:lastRenderedPageBreak/>
         <w:t>34x58 – Tres robots</w:t>
       </w:r>
     </w:p>
     <w:p>
+      <w:r>
+        <w:rPr>
+          <w:noProof/>
+        </w:rPr>
+        <mc:AlternateContent>
+          <mc:Choice Requires="wps">
+            <w:drawing>
+              <wp:anchor distT="0" distB="0" distL="114300" distR="114300" simplePos="0" relativeHeight="251707392" behindDoc="0" locked="0" layoutInCell="1" allowOverlap="1" wp14:anchorId="5D1A4B33" wp14:editId="54C3C575">
+                <wp:simplePos x="0" y="0"/>
+                <wp:positionH relativeFrom="column">
+                  <wp:posOffset>166370</wp:posOffset>
+                </wp:positionH>
+                <wp:positionV relativeFrom="paragraph">
+                  <wp:posOffset>3118485</wp:posOffset>
+                </wp:positionV>
+                <wp:extent cx="5391150" cy="635"/>
+                <wp:effectExtent l="0" t="0" r="0" b="0"/>
+                <wp:wrapSquare wrapText="bothSides"/>
+                <wp:docPr id="23" name="Text Box 23"/>
+                <wp:cNvGraphicFramePr/>
+                <a:graphic xmlns:a="http://schemas.openxmlformats.org/drawingml/2006/main">
+                  <a:graphicData uri="http://schemas.microsoft.com/office/word/2010/wordprocessingShape">
+                    <wps:wsp>
+                      <wps:cNvSpPr txBox="1"/>
+                      <wps:spPr>
+                        <a:xfrm>
+                          <a:off x="0" y="0"/>
+                          <a:ext cx="5391150" cy="635"/>
+                        </a:xfrm>
+                        <a:prstGeom prst="rect">
+                          <a:avLst/>
+                        </a:prstGeom>
+                        <a:solidFill>
+                          <a:prstClr val="white"/>
+                        </a:solidFill>
+                        <a:ln>
+                          <a:noFill/>
+                        </a:ln>
+                        <a:effectLst/>
+                      </wps:spPr>
+                      <wps:txbx>
+                        <w:txbxContent>
+                          <w:p>
+                            <w:pPr>
+                              <w:pStyle w:val="Caption"/>
+                              <w:rPr>
+                                <w:noProof/>
+                              </w:rPr>
+                            </w:pPr>
+                            <w:r>
+                              <w:t xml:space="preserve">Mapa </w:t>
+                            </w:r>
+                            <w:r>
+                              <w:fldChar w:fldCharType="begin"/>
+                            </w:r>
+                            <w:r>
+                              <w:instrText xml:space="preserve"> SEQ Mapa \* ARABIC </w:instrText>
+                            </w:r>
+                            <w:r>
+                              <w:fldChar w:fldCharType="separate"/>
+                            </w:r>
+                            <w:r>
+                              <w:rPr>
+                                <w:noProof/>
+                              </w:rPr>
+                              <w:t>5</w:t>
+                            </w:r>
+                            <w:r>
+                              <w:fldChar w:fldCharType="end"/>
+                            </w:r>
+                          </w:p>
+                        </w:txbxContent>
+                      </wps:txbx>
+                      <wps:bodyPr rot="0" spcFirstLastPara="0" vertOverflow="overflow" horzOverflow="overflow" vert="horz" wrap="square" lIns="0" tIns="0" rIns="0" bIns="0" numCol="1" spcCol="0" rtlCol="0" fromWordArt="0" anchor="t" anchorCtr="0" forceAA="0" compatLnSpc="1">
+                        <a:prstTxWarp prst="textNoShape">
+                          <a:avLst/>
+                        </a:prstTxWarp>
+                        <a:spAutoFit/>
+                      </wps:bodyPr>
+                    </wps:wsp>
+                  </a:graphicData>
+                </a:graphic>
+              </wp:anchor>
+            </w:drawing>
+          </mc:Choice>
+          <mc:Fallback>
+            <w:pict>
+              <v:shape w14:anchorId="5D1A4B33" id="Text Box 23" o:spid="_x0000_s1038" type="#_x0000_t202" style="position:absolute;left:0;text-align:left;margin-left:13.1pt;margin-top:245.55pt;width:424.5pt;height:.05pt;z-index:251707392;visibility:visible;mso-wrap-style:square;mso-wrap-distance-left:9pt;mso-wrap-distance-top:0;mso-wrap-distance-right:9pt;mso-wrap-distance-bottom:0;mso-position-horizontal:absolute;mso-position-horizontal-relative:text;mso-position-vertical:absolute;mso-position-vertical-relative:text;v-text-anchor:top" o:gfxdata="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" stroked="f">
+                <v:textbox style="mso-fit-shape-to-text:t" inset="0,0,0,0">
+                  <w:txbxContent>
+                    <w:p>
+                      <w:pPr>
+                        <w:pStyle w:val="Caption"/>
+                        <w:rPr>
+                          <w:noProof/>
+                        </w:rPr>
+                      </w:pPr>
+                      <w:r>
+                        <w:t xml:space="preserve">Mapa </w:t>
+                      </w:r>
+                      <w:r>
+                        <w:fldChar w:fldCharType="begin"/>
+                      </w:r>
+                      <w:r>
+                        <w:instrText xml:space="preserve"> SEQ Mapa \* ARABIC </w:instrText>
+                      </w:r>
+                      <w:r>
+                        <w:fldChar w:fldCharType="separate"/>
+                      </w:r>
+                      <w:r>
+                        <w:rPr>
+                          <w:noProof/>
+                        </w:rPr>
+                        <w:t>5</w:t>
+                      </w:r>
+                      <w:r>
+                        <w:fldChar w:fldCharType="end"/>
+                      </w:r>
+                    </w:p>
+                  </w:txbxContent>
+                </v:textbox>
+                <w10:wrap type="square"/>
+              </v:shape>
+            </w:pict>
+          </mc:Fallback>
+        </mc:AlternateContent>
+      </w:r>
       <w:r>
         <w:rPr>
           <w:noProof/>
@@ -5479,7 +6763,7 @@
                     <pic:cNvPicPr/>
                   </pic:nvPicPr>
                   <pic:blipFill rotWithShape="1">
-                    <a:blip r:embed="rId25"/>
+                    <a:blip r:embed="rId27"/>
                     <a:srcRect l="4939" t="12550"/>
                     <a:stretch/>
                   </pic:blipFill>
@@ -5518,20 +6802,140 @@
     </w:p>
     <w:p>
       <w:pPr>
+        <w:pStyle w:val="Heading2"/>
+      </w:pPr>
+      <w:r>
+        <w:t>40x50 – Seis robots</w:t>
+      </w:r>
+    </w:p>
+    <w:p>
+      <w:r>
         <w:rPr>
           <w:noProof/>
         </w:rPr>
-      </w:pPr>
-    </w:p>
-    <w:p>
-      <w:pPr>
-        <w:pStyle w:val="Heading2"/>
-      </w:pPr>
-      <w:r>
-        <w:t>40x50 – Seis robots</w:t>
-      </w:r>
-    </w:p>
-    <w:p>
+        <mc:AlternateContent>
+          <mc:Choice Requires="wps">
+            <w:drawing>
+              <wp:anchor distT="0" distB="0" distL="114300" distR="114300" simplePos="0" relativeHeight="251709440" behindDoc="0" locked="0" layoutInCell="1" allowOverlap="1" wp14:anchorId="4F132C07" wp14:editId="2D8CF81D">
+                <wp:simplePos x="0" y="0"/>
+                <wp:positionH relativeFrom="column">
+                  <wp:posOffset>167640</wp:posOffset>
+                </wp:positionH>
+                <wp:positionV relativeFrom="paragraph">
+                  <wp:posOffset>3154045</wp:posOffset>
+                </wp:positionV>
+                <wp:extent cx="5438775" cy="635"/>
+                <wp:effectExtent l="0" t="0" r="0" b="0"/>
+                <wp:wrapSquare wrapText="bothSides"/>
+                <wp:docPr id="24" name="Text Box 24"/>
+                <wp:cNvGraphicFramePr/>
+                <a:graphic xmlns:a="http://schemas.openxmlformats.org/drawingml/2006/main">
+                  <a:graphicData uri="http://schemas.microsoft.com/office/word/2010/wordprocessingShape">
+                    <wps:wsp>
+                      <wps:cNvSpPr txBox="1"/>
+                      <wps:spPr>
+                        <a:xfrm>
+                          <a:off x="0" y="0"/>
+                          <a:ext cx="5438775" cy="635"/>
+                        </a:xfrm>
+                        <a:prstGeom prst="rect">
+                          <a:avLst/>
+                        </a:prstGeom>
+                        <a:solidFill>
+                          <a:prstClr val="white"/>
+                        </a:solidFill>
+                        <a:ln>
+                          <a:noFill/>
+                        </a:ln>
+                        <a:effectLst/>
+                      </wps:spPr>
+                      <wps:txbx>
+                        <w:txbxContent>
+                          <w:p>
+                            <w:pPr>
+                              <w:pStyle w:val="Caption"/>
+                              <w:rPr>
+                                <w:noProof/>
+                              </w:rPr>
+                            </w:pPr>
+                            <w:r>
+                              <w:t xml:space="preserve">Mapa </w:t>
+                            </w:r>
+                            <w:r>
+                              <w:fldChar w:fldCharType="begin"/>
+                            </w:r>
+                            <w:r>
+                              <w:instrText xml:space="preserve"> SEQ Mapa \* ARABIC </w:instrText>
+                            </w:r>
+                            <w:r>
+                              <w:fldChar w:fldCharType="separate"/>
+                            </w:r>
+                            <w:r>
+                              <w:rPr>
+                                <w:noProof/>
+                              </w:rPr>
+                              <w:t>6</w:t>
+                            </w:r>
+                            <w:r>
+                              <w:fldChar w:fldCharType="end"/>
+                            </w:r>
+                          </w:p>
+                        </w:txbxContent>
+                      </wps:txbx>
+                      <wps:bodyPr rot="0" spcFirstLastPara="0" vertOverflow="overflow" horzOverflow="overflow" vert="horz" wrap="square" lIns="0" tIns="0" rIns="0" bIns="0" numCol="1" spcCol="0" rtlCol="0" fromWordArt="0" anchor="t" anchorCtr="0" forceAA="0" compatLnSpc="1">
+                        <a:prstTxWarp prst="textNoShape">
+                          <a:avLst/>
+                        </a:prstTxWarp>
+                        <a:spAutoFit/>
+                      </wps:bodyPr>
+                    </wps:wsp>
+                  </a:graphicData>
+                </a:graphic>
+              </wp:anchor>
+            </w:drawing>
+          </mc:Choice>
+          <mc:Fallback>
+            <w:pict>
+              <v:shape w14:anchorId="4F132C07" id="Text Box 24" o:spid="_x0000_s1039" type="#_x0000_t202" style="position:absolute;left:0;text-align:left;margin-left:13.2pt;margin-top:248.35pt;width:428.25pt;height:.05pt;z-index:251709440;visibility:visible;mso-wrap-style:square;mso-wrap-distance-left:9pt;mso-wrap-distance-top:0;mso-wrap-distance-right:9pt;mso-wrap-distance-bottom:0;mso-position-horizontal:absolute;mso-position-horizontal-relative:text;mso-position-vertical:absolute;mso-position-vertical-relative:text;v-text-anchor:top" o:gfxdata="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" stroked="f">
+                <v:textbox style="mso-fit-shape-to-text:t" inset="0,0,0,0">
+                  <w:txbxContent>
+                    <w:p>
+                      <w:pPr>
+                        <w:pStyle w:val="Caption"/>
+                        <w:rPr>
+                          <w:noProof/>
+                        </w:rPr>
+                      </w:pPr>
+                      <w:r>
+                        <w:t xml:space="preserve">Mapa </w:t>
+                      </w:r>
+                      <w:r>
+                        <w:fldChar w:fldCharType="begin"/>
+                      </w:r>
+                      <w:r>
+                        <w:instrText xml:space="preserve"> SEQ Mapa \* ARABIC </w:instrText>
+                      </w:r>
+                      <w:r>
+                        <w:fldChar w:fldCharType="separate"/>
+                      </w:r>
+                      <w:r>
+                        <w:rPr>
+                          <w:noProof/>
+                        </w:rPr>
+                        <w:t>6</w:t>
+                      </w:r>
+                      <w:r>
+                        <w:fldChar w:fldCharType="end"/>
+                      </w:r>
+                    </w:p>
+                  </w:txbxContent>
+                </v:textbox>
+                <w10:wrap type="square"/>
+              </v:shape>
+            </w:pict>
+          </mc:Fallback>
+        </mc:AlternateContent>
+      </w:r>
       <w:r>
         <w:rPr>
           <w:noProof/>
@@ -5560,7 +6964,7 @@
                     <pic:cNvPicPr/>
                   </pic:nvPicPr>
                   <pic:blipFill rotWithShape="1">
-                    <a:blip r:embed="rId26"/>
+                    <a:blip r:embed="rId28"/>
                     <a:srcRect l="4762" t="12236"/>
                     <a:stretch/>
                   </pic:blipFill>
@@ -5598,45 +7002,44 @@
       </w:r>
     </w:p>
     <w:p>
-      <w:pPr>
-        <w:rPr>
-          <w:noProof/>
-        </w:rPr>
-      </w:pPr>
-    </w:p>
-    <w:p>
       <w:r>
         <w:t xml:space="preserve">Las conclusiones de este último experimento dejan en evidencia dos situaciones dispares. La primera de ellas, donde todo el mapa es </w:t>
       </w:r>
       <w:r>
-        <w:t xml:space="preserve">accesible, y la segunda situación donde el agente no puede alcanzar todas las partes del mapa. </w:t>
-      </w:r>
-    </w:p>
-    <w:p>
-      <w:r>
-        <w:t>La segunda situación se puede dar debido a dos motivos, tal como podemos ver en el mapa segundo. El primero es que la parte libre sea accesible, es decir, esté rodeada de obstáculos, tal como se ve en las partes de bosque y de agua. La otra situación se hace patente en la esquina superior derecha, donde el robot es el que está acorralado.</w:t>
+        <w:t>accesible</w:t>
+      </w:r>
+      <w:r>
+        <w:t>, como en el quinto mapa</w:t>
+      </w:r>
+      <w:r>
+        <w:t>, y la segunda situación donde el agente no puede alcanzar todas las partes del mapa</w:t>
+      </w:r>
+      <w:r>
+        <w:t>, como en el sexto mapa</w:t>
+      </w:r>
+      <w:r>
+        <w:t xml:space="preserve">. </w:t>
       </w:r>
     </w:p>
     <w:p>
       <w:r>
         <w:lastRenderedPageBreak/>
+        <w:t>La segunda situación se puede dar debido a dos motivos, tal com</w:t>
+      </w:r>
+      <w:r>
+        <w:t>o podemos ver en el mapa número seis</w:t>
+      </w:r>
+      <w:r>
+        <w:t>. El primero es que la parte libre sea accesible, es decir, esté rodeada de obstáculos, tal como se ve en las partes de bosque y de agua. La otra situación se hace patente en la esquina superior derecha, donde el robot es el que está acorralado.</w:t>
+      </w:r>
+    </w:p>
+    <w:p>
+      <w:r>
         <w:t>Este experimento deja en evidencia que la aplicación funciona con mapas totalmente alcanzables y con mapas que dejan espacios inaccesibles.</w:t>
       </w:r>
     </w:p>
-    <w:p>
-      <w:pPr>
-        <w:pStyle w:val="Heading1"/>
-      </w:pPr>
-      <w:r>
-        <w:t>Conclusiones</w:t>
-      </w:r>
-    </w:p>
-    <w:p>
-      <w:bookmarkStart w:id="17" w:name="_GoBack"/>
-      <w:bookmarkEnd w:id="17"/>
-    </w:p>
     <w:sectPr>
-      <w:footerReference w:type="default" r:id="rId27"/>
+      <w:footerReference w:type="default" r:id="rId29"/>
       <w:pgSz w:w="11906" w:h="16838"/>
       <w:pgMar w:top="1417" w:right="1701" w:bottom="1417" w:left="1701" w:header="708" w:footer="708" w:gutter="0"/>
       <w:pgNumType w:start="0"/>
@@ -5703,7 +7106,7 @@
           <w:rPr>
             <w:noProof/>
           </w:rPr>
-          <w:t>13</w:t>
+          <w:t>1</w:t>
         </w:r>
         <w:r>
           <w:fldChar w:fldCharType="end"/>
@@ -5747,6 +7150,118 @@
 <file path=word/numbering.xml><?xml version="1.0" encoding="utf-8"?>
 <w:numbering xmlns:wpc="http://schemas.microsoft.com/office/word/2010/wordprocessingCanvas" xmlns:mc="http://schemas.openxmlformats.org/markup-compatibility/2006" xmlns:o="urn:schemas-microsoft-com:office:office" xmlns:r="http://schemas.openxmlformats.org/officeDocument/2006/relationships" xmlns:m="http://schemas.openxmlformats.org/officeDocument/2006/math" xmlns:v="urn:schemas-microsoft-com:vml" xmlns:wp14="http://schemas.microsoft.com/office/word/2010/wordprocessingDrawing" xmlns:wp="http://schemas.openxmlformats.org/drawingml/2006/wordprocessingDrawing" xmlns:w10="urn:schemas-microsoft-com:office:word" xmlns:w="http://schemas.openxmlformats.org/wordprocessingml/2006/main" xmlns:w14="http://schemas.microsoft.com/office/word/2010/wordml" xmlns:w15="http://schemas.microsoft.com/office/word/2012/wordml" xmlns:wpg="http://schemas.microsoft.com/office/word/2010/wordprocessingGroup" xmlns:wpi="http://schemas.microsoft.com/office/word/2010/wordprocessingInk" xmlns:wne="http://schemas.microsoft.com/office/word/2006/wordml" xmlns:wps="http://schemas.microsoft.com/office/word/2010/wordprocessingShape" mc:Ignorable="w14 w15 wp14">
   <w:abstractNum w:abstractNumId="0">
+    <w:nsid w:val="060B150C"/>
+    <w:multiLevelType w:val="hybridMultilevel"/>
+    <w:tmpl w:val="E4841AA0"/>
+    <w:lvl w:ilvl="0" w:tplc="C4766E1E">
+      <w:numFmt w:val="bullet"/>
+      <w:lvlText w:val="•"/>
+      <w:lvlJc w:val="left"/>
+      <w:pPr>
+        <w:ind w:left="704" w:hanging="420"/>
+      </w:pPr>
+      <w:rPr>
+        <w:rFonts w:ascii="ＭＳ 明朝" w:eastAsia="ＭＳ 明朝" w:hAnsi="ＭＳ 明朝" w:cstheme="minorBidi" w:hint="eastAsia"/>
+      </w:rPr>
+    </w:lvl>
+    <w:lvl w:ilvl="1" w:tplc="0C0A0003" w:tentative="1">
+      <w:start w:val="1"/>
+      <w:numFmt w:val="bullet"/>
+      <w:lvlText w:val="o"/>
+      <w:lvlJc w:val="left"/>
+      <w:pPr>
+        <w:ind w:left="1364" w:hanging="360"/>
+      </w:pPr>
+      <w:rPr>
+        <w:rFonts w:ascii="Courier New" w:hAnsi="Courier New" w:cs="Courier New" w:hint="default"/>
+      </w:rPr>
+    </w:lvl>
+    <w:lvl w:ilvl="2" w:tplc="0C0A0005" w:tentative="1">
+      <w:start w:val="1"/>
+      <w:numFmt w:val="bullet"/>
+      <w:lvlText w:val=""/>
+      <w:lvlJc w:val="left"/>
+      <w:pPr>
+        <w:ind w:left="2084" w:hanging="360"/>
+      </w:pPr>
+      <w:rPr>
+        <w:rFonts w:ascii="Wingdings" w:hAnsi="Wingdings" w:hint="default"/>
+      </w:rPr>
+    </w:lvl>
+    <w:lvl w:ilvl="3" w:tplc="0C0A0001" w:tentative="1">
+      <w:start w:val="1"/>
+      <w:numFmt w:val="bullet"/>
+      <w:lvlText w:val=""/>
+      <w:lvlJc w:val="left"/>
+      <w:pPr>
+        <w:ind w:left="2804" w:hanging="360"/>
+      </w:pPr>
+      <w:rPr>
+        <w:rFonts w:ascii="Symbol" w:hAnsi="Symbol" w:hint="default"/>
+      </w:rPr>
+    </w:lvl>
+    <w:lvl w:ilvl="4" w:tplc="0C0A0003" w:tentative="1">
+      <w:start w:val="1"/>
+      <w:numFmt w:val="bullet"/>
+      <w:lvlText w:val="o"/>
+      <w:lvlJc w:val="left"/>
+      <w:pPr>
+        <w:ind w:left="3524" w:hanging="360"/>
+      </w:pPr>
+      <w:rPr>
+        <w:rFonts w:ascii="Courier New" w:hAnsi="Courier New" w:cs="Courier New" w:hint="default"/>
+      </w:rPr>
+    </w:lvl>
+    <w:lvl w:ilvl="5" w:tplc="0C0A0005" w:tentative="1">
+      <w:start w:val="1"/>
+      <w:numFmt w:val="bullet"/>
+      <w:lvlText w:val=""/>
+      <w:lvlJc w:val="left"/>
+      <w:pPr>
+        <w:ind w:left="4244" w:hanging="360"/>
+      </w:pPr>
+      <w:rPr>
+        <w:rFonts w:ascii="Wingdings" w:hAnsi="Wingdings" w:hint="default"/>
+      </w:rPr>
+    </w:lvl>
+    <w:lvl w:ilvl="6" w:tplc="0C0A0001" w:tentative="1">
+      <w:start w:val="1"/>
+      <w:numFmt w:val="bullet"/>
+      <w:lvlText w:val=""/>
+      <w:lvlJc w:val="left"/>
+      <w:pPr>
+        <w:ind w:left="4964" w:hanging="360"/>
+      </w:pPr>
+      <w:rPr>
+        <w:rFonts w:ascii="Symbol" w:hAnsi="Symbol" w:hint="default"/>
+      </w:rPr>
+    </w:lvl>
+    <w:lvl w:ilvl="7" w:tplc="0C0A0003" w:tentative="1">
+      <w:start w:val="1"/>
+      <w:numFmt w:val="bullet"/>
+      <w:lvlText w:val="o"/>
+      <w:lvlJc w:val="left"/>
+      <w:pPr>
+        <w:ind w:left="5684" w:hanging="360"/>
+      </w:pPr>
+      <w:rPr>
+        <w:rFonts w:ascii="Courier New" w:hAnsi="Courier New" w:cs="Courier New" w:hint="default"/>
+      </w:rPr>
+    </w:lvl>
+    <w:lvl w:ilvl="8" w:tplc="0C0A0005" w:tentative="1">
+      <w:start w:val="1"/>
+      <w:numFmt w:val="bullet"/>
+      <w:lvlText w:val=""/>
+      <w:lvlJc w:val="left"/>
+      <w:pPr>
+        <w:ind w:left="6404" w:hanging="360"/>
+      </w:pPr>
+      <w:rPr>
+        <w:rFonts w:ascii="Wingdings" w:hAnsi="Wingdings" w:hint="default"/>
+      </w:rPr>
+    </w:lvl>
+  </w:abstractNum>
+  <w:abstractNum w:abstractNumId="1">
     <w:nsid w:val="07D70510"/>
     <w:multiLevelType w:val="hybridMultilevel"/>
     <w:tmpl w:val="DAC8ED98"/>
@@ -5859,7 +7374,322 @@
       </w:rPr>
     </w:lvl>
   </w:abstractNum>
-  <w:abstractNum w:abstractNumId="1">
+  <w:abstractNum w:abstractNumId="2">
+    <w:nsid w:val="093F6D7C"/>
+    <w:multiLevelType w:val="hybridMultilevel"/>
+    <w:tmpl w:val="09F0A98C"/>
+    <w:lvl w:ilvl="0" w:tplc="0C0A0001">
+      <w:start w:val="1"/>
+      <w:numFmt w:val="bullet"/>
+      <w:lvlText w:val=""/>
+      <w:lvlJc w:val="left"/>
+      <w:pPr>
+        <w:ind w:left="1004" w:hanging="360"/>
+      </w:pPr>
+      <w:rPr>
+        <w:rFonts w:ascii="Symbol" w:hAnsi="Symbol" w:hint="default"/>
+      </w:rPr>
+    </w:lvl>
+    <w:lvl w:ilvl="1" w:tplc="0C0A0003" w:tentative="1">
+      <w:start w:val="1"/>
+      <w:numFmt w:val="bullet"/>
+      <w:lvlText w:val="o"/>
+      <w:lvlJc w:val="left"/>
+      <w:pPr>
+        <w:ind w:left="1724" w:hanging="360"/>
+      </w:pPr>
+      <w:rPr>
+        <w:rFonts w:ascii="Courier New" w:hAnsi="Courier New" w:cs="Courier New" w:hint="default"/>
+      </w:rPr>
+    </w:lvl>
+    <w:lvl w:ilvl="2" w:tplc="0C0A0005" w:tentative="1">
+      <w:start w:val="1"/>
+      <w:numFmt w:val="bullet"/>
+      <w:lvlText w:val=""/>
+      <w:lvlJc w:val="left"/>
+      <w:pPr>
+        <w:ind w:left="2444" w:hanging="360"/>
+      </w:pPr>
+      <w:rPr>
+        <w:rFonts w:ascii="Wingdings" w:hAnsi="Wingdings" w:hint="default"/>
+      </w:rPr>
+    </w:lvl>
+    <w:lvl w:ilvl="3" w:tplc="0C0A0001" w:tentative="1">
+      <w:start w:val="1"/>
+      <w:numFmt w:val="bullet"/>
+      <w:lvlText w:val=""/>
+      <w:lvlJc w:val="left"/>
+      <w:pPr>
+        <w:ind w:left="3164" w:hanging="360"/>
+      </w:pPr>
+      <w:rPr>
+        <w:rFonts w:ascii="Symbol" w:hAnsi="Symbol" w:hint="default"/>
+      </w:rPr>
+    </w:lvl>
+    <w:lvl w:ilvl="4" w:tplc="0C0A0003" w:tentative="1">
+      <w:start w:val="1"/>
+      <w:numFmt w:val="bullet"/>
+      <w:lvlText w:val="o"/>
+      <w:lvlJc w:val="left"/>
+      <w:pPr>
+        <w:ind w:left="3884" w:hanging="360"/>
+      </w:pPr>
+      <w:rPr>
+        <w:rFonts w:ascii="Courier New" w:hAnsi="Courier New" w:cs="Courier New" w:hint="default"/>
+      </w:rPr>
+    </w:lvl>
+    <w:lvl w:ilvl="5" w:tplc="0C0A0005" w:tentative="1">
+      <w:start w:val="1"/>
+      <w:numFmt w:val="bullet"/>
+      <w:lvlText w:val=""/>
+      <w:lvlJc w:val="left"/>
+      <w:pPr>
+        <w:ind w:left="4604" w:hanging="360"/>
+      </w:pPr>
+      <w:rPr>
+        <w:rFonts w:ascii="Wingdings" w:hAnsi="Wingdings" w:hint="default"/>
+      </w:rPr>
+    </w:lvl>
+    <w:lvl w:ilvl="6" w:tplc="0C0A0001" w:tentative="1">
+      <w:start w:val="1"/>
+      <w:numFmt w:val="bullet"/>
+      <w:lvlText w:val=""/>
+      <w:lvlJc w:val="left"/>
+      <w:pPr>
+        <w:ind w:left="5324" w:hanging="360"/>
+      </w:pPr>
+      <w:rPr>
+        <w:rFonts w:ascii="Symbol" w:hAnsi="Symbol" w:hint="default"/>
+      </w:rPr>
+    </w:lvl>
+    <w:lvl w:ilvl="7" w:tplc="0C0A0003" w:tentative="1">
+      <w:start w:val="1"/>
+      <w:numFmt w:val="bullet"/>
+      <w:lvlText w:val="o"/>
+      <w:lvlJc w:val="left"/>
+      <w:pPr>
+        <w:ind w:left="6044" w:hanging="360"/>
+      </w:pPr>
+      <w:rPr>
+        <w:rFonts w:ascii="Courier New" w:hAnsi="Courier New" w:cs="Courier New" w:hint="default"/>
+      </w:rPr>
+    </w:lvl>
+    <w:lvl w:ilvl="8" w:tplc="0C0A0005" w:tentative="1">
+      <w:start w:val="1"/>
+      <w:numFmt w:val="bullet"/>
+      <w:lvlText w:val=""/>
+      <w:lvlJc w:val="left"/>
+      <w:pPr>
+        <w:ind w:left="6764" w:hanging="360"/>
+      </w:pPr>
+      <w:rPr>
+        <w:rFonts w:ascii="Wingdings" w:hAnsi="Wingdings" w:hint="default"/>
+      </w:rPr>
+    </w:lvl>
+  </w:abstractNum>
+  <w:abstractNum w:abstractNumId="3">
+    <w:nsid w:val="0A726576"/>
+    <w:multiLevelType w:val="hybridMultilevel"/>
+    <w:tmpl w:val="605E7ECE"/>
+    <w:lvl w:ilvl="0" w:tplc="79EE1452">
+      <w:start w:val="2"/>
+      <w:numFmt w:val="decimal"/>
+      <w:lvlText w:val="%1."/>
+      <w:lvlJc w:val="left"/>
+      <w:pPr>
+        <w:ind w:left="1724" w:hanging="360"/>
+      </w:pPr>
+      <w:rPr>
+        <w:rFonts w:hint="default"/>
+      </w:rPr>
+    </w:lvl>
+    <w:lvl w:ilvl="1" w:tplc="0C0A0019" w:tentative="1">
+      <w:start w:val="1"/>
+      <w:numFmt w:val="lowerLetter"/>
+      <w:lvlText w:val="%2."/>
+      <w:lvlJc w:val="left"/>
+      <w:pPr>
+        <w:ind w:left="1440" w:hanging="360"/>
+      </w:pPr>
+    </w:lvl>
+    <w:lvl w:ilvl="2" w:tplc="0C0A001B" w:tentative="1">
+      <w:start w:val="1"/>
+      <w:numFmt w:val="lowerRoman"/>
+      <w:lvlText w:val="%3."/>
+      <w:lvlJc w:val="right"/>
+      <w:pPr>
+        <w:ind w:left="2160" w:hanging="180"/>
+      </w:pPr>
+    </w:lvl>
+    <w:lvl w:ilvl="3" w:tplc="0C0A000F" w:tentative="1">
+      <w:start w:val="1"/>
+      <w:numFmt w:val="decimal"/>
+      <w:lvlText w:val="%4."/>
+      <w:lvlJc w:val="left"/>
+      <w:pPr>
+        <w:ind w:left="2880" w:hanging="360"/>
+      </w:pPr>
+    </w:lvl>
+    <w:lvl w:ilvl="4" w:tplc="0C0A0019" w:tentative="1">
+      <w:start w:val="1"/>
+      <w:numFmt w:val="lowerLetter"/>
+      <w:lvlText w:val="%5."/>
+      <w:lvlJc w:val="left"/>
+      <w:pPr>
+        <w:ind w:left="3600" w:hanging="360"/>
+      </w:pPr>
+    </w:lvl>
+    <w:lvl w:ilvl="5" w:tplc="0C0A001B" w:tentative="1">
+      <w:start w:val="1"/>
+      <w:numFmt w:val="lowerRoman"/>
+      <w:lvlText w:val="%6."/>
+      <w:lvlJc w:val="right"/>
+      <w:pPr>
+        <w:ind w:left="4320" w:hanging="180"/>
+      </w:pPr>
+    </w:lvl>
+    <w:lvl w:ilvl="6" w:tplc="0C0A000F" w:tentative="1">
+      <w:start w:val="1"/>
+      <w:numFmt w:val="decimal"/>
+      <w:lvlText w:val="%7."/>
+      <w:lvlJc w:val="left"/>
+      <w:pPr>
+        <w:ind w:left="5040" w:hanging="360"/>
+      </w:pPr>
+    </w:lvl>
+    <w:lvl w:ilvl="7" w:tplc="0C0A0019" w:tentative="1">
+      <w:start w:val="1"/>
+      <w:numFmt w:val="lowerLetter"/>
+      <w:lvlText w:val="%8."/>
+      <w:lvlJc w:val="left"/>
+      <w:pPr>
+        <w:ind w:left="5760" w:hanging="360"/>
+      </w:pPr>
+    </w:lvl>
+    <w:lvl w:ilvl="8" w:tplc="0C0A001B" w:tentative="1">
+      <w:start w:val="1"/>
+      <w:numFmt w:val="lowerRoman"/>
+      <w:lvlText w:val="%9."/>
+      <w:lvlJc w:val="right"/>
+      <w:pPr>
+        <w:ind w:left="6480" w:hanging="180"/>
+      </w:pPr>
+    </w:lvl>
+  </w:abstractNum>
+  <w:abstractNum w:abstractNumId="4">
+    <w:nsid w:val="0BF26BEA"/>
+    <w:multiLevelType w:val="hybridMultilevel"/>
+    <w:tmpl w:val="6276B7D2"/>
+    <w:lvl w:ilvl="0" w:tplc="0C0A0001">
+      <w:start w:val="1"/>
+      <w:numFmt w:val="bullet"/>
+      <w:lvlText w:val=""/>
+      <w:lvlJc w:val="left"/>
+      <w:pPr>
+        <w:ind w:left="1004" w:hanging="360"/>
+      </w:pPr>
+      <w:rPr>
+        <w:rFonts w:ascii="Symbol" w:hAnsi="Symbol" w:hint="default"/>
+      </w:rPr>
+    </w:lvl>
+    <w:lvl w:ilvl="1" w:tplc="0C0A0001">
+      <w:start w:val="1"/>
+      <w:numFmt w:val="bullet"/>
+      <w:lvlText w:val=""/>
+      <w:lvlJc w:val="left"/>
+      <w:pPr>
+        <w:ind w:left="1724" w:hanging="360"/>
+      </w:pPr>
+      <w:rPr>
+        <w:rFonts w:ascii="Symbol" w:hAnsi="Symbol" w:hint="default"/>
+      </w:rPr>
+    </w:lvl>
+    <w:lvl w:ilvl="2" w:tplc="0C0A0005" w:tentative="1">
+      <w:start w:val="1"/>
+      <w:numFmt w:val="bullet"/>
+      <w:lvlText w:val=""/>
+      <w:lvlJc w:val="left"/>
+      <w:pPr>
+        <w:ind w:left="2444" w:hanging="360"/>
+      </w:pPr>
+      <w:rPr>
+        <w:rFonts w:ascii="Wingdings" w:hAnsi="Wingdings" w:hint="default"/>
+      </w:rPr>
+    </w:lvl>
+    <w:lvl w:ilvl="3" w:tplc="0C0A0001" w:tentative="1">
+      <w:start w:val="1"/>
+      <w:numFmt w:val="bullet"/>
+      <w:lvlText w:val=""/>
+      <w:lvlJc w:val="left"/>
+      <w:pPr>
+        <w:ind w:left="3164" w:hanging="360"/>
+      </w:pPr>
+      <w:rPr>
+        <w:rFonts w:ascii="Symbol" w:hAnsi="Symbol" w:hint="default"/>
+      </w:rPr>
+    </w:lvl>
+    <w:lvl w:ilvl="4" w:tplc="0C0A0003" w:tentative="1">
+      <w:start w:val="1"/>
+      <w:numFmt w:val="bullet"/>
+      <w:lvlText w:val="o"/>
+      <w:lvlJc w:val="left"/>
+      <w:pPr>
+        <w:ind w:left="3884" w:hanging="360"/>
+      </w:pPr>
+      <w:rPr>
+        <w:rFonts w:ascii="Courier New" w:hAnsi="Courier New" w:cs="Courier New" w:hint="default"/>
+      </w:rPr>
+    </w:lvl>
+    <w:lvl w:ilvl="5" w:tplc="0C0A0005" w:tentative="1">
+      <w:start w:val="1"/>
+      <w:numFmt w:val="bullet"/>
+      <w:lvlText w:val=""/>
+      <w:lvlJc w:val="left"/>
+      <w:pPr>
+        <w:ind w:left="4604" w:hanging="360"/>
+      </w:pPr>
+      <w:rPr>
+        <w:rFonts w:ascii="Wingdings" w:hAnsi="Wingdings" w:hint="default"/>
+      </w:rPr>
+    </w:lvl>
+    <w:lvl w:ilvl="6" w:tplc="0C0A0001" w:tentative="1">
+      <w:start w:val="1"/>
+      <w:numFmt w:val="bullet"/>
+      <w:lvlText w:val=""/>
+      <w:lvlJc w:val="left"/>
+      <w:pPr>
+        <w:ind w:left="5324" w:hanging="360"/>
+      </w:pPr>
+      <w:rPr>
+        <w:rFonts w:ascii="Symbol" w:hAnsi="Symbol" w:hint="default"/>
+      </w:rPr>
+    </w:lvl>
+    <w:lvl w:ilvl="7" w:tplc="0C0A0003" w:tentative="1">
+      <w:start w:val="1"/>
+      <w:numFmt w:val="bullet"/>
+      <w:lvlText w:val="o"/>
+      <w:lvlJc w:val="left"/>
+      <w:pPr>
+        <w:ind w:left="6044" w:hanging="360"/>
+      </w:pPr>
+      <w:rPr>
+        <w:rFonts w:ascii="Courier New" w:hAnsi="Courier New" w:cs="Courier New" w:hint="default"/>
+      </w:rPr>
+    </w:lvl>
+    <w:lvl w:ilvl="8" w:tplc="0C0A0005" w:tentative="1">
+      <w:start w:val="1"/>
+      <w:numFmt w:val="bullet"/>
+      <w:lvlText w:val=""/>
+      <w:lvlJc w:val="left"/>
+      <w:pPr>
+        <w:ind w:left="6764" w:hanging="360"/>
+      </w:pPr>
+      <w:rPr>
+        <w:rFonts w:ascii="Wingdings" w:hAnsi="Wingdings" w:hint="default"/>
+      </w:rPr>
+    </w:lvl>
+  </w:abstractNum>
+  <w:abstractNum w:abstractNumId="5">
     <w:nsid w:val="102342B3"/>
     <w:multiLevelType w:val="hybridMultilevel"/>
     <w:tmpl w:val="0A54AA26"/>
@@ -5972,7 +7802,7 @@
       </w:rPr>
     </w:lvl>
   </w:abstractNum>
-  <w:abstractNum w:abstractNumId="2">
+  <w:abstractNum w:abstractNumId="6">
     <w:nsid w:val="10D61925"/>
     <w:multiLevelType w:val="hybridMultilevel"/>
     <w:tmpl w:val="A9C8E5EC"/>
@@ -6058,7 +7888,7 @@
       </w:pPr>
     </w:lvl>
   </w:abstractNum>
-  <w:abstractNum w:abstractNumId="3">
+  <w:abstractNum w:abstractNumId="7">
     <w:nsid w:val="142A4911"/>
     <w:multiLevelType w:val="hybridMultilevel"/>
     <w:tmpl w:val="8DF229B8"/>
@@ -6144,7 +7974,7 @@
       </w:pPr>
     </w:lvl>
   </w:abstractNum>
-  <w:abstractNum w:abstractNumId="4">
+  <w:abstractNum w:abstractNumId="8">
     <w:nsid w:val="14623B15"/>
     <w:multiLevelType w:val="hybridMultilevel"/>
     <w:tmpl w:val="96C22812"/>
@@ -6257,7 +8087,96 @@
       </w:rPr>
     </w:lvl>
   </w:abstractNum>
-  <w:abstractNum w:abstractNumId="5">
+  <w:abstractNum w:abstractNumId="9">
+    <w:nsid w:val="1546586E"/>
+    <w:multiLevelType w:val="hybridMultilevel"/>
+    <w:tmpl w:val="7F36C64C"/>
+    <w:lvl w:ilvl="0" w:tplc="06344E6E">
+      <w:start w:val="4"/>
+      <w:numFmt w:val="decimal"/>
+      <w:lvlText w:val="%1."/>
+      <w:lvlJc w:val="left"/>
+      <w:pPr>
+        <w:ind w:left="1724" w:hanging="360"/>
+      </w:pPr>
+      <w:rPr>
+        <w:rFonts w:hint="default"/>
+      </w:rPr>
+    </w:lvl>
+    <w:lvl w:ilvl="1" w:tplc="0C0A0019" w:tentative="1">
+      <w:start w:val="1"/>
+      <w:numFmt w:val="lowerLetter"/>
+      <w:lvlText w:val="%2."/>
+      <w:lvlJc w:val="left"/>
+      <w:pPr>
+        <w:ind w:left="1440" w:hanging="360"/>
+      </w:pPr>
+    </w:lvl>
+    <w:lvl w:ilvl="2" w:tplc="0C0A001B" w:tentative="1">
+      <w:start w:val="1"/>
+      <w:numFmt w:val="lowerRoman"/>
+      <w:lvlText w:val="%3."/>
+      <w:lvlJc w:val="right"/>
+      <w:pPr>
+        <w:ind w:left="2160" w:hanging="180"/>
+      </w:pPr>
+    </w:lvl>
+    <w:lvl w:ilvl="3" w:tplc="0C0A000F" w:tentative="1">
+      <w:start w:val="1"/>
+      <w:numFmt w:val="decimal"/>
+      <w:lvlText w:val="%4."/>
+      <w:lvlJc w:val="left"/>
+      <w:pPr>
+        <w:ind w:left="2880" w:hanging="360"/>
+      </w:pPr>
+    </w:lvl>
+    <w:lvl w:ilvl="4" w:tplc="0C0A0019" w:tentative="1">
+      <w:start w:val="1"/>
+      <w:numFmt w:val="lowerLetter"/>
+      <w:lvlText w:val="%5."/>
+      <w:lvlJc w:val="left"/>
+      <w:pPr>
+        <w:ind w:left="3600" w:hanging="360"/>
+      </w:pPr>
+    </w:lvl>
+    <w:lvl w:ilvl="5" w:tplc="0C0A001B" w:tentative="1">
+      <w:start w:val="1"/>
+      <w:numFmt w:val="lowerRoman"/>
+      <w:lvlText w:val="%6."/>
+      <w:lvlJc w:val="right"/>
+      <w:pPr>
+        <w:ind w:left="4320" w:hanging="180"/>
+      </w:pPr>
+    </w:lvl>
+    <w:lvl w:ilvl="6" w:tplc="0C0A000F" w:tentative="1">
+      <w:start w:val="1"/>
+      <w:numFmt w:val="decimal"/>
+      <w:lvlText w:val="%7."/>
+      <w:lvlJc w:val="left"/>
+      <w:pPr>
+        <w:ind w:left="5040" w:hanging="360"/>
+      </w:pPr>
+    </w:lvl>
+    <w:lvl w:ilvl="7" w:tplc="0C0A0019" w:tentative="1">
+      <w:start w:val="1"/>
+      <w:numFmt w:val="lowerLetter"/>
+      <w:lvlText w:val="%8."/>
+      <w:lvlJc w:val="left"/>
+      <w:pPr>
+        <w:ind w:left="5760" w:hanging="360"/>
+      </w:pPr>
+    </w:lvl>
+    <w:lvl w:ilvl="8" w:tplc="0C0A001B" w:tentative="1">
+      <w:start w:val="1"/>
+      <w:numFmt w:val="lowerRoman"/>
+      <w:lvlText w:val="%9."/>
+      <w:lvlJc w:val="right"/>
+      <w:pPr>
+        <w:ind w:left="6480" w:hanging="180"/>
+      </w:pPr>
+    </w:lvl>
+  </w:abstractNum>
+  <w:abstractNum w:abstractNumId="10">
     <w:nsid w:val="161971AD"/>
     <w:multiLevelType w:val="hybridMultilevel"/>
     <w:tmpl w:val="B99ADC98"/>
@@ -6343,7 +8262,7 @@
       </w:pPr>
     </w:lvl>
   </w:abstractNum>
-  <w:abstractNum w:abstractNumId="6">
+  <w:abstractNum w:abstractNumId="11">
     <w:nsid w:val="1DB13513"/>
     <w:multiLevelType w:val="hybridMultilevel"/>
     <w:tmpl w:val="CE74C412"/>
@@ -6429,7 +8348,7 @@
       </w:pPr>
     </w:lvl>
   </w:abstractNum>
-  <w:abstractNum w:abstractNumId="7">
+  <w:abstractNum w:abstractNumId="12">
     <w:nsid w:val="38E86046"/>
     <w:multiLevelType w:val="hybridMultilevel"/>
     <w:tmpl w:val="714282BC"/>
@@ -6515,7 +8434,7 @@
       </w:pPr>
     </w:lvl>
   </w:abstractNum>
-  <w:abstractNum w:abstractNumId="8">
+  <w:abstractNum w:abstractNumId="13">
     <w:nsid w:val="3FE56F59"/>
     <w:multiLevelType w:val="hybridMultilevel"/>
     <w:tmpl w:val="0B062CB4"/>
@@ -6601,10 +8520,10 @@
       </w:pPr>
     </w:lvl>
   </w:abstractNum>
-  <w:abstractNum w:abstractNumId="9">
+  <w:abstractNum w:abstractNumId="14">
     <w:nsid w:val="455C28CE"/>
     <w:multiLevelType w:val="hybridMultilevel"/>
-    <w:tmpl w:val="28440CC0"/>
+    <w:tmpl w:val="B61CDFBA"/>
     <w:lvl w:ilvl="0" w:tplc="0C0A0001">
       <w:start w:val="1"/>
       <w:numFmt w:val="bullet"/>
@@ -6617,104 +8536,104 @@
         <w:rFonts w:ascii="Symbol" w:hAnsi="Symbol" w:hint="default"/>
       </w:rPr>
     </w:lvl>
-    <w:lvl w:ilvl="1" w:tplc="0C0A0005">
+    <w:lvl w:ilvl="1" w:tplc="0C0A000F">
+      <w:start w:val="1"/>
+      <w:numFmt w:val="decimal"/>
+      <w:lvlText w:val="%2."/>
+      <w:lvlJc w:val="left"/>
+      <w:pPr>
+        <w:ind w:left="1724" w:hanging="360"/>
+      </w:pPr>
+      <w:rPr>
+        <w:rFonts w:hint="default"/>
+      </w:rPr>
+    </w:lvl>
+    <w:lvl w:ilvl="2" w:tplc="0C0A0005" w:tentative="1">
       <w:start w:val="1"/>
       <w:numFmt w:val="bullet"/>
       <w:lvlText w:val=""/>
       <w:lvlJc w:val="left"/>
       <w:pPr>
-        <w:ind w:left="1724" w:hanging="360"/>
+        <w:ind w:left="2444" w:hanging="360"/>
       </w:pPr>
       <w:rPr>
         <w:rFonts w:ascii="Wingdings" w:hAnsi="Wingdings" w:hint="default"/>
       </w:rPr>
     </w:lvl>
-    <w:lvl w:ilvl="2" w:tplc="0C0A0005" w:tentative="1">
+    <w:lvl w:ilvl="3" w:tplc="0C0A0001" w:tentative="1">
+      <w:start w:val="1"/>
+      <w:numFmt w:val="bullet"/>
+      <w:lvlText w:val=""/>
+      <w:lvlJc w:val="left"/>
+      <w:pPr>
+        <w:ind w:left="3164" w:hanging="360"/>
+      </w:pPr>
+      <w:rPr>
+        <w:rFonts w:ascii="Symbol" w:hAnsi="Symbol" w:hint="default"/>
+      </w:rPr>
+    </w:lvl>
+    <w:lvl w:ilvl="4" w:tplc="0C0A0003" w:tentative="1">
+      <w:start w:val="1"/>
+      <w:numFmt w:val="bullet"/>
+      <w:lvlText w:val="o"/>
+      <w:lvlJc w:val="left"/>
+      <w:pPr>
+        <w:ind w:left="3884" w:hanging="360"/>
+      </w:pPr>
+      <w:rPr>
+        <w:rFonts w:ascii="Courier New" w:hAnsi="Courier New" w:cs="Courier New" w:hint="default"/>
+      </w:rPr>
+    </w:lvl>
+    <w:lvl w:ilvl="5" w:tplc="0C0A0005" w:tentative="1">
       <w:start w:val="1"/>
       <w:numFmt w:val="bullet"/>
       <w:lvlText w:val=""/>
       <w:lvlJc w:val="left"/>
       <w:pPr>
-        <w:ind w:left="2444" w:hanging="360"/>
+        <w:ind w:left="4604" w:hanging="360"/>
       </w:pPr>
       <w:rPr>
         <w:rFonts w:ascii="Wingdings" w:hAnsi="Wingdings" w:hint="default"/>
       </w:rPr>
     </w:lvl>
-    <w:lvl w:ilvl="3" w:tplc="0C0A0001" w:tentative="1">
+    <w:lvl w:ilvl="6" w:tplc="0C0A0001" w:tentative="1">
       <w:start w:val="1"/>
       <w:numFmt w:val="bullet"/>
       <w:lvlText w:val=""/>
       <w:lvlJc w:val="left"/>
       <w:pPr>
-        <w:ind w:left="3164" w:hanging="360"/>
+        <w:ind w:left="5324" w:hanging="360"/>
       </w:pPr>
       <w:rPr>
         <w:rFonts w:ascii="Symbol" w:hAnsi="Symbol" w:hint="default"/>
       </w:rPr>
     </w:lvl>
-    <w:lvl w:ilvl="4" w:tplc="0C0A0003" w:tentative="1">
+    <w:lvl w:ilvl="7" w:tplc="0C0A0003" w:tentative="1">
       <w:start w:val="1"/>
       <w:numFmt w:val="bullet"/>
       <w:lvlText w:val="o"/>
       <w:lvlJc w:val="left"/>
       <w:pPr>
-        <w:ind w:left="3884" w:hanging="360"/>
+        <w:ind w:left="6044" w:hanging="360"/>
       </w:pPr>
       <w:rPr>
         <w:rFonts w:ascii="Courier New" w:hAnsi="Courier New" w:cs="Courier New" w:hint="default"/>
       </w:rPr>
     </w:lvl>
-    <w:lvl w:ilvl="5" w:tplc="0C0A0005" w:tentative="1">
+    <w:lvl w:ilvl="8" w:tplc="0C0A0005" w:tentative="1">
       <w:start w:val="1"/>
       <w:numFmt w:val="bullet"/>
       <w:lvlText w:val=""/>
       <w:lvlJc w:val="left"/>
       <w:pPr>
-        <w:ind w:left="4604" w:hanging="360"/>
+        <w:ind w:left="6764" w:hanging="360"/>
       </w:pPr>
       <w:rPr>
         <w:rFonts w:ascii="Wingdings" w:hAnsi="Wingdings" w:hint="default"/>
       </w:rPr>
     </w:lvl>
-    <w:lvl w:ilvl="6" w:tplc="0C0A0001" w:tentative="1">
-      <w:start w:val="1"/>
-      <w:numFmt w:val="bullet"/>
-      <w:lvlText w:val=""/>
-      <w:lvlJc w:val="left"/>
-      <w:pPr>
-        <w:ind w:left="5324" w:hanging="360"/>
-      </w:pPr>
-      <w:rPr>
-        <w:rFonts w:ascii="Symbol" w:hAnsi="Symbol" w:hint="default"/>
-      </w:rPr>
-    </w:lvl>
-    <w:lvl w:ilvl="7" w:tplc="0C0A0003" w:tentative="1">
-      <w:start w:val="1"/>
-      <w:numFmt w:val="bullet"/>
-      <w:lvlText w:val="o"/>
-      <w:lvlJc w:val="left"/>
-      <w:pPr>
-        <w:ind w:left="6044" w:hanging="360"/>
-      </w:pPr>
-      <w:rPr>
-        <w:rFonts w:ascii="Courier New" w:hAnsi="Courier New" w:cs="Courier New" w:hint="default"/>
-      </w:rPr>
-    </w:lvl>
-    <w:lvl w:ilvl="8" w:tplc="0C0A0005" w:tentative="1">
-      <w:start w:val="1"/>
-      <w:numFmt w:val="bullet"/>
-      <w:lvlText w:val=""/>
-      <w:lvlJc w:val="left"/>
-      <w:pPr>
-        <w:ind w:left="6764" w:hanging="360"/>
-      </w:pPr>
-      <w:rPr>
-        <w:rFonts w:ascii="Wingdings" w:hAnsi="Wingdings" w:hint="default"/>
-      </w:rPr>
-    </w:lvl>
   </w:abstractNum>
-  <w:abstractNum w:abstractNumId="10">
+  <w:abstractNum w:abstractNumId="15">
     <w:nsid w:val="48BD356B"/>
     <w:multiLevelType w:val="hybridMultilevel"/>
     <w:tmpl w:val="0A827A02"/>
@@ -6800,120 +8719,346 @@
       </w:pPr>
     </w:lvl>
   </w:abstractNum>
-  <w:abstractNum w:abstractNumId="11">
+  <w:abstractNum w:abstractNumId="16">
     <w:nsid w:val="534673C7"/>
     <w:multiLevelType w:val="hybridMultilevel"/>
-    <w:tmpl w:val="DB587DDE"/>
-    <w:lvl w:ilvl="0" w:tplc="0C0A0001">
+    <w:tmpl w:val="EF5EA2D0"/>
+    <w:lvl w:ilvl="0" w:tplc="0C0A000F">
+      <w:start w:val="1"/>
+      <w:numFmt w:val="decimal"/>
+      <w:lvlText w:val="%1."/>
+      <w:lvlJc w:val="left"/>
+      <w:pPr>
+        <w:ind w:left="1004" w:hanging="360"/>
+      </w:pPr>
+      <w:rPr>
+        <w:rFonts w:hint="default"/>
+      </w:rPr>
+    </w:lvl>
+    <w:lvl w:ilvl="1" w:tplc="0C0A0003" w:tentative="1">
+      <w:start w:val="1"/>
+      <w:numFmt w:val="bullet"/>
+      <w:lvlText w:val="o"/>
+      <w:lvlJc w:val="left"/>
+      <w:pPr>
+        <w:ind w:left="1724" w:hanging="360"/>
+      </w:pPr>
+      <w:rPr>
+        <w:rFonts w:ascii="Courier New" w:hAnsi="Courier New" w:cs="Courier New" w:hint="default"/>
+      </w:rPr>
+    </w:lvl>
+    <w:lvl w:ilvl="2" w:tplc="0C0A0005" w:tentative="1">
+      <w:start w:val="1"/>
+      <w:numFmt w:val="bullet"/>
+      <w:lvlText w:val=""/>
+      <w:lvlJc w:val="left"/>
+      <w:pPr>
+        <w:ind w:left="2444" w:hanging="360"/>
+      </w:pPr>
+      <w:rPr>
+        <w:rFonts w:ascii="Wingdings" w:hAnsi="Wingdings" w:hint="default"/>
+      </w:rPr>
+    </w:lvl>
+    <w:lvl w:ilvl="3" w:tplc="0C0A0001" w:tentative="1">
       <w:start w:val="1"/>
       <w:numFmt w:val="bullet"/>
       <w:lvlText w:val=""/>
       <w:lvlJc w:val="left"/>
       <w:pPr>
-        <w:ind w:left="1004" w:hanging="360"/>
+        <w:ind w:left="3164" w:hanging="360"/>
       </w:pPr>
       <w:rPr>
         <w:rFonts w:ascii="Symbol" w:hAnsi="Symbol" w:hint="default"/>
       </w:rPr>
     </w:lvl>
-    <w:lvl w:ilvl="1" w:tplc="0C0A0003" w:tentative="1">
+    <w:lvl w:ilvl="4" w:tplc="0C0A0003" w:tentative="1">
       <w:start w:val="1"/>
       <w:numFmt w:val="bullet"/>
       <w:lvlText w:val="o"/>
       <w:lvlJc w:val="left"/>
       <w:pPr>
-        <w:ind w:left="1724" w:hanging="360"/>
+        <w:ind w:left="3884" w:hanging="360"/>
       </w:pPr>
       <w:rPr>
         <w:rFonts w:ascii="Courier New" w:hAnsi="Courier New" w:cs="Courier New" w:hint="default"/>
       </w:rPr>
     </w:lvl>
-    <w:lvl w:ilvl="2" w:tplc="0C0A0005" w:tentative="1">
+    <w:lvl w:ilvl="5" w:tplc="0C0A0005" w:tentative="1">
       <w:start w:val="1"/>
       <w:numFmt w:val="bullet"/>
       <w:lvlText w:val=""/>
       <w:lvlJc w:val="left"/>
       <w:pPr>
-        <w:ind w:left="2444" w:hanging="360"/>
+        <w:ind w:left="4604" w:hanging="360"/>
       </w:pPr>
       <w:rPr>
         <w:rFonts w:ascii="Wingdings" w:hAnsi="Wingdings" w:hint="default"/>
       </w:rPr>
     </w:lvl>
-    <w:lvl w:ilvl="3" w:tplc="0C0A0001" w:tentative="1">
+    <w:lvl w:ilvl="6" w:tplc="0C0A0001" w:tentative="1">
       <w:start w:val="1"/>
       <w:numFmt w:val="bullet"/>
       <w:lvlText w:val=""/>
       <w:lvlJc w:val="left"/>
       <w:pPr>
-        <w:ind w:left="3164" w:hanging="360"/>
+        <w:ind w:left="5324" w:hanging="360"/>
       </w:pPr>
       <w:rPr>
         <w:rFonts w:ascii="Symbol" w:hAnsi="Symbol" w:hint="default"/>
       </w:rPr>
     </w:lvl>
-    <w:lvl w:ilvl="4" w:tplc="0C0A0003" w:tentative="1">
+    <w:lvl w:ilvl="7" w:tplc="0C0A0003" w:tentative="1">
       <w:start w:val="1"/>
       <w:numFmt w:val="bullet"/>
       <w:lvlText w:val="o"/>
       <w:lvlJc w:val="left"/>
       <w:pPr>
-        <w:ind w:left="3884" w:hanging="360"/>
+        <w:ind w:left="6044" w:hanging="360"/>
       </w:pPr>
       <w:rPr>
         <w:rFonts w:ascii="Courier New" w:hAnsi="Courier New" w:cs="Courier New" w:hint="default"/>
       </w:rPr>
     </w:lvl>
-    <w:lvl w:ilvl="5" w:tplc="0C0A0005" w:tentative="1">
+    <w:lvl w:ilvl="8" w:tplc="0C0A0005" w:tentative="1">
       <w:start w:val="1"/>
       <w:numFmt w:val="bullet"/>
       <w:lvlText w:val=""/>
       <w:lvlJc w:val="left"/>
       <w:pPr>
-        <w:ind w:left="4604" w:hanging="360"/>
+        <w:ind w:left="6764" w:hanging="360"/>
       </w:pPr>
       <w:rPr>
         <w:rFonts w:ascii="Wingdings" w:hAnsi="Wingdings" w:hint="default"/>
       </w:rPr>
     </w:lvl>
-    <w:lvl w:ilvl="6" w:tplc="0C0A0001" w:tentative="1">
+  </w:abstractNum>
+  <w:abstractNum w:abstractNumId="17">
+    <w:nsid w:val="622D1952"/>
+    <w:multiLevelType w:val="hybridMultilevel"/>
+    <w:tmpl w:val="1FB491F0"/>
+    <w:lvl w:ilvl="0" w:tplc="0C0A0001">
       <w:start w:val="1"/>
       <w:numFmt w:val="bullet"/>
       <w:lvlText w:val=""/>
       <w:lvlJc w:val="left"/>
       <w:pPr>
-        <w:ind w:left="5324" w:hanging="360"/>
+        <w:ind w:left="704" w:hanging="420"/>
       </w:pPr>
       <w:rPr>
         <w:rFonts w:ascii="Symbol" w:hAnsi="Symbol" w:hint="default"/>
       </w:rPr>
     </w:lvl>
-    <w:lvl w:ilvl="7" w:tplc="0C0A0003" w:tentative="1">
+    <w:lvl w:ilvl="1" w:tplc="0C0A0003" w:tentative="1">
       <w:start w:val="1"/>
       <w:numFmt w:val="bullet"/>
       <w:lvlText w:val="o"/>
       <w:lvlJc w:val="left"/>
       <w:pPr>
-        <w:ind w:left="6044" w:hanging="360"/>
+        <w:ind w:left="1364" w:hanging="360"/>
       </w:pPr>
       <w:rPr>
         <w:rFonts w:ascii="Courier New" w:hAnsi="Courier New" w:cs="Courier New" w:hint="default"/>
       </w:rPr>
     </w:lvl>
-    <w:lvl w:ilvl="8" w:tplc="0C0A0005" w:tentative="1">
+    <w:lvl w:ilvl="2" w:tplc="0C0A0005" w:tentative="1">
       <w:start w:val="1"/>
       <w:numFmt w:val="bullet"/>
       <w:lvlText w:val=""/>
       <w:lvlJc w:val="left"/>
       <w:pPr>
-        <w:ind w:left="6764" w:hanging="360"/>
+        <w:ind w:left="2084" w:hanging="360"/>
       </w:pPr>
       <w:rPr>
         <w:rFonts w:ascii="Wingdings" w:hAnsi="Wingdings" w:hint="default"/>
       </w:rPr>
     </w:lvl>
+    <w:lvl w:ilvl="3" w:tplc="0C0A0001" w:tentative="1">
+      <w:start w:val="1"/>
+      <w:numFmt w:val="bullet"/>
+      <w:lvlText w:val=""/>
+      <w:lvlJc w:val="left"/>
+      <w:pPr>
+        <w:ind w:left="2804" w:hanging="360"/>
+      </w:pPr>
+      <w:rPr>
+        <w:rFonts w:ascii="Symbol" w:hAnsi="Symbol" w:hint="default"/>
+      </w:rPr>
+    </w:lvl>
+    <w:lvl w:ilvl="4" w:tplc="0C0A0003" w:tentative="1">
+      <w:start w:val="1"/>
+      <w:numFmt w:val="bullet"/>
+      <w:lvlText w:val="o"/>
+      <w:lvlJc w:val="left"/>
+      <w:pPr>
+        <w:ind w:left="3524" w:hanging="360"/>
+      </w:pPr>
+      <w:rPr>
+        <w:rFonts w:ascii="Courier New" w:hAnsi="Courier New" w:cs="Courier New" w:hint="default"/>
+      </w:rPr>
+    </w:lvl>
+    <w:lvl w:ilvl="5" w:tplc="0C0A0005" w:tentative="1">
+      <w:start w:val="1"/>
+      <w:numFmt w:val="bullet"/>
+      <w:lvlText w:val=""/>
+      <w:lvlJc w:val="left"/>
+      <w:pPr>
+        <w:ind w:left="4244" w:hanging="360"/>
+      </w:pPr>
+      <w:rPr>
+        <w:rFonts w:ascii="Wingdings" w:hAnsi="Wingdings" w:hint="default"/>
+      </w:rPr>
+    </w:lvl>
+    <w:lvl w:ilvl="6" w:tplc="0C0A0001" w:tentative="1">
+      <w:start w:val="1"/>
+      <w:numFmt w:val="bullet"/>
+      <w:lvlText w:val=""/>
+      <w:lvlJc w:val="left"/>
+      <w:pPr>
+        <w:ind w:left="4964" w:hanging="360"/>
+      </w:pPr>
+      <w:rPr>
+        <w:rFonts w:ascii="Symbol" w:hAnsi="Symbol" w:hint="default"/>
+      </w:rPr>
+    </w:lvl>
+    <w:lvl w:ilvl="7" w:tplc="0C0A0003" w:tentative="1">
+      <w:start w:val="1"/>
+      <w:numFmt w:val="bullet"/>
+      <w:lvlText w:val="o"/>
+      <w:lvlJc w:val="left"/>
+      <w:pPr>
+        <w:ind w:left="5684" w:hanging="360"/>
+      </w:pPr>
+      <w:rPr>
+        <w:rFonts w:ascii="Courier New" w:hAnsi="Courier New" w:cs="Courier New" w:hint="default"/>
+      </w:rPr>
+    </w:lvl>
+    <w:lvl w:ilvl="8" w:tplc="0C0A0005" w:tentative="1">
+      <w:start w:val="1"/>
+      <w:numFmt w:val="bullet"/>
+      <w:lvlText w:val=""/>
+      <w:lvlJc w:val="left"/>
+      <w:pPr>
+        <w:ind w:left="6404" w:hanging="360"/>
+      </w:pPr>
+      <w:rPr>
+        <w:rFonts w:ascii="Wingdings" w:hAnsi="Wingdings" w:hint="default"/>
+      </w:rPr>
+    </w:lvl>
   </w:abstractNum>
-  <w:abstractNum w:abstractNumId="12">
+  <w:abstractNum w:abstractNumId="18">
+    <w:nsid w:val="624C57D2"/>
+    <w:multiLevelType w:val="multilevel"/>
+    <w:tmpl w:val="DDFEEC3E"/>
+    <w:lvl w:ilvl="0">
+      <w:start w:val="1"/>
+      <w:numFmt w:val="bullet"/>
+      <w:lvlText w:val="·"/>
+      <w:lvlJc w:val="left"/>
+      <w:pPr>
+        <w:ind w:left="1776" w:hanging="360"/>
+      </w:pPr>
+      <w:rPr>
+        <w:rFonts w:ascii="Century Gothic" w:hAnsi="Century Gothic" w:cs="Century Gothic" w:hint="default"/>
+      </w:rPr>
+    </w:lvl>
+    <w:lvl w:ilvl="1">
+      <w:start w:val="1"/>
+      <w:numFmt w:val="bullet"/>
+      <w:lvlText w:val="o"/>
+      <w:lvlJc w:val="left"/>
+      <w:pPr>
+        <w:ind w:left="2496" w:hanging="360"/>
+      </w:pPr>
+      <w:rPr>
+        <w:rFonts w:ascii="Courier New" w:hAnsi="Courier New" w:cs="Courier New" w:hint="default"/>
+      </w:rPr>
+    </w:lvl>
+    <w:lvl w:ilvl="2">
+      <w:start w:val="1"/>
+      <w:numFmt w:val="bullet"/>
+      <w:lvlText w:val=""/>
+      <w:lvlJc w:val="left"/>
+      <w:pPr>
+        <w:ind w:left="3216" w:hanging="360"/>
+      </w:pPr>
+      <w:rPr>
+        <w:rFonts w:ascii="Wingdings" w:hAnsi="Wingdings" w:cs="Wingdings" w:hint="default"/>
+      </w:rPr>
+    </w:lvl>
+    <w:lvl w:ilvl="3">
+      <w:start w:val="1"/>
+      <w:numFmt w:val="bullet"/>
+      <w:lvlText w:val=""/>
+      <w:lvlJc w:val="left"/>
+      <w:pPr>
+        <w:ind w:left="3936" w:hanging="360"/>
+      </w:pPr>
+      <w:rPr>
+        <w:rFonts w:ascii="Symbol" w:hAnsi="Symbol" w:cs="Symbol" w:hint="default"/>
+      </w:rPr>
+    </w:lvl>
+    <w:lvl w:ilvl="4">
+      <w:start w:val="1"/>
+      <w:numFmt w:val="bullet"/>
+      <w:lvlText w:val="o"/>
+      <w:lvlJc w:val="left"/>
+      <w:pPr>
+        <w:ind w:left="4656" w:hanging="360"/>
+      </w:pPr>
+      <w:rPr>
+        <w:rFonts w:ascii="Courier New" w:hAnsi="Courier New" w:cs="Courier New" w:hint="default"/>
+      </w:rPr>
+    </w:lvl>
+    <w:lvl w:ilvl="5">
+      <w:start w:val="1"/>
+      <w:numFmt w:val="bullet"/>
+      <w:lvlText w:val=""/>
+      <w:lvlJc w:val="left"/>
+      <w:pPr>
+        <w:ind w:left="5376" w:hanging="360"/>
+      </w:pPr>
+      <w:rPr>
+        <w:rFonts w:ascii="Wingdings" w:hAnsi="Wingdings" w:cs="Wingdings" w:hint="default"/>
+      </w:rPr>
+    </w:lvl>
+    <w:lvl w:ilvl="6">
+      <w:start w:val="1"/>
+      <w:numFmt w:val="bullet"/>
+      <w:lvlText w:val=""/>
+      <w:lvlJc w:val="left"/>
+      <w:pPr>
+        <w:ind w:left="6096" w:hanging="360"/>
+      </w:pPr>
+      <w:rPr>
+        <w:rFonts w:ascii="Symbol" w:hAnsi="Symbol" w:cs="Symbol" w:hint="default"/>
+      </w:rPr>
+    </w:lvl>
+    <w:lvl w:ilvl="7">
+      <w:start w:val="1"/>
+      <w:numFmt w:val="bullet"/>
+      <w:lvlText w:val="o"/>
+      <w:lvlJc w:val="left"/>
+      <w:pPr>
+        <w:ind w:left="6816" w:hanging="360"/>
+      </w:pPr>
+      <w:rPr>
+        <w:rFonts w:ascii="Courier New" w:hAnsi="Courier New" w:cs="Courier New" w:hint="default"/>
+      </w:rPr>
+    </w:lvl>
+    <w:lvl w:ilvl="8">
+      <w:start w:val="1"/>
+      <w:numFmt w:val="bullet"/>
+      <w:lvlText w:val=""/>
+      <w:lvlJc w:val="left"/>
+      <w:pPr>
+        <w:ind w:left="7536" w:hanging="360"/>
+      </w:pPr>
+      <w:rPr>
+        <w:rFonts w:ascii="Wingdings" w:hAnsi="Wingdings" w:cs="Wingdings" w:hint="default"/>
+      </w:rPr>
+    </w:lvl>
+  </w:abstractNum>
+  <w:abstractNum w:abstractNumId="19">
     <w:nsid w:val="6DE95536"/>
     <w:multiLevelType w:val="hybridMultilevel"/>
     <w:tmpl w:val="8D8E1C2E"/>
@@ -7026,7 +9171,233 @@
       </w:rPr>
     </w:lvl>
   </w:abstractNum>
-  <w:abstractNum w:abstractNumId="13">
+  <w:abstractNum w:abstractNumId="20">
+    <w:nsid w:val="72F73728"/>
+    <w:multiLevelType w:val="multilevel"/>
+    <w:tmpl w:val="F1A61348"/>
+    <w:lvl w:ilvl="0">
+      <w:start w:val="1"/>
+      <w:numFmt w:val="bullet"/>
+      <w:lvlText w:val=""/>
+      <w:lvlJc w:val="left"/>
+      <w:pPr>
+        <w:ind w:left="720" w:hanging="360"/>
+      </w:pPr>
+      <w:rPr>
+        <w:rFonts w:ascii="Symbol" w:hAnsi="Symbol" w:hint="default"/>
+      </w:rPr>
+    </w:lvl>
+    <w:lvl w:ilvl="1">
+      <w:start w:val="1"/>
+      <w:numFmt w:val="bullet"/>
+      <w:lvlText w:val=""/>
+      <w:lvlJc w:val="left"/>
+      <w:pPr>
+        <w:ind w:left="1440" w:hanging="360"/>
+      </w:pPr>
+      <w:rPr>
+        <w:rFonts w:ascii="Wingdings" w:hAnsi="Wingdings" w:hint="default"/>
+      </w:rPr>
+    </w:lvl>
+    <w:lvl w:ilvl="2">
+      <w:start w:val="1"/>
+      <w:numFmt w:val="bullet"/>
+      <w:lvlText w:val=""/>
+      <w:lvlJc w:val="left"/>
+      <w:pPr>
+        <w:ind w:left="2160" w:hanging="360"/>
+      </w:pPr>
+      <w:rPr>
+        <w:rFonts w:ascii="Wingdings" w:hAnsi="Wingdings" w:cs="Wingdings" w:hint="default"/>
+      </w:rPr>
+    </w:lvl>
+    <w:lvl w:ilvl="3">
+      <w:start w:val="1"/>
+      <w:numFmt w:val="bullet"/>
+      <w:lvlText w:val=""/>
+      <w:lvlJc w:val="left"/>
+      <w:pPr>
+        <w:ind w:left="2880" w:hanging="360"/>
+      </w:pPr>
+      <w:rPr>
+        <w:rFonts w:ascii="Symbol" w:hAnsi="Symbol" w:cs="Symbol" w:hint="default"/>
+      </w:rPr>
+    </w:lvl>
+    <w:lvl w:ilvl="4">
+      <w:start w:val="1"/>
+      <w:numFmt w:val="bullet"/>
+      <w:lvlText w:val="o"/>
+      <w:lvlJc w:val="left"/>
+      <w:pPr>
+        <w:ind w:left="3600" w:hanging="360"/>
+      </w:pPr>
+      <w:rPr>
+        <w:rFonts w:ascii="Courier New" w:hAnsi="Courier New" w:cs="Courier New" w:hint="default"/>
+      </w:rPr>
+    </w:lvl>
+    <w:lvl w:ilvl="5">
+      <w:start w:val="1"/>
+      <w:numFmt w:val="bullet"/>
+      <w:lvlText w:val=""/>
+      <w:lvlJc w:val="left"/>
+      <w:pPr>
+        <w:ind w:left="4320" w:hanging="360"/>
+      </w:pPr>
+      <w:rPr>
+        <w:rFonts w:ascii="Wingdings" w:hAnsi="Wingdings" w:cs="Wingdings" w:hint="default"/>
+      </w:rPr>
+    </w:lvl>
+    <w:lvl w:ilvl="6">
+      <w:start w:val="1"/>
+      <w:numFmt w:val="bullet"/>
+      <w:lvlText w:val=""/>
+      <w:lvlJc w:val="left"/>
+      <w:pPr>
+        <w:ind w:left="5040" w:hanging="360"/>
+      </w:pPr>
+      <w:rPr>
+        <w:rFonts w:ascii="Symbol" w:hAnsi="Symbol" w:cs="Symbol" w:hint="default"/>
+      </w:rPr>
+    </w:lvl>
+    <w:lvl w:ilvl="7">
+      <w:start w:val="1"/>
+      <w:numFmt w:val="bullet"/>
+      <w:lvlText w:val="o"/>
+      <w:lvlJc w:val="left"/>
+      <w:pPr>
+        <w:ind w:left="5760" w:hanging="360"/>
+      </w:pPr>
+      <w:rPr>
+        <w:rFonts w:ascii="Courier New" w:hAnsi="Courier New" w:cs="Courier New" w:hint="default"/>
+      </w:rPr>
+    </w:lvl>
+    <w:lvl w:ilvl="8">
+      <w:start w:val="1"/>
+      <w:numFmt w:val="bullet"/>
+      <w:lvlText w:val=""/>
+      <w:lvlJc w:val="left"/>
+      <w:pPr>
+        <w:ind w:left="6480" w:hanging="360"/>
+      </w:pPr>
+      <w:rPr>
+        <w:rFonts w:ascii="Wingdings" w:hAnsi="Wingdings" w:cs="Wingdings" w:hint="default"/>
+      </w:rPr>
+    </w:lvl>
+  </w:abstractNum>
+  <w:abstractNum w:abstractNumId="21">
+    <w:nsid w:val="74996598"/>
+    <w:multiLevelType w:val="multilevel"/>
+    <w:tmpl w:val="C0E2498C"/>
+    <w:lvl w:ilvl="0">
+      <w:start w:val="1"/>
+      <w:numFmt w:val="bullet"/>
+      <w:lvlText w:val=""/>
+      <w:lvlJc w:val="left"/>
+      <w:pPr>
+        <w:ind w:left="720" w:hanging="360"/>
+      </w:pPr>
+      <w:rPr>
+        <w:rFonts w:ascii="Symbol" w:hAnsi="Symbol" w:hint="default"/>
+      </w:rPr>
+    </w:lvl>
+    <w:lvl w:ilvl="1">
+      <w:start w:val="1"/>
+      <w:numFmt w:val="bullet"/>
+      <w:lvlText w:val="o"/>
+      <w:lvlJc w:val="left"/>
+      <w:pPr>
+        <w:ind w:left="1440" w:hanging="360"/>
+      </w:pPr>
+      <w:rPr>
+        <w:rFonts w:ascii="Courier New" w:hAnsi="Courier New" w:cs="Courier New" w:hint="default"/>
+      </w:rPr>
+    </w:lvl>
+    <w:lvl w:ilvl="2">
+      <w:start w:val="1"/>
+      <w:numFmt w:val="bullet"/>
+      <w:lvlText w:val=""/>
+      <w:lvlJc w:val="left"/>
+      <w:pPr>
+        <w:ind w:left="2160" w:hanging="360"/>
+      </w:pPr>
+      <w:rPr>
+        <w:rFonts w:ascii="Wingdings" w:hAnsi="Wingdings" w:cs="Wingdings" w:hint="default"/>
+      </w:rPr>
+    </w:lvl>
+    <w:lvl w:ilvl="3">
+      <w:start w:val="1"/>
+      <w:numFmt w:val="bullet"/>
+      <w:lvlText w:val=""/>
+      <w:lvlJc w:val="left"/>
+      <w:pPr>
+        <w:ind w:left="2880" w:hanging="360"/>
+      </w:pPr>
+      <w:rPr>
+        <w:rFonts w:ascii="Symbol" w:hAnsi="Symbol" w:cs="Symbol" w:hint="default"/>
+      </w:rPr>
+    </w:lvl>
+    <w:lvl w:ilvl="4">
+      <w:start w:val="1"/>
+      <w:numFmt w:val="bullet"/>
+      <w:lvlText w:val="o"/>
+      <w:lvlJc w:val="left"/>
+      <w:pPr>
+        <w:ind w:left="3600" w:hanging="360"/>
+      </w:pPr>
+      <w:rPr>
+        <w:rFonts w:ascii="Courier New" w:hAnsi="Courier New" w:cs="Courier New" w:hint="default"/>
+      </w:rPr>
+    </w:lvl>
+    <w:lvl w:ilvl="5">
+      <w:start w:val="1"/>
+      <w:numFmt w:val="bullet"/>
+      <w:lvlText w:val=""/>
+      <w:lvlJc w:val="left"/>
+      <w:pPr>
+        <w:ind w:left="4320" w:hanging="360"/>
+      </w:pPr>
+      <w:rPr>
+        <w:rFonts w:ascii="Wingdings" w:hAnsi="Wingdings" w:cs="Wingdings" w:hint="default"/>
+      </w:rPr>
+    </w:lvl>
+    <w:lvl w:ilvl="6">
+      <w:start w:val="1"/>
+      <w:numFmt w:val="bullet"/>
+      <w:lvlText w:val=""/>
+      <w:lvlJc w:val="left"/>
+      <w:pPr>
+        <w:ind w:left="5040" w:hanging="360"/>
+      </w:pPr>
+      <w:rPr>
+        <w:rFonts w:ascii="Symbol" w:hAnsi="Symbol" w:cs="Symbol" w:hint="default"/>
+      </w:rPr>
+    </w:lvl>
+    <w:lvl w:ilvl="7">
+      <w:start w:val="1"/>
+      <w:numFmt w:val="bullet"/>
+      <w:lvlText w:val="o"/>
+      <w:lvlJc w:val="left"/>
+      <w:pPr>
+        <w:ind w:left="5760" w:hanging="360"/>
+      </w:pPr>
+      <w:rPr>
+        <w:rFonts w:ascii="Courier New" w:hAnsi="Courier New" w:cs="Courier New" w:hint="default"/>
+      </w:rPr>
+    </w:lvl>
+    <w:lvl w:ilvl="8">
+      <w:start w:val="1"/>
+      <w:numFmt w:val="bullet"/>
+      <w:lvlText w:val=""/>
+      <w:lvlJc w:val="left"/>
+      <w:pPr>
+        <w:ind w:left="6480" w:hanging="360"/>
+      </w:pPr>
+      <w:rPr>
+        <w:rFonts w:ascii="Wingdings" w:hAnsi="Wingdings" w:cs="Wingdings" w:hint="default"/>
+      </w:rPr>
+    </w:lvl>
+  </w:abstractNum>
+  <w:abstractNum w:abstractNumId="22">
     <w:nsid w:val="78B03E23"/>
     <w:multiLevelType w:val="hybridMultilevel"/>
     <w:tmpl w:val="FE5CB71E"/>
@@ -7140,46 +9511,73 @@
     </w:lvl>
   </w:abstractNum>
   <w:num w:numId="1">
+    <w:abstractNumId w:val="12"/>
+  </w:num>
+  <w:num w:numId="2">
+    <w:abstractNumId w:val="11"/>
+  </w:num>
+  <w:num w:numId="3">
+    <w:abstractNumId w:val="8"/>
+  </w:num>
+  <w:num w:numId="4">
+    <w:abstractNumId w:val="13"/>
+  </w:num>
+  <w:num w:numId="5">
+    <w:abstractNumId w:val="1"/>
+  </w:num>
+  <w:num w:numId="6">
+    <w:abstractNumId w:val="22"/>
+  </w:num>
+  <w:num w:numId="7">
+    <w:abstractNumId w:val="19"/>
+  </w:num>
+  <w:num w:numId="8">
+    <w:abstractNumId w:val="10"/>
+  </w:num>
+  <w:num w:numId="9">
     <w:abstractNumId w:val="7"/>
   </w:num>
-  <w:num w:numId="2">
+  <w:num w:numId="10">
+    <w:abstractNumId w:val="5"/>
+  </w:num>
+  <w:num w:numId="11">
+    <w:abstractNumId w:val="15"/>
+  </w:num>
+  <w:num w:numId="12">
     <w:abstractNumId w:val="6"/>
   </w:num>
-  <w:num w:numId="3">
-    <w:abstractNumId w:val="4"/>
+  <w:num w:numId="13">
+    <w:abstractNumId w:val="16"/>
   </w:num>
-  <w:num w:numId="4">
-    <w:abstractNumId w:val="8"/>
+  <w:num w:numId="14">
+    <w:abstractNumId w:val="14"/>
   </w:num>
-  <w:num w:numId="5">
+  <w:num w:numId="15">
+    <w:abstractNumId w:val="2"/>
+  </w:num>
+  <w:num w:numId="16">
     <w:abstractNumId w:val="0"/>
   </w:num>
-  <w:num w:numId="6">
-    <w:abstractNumId w:val="13"/>
+  <w:num w:numId="17">
+    <w:abstractNumId w:val="17"/>
   </w:num>
-  <w:num w:numId="7">
-    <w:abstractNumId w:val="12"/>
+  <w:num w:numId="18">
+    <w:abstractNumId w:val="21"/>
   </w:num>
-  <w:num w:numId="8">
-    <w:abstractNumId w:val="5"/>
+  <w:num w:numId="19">
+    <w:abstractNumId w:val="18"/>
   </w:num>
-  <w:num w:numId="9">
+  <w:num w:numId="20">
+    <w:abstractNumId w:val="20"/>
+  </w:num>
+  <w:num w:numId="21">
     <w:abstractNumId w:val="3"/>
   </w:num>
-  <w:num w:numId="10">
-    <w:abstractNumId w:val="1"/>
+  <w:num w:numId="22">
+    <w:abstractNumId w:val="9"/>
   </w:num>
-  <w:num w:numId="11">
-    <w:abstractNumId w:val="10"/>
-  </w:num>
-  <w:num w:numId="12">
-    <w:abstractNumId w:val="2"/>
-  </w:num>
-  <w:num w:numId="13">
-    <w:abstractNumId w:val="11"/>
-  </w:num>
-  <w:num w:numId="14">
-    <w:abstractNumId w:val="9"/>
+  <w:num w:numId="23">
+    <w:abstractNumId w:val="4"/>
   </w:num>
 </w:numbering>
 </file>
@@ -7647,6 +10045,7 @@
   <w:style w:type="character" w:default="1" w:styleId="DefaultParagraphFont">
     <w:name w:val="Default Paragraph Font"/>
     <w:uiPriority w:val="1"/>
+    <w:semiHidden/>
     <w:unhideWhenUsed/>
   </w:style>
   <w:style w:type="table" w:default="1" w:styleId="TableNormal">
@@ -9624,57 +12023,57 @@
   </dgm:ptLst>
   <dgm:cxnLst>
     <dgm:cxn modelId="{0C8C2892-0EA0-4675-91EF-752EF8999D5F}" srcId="{12D8BDE6-0E6E-4E88-8B9D-13E4333BC26B}" destId="{702702AB-FC13-4C75-B379-132621817E25}" srcOrd="0" destOrd="0" parTransId="{A0725917-3F88-4488-8864-F26A342AC737}" sibTransId="{2D252B2E-28CA-443D-ABFC-FF895CBE7968}"/>
+    <dgm:cxn modelId="{7DCB7ED5-78AB-430F-A6F3-A3DCA2B97D15}" type="presOf" srcId="{B17AA95E-278D-4D97-94C0-B43F67B24CA3}" destId="{714689B0-FC03-4C38-AFEC-7909B356C4D8}" srcOrd="0" destOrd="0" presId="urn:microsoft.com/office/officeart/2005/8/layout/lProcess2"/>
+    <dgm:cxn modelId="{B8F2C439-E576-4582-B3F2-4D51A48CD26B}" type="presOf" srcId="{FEBA5486-8B47-48D1-92DD-D092FDF043E4}" destId="{C731CD0F-F365-4213-BB5D-2E6E64D85E9A}" srcOrd="1" destOrd="0" presId="urn:microsoft.com/office/officeart/2005/8/layout/lProcess2"/>
     <dgm:cxn modelId="{AFD74C8F-F6B8-478D-8785-A84E7D0D0298}" srcId="{5CCEF005-06F8-4375-B492-1CE5C3768C2A}" destId="{12D8BDE6-0E6E-4E88-8B9D-13E4333BC26B}" srcOrd="1" destOrd="0" parTransId="{6F5FBDBE-1FFB-447A-8E50-097A0C1CDA4B}" sibTransId="{168EE5D4-23F5-40E3-9A9A-17A10CF8995C}"/>
-    <dgm:cxn modelId="{0647354D-679A-4D45-9BF8-D04C8EA068B7}" type="presOf" srcId="{B17AA95E-278D-4D97-94C0-B43F67B24CA3}" destId="{714689B0-FC03-4C38-AFEC-7909B356C4D8}" srcOrd="0" destOrd="0" presId="urn:microsoft.com/office/officeart/2005/8/layout/lProcess2"/>
     <dgm:cxn modelId="{A71BD5B3-B03E-4D71-AAC2-5B576915F4DC}" srcId="{FEBA5486-8B47-48D1-92DD-D092FDF043E4}" destId="{683FC04C-A588-4511-8A7A-5257E3779821}" srcOrd="2" destOrd="0" parTransId="{92191C79-0AB3-4A24-AC4B-13A52D3CC094}" sibTransId="{548CC6FC-86BA-41C8-9C3B-C184E0D65CA5}"/>
     <dgm:cxn modelId="{820E8C24-8AB3-4850-83D8-D59F35235887}" srcId="{5CCEF005-06F8-4375-B492-1CE5C3768C2A}" destId="{FEBA5486-8B47-48D1-92DD-D092FDF043E4}" srcOrd="0" destOrd="0" parTransId="{5A913A79-3827-46A7-86AF-4E27AC524383}" sibTransId="{ACA1DC1E-7A98-4B00-A8DF-5059A43EA61B}"/>
-    <dgm:cxn modelId="{E4E829E4-CA14-4798-9331-BFC9EE836504}" type="presOf" srcId="{12D8BDE6-0E6E-4E88-8B9D-13E4333BC26B}" destId="{270699D2-AFA9-4852-B798-B8644B041D2F}" srcOrd="0" destOrd="0" presId="urn:microsoft.com/office/officeart/2005/8/layout/lProcess2"/>
+    <dgm:cxn modelId="{279049D3-62D6-409C-84B0-C47AF15BBFCA}" type="presOf" srcId="{183AF0AE-0C47-4B36-8800-3203FE870DEE}" destId="{4943F188-ADEE-4C4D-B6D0-9CE1FFE06074}" srcOrd="1" destOrd="0" presId="urn:microsoft.com/office/officeart/2005/8/layout/lProcess2"/>
     <dgm:cxn modelId="{713BB45F-A6D4-4F89-B7E1-738CF2410E82}" srcId="{12D8BDE6-0E6E-4E88-8B9D-13E4333BC26B}" destId="{B17AA95E-278D-4D97-94C0-B43F67B24CA3}" srcOrd="2" destOrd="0" parTransId="{1A08482B-A616-4429-840B-25C8F616EFBE}" sibTransId="{02C3E212-149C-41E2-B19D-2E368D35C6C8}"/>
-    <dgm:cxn modelId="{B31EF517-7D9A-44CF-8CF1-B8BA5FD27C6D}" type="presOf" srcId="{683FC04C-A588-4511-8A7A-5257E3779821}" destId="{AD64E1E4-C9F8-4DBE-9385-6CC16C8FABA5}" srcOrd="0" destOrd="0" presId="urn:microsoft.com/office/officeart/2005/8/layout/lProcess2"/>
-    <dgm:cxn modelId="{4C9C3523-949F-4F19-910A-DA6EF9AA867D}" type="presOf" srcId="{D2558FFF-1C41-44BC-A341-A838A58E92A2}" destId="{F0EF2183-9A7B-4C50-B91E-76A0DE339B87}" srcOrd="0" destOrd="0" presId="urn:microsoft.com/office/officeart/2005/8/layout/lProcess2"/>
-    <dgm:cxn modelId="{E1C3DCDA-76C1-478A-9386-EFE13D2C19C8}" type="presOf" srcId="{702702AB-FC13-4C75-B379-132621817E25}" destId="{9E463780-906F-4506-82FE-B562DDF9A2F2}" srcOrd="0" destOrd="0" presId="urn:microsoft.com/office/officeart/2005/8/layout/lProcess2"/>
-    <dgm:cxn modelId="{A308ABED-3ADB-4557-B717-D20CBF41AFB0}" type="presOf" srcId="{A6C29DA5-9FE4-4661-AF3E-18D165D44264}" destId="{7D494A01-6847-4575-9997-E7876FE0061F}" srcOrd="0" destOrd="0" presId="urn:microsoft.com/office/officeart/2005/8/layout/lProcess2"/>
+    <dgm:cxn modelId="{8D83F551-7EAE-4520-BC9D-42995CDBD8FD}" type="presOf" srcId="{0B0351C1-7114-4A47-9210-C343B233DB87}" destId="{98942CB2-A319-495A-BDF2-F0E88E0F714E}" srcOrd="0" destOrd="0" presId="urn:microsoft.com/office/officeart/2005/8/layout/lProcess2"/>
+    <dgm:cxn modelId="{0DEE66D1-A721-4740-9835-0531BFBB3F47}" type="presOf" srcId="{183AF0AE-0C47-4B36-8800-3203FE870DEE}" destId="{3A59685D-67AB-453F-B61C-DEC7441C1EE9}" srcOrd="0" destOrd="0" presId="urn:microsoft.com/office/officeart/2005/8/layout/lProcess2"/>
+    <dgm:cxn modelId="{CE7489E7-E9ED-4E24-81EF-B04443EF2067}" type="presOf" srcId="{683FC04C-A588-4511-8A7A-5257E3779821}" destId="{AD64E1E4-C9F8-4DBE-9385-6CC16C8FABA5}" srcOrd="0" destOrd="0" presId="urn:microsoft.com/office/officeart/2005/8/layout/lProcess2"/>
     <dgm:cxn modelId="{A3F1608A-7852-4494-8781-EEB1B66E2EF8}" srcId="{183AF0AE-0C47-4B36-8800-3203FE870DEE}" destId="{D2558FFF-1C41-44BC-A341-A838A58E92A2}" srcOrd="0" destOrd="0" parTransId="{E918D222-4EC1-4F54-AF89-234BFDE2A32E}" sibTransId="{320845DB-1BC9-4640-A4B7-882509D753A3}"/>
-    <dgm:cxn modelId="{4E768D60-1CE7-4FBE-AD0C-B881810F5E03}" type="presOf" srcId="{183AF0AE-0C47-4B36-8800-3203FE870DEE}" destId="{4943F188-ADEE-4C4D-B6D0-9CE1FFE06074}" srcOrd="1" destOrd="0" presId="urn:microsoft.com/office/officeart/2005/8/layout/lProcess2"/>
-    <dgm:cxn modelId="{4C1C0F9E-28A7-4301-8131-5250DBCFB1C4}" type="presOf" srcId="{FEBA5486-8B47-48D1-92DD-D092FDF043E4}" destId="{DDD474FF-57D8-44CB-8DC0-293BF900EDC0}" srcOrd="0" destOrd="0" presId="urn:microsoft.com/office/officeart/2005/8/layout/lProcess2"/>
+    <dgm:cxn modelId="{250FABD7-5220-433F-B1D1-7DE068BFB3BB}" type="presOf" srcId="{FEBA5486-8B47-48D1-92DD-D092FDF043E4}" destId="{DDD474FF-57D8-44CB-8DC0-293BF900EDC0}" srcOrd="0" destOrd="0" presId="urn:microsoft.com/office/officeart/2005/8/layout/lProcess2"/>
     <dgm:cxn modelId="{EECBAABC-0883-45E4-B296-B156043E8E36}" srcId="{12D8BDE6-0E6E-4E88-8B9D-13E4333BC26B}" destId="{0B0351C1-7114-4A47-9210-C343B233DB87}" srcOrd="1" destOrd="0" parTransId="{CFF5A1B4-C739-44C7-8AEE-7C6AC9154497}" sibTransId="{EE90D66E-4F97-42E3-A51D-888AA62BF535}"/>
+    <dgm:cxn modelId="{E994CFBC-8281-4FA5-BBAD-D73077B9E592}" type="presOf" srcId="{D2558FFF-1C41-44BC-A341-A838A58E92A2}" destId="{F0EF2183-9A7B-4C50-B91E-76A0DE339B87}" srcOrd="0" destOrd="0" presId="urn:microsoft.com/office/officeart/2005/8/layout/lProcess2"/>
     <dgm:cxn modelId="{C131B43E-AC2F-4875-8F7F-EB77FA884BD3}" srcId="{FEBA5486-8B47-48D1-92DD-D092FDF043E4}" destId="{A6C29DA5-9FE4-4661-AF3E-18D165D44264}" srcOrd="1" destOrd="0" parTransId="{3DE959E2-B65F-4BBA-9D72-6409C1FB8445}" sibTransId="{6A387BE3-9E05-4C1D-81AC-9AA9AE11E77A}"/>
-    <dgm:cxn modelId="{5F32ECD6-CBF5-49BE-AC0E-D7318CA022CD}" type="presOf" srcId="{0B0351C1-7114-4A47-9210-C343B233DB87}" destId="{98942CB2-A319-495A-BDF2-F0E88E0F714E}" srcOrd="0" destOrd="0" presId="urn:microsoft.com/office/officeart/2005/8/layout/lProcess2"/>
-    <dgm:cxn modelId="{7A658B2A-8DCC-43DA-8E31-F62C7D27D5A7}" type="presOf" srcId="{4CEE1A79-9D33-4F35-ADF2-3AEC49F5BC10}" destId="{4A98620C-67A3-4018-A9E8-A693FFD1E307}" srcOrd="0" destOrd="0" presId="urn:microsoft.com/office/officeart/2005/8/layout/lProcess2"/>
-    <dgm:cxn modelId="{D54B1275-871D-476A-A8E8-324978CC5B7A}" type="presOf" srcId="{183AF0AE-0C47-4B36-8800-3203FE870DEE}" destId="{3A59685D-67AB-453F-B61C-DEC7441C1EE9}" srcOrd="0" destOrd="0" presId="urn:microsoft.com/office/officeart/2005/8/layout/lProcess2"/>
-    <dgm:cxn modelId="{4FA516D4-4E10-4524-A8C0-2A1393495CF6}" type="presOf" srcId="{FEBA5486-8B47-48D1-92DD-D092FDF043E4}" destId="{C731CD0F-F365-4213-BB5D-2E6E64D85E9A}" srcOrd="1" destOrd="0" presId="urn:microsoft.com/office/officeart/2005/8/layout/lProcess2"/>
-    <dgm:cxn modelId="{DFD1E788-20DA-492C-A45C-6163CA5A27DB}" type="presOf" srcId="{5CCEF005-06F8-4375-B492-1CE5C3768C2A}" destId="{C8E0682B-A7E6-462D-85D2-35F903B52915}" srcOrd="0" destOrd="0" presId="urn:microsoft.com/office/officeart/2005/8/layout/lProcess2"/>
-    <dgm:cxn modelId="{F994366B-CC26-46EC-ABA8-2AAFF44CDB7A}" type="presOf" srcId="{12D8BDE6-0E6E-4E88-8B9D-13E4333BC26B}" destId="{0E4C669D-B2CD-4FD4-A5D4-3F2DA1325D16}" srcOrd="1" destOrd="0" presId="urn:microsoft.com/office/officeart/2005/8/layout/lProcess2"/>
+    <dgm:cxn modelId="{BC3AFA19-95E2-46F7-AAC5-0F3B99AAF146}" type="presOf" srcId="{A6C29DA5-9FE4-4661-AF3E-18D165D44264}" destId="{7D494A01-6847-4575-9997-E7876FE0061F}" srcOrd="0" destOrd="0" presId="urn:microsoft.com/office/officeart/2005/8/layout/lProcess2"/>
+    <dgm:cxn modelId="{D7E83F0E-E30B-49D2-8A55-5C52B44D36AA}" type="presOf" srcId="{5CCEF005-06F8-4375-B492-1CE5C3768C2A}" destId="{C8E0682B-A7E6-462D-85D2-35F903B52915}" srcOrd="0" destOrd="0" presId="urn:microsoft.com/office/officeart/2005/8/layout/lProcess2"/>
+    <dgm:cxn modelId="{962A7195-701D-45A0-B2C9-2470531C0BD0}" type="presOf" srcId="{4CEE1A79-9D33-4F35-ADF2-3AEC49F5BC10}" destId="{4A98620C-67A3-4018-A9E8-A693FFD1E307}" srcOrd="0" destOrd="0" presId="urn:microsoft.com/office/officeart/2005/8/layout/lProcess2"/>
     <dgm:cxn modelId="{48DB11FC-A1B7-4671-B334-6DDB9A830A0F}" srcId="{FEBA5486-8B47-48D1-92DD-D092FDF043E4}" destId="{4CEE1A79-9D33-4F35-ADF2-3AEC49F5BC10}" srcOrd="0" destOrd="0" parTransId="{0E8D46FA-6190-4A92-ADBB-0F32A8808F0B}" sibTransId="{36EE47D4-29E0-4287-A1BA-5827ABA8DCE3}"/>
+    <dgm:cxn modelId="{B57AB705-1D6A-45C3-869B-5DD1AAD05E90}" type="presOf" srcId="{12D8BDE6-0E6E-4E88-8B9D-13E4333BC26B}" destId="{0E4C669D-B2CD-4FD4-A5D4-3F2DA1325D16}" srcOrd="1" destOrd="0" presId="urn:microsoft.com/office/officeart/2005/8/layout/lProcess2"/>
+    <dgm:cxn modelId="{8A3C3C17-8C2F-49AF-BE71-6AC65E41BB72}" type="presOf" srcId="{12D8BDE6-0E6E-4E88-8B9D-13E4333BC26B}" destId="{270699D2-AFA9-4852-B798-B8644B041D2F}" srcOrd="0" destOrd="0" presId="urn:microsoft.com/office/officeart/2005/8/layout/lProcess2"/>
     <dgm:cxn modelId="{70C121A5-F978-49A9-844B-C9C4405B6909}" srcId="{5CCEF005-06F8-4375-B492-1CE5C3768C2A}" destId="{183AF0AE-0C47-4B36-8800-3203FE870DEE}" srcOrd="2" destOrd="0" parTransId="{E5AE9967-F0B3-43AE-97C0-B32B5A1CCD45}" sibTransId="{219F5FCB-5ACC-40ED-8ECE-76800896E2E1}"/>
-    <dgm:cxn modelId="{16D46FB8-DD36-41E4-BB34-1EE57E077ADE}" type="presParOf" srcId="{C8E0682B-A7E6-462D-85D2-35F903B52915}" destId="{9A49C382-C8E7-43CB-A468-7CD004205057}" srcOrd="0" destOrd="0" presId="urn:microsoft.com/office/officeart/2005/8/layout/lProcess2"/>
-    <dgm:cxn modelId="{7621910C-DCC7-4C3F-A249-B84C77CE8EDD}" type="presParOf" srcId="{9A49C382-C8E7-43CB-A468-7CD004205057}" destId="{DDD474FF-57D8-44CB-8DC0-293BF900EDC0}" srcOrd="0" destOrd="0" presId="urn:microsoft.com/office/officeart/2005/8/layout/lProcess2"/>
-    <dgm:cxn modelId="{687EFFB4-9160-4C02-BA98-68B7A4471AD4}" type="presParOf" srcId="{9A49C382-C8E7-43CB-A468-7CD004205057}" destId="{C731CD0F-F365-4213-BB5D-2E6E64D85E9A}" srcOrd="1" destOrd="0" presId="urn:microsoft.com/office/officeart/2005/8/layout/lProcess2"/>
-    <dgm:cxn modelId="{1C35CC3F-1B51-4503-BA4C-16ECC6F762DB}" type="presParOf" srcId="{9A49C382-C8E7-43CB-A468-7CD004205057}" destId="{D5BC76BE-52DF-4125-BC5C-FF6A5ABAEE47}" srcOrd="2" destOrd="0" presId="urn:microsoft.com/office/officeart/2005/8/layout/lProcess2"/>
-    <dgm:cxn modelId="{78FF9A68-2A00-48CE-923F-F4024EFF4462}" type="presParOf" srcId="{D5BC76BE-52DF-4125-BC5C-FF6A5ABAEE47}" destId="{62147969-80DE-440F-830B-0B3D7142D89A}" srcOrd="0" destOrd="0" presId="urn:microsoft.com/office/officeart/2005/8/layout/lProcess2"/>
-    <dgm:cxn modelId="{D28481E3-1E91-4056-9A35-15445C835FB1}" type="presParOf" srcId="{62147969-80DE-440F-830B-0B3D7142D89A}" destId="{4A98620C-67A3-4018-A9E8-A693FFD1E307}" srcOrd="0" destOrd="0" presId="urn:microsoft.com/office/officeart/2005/8/layout/lProcess2"/>
-    <dgm:cxn modelId="{E302296C-AF54-4B32-8B4D-C9A5DA6A924B}" type="presParOf" srcId="{62147969-80DE-440F-830B-0B3D7142D89A}" destId="{2A150043-2A47-48A8-8E8C-877D1CC84042}" srcOrd="1" destOrd="0" presId="urn:microsoft.com/office/officeart/2005/8/layout/lProcess2"/>
-    <dgm:cxn modelId="{ADD45B54-766D-4F59-ABC4-F1FF276916F6}" type="presParOf" srcId="{62147969-80DE-440F-830B-0B3D7142D89A}" destId="{7D494A01-6847-4575-9997-E7876FE0061F}" srcOrd="2" destOrd="0" presId="urn:microsoft.com/office/officeart/2005/8/layout/lProcess2"/>
-    <dgm:cxn modelId="{77EC9BA4-AD2A-44A5-A0B5-3BD29708159A}" type="presParOf" srcId="{62147969-80DE-440F-830B-0B3D7142D89A}" destId="{8B658211-EA05-4E00-B5AF-6C235DA000B0}" srcOrd="3" destOrd="0" presId="urn:microsoft.com/office/officeart/2005/8/layout/lProcess2"/>
-    <dgm:cxn modelId="{476C0413-B968-4CC9-A8FE-F394C59E2010}" type="presParOf" srcId="{62147969-80DE-440F-830B-0B3D7142D89A}" destId="{AD64E1E4-C9F8-4DBE-9385-6CC16C8FABA5}" srcOrd="4" destOrd="0" presId="urn:microsoft.com/office/officeart/2005/8/layout/lProcess2"/>
-    <dgm:cxn modelId="{37CFA328-5C28-41DB-AB59-48F38A7724CE}" type="presParOf" srcId="{C8E0682B-A7E6-462D-85D2-35F903B52915}" destId="{79BDB81B-F4EC-4C92-BB06-ED54F5FA69E9}" srcOrd="1" destOrd="0" presId="urn:microsoft.com/office/officeart/2005/8/layout/lProcess2"/>
-    <dgm:cxn modelId="{CF7E62CF-D804-4957-8D43-6BC97B167ABA}" type="presParOf" srcId="{C8E0682B-A7E6-462D-85D2-35F903B52915}" destId="{F44A6E9A-B3F1-40F6-9BCF-9F53A61CDC3B}" srcOrd="2" destOrd="0" presId="urn:microsoft.com/office/officeart/2005/8/layout/lProcess2"/>
-    <dgm:cxn modelId="{01726CCF-4E48-4F0D-A1B2-A4A637608F2D}" type="presParOf" srcId="{F44A6E9A-B3F1-40F6-9BCF-9F53A61CDC3B}" destId="{270699D2-AFA9-4852-B798-B8644B041D2F}" srcOrd="0" destOrd="0" presId="urn:microsoft.com/office/officeart/2005/8/layout/lProcess2"/>
-    <dgm:cxn modelId="{AFFA5689-7E8C-472E-871D-0B5909784569}" type="presParOf" srcId="{F44A6E9A-B3F1-40F6-9BCF-9F53A61CDC3B}" destId="{0E4C669D-B2CD-4FD4-A5D4-3F2DA1325D16}" srcOrd="1" destOrd="0" presId="urn:microsoft.com/office/officeart/2005/8/layout/lProcess2"/>
-    <dgm:cxn modelId="{4C9B1E11-81AF-4F9C-82B6-CA06D46DF394}" type="presParOf" srcId="{F44A6E9A-B3F1-40F6-9BCF-9F53A61CDC3B}" destId="{77E8A5A2-D444-4461-B776-94067456DF6D}" srcOrd="2" destOrd="0" presId="urn:microsoft.com/office/officeart/2005/8/layout/lProcess2"/>
-    <dgm:cxn modelId="{04CEED96-FCEE-458D-98DA-7C460BB50E53}" type="presParOf" srcId="{77E8A5A2-D444-4461-B776-94067456DF6D}" destId="{3337A646-DA7C-4E07-BF84-F30C3B7D077B}" srcOrd="0" destOrd="0" presId="urn:microsoft.com/office/officeart/2005/8/layout/lProcess2"/>
-    <dgm:cxn modelId="{427F69F8-E7FA-4755-A9D9-26A30A46C6DF}" type="presParOf" srcId="{3337A646-DA7C-4E07-BF84-F30C3B7D077B}" destId="{9E463780-906F-4506-82FE-B562DDF9A2F2}" srcOrd="0" destOrd="0" presId="urn:microsoft.com/office/officeart/2005/8/layout/lProcess2"/>
-    <dgm:cxn modelId="{1390FF80-C725-43F3-9C32-162B1DA2E37D}" type="presParOf" srcId="{3337A646-DA7C-4E07-BF84-F30C3B7D077B}" destId="{37774478-A17C-4A81-9568-6ACCAB856F83}" srcOrd="1" destOrd="0" presId="urn:microsoft.com/office/officeart/2005/8/layout/lProcess2"/>
-    <dgm:cxn modelId="{6CCC55EE-6DBF-44FB-82DE-9CFD5CF08CC0}" type="presParOf" srcId="{3337A646-DA7C-4E07-BF84-F30C3B7D077B}" destId="{98942CB2-A319-495A-BDF2-F0E88E0F714E}" srcOrd="2" destOrd="0" presId="urn:microsoft.com/office/officeart/2005/8/layout/lProcess2"/>
-    <dgm:cxn modelId="{7698838C-D39F-4D90-974E-6B272A6F0889}" type="presParOf" srcId="{3337A646-DA7C-4E07-BF84-F30C3B7D077B}" destId="{B1F92A68-7E0D-47DE-A78D-8959BFC1325A}" srcOrd="3" destOrd="0" presId="urn:microsoft.com/office/officeart/2005/8/layout/lProcess2"/>
-    <dgm:cxn modelId="{CE970D9D-E2D5-41F8-B101-5039DFA23EB6}" type="presParOf" srcId="{3337A646-DA7C-4E07-BF84-F30C3B7D077B}" destId="{714689B0-FC03-4C38-AFEC-7909B356C4D8}" srcOrd="4" destOrd="0" presId="urn:microsoft.com/office/officeart/2005/8/layout/lProcess2"/>
-    <dgm:cxn modelId="{6EC569FE-64CC-4A0F-93A8-F8D0944B59A6}" type="presParOf" srcId="{C8E0682B-A7E6-462D-85D2-35F903B52915}" destId="{8BECF7CD-6F91-4FE3-923E-071C576AF94F}" srcOrd="3" destOrd="0" presId="urn:microsoft.com/office/officeart/2005/8/layout/lProcess2"/>
-    <dgm:cxn modelId="{71C44900-4C03-4860-B400-77754174A681}" type="presParOf" srcId="{C8E0682B-A7E6-462D-85D2-35F903B52915}" destId="{2DEFAA93-0057-4B28-906C-EE1AA692F83C}" srcOrd="4" destOrd="0" presId="urn:microsoft.com/office/officeart/2005/8/layout/lProcess2"/>
-    <dgm:cxn modelId="{F6CC5166-545B-48A1-8252-1D5D4AAFD459}" type="presParOf" srcId="{2DEFAA93-0057-4B28-906C-EE1AA692F83C}" destId="{3A59685D-67AB-453F-B61C-DEC7441C1EE9}" srcOrd="0" destOrd="0" presId="urn:microsoft.com/office/officeart/2005/8/layout/lProcess2"/>
-    <dgm:cxn modelId="{B750260D-9A0F-4A98-B6D6-998D26CAE498}" type="presParOf" srcId="{2DEFAA93-0057-4B28-906C-EE1AA692F83C}" destId="{4943F188-ADEE-4C4D-B6D0-9CE1FFE06074}" srcOrd="1" destOrd="0" presId="urn:microsoft.com/office/officeart/2005/8/layout/lProcess2"/>
-    <dgm:cxn modelId="{BC52F9F0-FBA4-4734-93D5-9BE45BF330F9}" type="presParOf" srcId="{2DEFAA93-0057-4B28-906C-EE1AA692F83C}" destId="{5CB9300A-1524-44AD-8CE0-154D47115796}" srcOrd="2" destOrd="0" presId="urn:microsoft.com/office/officeart/2005/8/layout/lProcess2"/>
-    <dgm:cxn modelId="{62CFF6E1-AEA2-4A27-BDA8-AC2E3A1EA823}" type="presParOf" srcId="{5CB9300A-1524-44AD-8CE0-154D47115796}" destId="{30BCDCE4-023A-4B8B-891A-5BD9AEAE2303}" srcOrd="0" destOrd="0" presId="urn:microsoft.com/office/officeart/2005/8/layout/lProcess2"/>
-    <dgm:cxn modelId="{B533D29C-9BB0-416F-A2CF-BC007AC79B3A}" type="presParOf" srcId="{30BCDCE4-023A-4B8B-891A-5BD9AEAE2303}" destId="{F0EF2183-9A7B-4C50-B91E-76A0DE339B87}" srcOrd="0" destOrd="0" presId="urn:microsoft.com/office/officeart/2005/8/layout/lProcess2"/>
+    <dgm:cxn modelId="{B9997CE8-1F6F-474E-A3C9-B5CD9F90ED13}" type="presOf" srcId="{702702AB-FC13-4C75-B379-132621817E25}" destId="{9E463780-906F-4506-82FE-B562DDF9A2F2}" srcOrd="0" destOrd="0" presId="urn:microsoft.com/office/officeart/2005/8/layout/lProcess2"/>
+    <dgm:cxn modelId="{900646BE-9557-499C-98DD-7BDE6B867397}" type="presParOf" srcId="{C8E0682B-A7E6-462D-85D2-35F903B52915}" destId="{9A49C382-C8E7-43CB-A468-7CD004205057}" srcOrd="0" destOrd="0" presId="urn:microsoft.com/office/officeart/2005/8/layout/lProcess2"/>
+    <dgm:cxn modelId="{020A5FD5-04DF-4E2A-ACE3-A60A227B29E0}" type="presParOf" srcId="{9A49C382-C8E7-43CB-A468-7CD004205057}" destId="{DDD474FF-57D8-44CB-8DC0-293BF900EDC0}" srcOrd="0" destOrd="0" presId="urn:microsoft.com/office/officeart/2005/8/layout/lProcess2"/>
+    <dgm:cxn modelId="{03CFE4EC-90D9-4EAC-BC57-8BAE093B99CF}" type="presParOf" srcId="{9A49C382-C8E7-43CB-A468-7CD004205057}" destId="{C731CD0F-F365-4213-BB5D-2E6E64D85E9A}" srcOrd="1" destOrd="0" presId="urn:microsoft.com/office/officeart/2005/8/layout/lProcess2"/>
+    <dgm:cxn modelId="{0E8CEAEE-6EC2-4A08-A240-E55FDCF6CBBB}" type="presParOf" srcId="{9A49C382-C8E7-43CB-A468-7CD004205057}" destId="{D5BC76BE-52DF-4125-BC5C-FF6A5ABAEE47}" srcOrd="2" destOrd="0" presId="urn:microsoft.com/office/officeart/2005/8/layout/lProcess2"/>
+    <dgm:cxn modelId="{5630E11B-0E86-49EC-8A79-E384F3F9A927}" type="presParOf" srcId="{D5BC76BE-52DF-4125-BC5C-FF6A5ABAEE47}" destId="{62147969-80DE-440F-830B-0B3D7142D89A}" srcOrd="0" destOrd="0" presId="urn:microsoft.com/office/officeart/2005/8/layout/lProcess2"/>
+    <dgm:cxn modelId="{6F06F245-E6AD-4AFF-AA5B-7B080BE5DCE9}" type="presParOf" srcId="{62147969-80DE-440F-830B-0B3D7142D89A}" destId="{4A98620C-67A3-4018-A9E8-A693FFD1E307}" srcOrd="0" destOrd="0" presId="urn:microsoft.com/office/officeart/2005/8/layout/lProcess2"/>
+    <dgm:cxn modelId="{CCDFD29E-2FE7-4B56-8DB1-82DB5B7183D9}" type="presParOf" srcId="{62147969-80DE-440F-830B-0B3D7142D89A}" destId="{2A150043-2A47-48A8-8E8C-877D1CC84042}" srcOrd="1" destOrd="0" presId="urn:microsoft.com/office/officeart/2005/8/layout/lProcess2"/>
+    <dgm:cxn modelId="{2BDCBC03-66F3-40E3-8A1A-0D0A1710E8A3}" type="presParOf" srcId="{62147969-80DE-440F-830B-0B3D7142D89A}" destId="{7D494A01-6847-4575-9997-E7876FE0061F}" srcOrd="2" destOrd="0" presId="urn:microsoft.com/office/officeart/2005/8/layout/lProcess2"/>
+    <dgm:cxn modelId="{ACED782B-EFF3-410A-99D7-D9376A47ACB6}" type="presParOf" srcId="{62147969-80DE-440F-830B-0B3D7142D89A}" destId="{8B658211-EA05-4E00-B5AF-6C235DA000B0}" srcOrd="3" destOrd="0" presId="urn:microsoft.com/office/officeart/2005/8/layout/lProcess2"/>
+    <dgm:cxn modelId="{8D65A499-CD14-4BE6-8215-AA3BBD246535}" type="presParOf" srcId="{62147969-80DE-440F-830B-0B3D7142D89A}" destId="{AD64E1E4-C9F8-4DBE-9385-6CC16C8FABA5}" srcOrd="4" destOrd="0" presId="urn:microsoft.com/office/officeart/2005/8/layout/lProcess2"/>
+    <dgm:cxn modelId="{1F73AD81-3DC6-4094-9C19-413E63C8B77B}" type="presParOf" srcId="{C8E0682B-A7E6-462D-85D2-35F903B52915}" destId="{79BDB81B-F4EC-4C92-BB06-ED54F5FA69E9}" srcOrd="1" destOrd="0" presId="urn:microsoft.com/office/officeart/2005/8/layout/lProcess2"/>
+    <dgm:cxn modelId="{BD556554-8934-404F-9D0E-FDC6B33B3BDF}" type="presParOf" srcId="{C8E0682B-A7E6-462D-85D2-35F903B52915}" destId="{F44A6E9A-B3F1-40F6-9BCF-9F53A61CDC3B}" srcOrd="2" destOrd="0" presId="urn:microsoft.com/office/officeart/2005/8/layout/lProcess2"/>
+    <dgm:cxn modelId="{9EBE1491-24BD-45E1-A4BF-C6D26CA64A20}" type="presParOf" srcId="{F44A6E9A-B3F1-40F6-9BCF-9F53A61CDC3B}" destId="{270699D2-AFA9-4852-B798-B8644B041D2F}" srcOrd="0" destOrd="0" presId="urn:microsoft.com/office/officeart/2005/8/layout/lProcess2"/>
+    <dgm:cxn modelId="{2148ADB1-F4D4-417E-AD48-7F47E9890C87}" type="presParOf" srcId="{F44A6E9A-B3F1-40F6-9BCF-9F53A61CDC3B}" destId="{0E4C669D-B2CD-4FD4-A5D4-3F2DA1325D16}" srcOrd="1" destOrd="0" presId="urn:microsoft.com/office/officeart/2005/8/layout/lProcess2"/>
+    <dgm:cxn modelId="{936959D4-9B61-4A27-A5C2-CDB9C4190860}" type="presParOf" srcId="{F44A6E9A-B3F1-40F6-9BCF-9F53A61CDC3B}" destId="{77E8A5A2-D444-4461-B776-94067456DF6D}" srcOrd="2" destOrd="0" presId="urn:microsoft.com/office/officeart/2005/8/layout/lProcess2"/>
+    <dgm:cxn modelId="{861D2C96-00B3-4C38-BC7F-09B2DDB6B678}" type="presParOf" srcId="{77E8A5A2-D444-4461-B776-94067456DF6D}" destId="{3337A646-DA7C-4E07-BF84-F30C3B7D077B}" srcOrd="0" destOrd="0" presId="urn:microsoft.com/office/officeart/2005/8/layout/lProcess2"/>
+    <dgm:cxn modelId="{3C4C01E6-26DF-4D51-838D-924E0CDABC2F}" type="presParOf" srcId="{3337A646-DA7C-4E07-BF84-F30C3B7D077B}" destId="{9E463780-906F-4506-82FE-B562DDF9A2F2}" srcOrd="0" destOrd="0" presId="urn:microsoft.com/office/officeart/2005/8/layout/lProcess2"/>
+    <dgm:cxn modelId="{1051BD3E-CB8D-41C9-B888-C503F44083B6}" type="presParOf" srcId="{3337A646-DA7C-4E07-BF84-F30C3B7D077B}" destId="{37774478-A17C-4A81-9568-6ACCAB856F83}" srcOrd="1" destOrd="0" presId="urn:microsoft.com/office/officeart/2005/8/layout/lProcess2"/>
+    <dgm:cxn modelId="{AA55CCC5-0593-4075-8775-0A4A92346DE6}" type="presParOf" srcId="{3337A646-DA7C-4E07-BF84-F30C3B7D077B}" destId="{98942CB2-A319-495A-BDF2-F0E88E0F714E}" srcOrd="2" destOrd="0" presId="urn:microsoft.com/office/officeart/2005/8/layout/lProcess2"/>
+    <dgm:cxn modelId="{449FF4EA-EE6A-4EA2-AEBE-F193CE9EDA58}" type="presParOf" srcId="{3337A646-DA7C-4E07-BF84-F30C3B7D077B}" destId="{B1F92A68-7E0D-47DE-A78D-8959BFC1325A}" srcOrd="3" destOrd="0" presId="urn:microsoft.com/office/officeart/2005/8/layout/lProcess2"/>
+    <dgm:cxn modelId="{080A2518-C6ED-4D35-B27E-6CD44F9019E6}" type="presParOf" srcId="{3337A646-DA7C-4E07-BF84-F30C3B7D077B}" destId="{714689B0-FC03-4C38-AFEC-7909B356C4D8}" srcOrd="4" destOrd="0" presId="urn:microsoft.com/office/officeart/2005/8/layout/lProcess2"/>
+    <dgm:cxn modelId="{A13AE872-B748-407D-A0FB-6EDA3E48197E}" type="presParOf" srcId="{C8E0682B-A7E6-462D-85D2-35F903B52915}" destId="{8BECF7CD-6F91-4FE3-923E-071C576AF94F}" srcOrd="3" destOrd="0" presId="urn:microsoft.com/office/officeart/2005/8/layout/lProcess2"/>
+    <dgm:cxn modelId="{2626282B-9C6B-4DB0-8E10-E10D9A0F04BE}" type="presParOf" srcId="{C8E0682B-A7E6-462D-85D2-35F903B52915}" destId="{2DEFAA93-0057-4B28-906C-EE1AA692F83C}" srcOrd="4" destOrd="0" presId="urn:microsoft.com/office/officeart/2005/8/layout/lProcess2"/>
+    <dgm:cxn modelId="{F84F3CF0-F04B-433B-A492-8866F7B0BCCE}" type="presParOf" srcId="{2DEFAA93-0057-4B28-906C-EE1AA692F83C}" destId="{3A59685D-67AB-453F-B61C-DEC7441C1EE9}" srcOrd="0" destOrd="0" presId="urn:microsoft.com/office/officeart/2005/8/layout/lProcess2"/>
+    <dgm:cxn modelId="{5BE96AA9-003C-4744-B503-327AC74CDBCF}" type="presParOf" srcId="{2DEFAA93-0057-4B28-906C-EE1AA692F83C}" destId="{4943F188-ADEE-4C4D-B6D0-9CE1FFE06074}" srcOrd="1" destOrd="0" presId="urn:microsoft.com/office/officeart/2005/8/layout/lProcess2"/>
+    <dgm:cxn modelId="{79FF0E31-B0C5-40A0-9CC4-61D732A2B8C9}" type="presParOf" srcId="{2DEFAA93-0057-4B28-906C-EE1AA692F83C}" destId="{5CB9300A-1524-44AD-8CE0-154D47115796}" srcOrd="2" destOrd="0" presId="urn:microsoft.com/office/officeart/2005/8/layout/lProcess2"/>
+    <dgm:cxn modelId="{98AE5A11-315D-4DCB-BE8A-5E0B58A0B47C}" type="presParOf" srcId="{5CB9300A-1524-44AD-8CE0-154D47115796}" destId="{30BCDCE4-023A-4B8B-891A-5BD9AEAE2303}" srcOrd="0" destOrd="0" presId="urn:microsoft.com/office/officeart/2005/8/layout/lProcess2"/>
+    <dgm:cxn modelId="{E49599AE-EB43-4C56-B3F8-6372D29EE38D}" type="presParOf" srcId="{30BCDCE4-023A-4B8B-891A-5BD9AEAE2303}" destId="{F0EF2183-9A7B-4C50-B91E-76A0DE339B87}" srcOrd="0" destOrd="0" presId="urn:microsoft.com/office/officeart/2005/8/layout/lProcess2"/>
   </dgm:cxnLst>
   <dgm:bg/>
   <dgm:whole/>
@@ -11792,12 +14191,13 @@
 
 <file path=word/glossary/fontTable.xml><?xml version="1.0" encoding="utf-8"?>
 <w:fonts xmlns:mc="http://schemas.openxmlformats.org/markup-compatibility/2006" xmlns:r="http://schemas.openxmlformats.org/officeDocument/2006/relationships" xmlns:w="http://schemas.openxmlformats.org/wordprocessingml/2006/main" xmlns:w14="http://schemas.microsoft.com/office/word/2010/wordml" xmlns:w15="http://schemas.microsoft.com/office/word/2012/wordml" mc:Ignorable="w14 w15">
-  <w:font w:name="Symbol">
-    <w:panose1 w:val="05050102010706020507"/>
-    <w:charset w:val="02"/>
+  <w:font w:name="ＭＳ 明朝">
+    <w:altName w:val="MS Mincho"/>
+    <w:panose1 w:val="02020609040205080304"/>
+    <w:charset w:val="80"/>
     <w:family w:val="roman"/>
-    <w:pitch w:val="variable"/>
-    <w:sig w:usb0="00000000" w:usb1="10000000" w:usb2="00000000" w:usb3="00000000" w:csb0="80000000" w:csb1="00000000"/>
+    <w:pitch w:val="fixed"/>
+    <w:sig w:usb0="E00002FF" w:usb1="6AC7FDFB" w:usb2="08000012" w:usb3="00000000" w:csb0="0002009F" w:csb1="00000000"/>
   </w:font>
   <w:font w:name="Times New Roman">
     <w:panose1 w:val="02020603050405020304"/>
@@ -11820,20 +14220,26 @@
     <w:pitch w:val="variable"/>
     <w:sig w:usb0="00000000" w:usb1="10000000" w:usb2="00000000" w:usb3="00000000" w:csb0="80000000" w:csb1="00000000"/>
   </w:font>
+  <w:font w:name="Symbol">
+    <w:panose1 w:val="05050102010706020507"/>
+    <w:charset w:val="02"/>
+    <w:family w:val="roman"/>
+    <w:pitch w:val="variable"/>
+    <w:sig w:usb0="00000000" w:usb1="10000000" w:usb2="00000000" w:usb3="00000000" w:csb0="80000000" w:csb1="00000000"/>
+  </w:font>
+  <w:font w:name="Century Gothic">
+    <w:panose1 w:val="020B0502020202020204"/>
+    <w:charset w:val="00"/>
+    <w:family w:val="swiss"/>
+    <w:pitch w:val="variable"/>
+    <w:sig w:usb0="00000287" w:usb1="00000000" w:usb2="00000000" w:usb3="00000000" w:csb0="0000009F" w:csb1="00000000"/>
+  </w:font>
   <w:font w:name="Calibri">
     <w:panose1 w:val="020F0502020204030204"/>
     <w:charset w:val="00"/>
     <w:family w:val="swiss"/>
     <w:pitch w:val="variable"/>
     <w:sig w:usb0="E00002FF" w:usb1="4000ACFF" w:usb2="00000001" w:usb3="00000000" w:csb0="0000019F" w:csb1="00000000"/>
-  </w:font>
-  <w:font w:name="ＭＳ 明朝">
-    <w:altName w:val="MS Mincho"/>
-    <w:panose1 w:val="02020609040205080304"/>
-    <w:charset w:val="80"/>
-    <w:family w:val="roman"/>
-    <w:pitch w:val="fixed"/>
-    <w:sig w:usb0="E00002FF" w:usb1="6AC7FDFB" w:usb2="08000012" w:usb3="00000000" w:csb0="0002009F" w:csb1="00000000"/>
   </w:font>
   <w:font w:name="Calibri Light">
     <w:panose1 w:val="020F0302020204030204"/>
@@ -11877,6 +14283,8 @@
     <w:rsid w:val="005E5A6C"/>
     <w:rsid w:val="009A1C49"/>
     <w:rsid w:val="00A650D4"/>
+    <w:rsid w:val="00BD3DEC"/>
+    <w:rsid w:val="00FC439B"/>
     <w:rsid w:val="00FC4FE1"/>
   </w:rsids>
   <m:mathPr>
@@ -12624,7 +15032,7 @@
 </file>
 
 <file path=customXml/itemProps2.xml><?xml version="1.0" encoding="utf-8"?>
-<ds:datastoreItem xmlns:ds="http://schemas.openxmlformats.org/officeDocument/2006/customXml" ds:itemID="{444AFC5B-06BB-419D-A86F-312E68691DC0}">
+<ds:datastoreItem xmlns:ds="http://schemas.openxmlformats.org/officeDocument/2006/customXml" ds:itemID="{29E2C954-E043-471B-A34E-87D6B6BD38A4}">
   <ds:schemaRefs>
     <ds:schemaRef ds:uri="http://schemas.openxmlformats.org/officeDocument/2006/bibliography"/>
   </ds:schemaRefs>

</xml_diff>